<commit_message>
Se modifico el articulo del proyecto Se corrigio la propuesta, falta la pregunta y las referencias
</commit_message>
<xml_diff>
--- a/extras/docs/ArticuloProyectoGrado.docx
+++ b/extras/docs/ArticuloProyectoGrado.docx
@@ -234,16 +234,61 @@
           <w:szCs w:val="20"/>
         </w:rPr>
       </w:pPr>
-      <w:r>
+      <w:hyperlink r:id="rId6">
+        <w:r>
+          <w:rPr>
+            <w:rFonts w:ascii="Times New Roman" w:cs="Times New Roman" w:eastAsia="Times New Roman" w:hAnsi="Times New Roman"/>
+            <w:color w:val="1155cc"/>
+            <w:sz w:val="20"/>
+            <w:szCs w:val="20"/>
+            <w:u w:val="single"/>
+            <w:rtl w:val="0"/>
+          </w:rPr>
+          <w:t xml:space="preserve">andy645jh@gmail.</w:t>
+        </w:r>
+      </w:hyperlink>
+      <w:commentRangeStart w:id="1"/>
+      <w:commentRangeStart w:id="2"/>
+      <w:hyperlink r:id="rId7">
+        <w:r>
+          <w:rPr>
+            <w:rFonts w:ascii="Times New Roman" w:cs="Times New Roman" w:eastAsia="Times New Roman" w:hAnsi="Times New Roman"/>
+            <w:color w:val="1155cc"/>
+            <w:sz w:val="20"/>
+            <w:szCs w:val="20"/>
+            <w:u w:val="single"/>
+            <w:rtl w:val="0"/>
+          </w:rPr>
+          <w:t xml:space="preserve">com</w:t>
+        </w:r>
+      </w:hyperlink>
+      <w:commentRangeEnd w:id="1"/>
+      <w:r>
+        <w:commentReference w:id="1"/>
+      </w:r>
+      <w:commentRangeEnd w:id="2"/>
+      <w:r>
+        <w:commentReference w:id="2"/>
+      </w:r>
+      <w:r>
+        <w:rPr>
+          <w:rtl w:val="0"/>
+        </w:rPr>
+      </w:r>
+    </w:p>
+    <w:p>
+      <w:pPr>
+        <w:widowControl w:val="0"/>
+        <w:pBdr/>
+        <w:spacing w:line="240" w:lineRule="auto"/>
+        <w:contextualSpacing w:val="0"/>
+        <w:jc w:val="center"/>
         <w:rPr>
           <w:rFonts w:ascii="Times New Roman" w:cs="Times New Roman" w:eastAsia="Times New Roman" w:hAnsi="Times New Roman"/>
           <w:sz w:val="20"/>
           <w:szCs w:val="20"/>
-          <w:rtl w:val="0"/>
-        </w:rPr>
-        <w:t xml:space="preserve">andy645jh@gmail.</w:t>
-      </w:r>
-      <w:commentRangeStart w:id="1"/>
+        </w:rPr>
+      </w:pPr>
       <w:r>
         <w:rPr>
           <w:rFonts w:ascii="Times New Roman" w:cs="Times New Roman" w:eastAsia="Times New Roman" w:hAnsi="Times New Roman"/>
@@ -251,16 +296,30 @@
           <w:szCs w:val="20"/>
           <w:rtl w:val="0"/>
         </w:rPr>
-        <w:t xml:space="preserve">com</w:t>
-      </w:r>
-      <w:commentRangeEnd w:id="1"/>
-      <w:r>
-        <w:commentReference w:id="1"/>
-      </w:r>
-      <w:r>
-        <w:rPr>
-          <w:rtl w:val="0"/>
-        </w:rPr>
+        <w:t xml:space="preserve">Jaime Yesith valencia Galvan</w:t>
+      </w:r>
+    </w:p>
+    <w:p>
+      <w:pPr>
+        <w:widowControl w:val="0"/>
+        <w:pBdr/>
+        <w:spacing w:line="240" w:lineRule="auto"/>
+        <w:contextualSpacing w:val="0"/>
+        <w:jc w:val="center"/>
+        <w:rPr>
+          <w:rFonts w:ascii="Times New Roman" w:cs="Times New Roman" w:eastAsia="Times New Roman" w:hAnsi="Times New Roman"/>
+          <w:sz w:val="20"/>
+          <w:szCs w:val="20"/>
+        </w:rPr>
+      </w:pPr>
+      <w:r>
+        <w:rPr>
+          <w:rFonts w:ascii="Times New Roman" w:cs="Times New Roman" w:eastAsia="Times New Roman" w:hAnsi="Times New Roman"/>
+          <w:sz w:val="20"/>
+          <w:szCs w:val="20"/>
+          <w:rtl w:val="0"/>
+        </w:rPr>
+        <w:t xml:space="preserve">yesithvalencia@gmail.com</w:t>
       </w:r>
     </w:p>
     <w:p>
@@ -371,7 +430,8 @@
           <w:szCs w:val="20"/>
         </w:rPr>
       </w:pPr>
-      <w:commentRangeStart w:id="2"/>
+      <w:commentRangeStart w:id="3"/>
+      <w:commentRangeStart w:id="4"/>
       <w:r>
         <w:rPr>
           <w:rFonts w:ascii="Cambria" w:cs="Cambria" w:eastAsia="Cambria" w:hAnsi="Cambria"/>
@@ -383,9 +443,13 @@
         </w:rPr>
         <w:t xml:space="preserve">Palabras clave</w:t>
       </w:r>
-      <w:commentRangeEnd w:id="2"/>
-      <w:r>
-        <w:commentReference w:id="2"/>
+      <w:commentRangeEnd w:id="3"/>
+      <w:r>
+        <w:commentReference w:id="3"/>
+      </w:r>
+      <w:commentRangeEnd w:id="4"/>
+      <w:r>
+        <w:commentReference w:id="4"/>
       </w:r>
       <w:r>
         <w:rPr>
@@ -396,7 +460,7 @@
           <w:szCs w:val="20"/>
           <w:rtl w:val="0"/>
         </w:rPr>
-        <w:t xml:space="preserve"> --- Software, El abstract debe escribirse en inglés y tener una longitud de entre 100-150 palabras. </w:t>
+        <w:t xml:space="preserve"> --- Software, Plan de trabajo, Java EE, Management . </w:t>
       </w:r>
     </w:p>
     <w:p>
@@ -525,19 +589,24 @@
         </w:rPr>
         <w:t xml:space="preserve">Actualmente las instituciones educativas han notado </w:t>
       </w:r>
-      <w:commentRangeStart w:id="3"/>
-      <w:r>
-        <w:rPr>
-          <w:rFonts w:ascii="Cambria" w:cs="Cambria" w:eastAsia="Cambria" w:hAnsi="Cambria"/>
-          <w:sz w:val="20"/>
-          <w:szCs w:val="20"/>
-          <w:rtl w:val="0"/>
-        </w:rPr>
-        <w:t xml:space="preserve">como</w:t>
-      </w:r>
-      <w:commentRangeEnd w:id="3"/>
-      <w:r>
-        <w:commentReference w:id="3"/>
+      <w:commentRangeStart w:id="5"/>
+      <w:commentRangeStart w:id="6"/>
+      <w:r>
+        <w:rPr>
+          <w:rFonts w:ascii="Cambria" w:cs="Cambria" w:eastAsia="Cambria" w:hAnsi="Cambria"/>
+          <w:sz w:val="20"/>
+          <w:szCs w:val="20"/>
+          <w:rtl w:val="0"/>
+        </w:rPr>
+        <w:t xml:space="preserve">cómo</w:t>
+      </w:r>
+      <w:commentRangeEnd w:id="5"/>
+      <w:r>
+        <w:commentReference w:id="5"/>
+      </w:r>
+      <w:commentRangeEnd w:id="6"/>
+      <w:r>
+        <w:commentReference w:id="6"/>
       </w:r>
       <w:r>
         <w:rPr>
@@ -548,7 +617,8 @@
         </w:rPr>
         <w:t xml:space="preserve"> el avance tecnológico y el rápido crecimiento de las tecnologías de la información </w:t>
       </w:r>
-      <w:commentRangeStart w:id="4"/>
+      <w:commentRangeStart w:id="7"/>
+      <w:commentRangeStart w:id="8"/>
       <w:r>
         <w:rPr>
           <w:rFonts w:ascii="Cambria" w:cs="Cambria" w:eastAsia="Cambria" w:hAnsi="Cambria"/>
@@ -558,9 +628,13 @@
         </w:rPr>
         <w:t xml:space="preserve">está</w:t>
       </w:r>
-      <w:commentRangeEnd w:id="4"/>
-      <w:r>
-        <w:commentReference w:id="4"/>
+      <w:commentRangeEnd w:id="7"/>
+      <w:r>
+        <w:commentReference w:id="7"/>
+      </w:r>
+      <w:commentRangeEnd w:id="8"/>
+      <w:r>
+        <w:commentReference w:id="8"/>
       </w:r>
       <w:r>
         <w:rPr>
@@ -574,30 +648,30 @@
         <w:br w:type="textWrapping"/>
         <w:t xml:space="preserve">Teniendo en cuenta que una institución debe demostrar la calidad de sus procesos académicos y organizacionales para lograr mayor reconocimien</w:t>
       </w:r>
-      <w:commentRangeStart w:id="5"/>
-      <w:r>
-        <w:rPr>
-          <w:rFonts w:ascii="Cambria" w:cs="Cambria" w:eastAsia="Cambria" w:hAnsi="Cambria"/>
-          <w:sz w:val="20"/>
-          <w:szCs w:val="20"/>
-          <w:rtl w:val="0"/>
-        </w:rPr>
-        <w:t xml:space="preserve">to, ser co</w:t>
-      </w:r>
-      <w:commentRangeEnd w:id="5"/>
-      <w:r>
-        <w:commentReference w:id="5"/>
-      </w:r>
-      <w:r>
-        <w:rPr>
-          <w:rFonts w:ascii="Cambria" w:cs="Cambria" w:eastAsia="Cambria" w:hAnsi="Cambria"/>
-          <w:sz w:val="20"/>
-          <w:szCs w:val="20"/>
-          <w:rtl w:val="0"/>
-        </w:rPr>
-        <w:t xml:space="preserve">nsiderado uno de los pilares educativos más importantes de la región. Todo ello implica que las instituciones de educación mejoren sus sistemas de enseñanza, estructura, organización y calidad que ofrecen a su estudiantes, docentes y personal </w:t>
-      </w:r>
-      <w:commentRangeStart w:id="6"/>
+      <w:commentRangeStart w:id="9"/>
+      <w:r>
+        <w:rPr>
+          <w:rFonts w:ascii="Cambria" w:cs="Cambria" w:eastAsia="Cambria" w:hAnsi="Cambria"/>
+          <w:sz w:val="20"/>
+          <w:szCs w:val="20"/>
+          <w:rtl w:val="0"/>
+        </w:rPr>
+        <w:t xml:space="preserve">to y ser co</w:t>
+      </w:r>
+      <w:commentRangeEnd w:id="9"/>
+      <w:r>
+        <w:commentReference w:id="9"/>
+      </w:r>
+      <w:r>
+        <w:rPr>
+          <w:rFonts w:ascii="Cambria" w:cs="Cambria" w:eastAsia="Cambria" w:hAnsi="Cambria"/>
+          <w:sz w:val="20"/>
+          <w:szCs w:val="20"/>
+          <w:rtl w:val="0"/>
+        </w:rPr>
+        <w:t xml:space="preserve">nsiderado uno de los pilares educativos más importantes de la región, es necesario que las instituciones de educación mejoren sus sistemas de enseñanza, estructura, organización y calidad ofrecida a su estudiantes, docentes y personal </w:t>
+      </w:r>
+      <w:commentRangeStart w:id="10"/>
       <w:r>
         <w:rPr>
           <w:rFonts w:ascii="Cambria" w:cs="Cambria" w:eastAsia="Cambria" w:hAnsi="Cambria"/>
@@ -606,32 +680,90 @@
           <w:rtl w:val="0"/>
         </w:rPr>
         <w:t xml:space="preserve">involucrado.</w:t>
-        <w:br w:type="textWrapping"/>
+      </w:r>
+    </w:p>
+    <w:p>
+      <w:pPr>
+        <w:keepNext w:val="1"/>
+        <w:widowControl w:val="0"/>
+        <w:pBdr/>
+        <w:spacing w:before="120" w:line="240" w:lineRule="auto"/>
+        <w:contextualSpacing w:val="0"/>
+        <w:rPr>
+          <w:rFonts w:ascii="Cambria" w:cs="Cambria" w:eastAsia="Cambria" w:hAnsi="Cambria"/>
+          <w:sz w:val="20"/>
+          <w:szCs w:val="20"/>
+        </w:rPr>
+      </w:pPr>
+      <w:r>
+        <w:rPr>
+          <w:rFonts w:ascii="Cambria" w:cs="Cambria" w:eastAsia="Cambria" w:hAnsi="Cambria"/>
+          <w:sz w:val="20"/>
+          <w:szCs w:val="20"/>
+          <w:rtl w:val="0"/>
+        </w:rPr>
+        <w:t xml:space="preserve">Las UTS cuenta con un formato para la gestión del plan de trabajo del docente, en el cual el docente registrar las actividades que realizará en el periodo académico, junto a cada actividad se relaciona un producto y es considerado el resultado del trabajo realizado, también debe organizar dichas actividades en un cronograma semanal que cumple con la cantidad de horas designados por el coordinador.  El proceso es sistematizado usando Microsoft Excel como herramienta principal para el registro de dichos elementos.</w:t>
+      </w:r>
+    </w:p>
+    <w:p>
+      <w:pPr>
+        <w:keepNext w:val="1"/>
+        <w:widowControl w:val="0"/>
+        <w:pBdr/>
+        <w:spacing w:before="120" w:line="240" w:lineRule="auto"/>
+        <w:contextualSpacing w:val="0"/>
+        <w:rPr>
+          <w:rFonts w:ascii="Cambria" w:cs="Cambria" w:eastAsia="Cambria" w:hAnsi="Cambria"/>
+          <w:sz w:val="20"/>
+          <w:szCs w:val="20"/>
+        </w:rPr>
+      </w:pPr>
+      <w:r>
+        <w:rPr>
+          <w:rFonts w:ascii="Cambria" w:cs="Cambria" w:eastAsia="Cambria" w:hAnsi="Cambria"/>
+          <w:sz w:val="20"/>
+          <w:szCs w:val="20"/>
+          <w:rtl w:val="0"/>
+        </w:rPr>
         <w:t xml:space="preserve">Debido</w:t>
       </w:r>
-      <w:commentRangeEnd w:id="6"/>
-      <w:r>
-        <w:commentReference w:id="6"/>
-      </w:r>
-      <w:r>
-        <w:rPr>
-          <w:rFonts w:ascii="Cambria" w:cs="Cambria" w:eastAsia="Cambria" w:hAnsi="Cambria"/>
-          <w:sz w:val="20"/>
-          <w:szCs w:val="20"/>
-          <w:rtl w:val="0"/>
-        </w:rPr>
-        <w:t xml:space="preserve"> a esta exigencia, </w:t>
-      </w:r>
-      <w:commentRangeStart w:id="7"/>
-      <w:r>
-        <w:rPr>
-          <w:rFonts w:ascii="Cambria" w:cs="Cambria" w:eastAsia="Cambria" w:hAnsi="Cambria"/>
-          <w:sz w:val="20"/>
-          <w:szCs w:val="20"/>
-          <w:rtl w:val="0"/>
-        </w:rPr>
-        <w:t xml:space="preserve">decidimos</w:t>
-      </w:r>
+      <w:commentRangeEnd w:id="10"/>
+      <w:r>
+        <w:commentReference w:id="10"/>
+      </w:r>
+      <w:r>
+        <w:rPr>
+          <w:rFonts w:ascii="Cambria" w:cs="Cambria" w:eastAsia="Cambria" w:hAnsi="Cambria"/>
+          <w:sz w:val="20"/>
+          <w:szCs w:val="20"/>
+          <w:rtl w:val="0"/>
+        </w:rPr>
+        <w:t xml:space="preserve"> a esta exigencia, se </w:t>
+      </w:r>
+      <w:commentRangeStart w:id="11"/>
+      <w:r>
+        <w:rPr>
+          <w:rFonts w:ascii="Cambria" w:cs="Cambria" w:eastAsia="Cambria" w:hAnsi="Cambria"/>
+          <w:sz w:val="20"/>
+          <w:szCs w:val="20"/>
+          <w:rtl w:val="0"/>
+        </w:rPr>
+        <w:t xml:space="preserve">decid</w:t>
+      </w:r>
+      <w:commentRangeEnd w:id="11"/>
+      <w:r>
+        <w:commentReference w:id="11"/>
+      </w:r>
+      <w:r>
+        <w:rPr>
+          <w:rFonts w:ascii="Cambria" w:cs="Cambria" w:eastAsia="Cambria" w:hAnsi="Cambria"/>
+          <w:sz w:val="20"/>
+          <w:szCs w:val="20"/>
+          <w:rtl w:val="0"/>
+        </w:rPr>
+        <w:t xml:space="preserve">e</w:t>
+      </w:r>
+      <w:commentRangeStart w:id="12"/>
       <w:r>
         <w:rPr>
           <w:rFonts w:ascii="Cambria" w:cs="Cambria" w:eastAsia="Cambria" w:hAnsi="Cambria"/>
@@ -641,9 +773,9 @@
         </w:rPr>
         <w:t xml:space="preserve"> aportar </w:t>
       </w:r>
-      <w:commentRangeEnd w:id="7"/>
-      <w:r>
-        <w:commentReference w:id="7"/>
+      <w:commentRangeEnd w:id="12"/>
+      <w:r>
+        <w:commentReference w:id="12"/>
       </w:r>
       <w:r>
         <w:rPr>
@@ -654,7 +786,7 @@
         </w:rPr>
         <w:t xml:space="preserve">una herramienta que soluciona una problemática relacionada con procesos, en este</w:t>
       </w:r>
-      <w:commentRangeStart w:id="8"/>
+      <w:commentRangeStart w:id="13"/>
       <w:r>
         <w:rPr>
           <w:rFonts w:ascii="Cambria" w:cs="Cambria" w:eastAsia="Cambria" w:hAnsi="Cambria"/>
@@ -664,9 +796,9 @@
         </w:rPr>
         <w:t xml:space="preserve"> caso nos referimo</w:t>
       </w:r>
-      <w:commentRangeEnd w:id="8"/>
-      <w:r>
-        <w:commentReference w:id="8"/>
+      <w:commentRangeEnd w:id="13"/>
+      <w:r>
+        <w:commentReference w:id="13"/>
       </w:r>
       <w:r>
         <w:rPr>
@@ -680,7 +812,8 @@
         <w:br w:type="textWrapping"/>
         <w:t xml:space="preserve">El software basado en el formato RDC-54, permitirá controlar las reglas planteadas por el formato dejando posible que el docente registre, modifique o elimine actividades, productos y horario de actividades en cualquier momento, </w:t>
       </w:r>
-      <w:commentRangeStart w:id="9"/>
+      <w:commentRangeStart w:id="14"/>
+      <w:commentRangeStart w:id="15"/>
       <w:r>
         <w:rPr>
           <w:rFonts w:ascii="Cambria" w:cs="Cambria" w:eastAsia="Cambria" w:hAnsi="Cambria"/>
@@ -690,9 +823,13 @@
         </w:rPr>
         <w:t xml:space="preserve">generar reporte del formato y acceso</w:t>
       </w:r>
-      <w:commentRangeEnd w:id="9"/>
-      <w:r>
-        <w:commentReference w:id="9"/>
+      <w:commentRangeEnd w:id="14"/>
+      <w:r>
+        <w:commentReference w:id="14"/>
+      </w:r>
+      <w:commentRangeEnd w:id="15"/>
+      <w:r>
+        <w:commentReference w:id="15"/>
       </w:r>
       <w:r>
         <w:rPr>
@@ -747,31 +884,308 @@
           <w:szCs w:val="20"/>
         </w:rPr>
       </w:pPr>
-      <w:commentRangeStart w:id="10"/>
-      <w:r>
-        <w:rPr>
-          <w:rFonts w:ascii="Cambria" w:cs="Cambria" w:eastAsia="Cambria" w:hAnsi="Cambria"/>
-          <w:sz w:val="20"/>
-          <w:szCs w:val="20"/>
-          <w:rtl w:val="0"/>
-        </w:rPr>
-        <w:t xml:space="preserve">La idea principal del proyecto es aportar a las unidades tecnológicas de santander una herramienta tecnológica que apoye el proceso ejercido por los docentes en cuanto a su plan de trabajo. Actualmente, los docentes reciben un documento de excel, el cual contiene en la gran mayoría de celdas funciones que intentan facilitar el diligenciamiento del mismo, pero muchos docentes no manejan a profundidad este tipo de archivos y lo modifican, al hacer esto se borran las funciones y se hace más complicado finalizar la tarea, ya que debe hacerse con mayor cuidado, procurando mantener las reglas establecidas en el documento.</w:t>
-        <w:br w:type="textWrapping"/>
-        <w:br w:type="textWrapping"/>
-        <w:t xml:space="preserve">Si es necesario realizar alguna modificación del contenido registrado por el docente en el formato, debe volverse a organizar cada elemento cuidadosamente, en algunos casos es preferible empezar de cero para de esta manera garantizar la estabilidad de la información. </w:t>
-      </w:r>
-      <w:commentRangeEnd w:id="10"/>
-      <w:r>
-        <w:commentReference w:id="10"/>
-      </w:r>
-      <w:r>
-        <w:rPr>
-          <w:rFonts w:ascii="Cambria" w:cs="Cambria" w:eastAsia="Cambria" w:hAnsi="Cambria"/>
-          <w:sz w:val="20"/>
-          <w:szCs w:val="20"/>
-          <w:rtl w:val="0"/>
-        </w:rPr>
-        <w:br w:type="textWrapping"/>
+      <w:commentRangeStart w:id="16"/>
+      <w:commentRangeStart w:id="17"/>
+      <w:r>
+        <w:rPr>
+          <w:rFonts w:ascii="Cambria" w:cs="Cambria" w:eastAsia="Cambria" w:hAnsi="Cambria"/>
+          <w:sz w:val="20"/>
+          <w:szCs w:val="20"/>
+          <w:rtl w:val="0"/>
+        </w:rPr>
+        <w:t xml:space="preserve">Actualmente en las Unidades Tecnológicas de Santander se están implementando las tecnologías de la información para mejorar los procesos internos, con base a esta iniciativa y teniendo en cuenta que existen muchas fallas en la ejecución de procedimientos de todo ámbito es necesario implementar un software a medida que optimice estos procedimientos.</w:t>
+      </w:r>
+    </w:p>
+    <w:p>
+      <w:pPr>
+        <w:keepNext w:val="1"/>
+        <w:widowControl w:val="0"/>
+        <w:pBdr/>
+        <w:spacing w:before="120" w:line="240" w:lineRule="auto"/>
+        <w:contextualSpacing w:val="0"/>
+        <w:rPr>
+          <w:rFonts w:ascii="Cambria" w:cs="Cambria" w:eastAsia="Cambria" w:hAnsi="Cambria"/>
+          <w:sz w:val="20"/>
+          <w:szCs w:val="20"/>
+        </w:rPr>
+      </w:pPr>
+      <w:r>
+        <w:rPr>
+          <w:rFonts w:ascii="Cambria" w:cs="Cambria" w:eastAsia="Cambria" w:hAnsi="Cambria"/>
+          <w:sz w:val="20"/>
+          <w:szCs w:val="20"/>
+          <w:rtl w:val="0"/>
+        </w:rPr>
+        <w:t xml:space="preserve">Específicamente uno de ellos es la elaboración del plan de trabajo por parte de los docentes, el cual siendo un medio importante para establecer la dirección de sus labores, se ha convertido en una actividad complicada, estresante y que implica el consumo de extensos periodos de tiempo.</w:t>
+      </w:r>
+    </w:p>
+    <w:p>
+      <w:pPr>
+        <w:keepNext w:val="1"/>
+        <w:widowControl w:val="0"/>
+        <w:pBdr/>
+        <w:spacing w:before="120" w:line="240" w:lineRule="auto"/>
+        <w:contextualSpacing w:val="0"/>
+        <w:rPr>
+          <w:rFonts w:ascii="Cambria" w:cs="Cambria" w:eastAsia="Cambria" w:hAnsi="Cambria"/>
+          <w:sz w:val="20"/>
+          <w:szCs w:val="20"/>
+        </w:rPr>
+      </w:pPr>
+      <w:r>
+        <w:rPr>
+          <w:rFonts w:ascii="Cambria" w:cs="Cambria" w:eastAsia="Cambria" w:hAnsi="Cambria"/>
+          <w:sz w:val="20"/>
+          <w:szCs w:val="20"/>
+          <w:rtl w:val="0"/>
+        </w:rPr>
+        <w:t xml:space="preserve"> </w:t>
+      </w:r>
+    </w:p>
+    <w:p>
+      <w:pPr>
+        <w:keepNext w:val="1"/>
+        <w:widowControl w:val="0"/>
+        <w:pBdr/>
+        <w:spacing w:before="120" w:line="240" w:lineRule="auto"/>
+        <w:contextualSpacing w:val="0"/>
+        <w:rPr>
+          <w:rFonts w:ascii="Cambria" w:cs="Cambria" w:eastAsia="Cambria" w:hAnsi="Cambria"/>
+          <w:sz w:val="20"/>
+          <w:szCs w:val="20"/>
+        </w:rPr>
+      </w:pPr>
+      <w:r>
+        <w:rPr>
+          <w:rFonts w:ascii="Cambria" w:cs="Cambria" w:eastAsia="Cambria" w:hAnsi="Cambria"/>
+          <w:sz w:val="20"/>
+          <w:szCs w:val="20"/>
+          <w:rtl w:val="0"/>
+        </w:rPr>
+        <w:t xml:space="preserve">A continuación planteamos los principales conflictos que encontramos al realizar una entrevista a algunos docentes, en base a sus respuestas determinamos las siguientes falencias en el actual método de plan de trabajo:</w:t>
+      </w:r>
+    </w:p>
+    <w:p>
+      <w:pPr>
+        <w:keepNext w:val="1"/>
+        <w:widowControl w:val="0"/>
+        <w:pBdr/>
+        <w:spacing w:before="120" w:line="240" w:lineRule="auto"/>
+        <w:ind w:left="975" w:hanging="285"/>
+        <w:contextualSpacing w:val="0"/>
+        <w:rPr>
+          <w:rFonts w:ascii="Cambria" w:cs="Cambria" w:eastAsia="Cambria" w:hAnsi="Cambria"/>
+          <w:sz w:val="20"/>
+          <w:szCs w:val="20"/>
+        </w:rPr>
+      </w:pPr>
+      <w:r>
+        <w:rPr>
+          <w:rFonts w:ascii="Cambria" w:cs="Cambria" w:eastAsia="Cambria" w:hAnsi="Cambria"/>
+          <w:sz w:val="20"/>
+          <w:szCs w:val="20"/>
+          <w:rtl w:val="0"/>
+        </w:rPr>
+        <w:t xml:space="preserve">●</w:t>
+      </w:r>
+      <w:r>
+        <w:rPr>
+          <w:rFonts w:ascii="Cambria" w:cs="Cambria" w:eastAsia="Cambria" w:hAnsi="Cambria"/>
+          <w:sz w:val="14"/>
+          <w:szCs w:val="14"/>
+          <w:rtl w:val="0"/>
+        </w:rPr>
+        <w:t xml:space="preserve">     </w:t>
+      </w:r>
+      <w:r>
+        <w:rPr>
+          <w:rFonts w:ascii="Cambria" w:cs="Cambria" w:eastAsia="Cambria" w:hAnsi="Cambria"/>
+          <w:sz w:val="20"/>
+          <w:szCs w:val="20"/>
+          <w:rtl w:val="0"/>
+        </w:rPr>
+        <w:t xml:space="preserve">El documento es un archivo de Microsoft Excel, el cual contiene una serie de funciones que son fácilmente modificables y que de ser así pueden provocar errores.</w:t>
+      </w:r>
+    </w:p>
+    <w:p>
+      <w:pPr>
+        <w:keepNext w:val="1"/>
+        <w:widowControl w:val="0"/>
+        <w:pBdr/>
+        <w:spacing w:before="120" w:line="240" w:lineRule="auto"/>
+        <w:ind w:left="1080" w:hanging="360"/>
+        <w:contextualSpacing w:val="0"/>
+        <w:rPr>
+          <w:rFonts w:ascii="Cambria" w:cs="Cambria" w:eastAsia="Cambria" w:hAnsi="Cambria"/>
+          <w:sz w:val="20"/>
+          <w:szCs w:val="20"/>
+        </w:rPr>
+      </w:pPr>
+      <w:r>
+        <w:rPr>
+          <w:rFonts w:ascii="Cambria" w:cs="Cambria" w:eastAsia="Cambria" w:hAnsi="Cambria"/>
+          <w:sz w:val="20"/>
+          <w:szCs w:val="20"/>
+          <w:rtl w:val="0"/>
+        </w:rPr>
+        <w:t xml:space="preserve">●</w:t>
+      </w:r>
+      <w:r>
+        <w:rPr>
+          <w:rFonts w:ascii="Cambria" w:cs="Cambria" w:eastAsia="Cambria" w:hAnsi="Cambria"/>
+          <w:sz w:val="14"/>
+          <w:szCs w:val="14"/>
+          <w:rtl w:val="0"/>
+        </w:rPr>
+        <w:t xml:space="preserve">     </w:t>
+      </w:r>
+      <w:r>
+        <w:rPr>
+          <w:rFonts w:ascii="Cambria" w:cs="Cambria" w:eastAsia="Cambria" w:hAnsi="Cambria"/>
+          <w:sz w:val="20"/>
+          <w:szCs w:val="20"/>
+          <w:rtl w:val="0"/>
+        </w:rPr>
+        <w:t xml:space="preserve">El archivo es susceptible a problemas de integridad, disponibilidad y usabilidad.</w:t>
+      </w:r>
+    </w:p>
+    <w:p>
+      <w:pPr>
+        <w:keepNext w:val="1"/>
+        <w:widowControl w:val="0"/>
+        <w:pBdr/>
+        <w:spacing w:before="120" w:line="240" w:lineRule="auto"/>
+        <w:ind w:left="1080" w:hanging="360"/>
+        <w:contextualSpacing w:val="0"/>
+        <w:rPr>
+          <w:rFonts w:ascii="Cambria" w:cs="Cambria" w:eastAsia="Cambria" w:hAnsi="Cambria"/>
+          <w:sz w:val="20"/>
+          <w:szCs w:val="20"/>
+        </w:rPr>
+      </w:pPr>
+      <w:r>
+        <w:rPr>
+          <w:rFonts w:ascii="Cambria" w:cs="Cambria" w:eastAsia="Cambria" w:hAnsi="Cambria"/>
+          <w:sz w:val="20"/>
+          <w:szCs w:val="20"/>
+          <w:rtl w:val="0"/>
+        </w:rPr>
+        <w:t xml:space="preserve">●</w:t>
+      </w:r>
+      <w:r>
+        <w:rPr>
+          <w:rFonts w:ascii="Cambria" w:cs="Cambria" w:eastAsia="Cambria" w:hAnsi="Cambria"/>
+          <w:sz w:val="14"/>
+          <w:szCs w:val="14"/>
+          <w:rtl w:val="0"/>
+        </w:rPr>
+        <w:t xml:space="preserve">     </w:t>
+      </w:r>
+      <w:r>
+        <w:rPr>
+          <w:rFonts w:ascii="Cambria" w:cs="Cambria" w:eastAsia="Cambria" w:hAnsi="Cambria"/>
+          <w:sz w:val="20"/>
+          <w:szCs w:val="20"/>
+          <w:rtl w:val="0"/>
+        </w:rPr>
+        <w:t xml:space="preserve">La modificación del formato R-DC 54 es complicada.</w:t>
+      </w:r>
+    </w:p>
+    <w:p>
+      <w:pPr>
+        <w:keepNext w:val="1"/>
+        <w:widowControl w:val="0"/>
+        <w:pBdr/>
+        <w:spacing w:before="120" w:line="240" w:lineRule="auto"/>
+        <w:ind w:left="1080" w:hanging="360"/>
+        <w:contextualSpacing w:val="0"/>
+        <w:rPr>
+          <w:rFonts w:ascii="Cambria" w:cs="Cambria" w:eastAsia="Cambria" w:hAnsi="Cambria"/>
+          <w:sz w:val="20"/>
+          <w:szCs w:val="20"/>
+        </w:rPr>
+      </w:pPr>
+      <w:r>
+        <w:rPr>
+          <w:rFonts w:ascii="Cambria" w:cs="Cambria" w:eastAsia="Cambria" w:hAnsi="Cambria"/>
+          <w:sz w:val="20"/>
+          <w:szCs w:val="20"/>
+          <w:rtl w:val="0"/>
+        </w:rPr>
+        <w:t xml:space="preserve">●</w:t>
+      </w:r>
+      <w:r>
+        <w:rPr>
+          <w:rFonts w:ascii="Cambria" w:cs="Cambria" w:eastAsia="Cambria" w:hAnsi="Cambria"/>
+          <w:sz w:val="14"/>
+          <w:szCs w:val="14"/>
+          <w:rtl w:val="0"/>
+        </w:rPr>
+        <w:t xml:space="preserve">     </w:t>
+      </w:r>
+      <w:r>
+        <w:rPr>
+          <w:rFonts w:ascii="Cambria" w:cs="Cambria" w:eastAsia="Cambria" w:hAnsi="Cambria"/>
+          <w:sz w:val="20"/>
+          <w:szCs w:val="20"/>
+          <w:rtl w:val="0"/>
+        </w:rPr>
+        <w:t xml:space="preserve">El formato tiene una estructura poco intuitiva.</w:t>
+      </w:r>
+    </w:p>
+    <w:p>
+      <w:pPr>
+        <w:keepNext w:val="1"/>
+        <w:widowControl w:val="0"/>
+        <w:pBdr/>
+        <w:spacing w:before="120" w:line="240" w:lineRule="auto"/>
+        <w:contextualSpacing w:val="0"/>
+        <w:rPr>
+          <w:rFonts w:ascii="Cambria" w:cs="Cambria" w:eastAsia="Cambria" w:hAnsi="Cambria"/>
+          <w:sz w:val="20"/>
+          <w:szCs w:val="20"/>
+        </w:rPr>
+      </w:pPr>
+      <w:r>
+        <w:rPr>
+          <w:rFonts w:ascii="Cambria" w:cs="Cambria" w:eastAsia="Cambria" w:hAnsi="Cambria"/>
+          <w:sz w:val="20"/>
+          <w:szCs w:val="20"/>
+          <w:rtl w:val="0"/>
+        </w:rPr>
+        <w:t xml:space="preserve">Considerando la razones descritas anteriormente, se pretende con el desarrollo de este proyecto entregar un producto que mantenga el ideal de mejorar los procesos por medio de herramientas tecnológicas, a través de una aplicación web que permite registrar y llevar el seguimiento de los productos o actividades que cada docente planteó como objetivos laborales en el periodo académico.</w:t>
+      </w:r>
+      <w:commentRangeEnd w:id="16"/>
+      <w:r>
+        <w:commentReference w:id="16"/>
+      </w:r>
+      <w:commentRangeEnd w:id="17"/>
+      <w:r>
+        <w:commentReference w:id="17"/>
+      </w:r>
+      <w:r>
+        <w:rPr>
+          <w:rtl w:val="0"/>
+        </w:rPr>
+      </w:r>
+    </w:p>
+    <w:p>
+      <w:pPr>
+        <w:keepNext w:val="1"/>
+        <w:widowControl w:val="0"/>
+        <w:pBdr/>
+        <w:spacing w:before="120" w:line="240" w:lineRule="auto"/>
+        <w:contextualSpacing w:val="0"/>
+        <w:rPr>
+          <w:rFonts w:ascii="Cambria" w:cs="Cambria" w:eastAsia="Cambria" w:hAnsi="Cambria"/>
+          <w:sz w:val="20"/>
+          <w:szCs w:val="20"/>
+        </w:rPr>
+      </w:pPr>
+      <w:r>
+        <w:rPr>
+          <w:rtl w:val="0"/>
+        </w:rPr>
       </w:r>
     </w:p>
     <w:p>
@@ -916,7 +1330,7 @@
           <w:szCs w:val="20"/>
         </w:rPr>
       </w:pPr>
-      <w:commentRangeStart w:id="11"/>
+      <w:commentRangeStart w:id="18"/>
       <w:r>
         <w:rPr>
           <w:rFonts w:ascii="Cambria" w:cs="Cambria" w:eastAsia="Cambria" w:hAnsi="Cambria"/>
@@ -927,9 +1341,9 @@
         </w:rPr>
         <w:t xml:space="preserve">Espacio para grafica</w:t>
       </w:r>
-      <w:commentRangeEnd w:id="11"/>
-      <w:r>
-        <w:commentReference w:id="11"/>
+      <w:commentRangeEnd w:id="18"/>
+      <w:r>
+        <w:commentReference w:id="18"/>
       </w:r>
       <w:r>
         <w:rPr>
@@ -979,7 +1393,8 @@
         </w:rPr>
         <w:t xml:space="preserve">A partir de la gráfica</w:t>
       </w:r>
-      <w:commentRangeStart w:id="12"/>
+      <w:commentRangeStart w:id="19"/>
+      <w:commentRangeStart w:id="20"/>
       <w:r>
         <w:rPr>
           <w:rFonts w:ascii="Cambria" w:cs="Cambria" w:eastAsia="Cambria" w:hAnsi="Cambria"/>
@@ -989,9 +1404,13 @@
         </w:rPr>
         <w:t xml:space="preserve"> se puede </w:t>
       </w:r>
-      <w:commentRangeEnd w:id="12"/>
-      <w:r>
-        <w:commentReference w:id="12"/>
+      <w:commentRangeEnd w:id="19"/>
+      <w:r>
+        <w:commentReference w:id="19"/>
+      </w:r>
+      <w:commentRangeEnd w:id="20"/>
+      <w:r>
+        <w:commentReference w:id="20"/>
       </w:r>
       <w:r>
         <w:rPr>
@@ -1002,7 +1421,8 @@
         </w:rPr>
         <w:t xml:space="preserve"> ver que </w:t>
       </w:r>
-      <w:commentRangeStart w:id="13"/>
+      <w:commentRangeStart w:id="21"/>
+      <w:commentRangeStart w:id="22"/>
       <w:r>
         <w:rPr>
           <w:rFonts w:ascii="Cambria" w:cs="Cambria" w:eastAsia="Cambria" w:hAnsi="Cambria"/>
@@ -1012,32 +1432,41 @@
         </w:rPr>
         <w:t xml:space="preserve">el</w:t>
       </w:r>
-      <w:commentRangeEnd w:id="13"/>
-      <w:r>
-        <w:commentReference w:id="13"/>
-      </w:r>
-      <w:r>
-        <w:rPr>
-          <w:rFonts w:ascii="Cambria" w:cs="Cambria" w:eastAsia="Cambria" w:hAnsi="Cambria"/>
-          <w:sz w:val="20"/>
-          <w:szCs w:val="20"/>
-          <w:rtl w:val="0"/>
-        </w:rPr>
-        <w:t xml:space="preserve"> proceso es corto a simple vista, analizando los elementos que componen el formato RDC-54 notamos que requiere relacionar cada entidad estrictamente. </w:t>
-      </w:r>
-      <w:commentRangeStart w:id="14"/>
-      <w:r>
-        <w:rPr>
-          <w:rFonts w:ascii="Cambria" w:cs="Cambria" w:eastAsia="Cambria" w:hAnsi="Cambria"/>
-          <w:sz w:val="20"/>
-          <w:szCs w:val="20"/>
-          <w:rtl w:val="0"/>
-        </w:rPr>
-        <w:t xml:space="preserve">Por lo tanto, aunque se usa herramientas ofimáticas como lo es Microsoft Office Excel, el documento puede ser alterado fácilmente, cuando esto pasa, el poco control que existía, se pierde, y ya que no todos los docentes conocen el programa a profundidad terminan modificando las funciones establecidas en el archivo provocando la inexactitud de la información diligenciada.</w:t>
-      </w:r>
-      <w:commentRangeEnd w:id="14"/>
-      <w:r>
-        <w:commentReference w:id="14"/>
+      <w:commentRangeEnd w:id="21"/>
+      <w:r>
+        <w:commentReference w:id="21"/>
+      </w:r>
+      <w:commentRangeEnd w:id="22"/>
+      <w:r>
+        <w:commentReference w:id="22"/>
+      </w:r>
+      <w:r>
+        <w:rPr>
+          <w:rFonts w:ascii="Cambria" w:cs="Cambria" w:eastAsia="Cambria" w:hAnsi="Cambria"/>
+          <w:sz w:val="20"/>
+          <w:szCs w:val="20"/>
+          <w:rtl w:val="0"/>
+        </w:rPr>
+        <w:t xml:space="preserve"> proceso es corto a simple vista, analizando los elementos que componen el formato RDC-54 notamos que requiere relacionar cada entidad </w:t>
+      </w:r>
+      <w:commentRangeStart w:id="23"/>
+      <w:commentRangeStart w:id="24"/>
+      <w:r>
+        <w:rPr>
+          <w:rFonts w:ascii="Cambria" w:cs="Cambria" w:eastAsia="Cambria" w:hAnsi="Cambria"/>
+          <w:sz w:val="20"/>
+          <w:szCs w:val="20"/>
+          <w:rtl w:val="0"/>
+        </w:rPr>
+        <w:t xml:space="preserve">estrictamente..</w:t>
+      </w:r>
+      <w:commentRangeEnd w:id="23"/>
+      <w:r>
+        <w:commentReference w:id="23"/>
+      </w:r>
+      <w:commentRangeEnd w:id="24"/>
+      <w:r>
+        <w:commentReference w:id="24"/>
       </w:r>
       <w:r>
         <w:rPr>
@@ -1068,8 +1497,8 @@
           <w:szCs w:val="20"/>
         </w:rPr>
       </w:pPr>
-      <w:commentRangeStart w:id="15"/>
-      <w:commentRangeStart w:id="16"/>
+      <w:commentRangeStart w:id="25"/>
+      <w:commentRangeStart w:id="26"/>
       <w:r>
         <w:rPr>
           <w:rFonts w:ascii="Cambria" w:cs="Cambria" w:eastAsia="Cambria" w:hAnsi="Cambria"/>
@@ -1080,13 +1509,13 @@
         </w:rPr>
         <w:t xml:space="preserve">Espacio para grafica</w:t>
       </w:r>
-      <w:commentRangeEnd w:id="15"/>
-      <w:r>
-        <w:commentReference w:id="15"/>
-      </w:r>
-      <w:commentRangeEnd w:id="16"/>
-      <w:r>
-        <w:commentReference w:id="16"/>
+      <w:commentRangeEnd w:id="25"/>
+      <w:r>
+        <w:commentReference w:id="25"/>
+      </w:r>
+      <w:commentRangeEnd w:id="26"/>
+      <w:r>
+        <w:commentReference w:id="26"/>
       </w:r>
       <w:r>
         <w:rPr>
@@ -2077,7 +2506,7 @@
 
 <file path=word/comments.xml><?xml version="1.0" encoding="utf-8"?>
 <w:comments xmlns:mc="http://schemas.openxmlformats.org/markup-compatibility/2006" xmlns:o="urn:schemas-microsoft-com:office:office" xmlns:r="http://schemas.openxmlformats.org/officeDocument/2006/relationships" xmlns:m="http://schemas.openxmlformats.org/officeDocument/2006/math" xmlns:v="urn:schemas-microsoft-com:vml" xmlns:wp="http://schemas.openxmlformats.org/drawingml/2006/wordprocessingDrawing" xmlns:w10="urn:schemas-microsoft-com:office:word" xmlns:w="http://schemas.openxmlformats.org/wordprocessingml/2006/main" xmlns:wne="http://schemas.microsoft.com/office/word/2006/wordml" xmlns:sl="http://schemas.openxmlformats.org/schemaLibrary/2006/main" xmlns:a="http://schemas.openxmlformats.org/drawingml/2006/main" xmlns:pic="http://schemas.openxmlformats.org/drawingml/2006/picture" xmlns:c="http://schemas.openxmlformats.org/drawingml/2006/chart" xmlns:lc="http://schemas.openxmlformats.org/drawingml/2006/lockedCanvas" xmlns:dgm="http://schemas.openxmlformats.org/drawingml/2006/diagram" xmlns:wps="http://schemas.microsoft.com/office/word/2010/wordprocessingShape" xmlns:wpg="http://schemas.microsoft.com/office/word/2010/wordprocessingGroup">
-  <w:comment w:author="Yesith Valencia" w:id="12" w:date="2017-06-27T21:29:30Z">
+  <w:comment w:author="Yesith Valencia" w:id="19" w:date="2017-07-03T08:52:11Z">
     <w:p>
       <w:pPr>
         <w:keepNext w:val="0"/>
@@ -2125,7 +2554,7 @@
       </w:r>
     </w:p>
   </w:comment>
-  <w:comment w:author="Elkin Murillo" w:id="0" w:date="2017-03-30T04:15:05Z">
+  <w:comment w:author="Elkin Murillo" w:id="20" w:date="2017-07-03T08:52:11Z">
     <w:p>
       <w:pPr>
         <w:keepNext w:val="0"/>
@@ -2169,11 +2598,11 @@
           <w:vertAlign w:val="baseline"/>
           <w:rtl w:val="0"/>
         </w:rPr>
-        <w:t xml:space="preserve">Desde aqui iniciara el articulo como tal, el contenido que esta antes lo ire eliminando a la medida que avance.</w:t>
+        <w:t xml:space="preserve">modificado</w:t>
       </w:r>
     </w:p>
   </w:comment>
-  <w:comment w:author="Yesith Valencia" w:id="13" w:date="2017-06-27T21:30:02Z">
+  <w:comment w:author="Elkin Murillo" w:id="0" w:date="2017-03-30T04:15:05Z">
     <w:p>
       <w:pPr>
         <w:keepNext w:val="0"/>
@@ -2217,11 +2646,11 @@
           <w:vertAlign w:val="baseline"/>
           <w:rtl w:val="0"/>
         </w:rPr>
-        <w:t xml:space="preserve">Esto no se pone</w:t>
+        <w:t xml:space="preserve">Desde aqui iniciara el articulo como tal, el contenido que esta antes lo ire eliminando a la medida que avance.</w:t>
       </w:r>
     </w:p>
   </w:comment>
-  <w:comment w:author="Yesith Valencia" w:id="10" w:date="2017-06-27T21:28:30Z">
+  <w:comment w:author="Yesith Valencia" w:id="21" w:date="2017-07-03T08:52:24Z">
     <w:p>
       <w:pPr>
         <w:keepNext w:val="0"/>
@@ -2265,11 +2694,11 @@
           <w:vertAlign w:val="baseline"/>
           <w:rtl w:val="0"/>
         </w:rPr>
-        <w:t xml:space="preserve">Estos párrafos NO están justificando la investigación</w:t>
+        <w:t xml:space="preserve">Esto no se pone</w:t>
       </w:r>
     </w:p>
   </w:comment>
-  <w:comment w:author="Yesith Valencia" w:id="6" w:date="2017-06-27T21:25:08Z">
+  <w:comment w:author="Elkin Murillo" w:id="22" w:date="2017-07-03T08:52:24Z">
     <w:p>
       <w:pPr>
         <w:keepNext w:val="0"/>
@@ -2313,11 +2742,11 @@
           <w:vertAlign w:val="baseline"/>
           <w:rtl w:val="0"/>
         </w:rPr>
-        <w:t xml:space="preserve">Hay que hablar que la UTS cuenta con el RDC y decir para qué sirve, y luego sí decir que se va a sistematizar</w:t>
+        <w:t xml:space="preserve">modificado</w:t>
       </w:r>
     </w:p>
   </w:comment>
-  <w:comment w:author="Yesith Valencia" w:id="7" w:date="2017-06-27T21:26:24Z">
+  <w:comment w:author="Yesith Valencia" w:id="16" w:date="2017-07-03T08:38:14Z">
     <w:p>
       <w:pPr>
         <w:keepNext w:val="0"/>
@@ -2361,11 +2790,11 @@
           <w:vertAlign w:val="baseline"/>
           <w:rtl w:val="0"/>
         </w:rPr>
-        <w:t xml:space="preserve">La justificación no debe ser una "Decisión" de los autores, debe tener algo más de peso, como por ejemplo la encuesta que se hizo</w:t>
+        <w:t xml:space="preserve">Estos párrafos NO están justificando la investigación</w:t>
       </w:r>
     </w:p>
   </w:comment>
-  <w:comment w:author="Yesith Valencia" w:id="4" w:date="2017-06-27T21:21:51Z">
+  <w:comment w:author="Elkin Murillo" w:id="17" w:date="2017-07-03T08:38:14Z">
     <w:p>
       <w:pPr>
         <w:keepNext w:val="0"/>
@@ -2409,11 +2838,11 @@
           <w:vertAlign w:val="baseline"/>
           <w:rtl w:val="0"/>
         </w:rPr>
-        <w:t xml:space="preserve">Están</w:t>
+        <w:t xml:space="preserve">Modificado</w:t>
       </w:r>
     </w:p>
   </w:comment>
-  <w:comment w:author="Yesith Valencia" w:id="5" w:date="2017-06-27T21:22:30Z">
+  <w:comment w:author="Yesith Valencia" w:id="10" w:date="2017-06-27T21:25:08Z">
     <w:p>
       <w:pPr>
         <w:keepNext w:val="0"/>
@@ -2457,11 +2886,11 @@
           <w:vertAlign w:val="baseline"/>
           <w:rtl w:val="0"/>
         </w:rPr>
-        <w:t xml:space="preserve">Falta conectar estas frases</w:t>
+        <w:t xml:space="preserve">Hay que hablar que la UTS cuenta con el RDC y decir para qué sirve, y luego sí decir que se va a sistematizar</w:t>
       </w:r>
     </w:p>
   </w:comment>
-  <w:comment w:author="Yesith Valencia" w:id="9" w:date="2017-06-27T21:27:06Z">
+  <w:comment w:author="Yesith Valencia" w:id="11" w:date="2017-06-27T21:26:24Z">
     <w:p>
       <w:pPr>
         <w:keepNext w:val="0"/>
@@ -2505,11 +2934,11 @@
           <w:vertAlign w:val="baseline"/>
           <w:rtl w:val="0"/>
         </w:rPr>
-        <w:t xml:space="preserve">Explicar más a fondo las ventajas o beneficios que tendrá el coordinador</w:t>
+        <w:t xml:space="preserve">La justificación no debe ser una "Decisión" de los autores, debe tener algo más de peso, como por ejemplo la encuesta que se hizo</w:t>
       </w:r>
     </w:p>
   </w:comment>
-  <w:comment w:author="Yesith Valencia" w:id="3" w:date="2017-06-27T21:21:53Z">
+  <w:comment w:author="Yesith Valencia" w:id="12" w:date="2017-06-27T21:26:24Z">
     <w:p>
       <w:pPr>
         <w:keepNext w:val="0"/>
@@ -2553,11 +2982,11 @@
           <w:vertAlign w:val="baseline"/>
           <w:rtl w:val="0"/>
         </w:rPr>
-        <w:t xml:space="preserve">cómo</w:t>
+        <w:t xml:space="preserve">La justificación no debe ser una "Decisión" de los autores, debe tener algo más de peso, como por ejemplo la encuesta que se hizo</w:t>
       </w:r>
     </w:p>
   </w:comment>
-  <w:comment w:author="Yesith Valencia" w:id="2" w:date="2017-06-27T21:16:48Z">
+  <w:comment w:author="Yesith Valencia" w:id="7" w:date="2017-07-03T08:19:11Z">
     <w:p>
       <w:pPr>
         <w:keepNext w:val="0"/>
@@ -2601,11 +3030,11 @@
           <w:vertAlign w:val="baseline"/>
           <w:rtl w:val="0"/>
         </w:rPr>
-        <w:t xml:space="preserve">management, java EE, Scrum</w:t>
+        <w:t xml:space="preserve">Están</w:t>
       </w:r>
     </w:p>
   </w:comment>
-  <w:comment w:author="Yesith Valencia" w:id="8" w:date="2017-06-27T21:25:33Z">
+  <w:comment w:author="Elkin Murillo" w:id="8" w:date="2017-07-03T08:19:11Z">
     <w:p>
       <w:pPr>
         <w:keepNext w:val="0"/>
@@ -2649,11 +3078,11 @@
           <w:vertAlign w:val="baseline"/>
           <w:rtl w:val="0"/>
         </w:rPr>
-        <w:t xml:space="preserve">Hay que hablar en tercera persona</w:t>
+        <w:t xml:space="preserve">modificado</w:t>
       </w:r>
     </w:p>
   </w:comment>
-  <w:comment w:author="Yesith Valencia" w:id="1" w:date="2017-06-27T21:16:05Z">
+  <w:comment w:author="Yesith Valencia" w:id="9" w:date="2017-06-27T21:22:30Z">
     <w:p>
       <w:pPr>
         <w:keepNext w:val="0"/>
@@ -2697,9 +3126,11 @@
           <w:vertAlign w:val="baseline"/>
           <w:rtl w:val="0"/>
         </w:rPr>
-        <w:t xml:space="preserve">Yo también voy como tercer autor:</w:t>
-      </w:r>
-    </w:p>
+        <w:t xml:space="preserve">Falta conectar estas frases</w:t>
+      </w:r>
+    </w:p>
+  </w:comment>
+  <w:comment w:author="Yesith Valencia" w:id="14" w:date="2017-07-03T08:38:05Z">
     <w:p>
       <w:pPr>
         <w:keepNext w:val="0"/>
@@ -2743,9 +3174,11 @@
           <w:vertAlign w:val="baseline"/>
           <w:rtl w:val="0"/>
         </w:rPr>
-        <w:t xml:space="preserve">Jaime Yesith Valencia Galván</w:t>
-      </w:r>
-    </w:p>
+        <w:t xml:space="preserve">Explicar más a fondo las ventajas o beneficios que tendrá el coordinador</w:t>
+      </w:r>
+    </w:p>
+  </w:comment>
+  <w:comment w:author="Elkin Murillo" w:id="15" w:date="2017-07-03T08:38:05Z">
     <w:p>
       <w:pPr>
         <w:keepNext w:val="0"/>
@@ -2789,11 +3222,11 @@
           <w:vertAlign w:val="baseline"/>
           <w:rtl w:val="0"/>
         </w:rPr>
-        <w:t xml:space="preserve">yesithvalencia@gmail.com</w:t>
+        <w:t xml:space="preserve">esto deberia ir en esa seccion??</w:t>
       </w:r>
     </w:p>
   </w:comment>
-  <w:comment w:author="Yesith Valencia" w:id="15" w:date="2017-06-27T21:33:18Z">
+  <w:comment w:author="Yesith Valencia" w:id="5" w:date="2017-07-03T08:19:02Z">
     <w:p>
       <w:pPr>
         <w:keepNext w:val="0"/>
@@ -2837,11 +3270,11 @@
           <w:vertAlign w:val="baseline"/>
           <w:rtl w:val="0"/>
         </w:rPr>
-        <w:t xml:space="preserve">MIsmo comentario del diagrama BPMN</w:t>
+        <w:t xml:space="preserve">cómo</w:t>
       </w:r>
     </w:p>
   </w:comment>
-  <w:comment w:author="Yesith Valencia" w:id="16" w:date="2017-06-27T21:33:18Z">
+  <w:comment w:author="Elkin Murillo" w:id="6" w:date="2017-07-03T08:19:02Z">
     <w:p>
       <w:pPr>
         <w:keepNext w:val="0"/>
@@ -2885,11 +3318,11 @@
           <w:vertAlign w:val="baseline"/>
           <w:rtl w:val="0"/>
         </w:rPr>
-        <w:t xml:space="preserve">Y de aquí en adelante se debe hacer lo mismo cada vez que se haga mención a una imagen</w:t>
+        <w:t xml:space="preserve">modificado</w:t>
       </w:r>
     </w:p>
   </w:comment>
-  <w:comment w:author="Yesith Valencia" w:id="11" w:date="2017-06-27T21:31:41Z">
+  <w:comment w:author="Yesith Valencia" w:id="3" w:date="2017-07-03T08:55:48Z">
     <w:p>
       <w:pPr>
         <w:keepNext w:val="0"/>
@@ -2933,11 +3366,11 @@
           <w:vertAlign w:val="baseline"/>
           <w:rtl w:val="0"/>
         </w:rPr>
-        <w:t xml:space="preserve">Hay que ponerle un título a la gráfica y una numeración, luego debajo o encima de ella hay que explicarla haciendo mención a ella, algo así; En la gráfica 2 se puede observar que ....., que por medio de ......, el proceso inicia con ...., por medio de tal......, hay que tener presente que ...., y finaliza con ....., como se puede observar ...... es por esto que ....</w:t>
+        <w:t xml:space="preserve">management, java EE, Scrum</w:t>
       </w:r>
     </w:p>
   </w:comment>
-  <w:comment w:author="Yesith Valencia" w:id="14" w:date="2017-06-27T21:32:13Z">
+  <w:comment w:author="Elkin Murillo" w:id="4" w:date="2017-07-03T08:55:48Z">
     <w:p>
       <w:pPr>
         <w:keepNext w:val="0"/>
@@ -2981,7 +3414,483 @@
           <w:vertAlign w:val="baseline"/>
           <w:rtl w:val="0"/>
         </w:rPr>
+        <w:t xml:space="preserve">Las palabras clave se colocan en español o en ingles??</w:t>
+      </w:r>
+    </w:p>
+  </w:comment>
+  <w:comment w:author="Yesith Valencia" w:id="13" w:date="2017-06-27T21:25:33Z">
+    <w:p>
+      <w:pPr>
+        <w:keepNext w:val="0"/>
+        <w:keepLines w:val="0"/>
+        <w:widowControl w:val="0"/>
+        <w:pBdr>
+          <w:top w:space="0" w:sz="0" w:val="nil"/>
+          <w:left w:space="0" w:sz="0" w:val="nil"/>
+          <w:bottom w:space="0" w:sz="0" w:val="nil"/>
+          <w:right w:space="0" w:sz="0" w:val="nil"/>
+          <w:between w:space="0" w:sz="0" w:val="nil"/>
+        </w:pBdr>
+        <w:spacing w:after="0" w:before="0" w:line="240" w:lineRule="auto"/>
+        <w:ind w:left="0" w:right="0" w:firstLine="0"/>
+        <w:contextualSpacing w:val="0"/>
+        <w:jc w:val="left"/>
+        <w:rPr>
+          <w:rFonts w:ascii="Arial" w:cs="Arial" w:eastAsia="Arial" w:hAnsi="Arial"/>
+          <w:b w:val="0"/>
+          <w:i w:val="0"/>
+          <w:smallCaps w:val="0"/>
+          <w:strike w:val="0"/>
+          <w:color w:val="000000"/>
+          <w:sz w:val="22"/>
+          <w:szCs w:val="22"/>
+          <w:u w:val="none"/>
+          <w:vertAlign w:val="baseline"/>
+        </w:rPr>
+      </w:pPr>
+      <w:r>
+        <w:rPr>
+          <w:rFonts w:ascii="Arial" w:cs="Arial" w:eastAsia="Arial" w:hAnsi="Arial"/>
+          <w:b w:val="0"/>
+          <w:i w:val="0"/>
+          <w:smallCaps w:val="0"/>
+          <w:strike w:val="0"/>
+          <w:color w:val="000000"/>
+          <w:sz w:val="22"/>
+          <w:szCs w:val="22"/>
+          <w:u w:val="none"/>
+          <w:vertAlign w:val="baseline"/>
+          <w:rtl w:val="0"/>
+        </w:rPr>
+        <w:t xml:space="preserve">Hay que hablar en tercera persona</w:t>
+      </w:r>
+    </w:p>
+  </w:comment>
+  <w:comment w:author="Yesith Valencia" w:id="1" w:date="2017-07-03T08:54:58Z">
+    <w:p>
+      <w:pPr>
+        <w:keepNext w:val="0"/>
+        <w:keepLines w:val="0"/>
+        <w:widowControl w:val="0"/>
+        <w:pBdr>
+          <w:top w:space="0" w:sz="0" w:val="nil"/>
+          <w:left w:space="0" w:sz="0" w:val="nil"/>
+          <w:bottom w:space="0" w:sz="0" w:val="nil"/>
+          <w:right w:space="0" w:sz="0" w:val="nil"/>
+          <w:between w:space="0" w:sz="0" w:val="nil"/>
+        </w:pBdr>
+        <w:spacing w:after="0" w:before="0" w:line="240" w:lineRule="auto"/>
+        <w:ind w:left="0" w:right="0" w:firstLine="0"/>
+        <w:contextualSpacing w:val="0"/>
+        <w:jc w:val="left"/>
+        <w:rPr>
+          <w:rFonts w:ascii="Arial" w:cs="Arial" w:eastAsia="Arial" w:hAnsi="Arial"/>
+          <w:b w:val="0"/>
+          <w:i w:val="0"/>
+          <w:smallCaps w:val="0"/>
+          <w:strike w:val="0"/>
+          <w:color w:val="000000"/>
+          <w:sz w:val="22"/>
+          <w:szCs w:val="22"/>
+          <w:u w:val="none"/>
+          <w:vertAlign w:val="baseline"/>
+        </w:rPr>
+      </w:pPr>
+      <w:r>
+        <w:rPr>
+          <w:rFonts w:ascii="Arial" w:cs="Arial" w:eastAsia="Arial" w:hAnsi="Arial"/>
+          <w:b w:val="0"/>
+          <w:i w:val="0"/>
+          <w:smallCaps w:val="0"/>
+          <w:strike w:val="0"/>
+          <w:color w:val="000000"/>
+          <w:sz w:val="22"/>
+          <w:szCs w:val="22"/>
+          <w:u w:val="none"/>
+          <w:vertAlign w:val="baseline"/>
+          <w:rtl w:val="0"/>
+        </w:rPr>
+        <w:t xml:space="preserve">Yo también voy como tercer autor:</w:t>
+      </w:r>
+    </w:p>
+    <w:p>
+      <w:pPr>
+        <w:keepNext w:val="0"/>
+        <w:keepLines w:val="0"/>
+        <w:widowControl w:val="0"/>
+        <w:pBdr>
+          <w:top w:space="0" w:sz="0" w:val="nil"/>
+          <w:left w:space="0" w:sz="0" w:val="nil"/>
+          <w:bottom w:space="0" w:sz="0" w:val="nil"/>
+          <w:right w:space="0" w:sz="0" w:val="nil"/>
+          <w:between w:space="0" w:sz="0" w:val="nil"/>
+        </w:pBdr>
+        <w:spacing w:after="0" w:before="0" w:line="240" w:lineRule="auto"/>
+        <w:ind w:left="0" w:right="0" w:firstLine="0"/>
+        <w:contextualSpacing w:val="0"/>
+        <w:jc w:val="left"/>
+        <w:rPr>
+          <w:rFonts w:ascii="Arial" w:cs="Arial" w:eastAsia="Arial" w:hAnsi="Arial"/>
+          <w:b w:val="0"/>
+          <w:i w:val="0"/>
+          <w:smallCaps w:val="0"/>
+          <w:strike w:val="0"/>
+          <w:color w:val="000000"/>
+          <w:sz w:val="22"/>
+          <w:szCs w:val="22"/>
+          <w:u w:val="none"/>
+          <w:vertAlign w:val="baseline"/>
+        </w:rPr>
+      </w:pPr>
+      <w:r>
+        <w:rPr>
+          <w:rFonts w:ascii="Arial" w:cs="Arial" w:eastAsia="Arial" w:hAnsi="Arial"/>
+          <w:b w:val="0"/>
+          <w:i w:val="0"/>
+          <w:smallCaps w:val="0"/>
+          <w:strike w:val="0"/>
+          <w:color w:val="000000"/>
+          <w:sz w:val="22"/>
+          <w:szCs w:val="22"/>
+          <w:u w:val="none"/>
+          <w:vertAlign w:val="baseline"/>
+          <w:rtl w:val="0"/>
+        </w:rPr>
+        <w:t xml:space="preserve">Jaime Yesith Valencia Galván</w:t>
+      </w:r>
+    </w:p>
+    <w:p>
+      <w:pPr>
+        <w:keepNext w:val="0"/>
+        <w:keepLines w:val="0"/>
+        <w:widowControl w:val="0"/>
+        <w:pBdr>
+          <w:top w:space="0" w:sz="0" w:val="nil"/>
+          <w:left w:space="0" w:sz="0" w:val="nil"/>
+          <w:bottom w:space="0" w:sz="0" w:val="nil"/>
+          <w:right w:space="0" w:sz="0" w:val="nil"/>
+          <w:between w:space="0" w:sz="0" w:val="nil"/>
+        </w:pBdr>
+        <w:spacing w:after="0" w:before="0" w:line="240" w:lineRule="auto"/>
+        <w:ind w:left="0" w:right="0" w:firstLine="0"/>
+        <w:contextualSpacing w:val="0"/>
+        <w:jc w:val="left"/>
+        <w:rPr>
+          <w:rFonts w:ascii="Arial" w:cs="Arial" w:eastAsia="Arial" w:hAnsi="Arial"/>
+          <w:b w:val="0"/>
+          <w:i w:val="0"/>
+          <w:smallCaps w:val="0"/>
+          <w:strike w:val="0"/>
+          <w:color w:val="000000"/>
+          <w:sz w:val="22"/>
+          <w:szCs w:val="22"/>
+          <w:u w:val="none"/>
+          <w:vertAlign w:val="baseline"/>
+        </w:rPr>
+      </w:pPr>
+      <w:r>
+        <w:rPr>
+          <w:rFonts w:ascii="Arial" w:cs="Arial" w:eastAsia="Arial" w:hAnsi="Arial"/>
+          <w:b w:val="0"/>
+          <w:i w:val="0"/>
+          <w:smallCaps w:val="0"/>
+          <w:strike w:val="0"/>
+          <w:color w:val="000000"/>
+          <w:sz w:val="22"/>
+          <w:szCs w:val="22"/>
+          <w:u w:val="none"/>
+          <w:vertAlign w:val="baseline"/>
+          <w:rtl w:val="0"/>
+        </w:rPr>
+        <w:t xml:space="preserve">yesithvalencia@gmail.com</w:t>
+      </w:r>
+    </w:p>
+  </w:comment>
+  <w:comment w:author="Elkin Murillo" w:id="2" w:date="2017-07-03T08:54:58Z">
+    <w:p>
+      <w:pPr>
+        <w:keepNext w:val="0"/>
+        <w:keepLines w:val="0"/>
+        <w:widowControl w:val="0"/>
+        <w:pBdr>
+          <w:top w:space="0" w:sz="0" w:val="nil"/>
+          <w:left w:space="0" w:sz="0" w:val="nil"/>
+          <w:bottom w:space="0" w:sz="0" w:val="nil"/>
+          <w:right w:space="0" w:sz="0" w:val="nil"/>
+          <w:between w:space="0" w:sz="0" w:val="nil"/>
+        </w:pBdr>
+        <w:spacing w:after="0" w:before="0" w:line="240" w:lineRule="auto"/>
+        <w:ind w:left="0" w:right="0" w:firstLine="0"/>
+        <w:contextualSpacing w:val="0"/>
+        <w:jc w:val="left"/>
+        <w:rPr>
+          <w:rFonts w:ascii="Arial" w:cs="Arial" w:eastAsia="Arial" w:hAnsi="Arial"/>
+          <w:b w:val="0"/>
+          <w:i w:val="0"/>
+          <w:smallCaps w:val="0"/>
+          <w:strike w:val="0"/>
+          <w:color w:val="000000"/>
+          <w:sz w:val="22"/>
+          <w:szCs w:val="22"/>
+          <w:u w:val="none"/>
+          <w:vertAlign w:val="baseline"/>
+        </w:rPr>
+      </w:pPr>
+      <w:r>
+        <w:rPr>
+          <w:rFonts w:ascii="Arial" w:cs="Arial" w:eastAsia="Arial" w:hAnsi="Arial"/>
+          <w:b w:val="0"/>
+          <w:i w:val="0"/>
+          <w:smallCaps w:val="0"/>
+          <w:strike w:val="0"/>
+          <w:color w:val="000000"/>
+          <w:sz w:val="22"/>
+          <w:szCs w:val="22"/>
+          <w:u w:val="none"/>
+          <w:vertAlign w:val="baseline"/>
+          <w:rtl w:val="0"/>
+        </w:rPr>
+        <w:t xml:space="preserve">agregado</w:t>
+      </w:r>
+    </w:p>
+  </w:comment>
+  <w:comment w:author="Yesith Valencia" w:id="25" w:date="2017-06-27T21:33:18Z">
+    <w:p>
+      <w:pPr>
+        <w:keepNext w:val="0"/>
+        <w:keepLines w:val="0"/>
+        <w:widowControl w:val="0"/>
+        <w:pBdr>
+          <w:top w:space="0" w:sz="0" w:val="nil"/>
+          <w:left w:space="0" w:sz="0" w:val="nil"/>
+          <w:bottom w:space="0" w:sz="0" w:val="nil"/>
+          <w:right w:space="0" w:sz="0" w:val="nil"/>
+          <w:between w:space="0" w:sz="0" w:val="nil"/>
+        </w:pBdr>
+        <w:spacing w:after="0" w:before="0" w:line="240" w:lineRule="auto"/>
+        <w:ind w:left="0" w:right="0" w:firstLine="0"/>
+        <w:contextualSpacing w:val="0"/>
+        <w:jc w:val="left"/>
+        <w:rPr>
+          <w:rFonts w:ascii="Arial" w:cs="Arial" w:eastAsia="Arial" w:hAnsi="Arial"/>
+          <w:b w:val="0"/>
+          <w:i w:val="0"/>
+          <w:smallCaps w:val="0"/>
+          <w:strike w:val="0"/>
+          <w:color w:val="000000"/>
+          <w:sz w:val="22"/>
+          <w:szCs w:val="22"/>
+          <w:u w:val="none"/>
+          <w:vertAlign w:val="baseline"/>
+        </w:rPr>
+      </w:pPr>
+      <w:r>
+        <w:rPr>
+          <w:rFonts w:ascii="Arial" w:cs="Arial" w:eastAsia="Arial" w:hAnsi="Arial"/>
+          <w:b w:val="0"/>
+          <w:i w:val="0"/>
+          <w:smallCaps w:val="0"/>
+          <w:strike w:val="0"/>
+          <w:color w:val="000000"/>
+          <w:sz w:val="22"/>
+          <w:szCs w:val="22"/>
+          <w:u w:val="none"/>
+          <w:vertAlign w:val="baseline"/>
+          <w:rtl w:val="0"/>
+        </w:rPr>
+        <w:t xml:space="preserve">MIsmo comentario del diagrama BPMN</w:t>
+      </w:r>
+    </w:p>
+  </w:comment>
+  <w:comment w:author="Yesith Valencia" w:id="26" w:date="2017-06-27T21:33:18Z">
+    <w:p>
+      <w:pPr>
+        <w:keepNext w:val="0"/>
+        <w:keepLines w:val="0"/>
+        <w:widowControl w:val="0"/>
+        <w:pBdr>
+          <w:top w:space="0" w:sz="0" w:val="nil"/>
+          <w:left w:space="0" w:sz="0" w:val="nil"/>
+          <w:bottom w:space="0" w:sz="0" w:val="nil"/>
+          <w:right w:space="0" w:sz="0" w:val="nil"/>
+          <w:between w:space="0" w:sz="0" w:val="nil"/>
+        </w:pBdr>
+        <w:spacing w:after="0" w:before="0" w:line="240" w:lineRule="auto"/>
+        <w:ind w:left="0" w:right="0" w:firstLine="0"/>
+        <w:contextualSpacing w:val="0"/>
+        <w:jc w:val="left"/>
+        <w:rPr>
+          <w:rFonts w:ascii="Arial" w:cs="Arial" w:eastAsia="Arial" w:hAnsi="Arial"/>
+          <w:b w:val="0"/>
+          <w:i w:val="0"/>
+          <w:smallCaps w:val="0"/>
+          <w:strike w:val="0"/>
+          <w:color w:val="000000"/>
+          <w:sz w:val="22"/>
+          <w:szCs w:val="22"/>
+          <w:u w:val="none"/>
+          <w:vertAlign w:val="baseline"/>
+        </w:rPr>
+      </w:pPr>
+      <w:r>
+        <w:rPr>
+          <w:rFonts w:ascii="Arial" w:cs="Arial" w:eastAsia="Arial" w:hAnsi="Arial"/>
+          <w:b w:val="0"/>
+          <w:i w:val="0"/>
+          <w:smallCaps w:val="0"/>
+          <w:strike w:val="0"/>
+          <w:color w:val="000000"/>
+          <w:sz w:val="22"/>
+          <w:szCs w:val="22"/>
+          <w:u w:val="none"/>
+          <w:vertAlign w:val="baseline"/>
+          <w:rtl w:val="0"/>
+        </w:rPr>
+        <w:t xml:space="preserve">Y de aquí en adelante se debe hacer lo mismo cada vez que se haga mención a una imagen</w:t>
+      </w:r>
+    </w:p>
+  </w:comment>
+  <w:comment w:author="Yesith Valencia" w:id="18" w:date="2017-06-27T21:31:41Z">
+    <w:p>
+      <w:pPr>
+        <w:keepNext w:val="0"/>
+        <w:keepLines w:val="0"/>
+        <w:widowControl w:val="0"/>
+        <w:pBdr>
+          <w:top w:space="0" w:sz="0" w:val="nil"/>
+          <w:left w:space="0" w:sz="0" w:val="nil"/>
+          <w:bottom w:space="0" w:sz="0" w:val="nil"/>
+          <w:right w:space="0" w:sz="0" w:val="nil"/>
+          <w:between w:space="0" w:sz="0" w:val="nil"/>
+        </w:pBdr>
+        <w:spacing w:after="0" w:before="0" w:line="240" w:lineRule="auto"/>
+        <w:ind w:left="0" w:right="0" w:firstLine="0"/>
+        <w:contextualSpacing w:val="0"/>
+        <w:jc w:val="left"/>
+        <w:rPr>
+          <w:rFonts w:ascii="Arial" w:cs="Arial" w:eastAsia="Arial" w:hAnsi="Arial"/>
+          <w:b w:val="0"/>
+          <w:i w:val="0"/>
+          <w:smallCaps w:val="0"/>
+          <w:strike w:val="0"/>
+          <w:color w:val="000000"/>
+          <w:sz w:val="22"/>
+          <w:szCs w:val="22"/>
+          <w:u w:val="none"/>
+          <w:vertAlign w:val="baseline"/>
+        </w:rPr>
+      </w:pPr>
+      <w:r>
+        <w:rPr>
+          <w:rFonts w:ascii="Arial" w:cs="Arial" w:eastAsia="Arial" w:hAnsi="Arial"/>
+          <w:b w:val="0"/>
+          <w:i w:val="0"/>
+          <w:smallCaps w:val="0"/>
+          <w:strike w:val="0"/>
+          <w:color w:val="000000"/>
+          <w:sz w:val="22"/>
+          <w:szCs w:val="22"/>
+          <w:u w:val="none"/>
+          <w:vertAlign w:val="baseline"/>
+          <w:rtl w:val="0"/>
+        </w:rPr>
+        <w:t xml:space="preserve">Hay que ponerle un título a la gráfica y una numeración, luego debajo o encima de ella hay que explicarla haciendo mención a ella, algo así; En la gráfica 2 se puede observar que ....., que por medio de ......, el proceso inicia con ...., por medio de tal......, hay que tener presente que ...., y finaliza con ....., como se puede observar ...... es por esto que ....</w:t>
+      </w:r>
+    </w:p>
+  </w:comment>
+  <w:comment w:author="Yesith Valencia" w:id="23" w:date="2017-07-03T08:53:45Z">
+    <w:p>
+      <w:pPr>
+        <w:keepNext w:val="0"/>
+        <w:keepLines w:val="0"/>
+        <w:widowControl w:val="0"/>
+        <w:pBdr>
+          <w:top w:space="0" w:sz="0" w:val="nil"/>
+          <w:left w:space="0" w:sz="0" w:val="nil"/>
+          <w:bottom w:space="0" w:sz="0" w:val="nil"/>
+          <w:right w:space="0" w:sz="0" w:val="nil"/>
+          <w:between w:space="0" w:sz="0" w:val="nil"/>
+        </w:pBdr>
+        <w:spacing w:after="0" w:before="0" w:line="240" w:lineRule="auto"/>
+        <w:ind w:left="0" w:right="0" w:firstLine="0"/>
+        <w:contextualSpacing w:val="0"/>
+        <w:jc w:val="left"/>
+        <w:rPr>
+          <w:rFonts w:ascii="Arial" w:cs="Arial" w:eastAsia="Arial" w:hAnsi="Arial"/>
+          <w:b w:val="0"/>
+          <w:i w:val="0"/>
+          <w:smallCaps w:val="0"/>
+          <w:strike w:val="0"/>
+          <w:color w:val="000000"/>
+          <w:sz w:val="22"/>
+          <w:szCs w:val="22"/>
+          <w:u w:val="none"/>
+          <w:vertAlign w:val="baseline"/>
+        </w:rPr>
+      </w:pPr>
+      <w:r>
+        <w:rPr>
+          <w:rFonts w:ascii="Arial" w:cs="Arial" w:eastAsia="Arial" w:hAnsi="Arial"/>
+          <w:b w:val="0"/>
+          <w:i w:val="0"/>
+          <w:smallCaps w:val="0"/>
+          <w:strike w:val="0"/>
+          <w:color w:val="000000"/>
+          <w:sz w:val="22"/>
+          <w:szCs w:val="22"/>
+          <w:u w:val="none"/>
+          <w:vertAlign w:val="baseline"/>
+          <w:rtl w:val="0"/>
+        </w:rPr>
         <w:t xml:space="preserve">Esto hace parte de la justificación</w:t>
+      </w:r>
+    </w:p>
+  </w:comment>
+  <w:comment w:author="Elkin Murillo" w:id="24" w:date="2017-07-03T08:53:45Z">
+    <w:p>
+      <w:pPr>
+        <w:keepNext w:val="0"/>
+        <w:keepLines w:val="0"/>
+        <w:widowControl w:val="0"/>
+        <w:pBdr>
+          <w:top w:space="0" w:sz="0" w:val="nil"/>
+          <w:left w:space="0" w:sz="0" w:val="nil"/>
+          <w:bottom w:space="0" w:sz="0" w:val="nil"/>
+          <w:right w:space="0" w:sz="0" w:val="nil"/>
+          <w:between w:space="0" w:sz="0" w:val="nil"/>
+        </w:pBdr>
+        <w:spacing w:after="0" w:before="0" w:line="240" w:lineRule="auto"/>
+        <w:ind w:left="0" w:right="0" w:firstLine="0"/>
+        <w:contextualSpacing w:val="0"/>
+        <w:jc w:val="left"/>
+        <w:rPr>
+          <w:rFonts w:ascii="Arial" w:cs="Arial" w:eastAsia="Arial" w:hAnsi="Arial"/>
+          <w:b w:val="0"/>
+          <w:i w:val="0"/>
+          <w:smallCaps w:val="0"/>
+          <w:strike w:val="0"/>
+          <w:color w:val="000000"/>
+          <w:sz w:val="22"/>
+          <w:szCs w:val="22"/>
+          <w:u w:val="none"/>
+          <w:vertAlign w:val="baseline"/>
+        </w:rPr>
+      </w:pPr>
+      <w:r>
+        <w:rPr>
+          <w:rFonts w:ascii="Arial" w:cs="Arial" w:eastAsia="Arial" w:hAnsi="Arial"/>
+          <w:b w:val="0"/>
+          <w:i w:val="0"/>
+          <w:smallCaps w:val="0"/>
+          <w:strike w:val="0"/>
+          <w:color w:val="000000"/>
+          <w:sz w:val="22"/>
+          <w:szCs w:val="22"/>
+          <w:u w:val="none"/>
+          <w:vertAlign w:val="baseline"/>
+          <w:rtl w:val="0"/>
+        </w:rPr>
+        <w:t xml:space="preserve">modificado</w:t>
       </w:r>
     </w:p>
   </w:comment>

</xml_diff>

<commit_message>
Se agregaron imagenes y referencias al articulo
</commit_message>
<xml_diff>
--- a/extras/docs/ArticuloProyectoGrado.docx
+++ b/extras/docs/ArticuloProyectoGrado.docx
@@ -189,7 +189,6 @@
           <w:rFonts w:ascii="Times New Roman" w:eastAsia="Times New Roman" w:hAnsi="Times New Roman" w:cs="Times New Roman"/>
           <w:sz w:val="20"/>
           <w:szCs w:val="20"/>
-          <w:lang w:val="en-US"/>
         </w:rPr>
       </w:pPr>
       <w:r>
@@ -197,7 +196,6 @@
           <w:rFonts w:ascii="Times New Roman" w:eastAsia="Times New Roman" w:hAnsi="Times New Roman" w:cs="Times New Roman"/>
           <w:sz w:val="20"/>
           <w:szCs w:val="20"/>
-          <w:lang w:val="en-US"/>
         </w:rPr>
         <w:t>sandypau206@gmail.com</w:t>
       </w:r>
@@ -211,7 +209,6 @@
           <w:rFonts w:ascii="Times New Roman" w:eastAsia="Times New Roman" w:hAnsi="Times New Roman" w:cs="Times New Roman"/>
           <w:sz w:val="20"/>
           <w:szCs w:val="20"/>
-          <w:lang w:val="en-US"/>
         </w:rPr>
       </w:pPr>
       <w:r>
@@ -219,7 +216,6 @@
           <w:rFonts w:ascii="Times New Roman" w:eastAsia="Times New Roman" w:hAnsi="Times New Roman" w:cs="Times New Roman"/>
           <w:sz w:val="20"/>
           <w:szCs w:val="20"/>
-          <w:lang w:val="en-US"/>
         </w:rPr>
         <w:t>Elkin Giovanny Murillo Quintana</w:t>
       </w:r>
@@ -235,7 +231,7 @@
           <w:szCs w:val="20"/>
         </w:rPr>
       </w:pPr>
-      <w:hyperlink r:id="rId7">
+      <w:hyperlink r:id="rId8">
         <w:r>
           <w:rPr>
             <w:rFonts w:ascii="Times New Roman" w:eastAsia="Times New Roman" w:hAnsi="Times New Roman" w:cs="Times New Roman"/>
@@ -243,7 +239,6 @@
             <w:sz w:val="20"/>
             <w:szCs w:val="20"/>
             <w:u w:val="single"/>
-            <w:lang w:val="en-US"/>
           </w:rPr>
           <w:t>andy645jh@gmail.</w:t>
         </w:r>
@@ -254,15 +249,11 @@
         <w:fldChar w:fldCharType="begin"/>
       </w:r>
       <w:r>
-        <w:rPr>
-          <w:lang w:val="en-US"/>
-        </w:rPr>
         <w:instrText xml:space="preserve"> HYPERLINK "mailto:andy645jh@gmail.com" \h </w:instrText>
       </w:r>
       <w:r>
         <w:fldChar w:fldCharType="separate"/>
       </w:r>
-      <w:proofErr w:type="spellStart"/>
       <w:proofErr w:type="gramStart"/>
       <w:r>
         <w:rPr>
@@ -274,7 +265,6 @@
         </w:rPr>
         <w:t>com</w:t>
       </w:r>
-      <w:proofErr w:type="spellEnd"/>
       <w:proofErr w:type="gramEnd"/>
       <w:r>
         <w:rPr>
@@ -330,15 +320,7 @@
           <w:sz w:val="20"/>
           <w:szCs w:val="20"/>
         </w:rPr>
-        <w:t xml:space="preserve"> V</w:t>
-      </w:r>
-      <w:r>
-        <w:rPr>
-          <w:rFonts w:ascii="Times New Roman" w:eastAsia="Times New Roman" w:hAnsi="Times New Roman" w:cs="Times New Roman"/>
-          <w:sz w:val="20"/>
-          <w:szCs w:val="20"/>
-        </w:rPr>
-        <w:t>alencia Galván</w:t>
+        <w:t xml:space="preserve"> Valencia Galván</w:t>
       </w:r>
     </w:p>
     <w:p>
@@ -378,15 +360,7 @@
           <w:sz w:val="20"/>
           <w:szCs w:val="20"/>
         </w:rPr>
-        <w:t>Unidades Tecnológicas de Santa</w:t>
-      </w:r>
-      <w:r>
-        <w:rPr>
-          <w:rFonts w:ascii="Times New Roman" w:eastAsia="Times New Roman" w:hAnsi="Times New Roman" w:cs="Times New Roman"/>
-          <w:sz w:val="20"/>
-          <w:szCs w:val="20"/>
-        </w:rPr>
-        <w:t>nder</w:t>
+        <w:t>Unidades Tecnológicas de Santander</w:t>
       </w:r>
     </w:p>
     <w:p>
@@ -508,8 +482,9 @@
           <w:sz w:val="20"/>
           <w:szCs w:val="20"/>
         </w:rPr>
-        <w:t xml:space="preserve"> debe es</w:t>
-      </w:r>
+        <w:t xml:space="preserve"> debe escribirse en inglés y tener una longitud de entre 100-150 palabras. El tipo de letra es Times New </w:t>
+      </w:r>
+      <w:proofErr w:type="spellStart"/>
       <w:r>
         <w:rPr>
           <w:rFonts w:ascii="Cambria" w:eastAsia="Cambria" w:hAnsi="Cambria" w:cs="Cambria"/>
@@ -518,9 +493,9 @@
           <w:sz w:val="20"/>
           <w:szCs w:val="20"/>
         </w:rPr>
-        <w:t xml:space="preserve">cribirse en inglés y tener una longitud de entre 100-150 </w:t>
-      </w:r>
-      <w:proofErr w:type="gramStart"/>
+        <w:t>Roman</w:t>
+      </w:r>
+      <w:proofErr w:type="spellEnd"/>
       <w:r>
         <w:rPr>
           <w:rFonts w:ascii="Cambria" w:eastAsia="Cambria" w:hAnsi="Cambria" w:cs="Cambria"/>
@@ -529,9 +504,9 @@
           <w:sz w:val="20"/>
           <w:szCs w:val="20"/>
         </w:rPr>
-        <w:t>palabras</w:t>
-      </w:r>
-      <w:proofErr w:type="gramEnd"/>
+        <w:t xml:space="preserve"> en cursiva y de tamaño 10 puntos que ya viene por defecto en las plantillas  adjuntas. El </w:t>
+      </w:r>
+      <w:proofErr w:type="spellStart"/>
       <w:r>
         <w:rPr>
           <w:rFonts w:ascii="Cambria" w:eastAsia="Cambria" w:hAnsi="Cambria" w:cs="Cambria"/>
@@ -540,9 +515,9 @@
           <w:sz w:val="20"/>
           <w:szCs w:val="20"/>
         </w:rPr>
-        <w:t xml:space="preserve">. El tipo de letra es Times New </w:t>
-      </w:r>
-      <w:proofErr w:type="spellStart"/>
+        <w:t>abstract</w:t>
+      </w:r>
+      <w:proofErr w:type="spellEnd"/>
       <w:r>
         <w:rPr>
           <w:rFonts w:ascii="Cambria" w:eastAsia="Cambria" w:hAnsi="Cambria" w:cs="Cambria"/>
@@ -551,50 +526,7 @@
           <w:sz w:val="20"/>
           <w:szCs w:val="20"/>
         </w:rPr>
-        <w:t>Roman</w:t>
-      </w:r>
-      <w:proofErr w:type="spellEnd"/>
-      <w:r>
-        <w:rPr>
-          <w:rFonts w:ascii="Cambria" w:eastAsia="Cambria" w:hAnsi="Cambria" w:cs="Cambria"/>
-          <w:b/>
-          <w:i/>
-          <w:sz w:val="20"/>
-          <w:szCs w:val="20"/>
-        </w:rPr>
-        <w:t xml:space="preserve"> en cursiva y de tamaño 10 puntos que ya viene por defecto en las plantillas  adjuntas. El </w:t>
-      </w:r>
-      <w:proofErr w:type="spellStart"/>
-      <w:r>
-        <w:rPr>
-          <w:rFonts w:ascii="Cambria" w:eastAsia="Cambria" w:hAnsi="Cambria" w:cs="Cambria"/>
-          <w:b/>
-          <w:i/>
-          <w:sz w:val="20"/>
-          <w:szCs w:val="20"/>
-        </w:rPr>
-        <w:t>abstract</w:t>
-      </w:r>
-      <w:proofErr w:type="spellEnd"/>
-      <w:r>
-        <w:rPr>
-          <w:rFonts w:ascii="Cambria" w:eastAsia="Cambria" w:hAnsi="Cambria" w:cs="Cambria"/>
-          <w:b/>
-          <w:i/>
-          <w:sz w:val="20"/>
-          <w:szCs w:val="20"/>
-        </w:rPr>
-        <w:t xml:space="preserve"> debe escribirse en inglés y tener una longitud de entr</w:t>
-      </w:r>
-      <w:r>
-        <w:rPr>
-          <w:rFonts w:ascii="Cambria" w:eastAsia="Cambria" w:hAnsi="Cambria" w:cs="Cambria"/>
-          <w:b/>
-          <w:i/>
-          <w:sz w:val="20"/>
-          <w:szCs w:val="20"/>
-        </w:rPr>
-        <w:t xml:space="preserve">e 100-150 palabras. El tipo de letra es Times New </w:t>
+        <w:t xml:space="preserve"> debe escribirse en inglés y tener una longitud de entre 100-150 palabras. El tipo de letra es Times New </w:t>
       </w:r>
       <w:proofErr w:type="spellStart"/>
       <w:r>
@@ -672,7 +604,6 @@
         </w:rPr>
         <w:t xml:space="preserve"> --- Software, Plan de trabajo, Java EE, </w:t>
       </w:r>
-      <w:proofErr w:type="gramStart"/>
       <w:r>
         <w:rPr>
           <w:rFonts w:ascii="Cambria" w:eastAsia="Cambria" w:hAnsi="Cambria" w:cs="Cambria"/>
@@ -681,10 +612,14 @@
           <w:sz w:val="20"/>
           <w:szCs w:val="20"/>
         </w:rPr>
-        <w:t>Management .</w:t>
-      </w:r>
-      <w:proofErr w:type="gramEnd"/>
-      <w:r>
+        <w:t>Administración, Productos.</w:t>
+      </w:r>
+    </w:p>
+    <w:p>
+      <w:pPr>
+        <w:keepNext/>
+        <w:widowControl w:val="0"/>
+        <w:spacing w:before="120" w:line="240" w:lineRule="auto"/>
         <w:rPr>
           <w:rFonts w:ascii="Cambria" w:eastAsia="Cambria" w:hAnsi="Cambria" w:cs="Cambria"/>
           <w:b/>
@@ -692,278 +627,237 @@
           <w:sz w:val="20"/>
           <w:szCs w:val="20"/>
         </w:rPr>
+      </w:pPr>
+      <w:proofErr w:type="spellStart"/>
+      <w:r>
+        <w:rPr>
+          <w:rFonts w:ascii="Cambria" w:eastAsia="Cambria" w:hAnsi="Cambria" w:cs="Cambria"/>
+          <w:b/>
+          <w:i/>
+          <w:sz w:val="20"/>
+          <w:szCs w:val="20"/>
+        </w:rPr>
+        <w:t>Abstract</w:t>
+      </w:r>
+      <w:proofErr w:type="spellEnd"/>
+      <w:r>
+        <w:rPr>
+          <w:rFonts w:ascii="Cambria" w:eastAsia="Cambria" w:hAnsi="Cambria" w:cs="Cambria"/>
+          <w:b/>
+          <w:i/>
+          <w:sz w:val="20"/>
+          <w:szCs w:val="20"/>
+        </w:rPr>
+        <w:t xml:space="preserve"> --- El </w:t>
+      </w:r>
+      <w:proofErr w:type="spellStart"/>
+      <w:r>
+        <w:rPr>
+          <w:rFonts w:ascii="Cambria" w:eastAsia="Cambria" w:hAnsi="Cambria" w:cs="Cambria"/>
+          <w:b/>
+          <w:i/>
+          <w:sz w:val="20"/>
+          <w:szCs w:val="20"/>
+        </w:rPr>
+        <w:t>abstract</w:t>
+      </w:r>
+      <w:proofErr w:type="spellEnd"/>
+      <w:r>
+        <w:rPr>
+          <w:rFonts w:ascii="Cambria" w:eastAsia="Cambria" w:hAnsi="Cambria" w:cs="Cambria"/>
+          <w:b/>
+          <w:i/>
+          <w:sz w:val="20"/>
+          <w:szCs w:val="20"/>
+        </w:rPr>
+        <w:t xml:space="preserve"> debe escribirse en inglés y tener una longitud de entre 100-150 palabras. El tipo de letra es Times New </w:t>
+      </w:r>
+      <w:proofErr w:type="spellStart"/>
+      <w:r>
+        <w:rPr>
+          <w:rFonts w:ascii="Cambria" w:eastAsia="Cambria" w:hAnsi="Cambria" w:cs="Cambria"/>
+          <w:b/>
+          <w:i/>
+          <w:sz w:val="20"/>
+          <w:szCs w:val="20"/>
+        </w:rPr>
+        <w:t>Roman</w:t>
+      </w:r>
+      <w:proofErr w:type="spellEnd"/>
+      <w:r>
+        <w:rPr>
+          <w:rFonts w:ascii="Cambria" w:eastAsia="Cambria" w:hAnsi="Cambria" w:cs="Cambria"/>
+          <w:b/>
+          <w:i/>
+          <w:sz w:val="20"/>
+          <w:szCs w:val="20"/>
+        </w:rPr>
+        <w:t xml:space="preserve"> en cursiva y de tamaño 10 puntos que ya viene por defecto en las plantillas  adjuntas. El </w:t>
+      </w:r>
+      <w:proofErr w:type="spellStart"/>
+      <w:r>
+        <w:rPr>
+          <w:rFonts w:ascii="Cambria" w:eastAsia="Cambria" w:hAnsi="Cambria" w:cs="Cambria"/>
+          <w:b/>
+          <w:i/>
+          <w:sz w:val="20"/>
+          <w:szCs w:val="20"/>
+        </w:rPr>
+        <w:t>abstract</w:t>
+      </w:r>
+      <w:proofErr w:type="spellEnd"/>
+      <w:r>
+        <w:rPr>
+          <w:rFonts w:ascii="Cambria" w:eastAsia="Cambria" w:hAnsi="Cambria" w:cs="Cambria"/>
+          <w:b/>
+          <w:i/>
+          <w:sz w:val="20"/>
+          <w:szCs w:val="20"/>
+        </w:rPr>
+        <w:t xml:space="preserve"> debe escribirse en inglés y tener una longitud de entre 100-150 palabras. El tipo de letra es Times New </w:t>
+      </w:r>
+      <w:proofErr w:type="spellStart"/>
+      <w:r>
+        <w:rPr>
+          <w:rFonts w:ascii="Cambria" w:eastAsia="Cambria" w:hAnsi="Cambria" w:cs="Cambria"/>
+          <w:b/>
+          <w:i/>
+          <w:sz w:val="20"/>
+          <w:szCs w:val="20"/>
+        </w:rPr>
+        <w:t>Roman</w:t>
+      </w:r>
+      <w:proofErr w:type="spellEnd"/>
+      <w:r>
+        <w:rPr>
+          <w:rFonts w:ascii="Cambria" w:eastAsia="Cambria" w:hAnsi="Cambria" w:cs="Cambria"/>
+          <w:b/>
+          <w:i/>
+          <w:sz w:val="20"/>
+          <w:szCs w:val="20"/>
+        </w:rPr>
+        <w:t xml:space="preserve"> en cursiva y de tamaño 10 puntos que ya viene por defecto en las plantillas  adjuntas. El </w:t>
+      </w:r>
+      <w:proofErr w:type="spellStart"/>
+      <w:r>
+        <w:rPr>
+          <w:rFonts w:ascii="Cambria" w:eastAsia="Cambria" w:hAnsi="Cambria" w:cs="Cambria"/>
+          <w:b/>
+          <w:i/>
+          <w:sz w:val="20"/>
+          <w:szCs w:val="20"/>
+        </w:rPr>
+        <w:t>abstract</w:t>
+      </w:r>
+      <w:proofErr w:type="spellEnd"/>
+      <w:r>
+        <w:rPr>
+          <w:rFonts w:ascii="Cambria" w:eastAsia="Cambria" w:hAnsi="Cambria" w:cs="Cambria"/>
+          <w:b/>
+          <w:i/>
+          <w:sz w:val="20"/>
+          <w:szCs w:val="20"/>
+        </w:rPr>
+        <w:t xml:space="preserve"> debe escribirse en inglés y tener una longitud de entre 100-150 palabras. El tipo de letra es Times New </w:t>
+      </w:r>
+      <w:proofErr w:type="spellStart"/>
+      <w:r>
+        <w:rPr>
+          <w:rFonts w:ascii="Cambria" w:eastAsia="Cambria" w:hAnsi="Cambria" w:cs="Cambria"/>
+          <w:b/>
+          <w:i/>
+          <w:sz w:val="20"/>
+          <w:szCs w:val="20"/>
+        </w:rPr>
+        <w:t>Roman</w:t>
+      </w:r>
+      <w:proofErr w:type="spellEnd"/>
+      <w:r>
+        <w:rPr>
+          <w:rFonts w:ascii="Cambria" w:eastAsia="Cambria" w:hAnsi="Cambria" w:cs="Cambria"/>
+          <w:b/>
+          <w:i/>
+          <w:sz w:val="20"/>
+          <w:szCs w:val="20"/>
+        </w:rPr>
+        <w:t xml:space="preserve"> en cursiva y de tamaño 10 puntos que ya viene por defecto en las plantillas  adjuntas.</w:t>
+      </w:r>
+    </w:p>
+    <w:p>
+      <w:pPr>
+        <w:keepNext/>
+        <w:widowControl w:val="0"/>
+        <w:spacing w:before="120" w:line="240" w:lineRule="auto"/>
+        <w:rPr>
+          <w:rFonts w:ascii="Cambria" w:eastAsia="Cambria" w:hAnsi="Cambria" w:cs="Cambria"/>
+          <w:b/>
+          <w:i/>
+          <w:sz w:val="20"/>
+          <w:szCs w:val="20"/>
+          <w:lang w:val="en-US"/>
+        </w:rPr>
+      </w:pPr>
+      <w:r>
+        <w:rPr>
+          <w:rFonts w:ascii="Cambria" w:eastAsia="Cambria" w:hAnsi="Cambria" w:cs="Cambria"/>
+          <w:b/>
+          <w:i/>
+          <w:sz w:val="20"/>
+          <w:szCs w:val="20"/>
+          <w:lang w:val="en-US"/>
+        </w:rPr>
+        <w:t xml:space="preserve">Key word --- </w:t>
+      </w:r>
+      <w:r>
+        <w:rPr>
+          <w:rFonts w:ascii="Cambria" w:eastAsia="Cambria" w:hAnsi="Cambria" w:cs="Cambria"/>
+          <w:b/>
+          <w:i/>
+          <w:sz w:val="20"/>
+          <w:szCs w:val="20"/>
+          <w:lang w:val="en-US"/>
+        </w:rPr>
+        <w:t xml:space="preserve">Software, Teaching work plan, java EE, </w:t>
+      </w:r>
+      <w:r>
+        <w:rPr>
+          <w:rFonts w:ascii="Cambria" w:eastAsia="Cambria" w:hAnsi="Cambria" w:cs="Cambria"/>
+          <w:b/>
+          <w:i/>
+          <w:sz w:val="20"/>
+          <w:szCs w:val="20"/>
+          <w:lang w:val="en-US"/>
+        </w:rPr>
+        <w:t>Management, Products.</w:t>
+      </w:r>
+    </w:p>
+    <w:p>
+      <w:pPr>
+        <w:keepNext/>
+        <w:widowControl w:val="0"/>
+        <w:spacing w:before="120" w:line="240" w:lineRule="auto"/>
+        <w:rPr>
+          <w:rFonts w:ascii="Cambria" w:eastAsia="Cambria" w:hAnsi="Cambria" w:cs="Cambria"/>
+          <w:b/>
+          <w:i/>
+          <w:sz w:val="20"/>
+          <w:szCs w:val="20"/>
+          <w:lang w:val="en-US"/>
+        </w:rPr>
+      </w:pPr>
+      <w:r>
+        <w:rPr>
+          <w:rFonts w:ascii="Cambria" w:eastAsia="Cambria" w:hAnsi="Cambria" w:cs="Cambria"/>
+          <w:b/>
+          <w:i/>
+          <w:sz w:val="20"/>
+          <w:szCs w:val="20"/>
+          <w:lang w:val="en-US"/>
+        </w:rPr>
         <w:t xml:space="preserve"> </w:t>
       </w:r>
-    </w:p>
-    <w:p>
-      <w:pPr>
-        <w:keepNext/>
-        <w:widowControl w:val="0"/>
-        <w:spacing w:before="120" w:line="240" w:lineRule="auto"/>
-        <w:rPr>
-          <w:rFonts w:ascii="Cambria" w:eastAsia="Cambria" w:hAnsi="Cambria" w:cs="Cambria"/>
-          <w:b/>
-          <w:i/>
-          <w:sz w:val="20"/>
-          <w:szCs w:val="20"/>
-        </w:rPr>
-      </w:pPr>
-      <w:proofErr w:type="spellStart"/>
-      <w:r>
-        <w:rPr>
-          <w:rFonts w:ascii="Cambria" w:eastAsia="Cambria" w:hAnsi="Cambria" w:cs="Cambria"/>
-          <w:b/>
-          <w:i/>
-          <w:sz w:val="20"/>
-          <w:szCs w:val="20"/>
-        </w:rPr>
-        <w:t>Abstract</w:t>
-      </w:r>
-      <w:proofErr w:type="spellEnd"/>
-      <w:r>
-        <w:rPr>
-          <w:rFonts w:ascii="Cambria" w:eastAsia="Cambria" w:hAnsi="Cambria" w:cs="Cambria"/>
-          <w:b/>
-          <w:i/>
-          <w:sz w:val="20"/>
-          <w:szCs w:val="20"/>
-        </w:rPr>
-        <w:t xml:space="preserve"> --- El </w:t>
-      </w:r>
-      <w:proofErr w:type="spellStart"/>
-      <w:r>
-        <w:rPr>
-          <w:rFonts w:ascii="Cambria" w:eastAsia="Cambria" w:hAnsi="Cambria" w:cs="Cambria"/>
-          <w:b/>
-          <w:i/>
-          <w:sz w:val="20"/>
-          <w:szCs w:val="20"/>
-        </w:rPr>
-        <w:t>abstract</w:t>
-      </w:r>
-      <w:proofErr w:type="spellEnd"/>
-      <w:r>
-        <w:rPr>
-          <w:rFonts w:ascii="Cambria" w:eastAsia="Cambria" w:hAnsi="Cambria" w:cs="Cambria"/>
-          <w:b/>
-          <w:i/>
-          <w:sz w:val="20"/>
-          <w:szCs w:val="20"/>
-        </w:rPr>
-        <w:t xml:space="preserve"> debe escribirse en inglés y tener una longitud de entre 100-150 palabras. El tipo de letra es Times New </w:t>
-      </w:r>
-      <w:proofErr w:type="spellStart"/>
-      <w:r>
-        <w:rPr>
-          <w:rFonts w:ascii="Cambria" w:eastAsia="Cambria" w:hAnsi="Cambria" w:cs="Cambria"/>
-          <w:b/>
-          <w:i/>
-          <w:sz w:val="20"/>
-          <w:szCs w:val="20"/>
-        </w:rPr>
-        <w:t>Roman</w:t>
-      </w:r>
-      <w:proofErr w:type="spellEnd"/>
-      <w:r>
-        <w:rPr>
-          <w:rFonts w:ascii="Cambria" w:eastAsia="Cambria" w:hAnsi="Cambria" w:cs="Cambria"/>
-          <w:b/>
-          <w:i/>
-          <w:sz w:val="20"/>
-          <w:szCs w:val="20"/>
-        </w:rPr>
-        <w:t xml:space="preserve"> en cursiva y de tamaño 10 puntos que ya viene por defecto en las plantillas  adjuntas. El </w:t>
-      </w:r>
-      <w:proofErr w:type="spellStart"/>
-      <w:r>
-        <w:rPr>
-          <w:rFonts w:ascii="Cambria" w:eastAsia="Cambria" w:hAnsi="Cambria" w:cs="Cambria"/>
-          <w:b/>
-          <w:i/>
-          <w:sz w:val="20"/>
-          <w:szCs w:val="20"/>
-        </w:rPr>
-        <w:t>abstract</w:t>
-      </w:r>
-      <w:proofErr w:type="spellEnd"/>
-      <w:r>
-        <w:rPr>
-          <w:rFonts w:ascii="Cambria" w:eastAsia="Cambria" w:hAnsi="Cambria" w:cs="Cambria"/>
-          <w:b/>
-          <w:i/>
-          <w:sz w:val="20"/>
-          <w:szCs w:val="20"/>
-        </w:rPr>
-        <w:t xml:space="preserve"> debe escribirse en ing</w:t>
-      </w:r>
-      <w:r>
-        <w:rPr>
-          <w:rFonts w:ascii="Cambria" w:eastAsia="Cambria" w:hAnsi="Cambria" w:cs="Cambria"/>
-          <w:b/>
-          <w:i/>
-          <w:sz w:val="20"/>
-          <w:szCs w:val="20"/>
-        </w:rPr>
-        <w:t xml:space="preserve">lés y tener una longitud de entre 100-150 palabras. El tipo de letra es Times New </w:t>
-      </w:r>
-      <w:proofErr w:type="spellStart"/>
-      <w:r>
-        <w:rPr>
-          <w:rFonts w:ascii="Cambria" w:eastAsia="Cambria" w:hAnsi="Cambria" w:cs="Cambria"/>
-          <w:b/>
-          <w:i/>
-          <w:sz w:val="20"/>
-          <w:szCs w:val="20"/>
-        </w:rPr>
-        <w:t>Roman</w:t>
-      </w:r>
-      <w:proofErr w:type="spellEnd"/>
-      <w:r>
-        <w:rPr>
-          <w:rFonts w:ascii="Cambria" w:eastAsia="Cambria" w:hAnsi="Cambria" w:cs="Cambria"/>
-          <w:b/>
-          <w:i/>
-          <w:sz w:val="20"/>
-          <w:szCs w:val="20"/>
-        </w:rPr>
-        <w:t xml:space="preserve"> en cursiva y de tamaño 10 puntos que ya viene por defecto en las plantillas  adjuntas. El </w:t>
-      </w:r>
-      <w:proofErr w:type="spellStart"/>
-      <w:r>
-        <w:rPr>
-          <w:rFonts w:ascii="Cambria" w:eastAsia="Cambria" w:hAnsi="Cambria" w:cs="Cambria"/>
-          <w:b/>
-          <w:i/>
-          <w:sz w:val="20"/>
-          <w:szCs w:val="20"/>
-        </w:rPr>
-        <w:t>abstract</w:t>
-      </w:r>
-      <w:proofErr w:type="spellEnd"/>
-      <w:r>
-        <w:rPr>
-          <w:rFonts w:ascii="Cambria" w:eastAsia="Cambria" w:hAnsi="Cambria" w:cs="Cambria"/>
-          <w:b/>
-          <w:i/>
-          <w:sz w:val="20"/>
-          <w:szCs w:val="20"/>
-        </w:rPr>
-        <w:t xml:space="preserve"> debe escribirse en inglés y tener una longitud de entre 100-150 palab</w:t>
-      </w:r>
-      <w:r>
-        <w:rPr>
-          <w:rFonts w:ascii="Cambria" w:eastAsia="Cambria" w:hAnsi="Cambria" w:cs="Cambria"/>
-          <w:b/>
-          <w:i/>
-          <w:sz w:val="20"/>
-          <w:szCs w:val="20"/>
-        </w:rPr>
-        <w:t xml:space="preserve">ras. El tipo de letra es Times New </w:t>
-      </w:r>
-      <w:proofErr w:type="spellStart"/>
-      <w:r>
-        <w:rPr>
-          <w:rFonts w:ascii="Cambria" w:eastAsia="Cambria" w:hAnsi="Cambria" w:cs="Cambria"/>
-          <w:b/>
-          <w:i/>
-          <w:sz w:val="20"/>
-          <w:szCs w:val="20"/>
-        </w:rPr>
-        <w:t>Roman</w:t>
-      </w:r>
-      <w:proofErr w:type="spellEnd"/>
-      <w:r>
-        <w:rPr>
-          <w:rFonts w:ascii="Cambria" w:eastAsia="Cambria" w:hAnsi="Cambria" w:cs="Cambria"/>
-          <w:b/>
-          <w:i/>
-          <w:sz w:val="20"/>
-          <w:szCs w:val="20"/>
-        </w:rPr>
-        <w:t xml:space="preserve"> en cursiva y de tamaño 10 puntos que ya viene por defecto en las plantillas  adjuntas.</w:t>
-      </w:r>
-    </w:p>
-    <w:p>
-      <w:pPr>
-        <w:keepNext/>
-        <w:widowControl w:val="0"/>
-        <w:spacing w:before="120" w:line="240" w:lineRule="auto"/>
-        <w:rPr>
-          <w:rFonts w:ascii="Cambria" w:eastAsia="Cambria" w:hAnsi="Cambria" w:cs="Cambria"/>
-          <w:b/>
-          <w:i/>
-          <w:sz w:val="20"/>
-          <w:szCs w:val="20"/>
-        </w:rPr>
-      </w:pPr>
-      <w:r>
-        <w:rPr>
-          <w:rFonts w:ascii="Cambria" w:eastAsia="Cambria" w:hAnsi="Cambria" w:cs="Cambria"/>
-          <w:b/>
-          <w:i/>
-          <w:sz w:val="20"/>
-          <w:szCs w:val="20"/>
-        </w:rPr>
-        <w:t xml:space="preserve">Key </w:t>
-      </w:r>
-      <w:proofErr w:type="spellStart"/>
-      <w:r>
-        <w:rPr>
-          <w:rFonts w:ascii="Cambria" w:eastAsia="Cambria" w:hAnsi="Cambria" w:cs="Cambria"/>
-          <w:b/>
-          <w:i/>
-          <w:sz w:val="20"/>
-          <w:szCs w:val="20"/>
-        </w:rPr>
-        <w:t>word</w:t>
-      </w:r>
-      <w:proofErr w:type="spellEnd"/>
-      <w:r>
-        <w:rPr>
-          <w:rFonts w:ascii="Cambria" w:eastAsia="Cambria" w:hAnsi="Cambria" w:cs="Cambria"/>
-          <w:b/>
-          <w:i/>
-          <w:sz w:val="20"/>
-          <w:szCs w:val="20"/>
-        </w:rPr>
-        <w:t xml:space="preserve"> --- El </w:t>
-      </w:r>
-      <w:proofErr w:type="spellStart"/>
-      <w:r>
-        <w:rPr>
-          <w:rFonts w:ascii="Cambria" w:eastAsia="Cambria" w:hAnsi="Cambria" w:cs="Cambria"/>
-          <w:b/>
-          <w:i/>
-          <w:sz w:val="20"/>
-          <w:szCs w:val="20"/>
-        </w:rPr>
-        <w:t>abstract</w:t>
-      </w:r>
-      <w:proofErr w:type="spellEnd"/>
-      <w:r>
-        <w:rPr>
-          <w:rFonts w:ascii="Cambria" w:eastAsia="Cambria" w:hAnsi="Cambria" w:cs="Cambria"/>
-          <w:b/>
-          <w:i/>
-          <w:sz w:val="20"/>
-          <w:szCs w:val="20"/>
-        </w:rPr>
-        <w:t xml:space="preserve"> debe escribirse en inglés y tener una longitud de entre 100-150 palabras. </w:t>
-      </w:r>
-    </w:p>
-    <w:p>
-      <w:pPr>
-        <w:keepNext/>
-        <w:widowControl w:val="0"/>
-        <w:spacing w:before="120" w:line="240" w:lineRule="auto"/>
-        <w:rPr>
-          <w:rFonts w:ascii="Cambria" w:eastAsia="Cambria" w:hAnsi="Cambria" w:cs="Cambria"/>
-          <w:b/>
-          <w:i/>
-          <w:sz w:val="20"/>
-          <w:szCs w:val="20"/>
-        </w:rPr>
-      </w:pPr>
+      <w:bookmarkStart w:id="5" w:name="_GoBack"/>
+      <w:bookmarkEnd w:id="5"/>
     </w:p>
     <w:p>
       <w:pPr>
@@ -974,7 +868,7 @@
           <w:numId w:val="1"/>
         </w:numPr>
         <w:spacing w:before="120" w:line="240" w:lineRule="auto"/>
-        <w:ind w:left="480" w:hanging="360"/>
+        <w:ind w:left="284" w:hanging="284"/>
         <w:contextualSpacing/>
         <w:jc w:val="center"/>
         <w:rPr>
@@ -1011,8 +905,8 @@
         </w:rPr>
         <w:t xml:space="preserve">Actualmente las instituciones educativas han notado </w:t>
       </w:r>
-      <w:commentRangeStart w:id="5"/>
       <w:commentRangeStart w:id="6"/>
+      <w:commentRangeStart w:id="7"/>
       <w:r>
         <w:rPr>
           <w:rFonts w:ascii="Cambria" w:eastAsia="Cambria" w:hAnsi="Cambria" w:cs="Cambria"/>
@@ -1021,14 +915,14 @@
         </w:rPr>
         <w:t>cómo</w:t>
       </w:r>
-      <w:commentRangeEnd w:id="5"/>
-      <w:r>
-        <w:commentReference w:id="5"/>
-      </w:r>
       <w:commentRangeEnd w:id="6"/>
       <w:r>
         <w:commentReference w:id="6"/>
       </w:r>
+      <w:commentRangeEnd w:id="7"/>
+      <w:r>
+        <w:commentReference w:id="7"/>
+      </w:r>
       <w:r>
         <w:rPr>
           <w:rFonts w:ascii="Cambria" w:eastAsia="Cambria" w:hAnsi="Cambria" w:cs="Cambria"/>
@@ -1037,8 +931,8 @@
         </w:rPr>
         <w:t xml:space="preserve"> el avance tecnológico y el rápido crecimiento de las tecnologías de la información </w:t>
       </w:r>
-      <w:commentRangeStart w:id="7"/>
       <w:commentRangeStart w:id="8"/>
+      <w:commentRangeStart w:id="9"/>
       <w:r>
         <w:rPr>
           <w:rFonts w:ascii="Cambria" w:eastAsia="Cambria" w:hAnsi="Cambria" w:cs="Cambria"/>
@@ -1047,29 +941,21 @@
         </w:rPr>
         <w:t>está</w:t>
       </w:r>
-      <w:commentRangeEnd w:id="7"/>
-      <w:r>
-        <w:commentReference w:id="7"/>
-      </w:r>
       <w:commentRangeEnd w:id="8"/>
       <w:r>
         <w:commentReference w:id="8"/>
       </w:r>
-      <w:r>
-        <w:rPr>
-          <w:rFonts w:ascii="Cambria" w:eastAsia="Cambria" w:hAnsi="Cambria" w:cs="Cambria"/>
-          <w:sz w:val="20"/>
-          <w:szCs w:val="20"/>
-        </w:rPr>
-        <w:t xml:space="preserve"> involucrando la mayor parte de los procesos, provocando el desplazamiento de métodos convencionales</w:t>
-      </w:r>
-      <w:r>
-        <w:rPr>
-          <w:rFonts w:ascii="Cambria" w:eastAsia="Cambria" w:hAnsi="Cambria" w:cs="Cambria"/>
-          <w:sz w:val="20"/>
-          <w:szCs w:val="20"/>
-        </w:rPr>
-        <w:t>, aunque hace pocos años eran la alternativa más óptima, ahora son incompetentes y deben ser reemplazados por métodos o herramientas mejoradas en sus respectivos campos de acción.</w:t>
+      <w:commentRangeEnd w:id="9"/>
+      <w:r>
+        <w:commentReference w:id="9"/>
+      </w:r>
+      <w:r>
+        <w:rPr>
+          <w:rFonts w:ascii="Cambria" w:eastAsia="Cambria" w:hAnsi="Cambria" w:cs="Cambria"/>
+          <w:sz w:val="20"/>
+          <w:szCs w:val="20"/>
+        </w:rPr>
+        <w:t xml:space="preserve"> involucrando la mayor parte de los procesos, provocando el desplazamiento de métodos convencionales, aunque hace pocos años eran la alternativa más óptima, ahora son incompetentes y deben ser reemplazados por métodos o herramientas mejoradas en sus respectivos campos de acción.</w:t>
       </w:r>
       <w:r>
         <w:rPr>
@@ -1086,17 +972,9 @@
           <w:szCs w:val="20"/>
         </w:rPr>
         <w:br/>
-        <w:t>Teniendo en cuenta que una institución debe demostrar la calidad de sus pro</w:t>
-      </w:r>
-      <w:r>
-        <w:rPr>
-          <w:rFonts w:ascii="Cambria" w:eastAsia="Cambria" w:hAnsi="Cambria" w:cs="Cambria"/>
-          <w:sz w:val="20"/>
-          <w:szCs w:val="20"/>
-        </w:rPr>
-        <w:t>cesos académicos y organizacionales para lograr mayor reconocimien</w:t>
-      </w:r>
-      <w:commentRangeStart w:id="9"/>
+        <w:t>Teniendo en cuenta que una institución debe demostrar la calidad de sus procesos académicos y organizacionales para lograr mayor reconocimien</w:t>
+      </w:r>
+      <w:commentRangeStart w:id="10"/>
       <w:r>
         <w:rPr>
           <w:rFonts w:ascii="Cambria" w:eastAsia="Cambria" w:hAnsi="Cambria" w:cs="Cambria"/>
@@ -1105,27 +983,19 @@
         </w:rPr>
         <w:t>to y ser co</w:t>
       </w:r>
-      <w:commentRangeEnd w:id="9"/>
-      <w:r>
-        <w:commentReference w:id="9"/>
-      </w:r>
-      <w:r>
-        <w:rPr>
-          <w:rFonts w:ascii="Cambria" w:eastAsia="Cambria" w:hAnsi="Cambria" w:cs="Cambria"/>
-          <w:sz w:val="20"/>
-          <w:szCs w:val="20"/>
-        </w:rPr>
-        <w:t>nsiderado uno de los pilares educativos más importantes de la región, es necesario que las instituciones de educación mejoren sus sistemas de enseñanza, estructura, organizació</w:t>
-      </w:r>
-      <w:r>
-        <w:rPr>
-          <w:rFonts w:ascii="Cambria" w:eastAsia="Cambria" w:hAnsi="Cambria" w:cs="Cambria"/>
-          <w:sz w:val="20"/>
-          <w:szCs w:val="20"/>
-        </w:rPr>
-        <w:t xml:space="preserve">n y calidad ofrecida a su estudiantes, docentes y personal </w:t>
-      </w:r>
-      <w:commentRangeStart w:id="10"/>
+      <w:commentRangeEnd w:id="10"/>
+      <w:r>
+        <w:commentReference w:id="10"/>
+      </w:r>
+      <w:r>
+        <w:rPr>
+          <w:rFonts w:ascii="Cambria" w:eastAsia="Cambria" w:hAnsi="Cambria" w:cs="Cambria"/>
+          <w:sz w:val="20"/>
+          <w:szCs w:val="20"/>
+        </w:rPr>
+        <w:t xml:space="preserve">nsiderado uno de los pilares educativos más importantes de la región, es necesario que las instituciones de educación mejoren sus sistemas de enseñanza, estructura, organización y calidad ofrecida a su estudiantes, docentes y personal </w:t>
+      </w:r>
+      <w:commentRangeStart w:id="11"/>
       <w:r>
         <w:rPr>
           <w:rFonts w:ascii="Cambria" w:eastAsia="Cambria" w:hAnsi="Cambria" w:cs="Cambria"/>
@@ -1152,15 +1022,7 @@
           <w:sz w:val="20"/>
           <w:szCs w:val="20"/>
         </w:rPr>
-        <w:t>Las UTS cuenta con un formato para la gestión del plan de trabajo del docente, en el cual el docente registrar las actividades que realizará en el periodo académico, junto a cada activ</w:t>
-      </w:r>
-      <w:r>
-        <w:rPr>
-          <w:rFonts w:ascii="Cambria" w:eastAsia="Cambria" w:hAnsi="Cambria" w:cs="Cambria"/>
-          <w:sz w:val="20"/>
-          <w:szCs w:val="20"/>
-        </w:rPr>
-        <w:t xml:space="preserve">idad se relaciona un producto y es considerado el resultado del trabajo realizado, también debe organizar dichas actividades en un cronograma semanal que cumple con la cantidad de horas designados por el coordinador.  El </w:t>
+        <w:t xml:space="preserve">Las UTS cuenta con un formato para la gestión del plan de trabajo del docente, en el cual el docente registrar las actividades que realizará en el periodo académico, junto a cada actividad se relaciona un producto y es considerado el resultado del trabajo realizado, también debe organizar dichas actividades en un cronograma semanal que cumple con la cantidad de horas designados por el coordinador.  El </w:t>
       </w:r>
       <w:r>
         <w:rPr>
@@ -1169,15 +1031,7 @@
           <w:szCs w:val="20"/>
         </w:rPr>
         <w:lastRenderedPageBreak/>
-        <w:t>proceso es sistematizado usando Mic</w:t>
-      </w:r>
-      <w:r>
-        <w:rPr>
-          <w:rFonts w:ascii="Cambria" w:eastAsia="Cambria" w:hAnsi="Cambria" w:cs="Cambria"/>
-          <w:sz w:val="20"/>
-          <w:szCs w:val="20"/>
-        </w:rPr>
-        <w:t>rosoft Excel como herramienta principal para el registro de dichos elementos.</w:t>
+        <w:t>proceso es sistematizado usando Microsoft Excel como herramienta principal para el registro de dichos elementos.</w:t>
       </w:r>
     </w:p>
     <w:p>
@@ -1199,9 +1053,9 @@
         </w:rPr>
         <w:t>Debido</w:t>
       </w:r>
-      <w:commentRangeEnd w:id="10"/>
-      <w:r>
-        <w:commentReference w:id="10"/>
+      <w:commentRangeEnd w:id="11"/>
+      <w:r>
+        <w:commentReference w:id="11"/>
       </w:r>
       <w:r>
         <w:rPr>
@@ -1211,7 +1065,7 @@
         </w:rPr>
         <w:t xml:space="preserve"> a esta exigencia, se </w:t>
       </w:r>
-      <w:commentRangeStart w:id="11"/>
+      <w:commentRangeStart w:id="12"/>
       <w:r>
         <w:rPr>
           <w:rFonts w:ascii="Cambria" w:eastAsia="Cambria" w:hAnsi="Cambria" w:cs="Cambria"/>
@@ -1220,9 +1074,9 @@
         </w:rPr>
         <w:t>decid</w:t>
       </w:r>
-      <w:commentRangeEnd w:id="11"/>
-      <w:r>
-        <w:commentReference w:id="11"/>
+      <w:commentRangeEnd w:id="12"/>
+      <w:r>
+        <w:commentReference w:id="12"/>
       </w:r>
       <w:r>
         <w:rPr>
@@ -1232,7 +1086,7 @@
         </w:rPr>
         <w:t>e</w:t>
       </w:r>
-      <w:commentRangeStart w:id="12"/>
+      <w:commentRangeStart w:id="13"/>
       <w:r>
         <w:rPr>
           <w:rFonts w:ascii="Cambria" w:eastAsia="Cambria" w:hAnsi="Cambria" w:cs="Cambria"/>
@@ -1241,9 +1095,9 @@
         </w:rPr>
         <w:t xml:space="preserve"> aportar </w:t>
       </w:r>
-      <w:commentRangeEnd w:id="12"/>
-      <w:r>
-        <w:commentReference w:id="12"/>
+      <w:commentRangeEnd w:id="13"/>
+      <w:r>
+        <w:commentReference w:id="13"/>
       </w:r>
       <w:r>
         <w:rPr>
@@ -1253,7 +1107,7 @@
         </w:rPr>
         <w:t>una herramienta que soluciona una problemática relacionada con procesos, en este</w:t>
       </w:r>
-      <w:commentRangeStart w:id="13"/>
+      <w:commentRangeStart w:id="14"/>
       <w:r>
         <w:rPr>
           <w:rFonts w:ascii="Cambria" w:eastAsia="Cambria" w:hAnsi="Cambria" w:cs="Cambria"/>
@@ -1262,33 +1116,17 @@
         </w:rPr>
         <w:t xml:space="preserve"> caso nos referimo</w:t>
       </w:r>
-      <w:commentRangeEnd w:id="13"/>
-      <w:r>
-        <w:commentReference w:id="13"/>
-      </w:r>
-      <w:r>
-        <w:rPr>
-          <w:rFonts w:ascii="Cambria" w:eastAsia="Cambria" w:hAnsi="Cambria" w:cs="Cambria"/>
-          <w:sz w:val="20"/>
-          <w:szCs w:val="20"/>
-        </w:rPr>
-        <w:t>s al plan de trabajo doce</w:t>
-      </w:r>
-      <w:r>
-        <w:rPr>
-          <w:rFonts w:ascii="Cambria" w:eastAsia="Cambria" w:hAnsi="Cambria" w:cs="Cambria"/>
-          <w:sz w:val="20"/>
-          <w:szCs w:val="20"/>
-        </w:rPr>
-        <w:t>nte basado en el formato RDC-54 de las Unidades Tecnológicas de Santander. Dicho formato representa una serie de pasos complicados para el docente al momento de diligenciar, cuando se requiere por alguna razón una modificación el problema se asevera y en a</w:t>
-      </w:r>
-      <w:r>
-        <w:rPr>
-          <w:rFonts w:ascii="Cambria" w:eastAsia="Cambria" w:hAnsi="Cambria" w:cs="Cambria"/>
-          <w:sz w:val="20"/>
-          <w:szCs w:val="20"/>
-        </w:rPr>
-        <w:t>lgunos casos es más sencillo repetir el proceso que intentar modificarlo.</w:t>
+      <w:commentRangeEnd w:id="14"/>
+      <w:r>
+        <w:commentReference w:id="14"/>
+      </w:r>
+      <w:r>
+        <w:rPr>
+          <w:rFonts w:ascii="Cambria" w:eastAsia="Cambria" w:hAnsi="Cambria" w:cs="Cambria"/>
+          <w:sz w:val="20"/>
+          <w:szCs w:val="20"/>
+        </w:rPr>
+        <w:t>s al plan de trabajo docente basado en el formato RDC-54 de las Unidades Tecnológicas de Santander. Dicho formato representa una serie de pasos complicados para el docente al momento de diligenciar, cuando se requiere por alguna razón una modificación el problema se asevera y en algunos casos es más sencillo repetir el proceso que intentar modificarlo.</w:t>
       </w:r>
       <w:r>
         <w:rPr>
@@ -1305,18 +1143,10 @@
           <w:szCs w:val="20"/>
         </w:rPr>
         <w:br/>
-        <w:t>El software basado en el formato RDC-54, permitirá controlar las reglas planteadas por el formato dejando posible que el docente registre, modifique o elimine actividades, productos</w:t>
-      </w:r>
-      <w:r>
-        <w:rPr>
-          <w:rFonts w:ascii="Cambria" w:eastAsia="Cambria" w:hAnsi="Cambria" w:cs="Cambria"/>
-          <w:sz w:val="20"/>
-          <w:szCs w:val="20"/>
-        </w:rPr>
-        <w:t xml:space="preserve"> y horario de actividades en cualquier momento, </w:t>
-      </w:r>
-      <w:commentRangeStart w:id="14"/>
+        <w:t xml:space="preserve">El software basado en el formato RDC-54, permitirá controlar las reglas planteadas por el formato dejando posible que el docente registre, modifique o elimine actividades, productos y horario de actividades en cualquier momento, </w:t>
+      </w:r>
       <w:commentRangeStart w:id="15"/>
+      <w:commentRangeStart w:id="16"/>
       <w:r>
         <w:rPr>
           <w:rFonts w:ascii="Cambria" w:eastAsia="Cambria" w:hAnsi="Cambria" w:cs="Cambria"/>
@@ -1325,13 +1155,13 @@
         </w:rPr>
         <w:t>generar reporte del formato y acceso</w:t>
       </w:r>
-      <w:commentRangeEnd w:id="14"/>
-      <w:r>
-        <w:commentReference w:id="14"/>
-      </w:r>
       <w:commentRangeEnd w:id="15"/>
       <w:r>
         <w:commentReference w:id="15"/>
+      </w:r>
+      <w:commentRangeEnd w:id="16"/>
+      <w:r>
+        <w:commentReference w:id="16"/>
       </w:r>
       <w:r>
         <w:rPr>
@@ -1371,7 +1201,7 @@
           <w:numId w:val="1"/>
         </w:numPr>
         <w:spacing w:before="120" w:line="240" w:lineRule="auto"/>
-        <w:ind w:left="480" w:hanging="360"/>
+        <w:ind w:left="284" w:hanging="284"/>
         <w:contextualSpacing/>
         <w:jc w:val="center"/>
         <w:rPr>
@@ -1400,59 +1230,35 @@
           <w:szCs w:val="20"/>
         </w:rPr>
       </w:pPr>
-      <w:commentRangeStart w:id="16"/>
       <w:commentRangeStart w:id="17"/>
-      <w:r>
-        <w:rPr>
-          <w:rFonts w:ascii="Cambria" w:eastAsia="Cambria" w:hAnsi="Cambria" w:cs="Cambria"/>
-          <w:sz w:val="20"/>
-          <w:szCs w:val="20"/>
-        </w:rPr>
-        <w:t>Actualmente en las Unidades Tecnológic</w:t>
-      </w:r>
-      <w:r>
-        <w:rPr>
-          <w:rFonts w:ascii="Cambria" w:eastAsia="Cambria" w:hAnsi="Cambria" w:cs="Cambria"/>
-          <w:sz w:val="20"/>
-          <w:szCs w:val="20"/>
-        </w:rPr>
-        <w:t>as de Santander se están implementando las tecnologías de la información para mejorar los procesos internos, con base a esta iniciativa y teniendo en cuenta que existen muchas fallas en la ejecución de procedimientos de todo ámbito es necesario implementar</w:t>
-      </w:r>
-      <w:r>
-        <w:rPr>
-          <w:rFonts w:ascii="Cambria" w:eastAsia="Cambria" w:hAnsi="Cambria" w:cs="Cambria"/>
-          <w:sz w:val="20"/>
-          <w:szCs w:val="20"/>
-        </w:rPr>
-        <w:t xml:space="preserve"> un software a medida que optimice estos procedimientos.</w:t>
-      </w:r>
-    </w:p>
-    <w:p>
-      <w:pPr>
-        <w:keepNext/>
-        <w:widowControl w:val="0"/>
-        <w:spacing w:before="120" w:line="240" w:lineRule="auto"/>
-        <w:rPr>
-          <w:rFonts w:ascii="Cambria" w:eastAsia="Cambria" w:hAnsi="Cambria" w:cs="Cambria"/>
-          <w:sz w:val="20"/>
-          <w:szCs w:val="20"/>
-        </w:rPr>
-      </w:pPr>
-      <w:r>
-        <w:rPr>
-          <w:rFonts w:ascii="Cambria" w:eastAsia="Cambria" w:hAnsi="Cambria" w:cs="Cambria"/>
-          <w:sz w:val="20"/>
-          <w:szCs w:val="20"/>
-        </w:rPr>
-        <w:t>Específicamente uno de ellos es la elaboración del plan de trabajo por parte de los docentes, el cual siendo un medio importante para establecer la dirección de sus labores, se ha convertido en una a</w:t>
-      </w:r>
-      <w:r>
-        <w:rPr>
-          <w:rFonts w:ascii="Cambria" w:eastAsia="Cambria" w:hAnsi="Cambria" w:cs="Cambria"/>
-          <w:sz w:val="20"/>
-          <w:szCs w:val="20"/>
-        </w:rPr>
-        <w:t>ctividad complicada, estresante y que implica el consumo de extensos periodos de tiempo.</w:t>
+      <w:commentRangeStart w:id="18"/>
+      <w:r>
+        <w:rPr>
+          <w:rFonts w:ascii="Cambria" w:eastAsia="Cambria" w:hAnsi="Cambria" w:cs="Cambria"/>
+          <w:sz w:val="20"/>
+          <w:szCs w:val="20"/>
+        </w:rPr>
+        <w:t>Actualmente en las Unidades Tecnológicas de Santander se están implementando las tecnologías de la información para mejorar los procesos internos, con base a esta iniciativa y teniendo en cuenta que existen muchas fallas en la ejecución de procedimientos de todo ámbito es necesario implementar un software a medida que optimice estos procedimientos.</w:t>
+      </w:r>
+    </w:p>
+    <w:p>
+      <w:pPr>
+        <w:keepNext/>
+        <w:widowControl w:val="0"/>
+        <w:spacing w:before="120" w:line="240" w:lineRule="auto"/>
+        <w:rPr>
+          <w:rFonts w:ascii="Cambria" w:eastAsia="Cambria" w:hAnsi="Cambria" w:cs="Cambria"/>
+          <w:sz w:val="20"/>
+          <w:szCs w:val="20"/>
+        </w:rPr>
+      </w:pPr>
+      <w:r>
+        <w:rPr>
+          <w:rFonts w:ascii="Cambria" w:eastAsia="Cambria" w:hAnsi="Cambria" w:cs="Cambria"/>
+          <w:sz w:val="20"/>
+          <w:szCs w:val="20"/>
+        </w:rPr>
+        <w:t>Específicamente uno de ellos es la elaboración del plan de trabajo por parte de los docentes, el cual siendo un medio importante para establecer la dirección de sus labores, se ha convertido en una actividad complicada, estresante y que implica el consumo de extensos periodos de tiempo.</w:t>
       </w:r>
     </w:p>
     <w:p>
@@ -1529,15 +1335,7 @@
           <w:sz w:val="20"/>
           <w:szCs w:val="20"/>
         </w:rPr>
-        <w:t>El documento es un archivo de M</w:t>
-      </w:r>
-      <w:r>
-        <w:rPr>
-          <w:rFonts w:ascii="Cambria" w:eastAsia="Cambria" w:hAnsi="Cambria" w:cs="Cambria"/>
-          <w:sz w:val="20"/>
-          <w:szCs w:val="20"/>
-        </w:rPr>
-        <w:t>icrosoft Excel, el cual contiene una serie de funciones que son fácilmente modificables y que de ser así pueden provocar errores.</w:t>
+        <w:t>El documento es un archivo de Microsoft Excel, el cual contiene una serie de funciones que son fácilmente modificables y que de ser así pueden provocar errores.</w:t>
       </w:r>
     </w:p>
     <w:p>
@@ -1668,23 +1466,15 @@
           <w:sz w:val="20"/>
           <w:szCs w:val="20"/>
         </w:rPr>
-        <w:t>Considerando la razones descritas anteriormente, se pretende con el desarrollo de este proyecto entregar un producto que mantenga el ideal de mejorar l</w:t>
-      </w:r>
-      <w:r>
-        <w:rPr>
-          <w:rFonts w:ascii="Cambria" w:eastAsia="Cambria" w:hAnsi="Cambria" w:cs="Cambria"/>
-          <w:sz w:val="20"/>
-          <w:szCs w:val="20"/>
-        </w:rPr>
-        <w:t>os procesos por medio de herramientas tecnológicas, a través de una aplicación web que permite registrar y llevar el seguimiento de los productos o actividades que cada docente planteó como objetivos laborales en el periodo académico.</w:t>
-      </w:r>
-      <w:commentRangeEnd w:id="16"/>
-      <w:r>
-        <w:commentReference w:id="16"/>
+        <w:t>Considerando la razones descritas anteriormente, se pretende con el desarrollo de este proyecto entregar un producto que mantenga el ideal de mejorar los procesos por medio de herramientas tecnológicas, a través de una aplicación web que permite registrar y llevar el seguimiento de los productos o actividades que cada docente planteó como objetivos laborales en el periodo académico.</w:t>
       </w:r>
       <w:commentRangeEnd w:id="17"/>
       <w:r>
         <w:commentReference w:id="17"/>
+      </w:r>
+      <w:commentRangeEnd w:id="18"/>
+      <w:r>
+        <w:commentReference w:id="18"/>
       </w:r>
     </w:p>
     <w:p>
@@ -1708,7 +1498,7 @@
           <w:numId w:val="1"/>
         </w:numPr>
         <w:spacing w:before="120" w:line="240" w:lineRule="auto"/>
-        <w:ind w:left="480" w:hanging="360"/>
+        <w:ind w:left="284" w:hanging="284"/>
         <w:contextualSpacing/>
         <w:jc w:val="center"/>
         <w:rPr>
@@ -1723,43 +1513,27 @@
           <w:sz w:val="20"/>
           <w:szCs w:val="20"/>
         </w:rPr>
-        <w:t xml:space="preserve">METODOLOGÍA Y </w:t>
-      </w:r>
-      <w:r>
-        <w:rPr>
-          <w:rFonts w:ascii="Cambria" w:eastAsia="Cambria" w:hAnsi="Cambria" w:cs="Cambria"/>
-          <w:sz w:val="20"/>
-          <w:szCs w:val="20"/>
-        </w:rPr>
-        <w:t>RESULTADOS</w:t>
-      </w:r>
-    </w:p>
-    <w:p>
-      <w:pPr>
-        <w:keepNext/>
-        <w:widowControl w:val="0"/>
-        <w:spacing w:before="120" w:line="240" w:lineRule="auto"/>
-        <w:rPr>
-          <w:rFonts w:ascii="Cambria" w:eastAsia="Cambria" w:hAnsi="Cambria" w:cs="Cambria"/>
-          <w:sz w:val="20"/>
-          <w:szCs w:val="20"/>
-        </w:rPr>
-      </w:pPr>
-      <w:r>
-        <w:rPr>
-          <w:rFonts w:ascii="Cambria" w:eastAsia="Cambria" w:hAnsi="Cambria" w:cs="Cambria"/>
-          <w:sz w:val="20"/>
-          <w:szCs w:val="20"/>
-        </w:rPr>
-        <w:t xml:space="preserve">Como metodología de desarrollo decidimos usar el modelo de cascada, siendo un desarrollo a medida en el cual se tiene muy clara la problemática que se intenta solucionar, es conveniente usar una técnica que ataca directamente el punto débil del </w:t>
-      </w:r>
-      <w:r>
-        <w:rPr>
-          <w:rFonts w:ascii="Cambria" w:eastAsia="Cambria" w:hAnsi="Cambria" w:cs="Cambria"/>
-          <w:sz w:val="20"/>
-          <w:szCs w:val="20"/>
-        </w:rPr>
-        <w:t xml:space="preserve">proceso convencional. </w:t>
+        <w:t>METODOLOGÍA Y RESULTADOS</w:t>
+      </w:r>
+    </w:p>
+    <w:p>
+      <w:pPr>
+        <w:keepNext/>
+        <w:widowControl w:val="0"/>
+        <w:spacing w:before="120" w:line="240" w:lineRule="auto"/>
+        <w:rPr>
+          <w:rFonts w:ascii="Cambria" w:eastAsia="Cambria" w:hAnsi="Cambria" w:cs="Cambria"/>
+          <w:sz w:val="20"/>
+          <w:szCs w:val="20"/>
+        </w:rPr>
+      </w:pPr>
+      <w:r>
+        <w:rPr>
+          <w:rFonts w:ascii="Cambria" w:eastAsia="Cambria" w:hAnsi="Cambria" w:cs="Cambria"/>
+          <w:sz w:val="20"/>
+          <w:szCs w:val="20"/>
+        </w:rPr>
+        <w:t xml:space="preserve">Como metodología de desarrollo decidimos usar el modelo de cascada, siendo un desarrollo a medida en el cual se tiene muy clara la problemática que se intenta solucionar, es conveniente usar una técnica que ataca directamente el punto débil del proceso convencional. </w:t>
       </w:r>
       <w:r>
         <w:rPr>
@@ -1824,35 +1598,77 @@
         <w:keepNext/>
         <w:widowControl w:val="0"/>
         <w:spacing w:before="120" w:line="240" w:lineRule="auto"/>
-        <w:rPr>
-          <w:rFonts w:ascii="Cambria" w:eastAsia="Cambria" w:hAnsi="Cambria" w:cs="Cambria"/>
-          <w:sz w:val="20"/>
-          <w:szCs w:val="20"/>
-        </w:rPr>
-      </w:pPr>
-      <w:r>
-        <w:rPr>
-          <w:rFonts w:ascii="Cambria" w:eastAsia="Cambria" w:hAnsi="Cambria" w:cs="Cambria"/>
-          <w:sz w:val="20"/>
-          <w:szCs w:val="20"/>
-        </w:rPr>
-        <w:t>El objetivo principal de BPMN es proporcionar una notación que pu</w:t>
-      </w:r>
-      <w:r>
-        <w:rPr>
-          <w:rFonts w:ascii="Cambria" w:eastAsia="Cambria" w:hAnsi="Cambria" w:cs="Cambria"/>
-          <w:sz w:val="20"/>
-          <w:szCs w:val="20"/>
-        </w:rPr>
-        <w:t>eden comprender de inmediato todos los usuarios del negocio, desde los analistas de negocio que crean los borradores iniciales de los procesos, hasta los desarrolladores técnicos responsables de la implementación de la tecnología que realizará esos proceso</w:t>
-      </w:r>
-      <w:r>
-        <w:rPr>
-          <w:rFonts w:ascii="Cambria" w:eastAsia="Cambria" w:hAnsi="Cambria" w:cs="Cambria"/>
-          <w:sz w:val="20"/>
-          <w:szCs w:val="20"/>
-        </w:rPr>
-        <w:t>s.</w:t>
+        <w:jc w:val="left"/>
+        <w:rPr>
+          <w:rFonts w:ascii="Cambria" w:eastAsia="Cambria" w:hAnsi="Cambria" w:cs="Cambria"/>
+          <w:sz w:val="20"/>
+          <w:szCs w:val="20"/>
+        </w:rPr>
+      </w:pPr>
+      <w:r>
+        <w:rPr>
+          <w:rFonts w:ascii="Cambria" w:eastAsia="Cambria" w:hAnsi="Cambria" w:cs="Cambria"/>
+          <w:sz w:val="20"/>
+          <w:szCs w:val="20"/>
+        </w:rPr>
+        <w:t>“</w:t>
+      </w:r>
+      <w:r>
+        <w:rPr>
+          <w:rFonts w:ascii="Cambria" w:eastAsia="Cambria" w:hAnsi="Cambria" w:cs="Cambria"/>
+          <w:sz w:val="20"/>
+          <w:szCs w:val="20"/>
+        </w:rPr>
+        <w:t>El objetivo principal de BPMN es proporcionar una notación que pueden comprender de inmediato todos los usuarios del negocio, desde los analistas de negocio que crean los borradores iniciales de los procesos, hasta los desarrolladores técnicos responsables de la implementación de la tecnología que realizará esos procesos.</w:t>
+      </w:r>
+      <w:r>
+        <w:rPr>
+          <w:rFonts w:ascii="Cambria" w:eastAsia="Cambria" w:hAnsi="Cambria" w:cs="Cambria"/>
+          <w:sz w:val="20"/>
+          <w:szCs w:val="20"/>
+        </w:rPr>
+        <w:t xml:space="preserve">” </w:t>
+      </w:r>
+      <w:r>
+        <w:rPr>
+          <w:rFonts w:ascii="Cambria" w:eastAsia="Cambria" w:hAnsi="Cambria" w:cs="Cambria"/>
+          <w:sz w:val="20"/>
+          <w:szCs w:val="20"/>
+        </w:rPr>
+        <w:fldChar w:fldCharType="begin" w:fldLock="1"/>
+      </w:r>
+      <w:r>
+        <w:rPr>
+          <w:rFonts w:ascii="Cambria" w:eastAsia="Cambria" w:hAnsi="Cambria" w:cs="Cambria"/>
+          <w:sz w:val="20"/>
+          <w:szCs w:val="20"/>
+        </w:rPr>
+        <w:instrText>ADDIN CSL_CITATION { "citationItems" : [ { "id" : "ITEM-1", "itemData" : { "URL" : "https://www.ibm.com/support/knowledgecenter/es/SS6RBX_11.4.2/com.ibm.sa.bpr.doc/topics/c_Intro_mdlng_BPMN.html", "accessed" : { "date-parts" : [ [ "2017", "7", "6" ] ] }, "author" : [ { "dropping-particle" : "", "family" : "IBM Knowledge Center", "given" : "", "non-dropping-particle" : "", "parse-names" : false, "suffix" : "" } ], "id" : "ITEM-1", "issued" : { "date-parts" : [ [ "0" ] ] }, "title" : "Modelado de procesos de negocio con BPMN", "type" : "webpage" }, "uris" : [ "http://www.mendeley.com/documents/?uuid=deed0f83-7c15-3010-900a-7b370ac43d2c" ] } ], "mendeley" : { "formattedCitation" : "[1]", "plainTextFormattedCitation" : "[1]", "previouslyFormattedCitation" : "(IBM Knowledge Center, n.d.)" }, "properties" : { "noteIndex" : 0 }, "schema" : "https://github.com/citation-style-language/schema/raw/master/csl-citation.json" }</w:instrText>
+      </w:r>
+      <w:r>
+        <w:rPr>
+          <w:rFonts w:ascii="Cambria" w:eastAsia="Cambria" w:hAnsi="Cambria" w:cs="Cambria"/>
+          <w:sz w:val="20"/>
+          <w:szCs w:val="20"/>
+        </w:rPr>
+        <w:fldChar w:fldCharType="separate"/>
+      </w:r>
+      <w:r>
+        <w:rPr>
+          <w:rFonts w:ascii="Cambria" w:eastAsia="Cambria" w:hAnsi="Cambria" w:cs="Cambria"/>
+          <w:noProof/>
+          <w:sz w:val="20"/>
+          <w:szCs w:val="20"/>
+        </w:rPr>
+        <w:t>[1]</w:t>
+      </w:r>
+      <w:r>
+        <w:rPr>
+          <w:rFonts w:ascii="Cambria" w:eastAsia="Cambria" w:hAnsi="Cambria" w:cs="Cambria"/>
+          <w:sz w:val="20"/>
+          <w:szCs w:val="20"/>
+        </w:rPr>
+        <w:fldChar w:fldCharType="end"/>
       </w:r>
       <w:r>
         <w:rPr>
@@ -1869,7 +1685,54 @@
           <w:szCs w:val="20"/>
         </w:rPr>
         <w:br/>
-        <w:t xml:space="preserve">A continuación se muestra el modelo BPMN que representa el flujo secuencial que involucra el formato </w:t>
+      </w:r>
+      <w:r>
+        <w:rPr>
+          <w:rFonts w:ascii="Cambria" w:eastAsia="Cambria" w:hAnsi="Cambria" w:cs="Cambria"/>
+          <w:sz w:val="20"/>
+          <w:szCs w:val="20"/>
+        </w:rPr>
+        <w:t xml:space="preserve">Aplicando </w:t>
+      </w:r>
+      <w:r>
+        <w:rPr>
+          <w:rFonts w:ascii="Cambria" w:eastAsia="Cambria" w:hAnsi="Cambria" w:cs="Cambria"/>
+          <w:sz w:val="20"/>
+          <w:szCs w:val="20"/>
+        </w:rPr>
+        <w:t xml:space="preserve">el modelo BPMN </w:t>
+      </w:r>
+      <w:r>
+        <w:rPr>
+          <w:rFonts w:ascii="Cambria" w:eastAsia="Cambria" w:hAnsi="Cambria" w:cs="Cambria"/>
+          <w:sz w:val="20"/>
+          <w:szCs w:val="20"/>
+        </w:rPr>
+        <w:t>en el proyecto se obtiene la siguiente representación</w:t>
+      </w:r>
+      <w:r>
+        <w:rPr>
+          <w:rFonts w:ascii="Cambria" w:eastAsia="Cambria" w:hAnsi="Cambria" w:cs="Cambria"/>
+          <w:sz w:val="20"/>
+          <w:szCs w:val="20"/>
+        </w:rPr>
+        <w:t xml:space="preserve"> </w:t>
+      </w:r>
+      <w:r>
+        <w:rPr>
+          <w:rFonts w:ascii="Cambria" w:eastAsia="Cambria" w:hAnsi="Cambria" w:cs="Cambria"/>
+          <w:sz w:val="20"/>
+          <w:szCs w:val="20"/>
+        </w:rPr>
+        <w:t>del proceso</w:t>
+      </w:r>
+      <w:r>
+        <w:rPr>
+          <w:rFonts w:ascii="Cambria" w:eastAsia="Cambria" w:hAnsi="Cambria" w:cs="Cambria"/>
+          <w:sz w:val="20"/>
+          <w:szCs w:val="20"/>
+        </w:rPr>
+        <w:t xml:space="preserve"> que </w:t>
       </w:r>
       <w:r>
         <w:rPr>
@@ -1878,56 +1741,331 @@
           <w:szCs w:val="20"/>
         </w:rPr>
         <w:lastRenderedPageBreak/>
+        <w:t xml:space="preserve">involucra el formato </w:t>
+      </w:r>
+      <w:r>
+        <w:rPr>
+          <w:rFonts w:ascii="Cambria" w:eastAsia="Cambria" w:hAnsi="Cambria" w:cs="Cambria"/>
+          <w:sz w:val="20"/>
+          <w:szCs w:val="20"/>
+        </w:rPr>
         <w:t>RDC-54:</w:t>
       </w:r>
-      <w:r>
-        <w:rPr>
-          <w:rFonts w:ascii="Cambria" w:eastAsia="Cambria" w:hAnsi="Cambria" w:cs="Cambria"/>
-          <w:sz w:val="20"/>
-          <w:szCs w:val="20"/>
-        </w:rPr>
-        <w:br/>
-      </w:r>
-    </w:p>
-    <w:p>
-      <w:pPr>
-        <w:keepNext/>
-        <w:widowControl w:val="0"/>
-        <w:spacing w:before="120" w:line="240" w:lineRule="auto"/>
-        <w:rPr>
-          <w:rFonts w:ascii="Cambria" w:eastAsia="Cambria" w:hAnsi="Cambria" w:cs="Cambria"/>
-          <w:i/>
-          <w:sz w:val="20"/>
-          <w:szCs w:val="20"/>
-        </w:rPr>
-      </w:pPr>
-      <w:commentRangeStart w:id="18"/>
-      <w:r>
-        <w:rPr>
-          <w:rFonts w:ascii="Cambria" w:eastAsia="Cambria" w:hAnsi="Cambria" w:cs="Cambria"/>
-          <w:i/>
-          <w:sz w:val="20"/>
-          <w:szCs w:val="20"/>
-        </w:rPr>
-        <w:t>Espacio para grafica</w:t>
-      </w:r>
-      <w:commentRangeEnd w:id="18"/>
-      <w:r>
-        <w:commentReference w:id="18"/>
-      </w:r>
-    </w:p>
-    <w:p>
-      <w:pPr>
-        <w:keepNext/>
-        <w:widowControl w:val="0"/>
-        <w:spacing w:before="120" w:line="240" w:lineRule="auto"/>
-        <w:rPr>
-          <w:rFonts w:ascii="Cambria" w:eastAsia="Cambria" w:hAnsi="Cambria" w:cs="Cambria"/>
-          <w:i/>
-          <w:sz w:val="20"/>
-          <w:szCs w:val="20"/>
-        </w:rPr>
-      </w:pPr>
+    </w:p>
+    <w:p>
+      <w:pPr>
+        <w:keepNext/>
+        <w:widowControl w:val="0"/>
+        <w:spacing w:before="120" w:line="240" w:lineRule="auto"/>
+        <w:jc w:val="center"/>
+        <w:rPr>
+          <w:rFonts w:asciiTheme="majorHAnsi" w:eastAsia="Cambria" w:hAnsiTheme="majorHAnsi" w:cs="Cambria"/>
+          <w:b/>
+          <w:i/>
+          <w:sz w:val="18"/>
+          <w:szCs w:val="18"/>
+        </w:rPr>
+      </w:pPr>
+      <w:commentRangeStart w:id="19"/>
+      <w:r>
+        <w:rPr>
+          <w:rFonts w:asciiTheme="majorHAnsi" w:eastAsia="Cambria" w:hAnsiTheme="majorHAnsi" w:cs="Cambria"/>
+          <w:b/>
+          <w:i/>
+          <w:sz w:val="18"/>
+          <w:szCs w:val="18"/>
+        </w:rPr>
+        <w:t>Fig. 1: Diagrama BMNP</w:t>
+      </w:r>
+      <w:commentRangeEnd w:id="19"/>
+      <w:r>
+        <w:rPr>
+          <w:rFonts w:asciiTheme="majorHAnsi" w:hAnsiTheme="majorHAnsi"/>
+          <w:b/>
+          <w:sz w:val="18"/>
+          <w:szCs w:val="18"/>
+        </w:rPr>
+        <w:commentReference w:id="19"/>
+      </w:r>
+    </w:p>
+    <w:p>
+      <w:pPr>
+        <w:keepNext/>
+        <w:widowControl w:val="0"/>
+        <w:spacing w:before="120" w:line="240" w:lineRule="auto"/>
+        <w:jc w:val="center"/>
+        <w:rPr>
+          <w:rFonts w:ascii="Cambria" w:eastAsia="Cambria" w:hAnsi="Cambria" w:cs="Cambria"/>
+          <w:i/>
+          <w:sz w:val="20"/>
+          <w:szCs w:val="20"/>
+        </w:rPr>
+      </w:pPr>
+      <w:r>
+        <w:rPr>
+          <w:noProof/>
+        </w:rPr>
+        <w:drawing>
+          <wp:inline distT="114300" distB="114300" distL="114300" distR="114300" wp14:anchorId="5C06B6EC" wp14:editId="08A458F3">
+            <wp:extent cx="5612130" cy="5130800"/>
+            <wp:effectExtent l="0" t="0" r="0" b="0"/>
+            <wp:docPr id="8" name="image19.png" descr="modelo_rd-54.png"/>
+            <wp:cNvGraphicFramePr/>
+            <a:graphic xmlns:a="http://schemas.openxmlformats.org/drawingml/2006/main">
+              <a:graphicData uri="http://schemas.openxmlformats.org/drawingml/2006/picture">
+                <pic:pic xmlns:pic="http://schemas.openxmlformats.org/drawingml/2006/picture">
+                  <pic:nvPicPr>
+                    <pic:cNvPr id="0" name="image19.png" descr="modelo_rd-54.png"/>
+                    <pic:cNvPicPr preferRelativeResize="0"/>
+                  </pic:nvPicPr>
+                  <pic:blipFill>
+                    <a:blip r:embed="rId9"/>
+                    <a:srcRect t="1721" b="12042"/>
+                    <a:stretch>
+                      <a:fillRect/>
+                    </a:stretch>
+                  </pic:blipFill>
+                  <pic:spPr>
+                    <a:xfrm>
+                      <a:off x="0" y="0"/>
+                      <a:ext cx="5612130" cy="5130800"/>
+                    </a:xfrm>
+                    <a:prstGeom prst="rect">
+                      <a:avLst/>
+                    </a:prstGeom>
+                    <a:ln/>
+                  </pic:spPr>
+                </pic:pic>
+              </a:graphicData>
+            </a:graphic>
+          </wp:inline>
+        </w:drawing>
+      </w:r>
+    </w:p>
+    <w:p>
+      <w:pPr>
+        <w:keepNext/>
+        <w:widowControl w:val="0"/>
+        <w:spacing w:before="120" w:line="240" w:lineRule="auto"/>
+        <w:jc w:val="center"/>
+        <w:rPr>
+          <w:rFonts w:ascii="Cambria" w:eastAsia="Cambria" w:hAnsi="Cambria" w:cs="Cambria"/>
+          <w:i/>
+          <w:sz w:val="20"/>
+          <w:szCs w:val="20"/>
+        </w:rPr>
+      </w:pPr>
+      <w:r>
+        <w:rPr>
+          <w:rFonts w:ascii="Cambria" w:eastAsia="Cambria" w:hAnsi="Cambria" w:cs="Cambria"/>
+          <w:b/>
+          <w:i/>
+          <w:sz w:val="20"/>
+          <w:szCs w:val="20"/>
+        </w:rPr>
+        <w:t>Fuente</w:t>
+      </w:r>
+      <w:r>
+        <w:rPr>
+          <w:rFonts w:ascii="Cambria" w:eastAsia="Cambria" w:hAnsi="Cambria" w:cs="Cambria"/>
+          <w:i/>
+          <w:sz w:val="20"/>
+          <w:szCs w:val="20"/>
+        </w:rPr>
+        <w:t>: Elaboración Propia</w:t>
+      </w:r>
+    </w:p>
+    <w:p>
+      <w:pPr>
+        <w:keepNext/>
+        <w:widowControl w:val="0"/>
+        <w:spacing w:before="120" w:line="240" w:lineRule="auto"/>
+        <w:jc w:val="center"/>
+        <w:rPr>
+          <w:rFonts w:ascii="Cambria" w:eastAsia="Cambria" w:hAnsi="Cambria" w:cs="Cambria"/>
+          <w:i/>
+          <w:sz w:val="20"/>
+          <w:szCs w:val="20"/>
+        </w:rPr>
+      </w:pPr>
+    </w:p>
+    <w:p>
+      <w:pPr>
+        <w:keepNext/>
+        <w:widowControl w:val="0"/>
+        <w:spacing w:before="120" w:line="240" w:lineRule="auto"/>
+        <w:rPr>
+          <w:rFonts w:ascii="Cambria" w:eastAsia="Cambria" w:hAnsi="Cambria" w:cs="Cambria"/>
+          <w:sz w:val="20"/>
+          <w:szCs w:val="20"/>
+        </w:rPr>
+      </w:pPr>
+      <w:r>
+        <w:rPr>
+          <w:rFonts w:ascii="Cambria" w:eastAsia="Cambria" w:hAnsi="Cambria" w:cs="Cambria"/>
+          <w:sz w:val="20"/>
+          <w:szCs w:val="20"/>
+        </w:rPr>
+        <w:t xml:space="preserve">En la </w:t>
+      </w:r>
+      <w:r>
+        <w:rPr>
+          <w:rFonts w:ascii="Cambria" w:eastAsia="Cambria" w:hAnsi="Cambria" w:cs="Cambria"/>
+          <w:sz w:val="20"/>
+          <w:szCs w:val="20"/>
+        </w:rPr>
+        <w:t>gráfica</w:t>
+      </w:r>
+      <w:r>
+        <w:rPr>
+          <w:rFonts w:ascii="Cambria" w:eastAsia="Cambria" w:hAnsi="Cambria" w:cs="Cambria"/>
+          <w:sz w:val="20"/>
+          <w:szCs w:val="20"/>
+        </w:rPr>
+        <w:t xml:space="preserve"> 1 </w:t>
+      </w:r>
+      <w:commentRangeStart w:id="20"/>
+      <w:commentRangeStart w:id="21"/>
+      <w:r>
+        <w:rPr>
+          <w:rFonts w:ascii="Cambria" w:eastAsia="Cambria" w:hAnsi="Cambria" w:cs="Cambria"/>
+          <w:sz w:val="20"/>
+          <w:szCs w:val="20"/>
+        </w:rPr>
+        <w:t xml:space="preserve"> se puede </w:t>
+      </w:r>
+      <w:commentRangeEnd w:id="20"/>
+      <w:r>
+        <w:commentReference w:id="20"/>
+      </w:r>
+      <w:commentRangeEnd w:id="21"/>
+      <w:r>
+        <w:commentReference w:id="21"/>
+      </w:r>
+      <w:r>
+        <w:rPr>
+          <w:rFonts w:ascii="Cambria" w:eastAsia="Cambria" w:hAnsi="Cambria" w:cs="Cambria"/>
+          <w:sz w:val="20"/>
+          <w:szCs w:val="20"/>
+        </w:rPr>
+        <w:t xml:space="preserve"> ver </w:t>
+      </w:r>
+      <w:r>
+        <w:rPr>
+          <w:rFonts w:ascii="Cambria" w:eastAsia="Cambria" w:hAnsi="Cambria" w:cs="Cambria"/>
+          <w:sz w:val="20"/>
+          <w:szCs w:val="20"/>
+        </w:rPr>
+        <w:t>como es</w:t>
+      </w:r>
+      <w:r>
+        <w:rPr>
+          <w:rFonts w:ascii="Cambria" w:eastAsia="Cambria" w:hAnsi="Cambria" w:cs="Cambria"/>
+          <w:sz w:val="20"/>
+          <w:szCs w:val="20"/>
+        </w:rPr>
+        <w:t xml:space="preserve"> </w:t>
+      </w:r>
+      <w:commentRangeStart w:id="22"/>
+      <w:commentRangeStart w:id="23"/>
+      <w:r>
+        <w:rPr>
+          <w:rFonts w:ascii="Cambria" w:eastAsia="Cambria" w:hAnsi="Cambria" w:cs="Cambria"/>
+          <w:sz w:val="20"/>
+          <w:szCs w:val="20"/>
+        </w:rPr>
+        <w:t>el</w:t>
+      </w:r>
+      <w:commentRangeEnd w:id="22"/>
+      <w:r>
+        <w:commentReference w:id="22"/>
+      </w:r>
+      <w:commentRangeEnd w:id="23"/>
+      <w:r>
+        <w:commentReference w:id="23"/>
+      </w:r>
+      <w:r>
+        <w:rPr>
+          <w:rFonts w:ascii="Cambria" w:eastAsia="Cambria" w:hAnsi="Cambria" w:cs="Cambria"/>
+          <w:sz w:val="20"/>
+          <w:szCs w:val="20"/>
+        </w:rPr>
+        <w:t xml:space="preserve"> proceso</w:t>
+      </w:r>
+      <w:r>
+        <w:rPr>
+          <w:rFonts w:ascii="Cambria" w:eastAsia="Cambria" w:hAnsi="Cambria" w:cs="Cambria"/>
+          <w:sz w:val="20"/>
+          <w:szCs w:val="20"/>
+        </w:rPr>
+        <w:t xml:space="preserve"> empleado para la elaboración del plan de trabajo del docente. A</w:t>
+      </w:r>
+      <w:r>
+        <w:rPr>
+          <w:rFonts w:ascii="Cambria" w:eastAsia="Cambria" w:hAnsi="Cambria" w:cs="Cambria"/>
+          <w:sz w:val="20"/>
+          <w:szCs w:val="20"/>
+        </w:rPr>
+        <w:t xml:space="preserve"> simple vista,</w:t>
+      </w:r>
+      <w:r>
+        <w:rPr>
+          <w:rFonts w:ascii="Cambria" w:eastAsia="Cambria" w:hAnsi="Cambria" w:cs="Cambria"/>
+          <w:sz w:val="20"/>
+          <w:szCs w:val="20"/>
+        </w:rPr>
+        <w:t xml:space="preserve"> se nota que es un proceso estrictamente </w:t>
+      </w:r>
+      <w:r>
+        <w:rPr>
+          <w:rFonts w:ascii="Cambria" w:eastAsia="Cambria" w:hAnsi="Cambria" w:cs="Cambria"/>
+          <w:sz w:val="20"/>
+          <w:szCs w:val="20"/>
+        </w:rPr>
+        <w:t xml:space="preserve"> </w:t>
+      </w:r>
+      <w:commentRangeStart w:id="24"/>
+      <w:commentRangeStart w:id="25"/>
+      <w:r>
+        <w:rPr>
+          <w:rFonts w:ascii="Cambria" w:eastAsia="Cambria" w:hAnsi="Cambria" w:cs="Cambria"/>
+          <w:sz w:val="20"/>
+          <w:szCs w:val="20"/>
+        </w:rPr>
+        <w:t>secuencial y que no tiene demasiados actores involucrados</w:t>
+      </w:r>
+      <w:r>
+        <w:rPr>
+          <w:rFonts w:ascii="Cambria" w:eastAsia="Cambria" w:hAnsi="Cambria" w:cs="Cambria"/>
+          <w:sz w:val="20"/>
+          <w:szCs w:val="20"/>
+        </w:rPr>
+        <w:t>.</w:t>
+      </w:r>
+      <w:commentRangeEnd w:id="24"/>
+      <w:r>
+        <w:commentReference w:id="24"/>
+      </w:r>
+      <w:commentRangeEnd w:id="25"/>
+      <w:r>
+        <w:rPr>
+          <w:rFonts w:ascii="Cambria" w:eastAsia="Cambria" w:hAnsi="Cambria" w:cs="Cambria"/>
+          <w:sz w:val="20"/>
+          <w:szCs w:val="20"/>
+        </w:rPr>
+        <w:t xml:space="preserve"> El proceso inicia con el rector, el cual se encarga de asignar los porcentajes en los que se basara cada coordinación, una vez recibidos los porcentajes, cada coordinación</w:t>
+      </w:r>
+      <w:r>
+        <w:commentReference w:id="25"/>
+      </w:r>
+      <w:r>
+        <w:rPr>
+          <w:rFonts w:ascii="Cambria" w:eastAsia="Cambria" w:hAnsi="Cambria" w:cs="Cambria"/>
+          <w:sz w:val="20"/>
+          <w:szCs w:val="20"/>
+        </w:rPr>
+        <w:t xml:space="preserve"> envía a los docentes el archivo que contiene el formato RDC-54 junto con los porcentajes establecidos por el rector. El docente al momento de recibir el formato, plantea las actividades, productos y plan de trabajo teniendo en cuenta que debe mantener los valores de los porcentajes establecidos, finalmente lo entrega al coordinador para que sea evaluado.</w:t>
+      </w:r>
     </w:p>
     <w:p>
       <w:pPr>
@@ -1941,102 +2079,6 @@
           <w:szCs w:val="20"/>
         </w:rPr>
       </w:pPr>
-      <w:r>
-        <w:rPr>
-          <w:rFonts w:ascii="Cambria" w:eastAsia="Cambria" w:hAnsi="Cambria" w:cs="Cambria"/>
-          <w:sz w:val="20"/>
-          <w:szCs w:val="20"/>
-        </w:rPr>
-        <w:t>A partir de la gráfica</w:t>
-      </w:r>
-      <w:commentRangeStart w:id="19"/>
-      <w:commentRangeStart w:id="20"/>
-      <w:r>
-        <w:rPr>
-          <w:rFonts w:ascii="Cambria" w:eastAsia="Cambria" w:hAnsi="Cambria" w:cs="Cambria"/>
-          <w:sz w:val="20"/>
-          <w:szCs w:val="20"/>
-        </w:rPr>
-        <w:t xml:space="preserve"> se puede </w:t>
-      </w:r>
-      <w:commentRangeEnd w:id="19"/>
-      <w:r>
-        <w:commentReference w:id="19"/>
-      </w:r>
-      <w:commentRangeEnd w:id="20"/>
-      <w:r>
-        <w:commentReference w:id="20"/>
-      </w:r>
-      <w:r>
-        <w:rPr>
-          <w:rFonts w:ascii="Cambria" w:eastAsia="Cambria" w:hAnsi="Cambria" w:cs="Cambria"/>
-          <w:sz w:val="20"/>
-          <w:szCs w:val="20"/>
-        </w:rPr>
-        <w:t xml:space="preserve"> ver que </w:t>
-      </w:r>
-      <w:commentRangeStart w:id="21"/>
-      <w:commentRangeStart w:id="22"/>
-      <w:r>
-        <w:rPr>
-          <w:rFonts w:ascii="Cambria" w:eastAsia="Cambria" w:hAnsi="Cambria" w:cs="Cambria"/>
-          <w:sz w:val="20"/>
-          <w:szCs w:val="20"/>
-        </w:rPr>
-        <w:t>el</w:t>
-      </w:r>
-      <w:commentRangeEnd w:id="21"/>
-      <w:r>
-        <w:commentReference w:id="21"/>
-      </w:r>
-      <w:commentRangeEnd w:id="22"/>
-      <w:r>
-        <w:commentReference w:id="22"/>
-      </w:r>
-      <w:r>
-        <w:rPr>
-          <w:rFonts w:ascii="Cambria" w:eastAsia="Cambria" w:hAnsi="Cambria" w:cs="Cambria"/>
-          <w:sz w:val="20"/>
-          <w:szCs w:val="20"/>
-        </w:rPr>
-        <w:t xml:space="preserve"> proceso es corto a simple vista, analizando los elementos que</w:t>
-      </w:r>
-      <w:r>
-        <w:rPr>
-          <w:rFonts w:ascii="Cambria" w:eastAsia="Cambria" w:hAnsi="Cambria" w:cs="Cambria"/>
-          <w:sz w:val="20"/>
-          <w:szCs w:val="20"/>
-        </w:rPr>
-        <w:t xml:space="preserve"> componen el formato RDC-54 notamos que requiere relacionar cada entidad </w:t>
-      </w:r>
-      <w:commentRangeStart w:id="23"/>
-      <w:commentRangeStart w:id="24"/>
-      <w:r>
-        <w:rPr>
-          <w:rFonts w:ascii="Cambria" w:eastAsia="Cambria" w:hAnsi="Cambria" w:cs="Cambria"/>
-          <w:sz w:val="20"/>
-          <w:szCs w:val="20"/>
-        </w:rPr>
-        <w:t>estrictamente</w:t>
-      </w:r>
-      <w:proofErr w:type="gramStart"/>
-      <w:r>
-        <w:rPr>
-          <w:rFonts w:ascii="Cambria" w:eastAsia="Cambria" w:hAnsi="Cambria" w:cs="Cambria"/>
-          <w:sz w:val="20"/>
-          <w:szCs w:val="20"/>
-        </w:rPr>
-        <w:t>..</w:t>
-      </w:r>
-      <w:commentRangeEnd w:id="23"/>
-      <w:proofErr w:type="gramEnd"/>
-      <w:r>
-        <w:commentReference w:id="23"/>
-      </w:r>
-      <w:commentRangeEnd w:id="24"/>
-      <w:r>
-        <w:commentReference w:id="24"/>
-      </w:r>
       <w:r>
         <w:rPr>
           <w:rFonts w:ascii="Cambria" w:eastAsia="Cambria" w:hAnsi="Cambria" w:cs="Cambria"/>
@@ -2061,15 +2103,7 @@
           <w:szCs w:val="20"/>
         </w:rPr>
         <w:br/>
-        <w:t>La base de un software es la estructura de sus datos, por medio del diagrama de entidad relación podemos establecer la estructura</w:t>
-      </w:r>
-      <w:r>
-        <w:rPr>
-          <w:rFonts w:ascii="Cambria" w:eastAsia="Cambria" w:hAnsi="Cambria" w:cs="Cambria"/>
-          <w:sz w:val="20"/>
-          <w:szCs w:val="20"/>
-        </w:rPr>
-        <w:t xml:space="preserve"> necesaria para que el sistema funcione correctamente:</w:t>
+        <w:t>La base de un software es la estructura de sus datos, por medio del diagrama de entidad relación podemos establecer la estructura necesaria para que el sistema funcione correctamente:</w:t>
       </w:r>
       <w:r>
         <w:rPr>
@@ -2085,54 +2119,437 @@
         <w:keepNext/>
         <w:widowControl w:val="0"/>
         <w:spacing w:before="120" w:line="240" w:lineRule="auto"/>
-        <w:rPr>
-          <w:rFonts w:ascii="Cambria" w:eastAsia="Cambria" w:hAnsi="Cambria" w:cs="Cambria"/>
-          <w:i/>
-          <w:sz w:val="20"/>
-          <w:szCs w:val="20"/>
-        </w:rPr>
-      </w:pPr>
-      <w:commentRangeStart w:id="25"/>
+        <w:jc w:val="center"/>
+        <w:rPr>
+          <w:rFonts w:asciiTheme="majorHAnsi" w:eastAsia="Cambria" w:hAnsiTheme="majorHAnsi" w:cs="Cambria"/>
+          <w:b/>
+          <w:i/>
+          <w:sz w:val="20"/>
+          <w:szCs w:val="20"/>
+        </w:rPr>
+      </w:pPr>
       <w:commentRangeStart w:id="26"/>
-      <w:r>
-        <w:rPr>
-          <w:rFonts w:ascii="Cambria" w:eastAsia="Cambria" w:hAnsi="Cambria" w:cs="Cambria"/>
-          <w:i/>
-          <w:sz w:val="20"/>
-          <w:szCs w:val="20"/>
-        </w:rPr>
-        <w:t>Espacio para grafica</w:t>
-      </w:r>
-      <w:commentRangeEnd w:id="25"/>
-      <w:r>
-        <w:commentReference w:id="25"/>
+      <w:commentRangeStart w:id="27"/>
+      <w:r>
+        <w:rPr>
+          <w:rFonts w:asciiTheme="majorHAnsi" w:eastAsia="Cambria" w:hAnsiTheme="majorHAnsi" w:cs="Cambria"/>
+          <w:b/>
+          <w:i/>
+          <w:sz w:val="20"/>
+          <w:szCs w:val="20"/>
+        </w:rPr>
+        <w:t xml:space="preserve">Fig. 2: Modelo Entidad </w:t>
+      </w:r>
+      <w:proofErr w:type="spellStart"/>
+      <w:r>
+        <w:rPr>
+          <w:rFonts w:asciiTheme="majorHAnsi" w:eastAsia="Cambria" w:hAnsiTheme="majorHAnsi" w:cs="Cambria"/>
+          <w:b/>
+          <w:i/>
+          <w:sz w:val="20"/>
+          <w:szCs w:val="20"/>
+        </w:rPr>
+        <w:t>Relacion</w:t>
       </w:r>
       <w:commentRangeEnd w:id="26"/>
-      <w:r>
+      <w:proofErr w:type="spellEnd"/>
+      <w:r>
+        <w:rPr>
+          <w:rFonts w:asciiTheme="majorHAnsi" w:hAnsiTheme="majorHAnsi"/>
+          <w:b/>
+          <w:sz w:val="20"/>
+          <w:szCs w:val="20"/>
+        </w:rPr>
         <w:commentReference w:id="26"/>
       </w:r>
-    </w:p>
-    <w:p>
-      <w:pPr>
-        <w:keepNext/>
-        <w:widowControl w:val="0"/>
-        <w:spacing w:before="120" w:line="240" w:lineRule="auto"/>
-        <w:rPr>
-          <w:rFonts w:ascii="Cambria" w:eastAsia="Cambria" w:hAnsi="Cambria" w:cs="Cambria"/>
-          <w:sz w:val="20"/>
-          <w:szCs w:val="20"/>
-        </w:rPr>
-      </w:pPr>
-    </w:p>
-    <w:p>
-      <w:pPr>
-        <w:keepNext/>
-        <w:widowControl w:val="0"/>
-        <w:spacing w:before="120" w:line="240" w:lineRule="auto"/>
+      <w:commentRangeEnd w:id="27"/>
+    </w:p>
+    <w:p>
+      <w:pPr>
+        <w:keepNext/>
+        <w:widowControl w:val="0"/>
+        <w:spacing w:before="120" w:line="240" w:lineRule="auto"/>
+        <w:jc w:val="center"/>
+        <w:rPr>
+          <w:rFonts w:asciiTheme="majorHAnsi" w:eastAsia="Cambria" w:hAnsiTheme="majorHAnsi" w:cs="Cambria"/>
+          <w:b/>
+          <w:sz w:val="20"/>
+          <w:szCs w:val="20"/>
+        </w:rPr>
+      </w:pPr>
+      <w:r>
+        <w:rPr>
+          <w:rFonts w:asciiTheme="majorHAnsi" w:hAnsiTheme="majorHAnsi"/>
+          <w:b/>
+          <w:sz w:val="20"/>
+          <w:szCs w:val="20"/>
+        </w:rPr>
+        <w:commentReference w:id="27"/>
+      </w:r>
+    </w:p>
+    <w:p>
+      <w:pPr>
+        <w:keepNext/>
+        <w:widowControl w:val="0"/>
+        <w:spacing w:before="120" w:line="240" w:lineRule="auto"/>
+        <w:jc w:val="center"/>
+        <w:rPr>
+          <w:rFonts w:ascii="Cambria" w:eastAsia="Cambria" w:hAnsi="Cambria" w:cs="Cambria"/>
+          <w:sz w:val="20"/>
+          <w:szCs w:val="20"/>
+        </w:rPr>
+      </w:pPr>
+      <w:r>
+        <w:rPr>
+          <w:noProof/>
+        </w:rPr>
+        <w:lastRenderedPageBreak/>
+        <w:drawing>
+          <wp:inline distT="114300" distB="114300" distL="114300" distR="114300" wp14:anchorId="23F51442" wp14:editId="0C16E160">
+            <wp:extent cx="5612130" cy="3263900"/>
+            <wp:effectExtent l="0" t="0" r="0" b="0"/>
+            <wp:docPr id="2" name="image8.png" descr="ClasesProyecto (2).png"/>
+            <wp:cNvGraphicFramePr/>
+            <a:graphic xmlns:a="http://schemas.openxmlformats.org/drawingml/2006/main">
+              <a:graphicData uri="http://schemas.openxmlformats.org/drawingml/2006/picture">
+                <pic:pic xmlns:pic="http://schemas.openxmlformats.org/drawingml/2006/picture">
+                  <pic:nvPicPr>
+                    <pic:cNvPr id="0" name="image8.png" descr="ClasesProyecto (2).png"/>
+                    <pic:cNvPicPr preferRelativeResize="0"/>
+                  </pic:nvPicPr>
+                  <pic:blipFill>
+                    <a:blip r:embed="rId10"/>
+                    <a:srcRect/>
+                    <a:stretch>
+                      <a:fillRect/>
+                    </a:stretch>
+                  </pic:blipFill>
+                  <pic:spPr>
+                    <a:xfrm>
+                      <a:off x="0" y="0"/>
+                      <a:ext cx="5612130" cy="3263900"/>
+                    </a:xfrm>
+                    <a:prstGeom prst="rect">
+                      <a:avLst/>
+                    </a:prstGeom>
+                    <a:ln/>
+                  </pic:spPr>
+                </pic:pic>
+              </a:graphicData>
+            </a:graphic>
+          </wp:inline>
+        </w:drawing>
+      </w:r>
+    </w:p>
+    <w:p>
+      <w:pPr>
+        <w:keepNext/>
+        <w:widowControl w:val="0"/>
+        <w:spacing w:before="120" w:line="240" w:lineRule="auto"/>
+        <w:jc w:val="center"/>
+        <w:rPr>
+          <w:rFonts w:ascii="Cambria" w:eastAsia="Cambria" w:hAnsi="Cambria" w:cs="Cambria"/>
+          <w:i/>
+          <w:sz w:val="20"/>
+          <w:szCs w:val="20"/>
+        </w:rPr>
+      </w:pPr>
+      <w:r>
+        <w:rPr>
+          <w:rFonts w:ascii="Cambria" w:eastAsia="Cambria" w:hAnsi="Cambria" w:cs="Cambria"/>
+          <w:b/>
+          <w:i/>
+          <w:sz w:val="20"/>
+          <w:szCs w:val="20"/>
+        </w:rPr>
+        <w:t>Fuente:</w:t>
+      </w:r>
+      <w:r>
+        <w:rPr>
+          <w:rFonts w:ascii="Cambria" w:eastAsia="Cambria" w:hAnsi="Cambria" w:cs="Cambria"/>
+          <w:i/>
+          <w:sz w:val="20"/>
+          <w:szCs w:val="20"/>
+        </w:rPr>
+        <w:t xml:space="preserve"> Elaboración Propia</w:t>
+      </w:r>
+    </w:p>
+    <w:p>
+      <w:pPr>
+        <w:keepNext/>
+        <w:widowControl w:val="0"/>
+        <w:spacing w:before="120" w:line="240" w:lineRule="auto"/>
+        <w:jc w:val="center"/>
+        <w:rPr>
+          <w:rFonts w:ascii="Cambria" w:eastAsia="Cambria" w:hAnsi="Cambria" w:cs="Cambria"/>
+          <w:sz w:val="20"/>
+          <w:szCs w:val="20"/>
+        </w:rPr>
+      </w:pPr>
+    </w:p>
+    <w:p>
+      <w:pPr>
+        <w:keepNext/>
+        <w:widowControl w:val="0"/>
+        <w:spacing w:before="120" w:line="240" w:lineRule="auto"/>
+        <w:rPr>
+          <w:rFonts w:ascii="Cambria" w:eastAsia="Cambria" w:hAnsi="Cambria" w:cs="Cambria"/>
+          <w:sz w:val="20"/>
+          <w:szCs w:val="20"/>
+        </w:rPr>
+      </w:pPr>
+      <w:r>
+        <w:rPr>
+          <w:rFonts w:ascii="Cambria" w:eastAsia="Cambria" w:hAnsi="Cambria" w:cs="Cambria"/>
+          <w:sz w:val="20"/>
+          <w:szCs w:val="20"/>
+        </w:rPr>
+        <w:t>En la fig. 2, se representa la estructura abstracta de las entidades que involucran la aplicación y que son necesarias en la aplicación</w:t>
+      </w:r>
+      <w:r>
+        <w:rPr>
+          <w:rFonts w:ascii="Cambria" w:eastAsia="Cambria" w:hAnsi="Cambria" w:cs="Cambria"/>
+          <w:sz w:val="20"/>
+          <w:szCs w:val="20"/>
+        </w:rPr>
+        <w:t xml:space="preserve">. </w:t>
+      </w:r>
+      <w:r>
+        <w:rPr>
+          <w:rFonts w:ascii="Cambria" w:eastAsia="Cambria" w:hAnsi="Cambria" w:cs="Cambria"/>
+          <w:sz w:val="20"/>
+          <w:szCs w:val="20"/>
+        </w:rPr>
+        <w:t xml:space="preserve">Para el manejo de los permisos se establece la entidad Permiso, encargada de guardar las credenciales de sesión y roles. </w:t>
+      </w:r>
+      <w:r>
+        <w:rPr>
+          <w:rFonts w:ascii="Cambria" w:eastAsia="Cambria" w:hAnsi="Cambria" w:cs="Cambria"/>
+          <w:sz w:val="20"/>
+          <w:szCs w:val="20"/>
+        </w:rPr>
+        <w:t>La entidad docente es la base de la aplicación puesto</w:t>
+      </w:r>
+      <w:r>
+        <w:rPr>
+          <w:rFonts w:ascii="Cambria" w:eastAsia="Cambria" w:hAnsi="Cambria" w:cs="Cambria"/>
+          <w:sz w:val="20"/>
+          <w:szCs w:val="20"/>
+        </w:rPr>
+        <w:t xml:space="preserve"> que</w:t>
+      </w:r>
+      <w:r>
+        <w:rPr>
+          <w:rFonts w:ascii="Cambria" w:eastAsia="Cambria" w:hAnsi="Cambria" w:cs="Cambria"/>
+          <w:sz w:val="20"/>
+          <w:szCs w:val="20"/>
+        </w:rPr>
+        <w:t xml:space="preserve"> es necesario que exista por lo menos un docente para que la </w:t>
+      </w:r>
+      <w:r>
+        <w:rPr>
+          <w:rFonts w:ascii="Cambria" w:eastAsia="Cambria" w:hAnsi="Cambria" w:cs="Cambria"/>
+          <w:sz w:val="20"/>
+          <w:szCs w:val="20"/>
+        </w:rPr>
+        <w:t>aplicación</w:t>
+      </w:r>
+      <w:r>
+        <w:rPr>
+          <w:rFonts w:ascii="Cambria" w:eastAsia="Cambria" w:hAnsi="Cambria" w:cs="Cambria"/>
+          <w:sz w:val="20"/>
+          <w:szCs w:val="20"/>
+        </w:rPr>
+        <w:t xml:space="preserve"> funcione correctamente, </w:t>
+      </w:r>
+      <w:r>
+        <w:rPr>
+          <w:rFonts w:ascii="Cambria" w:eastAsia="Cambria" w:hAnsi="Cambria" w:cs="Cambria"/>
+          <w:sz w:val="20"/>
+          <w:szCs w:val="20"/>
+        </w:rPr>
+        <w:t>a partir</w:t>
+      </w:r>
+      <w:r>
+        <w:rPr>
+          <w:rFonts w:ascii="Cambria" w:eastAsia="Cambria" w:hAnsi="Cambria" w:cs="Cambria"/>
+          <w:sz w:val="20"/>
+          <w:szCs w:val="20"/>
+        </w:rPr>
+        <w:t xml:space="preserve"> de </w:t>
+      </w:r>
+      <w:r>
+        <w:rPr>
+          <w:rFonts w:ascii="Cambria" w:eastAsia="Cambria" w:hAnsi="Cambria" w:cs="Cambria"/>
+          <w:sz w:val="20"/>
+          <w:szCs w:val="20"/>
+        </w:rPr>
+        <w:t>esto se establecen las siguientes reglas:</w:t>
+      </w:r>
+    </w:p>
+    <w:p>
+      <w:pPr>
+        <w:pStyle w:val="Prrafodelista"/>
+        <w:keepNext/>
+        <w:widowControl w:val="0"/>
+        <w:numPr>
+          <w:ilvl w:val="0"/>
+          <w:numId w:val="2"/>
+        </w:numPr>
+        <w:spacing w:before="120" w:line="276" w:lineRule="auto"/>
         <w:jc w:val="left"/>
         <w:rPr>
           <w:rFonts w:ascii="Cambria" w:eastAsia="Cambria" w:hAnsi="Cambria" w:cs="Cambria"/>
-          <w:i/>
+          <w:sz w:val="20"/>
+          <w:szCs w:val="20"/>
+        </w:rPr>
+      </w:pPr>
+      <w:r>
+        <w:rPr>
+          <w:rFonts w:ascii="Cambria" w:eastAsia="Cambria" w:hAnsi="Cambria" w:cs="Cambria"/>
+          <w:sz w:val="20"/>
+          <w:szCs w:val="20"/>
+        </w:rPr>
+        <w:t>C</w:t>
+      </w:r>
+      <w:r>
+        <w:rPr>
+          <w:rFonts w:ascii="Cambria" w:eastAsia="Cambria" w:hAnsi="Cambria" w:cs="Cambria"/>
+          <w:sz w:val="20"/>
+          <w:szCs w:val="20"/>
+        </w:rPr>
+        <w:t xml:space="preserve">ada docente </w:t>
+      </w:r>
+      <w:r>
+        <w:rPr>
+          <w:rFonts w:ascii="Cambria" w:eastAsia="Cambria" w:hAnsi="Cambria" w:cs="Cambria"/>
+          <w:sz w:val="20"/>
+          <w:szCs w:val="20"/>
+        </w:rPr>
+        <w:t xml:space="preserve">podrá tener cero o más </w:t>
+      </w:r>
+      <w:r>
+        <w:rPr>
+          <w:rFonts w:ascii="Cambria" w:eastAsia="Cambria" w:hAnsi="Cambria" w:cs="Cambria"/>
+          <w:sz w:val="20"/>
+          <w:szCs w:val="20"/>
+        </w:rPr>
+        <w:t>actividades</w:t>
+      </w:r>
+      <w:r>
+        <w:rPr>
+          <w:rFonts w:ascii="Cambria" w:eastAsia="Cambria" w:hAnsi="Cambria" w:cs="Cambria"/>
+          <w:sz w:val="20"/>
+          <w:szCs w:val="20"/>
+        </w:rPr>
+        <w:t>.</w:t>
+      </w:r>
+    </w:p>
+    <w:p>
+      <w:pPr>
+        <w:pStyle w:val="Prrafodelista"/>
+        <w:keepNext/>
+        <w:widowControl w:val="0"/>
+        <w:numPr>
+          <w:ilvl w:val="0"/>
+          <w:numId w:val="2"/>
+        </w:numPr>
+        <w:spacing w:before="120" w:line="276" w:lineRule="auto"/>
+        <w:jc w:val="left"/>
+        <w:rPr>
+          <w:rFonts w:ascii="Cambria" w:eastAsia="Cambria" w:hAnsi="Cambria" w:cs="Cambria"/>
+          <w:sz w:val="20"/>
+          <w:szCs w:val="20"/>
+        </w:rPr>
+      </w:pPr>
+      <w:r>
+        <w:rPr>
+          <w:rFonts w:ascii="Cambria" w:eastAsia="Cambria" w:hAnsi="Cambria" w:cs="Cambria"/>
+          <w:sz w:val="20"/>
+          <w:szCs w:val="20"/>
+        </w:rPr>
+        <w:t>Un horario semanal en el que involucra labores misionales.</w:t>
+      </w:r>
+    </w:p>
+    <w:p>
+      <w:pPr>
+        <w:pStyle w:val="Prrafodelista"/>
+        <w:keepNext/>
+        <w:widowControl w:val="0"/>
+        <w:numPr>
+          <w:ilvl w:val="0"/>
+          <w:numId w:val="2"/>
+        </w:numPr>
+        <w:spacing w:before="120" w:line="276" w:lineRule="auto"/>
+        <w:jc w:val="left"/>
+        <w:rPr>
+          <w:rFonts w:ascii="Cambria" w:eastAsia="Cambria" w:hAnsi="Cambria" w:cs="Cambria"/>
+          <w:sz w:val="20"/>
+          <w:szCs w:val="20"/>
+        </w:rPr>
+      </w:pPr>
+      <w:r>
+        <w:rPr>
+          <w:rFonts w:ascii="Cambria" w:eastAsia="Cambria" w:hAnsi="Cambria" w:cs="Cambria"/>
+          <w:sz w:val="20"/>
+          <w:szCs w:val="20"/>
+        </w:rPr>
+        <w:t>El docente pertenecerá a una coordinación.</w:t>
+      </w:r>
+    </w:p>
+    <w:p>
+      <w:pPr>
+        <w:pStyle w:val="Prrafodelista"/>
+        <w:keepNext/>
+        <w:widowControl w:val="0"/>
+        <w:numPr>
+          <w:ilvl w:val="0"/>
+          <w:numId w:val="2"/>
+        </w:numPr>
+        <w:spacing w:before="120" w:line="276" w:lineRule="auto"/>
+        <w:jc w:val="left"/>
+        <w:rPr>
+          <w:rFonts w:ascii="Cambria" w:eastAsia="Cambria" w:hAnsi="Cambria" w:cs="Cambria"/>
+          <w:sz w:val="20"/>
+          <w:szCs w:val="20"/>
+        </w:rPr>
+      </w:pPr>
+      <w:r>
+        <w:rPr>
+          <w:rFonts w:ascii="Cambria" w:eastAsia="Cambria" w:hAnsi="Cambria" w:cs="Cambria"/>
+          <w:sz w:val="20"/>
+          <w:szCs w:val="20"/>
+        </w:rPr>
+        <w:t>Una actividad debe relacionar por lo menos un producto.</w:t>
+      </w:r>
+    </w:p>
+    <w:p>
+      <w:pPr>
+        <w:keepNext/>
+        <w:widowControl w:val="0"/>
+        <w:pBdr>
+          <w:left w:val="nil"/>
+        </w:pBdr>
+        <w:spacing w:before="120" w:line="240" w:lineRule="auto"/>
+        <w:jc w:val="left"/>
+        <w:rPr>
+          <w:rFonts w:ascii="Cambria" w:eastAsia="Cambria" w:hAnsi="Cambria" w:cs="Cambria"/>
+          <w:sz w:val="20"/>
+          <w:szCs w:val="20"/>
+        </w:rPr>
+      </w:pPr>
+    </w:p>
+    <w:p>
+      <w:pPr>
+        <w:keepNext/>
+        <w:widowControl w:val="0"/>
+        <w:pBdr>
+          <w:left w:val="nil"/>
+        </w:pBdr>
+        <w:spacing w:before="120" w:line="240" w:lineRule="auto"/>
+        <w:jc w:val="left"/>
+        <w:rPr>
+          <w:rFonts w:ascii="Cambria" w:eastAsia="Cambria" w:hAnsi="Cambria" w:cs="Cambria"/>
           <w:sz w:val="20"/>
           <w:szCs w:val="20"/>
         </w:rPr>
@@ -2152,8 +2569,223 @@
           <w:szCs w:val="20"/>
         </w:rPr>
         <w:br/>
-        <w:t>Con base a estructura de datos planteamos la estructura de clases que será necesaria en el desarrollo del sistema.</w:t>
-      </w:r>
+      </w:r>
+      <w:r>
+        <w:rPr>
+          <w:rFonts w:ascii="Cambria" w:eastAsia="Cambria" w:hAnsi="Cambria" w:cs="Cambria"/>
+          <w:sz w:val="20"/>
+          <w:szCs w:val="20"/>
+        </w:rPr>
+        <w:t>“</w:t>
+      </w:r>
+      <w:r>
+        <w:rPr>
+          <w:rFonts w:ascii="Cambria" w:eastAsia="Cambria" w:hAnsi="Cambria" w:cs="Cambria"/>
+          <w:sz w:val="20"/>
+          <w:szCs w:val="20"/>
+        </w:rPr>
+        <w:t>El modelo entidad-relación ER es un modelo de datos que permite representar cualquier abstracción, percepción y conocimiento en un sistema de información formado por un conjunto de objetos denominados entidades y relaciones, incorporando una representación visual conocida como diagrama entidad-relación.</w:t>
+      </w:r>
+      <w:r>
+        <w:rPr>
+          <w:rFonts w:ascii="Cambria" w:eastAsia="Cambria" w:hAnsi="Cambria" w:cs="Cambria"/>
+          <w:sz w:val="20"/>
+          <w:szCs w:val="20"/>
+        </w:rPr>
+        <w:t xml:space="preserve">” </w:t>
+      </w:r>
+      <w:r>
+        <w:rPr>
+          <w:rFonts w:ascii="Cambria" w:eastAsia="Cambria" w:hAnsi="Cambria" w:cs="Cambria"/>
+          <w:sz w:val="20"/>
+          <w:szCs w:val="20"/>
+        </w:rPr>
+        <w:fldChar w:fldCharType="begin" w:fldLock="1"/>
+      </w:r>
+      <w:r>
+        <w:rPr>
+          <w:rFonts w:ascii="Cambria" w:eastAsia="Cambria" w:hAnsi="Cambria" w:cs="Cambria"/>
+          <w:sz w:val="20"/>
+          <w:szCs w:val="20"/>
+        </w:rPr>
+        <w:instrText>ADDIN CSL_CITATION { "citationItems" : [ { "id" : "ITEM-1", "itemData" : { "URL" : "http://ccdoc-basesdedatos.blogspot.com.co/2013/02/modelo-entidad-relacion-er.html", "accessed" : { "date-parts" : [ [ "2017", "7", "6" ] ] }, "author" : [ { "dropping-particle" : "", "family" : "Bl\u00e1zquez Ochando", "given" : "Manuel", "non-dropping-particle" : "", "parse-names" : false, "suffix" : "" } ], "id" : "ITEM-1", "issued" : { "date-parts" : [ [ "2014" ] ] }, "title" : "Fundamentos y Dise\u00f1o de Bases de Datos: Modelo entidad-relaci\u00f3n ER", "type" : "webpage" }, "uris" : [ "http://www.mendeley.com/documents/?uuid=64d34f5b-828b-39ed-84ce-14a64646af0b" ] } ], "mendeley" : { "formattedCitation" : "[2]", "plainTextFormattedCitation" : "[2]", "previouslyFormattedCitation" : "(Bl\u00e1zquez Ochando, 2014)" }, "properties" : { "noteIndex" : 0 }, "schema" : "https://github.com/citation-style-language/schema/raw/master/csl-citation.json" }</w:instrText>
+      </w:r>
+      <w:r>
+        <w:rPr>
+          <w:rFonts w:ascii="Cambria" w:eastAsia="Cambria" w:hAnsi="Cambria" w:cs="Cambria"/>
+          <w:sz w:val="20"/>
+          <w:szCs w:val="20"/>
+        </w:rPr>
+        <w:fldChar w:fldCharType="separate"/>
+      </w:r>
+      <w:r>
+        <w:rPr>
+          <w:rFonts w:ascii="Cambria" w:eastAsia="Cambria" w:hAnsi="Cambria" w:cs="Cambria"/>
+          <w:noProof/>
+          <w:sz w:val="20"/>
+          <w:szCs w:val="20"/>
+        </w:rPr>
+        <w:t>[2]</w:t>
+      </w:r>
+      <w:r>
+        <w:rPr>
+          <w:rFonts w:ascii="Cambria" w:eastAsia="Cambria" w:hAnsi="Cambria" w:cs="Cambria"/>
+          <w:sz w:val="20"/>
+          <w:szCs w:val="20"/>
+        </w:rPr>
+        <w:fldChar w:fldCharType="end"/>
+      </w:r>
+    </w:p>
+    <w:p>
+      <w:pPr>
+        <w:keepNext/>
+        <w:widowControl w:val="0"/>
+        <w:pBdr>
+          <w:left w:val="nil"/>
+        </w:pBdr>
+        <w:spacing w:before="120" w:line="240" w:lineRule="auto"/>
+        <w:jc w:val="center"/>
+        <w:rPr>
+          <w:rFonts w:ascii="Cambria" w:eastAsia="Cambria" w:hAnsi="Cambria" w:cs="Cambria"/>
+          <w:b/>
+          <w:i/>
+          <w:sz w:val="20"/>
+          <w:szCs w:val="20"/>
+        </w:rPr>
+      </w:pPr>
+      <w:r>
+        <w:rPr>
+          <w:rFonts w:ascii="Cambria" w:eastAsia="Cambria" w:hAnsi="Cambria" w:cs="Cambria"/>
+          <w:b/>
+          <w:i/>
+          <w:sz w:val="20"/>
+          <w:szCs w:val="20"/>
+        </w:rPr>
+        <w:t>Fig. 3: Diagrama de Clases</w:t>
+      </w:r>
+    </w:p>
+    <w:p>
+      <w:pPr>
+        <w:keepNext/>
+        <w:widowControl w:val="0"/>
+        <w:pBdr>
+          <w:left w:val="nil"/>
+        </w:pBdr>
+        <w:spacing w:before="120" w:line="240" w:lineRule="auto"/>
+        <w:jc w:val="center"/>
+        <w:rPr>
+          <w:rFonts w:ascii="Cambria" w:eastAsia="Cambria" w:hAnsi="Cambria" w:cs="Cambria"/>
+          <w:i/>
+          <w:sz w:val="20"/>
+          <w:szCs w:val="20"/>
+        </w:rPr>
+      </w:pPr>
+      <w:r>
+        <w:rPr>
+          <w:noProof/>
+        </w:rPr>
+        <w:lastRenderedPageBreak/>
+        <w:drawing>
+          <wp:inline distT="114300" distB="114300" distL="114300" distR="114300" wp14:anchorId="34E261EB" wp14:editId="6BD33E2C">
+            <wp:extent cx="5612130" cy="3416300"/>
+            <wp:effectExtent l="0" t="0" r="7620" b="0"/>
+            <wp:docPr id="7" name="image18.png"/>
+            <wp:cNvGraphicFramePr/>
+            <a:graphic xmlns:a="http://schemas.openxmlformats.org/drawingml/2006/main">
+              <a:graphicData uri="http://schemas.openxmlformats.org/drawingml/2006/picture">
+                <pic:pic xmlns:pic="http://schemas.openxmlformats.org/drawingml/2006/picture">
+                  <pic:nvPicPr>
+                    <pic:cNvPr id="0" name="image18.png"/>
+                    <pic:cNvPicPr preferRelativeResize="0"/>
+                  </pic:nvPicPr>
+                  <pic:blipFill>
+                    <a:blip r:embed="rId11">
+                      <a:extLst>
+                        <a:ext uri="{BEBA8EAE-BF5A-486C-A8C5-ECC9F3942E4B}">
+                          <a14:imgProps xmlns:a14="http://schemas.microsoft.com/office/drawing/2010/main">
+                            <a14:imgLayer r:embed="rId12">
+                              <a14:imgEffect>
+                                <a14:sharpenSoften amount="50000"/>
+                              </a14:imgEffect>
+                            </a14:imgLayer>
+                          </a14:imgProps>
+                        </a:ext>
+                      </a:extLst>
+                    </a:blip>
+                    <a:srcRect/>
+                    <a:stretch>
+                      <a:fillRect/>
+                    </a:stretch>
+                  </pic:blipFill>
+                  <pic:spPr>
+                    <a:xfrm>
+                      <a:off x="0" y="0"/>
+                      <a:ext cx="5612130" cy="3416300"/>
+                    </a:xfrm>
+                    <a:prstGeom prst="rect">
+                      <a:avLst/>
+                    </a:prstGeom>
+                    <a:ln/>
+                  </pic:spPr>
+                </pic:pic>
+              </a:graphicData>
+            </a:graphic>
+          </wp:inline>
+        </w:drawing>
+      </w:r>
+    </w:p>
+    <w:p>
+      <w:pPr>
+        <w:keepNext/>
+        <w:widowControl w:val="0"/>
+        <w:pBdr>
+          <w:left w:val="nil"/>
+        </w:pBdr>
+        <w:spacing w:before="120" w:line="240" w:lineRule="auto"/>
+        <w:jc w:val="center"/>
+        <w:rPr>
+          <w:rFonts w:ascii="Cambria" w:eastAsia="Cambria" w:hAnsi="Cambria" w:cs="Cambria"/>
+          <w:i/>
+          <w:sz w:val="20"/>
+          <w:szCs w:val="20"/>
+        </w:rPr>
+      </w:pPr>
+      <w:r>
+        <w:rPr>
+          <w:rFonts w:ascii="Cambria" w:eastAsia="Cambria" w:hAnsi="Cambria" w:cs="Cambria"/>
+          <w:b/>
+          <w:i/>
+          <w:sz w:val="20"/>
+          <w:szCs w:val="20"/>
+        </w:rPr>
+        <w:t>Fuente:</w:t>
+      </w:r>
+      <w:r>
+        <w:rPr>
+          <w:rFonts w:ascii="Cambria" w:eastAsia="Cambria" w:hAnsi="Cambria" w:cs="Cambria"/>
+          <w:i/>
+          <w:sz w:val="20"/>
+          <w:szCs w:val="20"/>
+        </w:rPr>
+        <w:t xml:space="preserve"> Elaboración Propia</w:t>
+      </w:r>
+    </w:p>
+    <w:p>
+      <w:pPr>
+        <w:keepNext/>
+        <w:widowControl w:val="0"/>
+        <w:pBdr>
+          <w:left w:val="nil"/>
+        </w:pBdr>
+        <w:spacing w:before="120" w:line="240" w:lineRule="auto"/>
+        <w:jc w:val="left"/>
+        <w:rPr>
+          <w:rFonts w:ascii="Cambria" w:eastAsia="Cambria" w:hAnsi="Cambria" w:cs="Cambria"/>
+          <w:i/>
+          <w:sz w:val="20"/>
+          <w:szCs w:val="20"/>
+        </w:rPr>
+      </w:pPr>
       <w:r>
         <w:rPr>
           <w:rFonts w:ascii="Cambria" w:eastAsia="Cambria" w:hAnsi="Cambria" w:cs="Cambria"/>
@@ -2161,52 +2793,6 @@
           <w:szCs w:val="20"/>
         </w:rPr>
         <w:br/>
-      </w:r>
-      <w:r>
-        <w:rPr>
-          <w:rFonts w:ascii="Cambria" w:eastAsia="Cambria" w:hAnsi="Cambria" w:cs="Cambria"/>
-          <w:sz w:val="20"/>
-          <w:szCs w:val="20"/>
-        </w:rPr>
-        <w:br/>
-      </w:r>
-      <w:r>
-        <w:rPr>
-          <w:rFonts w:ascii="Cambria" w:eastAsia="Cambria" w:hAnsi="Cambria" w:cs="Cambria"/>
-          <w:i/>
-          <w:sz w:val="20"/>
-          <w:szCs w:val="20"/>
-        </w:rPr>
-        <w:t>Espacio para grafica</w:t>
-      </w:r>
-    </w:p>
-    <w:p>
-      <w:pPr>
-        <w:keepNext/>
-        <w:widowControl w:val="0"/>
-        <w:spacing w:before="120" w:line="240" w:lineRule="auto"/>
-        <w:jc w:val="left"/>
-        <w:rPr>
-          <w:rFonts w:ascii="Cambria" w:eastAsia="Cambria" w:hAnsi="Cambria" w:cs="Cambria"/>
-          <w:i/>
-          <w:sz w:val="20"/>
-          <w:szCs w:val="20"/>
-        </w:rPr>
-      </w:pPr>
-      <w:r>
-        <w:rPr>
-          <w:rFonts w:ascii="Cambria" w:eastAsia="Cambria" w:hAnsi="Cambria" w:cs="Cambria"/>
-          <w:sz w:val="20"/>
-          <w:szCs w:val="20"/>
-        </w:rPr>
-        <w:br/>
-      </w:r>
-      <w:r>
-        <w:rPr>
-          <w:rFonts w:ascii="Cambria" w:eastAsia="Cambria" w:hAnsi="Cambria" w:cs="Cambria"/>
-          <w:sz w:val="20"/>
-          <w:szCs w:val="20"/>
-        </w:rPr>
         <w:t>3.1.4. Casos de Uso</w:t>
       </w:r>
       <w:r>
@@ -2218,16 +2804,14 @@
         <w:br/>
         <w:t xml:space="preserve">Por medio de estos diagramas podemos ver específicamente quién y cómo será la interacción de los usuarios con </w:t>
       </w:r>
-      <w:proofErr w:type="gramStart"/>
-      <w:r>
-        <w:rPr>
-          <w:rFonts w:ascii="Cambria" w:eastAsia="Cambria" w:hAnsi="Cambria" w:cs="Cambria"/>
-          <w:sz w:val="20"/>
-          <w:szCs w:val="20"/>
-        </w:rPr>
-        <w:t>nuestro sistemas</w:t>
-      </w:r>
-      <w:proofErr w:type="gramEnd"/>
+      <w:r>
+        <w:rPr>
+          <w:rFonts w:ascii="Cambria" w:eastAsia="Cambria" w:hAnsi="Cambria" w:cs="Cambria"/>
+          <w:sz w:val="20"/>
+          <w:szCs w:val="20"/>
+        </w:rPr>
+        <w:t>nuestro sistema</w:t>
+      </w:r>
       <w:r>
         <w:rPr>
           <w:rFonts w:ascii="Cambria" w:eastAsia="Cambria" w:hAnsi="Cambria" w:cs="Cambria"/>
@@ -2290,15 +2874,153 @@
           <w:szCs w:val="20"/>
         </w:rPr>
         <w:br/>
-        <w:t>Por medio de este diagrama se conoce más a fondo la int</w:t>
-      </w:r>
-      <w:r>
-        <w:rPr>
-          <w:rFonts w:ascii="Cambria" w:eastAsia="Cambria" w:hAnsi="Cambria" w:cs="Cambria"/>
-          <w:sz w:val="20"/>
-          <w:szCs w:val="20"/>
-        </w:rPr>
-        <w:t>eracción del usuario con el sistema, podemos conocer la comunicación de los elementos de la arquitectura Modelo-Vista-Controlador.</w:t>
+        <w:t>Por medio de este diagrama se conoce más a fondo la interacción del usuario con el sistema, podemos conocer la comunicación de los elementos de la arquitectura Modelo-Vista-Controlador.</w:t>
+      </w:r>
+    </w:p>
+    <w:p>
+      <w:pPr>
+        <w:keepNext/>
+        <w:widowControl w:val="0"/>
+        <w:spacing w:before="120" w:line="240" w:lineRule="auto"/>
+        <w:jc w:val="left"/>
+        <w:rPr>
+          <w:rFonts w:ascii="Cambria" w:eastAsia="Cambria" w:hAnsi="Cambria" w:cs="Cambria"/>
+          <w:sz w:val="20"/>
+          <w:szCs w:val="20"/>
+        </w:rPr>
+      </w:pPr>
+    </w:p>
+    <w:p>
+      <w:pPr>
+        <w:keepNext/>
+        <w:widowControl w:val="0"/>
+        <w:spacing w:before="120" w:line="240" w:lineRule="auto"/>
+        <w:jc w:val="left"/>
+        <w:rPr>
+          <w:rFonts w:ascii="Cambria" w:eastAsia="Cambria" w:hAnsi="Cambria" w:cs="Cambria"/>
+          <w:sz w:val="20"/>
+          <w:szCs w:val="20"/>
+        </w:rPr>
+      </w:pPr>
+      <w:r>
+        <w:rPr>
+          <w:noProof/>
+        </w:rPr>
+        <w:lastRenderedPageBreak/>
+        <w:drawing>
+          <wp:inline distT="114300" distB="114300" distL="114300" distR="114300" wp14:anchorId="36C9C857" wp14:editId="761786A5">
+            <wp:extent cx="5405438" cy="3404783"/>
+            <wp:effectExtent l="0" t="0" r="0" b="5715"/>
+            <wp:docPr id="5" name="image16.png" descr="ProyectoU (2).png"/>
+            <wp:cNvGraphicFramePr/>
+            <a:graphic xmlns:a="http://schemas.openxmlformats.org/drawingml/2006/main">
+              <a:graphicData uri="http://schemas.openxmlformats.org/drawingml/2006/picture">
+                <pic:pic xmlns:pic="http://schemas.openxmlformats.org/drawingml/2006/picture">
+                  <pic:nvPicPr>
+                    <pic:cNvPr id="0" name="image16.png" descr="ProyectoU (2).png"/>
+                    <pic:cNvPicPr preferRelativeResize="0"/>
+                  </pic:nvPicPr>
+                  <pic:blipFill>
+                    <a:blip r:embed="rId13">
+                      <a:biLevel thresh="75000"/>
+                      <a:extLst>
+                        <a:ext uri="{BEBA8EAE-BF5A-486C-A8C5-ECC9F3942E4B}">
+                          <a14:imgProps xmlns:a14="http://schemas.microsoft.com/office/drawing/2010/main">
+                            <a14:imgLayer r:embed="rId14">
+                              <a14:imgEffect>
+                                <a14:saturation sat="0"/>
+                              </a14:imgEffect>
+                            </a14:imgLayer>
+                          </a14:imgProps>
+                        </a:ext>
+                      </a:extLst>
+                    </a:blip>
+                    <a:srcRect b="57188"/>
+                    <a:stretch>
+                      <a:fillRect/>
+                    </a:stretch>
+                  </pic:blipFill>
+                  <pic:spPr>
+                    <a:xfrm>
+                      <a:off x="0" y="0"/>
+                      <a:ext cx="5405438" cy="3404783"/>
+                    </a:xfrm>
+                    <a:prstGeom prst="rect">
+                      <a:avLst/>
+                    </a:prstGeom>
+                    <a:ln/>
+                  </pic:spPr>
+                </pic:pic>
+              </a:graphicData>
+            </a:graphic>
+          </wp:inline>
+        </w:drawing>
+      </w:r>
+    </w:p>
+    <w:p>
+      <w:pPr>
+        <w:keepNext/>
+        <w:widowControl w:val="0"/>
+        <w:spacing w:before="120" w:line="240" w:lineRule="auto"/>
+        <w:jc w:val="left"/>
+        <w:rPr>
+          <w:rFonts w:ascii="Cambria" w:eastAsia="Cambria" w:hAnsi="Cambria" w:cs="Cambria"/>
+          <w:sz w:val="20"/>
+          <w:szCs w:val="20"/>
+        </w:rPr>
+      </w:pPr>
+      <w:r>
+        <w:rPr>
+          <w:noProof/>
+        </w:rPr>
+        <w:drawing>
+          <wp:inline distT="114300" distB="114300" distL="114300" distR="114300" wp14:anchorId="7D75F7EC" wp14:editId="31B50D06">
+            <wp:extent cx="5612130" cy="4114800"/>
+            <wp:effectExtent l="0" t="0" r="7620" b="0"/>
+            <wp:docPr id="3" name="image13.png" descr="ProyectoU (1).png"/>
+            <wp:cNvGraphicFramePr/>
+            <a:graphic xmlns:a="http://schemas.openxmlformats.org/drawingml/2006/main">
+              <a:graphicData uri="http://schemas.openxmlformats.org/drawingml/2006/picture">
+                <pic:pic xmlns:pic="http://schemas.openxmlformats.org/drawingml/2006/picture">
+                  <pic:nvPicPr>
+                    <pic:cNvPr id="0" name="image13.png" descr="ProyectoU (1).png"/>
+                    <pic:cNvPicPr preferRelativeResize="0"/>
+                  </pic:nvPicPr>
+                  <pic:blipFill>
+                    <a:blip r:embed="rId15">
+                      <a:biLevel thresh="75000"/>
+                      <a:extLst>
+                        <a:ext uri="{BEBA8EAE-BF5A-486C-A8C5-ECC9F3942E4B}">
+                          <a14:imgProps xmlns:a14="http://schemas.microsoft.com/office/drawing/2010/main">
+                            <a14:imgLayer r:embed="rId16">
+                              <a14:imgEffect>
+                                <a14:saturation sat="0"/>
+                              </a14:imgEffect>
+                            </a14:imgLayer>
+                          </a14:imgProps>
+                        </a:ext>
+                      </a:extLst>
+                    </a:blip>
+                    <a:srcRect t="47683" b="2476"/>
+                    <a:stretch>
+                      <a:fillRect/>
+                    </a:stretch>
+                  </pic:blipFill>
+                  <pic:spPr>
+                    <a:xfrm>
+                      <a:off x="0" y="0"/>
+                      <a:ext cx="5612130" cy="4114800"/>
+                    </a:xfrm>
+                    <a:prstGeom prst="rect">
+                      <a:avLst/>
+                    </a:prstGeom>
+                    <a:ln/>
+                  </pic:spPr>
+                </pic:pic>
+              </a:graphicData>
+            </a:graphic>
+          </wp:inline>
+        </w:drawing>
       </w:r>
       <w:r>
         <w:rPr>
@@ -2318,7 +3040,7 @@
           <w:numId w:val="1"/>
         </w:numPr>
         <w:spacing w:before="120" w:line="240" w:lineRule="auto"/>
-        <w:ind w:left="0" w:hanging="360"/>
+        <w:ind w:left="284" w:hanging="284"/>
         <w:contextualSpacing/>
         <w:jc w:val="center"/>
         <w:rPr>
@@ -2357,7 +3079,7 @@
           <w:numId w:val="1"/>
         </w:numPr>
         <w:spacing w:before="120" w:line="240" w:lineRule="auto"/>
-        <w:ind w:hanging="360"/>
+        <w:ind w:left="284" w:hanging="295"/>
         <w:contextualSpacing/>
         <w:jc w:val="center"/>
         <w:rPr>
@@ -2366,8 +3088,6 @@
           <w:szCs w:val="20"/>
         </w:rPr>
       </w:pPr>
-      <w:bookmarkStart w:id="27" w:name="_GoBack"/>
-      <w:bookmarkEnd w:id="27"/>
       <w:r>
         <w:rPr>
           <w:rFonts w:ascii="Cambria" w:eastAsia="Cambria" w:hAnsi="Cambria" w:cs="Cambria"/>
@@ -2458,6 +3178,117 @@
     <w:p>
       <w:pPr>
         <w:widowControl w:val="0"/>
+        <w:autoSpaceDE w:val="0"/>
+        <w:autoSpaceDN w:val="0"/>
+        <w:adjustRightInd w:val="0"/>
+        <w:spacing w:before="120" w:line="240" w:lineRule="auto"/>
+        <w:ind w:left="640" w:hanging="640"/>
+        <w:rPr>
+          <w:rFonts w:ascii="Cambria" w:hAnsi="Cambria" w:cs="Times New Roman"/>
+          <w:noProof/>
+          <w:sz w:val="20"/>
+        </w:rPr>
+      </w:pPr>
+      <w:r>
+        <w:rPr>
+          <w:rFonts w:ascii="Cambria" w:eastAsia="Cambria" w:hAnsi="Cambria" w:cs="Cambria"/>
+          <w:sz w:val="20"/>
+          <w:szCs w:val="20"/>
+        </w:rPr>
+        <w:fldChar w:fldCharType="begin" w:fldLock="1"/>
+      </w:r>
+      <w:r>
+        <w:rPr>
+          <w:rFonts w:ascii="Cambria" w:eastAsia="Cambria" w:hAnsi="Cambria" w:cs="Cambria"/>
+          <w:sz w:val="20"/>
+          <w:szCs w:val="20"/>
+        </w:rPr>
+        <w:instrText xml:space="preserve">ADDIN Mendeley Bibliography CSL_BIBLIOGRAPHY </w:instrText>
+      </w:r>
+      <w:r>
+        <w:rPr>
+          <w:rFonts w:ascii="Cambria" w:eastAsia="Cambria" w:hAnsi="Cambria" w:cs="Cambria"/>
+          <w:sz w:val="20"/>
+          <w:szCs w:val="20"/>
+        </w:rPr>
+        <w:fldChar w:fldCharType="separate"/>
+      </w:r>
+      <w:r>
+        <w:rPr>
+          <w:rFonts w:ascii="Cambria" w:hAnsi="Cambria" w:cs="Times New Roman"/>
+          <w:noProof/>
+          <w:sz w:val="20"/>
+        </w:rPr>
+        <w:t>[1]</w:t>
+      </w:r>
+      <w:r>
+        <w:rPr>
+          <w:rFonts w:ascii="Cambria" w:hAnsi="Cambria" w:cs="Times New Roman"/>
+          <w:noProof/>
+          <w:sz w:val="20"/>
+        </w:rPr>
+        <w:tab/>
+        <w:t>IBM Knowledge Center, “Modelado de procesos de negocio con BPMN.” [Online]. Available: https://www.ibm.com/support/knowledgecenter/es/SS6RBX_11.4.2/com.ibm.sa.bpr.doc/topics/c_Intro_mdlng_BPMN.html. [Accessed: 06-Jul-2017].</w:t>
+      </w:r>
+    </w:p>
+    <w:p>
+      <w:pPr>
+        <w:widowControl w:val="0"/>
+        <w:autoSpaceDE w:val="0"/>
+        <w:autoSpaceDN w:val="0"/>
+        <w:adjustRightInd w:val="0"/>
+        <w:spacing w:before="120" w:line="240" w:lineRule="auto"/>
+        <w:ind w:left="640" w:hanging="640"/>
+        <w:rPr>
+          <w:rFonts w:ascii="Cambria" w:hAnsi="Cambria"/>
+          <w:noProof/>
+          <w:sz w:val="20"/>
+        </w:rPr>
+      </w:pPr>
+      <w:r>
+        <w:rPr>
+          <w:rFonts w:ascii="Cambria" w:hAnsi="Cambria" w:cs="Times New Roman"/>
+          <w:noProof/>
+          <w:sz w:val="20"/>
+        </w:rPr>
+        <w:t>[2]</w:t>
+      </w:r>
+      <w:r>
+        <w:rPr>
+          <w:rFonts w:ascii="Cambria" w:hAnsi="Cambria" w:cs="Times New Roman"/>
+          <w:noProof/>
+          <w:sz w:val="20"/>
+        </w:rPr>
+        <w:tab/>
+        <w:t>M. Blázquez Ochando, “Fundamentos y Diseño de Bases de Datos: Modelo entidad-relación ER,” 2014. [Online]. Available: http://ccdoc-basesdedatos.blogspot.com.co/2013/02/modelo-entidad-relacion-er.html. [Accessed: 06-Jul-2017].</w:t>
+      </w:r>
+    </w:p>
+    <w:p>
+      <w:pPr>
+        <w:widowControl w:val="0"/>
+        <w:autoSpaceDE w:val="0"/>
+        <w:autoSpaceDN w:val="0"/>
+        <w:adjustRightInd w:val="0"/>
+        <w:spacing w:before="120" w:line="240" w:lineRule="auto"/>
+        <w:ind w:left="480" w:hanging="480"/>
+        <w:rPr>
+          <w:rFonts w:ascii="Cambria" w:eastAsia="Cambria" w:hAnsi="Cambria" w:cs="Cambria"/>
+          <w:sz w:val="20"/>
+          <w:szCs w:val="20"/>
+        </w:rPr>
+      </w:pPr>
+      <w:r>
+        <w:rPr>
+          <w:rFonts w:ascii="Cambria" w:eastAsia="Cambria" w:hAnsi="Cambria" w:cs="Cambria"/>
+          <w:sz w:val="20"/>
+          <w:szCs w:val="20"/>
+        </w:rPr>
+        <w:fldChar w:fldCharType="end"/>
+      </w:r>
+    </w:p>
+    <w:p>
+      <w:pPr>
+        <w:widowControl w:val="0"/>
         <w:spacing w:before="120" w:after="120" w:line="240" w:lineRule="auto"/>
         <w:rPr>
           <w:rFonts w:ascii="Cambria" w:eastAsia="Cambria" w:hAnsi="Cambria" w:cs="Cambria"/>
@@ -2473,16 +3304,7 @@
           <w:szCs w:val="20"/>
           <w:shd w:val="clear" w:color="auto" w:fill="F4CCCC"/>
         </w:rPr>
-        <w:t>En esta sección se presentan las instrucciones de edición para l</w:t>
-      </w:r>
-      <w:r>
-        <w:rPr>
-          <w:rFonts w:ascii="Cambria" w:eastAsia="Cambria" w:hAnsi="Cambria" w:cs="Cambria"/>
-          <w:sz w:val="20"/>
-          <w:szCs w:val="20"/>
-          <w:shd w:val="clear" w:color="auto" w:fill="F4CCCC"/>
-        </w:rPr>
-        <w:t>as figuras, tablas, abreviaturas y acrónimos.</w:t>
+        <w:t>En esta sección se presentan las instrucciones de edición para las figuras, tablas, abreviaturas y acrónimos.</w:t>
       </w:r>
     </w:p>
     <w:p>
@@ -2525,25 +3347,7 @@
           <w:szCs w:val="20"/>
           <w:shd w:val="clear" w:color="auto" w:fill="F4CCCC"/>
         </w:rPr>
-        <w:t>Sitúe las figuras y tablas en el extremo superior o inferior de las columnas; evite ubicarlas en medio de las columnas. Las figuras y tablas de gran tamaño podrán extenderse sobre ambas co</w:t>
-      </w:r>
-      <w:r>
-        <w:rPr>
-          <w:rFonts w:ascii="Cambria" w:eastAsia="Cambria" w:hAnsi="Cambria" w:cs="Cambria"/>
-          <w:sz w:val="20"/>
-          <w:szCs w:val="20"/>
-          <w:shd w:val="clear" w:color="auto" w:fill="F4CCCC"/>
-        </w:rPr>
-        <w:t>lumnas. La descripción de las figuras deberá ubicarse debajo de las mismas. Edite las figuras en escala de grises. El título de las tablas deberá ubicarse sobre ellas. Evite ubicar las figuras y tablas antes de su primera mención en el texto. Use la abrevi</w:t>
-      </w:r>
-      <w:r>
-        <w:rPr>
-          <w:rFonts w:ascii="Cambria" w:eastAsia="Cambria" w:hAnsi="Cambria" w:cs="Cambria"/>
-          <w:sz w:val="20"/>
-          <w:szCs w:val="20"/>
-          <w:shd w:val="clear" w:color="auto" w:fill="F4CCCC"/>
-        </w:rPr>
-        <w:t xml:space="preserve">atura Fig. </w:t>
+        <w:t xml:space="preserve">Sitúe las figuras y tablas en el extremo superior o inferior de las columnas; evite ubicarlas en medio de las columnas. Las figuras y tablas de gran tamaño podrán extenderse sobre ambas columnas. La descripción de las figuras deberá ubicarse debajo de las mismas. Edite las figuras en escala de grises. El título de las tablas deberá ubicarse sobre ellas. Evite ubicar las figuras y tablas antes de su primera mención en el texto. Use la abreviatura Fig. </w:t>
       </w:r>
       <w:proofErr w:type="gramStart"/>
       <w:r>
@@ -2606,38 +3410,28 @@
           <w:szCs w:val="20"/>
           <w:shd w:val="clear" w:color="auto" w:fill="F4CCCC"/>
         </w:rPr>
-        <w:t>Defina las abreviaturas y acrónimos la primera vez que sean utilizadas en el texto. Evite emplear abreviaturas en el título, salvo que r</w:t>
-      </w:r>
-      <w:r>
-        <w:rPr>
-          <w:rFonts w:ascii="Cambria" w:eastAsia="Cambria" w:hAnsi="Cambria" w:cs="Cambria"/>
-          <w:sz w:val="20"/>
-          <w:szCs w:val="20"/>
-          <w:shd w:val="clear" w:color="auto" w:fill="F4CCCC"/>
-        </w:rPr>
-        <w:t xml:space="preserve">esulte imprescindible. </w:t>
-      </w:r>
-    </w:p>
-    <w:p>
-      <w:pPr>
-        <w:keepNext/>
-        <w:widowControl w:val="0"/>
-        <w:spacing w:before="120" w:line="240" w:lineRule="auto"/>
-        <w:rPr>
-          <w:rFonts w:ascii="Cambria" w:eastAsia="Cambria" w:hAnsi="Cambria" w:cs="Cambria"/>
-          <w:sz w:val="20"/>
-          <w:szCs w:val="20"/>
-          <w:shd w:val="clear" w:color="auto" w:fill="F4CCCC"/>
-        </w:rPr>
-      </w:pPr>
-      <w:r>
-        <w:rPr>
-          <w:rFonts w:ascii="Cambria" w:eastAsia="Cambria" w:hAnsi="Cambria" w:cs="Cambria"/>
-          <w:sz w:val="20"/>
-          <w:szCs w:val="20"/>
-          <w:shd w:val="clear" w:color="auto" w:fill="F4CCCC"/>
-        </w:rPr>
-        <w:lastRenderedPageBreak/>
+        <w:t xml:space="preserve">Defina las abreviaturas y acrónimos la primera vez que sean utilizadas en el texto. Evite emplear abreviaturas en el título, salvo que resulte imprescindible. </w:t>
+      </w:r>
+    </w:p>
+    <w:p>
+      <w:pPr>
+        <w:keepNext/>
+        <w:widowControl w:val="0"/>
+        <w:spacing w:before="120" w:line="240" w:lineRule="auto"/>
+        <w:rPr>
+          <w:rFonts w:ascii="Cambria" w:eastAsia="Cambria" w:hAnsi="Cambria" w:cs="Cambria"/>
+          <w:sz w:val="20"/>
+          <w:szCs w:val="20"/>
+          <w:shd w:val="clear" w:color="auto" w:fill="F4CCCC"/>
+        </w:rPr>
+      </w:pPr>
+      <w:r>
+        <w:rPr>
+          <w:rFonts w:ascii="Cambria" w:eastAsia="Cambria" w:hAnsi="Cambria" w:cs="Cambria"/>
+          <w:sz w:val="20"/>
+          <w:szCs w:val="20"/>
+          <w:shd w:val="clear" w:color="auto" w:fill="F4CCCC"/>
+        </w:rPr>
         <w:t xml:space="preserve">3 Conclusiones </w:t>
       </w:r>
     </w:p>
@@ -2758,16 +3552,7 @@
           <w:szCs w:val="20"/>
           <w:shd w:val="clear" w:color="auto" w:fill="F4CCCC"/>
         </w:rPr>
-        <w:t xml:space="preserve">Si los hay, los agradecimientos </w:t>
-      </w:r>
-      <w:r>
-        <w:rPr>
-          <w:rFonts w:ascii="Cambria" w:eastAsia="Cambria" w:hAnsi="Cambria" w:cs="Cambria"/>
-          <w:sz w:val="20"/>
-          <w:szCs w:val="20"/>
-          <w:shd w:val="clear" w:color="auto" w:fill="F4CCCC"/>
-        </w:rPr>
-        <w:t>deberán ubicarse al final del trabajo, justo antes de las referencias. Esta sección no llevará numeración.</w:t>
+        <w:t>Si los hay, los agradecimientos deberán ubicarse al final del trabajo, justo antes de las referencias. Esta sección no llevará numeración.</w:t>
       </w:r>
     </w:p>
     <w:p>
@@ -2934,16 +3719,7 @@
           <w:szCs w:val="20"/>
           <w:shd w:val="clear" w:color="auto" w:fill="F4CCCC"/>
         </w:rPr>
-        <w:t>Finalme</w:t>
-      </w:r>
-      <w:r>
-        <w:rPr>
-          <w:rFonts w:ascii="Cambria" w:eastAsia="Cambria" w:hAnsi="Cambria" w:cs="Cambria"/>
-          <w:sz w:val="20"/>
-          <w:szCs w:val="20"/>
-          <w:shd w:val="clear" w:color="auto" w:fill="F4CCCC"/>
-        </w:rPr>
-        <w:t xml:space="preserve">nte, note que el título de esta sección no lleva numeración. Considere el siguiente ejemplo: </w:t>
+        <w:t xml:space="preserve">Finalmente, note que el título de esta sección no lleva numeración. Considere el siguiente ejemplo: </w:t>
       </w:r>
     </w:p>
     <w:p>
@@ -2987,6 +3763,7 @@
           <w:sz w:val="20"/>
           <w:szCs w:val="20"/>
           <w:shd w:val="clear" w:color="auto" w:fill="F4CCCC"/>
+          <w:lang w:val="en-US"/>
         </w:rPr>
         <w:t>[1]</w:t>
       </w:r>
@@ -2996,163 +3773,44 @@
           <w:sz w:val="20"/>
           <w:szCs w:val="20"/>
           <w:shd w:val="clear" w:color="auto" w:fill="F4CCCC"/>
+          <w:lang w:val="en-US"/>
         </w:rPr>
         <w:tab/>
-        <w:t xml:space="preserve">Anderson, R.E. Social </w:t>
-      </w:r>
-      <w:proofErr w:type="spellStart"/>
-      <w:r>
-        <w:rPr>
-          <w:rFonts w:ascii="Cambria" w:eastAsia="Cambria" w:hAnsi="Cambria" w:cs="Cambria"/>
-          <w:sz w:val="20"/>
-          <w:szCs w:val="20"/>
-          <w:shd w:val="clear" w:color="auto" w:fill="F4CCCC"/>
-        </w:rPr>
-        <w:t>impacts</w:t>
-      </w:r>
-      <w:proofErr w:type="spellEnd"/>
-      <w:r>
-        <w:rPr>
-          <w:rFonts w:ascii="Cambria" w:eastAsia="Cambria" w:hAnsi="Cambria" w:cs="Cambria"/>
-          <w:sz w:val="20"/>
-          <w:szCs w:val="20"/>
-          <w:shd w:val="clear" w:color="auto" w:fill="F4CCCC"/>
-        </w:rPr>
-        <w:t xml:space="preserve"> of </w:t>
-      </w:r>
-      <w:proofErr w:type="spellStart"/>
-      <w:r>
-        <w:rPr>
-          <w:rFonts w:ascii="Cambria" w:eastAsia="Cambria" w:hAnsi="Cambria" w:cs="Cambria"/>
-          <w:sz w:val="20"/>
-          <w:szCs w:val="20"/>
-          <w:shd w:val="clear" w:color="auto" w:fill="F4CCCC"/>
-        </w:rPr>
-        <w:t>computing</w:t>
-      </w:r>
-      <w:proofErr w:type="spellEnd"/>
-      <w:r>
-        <w:rPr>
-          <w:rFonts w:ascii="Cambria" w:eastAsia="Cambria" w:hAnsi="Cambria" w:cs="Cambria"/>
-          <w:sz w:val="20"/>
-          <w:szCs w:val="20"/>
-          <w:shd w:val="clear" w:color="auto" w:fill="F4CCCC"/>
-        </w:rPr>
-        <w:t xml:space="preserve">: </w:t>
-      </w:r>
-      <w:proofErr w:type="spellStart"/>
-      <w:r>
-        <w:rPr>
-          <w:rFonts w:ascii="Cambria" w:eastAsia="Cambria" w:hAnsi="Cambria" w:cs="Cambria"/>
-          <w:sz w:val="20"/>
-          <w:szCs w:val="20"/>
-          <w:shd w:val="clear" w:color="auto" w:fill="F4CCCC"/>
-        </w:rPr>
-        <w:t>Codes</w:t>
-      </w:r>
-      <w:proofErr w:type="spellEnd"/>
-      <w:r>
-        <w:rPr>
-          <w:rFonts w:ascii="Cambria" w:eastAsia="Cambria" w:hAnsi="Cambria" w:cs="Cambria"/>
-          <w:sz w:val="20"/>
-          <w:szCs w:val="20"/>
-          <w:shd w:val="clear" w:color="auto" w:fill="F4CCCC"/>
-        </w:rPr>
-        <w:t xml:space="preserve"> of </w:t>
-      </w:r>
-      <w:proofErr w:type="spellStart"/>
-      <w:r>
-        <w:rPr>
-          <w:rFonts w:ascii="Cambria" w:eastAsia="Cambria" w:hAnsi="Cambria" w:cs="Cambria"/>
-          <w:sz w:val="20"/>
-          <w:szCs w:val="20"/>
-          <w:shd w:val="clear" w:color="auto" w:fill="F4CCCC"/>
-        </w:rPr>
-        <w:t>professional</w:t>
-      </w:r>
-      <w:proofErr w:type="spellEnd"/>
-      <w:r>
-        <w:rPr>
-          <w:rFonts w:ascii="Cambria" w:eastAsia="Cambria" w:hAnsi="Cambria" w:cs="Cambria"/>
-          <w:sz w:val="20"/>
-          <w:szCs w:val="20"/>
-          <w:shd w:val="clear" w:color="auto" w:fill="F4CCCC"/>
+        <w:t xml:space="preserve">Anderson, R.E. Social impacts of computing: Codes of professional ethics. </w:t>
+      </w:r>
+      <w:proofErr w:type="gramStart"/>
+      <w:r>
+        <w:rPr>
+          <w:rFonts w:ascii="Cambria" w:eastAsia="Cambria" w:hAnsi="Cambria" w:cs="Cambria"/>
+          <w:i/>
+          <w:sz w:val="20"/>
+          <w:szCs w:val="20"/>
+          <w:shd w:val="clear" w:color="auto" w:fill="F4CCCC"/>
+          <w:lang w:val="en-US"/>
+        </w:rPr>
+        <w:t>Social Science Computing Review</w:t>
+      </w:r>
+      <w:r>
+        <w:rPr>
+          <w:rFonts w:ascii="Cambria" w:eastAsia="Cambria" w:hAnsi="Cambria" w:cs="Cambria"/>
+          <w:sz w:val="20"/>
+          <w:szCs w:val="20"/>
+          <w:shd w:val="clear" w:color="auto" w:fill="F4CCCC"/>
+          <w:lang w:val="en-US"/>
+        </w:rPr>
+        <w:t>.</w:t>
+      </w:r>
+      <w:proofErr w:type="gramEnd"/>
+      <w:r>
+        <w:rPr>
+          <w:rFonts w:ascii="Cambria" w:eastAsia="Cambria" w:hAnsi="Cambria" w:cs="Cambria"/>
+          <w:sz w:val="20"/>
+          <w:szCs w:val="20"/>
+          <w:shd w:val="clear" w:color="auto" w:fill="F4CCCC"/>
+          <w:lang w:val="en-US"/>
         </w:rPr>
         <w:t xml:space="preserve"> </w:t>
       </w:r>
-      <w:proofErr w:type="spellStart"/>
-      <w:r>
-        <w:rPr>
-          <w:rFonts w:ascii="Cambria" w:eastAsia="Cambria" w:hAnsi="Cambria" w:cs="Cambria"/>
-          <w:sz w:val="20"/>
-          <w:szCs w:val="20"/>
-          <w:shd w:val="clear" w:color="auto" w:fill="F4CCCC"/>
-        </w:rPr>
-        <w:t>ethics</w:t>
-      </w:r>
-      <w:proofErr w:type="spellEnd"/>
-      <w:r>
-        <w:rPr>
-          <w:rFonts w:ascii="Cambria" w:eastAsia="Cambria" w:hAnsi="Cambria" w:cs="Cambria"/>
-          <w:sz w:val="20"/>
-          <w:szCs w:val="20"/>
-          <w:shd w:val="clear" w:color="auto" w:fill="F4CCCC"/>
-        </w:rPr>
-        <w:t xml:space="preserve">. </w:t>
-      </w:r>
-      <w:r>
-        <w:rPr>
-          <w:rFonts w:ascii="Cambria" w:eastAsia="Cambria" w:hAnsi="Cambria" w:cs="Cambria"/>
-          <w:i/>
-          <w:sz w:val="20"/>
-          <w:szCs w:val="20"/>
-          <w:shd w:val="clear" w:color="auto" w:fill="F4CCCC"/>
-        </w:rPr>
-        <w:t xml:space="preserve">Social </w:t>
-      </w:r>
-      <w:proofErr w:type="spellStart"/>
-      <w:r>
-        <w:rPr>
-          <w:rFonts w:ascii="Cambria" w:eastAsia="Cambria" w:hAnsi="Cambria" w:cs="Cambria"/>
-          <w:i/>
-          <w:sz w:val="20"/>
-          <w:szCs w:val="20"/>
-          <w:shd w:val="clear" w:color="auto" w:fill="F4CCCC"/>
-        </w:rPr>
-        <w:t>Science</w:t>
-      </w:r>
-      <w:proofErr w:type="spellEnd"/>
-      <w:r>
-        <w:rPr>
-          <w:rFonts w:ascii="Cambria" w:eastAsia="Cambria" w:hAnsi="Cambria" w:cs="Cambria"/>
-          <w:i/>
-          <w:sz w:val="20"/>
-          <w:szCs w:val="20"/>
-          <w:shd w:val="clear" w:color="auto" w:fill="F4CCCC"/>
-        </w:rPr>
-        <w:t xml:space="preserve"> Computing </w:t>
-      </w:r>
-      <w:proofErr w:type="spellStart"/>
-      <w:r>
-        <w:rPr>
-          <w:rFonts w:ascii="Cambria" w:eastAsia="Cambria" w:hAnsi="Cambria" w:cs="Cambria"/>
-          <w:i/>
-          <w:sz w:val="20"/>
-          <w:szCs w:val="20"/>
-          <w:shd w:val="clear" w:color="auto" w:fill="F4CCCC"/>
-        </w:rPr>
-        <w:t>Review</w:t>
-      </w:r>
-      <w:proofErr w:type="spellEnd"/>
-      <w:r>
-        <w:rPr>
-          <w:rFonts w:ascii="Cambria" w:eastAsia="Cambria" w:hAnsi="Cambria" w:cs="Cambria"/>
-          <w:sz w:val="20"/>
-          <w:szCs w:val="20"/>
-          <w:shd w:val="clear" w:color="auto" w:fill="F4CCCC"/>
-        </w:rPr>
-        <w:t xml:space="preserve">. </w:t>
-      </w:r>
       <w:proofErr w:type="gramStart"/>
       <w:r>
         <w:rPr>
@@ -3162,17 +3820,7 @@
           <w:shd w:val="clear" w:color="auto" w:fill="F4CCCC"/>
           <w:lang w:val="en-US"/>
         </w:rPr>
-        <w:t>Vol. 10, No. 2, (Winter 1992), pp.453-4</w:t>
-      </w:r>
-      <w:r>
-        <w:rPr>
-          <w:rFonts w:ascii="Cambria" w:eastAsia="Cambria" w:hAnsi="Cambria" w:cs="Cambria"/>
-          <w:sz w:val="20"/>
-          <w:szCs w:val="20"/>
-          <w:shd w:val="clear" w:color="auto" w:fill="F4CCCC"/>
-          <w:lang w:val="en-US"/>
-        </w:rPr>
-        <w:t>69.</w:t>
+        <w:t>Vol. 10, No. 2, (Winter 1992), pp.453-469.</w:t>
       </w:r>
       <w:proofErr w:type="gramEnd"/>
     </w:p>
@@ -3299,17 +3947,7 @@
           <w:lang w:val="en-US"/>
         </w:rPr>
         <w:tab/>
-        <w:t>Pierson, M.M. and Pierson, B.L. Beginnings and Endings: Keys to</w:t>
-      </w:r>
-      <w:r>
-        <w:rPr>
-          <w:rFonts w:ascii="Cambria" w:eastAsia="Cambria" w:hAnsi="Cambria" w:cs="Cambria"/>
-          <w:sz w:val="20"/>
-          <w:szCs w:val="20"/>
-          <w:shd w:val="clear" w:color="auto" w:fill="F4CCCC"/>
-          <w:lang w:val="en-US"/>
-        </w:rPr>
-        <w:t xml:space="preserve"> Better Engineering Technical Writing. </w:t>
+        <w:t xml:space="preserve">Pierson, M.M. and Pierson, B.L. Beginnings and Endings: Keys to Better Engineering Technical Writing. </w:t>
       </w:r>
       <w:r>
         <w:rPr>
@@ -3647,14 +4285,7 @@
           <w:sz w:val="22"/>
           <w:szCs w:val="22"/>
         </w:rPr>
-        <w:t>agr</w:t>
-      </w:r>
-      <w:r>
-        <w:rPr>
-          <w:sz w:val="22"/>
-          <w:szCs w:val="22"/>
-        </w:rPr>
-        <w:t>egado</w:t>
+        <w:t>agregado</w:t>
       </w:r>
     </w:p>
   </w:comment>
@@ -3732,7 +4363,7 @@
       </w:r>
     </w:p>
   </w:comment>
-  <w:comment w:id="5" w:author="Yesith Valencia" w:date="2017-07-03T08:19:00Z" w:initials="">
+  <w:comment w:id="6" w:author="Yesith Valencia" w:date="2017-07-03T08:19:00Z" w:initials="">
     <w:p>
       <w:pPr>
         <w:widowControl w:val="0"/>
@@ -3752,7 +4383,7 @@
       </w:r>
     </w:p>
   </w:comment>
-  <w:comment w:id="6" w:author="Elkin Murillo" w:date="2017-07-03T08:19:00Z" w:initials="">
+  <w:comment w:id="7" w:author="Elkin Murillo" w:date="2017-07-03T08:19:00Z" w:initials="">
     <w:p>
       <w:pPr>
         <w:widowControl w:val="0"/>
@@ -3772,7 +4403,7 @@
       </w:r>
     </w:p>
   </w:comment>
-  <w:comment w:id="7" w:author="Yesith Valencia" w:date="2017-07-03T08:19:00Z" w:initials="">
+  <w:comment w:id="8" w:author="Yesith Valencia" w:date="2017-07-03T08:19:00Z" w:initials="">
     <w:p>
       <w:pPr>
         <w:widowControl w:val="0"/>
@@ -3792,7 +4423,7 @@
       </w:r>
     </w:p>
   </w:comment>
-  <w:comment w:id="8" w:author="Elkin Murillo" w:date="2017-07-03T08:19:00Z" w:initials="">
+  <w:comment w:id="9" w:author="Elkin Murillo" w:date="2017-07-03T08:19:00Z" w:initials="">
     <w:p>
       <w:pPr>
         <w:widowControl w:val="0"/>
@@ -3812,7 +4443,7 @@
       </w:r>
     </w:p>
   </w:comment>
-  <w:comment w:id="9" w:author="Yesith Valencia" w:date="2017-06-27T21:22:00Z" w:initials="">
+  <w:comment w:id="10" w:author="Yesith Valencia" w:date="2017-06-27T21:22:00Z" w:initials="">
     <w:p>
       <w:pPr>
         <w:widowControl w:val="0"/>
@@ -3832,7 +4463,7 @@
       </w:r>
     </w:p>
   </w:comment>
-  <w:comment w:id="10" w:author="Yesith Valencia" w:date="2017-06-27T21:25:00Z" w:initials="">
+  <w:comment w:id="11" w:author="Yesith Valencia" w:date="2017-06-27T21:25:00Z" w:initials="">
     <w:p>
       <w:pPr>
         <w:widowControl w:val="0"/>
@@ -3852,7 +4483,7 @@
       </w:r>
     </w:p>
   </w:comment>
-  <w:comment w:id="11" w:author="Yesith Valencia" w:date="2017-06-27T21:26:00Z" w:initials="">
+  <w:comment w:id="12" w:author="Yesith Valencia" w:date="2017-06-27T21:26:00Z" w:initials="">
     <w:p>
       <w:pPr>
         <w:widowControl w:val="0"/>
@@ -3872,7 +4503,7 @@
       </w:r>
     </w:p>
   </w:comment>
-  <w:comment w:id="12" w:author="Yesith Valencia" w:date="2017-06-27T21:26:00Z" w:initials="">
+  <w:comment w:id="13" w:author="Yesith Valencia" w:date="2017-06-27T21:26:00Z" w:initials="">
     <w:p>
       <w:pPr>
         <w:widowControl w:val="0"/>
@@ -3888,18 +4519,11 @@
           <w:sz w:val="22"/>
           <w:szCs w:val="22"/>
         </w:rPr>
-        <w:t>La justificación</w:t>
-      </w:r>
-      <w:r>
-        <w:rPr>
-          <w:sz w:val="22"/>
-          <w:szCs w:val="22"/>
-        </w:rPr>
-        <w:t xml:space="preserve"> no debe ser una "Decisión" de los autores, debe tener algo más de peso, como por ejemplo la encuesta que se hizo</w:t>
+        <w:t>La justificación no debe ser una "Decisión" de los autores, debe tener algo más de peso, como por ejemplo la encuesta que se hizo</w:t>
       </w:r>
     </w:p>
   </w:comment>
-  <w:comment w:id="13" w:author="Yesith Valencia" w:date="2017-06-27T21:25:00Z" w:initials="">
+  <w:comment w:id="14" w:author="Yesith Valencia" w:date="2017-06-27T21:25:00Z" w:initials="">
     <w:p>
       <w:pPr>
         <w:widowControl w:val="0"/>
@@ -3919,7 +4543,7 @@
       </w:r>
     </w:p>
   </w:comment>
-  <w:comment w:id="14" w:author="Yesith Valencia" w:date="2017-07-03T08:38:00Z" w:initials="">
+  <w:comment w:id="15" w:author="Yesith Valencia" w:date="2017-07-03T08:38:00Z" w:initials="">
     <w:p>
       <w:pPr>
         <w:widowControl w:val="0"/>
@@ -3939,7 +4563,7 @@
       </w:r>
     </w:p>
   </w:comment>
-  <w:comment w:id="15" w:author="Elkin Murillo" w:date="2017-07-03T08:38:00Z" w:initials="">
+  <w:comment w:id="16" w:author="Elkin Murillo" w:date="2017-07-03T08:38:00Z" w:initials="">
     <w:p>
       <w:pPr>
         <w:widowControl w:val="0"/>
@@ -3991,7 +4615,7 @@
       </w:r>
     </w:p>
   </w:comment>
-  <w:comment w:id="16" w:author="Yesith Valencia" w:date="2017-07-03T08:38:00Z" w:initials="">
+  <w:comment w:id="17" w:author="Yesith Valencia" w:date="2017-07-03T08:38:00Z" w:initials="">
     <w:p>
       <w:pPr>
         <w:widowControl w:val="0"/>
@@ -4011,7 +4635,7 @@
       </w:r>
     </w:p>
   </w:comment>
-  <w:comment w:id="17" w:author="Elkin Murillo" w:date="2017-07-03T08:38:00Z" w:initials="">
+  <w:comment w:id="18" w:author="Elkin Murillo" w:date="2017-07-03T08:38:00Z" w:initials="">
     <w:p>
       <w:pPr>
         <w:widowControl w:val="0"/>
@@ -4031,7 +4655,7 @@
       </w:r>
     </w:p>
   </w:comment>
-  <w:comment w:id="18" w:author="Yesith Valencia" w:date="2017-06-27T21:31:00Z" w:initials="">
+  <w:comment w:id="19" w:author="Yesith Valencia" w:date="2017-06-27T21:31:00Z" w:initials="">
     <w:p>
       <w:pPr>
         <w:widowControl w:val="0"/>
@@ -4047,18 +4671,11 @@
           <w:sz w:val="22"/>
           <w:szCs w:val="22"/>
         </w:rPr>
-        <w:t>Hay que ponerle un título a la gráfica y una numeración, luego debajo o encima de ella hay que explicarla haciendo mención a ell</w:t>
-      </w:r>
-      <w:r>
-        <w:rPr>
-          <w:sz w:val="22"/>
-          <w:szCs w:val="22"/>
-        </w:rPr>
-        <w:t>a, algo así; En la gráfica 2 se puede observar que ....., que por medio de ......, el proceso inicia con ...., por medio de tal......, hay que tener presente que ...., y finaliza con ....., como se puede observar ...... es por esto que ....</w:t>
+        <w:t>Hay que ponerle un título a la gráfica y una numeración, luego debajo o encima de ella hay que explicarla haciendo mención a ella, algo así; En la gráfica 2 se puede observar que ....., que por medio de ......, el proceso inicia con ...., por medio de tal......, hay que tener presente que ...., y finaliza con ....., como se puede observar ...... es por esto que ....</w:t>
       </w:r>
     </w:p>
   </w:comment>
-  <w:comment w:id="19" w:author="Yesith Valencia" w:date="2017-07-03T08:52:00Z" w:initials="">
+  <w:comment w:id="20" w:author="Yesith Valencia" w:date="2017-07-03T08:52:00Z" w:initials="">
     <w:p>
       <w:pPr>
         <w:widowControl w:val="0"/>
@@ -4078,7 +4695,7 @@
       </w:r>
     </w:p>
   </w:comment>
-  <w:comment w:id="20" w:author="Elkin Murillo" w:date="2017-07-03T08:52:00Z" w:initials="">
+  <w:comment w:id="21" w:author="Elkin Murillo" w:date="2017-07-03T08:52:00Z" w:initials="">
     <w:p>
       <w:pPr>
         <w:widowControl w:val="0"/>
@@ -4094,18 +4711,11 @@
           <w:sz w:val="22"/>
           <w:szCs w:val="22"/>
         </w:rPr>
-        <w:t>modifica</w:t>
-      </w:r>
-      <w:r>
-        <w:rPr>
-          <w:sz w:val="22"/>
-          <w:szCs w:val="22"/>
-        </w:rPr>
-        <w:t>do</w:t>
+        <w:t>modificado</w:t>
       </w:r>
     </w:p>
   </w:comment>
-  <w:comment w:id="21" w:author="Yesith Valencia" w:date="2017-07-03T08:52:00Z" w:initials="">
+  <w:comment w:id="22" w:author="Yesith Valencia" w:date="2017-07-03T08:52:00Z" w:initials="">
     <w:p>
       <w:pPr>
         <w:widowControl w:val="0"/>
@@ -4125,7 +4735,7 @@
       </w:r>
     </w:p>
   </w:comment>
-  <w:comment w:id="22" w:author="Elkin Murillo" w:date="2017-07-03T08:52:00Z" w:initials="">
+  <w:comment w:id="23" w:author="Elkin Murillo" w:date="2017-07-03T08:52:00Z" w:initials="">
     <w:p>
       <w:pPr>
         <w:widowControl w:val="0"/>
@@ -4145,7 +4755,7 @@
       </w:r>
     </w:p>
   </w:comment>
-  <w:comment w:id="23" w:author="Yesith Valencia" w:date="2017-07-03T08:53:00Z" w:initials="">
+  <w:comment w:id="24" w:author="Yesith Valencia" w:date="2017-07-03T08:53:00Z" w:initials="">
     <w:p>
       <w:pPr>
         <w:widowControl w:val="0"/>
@@ -4161,18 +4771,11 @@
           <w:sz w:val="22"/>
           <w:szCs w:val="22"/>
         </w:rPr>
-        <w:t>Esto hace parte</w:t>
-      </w:r>
-      <w:r>
-        <w:rPr>
-          <w:sz w:val="22"/>
-          <w:szCs w:val="22"/>
-        </w:rPr>
-        <w:t xml:space="preserve"> de la justificación</w:t>
+        <w:t>Esto hace parte de la justificación</w:t>
       </w:r>
     </w:p>
   </w:comment>
-  <w:comment w:id="24" w:author="Elkin Murillo" w:date="2017-07-03T08:53:00Z" w:initials="">
+  <w:comment w:id="25" w:author="Elkin Murillo" w:date="2017-07-03T08:53:00Z" w:initials="">
     <w:p>
       <w:pPr>
         <w:widowControl w:val="0"/>
@@ -4192,7 +4795,7 @@
       </w:r>
     </w:p>
   </w:comment>
-  <w:comment w:id="25" w:author="Yesith Valencia" w:date="2017-06-27T21:33:00Z" w:initials="">
+  <w:comment w:id="26" w:author="Yesith Valencia" w:date="2017-06-27T21:33:00Z" w:initials="">
     <w:p>
       <w:pPr>
         <w:widowControl w:val="0"/>
@@ -4221,7 +4824,7 @@
       </w:r>
     </w:p>
   </w:comment>
-  <w:comment w:id="26" w:author="Yesith Valencia" w:date="2017-06-27T21:33:00Z" w:initials="">
+  <w:comment w:id="27" w:author="Yesith Valencia" w:date="2017-06-27T21:33:00Z" w:initials="">
     <w:p>
       <w:pPr>
         <w:widowControl w:val="0"/>
@@ -4247,6 +4850,119 @@
 <file path=word/numbering.xml><?xml version="1.0" encoding="utf-8"?>
 <w:numbering xmlns:wpc="http://schemas.microsoft.com/office/word/2010/wordprocessingCanvas" xmlns:mc="http://schemas.openxmlformats.org/markup-compatibility/2006" xmlns:o="urn:schemas-microsoft-com:office:office" xmlns:r="http://schemas.openxmlformats.org/officeDocument/2006/relationships" xmlns:m="http://schemas.openxmlformats.org/officeDocument/2006/math" xmlns:v="urn:schemas-microsoft-com:vml" xmlns:wp14="http://schemas.microsoft.com/office/word/2010/wordprocessingDrawing" xmlns:wp="http://schemas.openxmlformats.org/drawingml/2006/wordprocessingDrawing" xmlns:w10="urn:schemas-microsoft-com:office:word" xmlns:w="http://schemas.openxmlformats.org/wordprocessingml/2006/main" xmlns:w14="http://schemas.microsoft.com/office/word/2010/wordml" xmlns:wpg="http://schemas.microsoft.com/office/word/2010/wordprocessingGroup" xmlns:wpi="http://schemas.microsoft.com/office/word/2010/wordprocessingInk" xmlns:wne="http://schemas.microsoft.com/office/word/2006/wordml" xmlns:wps="http://schemas.microsoft.com/office/word/2010/wordprocessingShape" mc:Ignorable="w14 wp14">
   <w:abstractNum w:abstractNumId="0">
+    <w:nsid w:val="3F2540C0"/>
+    <w:multiLevelType w:val="hybridMultilevel"/>
+    <w:tmpl w:val="97565494"/>
+    <w:lvl w:ilvl="0" w:tplc="240A0001">
+      <w:start w:val="1"/>
+      <w:numFmt w:val="bullet"/>
+      <w:lvlText w:val=""/>
+      <w:lvlJc w:val="left"/>
+      <w:pPr>
+        <w:ind w:left="720" w:hanging="360"/>
+      </w:pPr>
+      <w:rPr>
+        <w:rFonts w:ascii="Symbol" w:hAnsi="Symbol" w:hint="default"/>
+      </w:rPr>
+    </w:lvl>
+    <w:lvl w:ilvl="1" w:tplc="240A0003" w:tentative="1">
+      <w:start w:val="1"/>
+      <w:numFmt w:val="bullet"/>
+      <w:lvlText w:val="o"/>
+      <w:lvlJc w:val="left"/>
+      <w:pPr>
+        <w:ind w:left="1440" w:hanging="360"/>
+      </w:pPr>
+      <w:rPr>
+        <w:rFonts w:ascii="Courier New" w:hAnsi="Courier New" w:cs="Courier New" w:hint="default"/>
+      </w:rPr>
+    </w:lvl>
+    <w:lvl w:ilvl="2" w:tplc="240A0005" w:tentative="1">
+      <w:start w:val="1"/>
+      <w:numFmt w:val="bullet"/>
+      <w:lvlText w:val=""/>
+      <w:lvlJc w:val="left"/>
+      <w:pPr>
+        <w:ind w:left="2160" w:hanging="360"/>
+      </w:pPr>
+      <w:rPr>
+        <w:rFonts w:ascii="Wingdings" w:hAnsi="Wingdings" w:hint="default"/>
+      </w:rPr>
+    </w:lvl>
+    <w:lvl w:ilvl="3" w:tplc="240A0001" w:tentative="1">
+      <w:start w:val="1"/>
+      <w:numFmt w:val="bullet"/>
+      <w:lvlText w:val=""/>
+      <w:lvlJc w:val="left"/>
+      <w:pPr>
+        <w:ind w:left="2880" w:hanging="360"/>
+      </w:pPr>
+      <w:rPr>
+        <w:rFonts w:ascii="Symbol" w:hAnsi="Symbol" w:hint="default"/>
+      </w:rPr>
+    </w:lvl>
+    <w:lvl w:ilvl="4" w:tplc="240A0003" w:tentative="1">
+      <w:start w:val="1"/>
+      <w:numFmt w:val="bullet"/>
+      <w:lvlText w:val="o"/>
+      <w:lvlJc w:val="left"/>
+      <w:pPr>
+        <w:ind w:left="3600" w:hanging="360"/>
+      </w:pPr>
+      <w:rPr>
+        <w:rFonts w:ascii="Courier New" w:hAnsi="Courier New" w:cs="Courier New" w:hint="default"/>
+      </w:rPr>
+    </w:lvl>
+    <w:lvl w:ilvl="5" w:tplc="240A0005" w:tentative="1">
+      <w:start w:val="1"/>
+      <w:numFmt w:val="bullet"/>
+      <w:lvlText w:val=""/>
+      <w:lvlJc w:val="left"/>
+      <w:pPr>
+        <w:ind w:left="4320" w:hanging="360"/>
+      </w:pPr>
+      <w:rPr>
+        <w:rFonts w:ascii="Wingdings" w:hAnsi="Wingdings" w:hint="default"/>
+      </w:rPr>
+    </w:lvl>
+    <w:lvl w:ilvl="6" w:tplc="240A0001" w:tentative="1">
+      <w:start w:val="1"/>
+      <w:numFmt w:val="bullet"/>
+      <w:lvlText w:val=""/>
+      <w:lvlJc w:val="left"/>
+      <w:pPr>
+        <w:ind w:left="5040" w:hanging="360"/>
+      </w:pPr>
+      <w:rPr>
+        <w:rFonts w:ascii="Symbol" w:hAnsi="Symbol" w:hint="default"/>
+      </w:rPr>
+    </w:lvl>
+    <w:lvl w:ilvl="7" w:tplc="240A0003" w:tentative="1">
+      <w:start w:val="1"/>
+      <w:numFmt w:val="bullet"/>
+      <w:lvlText w:val="o"/>
+      <w:lvlJc w:val="left"/>
+      <w:pPr>
+        <w:ind w:left="5760" w:hanging="360"/>
+      </w:pPr>
+      <w:rPr>
+        <w:rFonts w:ascii="Courier New" w:hAnsi="Courier New" w:cs="Courier New" w:hint="default"/>
+      </w:rPr>
+    </w:lvl>
+    <w:lvl w:ilvl="8" w:tplc="240A0005" w:tentative="1">
+      <w:start w:val="1"/>
+      <w:numFmt w:val="bullet"/>
+      <w:lvlText w:val=""/>
+      <w:lvlJc w:val="left"/>
+      <w:pPr>
+        <w:ind w:left="6480" w:hanging="360"/>
+      </w:pPr>
+      <w:rPr>
+        <w:rFonts w:ascii="Wingdings" w:hAnsi="Wingdings" w:hint="default"/>
+      </w:rPr>
+    </w:lvl>
+  </w:abstractNum>
+  <w:abstractNum w:abstractNumId="1">
     <w:nsid w:val="458D69A8"/>
     <w:multiLevelType w:val="multilevel"/>
     <w:tmpl w:val="305CB01A"/>
@@ -4360,6 +5076,9 @@
     </w:lvl>
   </w:abstractNum>
   <w:num w:numId="1">
+    <w:abstractNumId w:val="1"/>
+  </w:num>
+  <w:num w:numId="2">
     <w:abstractNumId w:val="0"/>
   </w:num>
 </w:numbering>
@@ -4764,6 +5483,17 @@
       <w:szCs w:val="16"/>
     </w:rPr>
   </w:style>
+  <w:style w:type="paragraph" w:styleId="Prrafodelista">
+    <w:name w:val="List Paragraph"/>
+    <w:basedOn w:val="Normal"/>
+    <w:uiPriority w:val="34"/>
+    <w:qFormat/>
+    <w:rsid w:val="00EB223F"/>
+    <w:pPr>
+      <w:ind w:left="720"/>
+      <w:contextualSpacing/>
+    </w:pPr>
+  </w:style>
 </w:styles>
 </file>
 
@@ -5166,6 +5896,17 @@
       <w:szCs w:val="16"/>
     </w:rPr>
   </w:style>
+  <w:style w:type="paragraph" w:styleId="Prrafodelista">
+    <w:name w:val="List Paragraph"/>
+    <w:basedOn w:val="Normal"/>
+    <w:uiPriority w:val="34"/>
+    <w:qFormat/>
+    <w:rsid w:val="00EB223F"/>
+    <w:pPr>
+      <w:ind w:left="720"/>
+      <w:contextualSpacing/>
+    </w:pPr>
+  </w:style>
 </w:styles>
 </file>
 
@@ -5452,4 +6193,16 @@
   <a:objectDefaults/>
   <a:extraClrSchemeLst/>
 </a:theme>
+</file>
+
+<file path=customXml/item1.xml><?xml version="1.0" encoding="utf-8"?>
+<b:Sources xmlns:b="http://schemas.openxmlformats.org/officeDocument/2006/bibliography" xmlns="http://schemas.openxmlformats.org/officeDocument/2006/bibliography" SelectedStyle="\APASixthEditionOfficeOnline.xsl" StyleName="APA Sixth Edition"/>
+</file>
+
+<file path=customXml/itemProps1.xml><?xml version="1.0" encoding="utf-8"?>
+<ds:datastoreItem xmlns:ds="http://schemas.openxmlformats.org/officeDocument/2006/customXml" ds:itemID="{AB28CFCF-54D2-4E56-ADC2-49C2F6FD164E}">
+  <ds:schemaRefs>
+    <ds:schemaRef ds:uri="http://schemas.openxmlformats.org/officeDocument/2006/bibliography"/>
+  </ds:schemaRefs>
+</ds:datastoreItem>
 </file>
</xml_diff>

<commit_message>
Se agregaron algunas cosas para el articulo Se eliminaron los comentarios
</commit_message>
<xml_diff>
--- a/extras/docs/ArticuloProyectoGrado.docx
+++ b/extras/docs/ArticuloProyectoGrado.docx
@@ -20,28 +20,7 @@
           <w:sz w:val="32"/>
           <w:szCs w:val="32"/>
         </w:rPr>
-        <w:t xml:space="preserve">Software de apoyo para gestión del Plan de Trabajo de los docentes </w:t>
-      </w:r>
-      <w:commentRangeStart w:id="0"/>
-      <w:r>
-        <w:rPr>
-          <w:rFonts w:ascii="Times New Roman" w:eastAsia="Times New Roman" w:hAnsi="Times New Roman" w:cs="Times New Roman"/>
-          <w:sz w:val="32"/>
-          <w:szCs w:val="32"/>
-        </w:rPr>
-        <w:t>de</w:t>
-      </w:r>
-      <w:commentRangeEnd w:id="0"/>
-      <w:r>
-        <w:commentReference w:id="0"/>
-      </w:r>
-      <w:r>
-        <w:rPr>
-          <w:rFonts w:ascii="Times New Roman" w:eastAsia="Times New Roman" w:hAnsi="Times New Roman" w:cs="Times New Roman"/>
-          <w:sz w:val="32"/>
-          <w:szCs w:val="32"/>
-        </w:rPr>
-        <w:t xml:space="preserve"> las Unidades Tecnológicas de Santander</w:t>
+        <w:t>Software de apoyo para gestión del Plan de Trabajo de los docentes de las Unidades Tecnológicas de Santander</w:t>
       </w:r>
     </w:p>
     <w:p>
@@ -189,6 +168,7 @@
           <w:rFonts w:ascii="Times New Roman" w:eastAsia="Times New Roman" w:hAnsi="Times New Roman" w:cs="Times New Roman"/>
           <w:sz w:val="20"/>
           <w:szCs w:val="20"/>
+          <w:lang w:val="en-US"/>
         </w:rPr>
       </w:pPr>
       <w:r>
@@ -196,6 +176,7 @@
           <w:rFonts w:ascii="Times New Roman" w:eastAsia="Times New Roman" w:hAnsi="Times New Roman" w:cs="Times New Roman"/>
           <w:sz w:val="20"/>
           <w:szCs w:val="20"/>
+          <w:lang w:val="en-US"/>
         </w:rPr>
         <w:t>sandypau206@gmail.com</w:t>
       </w:r>
@@ -231,7 +212,7 @@
           <w:szCs w:val="20"/>
         </w:rPr>
       </w:pPr>
-      <w:hyperlink r:id="rId8">
+      <w:hyperlink r:id="rId7">
         <w:r>
           <w:rPr>
             <w:rFonts w:ascii="Times New Roman" w:eastAsia="Times New Roman" w:hAnsi="Times New Roman" w:cs="Times New Roman"/>
@@ -243,47 +224,20 @@
           <w:t>andy645jh@gmail.</w:t>
         </w:r>
       </w:hyperlink>
-      <w:commentRangeStart w:id="1"/>
-      <w:commentRangeStart w:id="2"/>
-      <w:r>
-        <w:fldChar w:fldCharType="begin"/>
-      </w:r>
-      <w:r>
-        <w:instrText xml:space="preserve"> HYPERLINK "mailto:andy645jh@gmail.com" \h </w:instrText>
-      </w:r>
-      <w:r>
-        <w:fldChar w:fldCharType="separate"/>
-      </w:r>
-      <w:proofErr w:type="gramStart"/>
-      <w:r>
-        <w:rPr>
-          <w:rFonts w:ascii="Times New Roman" w:eastAsia="Times New Roman" w:hAnsi="Times New Roman" w:cs="Times New Roman"/>
-          <w:color w:val="1155CC"/>
-          <w:sz w:val="20"/>
-          <w:szCs w:val="20"/>
-          <w:u w:val="single"/>
-        </w:rPr>
-        <w:t>com</w:t>
-      </w:r>
-      <w:proofErr w:type="gramEnd"/>
-      <w:r>
-        <w:rPr>
-          <w:rFonts w:ascii="Times New Roman" w:eastAsia="Times New Roman" w:hAnsi="Times New Roman" w:cs="Times New Roman"/>
-          <w:color w:val="1155CC"/>
-          <w:sz w:val="20"/>
-          <w:szCs w:val="20"/>
-          <w:u w:val="single"/>
-        </w:rPr>
-        <w:fldChar w:fldCharType="end"/>
-      </w:r>
-      <w:commentRangeEnd w:id="1"/>
-      <w:r>
-        <w:commentReference w:id="1"/>
-      </w:r>
-      <w:commentRangeEnd w:id="2"/>
-      <w:r>
-        <w:commentReference w:id="2"/>
-      </w:r>
+      <w:hyperlink r:id="rId8">
+        <w:proofErr w:type="gramStart"/>
+        <w:r>
+          <w:rPr>
+            <w:rFonts w:ascii="Times New Roman" w:eastAsia="Times New Roman" w:hAnsi="Times New Roman" w:cs="Times New Roman"/>
+            <w:color w:val="1155CC"/>
+            <w:sz w:val="20"/>
+            <w:szCs w:val="20"/>
+            <w:u w:val="single"/>
+          </w:rPr>
+          <w:t>com</w:t>
+        </w:r>
+        <w:proofErr w:type="gramEnd"/>
+      </w:hyperlink>
     </w:p>
     <w:p>
       <w:pPr>
@@ -397,11 +351,10 @@
     </w:p>
     <w:p>
       <w:pPr>
-        <w:keepNext/>
-        <w:widowControl w:val="0"/>
-        <w:spacing w:before="120" w:line="240" w:lineRule="auto"/>
-        <w:rPr>
-          <w:rFonts w:ascii="Cambria" w:eastAsia="Cambria" w:hAnsi="Cambria" w:cs="Cambria"/>
+        <w:widowControl w:val="0"/>
+        <w:spacing w:line="240" w:lineRule="auto"/>
+        <w:rPr>
+          <w:rFonts w:ascii="Times New Roman" w:eastAsia="Cambria" w:hAnsi="Times New Roman" w:cs="Times New Roman"/>
           <w:b/>
           <w:i/>
           <w:sz w:val="20"/>
@@ -416,76 +369,76 @@
           <w:sz w:val="20"/>
           <w:szCs w:val="20"/>
         </w:rPr>
-        <w:t xml:space="preserve">Resumen --- El </w:t>
-      </w:r>
-      <w:proofErr w:type="spellStart"/>
-      <w:r>
-        <w:rPr>
-          <w:rFonts w:ascii="Cambria" w:eastAsia="Cambria" w:hAnsi="Cambria" w:cs="Cambria"/>
+        <w:t xml:space="preserve">Resumen --- </w:t>
+      </w:r>
+      <w:r>
+        <w:rPr>
+          <w:rFonts w:ascii="Times New Roman" w:eastAsia="Cambria" w:hAnsi="Times New Roman" w:cs="Times New Roman"/>
           <w:b/>
           <w:i/>
           <w:sz w:val="20"/>
           <w:szCs w:val="20"/>
         </w:rPr>
-        <w:t>abstract</w:t>
-      </w:r>
-      <w:proofErr w:type="spellEnd"/>
-      <w:r>
-        <w:rPr>
-          <w:rFonts w:ascii="Cambria" w:eastAsia="Cambria" w:hAnsi="Cambria" w:cs="Cambria"/>
+        <w:t xml:space="preserve">El siguiente </w:t>
+      </w:r>
+      <w:r>
+        <w:rPr>
+          <w:rFonts w:ascii="Times New Roman" w:eastAsia="Cambria" w:hAnsi="Times New Roman" w:cs="Times New Roman"/>
           <w:b/>
           <w:i/>
           <w:sz w:val="20"/>
           <w:szCs w:val="20"/>
         </w:rPr>
-        <w:t xml:space="preserve"> debe escribirse en inglés y tener una longitud de entre 100-150 palabras. El tipo de letra es Times New </w:t>
-      </w:r>
-      <w:proofErr w:type="spellStart"/>
-      <w:r>
-        <w:rPr>
-          <w:rFonts w:ascii="Cambria" w:eastAsia="Cambria" w:hAnsi="Cambria" w:cs="Cambria"/>
+        <w:t>artículo</w:t>
+      </w:r>
+      <w:r>
+        <w:rPr>
+          <w:rFonts w:ascii="Times New Roman" w:eastAsia="Cambria" w:hAnsi="Times New Roman" w:cs="Times New Roman"/>
           <w:b/>
           <w:i/>
           <w:sz w:val="20"/>
           <w:szCs w:val="20"/>
         </w:rPr>
-        <w:t>Roman</w:t>
-      </w:r>
-      <w:proofErr w:type="spellEnd"/>
-      <w:r>
-        <w:rPr>
-          <w:rFonts w:ascii="Cambria" w:eastAsia="Cambria" w:hAnsi="Cambria" w:cs="Cambria"/>
+        <w:t xml:space="preserve"> corresponde al desarrollo de una aplicación que permite registrar el plan de trabajo de los docentes de las Unidades Tecnológicas de Santander, el software consta de un módulo para el registro del horario, actividades y productos del docente, también se incluye un módulo de evaluador y auditor</w:t>
+      </w:r>
+      <w:r>
+        <w:rPr>
+          <w:rFonts w:ascii="Times New Roman" w:eastAsia="Cambria" w:hAnsi="Times New Roman" w:cs="Times New Roman"/>
           <w:b/>
           <w:i/>
           <w:sz w:val="20"/>
           <w:szCs w:val="20"/>
         </w:rPr>
-        <w:t xml:space="preserve"> en cursiva y de tamaño 10 puntos que ya viene por defecto en las plantillas  adjuntas. El </w:t>
-      </w:r>
-      <w:proofErr w:type="spellStart"/>
-      <w:r>
-        <w:rPr>
-          <w:rFonts w:ascii="Cambria" w:eastAsia="Cambria" w:hAnsi="Cambria" w:cs="Cambria"/>
+        <w:t>, también se encarga de generar reportes basados en el formato RDC-54 y RDC-26 de la universidad</w:t>
+      </w:r>
+      <w:r>
+        <w:rPr>
+          <w:rFonts w:ascii="Times New Roman" w:eastAsia="Cambria" w:hAnsi="Times New Roman" w:cs="Times New Roman"/>
           <w:b/>
           <w:i/>
           <w:sz w:val="20"/>
           <w:szCs w:val="20"/>
         </w:rPr>
-        <w:t>abstract</w:t>
-      </w:r>
-      <w:proofErr w:type="spellEnd"/>
-      <w:r>
-        <w:rPr>
-          <w:rFonts w:ascii="Cambria" w:eastAsia="Cambria" w:hAnsi="Cambria" w:cs="Cambria"/>
+        <w:t>. Se dará a conocer como se estructuro y organizo cada sección del software en cuestión. Además se adiciona algunos problemas que surgieron en el proceso y de las  opciones que se contemplaron para mitigar o solucionar el problema.</w:t>
+      </w:r>
+    </w:p>
+    <w:p>
+      <w:pPr>
+        <w:widowControl w:val="0"/>
+        <w:spacing w:line="240" w:lineRule="auto"/>
+        <w:rPr>
+          <w:rFonts w:ascii="Times New Roman" w:eastAsia="Cambria" w:hAnsi="Times New Roman" w:cs="Times New Roman"/>
           <w:b/>
           <w:i/>
           <w:sz w:val="20"/>
           <w:szCs w:val="20"/>
         </w:rPr>
-        <w:t xml:space="preserve"> debe escribirse en inglés y tener una longitud de entre 100-150 palabras. El tipo de letra es Times New </w:t>
-      </w:r>
-      <w:proofErr w:type="spellStart"/>
-      <w:r>
+      </w:pPr>
+    </w:p>
+    <w:p>
+      <w:pPr>
+        <w:widowControl w:val="0"/>
+        <w:spacing w:line="240" w:lineRule="auto"/>
         <w:rPr>
           <w:rFonts w:ascii="Cambria" w:eastAsia="Cambria" w:hAnsi="Cambria" w:cs="Cambria"/>
           <w:b/>
@@ -493,9 +446,7 @@
           <w:sz w:val="20"/>
           <w:szCs w:val="20"/>
         </w:rPr>
-        <w:t>Roman</w:t>
-      </w:r>
-      <w:proofErr w:type="spellEnd"/>
+      </w:pPr>
       <w:r>
         <w:rPr>
           <w:rFonts w:ascii="Cambria" w:eastAsia="Cambria" w:hAnsi="Cambria" w:cs="Cambria"/>
@@ -504,9 +455,8 @@
           <w:sz w:val="20"/>
           <w:szCs w:val="20"/>
         </w:rPr>
-        <w:t xml:space="preserve"> en cursiva y de tamaño 10 puntos que ya viene por defecto en las plantillas  adjuntas. El </w:t>
-      </w:r>
-      <w:proofErr w:type="spellStart"/>
+        <w:t xml:space="preserve">Palabras clave --- Software, Plan de trabajo, Java EE, </w:t>
+      </w:r>
       <w:r>
         <w:rPr>
           <w:rFonts w:ascii="Cambria" w:eastAsia="Cambria" w:hAnsi="Cambria" w:cs="Cambria"/>
@@ -515,10 +465,13 @@
           <w:sz w:val="20"/>
           <w:szCs w:val="20"/>
         </w:rPr>
-        <w:t>abstract</w:t>
-      </w:r>
-      <w:proofErr w:type="spellEnd"/>
-      <w:r>
+        <w:t>Administración, Productos.</w:t>
+      </w:r>
+    </w:p>
+    <w:p>
+      <w:pPr>
+        <w:widowControl w:val="0"/>
+        <w:spacing w:line="240" w:lineRule="auto"/>
         <w:rPr>
           <w:rFonts w:ascii="Cambria" w:eastAsia="Cambria" w:hAnsi="Cambria" w:cs="Cambria"/>
           <w:b/>
@@ -526,20 +479,21 @@
           <w:sz w:val="20"/>
           <w:szCs w:val="20"/>
         </w:rPr>
-        <w:t xml:space="preserve"> debe escribirse en inglés y tener una longitud de entre 100-150 palabras. El tipo de letra es Times New </w:t>
-      </w:r>
-      <w:proofErr w:type="spellStart"/>
-      <w:r>
-        <w:rPr>
-          <w:rFonts w:ascii="Cambria" w:eastAsia="Cambria" w:hAnsi="Cambria" w:cs="Cambria"/>
+      </w:pPr>
+    </w:p>
+    <w:p>
+      <w:pPr>
+        <w:widowControl w:val="0"/>
+        <w:spacing w:line="240" w:lineRule="auto"/>
+        <w:rPr>
+          <w:rFonts w:ascii="Times New Roman" w:eastAsia="Cambria" w:hAnsi="Times New Roman" w:cs="Times New Roman"/>
           <w:b/>
           <w:i/>
           <w:sz w:val="20"/>
           <w:szCs w:val="20"/>
-        </w:rPr>
-        <w:t>Roman</w:t>
-      </w:r>
-      <w:proofErr w:type="spellEnd"/>
+          <w:lang w:val="en-US"/>
+        </w:rPr>
+      </w:pPr>
       <w:r>
         <w:rPr>
           <w:rFonts w:ascii="Cambria" w:eastAsia="Cambria" w:hAnsi="Cambria" w:cs="Cambria"/>
@@ -547,18 +501,20 @@
           <w:i/>
           <w:sz w:val="20"/>
           <w:szCs w:val="20"/>
-        </w:rPr>
-        <w:t xml:space="preserve"> en cursiva y de tamaño 10 puntos que ya viene por defecto en las plantillas  adjuntas.</w:t>
-      </w:r>
-      <w:r>
-        <w:rPr>
-          <w:rFonts w:ascii="Cambria" w:eastAsia="Cambria" w:hAnsi="Cambria" w:cs="Cambria"/>
+          <w:lang w:val="en-US"/>
+        </w:rPr>
+        <w:t xml:space="preserve">Abstract --- </w:t>
+      </w:r>
+      <w:r>
+        <w:rPr>
+          <w:rFonts w:ascii="Times New Roman" w:eastAsia="Cambria" w:hAnsi="Times New Roman" w:cs="Times New Roman"/>
           <w:b/>
           <w:i/>
           <w:sz w:val="20"/>
           <w:szCs w:val="20"/>
-        </w:rPr>
-        <w:br/>
+          <w:lang w:val="en-US"/>
+        </w:rPr>
+        <w:t>The following article corresponds to the development of an application that allows registering the work plan of the teachers of the Technological Units of Santander, the software consists of a module for the registration of the schedule, activities and products of the teacher, it also includes a module of evaluator and auditor, also responsible for generating reports based on the RDC-54 and RDC-26 format of the university. It will be announced how it is structured and organized each section of the software in question. In addition, some problems that arose in the process and the options that were contemplated to mitigate or solve the problem are added.</w:t>
       </w:r>
     </w:p>
     <w:p>
@@ -572,10 +528,9 @@
           <w:i/>
           <w:sz w:val="20"/>
           <w:szCs w:val="20"/>
-        </w:rPr>
-      </w:pPr>
-      <w:commentRangeStart w:id="3"/>
-      <w:commentRangeStart w:id="4"/>
+          <w:lang w:val="en-US"/>
+        </w:rPr>
+      </w:pPr>
       <w:r>
         <w:rPr>
           <w:rFonts w:ascii="Cambria" w:eastAsia="Cambria" w:hAnsi="Cambria" w:cs="Cambria"/>
@@ -583,16 +538,9 @@
           <w:i/>
           <w:sz w:val="20"/>
           <w:szCs w:val="20"/>
-        </w:rPr>
-        <w:t>Palabras clave</w:t>
-      </w:r>
-      <w:commentRangeEnd w:id="3"/>
-      <w:r>
-        <w:commentReference w:id="3"/>
-      </w:r>
-      <w:commentRangeEnd w:id="4"/>
-      <w:r>
-        <w:commentReference w:id="4"/>
+          <w:lang w:val="en-US"/>
+        </w:rPr>
+        <w:t xml:space="preserve">Key word --- </w:t>
       </w:r>
       <w:r>
         <w:rPr>
@@ -601,8 +549,9 @@
           <w:i/>
           <w:sz w:val="20"/>
           <w:szCs w:val="20"/>
-        </w:rPr>
-        <w:t xml:space="preserve"> --- Software, Plan de trabajo, Java EE, </w:t>
+          <w:lang w:val="en-US"/>
+        </w:rPr>
+        <w:t xml:space="preserve">Software, Teaching work plan, java EE, </w:t>
       </w:r>
       <w:r>
         <w:rPr>
@@ -611,8 +560,9 @@
           <w:i/>
           <w:sz w:val="20"/>
           <w:szCs w:val="20"/>
-        </w:rPr>
-        <w:t>Administración, Productos.</w:t>
+          <w:lang w:val="en-US"/>
+        </w:rPr>
+        <w:t>Management, Products.</w:t>
       </w:r>
     </w:p>
     <w:p>
@@ -626,9 +576,9 @@
           <w:i/>
           <w:sz w:val="20"/>
           <w:szCs w:val="20"/>
-        </w:rPr>
-      </w:pPr>
-      <w:proofErr w:type="spellStart"/>
+          <w:lang w:val="en-US"/>
+        </w:rPr>
+      </w:pPr>
       <w:r>
         <w:rPr>
           <w:rFonts w:ascii="Cambria" w:eastAsia="Cambria" w:hAnsi="Cambria" w:cs="Cambria"/>
@@ -636,228 +586,10 @@
           <w:i/>
           <w:sz w:val="20"/>
           <w:szCs w:val="20"/>
-        </w:rPr>
-        <w:t>Abstract</w:t>
-      </w:r>
-      <w:proofErr w:type="spellEnd"/>
-      <w:r>
-        <w:rPr>
-          <w:rFonts w:ascii="Cambria" w:eastAsia="Cambria" w:hAnsi="Cambria" w:cs="Cambria"/>
-          <w:b/>
-          <w:i/>
-          <w:sz w:val="20"/>
-          <w:szCs w:val="20"/>
-        </w:rPr>
-        <w:t xml:space="preserve"> --- El </w:t>
-      </w:r>
-      <w:proofErr w:type="spellStart"/>
-      <w:r>
-        <w:rPr>
-          <w:rFonts w:ascii="Cambria" w:eastAsia="Cambria" w:hAnsi="Cambria" w:cs="Cambria"/>
-          <w:b/>
-          <w:i/>
-          <w:sz w:val="20"/>
-          <w:szCs w:val="20"/>
-        </w:rPr>
-        <w:t>abstract</w:t>
-      </w:r>
-      <w:proofErr w:type="spellEnd"/>
-      <w:r>
-        <w:rPr>
-          <w:rFonts w:ascii="Cambria" w:eastAsia="Cambria" w:hAnsi="Cambria" w:cs="Cambria"/>
-          <w:b/>
-          <w:i/>
-          <w:sz w:val="20"/>
-          <w:szCs w:val="20"/>
-        </w:rPr>
-        <w:t xml:space="preserve"> debe escribirse en inglés y tener una longitud de entre 100-150 palabras. El tipo de letra es Times New </w:t>
-      </w:r>
-      <w:proofErr w:type="spellStart"/>
-      <w:r>
-        <w:rPr>
-          <w:rFonts w:ascii="Cambria" w:eastAsia="Cambria" w:hAnsi="Cambria" w:cs="Cambria"/>
-          <w:b/>
-          <w:i/>
-          <w:sz w:val="20"/>
-          <w:szCs w:val="20"/>
-        </w:rPr>
-        <w:t>Roman</w:t>
-      </w:r>
-      <w:proofErr w:type="spellEnd"/>
-      <w:r>
-        <w:rPr>
-          <w:rFonts w:ascii="Cambria" w:eastAsia="Cambria" w:hAnsi="Cambria" w:cs="Cambria"/>
-          <w:b/>
-          <w:i/>
-          <w:sz w:val="20"/>
-          <w:szCs w:val="20"/>
-        </w:rPr>
-        <w:t xml:space="preserve"> en cursiva y de tamaño 10 puntos que ya viene por defecto en las plantillas  adjuntas. El </w:t>
-      </w:r>
-      <w:proofErr w:type="spellStart"/>
-      <w:r>
-        <w:rPr>
-          <w:rFonts w:ascii="Cambria" w:eastAsia="Cambria" w:hAnsi="Cambria" w:cs="Cambria"/>
-          <w:b/>
-          <w:i/>
-          <w:sz w:val="20"/>
-          <w:szCs w:val="20"/>
-        </w:rPr>
-        <w:t>abstract</w:t>
-      </w:r>
-      <w:proofErr w:type="spellEnd"/>
-      <w:r>
-        <w:rPr>
-          <w:rFonts w:ascii="Cambria" w:eastAsia="Cambria" w:hAnsi="Cambria" w:cs="Cambria"/>
-          <w:b/>
-          <w:i/>
-          <w:sz w:val="20"/>
-          <w:szCs w:val="20"/>
-        </w:rPr>
-        <w:t xml:space="preserve"> debe escribirse en inglés y tener una longitud de entre 100-150 palabras. El tipo de letra es Times New </w:t>
-      </w:r>
-      <w:proofErr w:type="spellStart"/>
-      <w:r>
-        <w:rPr>
-          <w:rFonts w:ascii="Cambria" w:eastAsia="Cambria" w:hAnsi="Cambria" w:cs="Cambria"/>
-          <w:b/>
-          <w:i/>
-          <w:sz w:val="20"/>
-          <w:szCs w:val="20"/>
-        </w:rPr>
-        <w:t>Roman</w:t>
-      </w:r>
-      <w:proofErr w:type="spellEnd"/>
-      <w:r>
-        <w:rPr>
-          <w:rFonts w:ascii="Cambria" w:eastAsia="Cambria" w:hAnsi="Cambria" w:cs="Cambria"/>
-          <w:b/>
-          <w:i/>
-          <w:sz w:val="20"/>
-          <w:szCs w:val="20"/>
-        </w:rPr>
-        <w:t xml:space="preserve"> en cursiva y de tamaño 10 puntos que ya viene por defecto en las plantillas  adjuntas. El </w:t>
-      </w:r>
-      <w:proofErr w:type="spellStart"/>
-      <w:r>
-        <w:rPr>
-          <w:rFonts w:ascii="Cambria" w:eastAsia="Cambria" w:hAnsi="Cambria" w:cs="Cambria"/>
-          <w:b/>
-          <w:i/>
-          <w:sz w:val="20"/>
-          <w:szCs w:val="20"/>
-        </w:rPr>
-        <w:t>abstract</w:t>
-      </w:r>
-      <w:proofErr w:type="spellEnd"/>
-      <w:r>
-        <w:rPr>
-          <w:rFonts w:ascii="Cambria" w:eastAsia="Cambria" w:hAnsi="Cambria" w:cs="Cambria"/>
-          <w:b/>
-          <w:i/>
-          <w:sz w:val="20"/>
-          <w:szCs w:val="20"/>
-        </w:rPr>
-        <w:t xml:space="preserve"> debe escribirse en inglés y tener una longitud de entre 100-150 palabras. El tipo de letra es Times New </w:t>
-      </w:r>
-      <w:proofErr w:type="spellStart"/>
-      <w:r>
-        <w:rPr>
-          <w:rFonts w:ascii="Cambria" w:eastAsia="Cambria" w:hAnsi="Cambria" w:cs="Cambria"/>
-          <w:b/>
-          <w:i/>
-          <w:sz w:val="20"/>
-          <w:szCs w:val="20"/>
-        </w:rPr>
-        <w:t>Roman</w:t>
-      </w:r>
-      <w:proofErr w:type="spellEnd"/>
-      <w:r>
-        <w:rPr>
-          <w:rFonts w:ascii="Cambria" w:eastAsia="Cambria" w:hAnsi="Cambria" w:cs="Cambria"/>
-          <w:b/>
-          <w:i/>
-          <w:sz w:val="20"/>
-          <w:szCs w:val="20"/>
-        </w:rPr>
-        <w:t xml:space="preserve"> en cursiva y de tamaño 10 puntos que ya viene por defecto en las plantillas  adjuntas.</w:t>
-      </w:r>
-    </w:p>
-    <w:p>
-      <w:pPr>
-        <w:keepNext/>
-        <w:widowControl w:val="0"/>
-        <w:spacing w:before="120" w:line="240" w:lineRule="auto"/>
-        <w:rPr>
-          <w:rFonts w:ascii="Cambria" w:eastAsia="Cambria" w:hAnsi="Cambria" w:cs="Cambria"/>
-          <w:b/>
-          <w:i/>
-          <w:sz w:val="20"/>
-          <w:szCs w:val="20"/>
           <w:lang w:val="en-US"/>
         </w:rPr>
-      </w:pPr>
-      <w:r>
-        <w:rPr>
-          <w:rFonts w:ascii="Cambria" w:eastAsia="Cambria" w:hAnsi="Cambria" w:cs="Cambria"/>
-          <w:b/>
-          <w:i/>
-          <w:sz w:val="20"/>
-          <w:szCs w:val="20"/>
-          <w:lang w:val="en-US"/>
-        </w:rPr>
-        <w:t xml:space="preserve">Key word --- </w:t>
-      </w:r>
-      <w:r>
-        <w:rPr>
-          <w:rFonts w:ascii="Cambria" w:eastAsia="Cambria" w:hAnsi="Cambria" w:cs="Cambria"/>
-          <w:b/>
-          <w:i/>
-          <w:sz w:val="20"/>
-          <w:szCs w:val="20"/>
-          <w:lang w:val="en-US"/>
-        </w:rPr>
-        <w:t xml:space="preserve">Software, Teaching work plan, java EE, </w:t>
-      </w:r>
-      <w:r>
-        <w:rPr>
-          <w:rFonts w:ascii="Cambria" w:eastAsia="Cambria" w:hAnsi="Cambria" w:cs="Cambria"/>
-          <w:b/>
-          <w:i/>
-          <w:sz w:val="20"/>
-          <w:szCs w:val="20"/>
-          <w:lang w:val="en-US"/>
-        </w:rPr>
-        <w:t>Management, Products.</w:t>
-      </w:r>
-    </w:p>
-    <w:p>
-      <w:pPr>
-        <w:keepNext/>
-        <w:widowControl w:val="0"/>
-        <w:spacing w:before="120" w:line="240" w:lineRule="auto"/>
-        <w:rPr>
-          <w:rFonts w:ascii="Cambria" w:eastAsia="Cambria" w:hAnsi="Cambria" w:cs="Cambria"/>
-          <w:b/>
-          <w:i/>
-          <w:sz w:val="20"/>
-          <w:szCs w:val="20"/>
-          <w:lang w:val="en-US"/>
-        </w:rPr>
-      </w:pPr>
-      <w:r>
-        <w:rPr>
-          <w:rFonts w:ascii="Cambria" w:eastAsia="Cambria" w:hAnsi="Cambria" w:cs="Cambria"/>
-          <w:b/>
-          <w:i/>
-          <w:sz w:val="20"/>
-          <w:szCs w:val="20"/>
-          <w:lang w:val="en-US"/>
-        </w:rPr>
         <w:t xml:space="preserve"> </w:t>
       </w:r>
-      <w:bookmarkStart w:id="5" w:name="_GoBack"/>
-      <w:bookmarkEnd w:id="5"/>
     </w:p>
     <w:p>
       <w:pPr>
@@ -903,59 +635,7 @@
           <w:sz w:val="20"/>
           <w:szCs w:val="20"/>
         </w:rPr>
-        <w:t xml:space="preserve">Actualmente las instituciones educativas han notado </w:t>
-      </w:r>
-      <w:commentRangeStart w:id="6"/>
-      <w:commentRangeStart w:id="7"/>
-      <w:r>
-        <w:rPr>
-          <w:rFonts w:ascii="Cambria" w:eastAsia="Cambria" w:hAnsi="Cambria" w:cs="Cambria"/>
-          <w:sz w:val="20"/>
-          <w:szCs w:val="20"/>
-        </w:rPr>
-        <w:t>cómo</w:t>
-      </w:r>
-      <w:commentRangeEnd w:id="6"/>
-      <w:r>
-        <w:commentReference w:id="6"/>
-      </w:r>
-      <w:commentRangeEnd w:id="7"/>
-      <w:r>
-        <w:commentReference w:id="7"/>
-      </w:r>
-      <w:r>
-        <w:rPr>
-          <w:rFonts w:ascii="Cambria" w:eastAsia="Cambria" w:hAnsi="Cambria" w:cs="Cambria"/>
-          <w:sz w:val="20"/>
-          <w:szCs w:val="20"/>
-        </w:rPr>
-        <w:t xml:space="preserve"> el avance tecnológico y el rápido crecimiento de las tecnologías de la información </w:t>
-      </w:r>
-      <w:commentRangeStart w:id="8"/>
-      <w:commentRangeStart w:id="9"/>
-      <w:r>
-        <w:rPr>
-          <w:rFonts w:ascii="Cambria" w:eastAsia="Cambria" w:hAnsi="Cambria" w:cs="Cambria"/>
-          <w:sz w:val="20"/>
-          <w:szCs w:val="20"/>
-        </w:rPr>
-        <w:t>está</w:t>
-      </w:r>
-      <w:commentRangeEnd w:id="8"/>
-      <w:r>
-        <w:commentReference w:id="8"/>
-      </w:r>
-      <w:commentRangeEnd w:id="9"/>
-      <w:r>
-        <w:commentReference w:id="9"/>
-      </w:r>
-      <w:r>
-        <w:rPr>
-          <w:rFonts w:ascii="Cambria" w:eastAsia="Cambria" w:hAnsi="Cambria" w:cs="Cambria"/>
-          <w:sz w:val="20"/>
-          <w:szCs w:val="20"/>
-        </w:rPr>
-        <w:t xml:space="preserve"> involucrando la mayor parte de los procesos, provocando el desplazamiento de métodos convencionales, aunque hace pocos años eran la alternativa más óptima, ahora son incompetentes y deben ser reemplazados por métodos o herramientas mejoradas en sus respectivos campos de acción.</w:t>
+        <w:t>Actualmente las instituciones educativas han notado cómo el avance tecnológico y el rápido crecimiento de las tecnologías de la información está involucrando la mayor parte de los procesos, provocando el desplazamiento de métodos convencionales, aunque hace pocos años eran la alternativa más óptima, ahora son incompetentes y deben ser reemplazados por métodos o herramientas mejoradas en sus respectivos campos de acción.</w:t>
       </w:r>
       <w:r>
         <w:rPr>
@@ -972,57 +652,43 @@
           <w:szCs w:val="20"/>
         </w:rPr>
         <w:br/>
-        <w:t>Teniendo en cuenta que una institución debe demostrar la calidad de sus procesos académicos y organizacionales para lograr mayor reconocimien</w:t>
-      </w:r>
-      <w:commentRangeStart w:id="10"/>
-      <w:r>
-        <w:rPr>
-          <w:rFonts w:ascii="Cambria" w:eastAsia="Cambria" w:hAnsi="Cambria" w:cs="Cambria"/>
-          <w:sz w:val="20"/>
-          <w:szCs w:val="20"/>
-        </w:rPr>
-        <w:t>to y ser co</w:t>
-      </w:r>
-      <w:commentRangeEnd w:id="10"/>
-      <w:r>
-        <w:commentReference w:id="10"/>
-      </w:r>
-      <w:r>
-        <w:rPr>
-          <w:rFonts w:ascii="Cambria" w:eastAsia="Cambria" w:hAnsi="Cambria" w:cs="Cambria"/>
-          <w:sz w:val="20"/>
-          <w:szCs w:val="20"/>
-        </w:rPr>
-        <w:t xml:space="preserve">nsiderado uno de los pilares educativos más importantes de la región, es necesario que las instituciones de educación mejoren sus sistemas de enseñanza, estructura, organización y calidad ofrecida a su estudiantes, docentes y personal </w:t>
-      </w:r>
-      <w:commentRangeStart w:id="11"/>
-      <w:r>
-        <w:rPr>
-          <w:rFonts w:ascii="Cambria" w:eastAsia="Cambria" w:hAnsi="Cambria" w:cs="Cambria"/>
-          <w:sz w:val="20"/>
-          <w:szCs w:val="20"/>
-        </w:rPr>
-        <w:t>involucrado.</w:t>
-      </w:r>
-    </w:p>
-    <w:p>
-      <w:pPr>
-        <w:keepNext/>
-        <w:widowControl w:val="0"/>
-        <w:spacing w:before="120" w:line="240" w:lineRule="auto"/>
-        <w:rPr>
-          <w:rFonts w:ascii="Cambria" w:eastAsia="Cambria" w:hAnsi="Cambria" w:cs="Cambria"/>
-          <w:sz w:val="20"/>
-          <w:szCs w:val="20"/>
-        </w:rPr>
-      </w:pPr>
-      <w:r>
-        <w:rPr>
-          <w:rFonts w:ascii="Cambria" w:eastAsia="Cambria" w:hAnsi="Cambria" w:cs="Cambria"/>
-          <w:sz w:val="20"/>
-          <w:szCs w:val="20"/>
-        </w:rPr>
-        <w:t xml:space="preserve">Las UTS cuenta con un formato para la gestión del plan de trabajo del docente, en el cual el docente registrar las actividades que realizará en el periodo académico, junto a cada actividad se relaciona un producto y es considerado el resultado del trabajo realizado, también debe organizar dichas actividades en un cronograma semanal que cumple con la cantidad de horas designados por el coordinador.  El </w:t>
+        <w:t xml:space="preserve">Teniendo en cuenta que una institución debe demostrar la calidad de sus procesos académicos y organizacionales para lograr mayor reconocimiento y ser considerado uno de los pilares educativos más importantes de la región, es necesario que las instituciones de educación mejoren sus sistemas de enseñanza, estructura, </w:t>
+      </w:r>
+      <w:r>
+        <w:rPr>
+          <w:rFonts w:ascii="Cambria" w:eastAsia="Cambria" w:hAnsi="Cambria" w:cs="Cambria"/>
+          <w:sz w:val="20"/>
+          <w:szCs w:val="20"/>
+        </w:rPr>
+        <w:t>organización</w:t>
+      </w:r>
+      <w:r>
+        <w:rPr>
+          <w:rFonts w:ascii="Cambria" w:eastAsia="Cambria" w:hAnsi="Cambria" w:cs="Cambria"/>
+          <w:sz w:val="20"/>
+          <w:szCs w:val="20"/>
+        </w:rPr>
+        <w:t xml:space="preserve"> y calidad ofrecida a su estudiantes, docentes y personal involucrado.</w:t>
+      </w:r>
+    </w:p>
+    <w:p>
+      <w:pPr>
+        <w:keepNext/>
+        <w:widowControl w:val="0"/>
+        <w:spacing w:before="120" w:line="240" w:lineRule="auto"/>
+        <w:rPr>
+          <w:rFonts w:ascii="Cambria" w:eastAsia="Cambria" w:hAnsi="Cambria" w:cs="Cambria"/>
+          <w:sz w:val="20"/>
+          <w:szCs w:val="20"/>
+        </w:rPr>
+      </w:pPr>
+      <w:r>
+        <w:rPr>
+          <w:rFonts w:ascii="Cambria" w:eastAsia="Cambria" w:hAnsi="Cambria" w:cs="Cambria"/>
+          <w:sz w:val="20"/>
+          <w:szCs w:val="20"/>
+        </w:rPr>
+        <w:t xml:space="preserve">Las UTS cuenta con un formato para la gestión del plan de trabajo del docente, en el cual el docente registrar las actividades que realizará en el periodo académico, junto a cada actividad se relaciona un producto y es considerado el resultado del trabajo realizado, también debe organizar dichas actividades en un cronograma semanal que cumple con la cantidad de horas designados por el coordinador.  El proceso es sistematizado usando Microsoft Excel como herramienta principal para el registro de dichos </w:t>
       </w:r>
       <w:r>
         <w:rPr>
@@ -1031,102 +697,27 @@
           <w:szCs w:val="20"/>
         </w:rPr>
         <w:lastRenderedPageBreak/>
-        <w:t>proceso es sistematizado usando Microsoft Excel como herramienta principal para el registro de dichos elementos.</w:t>
-      </w:r>
-    </w:p>
-    <w:p>
-      <w:pPr>
-        <w:keepNext/>
-        <w:widowControl w:val="0"/>
-        <w:spacing w:before="120" w:line="240" w:lineRule="auto"/>
-        <w:rPr>
-          <w:rFonts w:ascii="Cambria" w:eastAsia="Cambria" w:hAnsi="Cambria" w:cs="Cambria"/>
-          <w:sz w:val="20"/>
-          <w:szCs w:val="20"/>
-        </w:rPr>
-      </w:pPr>
-      <w:r>
-        <w:rPr>
-          <w:rFonts w:ascii="Cambria" w:eastAsia="Cambria" w:hAnsi="Cambria" w:cs="Cambria"/>
-          <w:sz w:val="20"/>
-          <w:szCs w:val="20"/>
-        </w:rPr>
-        <w:t>Debido</w:t>
-      </w:r>
-      <w:commentRangeEnd w:id="11"/>
-      <w:r>
-        <w:commentReference w:id="11"/>
-      </w:r>
-      <w:r>
-        <w:rPr>
-          <w:rFonts w:ascii="Cambria" w:eastAsia="Cambria" w:hAnsi="Cambria" w:cs="Cambria"/>
-          <w:sz w:val="20"/>
-          <w:szCs w:val="20"/>
-        </w:rPr>
-        <w:t xml:space="preserve"> a esta exigencia, se </w:t>
-      </w:r>
-      <w:commentRangeStart w:id="12"/>
-      <w:r>
-        <w:rPr>
-          <w:rFonts w:ascii="Cambria" w:eastAsia="Cambria" w:hAnsi="Cambria" w:cs="Cambria"/>
-          <w:sz w:val="20"/>
-          <w:szCs w:val="20"/>
-        </w:rPr>
-        <w:t>decid</w:t>
-      </w:r>
-      <w:commentRangeEnd w:id="12"/>
-      <w:r>
-        <w:commentReference w:id="12"/>
-      </w:r>
-      <w:r>
-        <w:rPr>
-          <w:rFonts w:ascii="Cambria" w:eastAsia="Cambria" w:hAnsi="Cambria" w:cs="Cambria"/>
-          <w:sz w:val="20"/>
-          <w:szCs w:val="20"/>
-        </w:rPr>
-        <w:t>e</w:t>
-      </w:r>
-      <w:commentRangeStart w:id="13"/>
-      <w:r>
-        <w:rPr>
-          <w:rFonts w:ascii="Cambria" w:eastAsia="Cambria" w:hAnsi="Cambria" w:cs="Cambria"/>
-          <w:sz w:val="20"/>
-          <w:szCs w:val="20"/>
-        </w:rPr>
-        <w:t xml:space="preserve"> aportar </w:t>
-      </w:r>
-      <w:commentRangeEnd w:id="13"/>
-      <w:r>
-        <w:commentReference w:id="13"/>
-      </w:r>
-      <w:r>
-        <w:rPr>
-          <w:rFonts w:ascii="Cambria" w:eastAsia="Cambria" w:hAnsi="Cambria" w:cs="Cambria"/>
-          <w:sz w:val="20"/>
-          <w:szCs w:val="20"/>
-        </w:rPr>
-        <w:t>una herramienta que soluciona una problemática relacionada con procesos, en este</w:t>
-      </w:r>
-      <w:commentRangeStart w:id="14"/>
-      <w:r>
-        <w:rPr>
-          <w:rFonts w:ascii="Cambria" w:eastAsia="Cambria" w:hAnsi="Cambria" w:cs="Cambria"/>
-          <w:sz w:val="20"/>
-          <w:szCs w:val="20"/>
-        </w:rPr>
-        <w:t xml:space="preserve"> caso nos referimo</w:t>
-      </w:r>
-      <w:commentRangeEnd w:id="14"/>
-      <w:r>
-        <w:commentReference w:id="14"/>
-      </w:r>
-      <w:r>
-        <w:rPr>
-          <w:rFonts w:ascii="Cambria" w:eastAsia="Cambria" w:hAnsi="Cambria" w:cs="Cambria"/>
-          <w:sz w:val="20"/>
-          <w:szCs w:val="20"/>
-        </w:rPr>
-        <w:t>s al plan de trabajo docente basado en el formato RDC-54 de las Unidades Tecnológicas de Santander. Dicho formato representa una serie de pasos complicados para el docente al momento de diligenciar, cuando se requiere por alguna razón una modificación el problema se asevera y en algunos casos es más sencillo repetir el proceso que intentar modificarlo.</w:t>
+        <w:t>elementos.</w:t>
+      </w:r>
+    </w:p>
+    <w:p>
+      <w:pPr>
+        <w:keepNext/>
+        <w:widowControl w:val="0"/>
+        <w:spacing w:before="120" w:line="240" w:lineRule="auto"/>
+        <w:rPr>
+          <w:rFonts w:ascii="Cambria" w:eastAsia="Cambria" w:hAnsi="Cambria" w:cs="Cambria"/>
+          <w:sz w:val="20"/>
+          <w:szCs w:val="20"/>
+        </w:rPr>
+      </w:pPr>
+      <w:r>
+        <w:rPr>
+          <w:rFonts w:ascii="Cambria" w:eastAsia="Cambria" w:hAnsi="Cambria" w:cs="Cambria"/>
+          <w:sz w:val="20"/>
+          <w:szCs w:val="20"/>
+        </w:rPr>
+        <w:t>Debido a esta exigencia, se decide aportar una herramienta que soluciona una problemática relacionada con procesos, en este caso nos referimos al plan de trabajo docente basado en el formato RDC-54 de las Unidades Tecnológicas de Santander. Dicho formato representa una serie de pasos complicados para el docente al momento de diligenciar, cuando se requiere por alguna razón una modificación el problema se asevera y en algunos casos es más sencillo repetir el proceso que intentar modificarlo.</w:t>
       </w:r>
       <w:r>
         <w:rPr>
@@ -1143,33 +734,7 @@
           <w:szCs w:val="20"/>
         </w:rPr>
         <w:br/>
-        <w:t xml:space="preserve">El software basado en el formato RDC-54, permitirá controlar las reglas planteadas por el formato dejando posible que el docente registre, modifique o elimine actividades, productos y horario de actividades en cualquier momento, </w:t>
-      </w:r>
-      <w:commentRangeStart w:id="15"/>
-      <w:commentRangeStart w:id="16"/>
-      <w:r>
-        <w:rPr>
-          <w:rFonts w:ascii="Cambria" w:eastAsia="Cambria" w:hAnsi="Cambria" w:cs="Cambria"/>
-          <w:sz w:val="20"/>
-          <w:szCs w:val="20"/>
-        </w:rPr>
-        <w:t>generar reporte del formato y acceso</w:t>
-      </w:r>
-      <w:commentRangeEnd w:id="15"/>
-      <w:r>
-        <w:commentReference w:id="15"/>
-      </w:r>
-      <w:commentRangeEnd w:id="16"/>
-      <w:r>
-        <w:commentReference w:id="16"/>
-      </w:r>
-      <w:r>
-        <w:rPr>
-          <w:rFonts w:ascii="Cambria" w:eastAsia="Cambria" w:hAnsi="Cambria" w:cs="Cambria"/>
-          <w:sz w:val="20"/>
-          <w:szCs w:val="20"/>
-        </w:rPr>
-        <w:t xml:space="preserve"> para el coordinador registre los porcentajes que se deben cumplir en el periodo académico.</w:t>
+        <w:t>El software basado en el formato RDC-54, permitirá controlar las reglas planteadas por el formato dejando posible que el docente registre, modifique o elimine actividades, productos y horario de actividades en cualquier momento, generar reporte del formato y acceso para el coordinador registre los porcentajes que se deben cumplir en el periodo académico.</w:t>
       </w:r>
     </w:p>
     <w:p>
@@ -1230,8 +795,6 @@
           <w:szCs w:val="20"/>
         </w:rPr>
       </w:pPr>
-      <w:commentRangeStart w:id="17"/>
-      <w:commentRangeStart w:id="18"/>
       <w:r>
         <w:rPr>
           <w:rFonts w:ascii="Cambria" w:eastAsia="Cambria" w:hAnsi="Cambria" w:cs="Cambria"/>
@@ -1467,14 +1030,6 @@
           <w:szCs w:val="20"/>
         </w:rPr>
         <w:t>Considerando la razones descritas anteriormente, se pretende con el desarrollo de este proyecto entregar un producto que mantenga el ideal de mejorar los procesos por medio de herramientas tecnológicas, a través de una aplicación web que permite registrar y llevar el seguimiento de los productos o actividades que cada docente planteó como objetivos laborales en el periodo académico.</w:t>
-      </w:r>
-      <w:commentRangeEnd w:id="17"/>
-      <w:r>
-        <w:commentReference w:id="17"/>
-      </w:r>
-      <w:commentRangeEnd w:id="18"/>
-      <w:r>
-        <w:commentReference w:id="18"/>
       </w:r>
     </w:p>
     <w:p>
@@ -1550,47 +1105,95 @@
           <w:szCs w:val="20"/>
         </w:rPr>
         <w:br/>
-        <w:t>Por medio de herramientas como diagramas UML, obtenemos una visión clara de la estructura del proceso y en qué medida se puede mejorar.</w:t>
-      </w:r>
-    </w:p>
-    <w:p>
-      <w:pPr>
-        <w:keepNext/>
-        <w:widowControl w:val="0"/>
-        <w:spacing w:before="120" w:line="240" w:lineRule="auto"/>
-        <w:rPr>
-          <w:rFonts w:ascii="Cambria" w:eastAsia="Cambria" w:hAnsi="Cambria" w:cs="Cambria"/>
-          <w:sz w:val="20"/>
-          <w:szCs w:val="20"/>
-        </w:rPr>
-      </w:pPr>
-      <w:r>
-        <w:rPr>
-          <w:rFonts w:ascii="Cambria" w:eastAsia="Cambria" w:hAnsi="Cambria" w:cs="Cambria"/>
-          <w:sz w:val="20"/>
-          <w:szCs w:val="20"/>
-        </w:rPr>
-        <w:t>4.1 ANALISIS</w:t>
-      </w:r>
-    </w:p>
-    <w:p>
-      <w:pPr>
-        <w:keepNext/>
-        <w:widowControl w:val="0"/>
-        <w:spacing w:before="120" w:line="240" w:lineRule="auto"/>
-        <w:rPr>
-          <w:rFonts w:ascii="Cambria" w:eastAsia="Cambria" w:hAnsi="Cambria" w:cs="Cambria"/>
-          <w:sz w:val="20"/>
-          <w:szCs w:val="20"/>
-        </w:rPr>
-      </w:pPr>
-      <w:r>
-        <w:rPr>
-          <w:rFonts w:ascii="Cambria" w:eastAsia="Cambria" w:hAnsi="Cambria" w:cs="Cambria"/>
-          <w:sz w:val="20"/>
-          <w:szCs w:val="20"/>
-        </w:rPr>
-        <w:t>4.1.1 Modelo BPMN</w:t>
+        <w:t xml:space="preserve">Por medio de herramientas </w:t>
+      </w:r>
+      <w:r>
+        <w:rPr>
+          <w:rFonts w:ascii="Cambria" w:eastAsia="Cambria" w:hAnsi="Cambria" w:cs="Cambria"/>
+          <w:sz w:val="20"/>
+          <w:szCs w:val="20"/>
+        </w:rPr>
+        <w:t xml:space="preserve">de desarrollo </w:t>
+      </w:r>
+      <w:r>
+        <w:rPr>
+          <w:rFonts w:ascii="Cambria" w:eastAsia="Cambria" w:hAnsi="Cambria" w:cs="Cambria"/>
+          <w:sz w:val="20"/>
+          <w:szCs w:val="20"/>
+        </w:rPr>
+        <w:t xml:space="preserve">como diagramas UML, </w:t>
+      </w:r>
+      <w:r>
+        <w:rPr>
+          <w:rFonts w:ascii="Cambria" w:eastAsia="Cambria" w:hAnsi="Cambria" w:cs="Cambria"/>
+          <w:sz w:val="20"/>
+          <w:szCs w:val="20"/>
+        </w:rPr>
+        <w:t xml:space="preserve">Modelos BMNP, </w:t>
+      </w:r>
+      <w:r>
+        <w:rPr>
+          <w:rFonts w:ascii="Cambria" w:eastAsia="Cambria" w:hAnsi="Cambria" w:cs="Cambria"/>
+          <w:sz w:val="20"/>
+          <w:szCs w:val="20"/>
+        </w:rPr>
+        <w:t>obtenemos una visión clara de la estructura del proceso y en qué medida se puede mejorar.</w:t>
+      </w:r>
+    </w:p>
+    <w:p>
+      <w:pPr>
+        <w:keepNext/>
+        <w:widowControl w:val="0"/>
+        <w:spacing w:before="120" w:line="240" w:lineRule="auto"/>
+        <w:rPr>
+          <w:rFonts w:ascii="Cambria" w:eastAsia="Cambria" w:hAnsi="Cambria" w:cs="Cambria"/>
+          <w:sz w:val="20"/>
+          <w:szCs w:val="20"/>
+        </w:rPr>
+      </w:pPr>
+      <w:r>
+        <w:rPr>
+          <w:rFonts w:ascii="Cambria" w:eastAsia="Cambria" w:hAnsi="Cambria" w:cs="Cambria"/>
+          <w:sz w:val="20"/>
+          <w:szCs w:val="20"/>
+        </w:rPr>
+        <w:t>3</w:t>
+      </w:r>
+      <w:r>
+        <w:rPr>
+          <w:rFonts w:ascii="Cambria" w:eastAsia="Cambria" w:hAnsi="Cambria" w:cs="Cambria"/>
+          <w:sz w:val="20"/>
+          <w:szCs w:val="20"/>
+        </w:rPr>
+        <w:t>.1 ANALISIS</w:t>
+      </w:r>
+    </w:p>
+    <w:p>
+      <w:pPr>
+        <w:keepNext/>
+        <w:widowControl w:val="0"/>
+        <w:spacing w:before="120" w:line="240" w:lineRule="auto"/>
+        <w:rPr>
+          <w:rFonts w:ascii="Cambria" w:eastAsia="Cambria" w:hAnsi="Cambria" w:cs="Cambria"/>
+          <w:sz w:val="20"/>
+          <w:szCs w:val="20"/>
+        </w:rPr>
+      </w:pPr>
+      <w:r>
+        <w:rPr>
+          <w:rFonts w:ascii="Cambria" w:eastAsia="Cambria" w:hAnsi="Cambria" w:cs="Cambria"/>
+          <w:sz w:val="20"/>
+          <w:szCs w:val="20"/>
+        </w:rPr>
+        <w:t>3</w:t>
+      </w:r>
+      <w:r>
+        <w:rPr>
+          <w:rFonts w:ascii="Cambria" w:eastAsia="Cambria" w:hAnsi="Cambria" w:cs="Cambria"/>
+          <w:sz w:val="20"/>
+          <w:szCs w:val="20"/>
+        </w:rPr>
+        <w:t>.1.1 Modelo BPMN</w:t>
       </w:r>
     </w:p>
     <w:p>
@@ -1732,16 +1335,7 @@
           <w:sz w:val="20"/>
           <w:szCs w:val="20"/>
         </w:rPr>
-        <w:t xml:space="preserve"> que </w:t>
-      </w:r>
-      <w:r>
-        <w:rPr>
-          <w:rFonts w:ascii="Cambria" w:eastAsia="Cambria" w:hAnsi="Cambria" w:cs="Cambria"/>
-          <w:sz w:val="20"/>
-          <w:szCs w:val="20"/>
-        </w:rPr>
-        <w:lastRenderedPageBreak/>
-        <w:t xml:space="preserve">involucra el formato </w:t>
+        <w:t xml:space="preserve"> que involucra el formato </w:t>
       </w:r>
       <w:r>
         <w:rPr>
@@ -1766,7 +1360,6 @@
           <w:szCs w:val="18"/>
         </w:rPr>
       </w:pPr>
-      <w:commentRangeStart w:id="19"/>
       <w:r>
         <w:rPr>
           <w:rFonts w:asciiTheme="majorHAnsi" w:eastAsia="Cambria" w:hAnsiTheme="majorHAnsi" w:cs="Cambria"/>
@@ -1775,17 +1368,8 @@
           <w:sz w:val="18"/>
           <w:szCs w:val="18"/>
         </w:rPr>
+        <w:lastRenderedPageBreak/>
         <w:t>Fig. 1: Diagrama BMNP</w:t>
-      </w:r>
-      <w:commentRangeEnd w:id="19"/>
-      <w:r>
-        <w:rPr>
-          <w:rFonts w:asciiTheme="majorHAnsi" w:hAnsiTheme="majorHAnsi"/>
-          <w:b/>
-          <w:sz w:val="18"/>
-          <w:szCs w:val="18"/>
-        </w:rPr>
-        <w:commentReference w:id="19"/>
       </w:r>
     </w:p>
     <w:p>
@@ -1924,31 +1508,13 @@
         </w:rPr>
         <w:t xml:space="preserve"> 1 </w:t>
       </w:r>
-      <w:commentRangeStart w:id="20"/>
-      <w:commentRangeStart w:id="21"/>
-      <w:r>
-        <w:rPr>
-          <w:rFonts w:ascii="Cambria" w:eastAsia="Cambria" w:hAnsi="Cambria" w:cs="Cambria"/>
-          <w:sz w:val="20"/>
-          <w:szCs w:val="20"/>
-        </w:rPr>
-        <w:t xml:space="preserve"> se puede </w:t>
-      </w:r>
-      <w:commentRangeEnd w:id="20"/>
-      <w:r>
-        <w:commentReference w:id="20"/>
-      </w:r>
-      <w:commentRangeEnd w:id="21"/>
-      <w:r>
-        <w:commentReference w:id="21"/>
-      </w:r>
-      <w:r>
-        <w:rPr>
-          <w:rFonts w:ascii="Cambria" w:eastAsia="Cambria" w:hAnsi="Cambria" w:cs="Cambria"/>
-          <w:sz w:val="20"/>
-          <w:szCs w:val="20"/>
-        </w:rPr>
-        <w:t xml:space="preserve"> ver </w:t>
+      <w:r>
+        <w:rPr>
+          <w:rFonts w:ascii="Cambria" w:eastAsia="Cambria" w:hAnsi="Cambria" w:cs="Cambria"/>
+          <w:sz w:val="20"/>
+          <w:szCs w:val="20"/>
+        </w:rPr>
+        <w:t xml:space="preserve"> se puede  ver </w:t>
       </w:r>
       <w:r>
         <w:rPr>
@@ -1964,68 +1530,40 @@
           <w:sz w:val="20"/>
           <w:szCs w:val="20"/>
         </w:rPr>
+        <w:t xml:space="preserve"> el proceso</w:t>
+      </w:r>
+      <w:r>
+        <w:rPr>
+          <w:rFonts w:ascii="Cambria" w:eastAsia="Cambria" w:hAnsi="Cambria" w:cs="Cambria"/>
+          <w:sz w:val="20"/>
+          <w:szCs w:val="20"/>
+        </w:rPr>
+        <w:t xml:space="preserve"> empleado para la elaboración del plan de trabajo del docente. A</w:t>
+      </w:r>
+      <w:r>
+        <w:rPr>
+          <w:rFonts w:ascii="Cambria" w:eastAsia="Cambria" w:hAnsi="Cambria" w:cs="Cambria"/>
+          <w:sz w:val="20"/>
+          <w:szCs w:val="20"/>
+        </w:rPr>
+        <w:t xml:space="preserve"> simple vista,</w:t>
+      </w:r>
+      <w:r>
+        <w:rPr>
+          <w:rFonts w:ascii="Cambria" w:eastAsia="Cambria" w:hAnsi="Cambria" w:cs="Cambria"/>
+          <w:sz w:val="20"/>
+          <w:szCs w:val="20"/>
+        </w:rPr>
+        <w:t xml:space="preserve"> se nota que es un proceso estrictamente </w:t>
+      </w:r>
+      <w:r>
+        <w:rPr>
+          <w:rFonts w:ascii="Cambria" w:eastAsia="Cambria" w:hAnsi="Cambria" w:cs="Cambria"/>
+          <w:sz w:val="20"/>
+          <w:szCs w:val="20"/>
+        </w:rPr>
         <w:t xml:space="preserve"> </w:t>
       </w:r>
-      <w:commentRangeStart w:id="22"/>
-      <w:commentRangeStart w:id="23"/>
-      <w:r>
-        <w:rPr>
-          <w:rFonts w:ascii="Cambria" w:eastAsia="Cambria" w:hAnsi="Cambria" w:cs="Cambria"/>
-          <w:sz w:val="20"/>
-          <w:szCs w:val="20"/>
-        </w:rPr>
-        <w:t>el</w:t>
-      </w:r>
-      <w:commentRangeEnd w:id="22"/>
-      <w:r>
-        <w:commentReference w:id="22"/>
-      </w:r>
-      <w:commentRangeEnd w:id="23"/>
-      <w:r>
-        <w:commentReference w:id="23"/>
-      </w:r>
-      <w:r>
-        <w:rPr>
-          <w:rFonts w:ascii="Cambria" w:eastAsia="Cambria" w:hAnsi="Cambria" w:cs="Cambria"/>
-          <w:sz w:val="20"/>
-          <w:szCs w:val="20"/>
-        </w:rPr>
-        <w:t xml:space="preserve"> proceso</w:t>
-      </w:r>
-      <w:r>
-        <w:rPr>
-          <w:rFonts w:ascii="Cambria" w:eastAsia="Cambria" w:hAnsi="Cambria" w:cs="Cambria"/>
-          <w:sz w:val="20"/>
-          <w:szCs w:val="20"/>
-        </w:rPr>
-        <w:t xml:space="preserve"> empleado para la elaboración del plan de trabajo del docente. A</w:t>
-      </w:r>
-      <w:r>
-        <w:rPr>
-          <w:rFonts w:ascii="Cambria" w:eastAsia="Cambria" w:hAnsi="Cambria" w:cs="Cambria"/>
-          <w:sz w:val="20"/>
-          <w:szCs w:val="20"/>
-        </w:rPr>
-        <w:t xml:space="preserve"> simple vista,</w:t>
-      </w:r>
-      <w:r>
-        <w:rPr>
-          <w:rFonts w:ascii="Cambria" w:eastAsia="Cambria" w:hAnsi="Cambria" w:cs="Cambria"/>
-          <w:sz w:val="20"/>
-          <w:szCs w:val="20"/>
-        </w:rPr>
-        <w:t xml:space="preserve"> se nota que es un proceso estrictamente </w:t>
-      </w:r>
-      <w:r>
-        <w:rPr>
-          <w:rFonts w:ascii="Cambria" w:eastAsia="Cambria" w:hAnsi="Cambria" w:cs="Cambria"/>
-          <w:sz w:val="20"/>
-          <w:szCs w:val="20"/>
-        </w:rPr>
-        <w:t xml:space="preserve"> </w:t>
-      </w:r>
-      <w:commentRangeStart w:id="24"/>
-      <w:commentRangeStart w:id="25"/>
       <w:r>
         <w:rPr>
           <w:rFonts w:ascii="Cambria" w:eastAsia="Cambria" w:hAnsi="Cambria" w:cs="Cambria"/>
@@ -2042,29 +1580,13 @@
         </w:rPr>
         <w:t>.</w:t>
       </w:r>
-      <w:commentRangeEnd w:id="24"/>
-      <w:r>
-        <w:commentReference w:id="24"/>
-      </w:r>
-      <w:commentRangeEnd w:id="25"/>
-      <w:r>
-        <w:rPr>
-          <w:rFonts w:ascii="Cambria" w:eastAsia="Cambria" w:hAnsi="Cambria" w:cs="Cambria"/>
-          <w:sz w:val="20"/>
-          <w:szCs w:val="20"/>
-        </w:rPr>
-        <w:t xml:space="preserve"> El proceso inicia con el rector, el cual se encarga de asignar los porcentajes en los que se basara cada coordinación, una vez recibidos los porcentajes, cada coordinación</w:t>
-      </w:r>
-      <w:r>
-        <w:commentReference w:id="25"/>
-      </w:r>
-      <w:r>
-        <w:rPr>
-          <w:rFonts w:ascii="Cambria" w:eastAsia="Cambria" w:hAnsi="Cambria" w:cs="Cambria"/>
-          <w:sz w:val="20"/>
-          <w:szCs w:val="20"/>
-        </w:rPr>
-        <w:t xml:space="preserve"> envía a los docentes el archivo que contiene el formato RDC-54 junto con los porcentajes establecidos por el rector. El docente al momento de recibir el formato, plantea las actividades, productos y plan de trabajo teniendo en cuenta que debe mantener los valores de los porcentajes establecidos, finalmente lo entrega al coordinador para que sea evaluado.</w:t>
+      <w:r>
+        <w:rPr>
+          <w:rFonts w:ascii="Cambria" w:eastAsia="Cambria" w:hAnsi="Cambria" w:cs="Cambria"/>
+          <w:sz w:val="20"/>
+          <w:szCs w:val="20"/>
+        </w:rPr>
+        <w:t xml:space="preserve"> El proceso inicia con el rector, el cual se encarga de asignar los porcentajes en los que se basara cada coordinación, una vez recibidos los porcentajes, cada coordinación envía a los docentes el archivo que contiene el formato RDC-54 junto con los porcentajes establecidos por el rector. El docente al momento de recibir el formato, plantea las actividades, productos y plan de trabajo teniendo en cuenta que debe mantener los valores de los porcentajes establecidos, finalmente lo entrega al coordinador para que sea evaluado.</w:t>
       </w:r>
     </w:p>
     <w:p>
@@ -2094,7 +1616,15 @@
           <w:szCs w:val="20"/>
         </w:rPr>
         <w:br/>
-        <w:t>4.1.2. Modelo Entidad Relación</w:t>
+        <w:t>3</w:t>
+      </w:r>
+      <w:r>
+        <w:rPr>
+          <w:rFonts w:ascii="Cambria" w:eastAsia="Cambria" w:hAnsi="Cambria" w:cs="Cambria"/>
+          <w:sz w:val="20"/>
+          <w:szCs w:val="20"/>
+        </w:rPr>
+        <w:t>.1.2. Modelo Entidad Relación</w:t>
       </w:r>
       <w:r>
         <w:rPr>
@@ -2128,8 +1658,6 @@
           <w:szCs w:val="20"/>
         </w:rPr>
       </w:pPr>
-      <w:commentRangeStart w:id="26"/>
-      <w:commentRangeStart w:id="27"/>
       <w:r>
         <w:rPr>
           <w:rFonts w:asciiTheme="majorHAnsi" w:eastAsia="Cambria" w:hAnsiTheme="majorHAnsi" w:cs="Cambria"/>
@@ -2140,7 +1668,6 @@
         </w:rPr>
         <w:t xml:space="preserve">Fig. 2: Modelo Entidad </w:t>
       </w:r>
-      <w:proofErr w:type="spellStart"/>
       <w:r>
         <w:rPr>
           <w:rFonts w:asciiTheme="majorHAnsi" w:eastAsia="Cambria" w:hAnsiTheme="majorHAnsi" w:cs="Cambria"/>
@@ -2149,20 +1676,8 @@
           <w:sz w:val="20"/>
           <w:szCs w:val="20"/>
         </w:rPr>
-        <w:t>Relacion</w:t>
-      </w:r>
-      <w:commentRangeEnd w:id="26"/>
-      <w:proofErr w:type="spellEnd"/>
-      <w:r>
-        <w:rPr>
-          <w:rFonts w:asciiTheme="majorHAnsi" w:hAnsiTheme="majorHAnsi"/>
-          <w:b/>
-          <w:sz w:val="20"/>
-          <w:szCs w:val="20"/>
-        </w:rPr>
-        <w:commentReference w:id="26"/>
-      </w:r>
-      <w:commentRangeEnd w:id="27"/>
+        <w:t>Relación</w:t>
+      </w:r>
     </w:p>
     <w:p>
       <w:pPr>
@@ -2177,15 +1692,6 @@
           <w:szCs w:val="20"/>
         </w:rPr>
       </w:pPr>
-      <w:r>
-        <w:rPr>
-          <w:rFonts w:asciiTheme="majorHAnsi" w:hAnsiTheme="majorHAnsi"/>
-          <w:b/>
-          <w:sz w:val="20"/>
-          <w:szCs w:val="20"/>
-        </w:rPr>
-        <w:commentReference w:id="27"/>
-      </w:r>
     </w:p>
     <w:p>
       <w:pPr>
@@ -2527,9 +2033,6 @@
       <w:pPr>
         <w:keepNext/>
         <w:widowControl w:val="0"/>
-        <w:pBdr>
-          <w:left w:val="nil"/>
-        </w:pBdr>
         <w:spacing w:before="120" w:line="240" w:lineRule="auto"/>
         <w:jc w:val="left"/>
         <w:rPr>
@@ -2543,9 +2046,6 @@
       <w:pPr>
         <w:keepNext/>
         <w:widowControl w:val="0"/>
-        <w:pBdr>
-          <w:left w:val="nil"/>
-        </w:pBdr>
         <w:spacing w:before="120" w:line="240" w:lineRule="auto"/>
         <w:jc w:val="left"/>
         <w:rPr>
@@ -2560,7 +2060,15 @@
           <w:sz w:val="20"/>
           <w:szCs w:val="20"/>
         </w:rPr>
-        <w:t>3.1.3. Diagrama de Clases</w:t>
+        <w:t>3</w:t>
+      </w:r>
+      <w:r>
+        <w:rPr>
+          <w:rFonts w:ascii="Cambria" w:eastAsia="Cambria" w:hAnsi="Cambria" w:cs="Cambria"/>
+          <w:sz w:val="20"/>
+          <w:szCs w:val="20"/>
+        </w:rPr>
+        <w:t>.1.3. Diagrama de Clases</w:t>
       </w:r>
       <w:r>
         <w:rPr>
@@ -2640,9 +2148,6 @@
       <w:pPr>
         <w:keepNext/>
         <w:widowControl w:val="0"/>
-        <w:pBdr>
-          <w:left w:val="nil"/>
-        </w:pBdr>
         <w:spacing w:before="120" w:line="240" w:lineRule="auto"/>
         <w:jc w:val="center"/>
         <w:rPr>
@@ -2668,9 +2173,6 @@
       <w:pPr>
         <w:keepNext/>
         <w:widowControl w:val="0"/>
-        <w:pBdr>
-          <w:left w:val="nil"/>
-        </w:pBdr>
         <w:spacing w:before="120" w:line="240" w:lineRule="auto"/>
         <w:jc w:val="center"/>
         <w:rPr>
@@ -2738,9 +2240,6 @@
       <w:pPr>
         <w:keepNext/>
         <w:widowControl w:val="0"/>
-        <w:pBdr>
-          <w:left w:val="nil"/>
-        </w:pBdr>
         <w:spacing w:before="120" w:line="240" w:lineRule="auto"/>
         <w:jc w:val="center"/>
         <w:rPr>
@@ -2774,9 +2273,6 @@
       <w:pPr>
         <w:keepNext/>
         <w:widowControl w:val="0"/>
-        <w:pBdr>
-          <w:left w:val="nil"/>
-        </w:pBdr>
         <w:spacing w:before="120" w:line="240" w:lineRule="auto"/>
         <w:jc w:val="left"/>
         <w:rPr>
@@ -2882,6 +2378,41 @@
         <w:keepNext/>
         <w:widowControl w:val="0"/>
         <w:spacing w:before="120" w:line="240" w:lineRule="auto"/>
+        <w:jc w:val="center"/>
+        <w:rPr>
+          <w:rFonts w:ascii="Cambria" w:eastAsia="Cambria" w:hAnsi="Cambria" w:cs="Cambria"/>
+          <w:b/>
+          <w:i/>
+          <w:sz w:val="20"/>
+          <w:szCs w:val="20"/>
+        </w:rPr>
+      </w:pPr>
+      <w:r>
+        <w:rPr>
+          <w:rFonts w:ascii="Cambria" w:eastAsia="Cambria" w:hAnsi="Cambria" w:cs="Cambria"/>
+          <w:b/>
+          <w:i/>
+          <w:sz w:val="20"/>
+          <w:szCs w:val="20"/>
+        </w:rPr>
+        <w:t>Fig. 4</w:t>
+      </w:r>
+      <w:r>
+        <w:rPr>
+          <w:rFonts w:ascii="Cambria" w:eastAsia="Cambria" w:hAnsi="Cambria" w:cs="Cambria"/>
+          <w:b/>
+          <w:i/>
+          <w:sz w:val="20"/>
+          <w:szCs w:val="20"/>
+        </w:rPr>
+        <w:t>: Diagrama de Clases</w:t>
+      </w:r>
+    </w:p>
+    <w:p>
+      <w:pPr>
+        <w:keepNext/>
+        <w:widowControl w:val="0"/>
+        <w:spacing w:before="120" w:line="240" w:lineRule="auto"/>
         <w:jc w:val="left"/>
         <w:rPr>
           <w:rFonts w:ascii="Cambria" w:eastAsia="Cambria" w:hAnsi="Cambria" w:cs="Cambria"/>
@@ -2895,9 +2426,10 @@
         <w:keepNext/>
         <w:widowControl w:val="0"/>
         <w:spacing w:before="120" w:line="240" w:lineRule="auto"/>
-        <w:jc w:val="left"/>
-        <w:rPr>
-          <w:rFonts w:ascii="Cambria" w:eastAsia="Cambria" w:hAnsi="Cambria" w:cs="Cambria"/>
+        <w:jc w:val="center"/>
+        <w:rPr>
+          <w:rFonts w:ascii="Cambria" w:eastAsia="Cambria" w:hAnsi="Cambria" w:cs="Cambria"/>
+          <w:i/>
           <w:sz w:val="20"/>
           <w:szCs w:val="20"/>
         </w:rPr>
@@ -2908,7 +2440,7 @@
         </w:rPr>
         <w:lastRenderedPageBreak/>
         <w:drawing>
-          <wp:inline distT="114300" distB="114300" distL="114300" distR="114300" wp14:anchorId="36C9C857" wp14:editId="761786A5">
+          <wp:inline distT="114300" distB="114300" distL="114300" distR="114300" wp14:anchorId="10B8F012" wp14:editId="21DE9185">
             <wp:extent cx="5405438" cy="3404783"/>
             <wp:effectExtent l="0" t="0" r="0" b="5715"/>
             <wp:docPr id="5" name="image16.png" descr="ProyectoU (2).png"/>
@@ -2956,25 +2488,99 @@
           </wp:inline>
         </w:drawing>
       </w:r>
-    </w:p>
-    <w:p>
-      <w:pPr>
-        <w:keepNext/>
-        <w:widowControl w:val="0"/>
-        <w:spacing w:before="120" w:line="240" w:lineRule="auto"/>
-        <w:jc w:val="left"/>
-        <w:rPr>
-          <w:rFonts w:ascii="Cambria" w:eastAsia="Cambria" w:hAnsi="Cambria" w:cs="Cambria"/>
-          <w:sz w:val="20"/>
-          <w:szCs w:val="20"/>
-        </w:rPr>
-      </w:pPr>
+      <w:r>
+        <w:rPr>
+          <w:rFonts w:ascii="Cambria" w:eastAsia="Cambria" w:hAnsi="Cambria" w:cs="Cambria"/>
+          <w:b/>
+          <w:i/>
+          <w:sz w:val="20"/>
+          <w:szCs w:val="20"/>
+        </w:rPr>
+        <w:t xml:space="preserve"> </w:t>
+      </w:r>
+      <w:r>
+        <w:rPr>
+          <w:rFonts w:ascii="Cambria" w:eastAsia="Cambria" w:hAnsi="Cambria" w:cs="Cambria"/>
+          <w:b/>
+          <w:i/>
+          <w:sz w:val="20"/>
+          <w:szCs w:val="20"/>
+        </w:rPr>
+        <w:t>Fuente:</w:t>
+      </w:r>
+      <w:r>
+        <w:rPr>
+          <w:rFonts w:ascii="Cambria" w:eastAsia="Cambria" w:hAnsi="Cambria" w:cs="Cambria"/>
+          <w:i/>
+          <w:sz w:val="20"/>
+          <w:szCs w:val="20"/>
+        </w:rPr>
+        <w:t xml:space="preserve"> Elaboración Propia</w:t>
+      </w:r>
+    </w:p>
+    <w:p>
+      <w:pPr>
+        <w:keepNext/>
+        <w:widowControl w:val="0"/>
+        <w:spacing w:before="120" w:line="240" w:lineRule="auto"/>
+        <w:jc w:val="center"/>
+        <w:rPr>
+          <w:rFonts w:ascii="Cambria" w:eastAsia="Cambria" w:hAnsi="Cambria" w:cs="Cambria"/>
+          <w:i/>
+          <w:sz w:val="20"/>
+          <w:szCs w:val="20"/>
+        </w:rPr>
+      </w:pPr>
+    </w:p>
+    <w:p>
+      <w:pPr>
+        <w:keepNext/>
+        <w:widowControl w:val="0"/>
+        <w:spacing w:before="120" w:line="240" w:lineRule="auto"/>
+        <w:jc w:val="center"/>
+        <w:rPr>
+          <w:rFonts w:ascii="Cambria" w:eastAsia="Cambria" w:hAnsi="Cambria" w:cs="Cambria"/>
+          <w:i/>
+          <w:sz w:val="20"/>
+          <w:szCs w:val="20"/>
+        </w:rPr>
+      </w:pPr>
+      <w:r>
+        <w:rPr>
+          <w:rFonts w:ascii="Cambria" w:eastAsia="Cambria" w:hAnsi="Cambria" w:cs="Cambria"/>
+          <w:b/>
+          <w:i/>
+          <w:sz w:val="20"/>
+          <w:szCs w:val="20"/>
+        </w:rPr>
+        <w:t xml:space="preserve">Fig. </w:t>
+      </w:r>
+      <w:r>
+        <w:rPr>
+          <w:rFonts w:ascii="Cambria" w:eastAsia="Cambria" w:hAnsi="Cambria" w:cs="Cambria"/>
+          <w:b/>
+          <w:i/>
+          <w:sz w:val="20"/>
+          <w:szCs w:val="20"/>
+        </w:rPr>
+        <w:t>5</w:t>
+      </w:r>
+      <w:r>
+        <w:rPr>
+          <w:rFonts w:ascii="Cambria" w:eastAsia="Cambria" w:hAnsi="Cambria" w:cs="Cambria"/>
+          <w:b/>
+          <w:i/>
+          <w:sz w:val="20"/>
+          <w:szCs w:val="20"/>
+        </w:rPr>
+        <w:t>: Diagrama de Clases</w:t>
+      </w:r>
       <w:r>
         <w:rPr>
           <w:noProof/>
         </w:rPr>
         <w:drawing>
-          <wp:inline distT="114300" distB="114300" distL="114300" distR="114300" wp14:anchorId="7D75F7EC" wp14:editId="31B50D06">
+          <wp:inline distT="114300" distB="114300" distL="114300" distR="114300" wp14:anchorId="6AD47893" wp14:editId="74227D96">
             <wp:extent cx="5612130" cy="4114800"/>
             <wp:effectExtent l="0" t="0" r="7620" b="0"/>
             <wp:docPr id="3" name="image13.png" descr="ProyectoU (1).png"/>
@@ -3030,6 +2636,665 @@
         </w:rPr>
         <w:br/>
       </w:r>
+      <w:r>
+        <w:rPr>
+          <w:rFonts w:ascii="Cambria" w:eastAsia="Cambria" w:hAnsi="Cambria" w:cs="Cambria"/>
+          <w:b/>
+          <w:i/>
+          <w:sz w:val="20"/>
+          <w:szCs w:val="20"/>
+        </w:rPr>
+        <w:t>Fuente:</w:t>
+      </w:r>
+      <w:r>
+        <w:rPr>
+          <w:rFonts w:ascii="Cambria" w:eastAsia="Cambria" w:hAnsi="Cambria" w:cs="Cambria"/>
+          <w:i/>
+          <w:sz w:val="20"/>
+          <w:szCs w:val="20"/>
+        </w:rPr>
+        <w:t xml:space="preserve"> Elaboración Propia</w:t>
+      </w:r>
+    </w:p>
+    <w:p>
+      <w:pPr>
+        <w:keepNext/>
+        <w:widowControl w:val="0"/>
+        <w:spacing w:before="120" w:line="240" w:lineRule="auto"/>
+        <w:jc w:val="center"/>
+        <w:rPr>
+          <w:rFonts w:ascii="Cambria" w:eastAsia="Cambria" w:hAnsi="Cambria" w:cs="Cambria"/>
+          <w:i/>
+          <w:sz w:val="20"/>
+          <w:szCs w:val="20"/>
+        </w:rPr>
+      </w:pPr>
+    </w:p>
+    <w:p>
+      <w:pPr>
+        <w:keepNext/>
+        <w:widowControl w:val="0"/>
+        <w:spacing w:before="120" w:line="240" w:lineRule="auto"/>
+        <w:jc w:val="left"/>
+        <w:rPr>
+          <w:rFonts w:ascii="Cambria" w:eastAsia="Cambria" w:hAnsi="Cambria" w:cs="Cambria"/>
+          <w:sz w:val="20"/>
+          <w:szCs w:val="20"/>
+        </w:rPr>
+      </w:pPr>
+      <w:r>
+        <w:rPr>
+          <w:rFonts w:ascii="Cambria" w:eastAsia="Cambria" w:hAnsi="Cambria" w:cs="Cambria"/>
+          <w:sz w:val="20"/>
+          <w:szCs w:val="20"/>
+        </w:rPr>
+        <w:t>3.2 FUNCIONAMIENTO</w:t>
+      </w:r>
+    </w:p>
+    <w:p>
+      <w:pPr>
+        <w:keepNext/>
+        <w:widowControl w:val="0"/>
+        <w:spacing w:before="120" w:line="240" w:lineRule="auto"/>
+        <w:jc w:val="left"/>
+        <w:rPr>
+          <w:rFonts w:ascii="Cambria" w:eastAsia="Cambria" w:hAnsi="Cambria" w:cs="Cambria"/>
+          <w:sz w:val="20"/>
+          <w:szCs w:val="20"/>
+        </w:rPr>
+      </w:pPr>
+      <w:r>
+        <w:rPr>
+          <w:rFonts w:ascii="Cambria" w:eastAsia="Cambria" w:hAnsi="Cambria" w:cs="Cambria"/>
+          <w:sz w:val="20"/>
+          <w:szCs w:val="20"/>
+        </w:rPr>
+        <w:lastRenderedPageBreak/>
+        <w:t>3.3 PROBLEMAS DURANTE EL DESARROLLO</w:t>
+      </w:r>
+    </w:p>
+    <w:p>
+      <w:pPr>
+        <w:keepNext/>
+        <w:widowControl w:val="0"/>
+        <w:spacing w:before="120" w:line="240" w:lineRule="auto"/>
+        <w:jc w:val="left"/>
+        <w:rPr>
+          <w:rFonts w:ascii="Cambria" w:eastAsia="Cambria" w:hAnsi="Cambria" w:cs="Cambria"/>
+          <w:sz w:val="20"/>
+          <w:szCs w:val="20"/>
+        </w:rPr>
+      </w:pPr>
+      <w:r>
+        <w:rPr>
+          <w:rFonts w:ascii="Cambria" w:eastAsia="Cambria" w:hAnsi="Cambria" w:cs="Cambria"/>
+          <w:sz w:val="20"/>
+          <w:szCs w:val="20"/>
+        </w:rPr>
+        <w:t>Al momento de desarrollar un proyecto de software la experiencia juega un papel importante en el proceso</w:t>
+      </w:r>
+    </w:p>
+    <w:p>
+      <w:pPr>
+        <w:keepNext/>
+        <w:widowControl w:val="0"/>
+        <w:spacing w:before="120" w:line="240" w:lineRule="auto"/>
+        <w:jc w:val="left"/>
+        <w:rPr>
+          <w:rFonts w:ascii="Cambria" w:eastAsia="Cambria" w:hAnsi="Cambria" w:cs="Cambria"/>
+          <w:sz w:val="20"/>
+          <w:szCs w:val="20"/>
+        </w:rPr>
+      </w:pPr>
+      <w:r>
+        <w:rPr>
+          <w:rFonts w:ascii="Cambria" w:eastAsia="Cambria" w:hAnsi="Cambria" w:cs="Cambria"/>
+          <w:sz w:val="20"/>
+          <w:szCs w:val="20"/>
+        </w:rPr>
+        <w:t>ESTILOS EN PRIMEFACES</w:t>
+      </w:r>
+    </w:p>
+    <w:p>
+      <w:pPr>
+        <w:keepNext/>
+        <w:widowControl w:val="0"/>
+        <w:spacing w:before="120" w:line="240" w:lineRule="auto"/>
+        <w:rPr>
+          <w:rFonts w:ascii="Cambria" w:eastAsia="Cambria" w:hAnsi="Cambria" w:cs="Cambria"/>
+          <w:sz w:val="20"/>
+          <w:szCs w:val="20"/>
+        </w:rPr>
+      </w:pPr>
+      <w:r>
+        <w:rPr>
+          <w:rFonts w:ascii="Cambria" w:eastAsia="Cambria" w:hAnsi="Cambria" w:cs="Cambria"/>
+          <w:sz w:val="20"/>
+          <w:szCs w:val="20"/>
+        </w:rPr>
+        <w:t>Al momento de agregar estilos en el proyecto se encontró un gran obstáculo que tomo tiempo abarcar, por un lado elegir el estilo apropiado para el sistema teniendo en cuenta que primefaces maneja plantillas predefinidas y que por tanto requiere de un tratamiento especial en ese aspecto.</w:t>
+      </w:r>
+    </w:p>
+    <w:p>
+      <w:pPr>
+        <w:keepNext/>
+        <w:widowControl w:val="0"/>
+        <w:spacing w:before="120" w:line="240" w:lineRule="auto"/>
+        <w:rPr>
+          <w:rFonts w:ascii="Cambria" w:eastAsia="Cambria" w:hAnsi="Cambria" w:cs="Cambria"/>
+          <w:sz w:val="20"/>
+          <w:szCs w:val="20"/>
+        </w:rPr>
+      </w:pPr>
+      <w:r>
+        <w:rPr>
+          <w:rFonts w:ascii="Cambria" w:eastAsia="Cambria" w:hAnsi="Cambria" w:cs="Cambria"/>
+          <w:sz w:val="20"/>
+          <w:szCs w:val="20"/>
+        </w:rPr>
+        <w:t xml:space="preserve">Llegado a este punto buscando en diferentes sitios de internet se sugería las </w:t>
+      </w:r>
+      <w:r>
+        <w:rPr>
+          <w:rFonts w:ascii="Cambria" w:eastAsia="Cambria" w:hAnsi="Cambria" w:cs="Cambria"/>
+          <w:sz w:val="20"/>
+          <w:szCs w:val="20"/>
+        </w:rPr>
+        <w:t>siguientes</w:t>
+      </w:r>
+      <w:r>
+        <w:rPr>
+          <w:rFonts w:ascii="Cambria" w:eastAsia="Cambria" w:hAnsi="Cambria" w:cs="Cambria"/>
+          <w:sz w:val="20"/>
+          <w:szCs w:val="20"/>
+        </w:rPr>
+        <w:t xml:space="preserve"> opciones: comprar una plantilla diseñada para primefaces, crear una plantilla por medio de ThemeRoller o </w:t>
+      </w:r>
+      <w:r>
+        <w:rPr>
+          <w:rFonts w:ascii="Cambria" w:eastAsia="Cambria" w:hAnsi="Cambria" w:cs="Cambria"/>
+          <w:sz w:val="20"/>
+          <w:szCs w:val="20"/>
+        </w:rPr>
+        <w:t>sobrescribir</w:t>
+      </w:r>
+      <w:r>
+        <w:rPr>
+          <w:rFonts w:ascii="Cambria" w:eastAsia="Cambria" w:hAnsi="Cambria" w:cs="Cambria"/>
+          <w:sz w:val="20"/>
+          <w:szCs w:val="20"/>
+        </w:rPr>
+        <w:t xml:space="preserve"> las clases del tema definido por defecto en primefaces.</w:t>
+      </w:r>
+    </w:p>
+    <w:p>
+      <w:pPr>
+        <w:keepNext/>
+        <w:widowControl w:val="0"/>
+        <w:spacing w:before="120" w:line="240" w:lineRule="auto"/>
+        <w:rPr>
+          <w:rFonts w:ascii="Cambria" w:eastAsia="Cambria" w:hAnsi="Cambria" w:cs="Cambria"/>
+          <w:sz w:val="20"/>
+          <w:szCs w:val="20"/>
+        </w:rPr>
+      </w:pPr>
+      <w:r>
+        <w:rPr>
+          <w:rFonts w:ascii="Cambria" w:eastAsia="Cambria" w:hAnsi="Cambria" w:cs="Cambria"/>
+          <w:sz w:val="20"/>
+          <w:szCs w:val="20"/>
+        </w:rPr>
+        <w:t xml:space="preserve">La solución </w:t>
+      </w:r>
+      <w:r>
+        <w:rPr>
+          <w:rFonts w:ascii="Cambria" w:eastAsia="Cambria" w:hAnsi="Cambria" w:cs="Cambria"/>
+          <w:sz w:val="20"/>
+          <w:szCs w:val="20"/>
+        </w:rPr>
+        <w:t>que implementamos fue crear en T</w:t>
+      </w:r>
+      <w:r>
+        <w:rPr>
+          <w:rFonts w:ascii="Cambria" w:eastAsia="Cambria" w:hAnsi="Cambria" w:cs="Cambria"/>
+          <w:sz w:val="20"/>
+          <w:szCs w:val="20"/>
+        </w:rPr>
+        <w:t>heme</w:t>
+      </w:r>
+      <w:r>
+        <w:rPr>
+          <w:rFonts w:ascii="Cambria" w:eastAsia="Cambria" w:hAnsi="Cambria" w:cs="Cambria"/>
+          <w:sz w:val="20"/>
+          <w:szCs w:val="20"/>
+        </w:rPr>
+        <w:t>R</w:t>
+      </w:r>
+      <w:r>
+        <w:rPr>
+          <w:rFonts w:ascii="Cambria" w:eastAsia="Cambria" w:hAnsi="Cambria" w:cs="Cambria"/>
+          <w:sz w:val="20"/>
+          <w:szCs w:val="20"/>
+        </w:rPr>
+        <w:t xml:space="preserve">oller el estilo con los colores de la institución, adicional a esto </w:t>
+      </w:r>
+      <w:r>
+        <w:rPr>
+          <w:rFonts w:ascii="Cambria" w:eastAsia="Cambria" w:hAnsi="Cambria" w:cs="Cambria"/>
+          <w:sz w:val="20"/>
+          <w:szCs w:val="20"/>
+        </w:rPr>
+        <w:t xml:space="preserve">se sobrescribieron </w:t>
+      </w:r>
+      <w:r>
+        <w:rPr>
+          <w:rFonts w:ascii="Cambria" w:eastAsia="Cambria" w:hAnsi="Cambria" w:cs="Cambria"/>
+          <w:sz w:val="20"/>
+          <w:szCs w:val="20"/>
+        </w:rPr>
+        <w:t>algunas clases a nuestro criterio para hacer más amigable el diseño.</w:t>
+      </w:r>
+    </w:p>
+    <w:p>
+      <w:pPr>
+        <w:keepNext/>
+        <w:widowControl w:val="0"/>
+        <w:spacing w:before="120" w:line="240" w:lineRule="auto"/>
+        <w:jc w:val="left"/>
+        <w:rPr>
+          <w:rFonts w:ascii="Cambria" w:eastAsia="Cambria" w:hAnsi="Cambria" w:cs="Cambria"/>
+          <w:sz w:val="20"/>
+          <w:szCs w:val="20"/>
+        </w:rPr>
+      </w:pPr>
+    </w:p>
+    <w:p>
+      <w:pPr>
+        <w:keepNext/>
+        <w:widowControl w:val="0"/>
+        <w:spacing w:before="120" w:line="240" w:lineRule="auto"/>
+        <w:jc w:val="left"/>
+        <w:rPr>
+          <w:rFonts w:ascii="Cambria" w:eastAsia="Cambria" w:hAnsi="Cambria" w:cs="Cambria"/>
+          <w:sz w:val="20"/>
+          <w:szCs w:val="20"/>
+        </w:rPr>
+      </w:pPr>
+      <w:r>
+        <w:rPr>
+          <w:rFonts w:ascii="Cambria" w:eastAsia="Cambria" w:hAnsi="Cambria" w:cs="Cambria"/>
+          <w:sz w:val="20"/>
+          <w:szCs w:val="20"/>
+        </w:rPr>
+        <w:t>MODIFICACION DE RECURSOS PREDEFINIDOS</w:t>
+      </w:r>
+    </w:p>
+    <w:p>
+      <w:pPr>
+        <w:keepNext/>
+        <w:widowControl w:val="0"/>
+        <w:spacing w:before="120" w:line="240" w:lineRule="auto"/>
+        <w:rPr>
+          <w:rFonts w:ascii="Cambria" w:eastAsia="Cambria" w:hAnsi="Cambria" w:cs="Cambria"/>
+          <w:sz w:val="20"/>
+          <w:szCs w:val="20"/>
+        </w:rPr>
+      </w:pPr>
+      <w:r>
+        <w:rPr>
+          <w:rFonts w:ascii="Cambria" w:eastAsia="Cambria" w:hAnsi="Cambria" w:cs="Cambria"/>
+          <w:sz w:val="20"/>
+          <w:szCs w:val="20"/>
+        </w:rPr>
+        <w:t>Primefaces es una gran herramienta en el desarrollo de aplicaciones principalmente en java, pero algo que no esperábamos se complicara es la implementación de elementos que ya están predefinidos, esto se dio porque nuestro requerimiento no estaba contemplado en el elemento, por lo que encontrar un modo de implementarlo sin llegar a mayores problemas fue una tarea larga y de paciencia.</w:t>
+      </w:r>
+    </w:p>
+    <w:p>
+      <w:pPr>
+        <w:keepNext/>
+        <w:widowControl w:val="0"/>
+        <w:spacing w:before="120" w:line="240" w:lineRule="auto"/>
+        <w:rPr>
+          <w:rFonts w:ascii="Cambria" w:eastAsia="Cambria" w:hAnsi="Cambria" w:cs="Cambria"/>
+          <w:sz w:val="20"/>
+          <w:szCs w:val="20"/>
+        </w:rPr>
+      </w:pPr>
+      <w:r>
+        <w:rPr>
+          <w:rFonts w:ascii="Cambria" w:eastAsia="Cambria" w:hAnsi="Cambria" w:cs="Cambria"/>
+          <w:sz w:val="20"/>
+          <w:szCs w:val="20"/>
+        </w:rPr>
+        <w:t xml:space="preserve">Por ejemplo, el uso de tablas dinámicas, primefaces tiene a disposición una </w:t>
+      </w:r>
+      <w:proofErr w:type="spellStart"/>
+      <w:r>
+        <w:rPr>
+          <w:rFonts w:ascii="Cambria" w:eastAsia="Cambria" w:hAnsi="Cambria" w:cs="Cambria"/>
+          <w:sz w:val="20"/>
+          <w:szCs w:val="20"/>
+        </w:rPr>
+        <w:t>tag</w:t>
+      </w:r>
+      <w:proofErr w:type="spellEnd"/>
+      <w:r>
+        <w:rPr>
+          <w:rFonts w:ascii="Cambria" w:eastAsia="Cambria" w:hAnsi="Cambria" w:cs="Cambria"/>
+          <w:sz w:val="20"/>
+          <w:szCs w:val="20"/>
+        </w:rPr>
+        <w:t xml:space="preserve"> que permite agregar una autosuma en la tabla, pero al mismo tiempo obliga a que se realice un ordenamiento en la tabla de tal manera que genera divisiones por cada dato diferente en la tabla que se usó para ordenarla.</w:t>
+      </w:r>
+      <w:r>
+        <w:rPr>
+          <w:rFonts w:ascii="Cambria" w:eastAsia="Cambria" w:hAnsi="Cambria" w:cs="Cambria"/>
+          <w:sz w:val="20"/>
+          <w:szCs w:val="20"/>
+        </w:rPr>
+        <w:t xml:space="preserve"> Para solucionarlo se creó un campo oculto en la clase de la </w:t>
+      </w:r>
+      <w:proofErr w:type="spellStart"/>
+      <w:r>
+        <w:rPr>
+          <w:rFonts w:ascii="Cambria" w:eastAsia="Cambria" w:hAnsi="Cambria" w:cs="Cambria"/>
+          <w:sz w:val="20"/>
+          <w:szCs w:val="20"/>
+        </w:rPr>
+        <w:t>entity</w:t>
+      </w:r>
+      <w:proofErr w:type="spellEnd"/>
+      <w:r>
+        <w:rPr>
+          <w:rFonts w:ascii="Cambria" w:eastAsia="Cambria" w:hAnsi="Cambria" w:cs="Cambria"/>
+          <w:sz w:val="20"/>
+          <w:szCs w:val="20"/>
+        </w:rPr>
+        <w:t xml:space="preserve"> que se usa para llenar la tabla, darle a ese nuevo campo un valor predeterminado y ordenar la tabla con ese campo, de esa manera se evitan las divisiones no deseadas.</w:t>
+      </w:r>
+    </w:p>
+    <w:p>
+      <w:pPr>
+        <w:keepNext/>
+        <w:widowControl w:val="0"/>
+        <w:spacing w:before="120" w:line="240" w:lineRule="auto"/>
+        <w:rPr>
+          <w:rFonts w:ascii="Cambria" w:eastAsia="Cambria" w:hAnsi="Cambria" w:cs="Cambria"/>
+          <w:sz w:val="20"/>
+          <w:szCs w:val="20"/>
+        </w:rPr>
+      </w:pPr>
+      <w:r>
+        <w:rPr>
+          <w:rFonts w:ascii="Cambria" w:eastAsia="Cambria" w:hAnsi="Cambria" w:cs="Cambria"/>
+          <w:sz w:val="20"/>
+          <w:szCs w:val="20"/>
+        </w:rPr>
+        <w:t xml:space="preserve">Otro elemento con el que se tuvo problemas fue </w:t>
+      </w:r>
+      <w:proofErr w:type="spellStart"/>
+      <w:r>
+        <w:rPr>
+          <w:rFonts w:ascii="Cambria" w:eastAsia="Cambria" w:hAnsi="Cambria" w:cs="Cambria"/>
+          <w:sz w:val="20"/>
+          <w:szCs w:val="20"/>
+        </w:rPr>
+        <w:t>JaspeRreports</w:t>
+      </w:r>
+      <w:proofErr w:type="spellEnd"/>
+      <w:r>
+        <w:rPr>
+          <w:rFonts w:ascii="Cambria" w:eastAsia="Cambria" w:hAnsi="Cambria" w:cs="Cambria"/>
+          <w:sz w:val="20"/>
+          <w:szCs w:val="20"/>
+        </w:rPr>
+        <w:t xml:space="preserve">, aunque es la herramienta </w:t>
+      </w:r>
+      <w:r>
+        <w:rPr>
+          <w:rFonts w:ascii="Cambria" w:eastAsia="Cambria" w:hAnsi="Cambria" w:cs="Cambria"/>
+          <w:sz w:val="20"/>
+          <w:szCs w:val="20"/>
+        </w:rPr>
+        <w:t>más</w:t>
+      </w:r>
+      <w:r>
+        <w:rPr>
+          <w:rFonts w:ascii="Cambria" w:eastAsia="Cambria" w:hAnsi="Cambria" w:cs="Cambria"/>
+          <w:sz w:val="20"/>
+          <w:szCs w:val="20"/>
+        </w:rPr>
+        <w:t xml:space="preserve"> usada para reportes en Java, </w:t>
+      </w:r>
+      <w:r>
+        <w:rPr>
+          <w:rFonts w:ascii="Cambria" w:eastAsia="Cambria" w:hAnsi="Cambria" w:cs="Cambria"/>
+          <w:sz w:val="20"/>
+          <w:szCs w:val="20"/>
+        </w:rPr>
+        <w:t>talvez la falta de experiencia en el uso de esa herramienta provoco inconvenientes al momento de exportar</w:t>
+      </w:r>
+      <w:r>
+        <w:rPr>
+          <w:rFonts w:ascii="Cambria" w:eastAsia="Cambria" w:hAnsi="Cambria" w:cs="Cambria"/>
+          <w:sz w:val="20"/>
+          <w:szCs w:val="20"/>
+        </w:rPr>
+        <w:t>,</w:t>
+      </w:r>
+      <w:r>
+        <w:rPr>
+          <w:rFonts w:ascii="Cambria" w:eastAsia="Cambria" w:hAnsi="Cambria" w:cs="Cambria"/>
+          <w:sz w:val="20"/>
+          <w:szCs w:val="20"/>
+        </w:rPr>
+        <w:t xml:space="preserve"> no se logró hacer una pre visualización, crear una tabla dinámica que se creara a partir de valores aleatorios en las columnas y filas.</w:t>
+      </w:r>
+      <w:r>
+        <w:rPr>
+          <w:rFonts w:ascii="Cambria" w:eastAsia="Cambria" w:hAnsi="Cambria" w:cs="Cambria"/>
+          <w:sz w:val="20"/>
+          <w:szCs w:val="20"/>
+        </w:rPr>
+        <w:t xml:space="preserve"> La solución a estos problemas fue usar dos librerías: </w:t>
+      </w:r>
+      <w:proofErr w:type="spellStart"/>
+      <w:r>
+        <w:rPr>
+          <w:rFonts w:ascii="Cambria" w:eastAsia="Cambria" w:hAnsi="Cambria" w:cs="Cambria"/>
+          <w:sz w:val="20"/>
+          <w:szCs w:val="20"/>
+        </w:rPr>
+        <w:t>flying-saucer-pdf</w:t>
+      </w:r>
+      <w:proofErr w:type="spellEnd"/>
+      <w:r>
+        <w:rPr>
+          <w:rFonts w:ascii="Cambria" w:eastAsia="Cambria" w:hAnsi="Cambria" w:cs="Cambria"/>
+          <w:sz w:val="20"/>
+          <w:szCs w:val="20"/>
+        </w:rPr>
+        <w:t xml:space="preserve"> y </w:t>
+      </w:r>
+      <w:proofErr w:type="spellStart"/>
+      <w:r>
+        <w:rPr>
+          <w:rFonts w:ascii="Cambria" w:eastAsia="Cambria" w:hAnsi="Cambria" w:cs="Cambria"/>
+          <w:sz w:val="20"/>
+          <w:szCs w:val="20"/>
+        </w:rPr>
+        <w:t>itext</w:t>
+      </w:r>
+      <w:proofErr w:type="spellEnd"/>
+      <w:proofErr w:type="gramStart"/>
+      <w:r>
+        <w:rPr>
+          <w:rFonts w:ascii="Cambria" w:eastAsia="Cambria" w:hAnsi="Cambria" w:cs="Cambria"/>
+          <w:sz w:val="20"/>
+          <w:szCs w:val="20"/>
+        </w:rPr>
+        <w:t>,.</w:t>
+      </w:r>
+      <w:proofErr w:type="gramEnd"/>
+      <w:r>
+        <w:rPr>
+          <w:rFonts w:ascii="Cambria" w:eastAsia="Cambria" w:hAnsi="Cambria" w:cs="Cambria"/>
+          <w:sz w:val="20"/>
+          <w:szCs w:val="20"/>
+        </w:rPr>
+        <w:t xml:space="preserve"> Estas librerías permiten a partir a una vista exportarla a cualquier formato y solo requiere de unas cuantas líneas de código.</w:t>
+      </w:r>
+      <w:bookmarkStart w:id="0" w:name="_GoBack"/>
+      <w:bookmarkEnd w:id="0"/>
+    </w:p>
+    <w:p>
+      <w:pPr>
+        <w:keepNext/>
+        <w:widowControl w:val="0"/>
+        <w:spacing w:before="120" w:line="240" w:lineRule="auto"/>
+        <w:jc w:val="left"/>
+        <w:rPr>
+          <w:rFonts w:ascii="Cambria" w:eastAsia="Cambria" w:hAnsi="Cambria" w:cs="Cambria"/>
+          <w:sz w:val="20"/>
+          <w:szCs w:val="20"/>
+        </w:rPr>
+      </w:pPr>
+    </w:p>
+    <w:p>
+      <w:pPr>
+        <w:keepNext/>
+        <w:widowControl w:val="0"/>
+        <w:spacing w:before="120" w:line="240" w:lineRule="auto"/>
+        <w:jc w:val="left"/>
+        <w:rPr>
+          <w:rFonts w:ascii="Cambria" w:eastAsia="Cambria" w:hAnsi="Cambria" w:cs="Cambria"/>
+          <w:sz w:val="20"/>
+          <w:szCs w:val="20"/>
+        </w:rPr>
+      </w:pPr>
+      <w:r>
+        <w:rPr>
+          <w:rFonts w:ascii="Cambria" w:eastAsia="Cambria" w:hAnsi="Cambria" w:cs="Cambria"/>
+          <w:sz w:val="20"/>
+          <w:szCs w:val="20"/>
+        </w:rPr>
+        <w:t>SERVIDOR</w:t>
+      </w:r>
+    </w:p>
+    <w:p>
+      <w:pPr>
+        <w:keepNext/>
+        <w:widowControl w:val="0"/>
+        <w:spacing w:before="120" w:line="240" w:lineRule="auto"/>
+        <w:rPr>
+          <w:rFonts w:ascii="Cambria" w:eastAsia="Cambria" w:hAnsi="Cambria" w:cs="Cambria"/>
+          <w:sz w:val="20"/>
+          <w:szCs w:val="20"/>
+        </w:rPr>
+      </w:pPr>
+      <w:r>
+        <w:rPr>
+          <w:rFonts w:ascii="Cambria" w:eastAsia="Cambria" w:hAnsi="Cambria" w:cs="Cambria"/>
+          <w:sz w:val="20"/>
+          <w:szCs w:val="20"/>
+        </w:rPr>
+        <w:t xml:space="preserve">Algo que no parecía tan trivial, puesto que anteriormente únicamente se solicitaba el software en un ambiente de prueba </w:t>
+      </w:r>
+      <w:r>
+        <w:rPr>
+          <w:rFonts w:ascii="Cambria" w:eastAsia="Cambria" w:hAnsi="Cambria" w:cs="Cambria"/>
+          <w:sz w:val="20"/>
+          <w:szCs w:val="20"/>
+        </w:rPr>
+        <w:t>más</w:t>
+      </w:r>
+      <w:r>
+        <w:rPr>
+          <w:rFonts w:ascii="Cambria" w:eastAsia="Cambria" w:hAnsi="Cambria" w:cs="Cambria"/>
+          <w:sz w:val="20"/>
+          <w:szCs w:val="20"/>
+        </w:rPr>
+        <w:t xml:space="preserve"> no en uno real, cuando el proceso iba a </w:t>
+      </w:r>
+      <w:r>
+        <w:rPr>
+          <w:rFonts w:ascii="Cambria" w:eastAsia="Cambria" w:hAnsi="Cambria" w:cs="Cambria"/>
+          <w:sz w:val="20"/>
+          <w:szCs w:val="20"/>
+        </w:rPr>
+        <w:t>más</w:t>
+      </w:r>
+      <w:r>
+        <w:rPr>
+          <w:rFonts w:ascii="Cambria" w:eastAsia="Cambria" w:hAnsi="Cambria" w:cs="Cambria"/>
+          <w:sz w:val="20"/>
+          <w:szCs w:val="20"/>
+        </w:rPr>
+        <w:t xml:space="preserve"> de la mitad de desarrollo se nos notifica que el software debe instalarse en un servidor real para demostración del desarrollo. La mayor preocupación no era como tal el funcionamiento puesto que sabíamos que los únicos conflictos surgen cuando se trata de uso de directorios para almacenamiento de información, lo que genero latencia en el proceso fue buscar un servidor con las especificaciones necesarias para que corriera el proyecto, se </w:t>
+      </w:r>
+      <w:r>
+        <w:rPr>
+          <w:rFonts w:ascii="Cambria" w:eastAsia="Cambria" w:hAnsi="Cambria" w:cs="Cambria"/>
+          <w:sz w:val="20"/>
+          <w:szCs w:val="20"/>
+        </w:rPr>
+        <w:t>buscó</w:t>
+      </w:r>
+      <w:r>
+        <w:rPr>
+          <w:rFonts w:ascii="Cambria" w:eastAsia="Cambria" w:hAnsi="Cambria" w:cs="Cambria"/>
+          <w:sz w:val="20"/>
+          <w:szCs w:val="20"/>
+        </w:rPr>
+        <w:t xml:space="preserve"> en muchos sitios web que ofrecen herramientas de hosting y lo único que </w:t>
+      </w:r>
+      <w:r>
+        <w:rPr>
+          <w:rFonts w:ascii="Cambria" w:eastAsia="Cambria" w:hAnsi="Cambria" w:cs="Cambria"/>
+          <w:sz w:val="20"/>
+          <w:szCs w:val="20"/>
+        </w:rPr>
+        <w:t>nos servía era el uso de un servidor dedicado, al ser de este tipo es configurable a gusto, perfecto</w:t>
+      </w:r>
+      <w:proofErr w:type="gramStart"/>
+      <w:r>
+        <w:rPr>
+          <w:rFonts w:ascii="Cambria" w:eastAsia="Cambria" w:hAnsi="Cambria" w:cs="Cambria"/>
+          <w:sz w:val="20"/>
+          <w:szCs w:val="20"/>
+        </w:rPr>
+        <w:t>!.</w:t>
+      </w:r>
+      <w:proofErr w:type="gramEnd"/>
+      <w:r>
+        <w:rPr>
+          <w:rFonts w:ascii="Cambria" w:eastAsia="Cambria" w:hAnsi="Cambria" w:cs="Cambria"/>
+          <w:sz w:val="20"/>
+          <w:szCs w:val="20"/>
+        </w:rPr>
+        <w:t xml:space="preserve"> Pero el precio superaba nuestras expectativas, se paga el doble de un servicio de hosting anual, teniendo en cuenta que servidor posee requerimientos mínimos de funcionamiento</w:t>
+      </w:r>
+      <w:r>
+        <w:rPr>
+          <w:rFonts w:ascii="Cambria" w:eastAsia="Cambria" w:hAnsi="Cambria" w:cs="Cambria"/>
+          <w:sz w:val="20"/>
+          <w:szCs w:val="20"/>
+        </w:rPr>
+        <w:t>.</w:t>
+      </w:r>
+    </w:p>
+    <w:p>
+      <w:pPr>
+        <w:keepNext/>
+        <w:widowControl w:val="0"/>
+        <w:spacing w:before="120" w:line="240" w:lineRule="auto"/>
+        <w:jc w:val="left"/>
+        <w:rPr>
+          <w:rFonts w:ascii="Cambria" w:eastAsia="Cambria" w:hAnsi="Cambria" w:cs="Cambria"/>
+          <w:sz w:val="20"/>
+          <w:szCs w:val="20"/>
+        </w:rPr>
+      </w:pPr>
     </w:p>
     <w:p>
       <w:pPr>
@@ -3160,6 +3425,7 @@
           <w:sz w:val="20"/>
           <w:szCs w:val="20"/>
         </w:rPr>
+        <w:lastRenderedPageBreak/>
         <w:t>REFERENCIAS</w:t>
       </w:r>
     </w:p>
@@ -3187,6 +3453,7 @@
           <w:rFonts w:ascii="Cambria" w:hAnsi="Cambria" w:cs="Times New Roman"/>
           <w:noProof/>
           <w:sz w:val="20"/>
+          <w:lang w:val="en-US"/>
         </w:rPr>
       </w:pPr>
       <w:r>
@@ -3228,7 +3495,16 @@
           <w:sz w:val="20"/>
         </w:rPr>
         <w:tab/>
-        <w:t>IBM Knowledge Center, “Modelado de procesos de negocio con BPMN.” [Online]. Available: https://www.ibm.com/support/knowledgecenter/es/SS6RBX_11.4.2/com.ibm.sa.bpr.doc/topics/c_Intro_mdlng_BPMN.html. [Accessed: 06-Jul-2017].</w:t>
+        <w:t xml:space="preserve">IBM Knowledge Center, “Modelado de procesos de negocio con BPMN.” </w:t>
+      </w:r>
+      <w:r>
+        <w:rPr>
+          <w:rFonts w:ascii="Cambria" w:hAnsi="Cambria" w:cs="Times New Roman"/>
+          <w:noProof/>
+          <w:sz w:val="20"/>
+          <w:lang w:val="en-US"/>
+        </w:rPr>
+        <w:t>[Online]. Available: https://www.ibm.com/support/knowledgecenter/es/SS6RBX_11.4.2/com.ibm.sa.bpr.doc/topics/c_Intro_mdlng_BPMN.html. [Accessed: 06-Jul-2017].</w:t>
       </w:r>
     </w:p>
     <w:p>
@@ -3243,6 +3519,7 @@
           <w:rFonts w:ascii="Cambria" w:hAnsi="Cambria"/>
           <w:noProof/>
           <w:sz w:val="20"/>
+          <w:lang w:val="en-US"/>
         </w:rPr>
       </w:pPr>
       <w:r>
@@ -3260,7 +3537,16 @@
           <w:sz w:val="20"/>
         </w:rPr>
         <w:tab/>
-        <w:t>M. Blázquez Ochando, “Fundamentos y Diseño de Bases de Datos: Modelo entidad-relación ER,” 2014. [Online]. Available: http://ccdoc-basesdedatos.blogspot.com.co/2013/02/modelo-entidad-relacion-er.html. [Accessed: 06-Jul-2017].</w:t>
+        <w:t xml:space="preserve">M. Blázquez Ochando, “Fundamentos y Diseño de Bases de Datos: Modelo entidad-relación ER,” 2014. </w:t>
+      </w:r>
+      <w:r>
+        <w:rPr>
+          <w:rFonts w:ascii="Cambria" w:hAnsi="Cambria" w:cs="Times New Roman"/>
+          <w:noProof/>
+          <w:sz w:val="20"/>
+          <w:lang w:val="en-US"/>
+        </w:rPr>
+        <w:t>[Online]. Available: http://ccdoc-basesdedatos.blogspot.com.co/2013/02/modelo-entidad-relacion-er.html. [Accessed: 06-Jul-2017].</w:t>
       </w:r>
     </w:p>
     <w:p>
@@ -3275,6 +3561,7 @@
           <w:rFonts w:ascii="Cambria" w:eastAsia="Cambria" w:hAnsi="Cambria" w:cs="Cambria"/>
           <w:sz w:val="20"/>
           <w:szCs w:val="20"/>
+          <w:lang w:val="en-US"/>
         </w:rPr>
       </w:pPr>
       <w:r>
@@ -4125,726 +4412,6 @@
     </w:sectPr>
   </w:body>
 </w:document>
-</file>
-
-<file path=word/comments.xml><?xml version="1.0" encoding="utf-8"?>
-<w:comments xmlns:wpc="http://schemas.microsoft.com/office/word/2010/wordprocessingCanvas" xmlns:mc="http://schemas.openxmlformats.org/markup-compatibility/2006" xmlns:o="urn:schemas-microsoft-com:office:office" xmlns:r="http://schemas.openxmlformats.org/officeDocument/2006/relationships" xmlns:m="http://schemas.openxmlformats.org/officeDocument/2006/math" xmlns:v="urn:schemas-microsoft-com:vml" xmlns:wp14="http://schemas.microsoft.com/office/word/2010/wordprocessingDrawing" xmlns:wp="http://schemas.openxmlformats.org/drawingml/2006/wordprocessingDrawing" xmlns:w10="urn:schemas-microsoft-com:office:word" xmlns:w="http://schemas.openxmlformats.org/wordprocessingml/2006/main" xmlns:w14="http://schemas.microsoft.com/office/word/2010/wordml" xmlns:wpg="http://schemas.microsoft.com/office/word/2010/wordprocessingGroup" xmlns:wpi="http://schemas.microsoft.com/office/word/2010/wordprocessingInk" xmlns:wne="http://schemas.microsoft.com/office/word/2006/wordml" xmlns:wps="http://schemas.microsoft.com/office/word/2010/wordprocessingShape" mc:Ignorable="w14 wp14">
-  <w:comment w:id="0" w:author="Elkin Murillo" w:date="2017-03-30T04:15:00Z" w:initials="">
-    <w:p>
-      <w:pPr>
-        <w:widowControl w:val="0"/>
-        <w:spacing w:line="240" w:lineRule="auto"/>
-        <w:jc w:val="left"/>
-        <w:rPr>
-          <w:sz w:val="22"/>
-          <w:szCs w:val="22"/>
-        </w:rPr>
-      </w:pPr>
-      <w:r>
-        <w:rPr>
-          <w:sz w:val="22"/>
-          <w:szCs w:val="22"/>
-        </w:rPr>
-        <w:t xml:space="preserve">Desde </w:t>
-      </w:r>
-      <w:proofErr w:type="spellStart"/>
-      <w:r>
-        <w:rPr>
-          <w:sz w:val="22"/>
-          <w:szCs w:val="22"/>
-        </w:rPr>
-        <w:t>aqui</w:t>
-      </w:r>
-      <w:proofErr w:type="spellEnd"/>
-      <w:r>
-        <w:rPr>
-          <w:sz w:val="22"/>
-          <w:szCs w:val="22"/>
-        </w:rPr>
-        <w:t xml:space="preserve"> iniciara el articulo como tal, el contenido que esta antes lo </w:t>
-      </w:r>
-      <w:proofErr w:type="spellStart"/>
-      <w:r>
-        <w:rPr>
-          <w:sz w:val="22"/>
-          <w:szCs w:val="22"/>
-        </w:rPr>
-        <w:t>ire</w:t>
-      </w:r>
-      <w:proofErr w:type="spellEnd"/>
-      <w:r>
-        <w:rPr>
-          <w:sz w:val="22"/>
-          <w:szCs w:val="22"/>
-        </w:rPr>
-        <w:t xml:space="preserve"> eliminando a la medida que avance.</w:t>
-      </w:r>
-    </w:p>
-  </w:comment>
-  <w:comment w:id="1" w:author="Yesith Valencia" w:date="2017-07-03T08:54:00Z" w:initials="">
-    <w:p>
-      <w:pPr>
-        <w:widowControl w:val="0"/>
-        <w:spacing w:line="240" w:lineRule="auto"/>
-        <w:jc w:val="left"/>
-        <w:rPr>
-          <w:sz w:val="22"/>
-          <w:szCs w:val="22"/>
-        </w:rPr>
-      </w:pPr>
-      <w:r>
-        <w:rPr>
-          <w:sz w:val="22"/>
-          <w:szCs w:val="22"/>
-        </w:rPr>
-        <w:t>Yo también voy como tercer autor:</w:t>
-      </w:r>
-    </w:p>
-    <w:p>
-      <w:pPr>
-        <w:widowControl w:val="0"/>
-        <w:spacing w:line="240" w:lineRule="auto"/>
-        <w:jc w:val="left"/>
-        <w:rPr>
-          <w:sz w:val="22"/>
-          <w:szCs w:val="22"/>
-          <w:lang w:val="en-US"/>
-        </w:rPr>
-      </w:pPr>
-      <w:r>
-        <w:rPr>
-          <w:sz w:val="22"/>
-          <w:szCs w:val="22"/>
-          <w:lang w:val="en-US"/>
-        </w:rPr>
-        <w:t xml:space="preserve">Jaime </w:t>
-      </w:r>
-      <w:proofErr w:type="spellStart"/>
-      <w:r>
-        <w:rPr>
-          <w:sz w:val="22"/>
-          <w:szCs w:val="22"/>
-          <w:lang w:val="en-US"/>
-        </w:rPr>
-        <w:t>Yesith</w:t>
-      </w:r>
-      <w:proofErr w:type="spellEnd"/>
-      <w:r>
-        <w:rPr>
-          <w:sz w:val="22"/>
-          <w:szCs w:val="22"/>
-          <w:lang w:val="en-US"/>
-        </w:rPr>
-        <w:t xml:space="preserve"> Valencia </w:t>
-      </w:r>
-      <w:proofErr w:type="spellStart"/>
-      <w:r>
-        <w:rPr>
-          <w:sz w:val="22"/>
-          <w:szCs w:val="22"/>
-          <w:lang w:val="en-US"/>
-        </w:rPr>
-        <w:t>Galván</w:t>
-      </w:r>
-      <w:proofErr w:type="spellEnd"/>
-    </w:p>
-    <w:p>
-      <w:pPr>
-        <w:widowControl w:val="0"/>
-        <w:spacing w:line="240" w:lineRule="auto"/>
-        <w:jc w:val="left"/>
-        <w:rPr>
-          <w:sz w:val="22"/>
-          <w:szCs w:val="22"/>
-          <w:lang w:val="en-US"/>
-        </w:rPr>
-      </w:pPr>
-      <w:r>
-        <w:rPr>
-          <w:sz w:val="22"/>
-          <w:szCs w:val="22"/>
-          <w:lang w:val="en-US"/>
-        </w:rPr>
-        <w:t>yesithvalencia@gmail.com</w:t>
-      </w:r>
-    </w:p>
-  </w:comment>
-  <w:comment w:id="2" w:author="Elkin Murillo" w:date="2017-07-03T08:54:00Z" w:initials="">
-    <w:p>
-      <w:pPr>
-        <w:widowControl w:val="0"/>
-        <w:spacing w:line="240" w:lineRule="auto"/>
-        <w:jc w:val="left"/>
-        <w:rPr>
-          <w:sz w:val="22"/>
-          <w:szCs w:val="22"/>
-        </w:rPr>
-      </w:pPr>
-      <w:r>
-        <w:rPr>
-          <w:sz w:val="22"/>
-          <w:szCs w:val="22"/>
-        </w:rPr>
-        <w:t>agregado</w:t>
-      </w:r>
-    </w:p>
-  </w:comment>
-  <w:comment w:id="3" w:author="Yesith Valencia" w:date="2017-07-03T08:55:00Z" w:initials="">
-    <w:p>
-      <w:pPr>
-        <w:widowControl w:val="0"/>
-        <w:spacing w:line="240" w:lineRule="auto"/>
-        <w:jc w:val="left"/>
-        <w:rPr>
-          <w:sz w:val="22"/>
-          <w:szCs w:val="22"/>
-        </w:rPr>
-      </w:pPr>
-      <w:proofErr w:type="spellStart"/>
-      <w:r>
-        <w:rPr>
-          <w:sz w:val="22"/>
-          <w:szCs w:val="22"/>
-        </w:rPr>
-        <w:t>management</w:t>
-      </w:r>
-      <w:proofErr w:type="spellEnd"/>
-      <w:r>
-        <w:rPr>
-          <w:sz w:val="22"/>
-          <w:szCs w:val="22"/>
-        </w:rPr>
-        <w:t xml:space="preserve">, java EE, </w:t>
-      </w:r>
-      <w:proofErr w:type="spellStart"/>
-      <w:r>
-        <w:rPr>
-          <w:sz w:val="22"/>
-          <w:szCs w:val="22"/>
-        </w:rPr>
-        <w:t>Scrum</w:t>
-      </w:r>
-      <w:proofErr w:type="spellEnd"/>
-    </w:p>
-  </w:comment>
-  <w:comment w:id="4" w:author="Elkin Murillo" w:date="2017-07-03T08:55:00Z" w:initials="">
-    <w:p>
-      <w:pPr>
-        <w:widowControl w:val="0"/>
-        <w:spacing w:line="240" w:lineRule="auto"/>
-        <w:jc w:val="left"/>
-        <w:rPr>
-          <w:sz w:val="22"/>
-          <w:szCs w:val="22"/>
-        </w:rPr>
-      </w:pPr>
-      <w:r>
-        <w:rPr>
-          <w:sz w:val="22"/>
-          <w:szCs w:val="22"/>
-        </w:rPr>
-        <w:t xml:space="preserve">Las palabras clave se colocan en español o en </w:t>
-      </w:r>
-      <w:proofErr w:type="spellStart"/>
-      <w:r>
-        <w:rPr>
-          <w:sz w:val="22"/>
-          <w:szCs w:val="22"/>
-        </w:rPr>
-        <w:t>ingles</w:t>
-      </w:r>
-      <w:proofErr w:type="spellEnd"/>
-      <w:r>
-        <w:rPr>
-          <w:sz w:val="22"/>
-          <w:szCs w:val="22"/>
-        </w:rPr>
-        <w:t>??</w:t>
-      </w:r>
-    </w:p>
-  </w:comment>
-  <w:comment w:id="6" w:author="Yesith Valencia" w:date="2017-07-03T08:19:00Z" w:initials="">
-    <w:p>
-      <w:pPr>
-        <w:widowControl w:val="0"/>
-        <w:spacing w:line="240" w:lineRule="auto"/>
-        <w:jc w:val="left"/>
-        <w:rPr>
-          <w:sz w:val="22"/>
-          <w:szCs w:val="22"/>
-        </w:rPr>
-      </w:pPr>
-      <w:r>
-        <w:rPr>
-          <w:sz w:val="22"/>
-          <w:szCs w:val="22"/>
-        </w:rPr>
-        <w:t>cómo</w:t>
-      </w:r>
-    </w:p>
-  </w:comment>
-  <w:comment w:id="7" w:author="Elkin Murillo" w:date="2017-07-03T08:19:00Z" w:initials="">
-    <w:p>
-      <w:pPr>
-        <w:widowControl w:val="0"/>
-        <w:spacing w:line="240" w:lineRule="auto"/>
-        <w:jc w:val="left"/>
-        <w:rPr>
-          <w:sz w:val="22"/>
-          <w:szCs w:val="22"/>
-        </w:rPr>
-      </w:pPr>
-      <w:r>
-        <w:rPr>
-          <w:sz w:val="22"/>
-          <w:szCs w:val="22"/>
-        </w:rPr>
-        <w:t>modificado</w:t>
-      </w:r>
-    </w:p>
-  </w:comment>
-  <w:comment w:id="8" w:author="Yesith Valencia" w:date="2017-07-03T08:19:00Z" w:initials="">
-    <w:p>
-      <w:pPr>
-        <w:widowControl w:val="0"/>
-        <w:spacing w:line="240" w:lineRule="auto"/>
-        <w:jc w:val="left"/>
-        <w:rPr>
-          <w:sz w:val="22"/>
-          <w:szCs w:val="22"/>
-        </w:rPr>
-      </w:pPr>
-      <w:r>
-        <w:rPr>
-          <w:sz w:val="22"/>
-          <w:szCs w:val="22"/>
-        </w:rPr>
-        <w:t>Están</w:t>
-      </w:r>
-    </w:p>
-  </w:comment>
-  <w:comment w:id="9" w:author="Elkin Murillo" w:date="2017-07-03T08:19:00Z" w:initials="">
-    <w:p>
-      <w:pPr>
-        <w:widowControl w:val="0"/>
-        <w:spacing w:line="240" w:lineRule="auto"/>
-        <w:jc w:val="left"/>
-        <w:rPr>
-          <w:sz w:val="22"/>
-          <w:szCs w:val="22"/>
-        </w:rPr>
-      </w:pPr>
-      <w:r>
-        <w:rPr>
-          <w:sz w:val="22"/>
-          <w:szCs w:val="22"/>
-        </w:rPr>
-        <w:t>modificado</w:t>
-      </w:r>
-    </w:p>
-  </w:comment>
-  <w:comment w:id="10" w:author="Yesith Valencia" w:date="2017-06-27T21:22:00Z" w:initials="">
-    <w:p>
-      <w:pPr>
-        <w:widowControl w:val="0"/>
-        <w:spacing w:line="240" w:lineRule="auto"/>
-        <w:jc w:val="left"/>
-        <w:rPr>
-          <w:sz w:val="22"/>
-          <w:szCs w:val="22"/>
-        </w:rPr>
-      </w:pPr>
-      <w:r>
-        <w:rPr>
-          <w:sz w:val="22"/>
-          <w:szCs w:val="22"/>
-        </w:rPr>
-        <w:t>Falta conectar estas frases</w:t>
-      </w:r>
-    </w:p>
-  </w:comment>
-  <w:comment w:id="11" w:author="Yesith Valencia" w:date="2017-06-27T21:25:00Z" w:initials="">
-    <w:p>
-      <w:pPr>
-        <w:widowControl w:val="0"/>
-        <w:spacing w:line="240" w:lineRule="auto"/>
-        <w:jc w:val="left"/>
-        <w:rPr>
-          <w:sz w:val="22"/>
-          <w:szCs w:val="22"/>
-        </w:rPr>
-      </w:pPr>
-      <w:r>
-        <w:rPr>
-          <w:sz w:val="22"/>
-          <w:szCs w:val="22"/>
-        </w:rPr>
-        <w:t>Hay que hablar que la UTS cuenta con el RDC y decir para qué sirve, y luego sí decir que se va a sistematizar</w:t>
-      </w:r>
-    </w:p>
-  </w:comment>
-  <w:comment w:id="12" w:author="Yesith Valencia" w:date="2017-06-27T21:26:00Z" w:initials="">
-    <w:p>
-      <w:pPr>
-        <w:widowControl w:val="0"/>
-        <w:spacing w:line="240" w:lineRule="auto"/>
-        <w:jc w:val="left"/>
-        <w:rPr>
-          <w:sz w:val="22"/>
-          <w:szCs w:val="22"/>
-        </w:rPr>
-      </w:pPr>
-      <w:r>
-        <w:rPr>
-          <w:sz w:val="22"/>
-          <w:szCs w:val="22"/>
-        </w:rPr>
-        <w:t>La justificación no debe ser una "Decisión" de los autores, debe tener algo más de peso, como por ejemplo la encuesta que se hizo</w:t>
-      </w:r>
-    </w:p>
-  </w:comment>
-  <w:comment w:id="13" w:author="Yesith Valencia" w:date="2017-06-27T21:26:00Z" w:initials="">
-    <w:p>
-      <w:pPr>
-        <w:widowControl w:val="0"/>
-        <w:spacing w:line="240" w:lineRule="auto"/>
-        <w:jc w:val="left"/>
-        <w:rPr>
-          <w:sz w:val="22"/>
-          <w:szCs w:val="22"/>
-        </w:rPr>
-      </w:pPr>
-      <w:r>
-        <w:rPr>
-          <w:sz w:val="22"/>
-          <w:szCs w:val="22"/>
-        </w:rPr>
-        <w:t>La justificación no debe ser una "Decisión" de los autores, debe tener algo más de peso, como por ejemplo la encuesta que se hizo</w:t>
-      </w:r>
-    </w:p>
-  </w:comment>
-  <w:comment w:id="14" w:author="Yesith Valencia" w:date="2017-06-27T21:25:00Z" w:initials="">
-    <w:p>
-      <w:pPr>
-        <w:widowControl w:val="0"/>
-        <w:spacing w:line="240" w:lineRule="auto"/>
-        <w:jc w:val="left"/>
-        <w:rPr>
-          <w:sz w:val="22"/>
-          <w:szCs w:val="22"/>
-        </w:rPr>
-      </w:pPr>
-      <w:r>
-        <w:rPr>
-          <w:sz w:val="22"/>
-          <w:szCs w:val="22"/>
-        </w:rPr>
-        <w:t>Hay que hablar en tercera persona</w:t>
-      </w:r>
-    </w:p>
-  </w:comment>
-  <w:comment w:id="15" w:author="Yesith Valencia" w:date="2017-07-03T08:38:00Z" w:initials="">
-    <w:p>
-      <w:pPr>
-        <w:widowControl w:val="0"/>
-        <w:spacing w:line="240" w:lineRule="auto"/>
-        <w:jc w:val="left"/>
-        <w:rPr>
-          <w:sz w:val="22"/>
-          <w:szCs w:val="22"/>
-        </w:rPr>
-      </w:pPr>
-      <w:r>
-        <w:rPr>
-          <w:sz w:val="22"/>
-          <w:szCs w:val="22"/>
-        </w:rPr>
-        <w:t>Explicar más a fondo las ventajas o beneficios que tendrá el coordinador</w:t>
-      </w:r>
-    </w:p>
-  </w:comment>
-  <w:comment w:id="16" w:author="Elkin Murillo" w:date="2017-07-03T08:38:00Z" w:initials="">
-    <w:p>
-      <w:pPr>
-        <w:widowControl w:val="0"/>
-        <w:spacing w:line="240" w:lineRule="auto"/>
-        <w:jc w:val="left"/>
-        <w:rPr>
-          <w:sz w:val="22"/>
-          <w:szCs w:val="22"/>
-        </w:rPr>
-      </w:pPr>
-      <w:r>
-        <w:rPr>
-          <w:sz w:val="22"/>
-          <w:szCs w:val="22"/>
-        </w:rPr>
-        <w:t xml:space="preserve">esto </w:t>
-      </w:r>
-      <w:proofErr w:type="spellStart"/>
-      <w:r>
-        <w:rPr>
-          <w:sz w:val="22"/>
-          <w:szCs w:val="22"/>
-        </w:rPr>
-        <w:t>deberia</w:t>
-      </w:r>
-      <w:proofErr w:type="spellEnd"/>
-      <w:r>
-        <w:rPr>
-          <w:sz w:val="22"/>
-          <w:szCs w:val="22"/>
-        </w:rPr>
-        <w:t xml:space="preserve"> ir en esa </w:t>
-      </w:r>
-      <w:proofErr w:type="spellStart"/>
-      <w:r>
-        <w:rPr>
-          <w:sz w:val="22"/>
-          <w:szCs w:val="22"/>
-        </w:rPr>
-        <w:t>seccion</w:t>
-      </w:r>
-      <w:proofErr w:type="spellEnd"/>
-      <w:r>
-        <w:rPr>
-          <w:sz w:val="22"/>
-          <w:szCs w:val="22"/>
-        </w:rPr>
-        <w:t>??</w:t>
-      </w:r>
-    </w:p>
-  </w:comment>
-  <w:comment w:id="17" w:author="Yesith Valencia" w:date="2017-07-03T08:38:00Z" w:initials="">
-    <w:p>
-      <w:pPr>
-        <w:widowControl w:val="0"/>
-        <w:spacing w:line="240" w:lineRule="auto"/>
-        <w:jc w:val="left"/>
-        <w:rPr>
-          <w:sz w:val="22"/>
-          <w:szCs w:val="22"/>
-        </w:rPr>
-      </w:pPr>
-      <w:r>
-        <w:rPr>
-          <w:sz w:val="22"/>
-          <w:szCs w:val="22"/>
-        </w:rPr>
-        <w:t>Estos párrafos NO están justificando la investigación</w:t>
-      </w:r>
-    </w:p>
-  </w:comment>
-  <w:comment w:id="18" w:author="Elkin Murillo" w:date="2017-07-03T08:38:00Z" w:initials="">
-    <w:p>
-      <w:pPr>
-        <w:widowControl w:val="0"/>
-        <w:spacing w:line="240" w:lineRule="auto"/>
-        <w:jc w:val="left"/>
-        <w:rPr>
-          <w:sz w:val="22"/>
-          <w:szCs w:val="22"/>
-        </w:rPr>
-      </w:pPr>
-      <w:r>
-        <w:rPr>
-          <w:sz w:val="22"/>
-          <w:szCs w:val="22"/>
-        </w:rPr>
-        <w:t>Modificado</w:t>
-      </w:r>
-    </w:p>
-  </w:comment>
-  <w:comment w:id="19" w:author="Yesith Valencia" w:date="2017-06-27T21:31:00Z" w:initials="">
-    <w:p>
-      <w:pPr>
-        <w:widowControl w:val="0"/>
-        <w:spacing w:line="240" w:lineRule="auto"/>
-        <w:jc w:val="left"/>
-        <w:rPr>
-          <w:sz w:val="22"/>
-          <w:szCs w:val="22"/>
-        </w:rPr>
-      </w:pPr>
-      <w:r>
-        <w:rPr>
-          <w:sz w:val="22"/>
-          <w:szCs w:val="22"/>
-        </w:rPr>
-        <w:t>Hay que ponerle un título a la gráfica y una numeración, luego debajo o encima de ella hay que explicarla haciendo mención a ella, algo así; En la gráfica 2 se puede observar que ....., que por medio de ......, el proceso inicia con ...., por medio de tal......, hay que tener presente que ...., y finaliza con ....., como se puede observar ...... es por esto que ....</w:t>
-      </w:r>
-    </w:p>
-  </w:comment>
-  <w:comment w:id="20" w:author="Yesith Valencia" w:date="2017-07-03T08:52:00Z" w:initials="">
-    <w:p>
-      <w:pPr>
-        <w:widowControl w:val="0"/>
-        <w:spacing w:line="240" w:lineRule="auto"/>
-        <w:jc w:val="left"/>
-        <w:rPr>
-          <w:sz w:val="22"/>
-          <w:szCs w:val="22"/>
-        </w:rPr>
-      </w:pPr>
-      <w:r>
-        <w:rPr>
-          <w:sz w:val="22"/>
-          <w:szCs w:val="22"/>
-        </w:rPr>
-        <w:t>Tercera persona</w:t>
-      </w:r>
-    </w:p>
-  </w:comment>
-  <w:comment w:id="21" w:author="Elkin Murillo" w:date="2017-07-03T08:52:00Z" w:initials="">
-    <w:p>
-      <w:pPr>
-        <w:widowControl w:val="0"/>
-        <w:spacing w:line="240" w:lineRule="auto"/>
-        <w:jc w:val="left"/>
-        <w:rPr>
-          <w:sz w:val="22"/>
-          <w:szCs w:val="22"/>
-        </w:rPr>
-      </w:pPr>
-      <w:r>
-        <w:rPr>
-          <w:sz w:val="22"/>
-          <w:szCs w:val="22"/>
-        </w:rPr>
-        <w:t>modificado</w:t>
-      </w:r>
-    </w:p>
-  </w:comment>
-  <w:comment w:id="22" w:author="Yesith Valencia" w:date="2017-07-03T08:52:00Z" w:initials="">
-    <w:p>
-      <w:pPr>
-        <w:widowControl w:val="0"/>
-        <w:spacing w:line="240" w:lineRule="auto"/>
-        <w:jc w:val="left"/>
-        <w:rPr>
-          <w:sz w:val="22"/>
-          <w:szCs w:val="22"/>
-        </w:rPr>
-      </w:pPr>
-      <w:r>
-        <w:rPr>
-          <w:sz w:val="22"/>
-          <w:szCs w:val="22"/>
-        </w:rPr>
-        <w:t>Esto no se pone</w:t>
-      </w:r>
-    </w:p>
-  </w:comment>
-  <w:comment w:id="23" w:author="Elkin Murillo" w:date="2017-07-03T08:52:00Z" w:initials="">
-    <w:p>
-      <w:pPr>
-        <w:widowControl w:val="0"/>
-        <w:spacing w:line="240" w:lineRule="auto"/>
-        <w:jc w:val="left"/>
-        <w:rPr>
-          <w:sz w:val="22"/>
-          <w:szCs w:val="22"/>
-        </w:rPr>
-      </w:pPr>
-      <w:r>
-        <w:rPr>
-          <w:sz w:val="22"/>
-          <w:szCs w:val="22"/>
-        </w:rPr>
-        <w:t>modificado</w:t>
-      </w:r>
-    </w:p>
-  </w:comment>
-  <w:comment w:id="24" w:author="Yesith Valencia" w:date="2017-07-03T08:53:00Z" w:initials="">
-    <w:p>
-      <w:pPr>
-        <w:widowControl w:val="0"/>
-        <w:spacing w:line="240" w:lineRule="auto"/>
-        <w:jc w:val="left"/>
-        <w:rPr>
-          <w:sz w:val="22"/>
-          <w:szCs w:val="22"/>
-        </w:rPr>
-      </w:pPr>
-      <w:r>
-        <w:rPr>
-          <w:sz w:val="22"/>
-          <w:szCs w:val="22"/>
-        </w:rPr>
-        <w:t>Esto hace parte de la justificación</w:t>
-      </w:r>
-    </w:p>
-  </w:comment>
-  <w:comment w:id="25" w:author="Elkin Murillo" w:date="2017-07-03T08:53:00Z" w:initials="">
-    <w:p>
-      <w:pPr>
-        <w:widowControl w:val="0"/>
-        <w:spacing w:line="240" w:lineRule="auto"/>
-        <w:jc w:val="left"/>
-        <w:rPr>
-          <w:sz w:val="22"/>
-          <w:szCs w:val="22"/>
-        </w:rPr>
-      </w:pPr>
-      <w:r>
-        <w:rPr>
-          <w:sz w:val="22"/>
-          <w:szCs w:val="22"/>
-        </w:rPr>
-        <w:t>modificado</w:t>
-      </w:r>
-    </w:p>
-  </w:comment>
-  <w:comment w:id="26" w:author="Yesith Valencia" w:date="2017-06-27T21:33:00Z" w:initials="">
-    <w:p>
-      <w:pPr>
-        <w:widowControl w:val="0"/>
-        <w:spacing w:line="240" w:lineRule="auto"/>
-        <w:jc w:val="left"/>
-        <w:rPr>
-          <w:sz w:val="22"/>
-          <w:szCs w:val="22"/>
-        </w:rPr>
-      </w:pPr>
-      <w:proofErr w:type="spellStart"/>
-      <w:r>
-        <w:rPr>
-          <w:sz w:val="22"/>
-          <w:szCs w:val="22"/>
-        </w:rPr>
-        <w:t>MIsmo</w:t>
-      </w:r>
-      <w:proofErr w:type="spellEnd"/>
-      <w:r>
-        <w:rPr>
-          <w:sz w:val="22"/>
-          <w:szCs w:val="22"/>
-        </w:rPr>
-        <w:t xml:space="preserve"> comentario del diagrama BPMN</w:t>
-      </w:r>
-    </w:p>
-  </w:comment>
-  <w:comment w:id="27" w:author="Yesith Valencia" w:date="2017-06-27T21:33:00Z" w:initials="">
-    <w:p>
-      <w:pPr>
-        <w:widowControl w:val="0"/>
-        <w:spacing w:line="240" w:lineRule="auto"/>
-        <w:jc w:val="left"/>
-        <w:rPr>
-          <w:sz w:val="22"/>
-          <w:szCs w:val="22"/>
-        </w:rPr>
-      </w:pPr>
-      <w:r>
-        <w:rPr>
-          <w:sz w:val="22"/>
-          <w:szCs w:val="22"/>
-        </w:rPr>
-        <w:t>Y de aquí en adelante se debe hacer lo mismo cada vez que se haga mención a una imagen</w:t>
-      </w:r>
-    </w:p>
-  </w:comment>
-</w:comments>
 </file>
 
 <file path=word/numbering.xml><?xml version="1.0" encoding="utf-8"?>
@@ -6200,7 +5767,7 @@
 </file>
 
 <file path=customXml/itemProps1.xml><?xml version="1.0" encoding="utf-8"?>
-<ds:datastoreItem xmlns:ds="http://schemas.openxmlformats.org/officeDocument/2006/customXml" ds:itemID="{AB28CFCF-54D2-4E56-ADC2-49C2F6FD164E}">
+<ds:datastoreItem xmlns:ds="http://schemas.openxmlformats.org/officeDocument/2006/customXml" ds:itemID="{F1E4CEE7-B39A-404B-B59B-3C036B1EE68B}">
   <ds:schemaRefs>
     <ds:schemaRef ds:uri="http://schemas.openxmlformats.org/officeDocument/2006/bibliography"/>
   </ds:schemaRefs>

</xml_diff>

<commit_message>
Se modifico contenido y se agregaron referencias
</commit_message>
<xml_diff>
--- a/extras/docs/ArticuloProyectoGrado.docx
+++ b/extras/docs/ArticuloProyectoGrado.docx
@@ -688,7 +688,17 @@
           <w:sz w:val="20"/>
           <w:szCs w:val="20"/>
         </w:rPr>
-        <w:t xml:space="preserve">Las UTS cuenta con un formato para la gestión del plan de trabajo del docente, en el cual el docente registrar las actividades que realizará en el periodo académico, junto a cada actividad se relaciona un producto y es considerado el resultado del trabajo realizado, también debe organizar dichas actividades en un cronograma semanal que cumple con la cantidad de horas designados por el coordinador.  El proceso es sistematizado usando Microsoft Excel como herramienta principal para el registro de dichos </w:t>
+        <w:t xml:space="preserve">Las UTS cuenta con un formato para la gestión del plan de trabajo del docente, en el cual el docente registrar las actividades que realizará en </w:t>
+      </w:r>
+      <w:bookmarkStart w:id="0" w:name="_GoBack"/>
+      <w:bookmarkEnd w:id="0"/>
+      <w:r>
+        <w:rPr>
+          <w:rFonts w:ascii="Cambria" w:eastAsia="Cambria" w:hAnsi="Cambria" w:cs="Cambria"/>
+          <w:sz w:val="20"/>
+          <w:szCs w:val="20"/>
+        </w:rPr>
+        <w:t xml:space="preserve">el periodo académico, junto a cada actividad se relaciona un producto y es considerado el resultado del trabajo realizado, también debe organizar dichas actividades en un cronograma semanal que cumple con la cantidad de horas designados por el coordinador.  El proceso es sistematizado usando Microsoft Excel como herramienta principal para el registro de dichos </w:t>
       </w:r>
       <w:r>
         <w:rPr>
@@ -1246,7 +1256,7 @@
           <w:sz w:val="20"/>
           <w:szCs w:val="20"/>
         </w:rPr>
-        <w:instrText>ADDIN CSL_CITATION { "citationItems" : [ { "id" : "ITEM-1", "itemData" : { "URL" : "https://www.ibm.com/support/knowledgecenter/es/SS6RBX_11.4.2/com.ibm.sa.bpr.doc/topics/c_Intro_mdlng_BPMN.html", "accessed" : { "date-parts" : [ [ "2017", "7", "6" ] ] }, "author" : [ { "dropping-particle" : "", "family" : "IBM Knowledge Center", "given" : "", "non-dropping-particle" : "", "parse-names" : false, "suffix" : "" } ], "id" : "ITEM-1", "issued" : { "date-parts" : [ [ "0" ] ] }, "title" : "Modelado de procesos de negocio con BPMN", "type" : "webpage" }, "uris" : [ "http://www.mendeley.com/documents/?uuid=deed0f83-7c15-3010-900a-7b370ac43d2c" ] } ], "mendeley" : { "formattedCitation" : "[1]", "plainTextFormattedCitation" : "[1]", "previouslyFormattedCitation" : "(IBM Knowledge Center, n.d.)" }, "properties" : { "noteIndex" : 0 }, "schema" : "https://github.com/citation-style-language/schema/raw/master/csl-citation.json" }</w:instrText>
+        <w:instrText>ADDIN CSL_CITATION { "citationItems" : [ { "id" : "ITEM-1", "itemData" : { "URL" : "https://www.ibm.com/support/knowledgecenter/es/SS6RBX_11.4.2/com.ibm.sa.bpr.doc/topics/c_Intro_mdlng_BPMN.html", "accessed" : { "date-parts" : [ [ "2017", "7", "6" ] ] }, "author" : [ { "dropping-particle" : "", "family" : "IBM Knowledge Center", "given" : "", "non-dropping-particle" : "", "parse-names" : false, "suffix" : "" } ], "id" : "ITEM-1", "issued" : { "date-parts" : [ [ "0" ] ] }, "title" : "Modelado de procesos de negocio con BPMN", "type" : "webpage" }, "uris" : [ "http://www.mendeley.com/documents/?uuid=deed0f83-7c15-3010-900a-7b370ac43d2c" ] } ], "mendeley" : { "formattedCitation" : "[1]", "plainTextFormattedCitation" : "[1]", "previouslyFormattedCitation" : "[1]" }, "properties" : { "noteIndex" : 0 }, "schema" : "https://github.com/citation-style-language/schema/raw/master/csl-citation.json" }</w:instrText>
       </w:r>
       <w:r>
         <w:rPr>
@@ -1390,7 +1400,7 @@
           <w:noProof/>
         </w:rPr>
         <w:drawing>
-          <wp:inline distT="114300" distB="114300" distL="114300" distR="114300" wp14:anchorId="5C06B6EC" wp14:editId="08A458F3">
+          <wp:inline distT="114300" distB="114300" distL="114300" distR="114300" wp14:anchorId="0DCB48CC" wp14:editId="4AB47F0B">
             <wp:extent cx="5612130" cy="5130800"/>
             <wp:effectExtent l="0" t="0" r="0" b="0"/>
             <wp:docPr id="8" name="image19.png" descr="modelo_rd-54.png"/>
@@ -1626,6 +1636,96 @@
         </w:rPr>
         <w:t>.1.2. Modelo Entidad Relación</w:t>
       </w:r>
+    </w:p>
+    <w:p>
+      <w:pPr>
+        <w:keepNext/>
+        <w:widowControl w:val="0"/>
+        <w:spacing w:before="120" w:line="240" w:lineRule="auto"/>
+        <w:rPr>
+          <w:rFonts w:ascii="Cambria" w:eastAsia="Cambria" w:hAnsi="Cambria" w:cs="Cambria"/>
+          <w:sz w:val="20"/>
+          <w:szCs w:val="20"/>
+        </w:rPr>
+      </w:pPr>
+      <w:r>
+        <w:rPr>
+          <w:rFonts w:ascii="Cambria" w:eastAsia="Cambria" w:hAnsi="Cambria" w:cs="Cambria"/>
+          <w:sz w:val="20"/>
+          <w:szCs w:val="20"/>
+        </w:rPr>
+        <w:t>“</w:t>
+      </w:r>
+      <w:r>
+        <w:rPr>
+          <w:rFonts w:ascii="Cambria" w:eastAsia="Cambria" w:hAnsi="Cambria" w:cs="Cambria"/>
+          <w:sz w:val="20"/>
+          <w:szCs w:val="20"/>
+        </w:rPr>
+        <w:t>El modelo entidad-relación ER es un modelo de datos que permite representar cualquier abstracción, percepción y conocimiento en un sistema de información formado por un conjunto de objetos denominados entidades y relaciones, incorporando una representación visual conocida como diagrama entidad-relación.</w:t>
+      </w:r>
+      <w:r>
+        <w:rPr>
+          <w:rFonts w:ascii="Cambria" w:eastAsia="Cambria" w:hAnsi="Cambria" w:cs="Cambria"/>
+          <w:sz w:val="20"/>
+          <w:szCs w:val="20"/>
+        </w:rPr>
+        <w:t xml:space="preserve">” </w:t>
+      </w:r>
+      <w:r>
+        <w:rPr>
+          <w:rFonts w:ascii="Cambria" w:eastAsia="Cambria" w:hAnsi="Cambria" w:cs="Cambria"/>
+          <w:sz w:val="20"/>
+          <w:szCs w:val="20"/>
+        </w:rPr>
+        <w:fldChar w:fldCharType="begin" w:fldLock="1"/>
+      </w:r>
+      <w:r>
+        <w:rPr>
+          <w:rFonts w:ascii="Cambria" w:eastAsia="Cambria" w:hAnsi="Cambria" w:cs="Cambria"/>
+          <w:sz w:val="20"/>
+          <w:szCs w:val="20"/>
+        </w:rPr>
+        <w:instrText>ADDIN CSL_CITATION { "citationItems" : [ { "id" : "ITEM-1", "itemData" : { "URL" : "http://ccdoc-basesdedatos.blogspot.com.co/2013/02/modelo-entidad-relacion-er.html", "accessed" : { "date-parts" : [ [ "2017", "7", "6" ] ] }, "author" : [ { "dropping-particle" : "", "family" : "Bl\u00e1zquez Ochando", "given" : "Manuel", "non-dropping-particle" : "", "parse-names" : false, "suffix" : "" } ], "id" : "ITEM-1", "issued" : { "date-parts" : [ [ "2014" ] ] }, "title" : "Fundamentos y Dise\u00f1o de Bases de Datos: Modelo entidad-relaci\u00f3n ER", "type" : "webpage" }, "uris" : [ "http://www.mendeley.com/documents/?uuid=64d34f5b-828b-39ed-84ce-14a64646af0b" ] } ], "mendeley" : { "formattedCitation" : "[2]", "plainTextFormattedCitation" : "[2]", "previouslyFormattedCitation" : "[2]" }, "properties" : { "noteIndex" : 0 }, "schema" : "https://github.com/citation-style-language/schema/raw/master/csl-citation.json" }</w:instrText>
+      </w:r>
+      <w:r>
+        <w:rPr>
+          <w:rFonts w:ascii="Cambria" w:eastAsia="Cambria" w:hAnsi="Cambria" w:cs="Cambria"/>
+          <w:sz w:val="20"/>
+          <w:szCs w:val="20"/>
+        </w:rPr>
+        <w:fldChar w:fldCharType="separate"/>
+      </w:r>
+      <w:r>
+        <w:rPr>
+          <w:rFonts w:ascii="Cambria" w:eastAsia="Cambria" w:hAnsi="Cambria" w:cs="Cambria"/>
+          <w:noProof/>
+          <w:sz w:val="20"/>
+          <w:szCs w:val="20"/>
+        </w:rPr>
+        <w:t>[2]</w:t>
+      </w:r>
+      <w:r>
+        <w:rPr>
+          <w:rFonts w:ascii="Cambria" w:eastAsia="Cambria" w:hAnsi="Cambria" w:cs="Cambria"/>
+          <w:sz w:val="20"/>
+          <w:szCs w:val="20"/>
+        </w:rPr>
+        <w:fldChar w:fldCharType="end"/>
+      </w:r>
+    </w:p>
+    <w:p>
+      <w:pPr>
+        <w:keepNext/>
+        <w:widowControl w:val="0"/>
+        <w:spacing w:before="120" w:line="240" w:lineRule="auto"/>
+        <w:jc w:val="left"/>
+        <w:rPr>
+          <w:rFonts w:ascii="Cambria" w:eastAsia="Cambria" w:hAnsi="Cambria" w:cs="Cambria"/>
+          <w:sz w:val="20"/>
+          <w:szCs w:val="20"/>
+        </w:rPr>
+      </w:pPr>
       <w:r>
         <w:rPr>
           <w:rFonts w:ascii="Cambria" w:eastAsia="Cambria" w:hAnsi="Cambria" w:cs="Cambria"/>
@@ -1709,9 +1809,8 @@
         <w:rPr>
           <w:noProof/>
         </w:rPr>
-        <w:lastRenderedPageBreak/>
         <w:drawing>
-          <wp:inline distT="114300" distB="114300" distL="114300" distR="114300" wp14:anchorId="23F51442" wp14:editId="0C16E160">
+          <wp:inline distT="114300" distB="114300" distL="114300" distR="114300" wp14:anchorId="4DBD73DB" wp14:editId="781285BA">
             <wp:extent cx="5612130" cy="3263900"/>
             <wp:effectExtent l="0" t="0" r="0" b="0"/>
             <wp:docPr id="2" name="image8.png" descr="ClasesProyecto (2).png"/>
@@ -2033,6 +2132,9 @@
       <w:pPr>
         <w:keepNext/>
         <w:widowControl w:val="0"/>
+        <w:pBdr>
+          <w:left w:val="nil"/>
+        </w:pBdr>
         <w:spacing w:before="120" w:line="240" w:lineRule="auto"/>
         <w:jc w:val="left"/>
         <w:rPr>
@@ -2046,6 +2148,9 @@
       <w:pPr>
         <w:keepNext/>
         <w:widowControl w:val="0"/>
+        <w:pBdr>
+          <w:left w:val="nil"/>
+        </w:pBdr>
         <w:spacing w:before="120" w:line="240" w:lineRule="auto"/>
         <w:jc w:val="left"/>
         <w:rPr>
@@ -2070,13 +2175,86 @@
         </w:rPr>
         <w:t>.1.3. Diagrama de Clases</w:t>
       </w:r>
-      <w:r>
-        <w:rPr>
-          <w:rFonts w:ascii="Cambria" w:eastAsia="Cambria" w:hAnsi="Cambria" w:cs="Cambria"/>
-          <w:sz w:val="20"/>
-          <w:szCs w:val="20"/>
-        </w:rPr>
-        <w:br/>
+    </w:p>
+    <w:p>
+      <w:pPr>
+        <w:keepNext/>
+        <w:widowControl w:val="0"/>
+        <w:pBdr>
+          <w:left w:val="nil"/>
+        </w:pBdr>
+        <w:spacing w:before="120" w:line="240" w:lineRule="auto"/>
+        <w:jc w:val="left"/>
+        <w:rPr>
+          <w:rFonts w:ascii="Cambria" w:eastAsia="Cambria" w:hAnsi="Cambria" w:cs="Cambria"/>
+          <w:sz w:val="20"/>
+          <w:szCs w:val="20"/>
+        </w:rPr>
+      </w:pPr>
+      <w:r>
+        <w:rPr>
+          <w:rFonts w:ascii="Cambria" w:eastAsia="Cambria" w:hAnsi="Cambria" w:cs="Cambria"/>
+          <w:sz w:val="20"/>
+          <w:szCs w:val="20"/>
+        </w:rPr>
+        <w:t xml:space="preserve">Son una parte esencial en el desarrollo de un software y según </w:t>
+      </w:r>
+      <w:r>
+        <w:rPr>
+          <w:rFonts w:ascii="Cambria" w:eastAsia="Cambria" w:hAnsi="Cambria" w:cs="Cambria"/>
+          <w:sz w:val="20"/>
+          <w:szCs w:val="20"/>
+        </w:rPr>
+        <w:fldChar w:fldCharType="begin" w:fldLock="1"/>
+      </w:r>
+      <w:r>
+        <w:rPr>
+          <w:rFonts w:ascii="Cambria" w:eastAsia="Cambria" w:hAnsi="Cambria" w:cs="Cambria"/>
+          <w:sz w:val="20"/>
+          <w:szCs w:val="20"/>
+        </w:rPr>
+        <w:instrText>ADDIN CSL_CITATION { "citationItems" : [ { "id" : "ITEM-1", "itemData" : { "abstract" : "El lenguaje UML es un est\u00e1ndar OMG dise\u00f1ado para visualizar, especificar, construir y documentar software orientado a objetos. Un modelo es una simplificaci\u00f3n de la realidad. El modelado es esencial en la construcci\u00f3n de software para\u2026 -Comunicar la estructura de un sistema complejo -Especificar el comportamiento deseado del sistema -Comprender mejor lo que estamos construyendo -Descubrir oportunidades de simplificaci\u00f3n y reutilizaci\u00f3n", "author" : [ { "dropping-particle" : "", "family" : "Berzal", "given" : "Fernando", "non-dropping-particle" : "", "parse-names" : false, "suffix" : "" }, { "dropping-particle" : "", "family" : "Booch", "given" : "Grady", "non-dropping-particle" : "", "parse-names" : false, "suffix" : "" }, { "dropping-particle" : "", "family" : "Rumbaugh", "given" : "Jim", "non-dropping-particle" : "", "parse-names" : false, "suffix" : "" }, { "dropping-particle" : "", "family" : "Jacobson", "given" : "Ivar", "non-dropping-particle" : "", "parse-names" : false, "suffix" : "" } ], "id" : "ITEM-1", "issued" : { "date-parts" : [ [ "0" ] ] }, "title" : "UML: El Lenguaje Unificado de Modelado", "type" : "article-journal" }, "uris" : [ "http://www.mendeley.com/documents/?uuid=da8a9deb-c969-3d84-82ff-dc16c6507dd1" ] } ], "mendeley" : { "formattedCitation" : "[3]", "plainTextFormattedCitation" : "[3]", "previouslyFormattedCitation" : "[3]" }, "properties" : { "noteIndex" : 0 }, "schema" : "https://github.com/citation-style-language/schema/raw/master/csl-citation.json" }</w:instrText>
+      </w:r>
+      <w:r>
+        <w:rPr>
+          <w:rFonts w:ascii="Cambria" w:eastAsia="Cambria" w:hAnsi="Cambria" w:cs="Cambria"/>
+          <w:sz w:val="20"/>
+          <w:szCs w:val="20"/>
+        </w:rPr>
+        <w:fldChar w:fldCharType="separate"/>
+      </w:r>
+      <w:r>
+        <w:rPr>
+          <w:rFonts w:ascii="Cambria" w:eastAsia="Cambria" w:hAnsi="Cambria" w:cs="Cambria"/>
+          <w:noProof/>
+          <w:sz w:val="20"/>
+          <w:szCs w:val="20"/>
+        </w:rPr>
+        <w:t>[3]</w:t>
+      </w:r>
+      <w:r>
+        <w:rPr>
+          <w:rFonts w:ascii="Cambria" w:eastAsia="Cambria" w:hAnsi="Cambria" w:cs="Cambria"/>
+          <w:sz w:val="20"/>
+          <w:szCs w:val="20"/>
+        </w:rPr>
+        <w:fldChar w:fldCharType="end"/>
+      </w:r>
+      <w:r>
+        <w:rPr>
+          <w:rFonts w:ascii="Cambria" w:eastAsia="Cambria" w:hAnsi="Cambria" w:cs="Cambria"/>
+          <w:sz w:val="20"/>
+          <w:szCs w:val="20"/>
+        </w:rPr>
+        <w:t xml:space="preserve"> estos diagramas</w:t>
+      </w:r>
+      <w:r>
+        <w:rPr>
+          <w:rFonts w:ascii="Cambria" w:eastAsia="Cambria" w:hAnsi="Cambria" w:cs="Cambria"/>
+          <w:sz w:val="20"/>
+          <w:szCs w:val="20"/>
+        </w:rPr>
+        <w:t xml:space="preserve">: </w:t>
       </w:r>
       <w:r>
         <w:rPr>
@@ -2092,62 +2270,56 @@
           <w:sz w:val="20"/>
           <w:szCs w:val="20"/>
         </w:rPr>
-        <w:t>El modelo entidad-relación ER es un modelo de datos que permite representar cualquier abstracción, percepción y conocimiento en un sistema de información formado por un conjunto de objetos denominados entidades y relaciones, incorporando una representación visual conocida como diagrama entidad-relación.</w:t>
-      </w:r>
-      <w:r>
-        <w:rPr>
-          <w:rFonts w:ascii="Cambria" w:eastAsia="Cambria" w:hAnsi="Cambria" w:cs="Cambria"/>
-          <w:sz w:val="20"/>
-          <w:szCs w:val="20"/>
-        </w:rPr>
-        <w:t xml:space="preserve">” </w:t>
-      </w:r>
-      <w:r>
-        <w:rPr>
-          <w:rFonts w:ascii="Cambria" w:eastAsia="Cambria" w:hAnsi="Cambria" w:cs="Cambria"/>
-          <w:sz w:val="20"/>
-          <w:szCs w:val="20"/>
-        </w:rPr>
-        <w:fldChar w:fldCharType="begin" w:fldLock="1"/>
-      </w:r>
-      <w:r>
-        <w:rPr>
-          <w:rFonts w:ascii="Cambria" w:eastAsia="Cambria" w:hAnsi="Cambria" w:cs="Cambria"/>
-          <w:sz w:val="20"/>
-          <w:szCs w:val="20"/>
-        </w:rPr>
-        <w:instrText>ADDIN CSL_CITATION { "citationItems" : [ { "id" : "ITEM-1", "itemData" : { "URL" : "http://ccdoc-basesdedatos.blogspot.com.co/2013/02/modelo-entidad-relacion-er.html", "accessed" : { "date-parts" : [ [ "2017", "7", "6" ] ] }, "author" : [ { "dropping-particle" : "", "family" : "Bl\u00e1zquez Ochando", "given" : "Manuel", "non-dropping-particle" : "", "parse-names" : false, "suffix" : "" } ], "id" : "ITEM-1", "issued" : { "date-parts" : [ [ "2014" ] ] }, "title" : "Fundamentos y Dise\u00f1o de Bases de Datos: Modelo entidad-relaci\u00f3n ER", "type" : "webpage" }, "uris" : [ "http://www.mendeley.com/documents/?uuid=64d34f5b-828b-39ed-84ce-14a64646af0b" ] } ], "mendeley" : { "formattedCitation" : "[2]", "plainTextFormattedCitation" : "[2]", "previouslyFormattedCitation" : "(Bl\u00e1zquez Ochando, 2014)" }, "properties" : { "noteIndex" : 0 }, "schema" : "https://github.com/citation-style-language/schema/raw/master/csl-citation.json" }</w:instrText>
-      </w:r>
-      <w:r>
-        <w:rPr>
-          <w:rFonts w:ascii="Cambria" w:eastAsia="Cambria" w:hAnsi="Cambria" w:cs="Cambria"/>
-          <w:sz w:val="20"/>
-          <w:szCs w:val="20"/>
-        </w:rPr>
-        <w:fldChar w:fldCharType="separate"/>
-      </w:r>
-      <w:r>
-        <w:rPr>
-          <w:rFonts w:ascii="Cambria" w:eastAsia="Cambria" w:hAnsi="Cambria" w:cs="Cambria"/>
-          <w:noProof/>
-          <w:sz w:val="20"/>
-          <w:szCs w:val="20"/>
-        </w:rPr>
-        <w:t>[2]</w:t>
-      </w:r>
-      <w:r>
-        <w:rPr>
-          <w:rFonts w:ascii="Cambria" w:eastAsia="Cambria" w:hAnsi="Cambria" w:cs="Cambria"/>
-          <w:sz w:val="20"/>
-          <w:szCs w:val="20"/>
-        </w:rPr>
-        <w:fldChar w:fldCharType="end"/>
-      </w:r>
-    </w:p>
-    <w:p>
-      <w:pPr>
-        <w:keepNext/>
-        <w:widowControl w:val="0"/>
+        <w:t xml:space="preserve">proporcionan una perspectiva </w:t>
+      </w:r>
+      <w:r>
+        <w:rPr>
+          <w:rFonts w:ascii="Cambria" w:eastAsia="Cambria" w:hAnsi="Cambria" w:cs="Cambria"/>
+          <w:sz w:val="20"/>
+          <w:szCs w:val="20"/>
+        </w:rPr>
+        <w:t>estática</w:t>
+      </w:r>
+      <w:r>
+        <w:rPr>
+          <w:rFonts w:ascii="Cambria" w:eastAsia="Cambria" w:hAnsi="Cambria" w:cs="Cambria"/>
+          <w:sz w:val="20"/>
+          <w:szCs w:val="20"/>
+        </w:rPr>
+        <w:t xml:space="preserve"> del sistema(</w:t>
+      </w:r>
+      <w:r>
+        <w:rPr>
+          <w:rFonts w:ascii="Cambria" w:eastAsia="Cambria" w:hAnsi="Cambria" w:cs="Cambria"/>
+          <w:sz w:val="20"/>
+          <w:szCs w:val="20"/>
+        </w:rPr>
+        <w:t>representa su diseño estructural</w:t>
+      </w:r>
+      <w:r>
+        <w:rPr>
+          <w:rFonts w:ascii="Cambria" w:eastAsia="Cambria" w:hAnsi="Cambria" w:cs="Cambria"/>
+          <w:sz w:val="20"/>
+          <w:szCs w:val="20"/>
+        </w:rPr>
+        <w:t>)</w:t>
+      </w:r>
+      <w:r>
+        <w:rPr>
+          <w:rFonts w:ascii="Cambria" w:eastAsia="Cambria" w:hAnsi="Cambria" w:cs="Cambria"/>
+          <w:sz w:val="20"/>
+          <w:szCs w:val="20"/>
+        </w:rPr>
+        <w:t>”</w:t>
+      </w:r>
+    </w:p>
+    <w:p>
+      <w:pPr>
+        <w:keepNext/>
+        <w:widowControl w:val="0"/>
+        <w:pBdr>
+          <w:left w:val="nil"/>
+        </w:pBdr>
         <w:spacing w:before="120" w:line="240" w:lineRule="auto"/>
         <w:jc w:val="center"/>
         <w:rPr>
@@ -2188,7 +2360,7 @@
         </w:rPr>
         <w:lastRenderedPageBreak/>
         <w:drawing>
-          <wp:inline distT="114300" distB="114300" distL="114300" distR="114300" wp14:anchorId="34E261EB" wp14:editId="6BD33E2C">
+          <wp:inline distT="114300" distB="114300" distL="114300" distR="114300" wp14:anchorId="1A2E274E" wp14:editId="77A6A151">
             <wp:extent cx="5612130" cy="3416300"/>
             <wp:effectExtent l="0" t="0" r="7620" b="0"/>
             <wp:docPr id="7" name="image18.png"/>
@@ -2277,7 +2449,6 @@
         <w:jc w:val="left"/>
         <w:rPr>
           <w:rFonts w:ascii="Cambria" w:eastAsia="Cambria" w:hAnsi="Cambria" w:cs="Cambria"/>
-          <w:i/>
           <w:sz w:val="20"/>
           <w:szCs w:val="20"/>
         </w:rPr>
@@ -2291,13 +2462,25 @@
         <w:br/>
         <w:t>3.1.4. Casos de Uso</w:t>
       </w:r>
-      <w:r>
-        <w:rPr>
-          <w:rFonts w:ascii="Cambria" w:eastAsia="Cambria" w:hAnsi="Cambria" w:cs="Cambria"/>
-          <w:sz w:val="20"/>
-          <w:szCs w:val="20"/>
-        </w:rPr>
-        <w:br/>
+    </w:p>
+    <w:p>
+      <w:pPr>
+        <w:keepNext/>
+        <w:widowControl w:val="0"/>
+        <w:spacing w:before="120" w:line="240" w:lineRule="auto"/>
+        <w:rPr>
+          <w:rFonts w:ascii="Cambria" w:eastAsia="Cambria" w:hAnsi="Cambria" w:cs="Cambria"/>
+          <w:i/>
+          <w:sz w:val="20"/>
+          <w:szCs w:val="20"/>
+        </w:rPr>
+      </w:pPr>
+      <w:r>
+        <w:rPr>
+          <w:rFonts w:ascii="Cambria" w:eastAsia="Cambria" w:hAnsi="Cambria" w:cs="Cambria"/>
+          <w:sz w:val="20"/>
+          <w:szCs w:val="20"/>
+        </w:rPr>
         <w:t xml:space="preserve">Por medio de estos diagramas podemos ver específicamente quién y cómo será la interacción de los usuarios con </w:t>
       </w:r>
       <w:r>
@@ -2315,6 +2498,127 @@
           <w:szCs w:val="20"/>
         </w:rPr>
         <w:t>.</w:t>
+      </w:r>
+      <w:r>
+        <w:rPr>
+          <w:rFonts w:ascii="Cambria" w:eastAsia="Cambria" w:hAnsi="Cambria" w:cs="Cambria"/>
+          <w:sz w:val="20"/>
+          <w:szCs w:val="20"/>
+        </w:rPr>
+        <w:t xml:space="preserve"> “</w:t>
+      </w:r>
+      <w:r>
+        <w:rPr>
+          <w:rFonts w:ascii="Cambria" w:eastAsia="Cambria" w:hAnsi="Cambria" w:cs="Cambria"/>
+          <w:sz w:val="20"/>
+          <w:szCs w:val="20"/>
+        </w:rPr>
+        <w:t>Los diagramas de casos</w:t>
+      </w:r>
+      <w:r>
+        <w:rPr>
+          <w:rFonts w:ascii="Cambria" w:eastAsia="Cambria" w:hAnsi="Cambria" w:cs="Cambria"/>
+          <w:sz w:val="20"/>
+          <w:szCs w:val="20"/>
+        </w:rPr>
+        <w:t xml:space="preserve"> </w:t>
+      </w:r>
+      <w:r>
+        <w:rPr>
+          <w:rFonts w:ascii="Cambria" w:eastAsia="Cambria" w:hAnsi="Cambria" w:cs="Cambria"/>
+          <w:sz w:val="20"/>
+          <w:szCs w:val="20"/>
+        </w:rPr>
+        <w:t>de uso identifican a todos los actores en el dominio del problema, de forma que un analista de sistemas se puede</w:t>
+      </w:r>
+      <w:r>
+        <w:rPr>
+          <w:rFonts w:ascii="Cambria" w:eastAsia="Cambria" w:hAnsi="Cambria" w:cs="Cambria"/>
+          <w:sz w:val="20"/>
+          <w:szCs w:val="20"/>
+        </w:rPr>
+        <w:t xml:space="preserve"> </w:t>
+      </w:r>
+      <w:r>
+        <w:rPr>
+          <w:rFonts w:ascii="Cambria" w:eastAsia="Cambria" w:hAnsi="Cambria" w:cs="Cambria"/>
+          <w:sz w:val="20"/>
+          <w:szCs w:val="20"/>
+        </w:rPr>
+        <w:t>concentrar en lo que los humanos desean y necesitan para usar el sistema, extender sus capacidades y disfrutar su</w:t>
+      </w:r>
+      <w:r>
+        <w:rPr>
+          <w:rFonts w:ascii="Cambria" w:eastAsia="Cambria" w:hAnsi="Cambria" w:cs="Cambria"/>
+          <w:sz w:val="20"/>
+          <w:szCs w:val="20"/>
+        </w:rPr>
+        <w:t xml:space="preserve"> </w:t>
+      </w:r>
+      <w:r>
+        <w:rPr>
+          <w:rFonts w:ascii="Cambria" w:eastAsia="Cambria" w:hAnsi="Cambria" w:cs="Cambria"/>
+          <w:sz w:val="20"/>
+          <w:szCs w:val="20"/>
+        </w:rPr>
+        <w:t>interacción con la tecnología.</w:t>
+      </w:r>
+      <w:r>
+        <w:rPr>
+          <w:rFonts w:ascii="Cambria" w:eastAsia="Cambria" w:hAnsi="Cambria" w:cs="Cambria"/>
+          <w:sz w:val="20"/>
+          <w:szCs w:val="20"/>
+        </w:rPr>
+        <w:t>”</w:t>
+      </w:r>
+      <w:r>
+        <w:rPr>
+          <w:rFonts w:ascii="Cambria" w:eastAsia="Cambria" w:hAnsi="Cambria" w:cs="Cambria"/>
+          <w:sz w:val="20"/>
+          <w:szCs w:val="20"/>
+        </w:rPr>
+        <w:fldChar w:fldCharType="begin" w:fldLock="1"/>
+      </w:r>
+      <w:r>
+        <w:rPr>
+          <w:rFonts w:ascii="Cambria" w:eastAsia="Cambria" w:hAnsi="Cambria" w:cs="Cambria"/>
+          <w:sz w:val="20"/>
+          <w:szCs w:val="20"/>
+        </w:rPr>
+        <w:instrText>ADDIN CSL_CITATION { "citationItems" : [ { "id" : "ITEM-1", "itemData" : { "author" : [ { "dropping-particle" : "", "family" : "Kendall", "given" : "Kenneth E", "non-dropping-particle" : "", "parse-names" : false, "suffix" : "" } ], "id" : "ITEM-1", "issued" : { "date-parts" : [ [ "0" ] ] }, "title" : "Analisis y Diseno de Sistemas", "type" : "article-journal" }, "uris" : [ "http://www.mendeley.com/documents/?uuid=4cf3cb0e-4924-3b94-9fcf-05618bf785af" ] } ], "mendeley" : { "formattedCitation" : "[4]", "plainTextFormattedCitation" : "[4]", "previouslyFormattedCitation" : "[4]" }, "properties" : { "noteIndex" : 0 }, "schema" : "https://github.com/citation-style-language/schema/raw/master/csl-citation.json" }</w:instrText>
+      </w:r>
+      <w:r>
+        <w:rPr>
+          <w:rFonts w:ascii="Cambria" w:eastAsia="Cambria" w:hAnsi="Cambria" w:cs="Cambria"/>
+          <w:sz w:val="20"/>
+          <w:szCs w:val="20"/>
+        </w:rPr>
+        <w:fldChar w:fldCharType="separate"/>
+      </w:r>
+      <w:r>
+        <w:rPr>
+          <w:rFonts w:ascii="Cambria" w:eastAsia="Cambria" w:hAnsi="Cambria" w:cs="Cambria"/>
+          <w:noProof/>
+          <w:sz w:val="20"/>
+          <w:szCs w:val="20"/>
+        </w:rPr>
+        <w:t>[4]</w:t>
+      </w:r>
+      <w:r>
+        <w:rPr>
+          <w:rFonts w:ascii="Cambria" w:eastAsia="Cambria" w:hAnsi="Cambria" w:cs="Cambria"/>
+          <w:sz w:val="20"/>
+          <w:szCs w:val="20"/>
+        </w:rPr>
+        <w:fldChar w:fldCharType="end"/>
+      </w:r>
+      <w:r>
+        <w:rPr>
+          <w:rFonts w:ascii="Cambria" w:eastAsia="Cambria" w:hAnsi="Cambria" w:cs="Cambria"/>
+          <w:sz w:val="20"/>
+          <w:szCs w:val="20"/>
+        </w:rPr>
+        <w:t xml:space="preserve"> </w:t>
       </w:r>
       <w:r>
         <w:rPr>
@@ -2378,6 +2682,100 @@
         <w:keepNext/>
         <w:widowControl w:val="0"/>
         <w:spacing w:before="120" w:line="240" w:lineRule="auto"/>
+        <w:jc w:val="left"/>
+        <w:rPr>
+          <w:rFonts w:ascii="Cambria" w:eastAsia="Cambria" w:hAnsi="Cambria" w:cs="Cambria"/>
+          <w:sz w:val="20"/>
+          <w:szCs w:val="20"/>
+        </w:rPr>
+      </w:pPr>
+      <w:r>
+        <w:rPr>
+          <w:rFonts w:ascii="Cambria" w:eastAsia="Cambria" w:hAnsi="Cambria" w:cs="Cambria"/>
+          <w:sz w:val="20"/>
+          <w:szCs w:val="20"/>
+        </w:rPr>
+        <w:t>“</w:t>
+      </w:r>
+      <w:r>
+        <w:rPr>
+          <w:rFonts w:ascii="Cambria" w:eastAsia="Cambria" w:hAnsi="Cambria" w:cs="Cambria"/>
+          <w:sz w:val="20"/>
+          <w:szCs w:val="20"/>
+        </w:rPr>
+        <w:t>Los diagramas de secuencia pueden ilustrar una sucesión de interacciones entre clases o instancias de objetos a</w:t>
+      </w:r>
+      <w:r>
+        <w:rPr>
+          <w:rFonts w:ascii="Cambria" w:eastAsia="Cambria" w:hAnsi="Cambria" w:cs="Cambria"/>
+          <w:sz w:val="20"/>
+          <w:szCs w:val="20"/>
+        </w:rPr>
+        <w:t xml:space="preserve"> </w:t>
+      </w:r>
+      <w:r>
+        <w:rPr>
+          <w:rFonts w:ascii="Cambria" w:eastAsia="Cambria" w:hAnsi="Cambria" w:cs="Cambria"/>
+          <w:sz w:val="20"/>
+          <w:szCs w:val="20"/>
+        </w:rPr>
+        <w:t>través del tiempo</w:t>
+      </w:r>
+      <w:r>
+        <w:rPr>
+          <w:rFonts w:ascii="Cambria" w:eastAsia="Cambria" w:hAnsi="Cambria" w:cs="Cambria"/>
+          <w:sz w:val="20"/>
+          <w:szCs w:val="20"/>
+        </w:rPr>
+        <w:t xml:space="preserve">”. </w:t>
+      </w:r>
+      <w:r>
+        <w:rPr>
+          <w:rFonts w:ascii="Cambria" w:eastAsia="Cambria" w:hAnsi="Cambria" w:cs="Cambria"/>
+          <w:sz w:val="20"/>
+          <w:szCs w:val="20"/>
+        </w:rPr>
+        <w:fldChar w:fldCharType="begin" w:fldLock="1"/>
+      </w:r>
+      <w:r>
+        <w:rPr>
+          <w:rFonts w:ascii="Cambria" w:eastAsia="Cambria" w:hAnsi="Cambria" w:cs="Cambria"/>
+          <w:sz w:val="20"/>
+          <w:szCs w:val="20"/>
+        </w:rPr>
+        <w:instrText>ADDIN CSL_CITATION { "citationItems" : [ { "id" : "ITEM-1", "itemData" : { "author" : [ { "dropping-particle" : "", "family" : "Kendall", "given" : "Kenneth E", "non-dropping-particle" : "", "parse-names" : false, "suffix" : "" } ], "id" : "ITEM-1", "issued" : { "date-parts" : [ [ "0" ] ] }, "title" : "Analisis y Diseno de Sistemas", "type" : "article-journal" }, "uris" : [ "http://www.mendeley.com/documents/?uuid=4cf3cb0e-4924-3b94-9fcf-05618bf785af" ] } ], "mendeley" : { "formattedCitation" : "[4]", "plainTextFormattedCitation" : "[4]", "previouslyFormattedCitation" : "[4]" }, "properties" : { "noteIndex" : 0 }, "schema" : "https://github.com/citation-style-language/schema/raw/master/csl-citation.json" }</w:instrText>
+      </w:r>
+      <w:r>
+        <w:rPr>
+          <w:rFonts w:ascii="Cambria" w:eastAsia="Cambria" w:hAnsi="Cambria" w:cs="Cambria"/>
+          <w:sz w:val="20"/>
+          <w:szCs w:val="20"/>
+        </w:rPr>
+        <w:fldChar w:fldCharType="separate"/>
+      </w:r>
+      <w:r>
+        <w:rPr>
+          <w:rFonts w:ascii="Cambria" w:eastAsia="Cambria" w:hAnsi="Cambria" w:cs="Cambria"/>
+          <w:noProof/>
+          <w:sz w:val="20"/>
+          <w:szCs w:val="20"/>
+        </w:rPr>
+        <w:t>[4]</w:t>
+      </w:r>
+      <w:r>
+        <w:rPr>
+          <w:rFonts w:ascii="Cambria" w:eastAsia="Cambria" w:hAnsi="Cambria" w:cs="Cambria"/>
+          <w:sz w:val="20"/>
+          <w:szCs w:val="20"/>
+        </w:rPr>
+        <w:fldChar w:fldCharType="end"/>
+      </w:r>
+    </w:p>
+    <w:p>
+      <w:pPr>
+        <w:keepNext/>
+        <w:widowControl w:val="0"/>
+        <w:spacing w:before="120" w:line="240" w:lineRule="auto"/>
         <w:jc w:val="center"/>
         <w:rPr>
           <w:rFonts w:ascii="Cambria" w:eastAsia="Cambria" w:hAnsi="Cambria" w:cs="Cambria"/>
@@ -2405,7 +2803,17 @@
           <w:sz w:val="20"/>
           <w:szCs w:val="20"/>
         </w:rPr>
-        <w:t>: Diagrama de Clases</w:t>
+        <w:t xml:space="preserve">: Diagrama de </w:t>
+      </w:r>
+      <w:r>
+        <w:rPr>
+          <w:rFonts w:ascii="Cambria" w:eastAsia="Cambria" w:hAnsi="Cambria" w:cs="Cambria"/>
+          <w:b/>
+          <w:i/>
+          <w:sz w:val="20"/>
+          <w:szCs w:val="20"/>
+        </w:rPr>
+        <w:t>Secuencia Coordinador</w:t>
       </w:r>
     </w:p>
     <w:p>
@@ -2440,7 +2848,7 @@
         </w:rPr>
         <w:lastRenderedPageBreak/>
         <w:drawing>
-          <wp:inline distT="114300" distB="114300" distL="114300" distR="114300" wp14:anchorId="10B8F012" wp14:editId="21DE9185">
+          <wp:inline distT="114300" distB="114300" distL="114300" distR="114300" wp14:anchorId="1728C7DC" wp14:editId="12881053">
             <wp:extent cx="5405438" cy="3404783"/>
             <wp:effectExtent l="0" t="0" r="0" b="5715"/>
             <wp:docPr id="5" name="image16.png" descr="ProyectoU (2).png"/>
@@ -2573,14 +2981,24 @@
           <w:sz w:val="20"/>
           <w:szCs w:val="20"/>
         </w:rPr>
-        <w:t>: Diagrama de Clases</w:t>
+        <w:t xml:space="preserve">: Diagrama de </w:t>
+      </w:r>
+      <w:r>
+        <w:rPr>
+          <w:rFonts w:ascii="Cambria" w:eastAsia="Cambria" w:hAnsi="Cambria" w:cs="Cambria"/>
+          <w:b/>
+          <w:i/>
+          <w:sz w:val="20"/>
+          <w:szCs w:val="20"/>
+        </w:rPr>
+        <w:t>Secuencia Docente</w:t>
       </w:r>
       <w:r>
         <w:rPr>
           <w:noProof/>
         </w:rPr>
         <w:drawing>
-          <wp:inline distT="114300" distB="114300" distL="114300" distR="114300" wp14:anchorId="6AD47893" wp14:editId="74227D96">
+          <wp:inline distT="114300" distB="114300" distL="114300" distR="114300" wp14:anchorId="08E70BFC" wp14:editId="22C36F22">
             <wp:extent cx="5612130" cy="4114800"/>
             <wp:effectExtent l="0" t="0" r="7620" b="0"/>
             <wp:docPr id="3" name="image13.png" descr="ProyectoU (1).png"/>
@@ -2733,6 +3151,14 @@
         </w:rPr>
         <w:t>Al momento de desarrollar un proyecto de software la experiencia juega un papel importante en el proceso</w:t>
       </w:r>
+      <w:r>
+        <w:rPr>
+          <w:rFonts w:ascii="Cambria" w:eastAsia="Cambria" w:hAnsi="Cambria" w:cs="Cambria"/>
+          <w:sz w:val="20"/>
+          <w:szCs w:val="20"/>
+        </w:rPr>
+        <w:t>, es por esto que hubo algunas complicaciones que ocasionaron encontrar métodos que las solucionaran rápidamente, a continuación se comenta algunas de ellas:</w:t>
+      </w:r>
     </w:p>
     <w:p>
       <w:pPr>
@@ -2746,6 +3172,19 @@
           <w:szCs w:val="20"/>
         </w:rPr>
       </w:pPr>
+    </w:p>
+    <w:p>
+      <w:pPr>
+        <w:keepNext/>
+        <w:widowControl w:val="0"/>
+        <w:spacing w:before="120" w:line="240" w:lineRule="auto"/>
+        <w:jc w:val="left"/>
+        <w:rPr>
+          <w:rFonts w:ascii="Cambria" w:eastAsia="Cambria" w:hAnsi="Cambria" w:cs="Cambria"/>
+          <w:sz w:val="20"/>
+          <w:szCs w:val="20"/>
+        </w:rPr>
+      </w:pPr>
       <w:r>
         <w:rPr>
           <w:rFonts w:ascii="Cambria" w:eastAsia="Cambria" w:hAnsi="Cambria" w:cs="Cambria"/>
@@ -2808,7 +3247,25 @@
           <w:sz w:val="20"/>
           <w:szCs w:val="20"/>
         </w:rPr>
-        <w:t xml:space="preserve"> opciones: comprar una plantilla diseñada para primefaces, crear una plantilla por medio de ThemeRoller o </w:t>
+        <w:t xml:space="preserve"> opciones: comprar una plantilla diseñada para primefaces, crear una plantilla por medio de </w:t>
+      </w:r>
+      <w:proofErr w:type="spellStart"/>
+      <w:r>
+        <w:rPr>
+          <w:rFonts w:ascii="Cambria" w:eastAsia="Cambria" w:hAnsi="Cambria" w:cs="Cambria"/>
+          <w:sz w:val="20"/>
+          <w:szCs w:val="20"/>
+        </w:rPr>
+        <w:t>ThemeRoller</w:t>
+      </w:r>
+      <w:proofErr w:type="spellEnd"/>
+      <w:r>
+        <w:rPr>
+          <w:rFonts w:ascii="Cambria" w:eastAsia="Cambria" w:hAnsi="Cambria" w:cs="Cambria"/>
+          <w:sz w:val="20"/>
+          <w:szCs w:val="20"/>
+        </w:rPr>
+        <w:t xml:space="preserve"> o </w:t>
       </w:r>
       <w:r>
         <w:rPr>
@@ -2968,6 +3425,78 @@
         </w:rPr>
         <w:t xml:space="preserve">Por ejemplo, el uso de tablas dinámicas, primefaces tiene a disposición una </w:t>
       </w:r>
+      <w:r>
+        <w:rPr>
+          <w:rFonts w:ascii="Cambria" w:eastAsia="Cambria" w:hAnsi="Cambria" w:cs="Cambria"/>
+          <w:sz w:val="20"/>
+          <w:szCs w:val="20"/>
+        </w:rPr>
+        <w:t>etiqueta</w:t>
+      </w:r>
+      <w:r>
+        <w:rPr>
+          <w:rFonts w:ascii="Cambria" w:eastAsia="Cambria" w:hAnsi="Cambria" w:cs="Cambria"/>
+          <w:sz w:val="20"/>
+          <w:szCs w:val="20"/>
+        </w:rPr>
+        <w:t xml:space="preserve"> que permite agregar una autosuma en la tabla, pero al mismo tiempo obliga a </w:t>
+      </w:r>
+      <w:r>
+        <w:rPr>
+          <w:rFonts w:ascii="Cambria" w:eastAsia="Cambria" w:hAnsi="Cambria" w:cs="Cambria"/>
+          <w:sz w:val="20"/>
+          <w:szCs w:val="20"/>
+        </w:rPr>
+        <w:t xml:space="preserve">seleccionar una propiedad de la entidad para ordenarla y genera división por cada dato diferente, por ejemplo: si tengo una </w:t>
+      </w:r>
+      <w:r>
+        <w:rPr>
+          <w:rFonts w:ascii="Cambria" w:eastAsia="Cambria" w:hAnsi="Cambria" w:cs="Cambria"/>
+          <w:sz w:val="20"/>
+          <w:szCs w:val="20"/>
+        </w:rPr>
+        <w:t xml:space="preserve">entidad </w:t>
+      </w:r>
+      <w:r>
+        <w:rPr>
+          <w:rFonts w:ascii="Cambria" w:eastAsia="Cambria" w:hAnsi="Cambria" w:cs="Cambria"/>
+          <w:sz w:val="20"/>
+          <w:szCs w:val="20"/>
+        </w:rPr>
+        <w:t>que tiene la propiedad tipo contrato y manejo 2 opciones, tiempo completo y medio tiempo, la tabla se dividirá en dos conjuntos, los de medio tiempo y los de tiempo completo</w:t>
+      </w:r>
+      <w:r>
+        <w:rPr>
+          <w:rFonts w:ascii="Cambria" w:eastAsia="Cambria" w:hAnsi="Cambria" w:cs="Cambria"/>
+          <w:sz w:val="20"/>
+          <w:szCs w:val="20"/>
+        </w:rPr>
+        <w:t xml:space="preserve"> y mostrara una fila de total para cada una</w:t>
+      </w:r>
+      <w:r>
+        <w:rPr>
+          <w:rFonts w:ascii="Cambria" w:eastAsia="Cambria" w:hAnsi="Cambria" w:cs="Cambria"/>
+          <w:sz w:val="20"/>
+          <w:szCs w:val="20"/>
+        </w:rPr>
+        <w:t>.</w:t>
+      </w:r>
+      <w:r>
+        <w:rPr>
+          <w:rFonts w:ascii="Cambria" w:eastAsia="Cambria" w:hAnsi="Cambria" w:cs="Cambria"/>
+          <w:sz w:val="20"/>
+          <w:szCs w:val="20"/>
+        </w:rPr>
+        <w:t xml:space="preserve"> </w:t>
+      </w:r>
+      <w:r>
+        <w:rPr>
+          <w:rFonts w:ascii="Cambria" w:eastAsia="Cambria" w:hAnsi="Cambria" w:cs="Cambria"/>
+          <w:sz w:val="20"/>
+          <w:szCs w:val="20"/>
+        </w:rPr>
+        <w:t xml:space="preserve">Esto aunque es una funcionalidad muy útil, no se acomodaba a nuestra necesidad, por lo que se tuvo que optar </w:t>
+      </w:r>
       <w:proofErr w:type="spellStart"/>
       <w:r>
         <w:rPr>
@@ -2975,7 +3504,7 @@
           <w:sz w:val="20"/>
           <w:szCs w:val="20"/>
         </w:rPr>
-        <w:t>tag</w:t>
+        <w:t>po</w:t>
       </w:r>
       <w:proofErr w:type="spellEnd"/>
       <w:r>
@@ -2984,15 +3513,131 @@
           <w:sz w:val="20"/>
           <w:szCs w:val="20"/>
         </w:rPr>
-        <w:t xml:space="preserve"> que permite agregar una autosuma en la tabla, pero al mismo tiempo obliga a que se realice un ordenamiento en la tabla de tal manera que genera divisiones por cada dato diferente en la tabla que se usó para ordenarla.</w:t>
-      </w:r>
-      <w:r>
-        <w:rPr>
-          <w:rFonts w:ascii="Cambria" w:eastAsia="Cambria" w:hAnsi="Cambria" w:cs="Cambria"/>
-          <w:sz w:val="20"/>
-          <w:szCs w:val="20"/>
-        </w:rPr>
-        <w:t xml:space="preserve"> Para solucionarlo se creó un campo oculto en la clase de la </w:t>
+        <w:t xml:space="preserve"> crear</w:t>
+      </w:r>
+      <w:r>
+        <w:rPr>
+          <w:rFonts w:ascii="Cambria" w:eastAsia="Cambria" w:hAnsi="Cambria" w:cs="Cambria"/>
+          <w:sz w:val="20"/>
+          <w:szCs w:val="20"/>
+        </w:rPr>
+        <w:t xml:space="preserve"> un campo oculto en la </w:t>
+      </w:r>
+      <w:r>
+        <w:rPr>
+          <w:rFonts w:ascii="Cambria" w:eastAsia="Cambria" w:hAnsi="Cambria" w:cs="Cambria"/>
+          <w:sz w:val="20"/>
+          <w:szCs w:val="20"/>
+        </w:rPr>
+        <w:t>entidad</w:t>
+      </w:r>
+      <w:r>
+        <w:rPr>
+          <w:rFonts w:ascii="Cambria" w:eastAsia="Cambria" w:hAnsi="Cambria" w:cs="Cambria"/>
+          <w:sz w:val="20"/>
+          <w:szCs w:val="20"/>
+        </w:rPr>
+        <w:t xml:space="preserve"> que </w:t>
+      </w:r>
+      <w:r>
+        <w:rPr>
+          <w:rFonts w:ascii="Cambria" w:eastAsia="Cambria" w:hAnsi="Cambria" w:cs="Cambria"/>
+          <w:sz w:val="20"/>
+          <w:szCs w:val="20"/>
+        </w:rPr>
+        <w:t xml:space="preserve">no se guardaría en la base de datos, solo </w:t>
+      </w:r>
+      <w:r>
+        <w:rPr>
+          <w:rFonts w:ascii="Cambria" w:eastAsia="Cambria" w:hAnsi="Cambria" w:cs="Cambria"/>
+          <w:sz w:val="20"/>
+          <w:szCs w:val="20"/>
+        </w:rPr>
+        <w:t xml:space="preserve">se </w:t>
+      </w:r>
+      <w:r>
+        <w:rPr>
+          <w:rFonts w:ascii="Cambria" w:eastAsia="Cambria" w:hAnsi="Cambria" w:cs="Cambria"/>
+          <w:sz w:val="20"/>
+          <w:szCs w:val="20"/>
+        </w:rPr>
+        <w:t xml:space="preserve">usaría como ordenador y tendría un valor predefinido, de </w:t>
+      </w:r>
+      <w:r>
+        <w:rPr>
+          <w:rFonts w:ascii="Cambria" w:eastAsia="Cambria" w:hAnsi="Cambria" w:cs="Cambria"/>
+          <w:sz w:val="20"/>
+          <w:szCs w:val="20"/>
+        </w:rPr>
+        <w:t xml:space="preserve"> es</w:t>
+      </w:r>
+      <w:r>
+        <w:rPr>
+          <w:rFonts w:ascii="Cambria" w:eastAsia="Cambria" w:hAnsi="Cambria" w:cs="Cambria"/>
+          <w:sz w:val="20"/>
+          <w:szCs w:val="20"/>
+        </w:rPr>
+        <w:t>t</w:t>
+      </w:r>
+      <w:r>
+        <w:rPr>
+          <w:rFonts w:ascii="Cambria" w:eastAsia="Cambria" w:hAnsi="Cambria" w:cs="Cambria"/>
+          <w:sz w:val="20"/>
+          <w:szCs w:val="20"/>
+        </w:rPr>
+        <w:t xml:space="preserve">a manera </w:t>
+      </w:r>
+      <w:r>
+        <w:rPr>
+          <w:rFonts w:ascii="Cambria" w:eastAsia="Cambria" w:hAnsi="Cambria" w:cs="Cambria"/>
+          <w:sz w:val="20"/>
+          <w:szCs w:val="20"/>
+        </w:rPr>
+        <w:t xml:space="preserve">todo estaría en la misma clasificación y se </w:t>
+      </w:r>
+      <w:r>
+        <w:rPr>
+          <w:rFonts w:ascii="Cambria" w:eastAsia="Cambria" w:hAnsi="Cambria" w:cs="Cambria"/>
+          <w:sz w:val="20"/>
+          <w:szCs w:val="20"/>
+        </w:rPr>
+        <w:t xml:space="preserve"> </w:t>
+      </w:r>
+      <w:r>
+        <w:rPr>
+          <w:rFonts w:ascii="Cambria" w:eastAsia="Cambria" w:hAnsi="Cambria" w:cs="Cambria"/>
+          <w:sz w:val="20"/>
+          <w:szCs w:val="20"/>
+        </w:rPr>
+        <w:t>evitarían</w:t>
+      </w:r>
+      <w:r>
+        <w:rPr>
+          <w:rFonts w:ascii="Cambria" w:eastAsia="Cambria" w:hAnsi="Cambria" w:cs="Cambria"/>
+          <w:sz w:val="20"/>
+          <w:szCs w:val="20"/>
+        </w:rPr>
+        <w:t xml:space="preserve"> las divisiones no deseadas.</w:t>
+      </w:r>
+    </w:p>
+    <w:p>
+      <w:pPr>
+        <w:keepNext/>
+        <w:widowControl w:val="0"/>
+        <w:spacing w:before="120" w:line="240" w:lineRule="auto"/>
+        <w:rPr>
+          <w:rFonts w:ascii="Cambria" w:eastAsia="Cambria" w:hAnsi="Cambria" w:cs="Cambria"/>
+          <w:sz w:val="20"/>
+          <w:szCs w:val="20"/>
+        </w:rPr>
+      </w:pPr>
+      <w:r>
+        <w:rPr>
+          <w:rFonts w:ascii="Cambria" w:eastAsia="Cambria" w:hAnsi="Cambria" w:cs="Cambria"/>
+          <w:sz w:val="20"/>
+          <w:szCs w:val="20"/>
+        </w:rPr>
+        <w:t xml:space="preserve">Otro elemento con el que se tuvo problemas fue </w:t>
       </w:r>
       <w:proofErr w:type="spellStart"/>
       <w:r>
@@ -3001,7 +3646,7 @@
           <w:sz w:val="20"/>
           <w:szCs w:val="20"/>
         </w:rPr>
-        <w:t>entity</w:t>
+        <w:t>JaspeRreports</w:t>
       </w:r>
       <w:proofErr w:type="spellEnd"/>
       <w:r>
@@ -3010,44 +3655,6 @@
           <w:sz w:val="20"/>
           <w:szCs w:val="20"/>
         </w:rPr>
-        <w:t xml:space="preserve"> que se usa para llenar la tabla, darle a ese nuevo campo un valor predeterminado y ordenar la tabla con ese campo, de esa manera se evitan las divisiones no deseadas.</w:t>
-      </w:r>
-    </w:p>
-    <w:p>
-      <w:pPr>
-        <w:keepNext/>
-        <w:widowControl w:val="0"/>
-        <w:spacing w:before="120" w:line="240" w:lineRule="auto"/>
-        <w:rPr>
-          <w:rFonts w:ascii="Cambria" w:eastAsia="Cambria" w:hAnsi="Cambria" w:cs="Cambria"/>
-          <w:sz w:val="20"/>
-          <w:szCs w:val="20"/>
-        </w:rPr>
-      </w:pPr>
-      <w:r>
-        <w:rPr>
-          <w:rFonts w:ascii="Cambria" w:eastAsia="Cambria" w:hAnsi="Cambria" w:cs="Cambria"/>
-          <w:sz w:val="20"/>
-          <w:szCs w:val="20"/>
-        </w:rPr>
-        <w:t xml:space="preserve">Otro elemento con el que se tuvo problemas fue </w:t>
-      </w:r>
-      <w:proofErr w:type="spellStart"/>
-      <w:r>
-        <w:rPr>
-          <w:rFonts w:ascii="Cambria" w:eastAsia="Cambria" w:hAnsi="Cambria" w:cs="Cambria"/>
-          <w:sz w:val="20"/>
-          <w:szCs w:val="20"/>
-        </w:rPr>
-        <w:t>JaspeRreports</w:t>
-      </w:r>
-      <w:proofErr w:type="spellEnd"/>
-      <w:r>
-        <w:rPr>
-          <w:rFonts w:ascii="Cambria" w:eastAsia="Cambria" w:hAnsi="Cambria" w:cs="Cambria"/>
-          <w:sz w:val="20"/>
-          <w:szCs w:val="20"/>
-        </w:rPr>
         <w:t xml:space="preserve">, aunque es la herramienta </w:t>
       </w:r>
       <w:r>
@@ -3072,7 +3679,15 @@
           <w:sz w:val="20"/>
           <w:szCs w:val="20"/>
         </w:rPr>
-        <w:t>talvez la falta de experiencia en el uso de esa herramienta provoco inconvenientes al momento de exportar</w:t>
+        <w:t xml:space="preserve">talvez la falta de experiencia en el uso de esa herramienta provoco inconvenientes al momento de </w:t>
+      </w:r>
+      <w:r>
+        <w:rPr>
+          <w:rFonts w:ascii="Cambria" w:eastAsia="Cambria" w:hAnsi="Cambria" w:cs="Cambria"/>
+          <w:sz w:val="20"/>
+          <w:szCs w:val="20"/>
+        </w:rPr>
+        <w:t>usarla</w:t>
       </w:r>
       <w:r>
         <w:rPr>
@@ -3088,7 +3703,31 @@
           <w:sz w:val="20"/>
           <w:szCs w:val="20"/>
         </w:rPr>
-        <w:t xml:space="preserve"> no se logró hacer una pre visualización, crear una tabla dinámica que se creara a partir de valores aleatorios en las columnas y filas.</w:t>
+        <w:t xml:space="preserve"> pues</w:t>
+      </w:r>
+      <w:r>
+        <w:rPr>
+          <w:rFonts w:ascii="Cambria" w:eastAsia="Cambria" w:hAnsi="Cambria" w:cs="Cambria"/>
+          <w:sz w:val="20"/>
+          <w:szCs w:val="20"/>
+        </w:rPr>
+        <w:t xml:space="preserve"> no se log</w:t>
+      </w:r>
+      <w:r>
+        <w:rPr>
+          <w:rFonts w:ascii="Cambria" w:eastAsia="Cambria" w:hAnsi="Cambria" w:cs="Cambria"/>
+          <w:sz w:val="20"/>
+          <w:szCs w:val="20"/>
+        </w:rPr>
+        <w:t>ró hacer una pre visualización, tampoco se logró crea</w:t>
+      </w:r>
+      <w:r>
+        <w:rPr>
+          <w:rFonts w:ascii="Cambria" w:eastAsia="Cambria" w:hAnsi="Cambria" w:cs="Cambria"/>
+          <w:sz w:val="20"/>
+          <w:szCs w:val="20"/>
+        </w:rPr>
+        <w:t>r una tabla dinámica a partir de valores aleatorios en las columnas y filas.</w:t>
       </w:r>
       <w:r>
         <w:rPr>
@@ -3142,10 +3781,40 @@
           <w:sz w:val="20"/>
           <w:szCs w:val="20"/>
         </w:rPr>
-        <w:t xml:space="preserve"> Estas librerías permiten a partir a una vista exportarla a cualquier formato y solo requiere de unas cuantas líneas de código.</w:t>
-      </w:r>
-      <w:bookmarkStart w:id="0" w:name="_GoBack"/>
-      <w:bookmarkEnd w:id="0"/>
+        <w:t xml:space="preserve"> Estas librerías permiten </w:t>
+      </w:r>
+      <w:r>
+        <w:rPr>
+          <w:rFonts w:ascii="Cambria" w:eastAsia="Cambria" w:hAnsi="Cambria" w:cs="Cambria"/>
+          <w:sz w:val="20"/>
+          <w:szCs w:val="20"/>
+        </w:rPr>
+        <w:t xml:space="preserve">exportar </w:t>
+      </w:r>
+      <w:r>
+        <w:rPr>
+          <w:rFonts w:ascii="Cambria" w:eastAsia="Cambria" w:hAnsi="Cambria" w:cs="Cambria"/>
+          <w:sz w:val="20"/>
+          <w:szCs w:val="20"/>
+        </w:rPr>
+        <w:t>una vista a cualquier formato y solo requiere de unas cuantas líneas de código</w:t>
+      </w:r>
+      <w:r>
+        <w:rPr>
+          <w:rFonts w:ascii="Cambria" w:eastAsia="Cambria" w:hAnsi="Cambria" w:cs="Cambria"/>
+          <w:sz w:val="20"/>
+          <w:szCs w:val="20"/>
+        </w:rPr>
+        <w:t xml:space="preserve"> para hacerlo</w:t>
+      </w:r>
+      <w:r>
+        <w:rPr>
+          <w:rFonts w:ascii="Cambria" w:eastAsia="Cambria" w:hAnsi="Cambria" w:cs="Cambria"/>
+          <w:sz w:val="20"/>
+          <w:szCs w:val="20"/>
+        </w:rPr>
+        <w:t>.</w:t>
+      </w:r>
     </w:p>
     <w:p>
       <w:pPr>
@@ -3214,7 +3883,23 @@
           <w:sz w:val="20"/>
           <w:szCs w:val="20"/>
         </w:rPr>
-        <w:t xml:space="preserve"> no en uno real, cuando el proceso iba a </w:t>
+        <w:t xml:space="preserve"> no en uno real, </w:t>
+      </w:r>
+      <w:r>
+        <w:rPr>
+          <w:rFonts w:ascii="Cambria" w:eastAsia="Cambria" w:hAnsi="Cambria" w:cs="Cambria"/>
+          <w:sz w:val="20"/>
+          <w:szCs w:val="20"/>
+        </w:rPr>
+        <w:t xml:space="preserve">Pero </w:t>
+      </w:r>
+      <w:r>
+        <w:rPr>
+          <w:rFonts w:ascii="Cambria" w:eastAsia="Cambria" w:hAnsi="Cambria" w:cs="Cambria"/>
+          <w:sz w:val="20"/>
+          <w:szCs w:val="20"/>
+        </w:rPr>
+        <w:t xml:space="preserve">cuando el proceso iba a </w:t>
       </w:r>
       <w:r>
         <w:rPr>
@@ -3230,7 +3915,79 @@
           <w:sz w:val="20"/>
           <w:szCs w:val="20"/>
         </w:rPr>
-        <w:t xml:space="preserve"> de la mitad de desarrollo se nos notifica que el software debe instalarse en un servidor real para demostración del desarrollo. La mayor preocupación no era como tal el funcionamiento puesto que sabíamos que los únicos conflictos surgen cuando se trata de uso de directorios para almacenamiento de información, lo que genero latencia en el proceso fue buscar un servidor con las especificaciones necesarias para que corriera el proyecto, se </w:t>
+        <w:t xml:space="preserve"> de la mitad de desarrollo se n</w:t>
+      </w:r>
+      <w:r>
+        <w:rPr>
+          <w:rFonts w:ascii="Cambria" w:eastAsia="Cambria" w:hAnsi="Cambria" w:cs="Cambria"/>
+          <w:sz w:val="20"/>
+          <w:szCs w:val="20"/>
+        </w:rPr>
+        <w:t xml:space="preserve">os notifica que el software </w:t>
+      </w:r>
+      <w:r>
+        <w:rPr>
+          <w:rFonts w:ascii="Cambria" w:eastAsia="Cambria" w:hAnsi="Cambria" w:cs="Cambria"/>
+          <w:sz w:val="20"/>
+          <w:szCs w:val="20"/>
+        </w:rPr>
+        <w:t>debía</w:t>
+      </w:r>
+      <w:r>
+        <w:rPr>
+          <w:rFonts w:ascii="Cambria" w:eastAsia="Cambria" w:hAnsi="Cambria" w:cs="Cambria"/>
+          <w:sz w:val="20"/>
+          <w:szCs w:val="20"/>
+        </w:rPr>
+        <w:t xml:space="preserve"> instalarse en un servidor real para demostración del </w:t>
+      </w:r>
+      <w:r>
+        <w:rPr>
+          <w:rFonts w:ascii="Cambria" w:eastAsia="Cambria" w:hAnsi="Cambria" w:cs="Cambria"/>
+          <w:sz w:val="20"/>
+          <w:szCs w:val="20"/>
+        </w:rPr>
+        <w:t>funcionamiento</w:t>
+      </w:r>
+      <w:r>
+        <w:rPr>
+          <w:rFonts w:ascii="Cambria" w:eastAsia="Cambria" w:hAnsi="Cambria" w:cs="Cambria"/>
+          <w:sz w:val="20"/>
+          <w:szCs w:val="20"/>
+        </w:rPr>
+        <w:t>. La mayor preocupación no era como tal el funcionamiento puesto que sabíamos que los únicos conflictos surgen cuando se trata de uso de directorios para almacenamiento de</w:t>
+      </w:r>
+      <w:r>
+        <w:rPr>
+          <w:rFonts w:ascii="Cambria" w:eastAsia="Cambria" w:hAnsi="Cambria" w:cs="Cambria"/>
+          <w:sz w:val="20"/>
+          <w:szCs w:val="20"/>
+        </w:rPr>
+        <w:t>ntro del servidor</w:t>
+      </w:r>
+      <w:r>
+        <w:rPr>
+          <w:rFonts w:ascii="Cambria" w:eastAsia="Cambria" w:hAnsi="Cambria" w:cs="Cambria"/>
+          <w:sz w:val="20"/>
+          <w:szCs w:val="20"/>
+        </w:rPr>
+        <w:t xml:space="preserve">, lo que genero latencia en el proceso fue </w:t>
+      </w:r>
+      <w:r>
+        <w:rPr>
+          <w:rFonts w:ascii="Cambria" w:eastAsia="Cambria" w:hAnsi="Cambria" w:cs="Cambria"/>
+          <w:sz w:val="20"/>
+          <w:szCs w:val="20"/>
+        </w:rPr>
+        <w:t>encontrar</w:t>
+      </w:r>
+      <w:r>
+        <w:rPr>
+          <w:rFonts w:ascii="Cambria" w:eastAsia="Cambria" w:hAnsi="Cambria" w:cs="Cambria"/>
+          <w:sz w:val="20"/>
+          <w:szCs w:val="20"/>
+        </w:rPr>
+        <w:t xml:space="preserve"> un servidor con las especificaciones necesarias para que corriera el proyecto, se </w:t>
       </w:r>
       <w:r>
         <w:rPr>
@@ -3254,25 +4011,39 @@
           <w:sz w:val="20"/>
           <w:szCs w:val="20"/>
         </w:rPr>
-        <w:t>nos servía era el uso de un servidor dedicado, al ser de este tipo es configurable a gusto, perfecto</w:t>
-      </w:r>
-      <w:proofErr w:type="gramStart"/>
-      <w:r>
-        <w:rPr>
-          <w:rFonts w:ascii="Cambria" w:eastAsia="Cambria" w:hAnsi="Cambria" w:cs="Cambria"/>
-          <w:sz w:val="20"/>
-          <w:szCs w:val="20"/>
-        </w:rPr>
-        <w:t>!.</w:t>
-      </w:r>
-      <w:proofErr w:type="gramEnd"/>
-      <w:r>
-        <w:rPr>
-          <w:rFonts w:ascii="Cambria" w:eastAsia="Cambria" w:hAnsi="Cambria" w:cs="Cambria"/>
-          <w:sz w:val="20"/>
-          <w:szCs w:val="20"/>
-        </w:rPr>
-        <w:t xml:space="preserve"> Pero el precio superaba nuestras expectativas, se paga el doble de un servicio de hosting anual, teniendo en cuenta que servidor posee requerimientos mínimos de funcionamiento</w:t>
+        <w:t>nos servía era el uso de un servidor dedicado, al ser de este tipo es co</w:t>
+      </w:r>
+      <w:r>
+        <w:rPr>
+          <w:rFonts w:ascii="Cambria" w:eastAsia="Cambria" w:hAnsi="Cambria" w:cs="Cambria"/>
+          <w:sz w:val="20"/>
+          <w:szCs w:val="20"/>
+        </w:rPr>
+        <w:t>nfigurable a gusto, perfecto!, p</w:t>
+      </w:r>
+      <w:r>
+        <w:rPr>
+          <w:rFonts w:ascii="Cambria" w:eastAsia="Cambria" w:hAnsi="Cambria" w:cs="Cambria"/>
+          <w:sz w:val="20"/>
+          <w:szCs w:val="20"/>
+        </w:rPr>
+        <w:t xml:space="preserve">ero el precio superaba nuestras expectativas, </w:t>
+      </w:r>
+      <w:r>
+        <w:rPr>
+          <w:rFonts w:ascii="Cambria" w:eastAsia="Cambria" w:hAnsi="Cambria" w:cs="Cambria"/>
+          <w:sz w:val="20"/>
+          <w:szCs w:val="20"/>
+        </w:rPr>
+        <w:t xml:space="preserve">en promedio </w:t>
+      </w:r>
+      <w:r>
+        <w:rPr>
+          <w:rFonts w:ascii="Cambria" w:eastAsia="Cambria" w:hAnsi="Cambria" w:cs="Cambria"/>
+          <w:sz w:val="20"/>
+          <w:szCs w:val="20"/>
+        </w:rPr>
+        <w:t>se paga el doble de un servicio de hosting anual, teniendo en cuenta que servidor posee requerimientos mínimos de funcionamiento</w:t>
       </w:r>
       <w:r>
         <w:rPr>
@@ -3281,6 +4052,88 @@
           <w:szCs w:val="20"/>
         </w:rPr>
         <w:t>.</w:t>
+      </w:r>
+      <w:r>
+        <w:rPr>
+          <w:rFonts w:ascii="Cambria" w:eastAsia="Cambria" w:hAnsi="Cambria" w:cs="Cambria"/>
+          <w:sz w:val="20"/>
+          <w:szCs w:val="20"/>
+        </w:rPr>
+        <w:t xml:space="preserve"> En este caso la opción </w:t>
+      </w:r>
+      <w:r>
+        <w:rPr>
+          <w:rFonts w:ascii="Cambria" w:eastAsia="Cambria" w:hAnsi="Cambria" w:cs="Cambria"/>
+          <w:sz w:val="20"/>
+          <w:szCs w:val="20"/>
+        </w:rPr>
+        <w:t>más</w:t>
+      </w:r>
+      <w:r>
+        <w:rPr>
+          <w:rFonts w:ascii="Cambria" w:eastAsia="Cambria" w:hAnsi="Cambria" w:cs="Cambria"/>
+          <w:sz w:val="20"/>
+          <w:szCs w:val="20"/>
+        </w:rPr>
+        <w:t xml:space="preserve"> viable es </w:t>
+      </w:r>
+      <w:r>
+        <w:rPr>
+          <w:rFonts w:ascii="Cambria" w:eastAsia="Cambria" w:hAnsi="Cambria" w:cs="Cambria"/>
+          <w:sz w:val="20"/>
+          <w:szCs w:val="20"/>
+        </w:rPr>
+        <w:t xml:space="preserve">solicitar una </w:t>
+      </w:r>
+      <w:proofErr w:type="spellStart"/>
+      <w:r>
+        <w:rPr>
+          <w:rFonts w:ascii="Cambria" w:eastAsia="Cambria" w:hAnsi="Cambria" w:cs="Cambria"/>
+          <w:sz w:val="20"/>
+          <w:szCs w:val="20"/>
+        </w:rPr>
+        <w:t>i</w:t>
+      </w:r>
+      <w:r>
+        <w:rPr>
+          <w:rFonts w:ascii="Cambria" w:eastAsia="Cambria" w:hAnsi="Cambria" w:cs="Cambria"/>
+          <w:sz w:val="20"/>
+          <w:szCs w:val="20"/>
+        </w:rPr>
+        <w:t>p</w:t>
+      </w:r>
+      <w:proofErr w:type="spellEnd"/>
+      <w:r>
+        <w:rPr>
+          <w:rFonts w:ascii="Cambria" w:eastAsia="Cambria" w:hAnsi="Cambria" w:cs="Cambria"/>
+          <w:sz w:val="20"/>
+          <w:szCs w:val="20"/>
+        </w:rPr>
+        <w:t xml:space="preserve"> </w:t>
+      </w:r>
+      <w:r>
+        <w:rPr>
+          <w:rFonts w:ascii="Cambria" w:eastAsia="Cambria" w:hAnsi="Cambria" w:cs="Cambria"/>
+          <w:sz w:val="20"/>
+          <w:szCs w:val="20"/>
+        </w:rPr>
+        <w:t>pública</w:t>
+      </w:r>
+      <w:r>
+        <w:rPr>
+          <w:rFonts w:ascii="Cambria" w:eastAsia="Cambria" w:hAnsi="Cambria" w:cs="Cambria"/>
+          <w:sz w:val="20"/>
+          <w:szCs w:val="20"/>
+        </w:rPr>
+        <w:t xml:space="preserve"> al proveedor de </w:t>
+      </w:r>
+      <w:r>
+        <w:rPr>
+          <w:rFonts w:ascii="Cambria" w:eastAsia="Cambria" w:hAnsi="Cambria" w:cs="Cambria"/>
+          <w:sz w:val="20"/>
+          <w:szCs w:val="20"/>
+        </w:rPr>
+        <w:t>internet y crear un servidor en un computador que cumpla con los requerimientos mínimos.</w:t>
       </w:r>
     </w:p>
     <w:p>
@@ -3425,7 +4278,6 @@
           <w:sz w:val="20"/>
           <w:szCs w:val="20"/>
         </w:rPr>
-        <w:lastRenderedPageBreak/>
         <w:t>REFERENCIAS</w:t>
       </w:r>
     </w:p>
@@ -3453,7 +4305,6 @@
           <w:rFonts w:ascii="Cambria" w:hAnsi="Cambria" w:cs="Times New Roman"/>
           <w:noProof/>
           <w:sz w:val="20"/>
-          <w:lang w:val="en-US"/>
         </w:rPr>
       </w:pPr>
       <w:r>
@@ -3495,16 +4346,7 @@
           <w:sz w:val="20"/>
         </w:rPr>
         <w:tab/>
-        <w:t xml:space="preserve">IBM Knowledge Center, “Modelado de procesos de negocio con BPMN.” </w:t>
-      </w:r>
-      <w:r>
-        <w:rPr>
-          <w:rFonts w:ascii="Cambria" w:hAnsi="Cambria" w:cs="Times New Roman"/>
-          <w:noProof/>
-          <w:sz w:val="20"/>
-          <w:lang w:val="en-US"/>
-        </w:rPr>
-        <w:t>[Online]. Available: https://www.ibm.com/support/knowledgecenter/es/SS6RBX_11.4.2/com.ibm.sa.bpr.doc/topics/c_Intro_mdlng_BPMN.html. [Accessed: 06-Jul-2017].</w:t>
+        <w:t>IBM Knowledge Center, “Modelado de procesos de negocio con BPMN.” [Online]. Available: https://www.ibm.com/support/knowledgecenter/es/SS6RBX_11.4.2/com.ibm.sa.bpr.doc/topics/c_Intro_mdlng_BPMN.html. [Accessed: 06-Jul-2017].</w:t>
       </w:r>
     </w:p>
     <w:p>
@@ -3516,37 +4358,27 @@
         <w:spacing w:before="120" w:line="240" w:lineRule="auto"/>
         <w:ind w:left="640" w:hanging="640"/>
         <w:rPr>
-          <w:rFonts w:ascii="Cambria" w:hAnsi="Cambria"/>
-          <w:noProof/>
-          <w:sz w:val="20"/>
-          <w:lang w:val="en-US"/>
-        </w:rPr>
-      </w:pPr>
-      <w:r>
-        <w:rPr>
           <w:rFonts w:ascii="Cambria" w:hAnsi="Cambria" w:cs="Times New Roman"/>
           <w:noProof/>
           <w:sz w:val="20"/>
         </w:rPr>
-        <w:t>[2]</w:t>
-      </w:r>
+      </w:pPr>
       <w:r>
         <w:rPr>
           <w:rFonts w:ascii="Cambria" w:hAnsi="Cambria" w:cs="Times New Roman"/>
           <w:noProof/>
           <w:sz w:val="20"/>
         </w:rPr>
-        <w:tab/>
-        <w:t xml:space="preserve">M. Blázquez Ochando, “Fundamentos y Diseño de Bases de Datos: Modelo entidad-relación ER,” 2014. </w:t>
+        <w:t>[2]</w:t>
       </w:r>
       <w:r>
         <w:rPr>
           <w:rFonts w:ascii="Cambria" w:hAnsi="Cambria" w:cs="Times New Roman"/>
           <w:noProof/>
           <w:sz w:val="20"/>
-          <w:lang w:val="en-US"/>
-        </w:rPr>
-        <w:t>[Online]. Available: http://ccdoc-basesdedatos.blogspot.com.co/2013/02/modelo-entidad-relacion-er.html. [Accessed: 06-Jul-2017].</w:t>
+        </w:rPr>
+        <w:tab/>
+        <w:t>M. Blázquez Ochando, “Fundamentos y Diseño de Bases de Datos: Modelo entidad-relación ER,” 2014. [Online]. Available: http://ccdoc-basesdedatos.blogspot.com.co/2013/02/modelo-entidad-relacion-er.html. [Accessed: 06-Jul-2017].</w:t>
       </w:r>
     </w:p>
     <w:p>
@@ -3556,7 +4388,71 @@
         <w:autoSpaceDN w:val="0"/>
         <w:adjustRightInd w:val="0"/>
         <w:spacing w:before="120" w:line="240" w:lineRule="auto"/>
-        <w:ind w:left="480" w:hanging="480"/>
+        <w:ind w:left="640" w:hanging="640"/>
+        <w:rPr>
+          <w:rFonts w:ascii="Cambria" w:hAnsi="Cambria" w:cs="Times New Roman"/>
+          <w:noProof/>
+          <w:sz w:val="20"/>
+        </w:rPr>
+      </w:pPr>
+      <w:r>
+        <w:rPr>
+          <w:rFonts w:ascii="Cambria" w:hAnsi="Cambria" w:cs="Times New Roman"/>
+          <w:noProof/>
+          <w:sz w:val="20"/>
+        </w:rPr>
+        <w:t>[3]</w:t>
+      </w:r>
+      <w:r>
+        <w:rPr>
+          <w:rFonts w:ascii="Cambria" w:hAnsi="Cambria" w:cs="Times New Roman"/>
+          <w:noProof/>
+          <w:sz w:val="20"/>
+        </w:rPr>
+        <w:tab/>
+        <w:t>F. Berzal, G. Booch, J. Rumbaugh, and I. Jacobson, “UML: El Lenguaje Unificado de Modelado.”</w:t>
+      </w:r>
+    </w:p>
+    <w:p>
+      <w:pPr>
+        <w:widowControl w:val="0"/>
+        <w:autoSpaceDE w:val="0"/>
+        <w:autoSpaceDN w:val="0"/>
+        <w:adjustRightInd w:val="0"/>
+        <w:spacing w:before="120" w:line="240" w:lineRule="auto"/>
+        <w:ind w:left="640" w:hanging="640"/>
+        <w:rPr>
+          <w:rFonts w:ascii="Cambria" w:hAnsi="Cambria"/>
+          <w:noProof/>
+          <w:sz w:val="20"/>
+        </w:rPr>
+      </w:pPr>
+      <w:r>
+        <w:rPr>
+          <w:rFonts w:ascii="Cambria" w:hAnsi="Cambria" w:cs="Times New Roman"/>
+          <w:noProof/>
+          <w:sz w:val="20"/>
+        </w:rPr>
+        <w:t>[4]</w:t>
+      </w:r>
+      <w:r>
+        <w:rPr>
+          <w:rFonts w:ascii="Cambria" w:hAnsi="Cambria" w:cs="Times New Roman"/>
+          <w:noProof/>
+          <w:sz w:val="20"/>
+        </w:rPr>
+        <w:tab/>
+        <w:t>K. E. Kendall, “Analisis y Diseno de Sistemas.”</w:t>
+      </w:r>
+    </w:p>
+    <w:p>
+      <w:pPr>
+        <w:widowControl w:val="0"/>
+        <w:autoSpaceDE w:val="0"/>
+        <w:autoSpaceDN w:val="0"/>
+        <w:adjustRightInd w:val="0"/>
+        <w:spacing w:before="120" w:line="240" w:lineRule="auto"/>
+        <w:ind w:left="640" w:hanging="640"/>
         <w:rPr>
           <w:rFonts w:ascii="Cambria" w:eastAsia="Cambria" w:hAnsi="Cambria" w:cs="Cambria"/>
           <w:sz w:val="20"/>
@@ -4075,7 +4971,19 @@
           <w:shd w:val="clear" w:color="auto" w:fill="F4CCCC"/>
           <w:lang w:val="en-US"/>
         </w:rPr>
-        <w:t>Social Science Computing Review</w:t>
+        <w:t xml:space="preserve">Social Science </w:t>
+      </w:r>
+      <w:r>
+        <w:rPr>
+          <w:rFonts w:ascii="Cambria" w:eastAsia="Cambria" w:hAnsi="Cambria" w:cs="Cambria"/>
+          <w:i/>
+          <w:sz w:val="20"/>
+          <w:szCs w:val="20"/>
+          <w:shd w:val="clear" w:color="auto" w:fill="F4CCCC"/>
+          <w:lang w:val="en-US"/>
+        </w:rPr>
+        <w:lastRenderedPageBreak/>
+        <w:t>Computing Review</w:t>
       </w:r>
       <w:r>
         <w:rPr>
@@ -5767,7 +6675,7 @@
 </file>
 
 <file path=customXml/itemProps1.xml><?xml version="1.0" encoding="utf-8"?>
-<ds:datastoreItem xmlns:ds="http://schemas.openxmlformats.org/officeDocument/2006/customXml" ds:itemID="{F1E4CEE7-B39A-404B-B59B-3C036B1EE68B}">
+<ds:datastoreItem xmlns:ds="http://schemas.openxmlformats.org/officeDocument/2006/customXml" ds:itemID="{68211C80-9C66-4DA2-8A87-9AD54322DCD7}">
   <ds:schemaRefs>
     <ds:schemaRef ds:uri="http://schemas.openxmlformats.org/officeDocument/2006/bibliography"/>
   </ds:schemaRefs>

</xml_diff>

<commit_message>
Se agrego informacion del articulo
</commit_message>
<xml_diff>
--- a/extras/docs/ArticuloProyectoGrado.docx
+++ b/extras/docs/ArticuloProyectoGrado.docx
@@ -688,17 +688,7 @@
           <w:sz w:val="20"/>
           <w:szCs w:val="20"/>
         </w:rPr>
-        <w:t xml:space="preserve">Las UTS cuenta con un formato para la gestión del plan de trabajo del docente, en el cual el docente registrar las actividades que realizará en </w:t>
-      </w:r>
-      <w:bookmarkStart w:id="0" w:name="_GoBack"/>
-      <w:bookmarkEnd w:id="0"/>
-      <w:r>
-        <w:rPr>
-          <w:rFonts w:ascii="Cambria" w:eastAsia="Cambria" w:hAnsi="Cambria" w:cs="Cambria"/>
-          <w:sz w:val="20"/>
-          <w:szCs w:val="20"/>
-        </w:rPr>
-        <w:t xml:space="preserve">el periodo académico, junto a cada actividad se relaciona un producto y es considerado el resultado del trabajo realizado, también debe organizar dichas actividades en un cronograma semanal que cumple con la cantidad de horas designados por el coordinador.  El proceso es sistematizado usando Microsoft Excel como herramienta principal para el registro de dichos </w:t>
+        <w:t xml:space="preserve">Las UTS cuenta con un formato para la gestión del plan de trabajo del docente, en el cual el docente registrar las actividades que realizará en el periodo académico, junto a cada actividad se relaciona un producto y es considerado el resultado del trabajo realizado, también debe organizar dichas actividades en un cronograma semanal que cumple con la cantidad de horas designados por el coordinador.  El proceso es sistematizado usando Microsoft Excel como herramienta principal para el registro de dichos </w:t>
       </w:r>
       <w:r>
         <w:rPr>
@@ -2132,9 +2122,6 @@
       <w:pPr>
         <w:keepNext/>
         <w:widowControl w:val="0"/>
-        <w:pBdr>
-          <w:left w:val="nil"/>
-        </w:pBdr>
         <w:spacing w:before="120" w:line="240" w:lineRule="auto"/>
         <w:jc w:val="left"/>
         <w:rPr>
@@ -2148,9 +2135,6 @@
       <w:pPr>
         <w:keepNext/>
         <w:widowControl w:val="0"/>
-        <w:pBdr>
-          <w:left w:val="nil"/>
-        </w:pBdr>
         <w:spacing w:before="120" w:line="240" w:lineRule="auto"/>
         <w:jc w:val="left"/>
         <w:rPr>
@@ -2180,9 +2164,6 @@
       <w:pPr>
         <w:keepNext/>
         <w:widowControl w:val="0"/>
-        <w:pBdr>
-          <w:left w:val="nil"/>
-        </w:pBdr>
         <w:spacing w:before="120" w:line="240" w:lineRule="auto"/>
         <w:jc w:val="left"/>
         <w:rPr>
@@ -2254,23 +2235,7 @@
           <w:sz w:val="20"/>
           <w:szCs w:val="20"/>
         </w:rPr>
-        <w:t xml:space="preserve">: </w:t>
-      </w:r>
-      <w:r>
-        <w:rPr>
-          <w:rFonts w:ascii="Cambria" w:eastAsia="Cambria" w:hAnsi="Cambria" w:cs="Cambria"/>
-          <w:sz w:val="20"/>
-          <w:szCs w:val="20"/>
-        </w:rPr>
-        <w:t>“</w:t>
-      </w:r>
-      <w:r>
-        <w:rPr>
-          <w:rFonts w:ascii="Cambria" w:eastAsia="Cambria" w:hAnsi="Cambria" w:cs="Cambria"/>
-          <w:sz w:val="20"/>
-          <w:szCs w:val="20"/>
-        </w:rPr>
-        <w:t xml:space="preserve">proporcionan una perspectiva </w:t>
+        <w:t xml:space="preserve">: “proporcionan una perspectiva </w:t>
       </w:r>
       <w:r>
         <w:rPr>
@@ -2317,9 +2282,6 @@
       <w:pPr>
         <w:keepNext/>
         <w:widowControl w:val="0"/>
-        <w:pBdr>
-          <w:left w:val="nil"/>
-        </w:pBdr>
         <w:spacing w:before="120" w:line="240" w:lineRule="auto"/>
         <w:jc w:val="center"/>
         <w:rPr>
@@ -3128,6 +3090,211 @@
           <w:szCs w:val="20"/>
         </w:rPr>
         <w:lastRenderedPageBreak/>
+        <w:t>3.2.1 Modulo Docentes</w:t>
+      </w:r>
+    </w:p>
+    <w:p>
+      <w:pPr>
+        <w:keepNext/>
+        <w:widowControl w:val="0"/>
+        <w:spacing w:before="120" w:line="240" w:lineRule="auto"/>
+        <w:jc w:val="left"/>
+        <w:rPr>
+          <w:rFonts w:ascii="Cambria" w:eastAsia="Cambria" w:hAnsi="Cambria" w:cs="Cambria"/>
+          <w:sz w:val="20"/>
+          <w:szCs w:val="20"/>
+        </w:rPr>
+      </w:pPr>
+      <w:commentRangeStart w:id="0"/>
+      <w:r>
+        <w:rPr>
+          <w:rFonts w:ascii="Cambria" w:eastAsia="Cambria" w:hAnsi="Cambria" w:cs="Cambria"/>
+          <w:sz w:val="20"/>
+          <w:szCs w:val="20"/>
+        </w:rPr>
+        <w:t xml:space="preserve">Este </w:t>
+      </w:r>
+      <w:r>
+        <w:rPr>
+          <w:rFonts w:ascii="Cambria" w:eastAsia="Cambria" w:hAnsi="Cambria" w:cs="Cambria"/>
+          <w:sz w:val="20"/>
+          <w:szCs w:val="20"/>
+        </w:rPr>
+        <w:t>módulo</w:t>
+      </w:r>
+      <w:r>
+        <w:rPr>
+          <w:rFonts w:ascii="Cambria" w:eastAsia="Cambria" w:hAnsi="Cambria" w:cs="Cambria"/>
+          <w:sz w:val="20"/>
+          <w:szCs w:val="20"/>
+        </w:rPr>
+        <w:t xml:space="preserve"> se divide en las siguientes secciones:</w:t>
+      </w:r>
+      <w:commentRangeEnd w:id="0"/>
+      <w:r>
+        <w:rPr>
+          <w:rStyle w:val="Refdecomentario"/>
+        </w:rPr>
+        <w:commentReference w:id="0"/>
+      </w:r>
+    </w:p>
+    <w:p>
+      <w:pPr>
+        <w:keepNext/>
+        <w:widowControl w:val="0"/>
+        <w:spacing w:before="120" w:line="240" w:lineRule="auto"/>
+        <w:jc w:val="left"/>
+        <w:rPr>
+          <w:rFonts w:ascii="Cambria" w:eastAsia="Cambria" w:hAnsi="Cambria" w:cs="Cambria"/>
+          <w:sz w:val="20"/>
+          <w:szCs w:val="20"/>
+        </w:rPr>
+      </w:pPr>
+    </w:p>
+    <w:p>
+      <w:pPr>
+        <w:keepNext/>
+        <w:widowControl w:val="0"/>
+        <w:spacing w:before="120" w:line="240" w:lineRule="auto"/>
+        <w:jc w:val="left"/>
+        <w:rPr>
+          <w:rFonts w:ascii="Cambria" w:eastAsia="Cambria" w:hAnsi="Cambria" w:cs="Cambria"/>
+          <w:sz w:val="20"/>
+          <w:szCs w:val="20"/>
+        </w:rPr>
+      </w:pPr>
+      <w:r>
+        <w:rPr>
+          <w:rFonts w:ascii="Cambria" w:eastAsia="Cambria" w:hAnsi="Cambria" w:cs="Cambria"/>
+          <w:sz w:val="20"/>
+          <w:szCs w:val="20"/>
+        </w:rPr>
+        <w:t>3.2.2 Modulo Coordinador</w:t>
+      </w:r>
+    </w:p>
+    <w:p>
+      <w:pPr>
+        <w:keepNext/>
+        <w:widowControl w:val="0"/>
+        <w:spacing w:before="120" w:line="240" w:lineRule="auto"/>
+        <w:jc w:val="left"/>
+        <w:rPr>
+          <w:rFonts w:ascii="Cambria" w:eastAsia="Cambria" w:hAnsi="Cambria" w:cs="Cambria"/>
+          <w:sz w:val="20"/>
+          <w:szCs w:val="20"/>
+        </w:rPr>
+      </w:pPr>
+      <w:commentRangeStart w:id="1"/>
+      <w:r>
+        <w:rPr>
+          <w:rFonts w:ascii="Cambria" w:eastAsia="Cambria" w:hAnsi="Cambria" w:cs="Cambria"/>
+          <w:sz w:val="20"/>
+          <w:szCs w:val="20"/>
+        </w:rPr>
+        <w:t>Este módulo se divide en las siguientes secciones:</w:t>
+      </w:r>
+      <w:commentRangeEnd w:id="1"/>
+      <w:r>
+        <w:rPr>
+          <w:rStyle w:val="Refdecomentario"/>
+        </w:rPr>
+        <w:commentReference w:id="1"/>
+      </w:r>
+    </w:p>
+    <w:p>
+      <w:pPr>
+        <w:keepNext/>
+        <w:widowControl w:val="0"/>
+        <w:spacing w:before="120" w:line="240" w:lineRule="auto"/>
+        <w:jc w:val="left"/>
+        <w:rPr>
+          <w:rFonts w:ascii="Cambria" w:eastAsia="Cambria" w:hAnsi="Cambria" w:cs="Cambria"/>
+          <w:sz w:val="20"/>
+          <w:szCs w:val="20"/>
+        </w:rPr>
+      </w:pPr>
+    </w:p>
+    <w:p>
+      <w:pPr>
+        <w:keepNext/>
+        <w:widowControl w:val="0"/>
+        <w:spacing w:before="120" w:line="240" w:lineRule="auto"/>
+        <w:jc w:val="left"/>
+        <w:rPr>
+          <w:rFonts w:ascii="Cambria" w:eastAsia="Cambria" w:hAnsi="Cambria" w:cs="Cambria"/>
+          <w:sz w:val="20"/>
+          <w:szCs w:val="20"/>
+        </w:rPr>
+      </w:pPr>
+      <w:r>
+        <w:rPr>
+          <w:rFonts w:ascii="Cambria" w:eastAsia="Cambria" w:hAnsi="Cambria" w:cs="Cambria"/>
+          <w:sz w:val="20"/>
+          <w:szCs w:val="20"/>
+        </w:rPr>
+        <w:t>3.2.3 Modulo Auditor</w:t>
+      </w:r>
+    </w:p>
+    <w:p>
+      <w:pPr>
+        <w:keepNext/>
+        <w:widowControl w:val="0"/>
+        <w:spacing w:before="120" w:line="240" w:lineRule="auto"/>
+        <w:jc w:val="left"/>
+        <w:rPr>
+          <w:rFonts w:ascii="Cambria" w:eastAsia="Cambria" w:hAnsi="Cambria" w:cs="Cambria"/>
+          <w:sz w:val="20"/>
+          <w:szCs w:val="20"/>
+        </w:rPr>
+      </w:pPr>
+      <w:commentRangeStart w:id="2"/>
+      <w:r>
+        <w:rPr>
+          <w:rFonts w:ascii="Cambria" w:eastAsia="Cambria" w:hAnsi="Cambria" w:cs="Cambria"/>
+          <w:sz w:val="20"/>
+          <w:szCs w:val="20"/>
+        </w:rPr>
+        <w:t>Está compuesta por una sección en la que se muestran todo los docentes, los docentes pueden ser filtrados y ver la lista de formatos que ha realizado desde su ingreso.</w:t>
+      </w:r>
+      <w:commentRangeEnd w:id="2"/>
+      <w:r>
+        <w:rPr>
+          <w:rStyle w:val="Refdecomentario"/>
+        </w:rPr>
+        <w:commentReference w:id="2"/>
+      </w:r>
+    </w:p>
+    <w:p>
+      <w:pPr>
+        <w:keepNext/>
+        <w:widowControl w:val="0"/>
+        <w:spacing w:before="120" w:line="240" w:lineRule="auto"/>
+        <w:jc w:val="left"/>
+        <w:rPr>
+          <w:rFonts w:ascii="Cambria" w:eastAsia="Cambria" w:hAnsi="Cambria" w:cs="Cambria"/>
+          <w:sz w:val="20"/>
+          <w:szCs w:val="20"/>
+        </w:rPr>
+      </w:pPr>
+    </w:p>
+    <w:p>
+      <w:pPr>
+        <w:keepNext/>
+        <w:widowControl w:val="0"/>
+        <w:spacing w:before="120" w:line="240" w:lineRule="auto"/>
+        <w:jc w:val="left"/>
+        <w:rPr>
+          <w:rFonts w:ascii="Cambria" w:eastAsia="Cambria" w:hAnsi="Cambria" w:cs="Cambria"/>
+          <w:sz w:val="20"/>
+          <w:szCs w:val="20"/>
+        </w:rPr>
+      </w:pPr>
+      <w:r>
+        <w:rPr>
+          <w:rFonts w:ascii="Cambria" w:eastAsia="Cambria" w:hAnsi="Cambria" w:cs="Cambria"/>
+          <w:sz w:val="20"/>
+          <w:szCs w:val="20"/>
+        </w:rPr>
         <w:t>3.3 PROBLEMAS DURANTE EL DESARROLLO</w:t>
       </w:r>
     </w:p>
@@ -3157,7 +3324,17 @@
           <w:sz w:val="20"/>
           <w:szCs w:val="20"/>
         </w:rPr>
-        <w:t>, es por esto que hubo algunas complicaciones que ocasionaron encontrar métodos que las solucionaran rápidamente, a continuación se comenta algunas de ellas:</w:t>
+        <w:t xml:space="preserve">, es por esto que hubo algunas complicaciones que ocasionaron encontrar métodos </w:t>
+      </w:r>
+      <w:bookmarkStart w:id="3" w:name="_GoBack"/>
+      <w:bookmarkEnd w:id="3"/>
+      <w:r>
+        <w:rPr>
+          <w:rFonts w:ascii="Cambria" w:eastAsia="Cambria" w:hAnsi="Cambria" w:cs="Cambria"/>
+          <w:sz w:val="20"/>
+          <w:szCs w:val="20"/>
+        </w:rPr>
+        <w:t>que las solucionaran rápidamente, a continuación se comenta algunas de ellas:</w:t>
       </w:r>
     </w:p>
     <w:p>
@@ -3447,23 +3624,7 @@
           <w:sz w:val="20"/>
           <w:szCs w:val="20"/>
         </w:rPr>
-        <w:t xml:space="preserve">seleccionar una propiedad de la entidad para ordenarla y genera división por cada dato diferente, por ejemplo: si tengo una </w:t>
-      </w:r>
-      <w:r>
-        <w:rPr>
-          <w:rFonts w:ascii="Cambria" w:eastAsia="Cambria" w:hAnsi="Cambria" w:cs="Cambria"/>
-          <w:sz w:val="20"/>
-          <w:szCs w:val="20"/>
-        </w:rPr>
-        <w:t xml:space="preserve">entidad </w:t>
-      </w:r>
-      <w:r>
-        <w:rPr>
-          <w:rFonts w:ascii="Cambria" w:eastAsia="Cambria" w:hAnsi="Cambria" w:cs="Cambria"/>
-          <w:sz w:val="20"/>
-          <w:szCs w:val="20"/>
-        </w:rPr>
-        <w:t>que tiene la propiedad tipo contrato y manejo 2 opciones, tiempo completo y medio tiempo, la tabla se dividirá en dos conjuntos, los de medio tiempo y los de tiempo completo</w:t>
+        <w:t>seleccionar una propiedad de la entidad para ordenarla y genera división por cada dato diferente, por ejemplo: si tengo una entidad que tiene la propiedad tipo contrato y manejo 2 opciones, tiempo completo y medio tiempo, la tabla se dividirá en dos conjuntos, los de medio tiempo y los de tiempo completo</w:t>
       </w:r>
       <w:r>
         <w:rPr>
@@ -3867,6 +4028,7 @@
           <w:sz w:val="20"/>
           <w:szCs w:val="20"/>
         </w:rPr>
+        <w:lastRenderedPageBreak/>
         <w:t xml:space="preserve">Algo que no parecía tan trivial, puesto que anteriormente únicamente se solicitaba el software en un ambiente de prueba </w:t>
       </w:r>
       <w:r>
@@ -4226,6 +4388,32 @@
           <w:szCs w:val="20"/>
         </w:rPr>
       </w:pPr>
+      <w:r>
+        <w:rPr>
+          <w:rFonts w:ascii="Cambria" w:eastAsia="Cambria" w:hAnsi="Cambria" w:cs="Cambria"/>
+          <w:sz w:val="20"/>
+          <w:szCs w:val="20"/>
+        </w:rPr>
+        <w:t xml:space="preserve">Se puede considerar hacer una integración de más servicios usados por la universidad, al ser un software desarrollado en java server faces, su modularidad permite realizar cambios y agregar funcionalidades que lo conviertan en un software </w:t>
+      </w:r>
+      <w:proofErr w:type="spellStart"/>
+      <w:r>
+        <w:rPr>
+          <w:rFonts w:ascii="Cambria" w:eastAsia="Cambria" w:hAnsi="Cambria" w:cs="Cambria"/>
+          <w:sz w:val="20"/>
+          <w:szCs w:val="20"/>
+        </w:rPr>
+        <w:t>mas</w:t>
+      </w:r>
+      <w:proofErr w:type="spellEnd"/>
+      <w:r>
+        <w:rPr>
+          <w:rFonts w:ascii="Cambria" w:eastAsia="Cambria" w:hAnsi="Cambria" w:cs="Cambria"/>
+          <w:sz w:val="20"/>
+          <w:szCs w:val="20"/>
+        </w:rPr>
+        <w:t xml:space="preserve"> completo.</w:t>
+      </w:r>
     </w:p>
     <w:p>
       <w:pPr>
@@ -4305,6 +4493,7 @@
           <w:rFonts w:ascii="Cambria" w:hAnsi="Cambria" w:cs="Times New Roman"/>
           <w:noProof/>
           <w:sz w:val="20"/>
+          <w:lang w:val="en-US"/>
         </w:rPr>
       </w:pPr>
       <w:r>
@@ -4346,7 +4535,16 @@
           <w:sz w:val="20"/>
         </w:rPr>
         <w:tab/>
-        <w:t>IBM Knowledge Center, “Modelado de procesos de negocio con BPMN.” [Online]. Available: https://www.ibm.com/support/knowledgecenter/es/SS6RBX_11.4.2/com.ibm.sa.bpr.doc/topics/c_Intro_mdlng_BPMN.html. [Accessed: 06-Jul-2017].</w:t>
+        <w:t xml:space="preserve">IBM Knowledge Center, “Modelado de procesos de negocio con BPMN.” </w:t>
+      </w:r>
+      <w:r>
+        <w:rPr>
+          <w:rFonts w:ascii="Cambria" w:hAnsi="Cambria" w:cs="Times New Roman"/>
+          <w:noProof/>
+          <w:sz w:val="20"/>
+          <w:lang w:val="en-US"/>
+        </w:rPr>
+        <w:t>[Online]. Available: https://www.ibm.com/support/knowledgecenter/es/SS6RBX_11.4.2/com.ibm.sa.bpr.doc/topics/c_Intro_mdlng_BPMN.html. [Accessed: 06-Jul-2017].</w:t>
       </w:r>
     </w:p>
     <w:p>
@@ -4361,6 +4559,7 @@
           <w:rFonts w:ascii="Cambria" w:hAnsi="Cambria" w:cs="Times New Roman"/>
           <w:noProof/>
           <w:sz w:val="20"/>
+          <w:lang w:val="en-US"/>
         </w:rPr>
       </w:pPr>
       <w:r>
@@ -4378,7 +4577,16 @@
           <w:sz w:val="20"/>
         </w:rPr>
         <w:tab/>
-        <w:t>M. Blázquez Ochando, “Fundamentos y Diseño de Bases de Datos: Modelo entidad-relación ER,” 2014. [Online]. Available: http://ccdoc-basesdedatos.blogspot.com.co/2013/02/modelo-entidad-relacion-er.html. [Accessed: 06-Jul-2017].</w:t>
+        <w:t xml:space="preserve">M. Blázquez Ochando, “Fundamentos y Diseño de Bases de Datos: Modelo entidad-relación ER,” 2014. </w:t>
+      </w:r>
+      <w:r>
+        <w:rPr>
+          <w:rFonts w:ascii="Cambria" w:hAnsi="Cambria" w:cs="Times New Roman"/>
+          <w:noProof/>
+          <w:sz w:val="20"/>
+          <w:lang w:val="en-US"/>
+        </w:rPr>
+        <w:t>[Online]. Available: http://ccdoc-basesdedatos.blogspot.com.co/2013/02/modelo-entidad-relacion-er.html. [Accessed: 06-Jul-2017].</w:t>
       </w:r>
     </w:p>
     <w:p>
@@ -4457,7 +4665,6 @@
           <w:rFonts w:ascii="Cambria" w:eastAsia="Cambria" w:hAnsi="Cambria" w:cs="Cambria"/>
           <w:sz w:val="20"/>
           <w:szCs w:val="20"/>
-          <w:lang w:val="en-US"/>
         </w:rPr>
       </w:pPr>
       <w:r>
@@ -4971,19 +5178,7 @@
           <w:shd w:val="clear" w:color="auto" w:fill="F4CCCC"/>
           <w:lang w:val="en-US"/>
         </w:rPr>
-        <w:t xml:space="preserve">Social Science </w:t>
-      </w:r>
-      <w:r>
-        <w:rPr>
-          <w:rFonts w:ascii="Cambria" w:eastAsia="Cambria" w:hAnsi="Cambria" w:cs="Cambria"/>
-          <w:i/>
-          <w:sz w:val="20"/>
-          <w:szCs w:val="20"/>
-          <w:shd w:val="clear" w:color="auto" w:fill="F4CCCC"/>
-          <w:lang w:val="en-US"/>
-        </w:rPr>
-        <w:lastRenderedPageBreak/>
-        <w:t>Computing Review</w:t>
+        <w:t>Social Science Computing Review</w:t>
       </w:r>
       <w:r>
         <w:rPr>
@@ -5320,6 +5515,62 @@
     </w:sectPr>
   </w:body>
 </w:document>
+</file>
+
+<file path=word/comments.xml><?xml version="1.0" encoding="utf-8"?>
+<w:comments xmlns:wpc="http://schemas.microsoft.com/office/word/2010/wordprocessingCanvas" xmlns:mc="http://schemas.openxmlformats.org/markup-compatibility/2006" xmlns:o="urn:schemas-microsoft-com:office:office" xmlns:r="http://schemas.openxmlformats.org/officeDocument/2006/relationships" xmlns:m="http://schemas.openxmlformats.org/officeDocument/2006/math" xmlns:v="urn:schemas-microsoft-com:vml" xmlns:wp14="http://schemas.microsoft.com/office/word/2010/wordprocessingDrawing" xmlns:wp="http://schemas.openxmlformats.org/drawingml/2006/wordprocessingDrawing" xmlns:w10="urn:schemas-microsoft-com:office:word" xmlns:w="http://schemas.openxmlformats.org/wordprocessingml/2006/main" xmlns:w14="http://schemas.microsoft.com/office/word/2010/wordml" xmlns:wpg="http://schemas.microsoft.com/office/word/2010/wordprocessingGroup" xmlns:wpi="http://schemas.microsoft.com/office/word/2010/wordprocessingInk" xmlns:wne="http://schemas.microsoft.com/office/word/2006/wordml" xmlns:wps="http://schemas.microsoft.com/office/word/2010/wordprocessingShape" mc:Ignorable="w14 wp14">
+  <w:comment w:id="0" w:author="elkin" w:date="2017-11-12T15:30:00Z" w:initials="e">
+    <w:p>
+      <w:pPr>
+        <w:pStyle w:val="Textocomentario"/>
+      </w:pPr>
+      <w:r>
+        <w:rPr>
+          <w:rStyle w:val="Refdecomentario"/>
+        </w:rPr>
+        <w:annotationRef/>
+      </w:r>
+      <w:r>
+        <w:t xml:space="preserve">Agregar explicación de cada sección y una imagen pequeña </w:t>
+      </w:r>
+    </w:p>
+  </w:comment>
+  <w:comment w:id="1" w:author="elkin" w:date="2017-11-12T15:31:00Z" w:initials="e">
+    <w:p>
+      <w:pPr>
+        <w:pStyle w:val="Textocomentario"/>
+      </w:pPr>
+      <w:r>
+        <w:rPr>
+          <w:rStyle w:val="Refdecomentario"/>
+        </w:rPr>
+        <w:annotationRef/>
+      </w:r>
+      <w:r>
+        <w:t>A</w:t>
+      </w:r>
+      <w:r>
+        <w:t>gregar explicación de cada sección y una imagen pequeña</w:t>
+      </w:r>
+    </w:p>
+  </w:comment>
+  <w:comment w:id="2" w:author="elkin" w:date="2017-11-12T15:31:00Z" w:initials="e">
+    <w:p>
+      <w:pPr>
+        <w:pStyle w:val="Textocomentario"/>
+      </w:pPr>
+      <w:r>
+        <w:rPr>
+          <w:rStyle w:val="Refdecomentario"/>
+        </w:rPr>
+        <w:annotationRef/>
+      </w:r>
+      <w:r>
+        <w:t>Complementar</w:t>
+      </w:r>
+    </w:p>
+  </w:comment>
+</w:comments>
 </file>
 
 <file path=word/numbering.xml><?xml version="1.0" encoding="utf-8"?>
@@ -5969,6 +6220,34 @@
       <w:contextualSpacing/>
     </w:pPr>
   </w:style>
+  <w:style w:type="paragraph" w:styleId="Asuntodelcomentario">
+    <w:name w:val="annotation subject"/>
+    <w:basedOn w:val="Textocomentario"/>
+    <w:next w:val="Textocomentario"/>
+    <w:link w:val="AsuntodelcomentarioCar"/>
+    <w:uiPriority w:val="99"/>
+    <w:semiHidden/>
+    <w:unhideWhenUsed/>
+    <w:rsid w:val="00654B12"/>
+    <w:rPr>
+      <w:b/>
+      <w:bCs/>
+    </w:rPr>
+  </w:style>
+  <w:style w:type="character" w:customStyle="1" w:styleId="AsuntodelcomentarioCar">
+    <w:name w:val="Asunto del comentario Car"/>
+    <w:basedOn w:val="TextocomentarioCar"/>
+    <w:link w:val="Asuntodelcomentario"/>
+    <w:uiPriority w:val="99"/>
+    <w:semiHidden/>
+    <w:rsid w:val="00654B12"/>
+    <w:rPr>
+      <w:b/>
+      <w:bCs/>
+      <w:sz w:val="20"/>
+      <w:szCs w:val="20"/>
+    </w:rPr>
+  </w:style>
 </w:styles>
 </file>
 
@@ -6382,6 +6661,34 @@
       <w:contextualSpacing/>
     </w:pPr>
   </w:style>
+  <w:style w:type="paragraph" w:styleId="Asuntodelcomentario">
+    <w:name w:val="annotation subject"/>
+    <w:basedOn w:val="Textocomentario"/>
+    <w:next w:val="Textocomentario"/>
+    <w:link w:val="AsuntodelcomentarioCar"/>
+    <w:uiPriority w:val="99"/>
+    <w:semiHidden/>
+    <w:unhideWhenUsed/>
+    <w:rsid w:val="00654B12"/>
+    <w:rPr>
+      <w:b/>
+      <w:bCs/>
+    </w:rPr>
+  </w:style>
+  <w:style w:type="character" w:customStyle="1" w:styleId="AsuntodelcomentarioCar">
+    <w:name w:val="Asunto del comentario Car"/>
+    <w:basedOn w:val="TextocomentarioCar"/>
+    <w:link w:val="Asuntodelcomentario"/>
+    <w:uiPriority w:val="99"/>
+    <w:semiHidden/>
+    <w:rsid w:val="00654B12"/>
+    <w:rPr>
+      <w:b/>
+      <w:bCs/>
+      <w:sz w:val="20"/>
+      <w:szCs w:val="20"/>
+    </w:rPr>
+  </w:style>
 </w:styles>
 </file>
 
@@ -6675,7 +6982,7 @@
 </file>
 
 <file path=customXml/itemProps1.xml><?xml version="1.0" encoding="utf-8"?>
-<ds:datastoreItem xmlns:ds="http://schemas.openxmlformats.org/officeDocument/2006/customXml" ds:itemID="{68211C80-9C66-4DA2-8A87-9AD54322DCD7}">
+<ds:datastoreItem xmlns:ds="http://schemas.openxmlformats.org/officeDocument/2006/customXml" ds:itemID="{1C18454A-5B2A-467A-8363-01BF80B9F260}">
   <ds:schemaRefs>
     <ds:schemaRef ds:uri="http://schemas.openxmlformats.org/officeDocument/2006/bibliography"/>
   </ds:schemaRefs>

</xml_diff>

<commit_message>
cambios en el articulo
</commit_message>
<xml_diff>
--- a/extras/docs/ArticuloProyectoGrado.docx
+++ b/extras/docs/ArticuloProyectoGrado.docx
@@ -1,6 +1,6 @@
 
 <file path=word/document.xml><?xml version="1.0" encoding="utf-8"?>
-<w:document xmlns:wpc="http://schemas.microsoft.com/office/word/2010/wordprocessingCanvas" xmlns:mc="http://schemas.openxmlformats.org/markup-compatibility/2006" xmlns:o="urn:schemas-microsoft-com:office:office" xmlns:r="http://schemas.openxmlformats.org/officeDocument/2006/relationships" xmlns:m="http://schemas.openxmlformats.org/officeDocument/2006/math" xmlns:v="urn:schemas-microsoft-com:vml" xmlns:wp14="http://schemas.microsoft.com/office/word/2010/wordprocessingDrawing" xmlns:wp="http://schemas.openxmlformats.org/drawingml/2006/wordprocessingDrawing" xmlns:w10="urn:schemas-microsoft-com:office:word" xmlns:w="http://schemas.openxmlformats.org/wordprocessingml/2006/main" xmlns:w14="http://schemas.microsoft.com/office/word/2010/wordml" xmlns:wpg="http://schemas.microsoft.com/office/word/2010/wordprocessingGroup" xmlns:wpi="http://schemas.microsoft.com/office/word/2010/wordprocessingInk" xmlns:wne="http://schemas.microsoft.com/office/word/2006/wordml" xmlns:wps="http://schemas.microsoft.com/office/word/2010/wordprocessingShape" mc:Ignorable="w14 wp14">
+<w:document xmlns:wpc="http://schemas.microsoft.com/office/word/2010/wordprocessingCanvas" xmlns:mc="http://schemas.openxmlformats.org/markup-compatibility/2006" xmlns:o="urn:schemas-microsoft-com:office:office" xmlns:r="http://schemas.openxmlformats.org/officeDocument/2006/relationships" xmlns:m="http://schemas.openxmlformats.org/officeDocument/2006/math" xmlns:v="urn:schemas-microsoft-com:vml" xmlns:wp14="http://schemas.microsoft.com/office/word/2010/wordprocessingDrawing" xmlns:wp="http://schemas.openxmlformats.org/drawingml/2006/wordprocessingDrawing" xmlns:w10="urn:schemas-microsoft-com:office:word" xmlns:w="http://schemas.openxmlformats.org/wordprocessingml/2006/main" xmlns:w14="http://schemas.microsoft.com/office/word/2010/wordml" xmlns:w15="http://schemas.microsoft.com/office/word/2012/wordml" xmlns:wpg="http://schemas.microsoft.com/office/word/2010/wordprocessingGroup" xmlns:wpi="http://schemas.microsoft.com/office/word/2010/wordprocessingInk" xmlns:wne="http://schemas.microsoft.com/office/word/2006/wordml" xmlns:wps="http://schemas.microsoft.com/office/word/2010/wordprocessingShape" mc:Ignorable="w14 w15 wp14">
   <w:body>
     <w:p>
       <w:pPr>
@@ -181,7 +181,7 @@
           <w:szCs w:val="20"/>
         </w:rPr>
       </w:pPr>
-      <w:hyperlink r:id="rId7">
+      <w:hyperlink r:id="rId6">
         <w:r>
           <w:rPr>
             <w:rFonts w:ascii="Times New Roman" w:eastAsia="Times New Roman" w:hAnsi="Times New Roman" w:cs="Times New Roman"/>
@@ -193,7 +193,7 @@
           <w:t>andy645jh@gmail.</w:t>
         </w:r>
       </w:hyperlink>
-      <w:hyperlink r:id="rId8">
+      <w:hyperlink r:id="rId7">
         <w:proofErr w:type="gramStart"/>
         <w:r>
           <w:rPr>
@@ -632,7 +632,6 @@
           <w:sz w:val="20"/>
           <w:szCs w:val="20"/>
         </w:rPr>
-        <w:lastRenderedPageBreak/>
         <w:t xml:space="preserve">mayor reconocimiento y ser considerado uno de los pilares educativos más importantes de la región, es necesario que las instituciones de educación mejoren sus sistemas de enseñanza, estructura, </w:t>
       </w:r>
       <w:r>
@@ -966,7 +965,6 @@
           <w:sz w:val="20"/>
           <w:szCs w:val="20"/>
         </w:rPr>
-        <w:lastRenderedPageBreak/>
         <w:t>●</w:t>
       </w:r>
       <w:r>
@@ -1363,7 +1361,7 @@
           <w:noProof/>
         </w:rPr>
         <w:drawing>
-          <wp:inline distT="114300" distB="114300" distL="114300" distR="114300" wp14:anchorId="3D140300" wp14:editId="43C3F99B">
+          <wp:inline distT="114300" distB="114300" distL="114300" distR="114300" wp14:anchorId="7A038AE9" wp14:editId="74F50880">
             <wp:extent cx="2574740" cy="1791308"/>
             <wp:effectExtent l="0" t="0" r="0" b="0"/>
             <wp:docPr id="8" name="image19.png"/>
@@ -1376,7 +1374,7 @@
                     <pic:cNvPicPr preferRelativeResize="0"/>
                   </pic:nvPicPr>
                   <pic:blipFill>
-                    <a:blip r:embed="rId9">
+                    <a:blip r:embed="rId8">
                       <a:extLst>
                         <a:ext uri="{28A0092B-C50C-407E-A947-70E740481C1C}">
                           <a14:useLocalDpi xmlns:a14="http://schemas.microsoft.com/office/drawing/2010/main" val="0"/>
@@ -1803,7 +1801,7 @@
           <w:noProof/>
         </w:rPr>
         <w:drawing>
-          <wp:inline distT="114300" distB="114300" distL="114300" distR="114300" wp14:anchorId="504B8AA5" wp14:editId="7D12C5E3">
+          <wp:inline distT="114300" distB="114300" distL="114300" distR="114300" wp14:anchorId="7753FA14" wp14:editId="6BADBA8A">
             <wp:extent cx="2343150" cy="1508466"/>
             <wp:effectExtent l="0" t="0" r="0" b="0"/>
             <wp:docPr id="2" name="image8.png" descr="ClasesProyecto (2).png"/>
@@ -1816,7 +1814,7 @@
                     <pic:cNvPicPr preferRelativeResize="0"/>
                   </pic:nvPicPr>
                   <pic:blipFill>
-                    <a:blip r:embed="rId10"/>
+                    <a:blip r:embed="rId9"/>
                     <a:srcRect/>
                     <a:stretch>
                       <a:fillRect/>
@@ -1950,7 +1948,6 @@
           <w:sz w:val="20"/>
           <w:szCs w:val="20"/>
         </w:rPr>
-        <w:lastRenderedPageBreak/>
         <w:t xml:space="preserve">exista por lo menos un docente para que la </w:t>
       </w:r>
       <w:r>
@@ -1996,7 +1993,7 @@
     </w:p>
     <w:p>
       <w:pPr>
-        <w:pStyle w:val="Prrafodelista"/>
+        <w:pStyle w:val="ListParagraph"/>
         <w:keepNext/>
         <w:widowControl w:val="0"/>
         <w:numPr>
@@ -2054,7 +2051,7 @@
     </w:p>
     <w:p>
       <w:pPr>
-        <w:pStyle w:val="Prrafodelista"/>
+        <w:pStyle w:val="ListParagraph"/>
         <w:keepNext/>
         <w:widowControl w:val="0"/>
         <w:numPr>
@@ -2080,7 +2077,7 @@
     </w:p>
     <w:p>
       <w:pPr>
-        <w:pStyle w:val="Prrafodelista"/>
+        <w:pStyle w:val="ListParagraph"/>
         <w:keepNext/>
         <w:widowControl w:val="0"/>
         <w:numPr>
@@ -2106,7 +2103,7 @@
     </w:p>
     <w:p>
       <w:pPr>
-        <w:pStyle w:val="Prrafodelista"/>
+        <w:pStyle w:val="ListParagraph"/>
         <w:keepNext/>
         <w:widowControl w:val="0"/>
         <w:numPr>
@@ -2333,7 +2330,7 @@
           <w:noProof/>
         </w:rPr>
         <w:drawing>
-          <wp:inline distT="114300" distB="114300" distL="114300" distR="114300" wp14:anchorId="543E8F86" wp14:editId="7F14DD78">
+          <wp:inline distT="114300" distB="114300" distL="114300" distR="114300" wp14:anchorId="02DA21EB" wp14:editId="0553E980">
             <wp:extent cx="2311399" cy="1600200"/>
             <wp:effectExtent l="0" t="0" r="0" b="0"/>
             <wp:docPr id="7" name="image18.png"/>
@@ -2346,11 +2343,11 @@
                     <pic:cNvPicPr preferRelativeResize="0"/>
                   </pic:nvPicPr>
                   <pic:blipFill>
-                    <a:blip r:embed="rId11">
+                    <a:blip r:embed="rId10">
                       <a:extLst>
                         <a:ext uri="{BEBA8EAE-BF5A-486C-A8C5-ECC9F3942E4B}">
                           <a14:imgProps xmlns:a14="http://schemas.microsoft.com/office/drawing/2010/main">
-                            <a14:imgLayer r:embed="rId12">
+                            <a14:imgLayer r:embed="rId11">
                               <a14:imgEffect>
                                 <a14:sharpenSoften amount="50000"/>
                               </a14:imgEffect>
@@ -2622,7 +2619,7 @@
       <w:commentRangeEnd w:id="0"/>
       <w:r>
         <w:rPr>
-          <w:rStyle w:val="Refdecomentario"/>
+          <w:rStyle w:val="CommentReference"/>
         </w:rPr>
         <w:commentReference w:id="0"/>
       </w:r>
@@ -2822,7 +2819,7 @@
           <w:noProof/>
         </w:rPr>
         <w:drawing>
-          <wp:inline distT="114300" distB="114300" distL="114300" distR="114300" wp14:anchorId="5E8143F8" wp14:editId="20197935">
+          <wp:inline distT="114300" distB="114300" distL="114300" distR="114300" wp14:anchorId="7F317EA8" wp14:editId="28D4FBD8">
             <wp:extent cx="2505075" cy="1336843"/>
             <wp:effectExtent l="0" t="0" r="0" b="0"/>
             <wp:docPr id="5" name="image16.png" descr="ProyectoU (2).png"/>
@@ -2972,7 +2969,7 @@
           <w:noProof/>
         </w:rPr>
         <w:drawing>
-          <wp:inline distT="114300" distB="114300" distL="114300" distR="114300" wp14:anchorId="0C4BA040" wp14:editId="4C4F815B">
+          <wp:inline distT="114300" distB="114300" distL="114300" distR="114300" wp14:anchorId="0DCE4BBD" wp14:editId="3E3C42F7">
             <wp:extent cx="2347886" cy="1721464"/>
             <wp:effectExtent l="0" t="0" r="0" b="0"/>
             <wp:docPr id="3" name="image13.png" descr="ProyectoU (1).png"/>
@@ -3080,23 +3077,7 @@
           <w:sz w:val="20"/>
           <w:szCs w:val="20"/>
         </w:rPr>
-        <w:t>3.</w:t>
-      </w:r>
-      <w:r>
-        <w:rPr>
-          <w:rFonts w:ascii="Cambria" w:eastAsia="Cambria" w:hAnsi="Cambria" w:cs="Cambria"/>
-          <w:sz w:val="20"/>
-          <w:szCs w:val="20"/>
-        </w:rPr>
-        <w:t>1.6</w:t>
-      </w:r>
-      <w:r>
-        <w:rPr>
-          <w:rFonts w:ascii="Cambria" w:eastAsia="Cambria" w:hAnsi="Cambria" w:cs="Cambria"/>
-          <w:sz w:val="20"/>
-          <w:szCs w:val="20"/>
-        </w:rPr>
-        <w:t xml:space="preserve"> Herramientas </w:t>
+        <w:t xml:space="preserve">3.1.6 Herramientas </w:t>
       </w:r>
       <w:r>
         <w:rPr>
@@ -3584,1086 +3565,1620 @@
           <w:sz w:val="20"/>
           <w:szCs w:val="20"/>
         </w:rPr>
+        <w:t>primera implementación del mundo de la especificación Java Platform, Enterprise Edition (Java EE) 6. Creado con GlassFish Server Open Source Edition, Oracle GlassFish Server ofrece un servidor de aplicaciones Java EE 6 flexible, liviano y listo para producción.</w:t>
+      </w:r>
+      <w:r>
+        <w:rPr>
+          <w:rFonts w:ascii="Cambria" w:eastAsia="Cambria" w:hAnsi="Cambria" w:cs="Cambria"/>
+          <w:sz w:val="20"/>
+          <w:szCs w:val="20"/>
+        </w:rPr>
+        <w:t xml:space="preserve">” </w:t>
+      </w:r>
+      <w:r>
+        <w:rPr>
+          <w:rFonts w:ascii="Cambria" w:eastAsia="Cambria" w:hAnsi="Cambria" w:cs="Cambria"/>
+          <w:sz w:val="20"/>
+          <w:szCs w:val="20"/>
+        </w:rPr>
+        <w:fldChar w:fldCharType="begin" w:fldLock="1"/>
+      </w:r>
+      <w:r>
+        <w:rPr>
+          <w:rFonts w:ascii="Cambria" w:eastAsia="Cambria" w:hAnsi="Cambria" w:cs="Cambria"/>
+          <w:sz w:val="20"/>
+          <w:szCs w:val="20"/>
+        </w:rPr>
+        <w:instrText>ADDIN CSL_CITATION { "citationItems" : [ { "id" : "ITEM-1", "itemData" : { "URL" : "http://www.oracle.com/technetwork/middleware/glassfish/overview/index.html", "accessed" : { "date-parts" : [ [ "2017", "11", "12" ] ] }, "id" : "ITEM-1", "issued" : { "date-parts" : [ [ "0" ] ] }, "title" : "GlassFish Server", "type" : "webpage" }, "uris" : [ "http://www.mendeley.com/documents/?uuid=001770b3-589f-3c5a-bc0c-a1fd51d38108" ] } ], "mendeley" : { "formattedCitation" : "[9]", "plainTextFormattedCitation" : "[9]" }, "properties" : { "noteIndex" : 0 }, "schema" : "https://github.com/citation-style-language/schema/raw/master/csl-citation.json" }</w:instrText>
+      </w:r>
+      <w:r>
+        <w:rPr>
+          <w:rFonts w:ascii="Cambria" w:eastAsia="Cambria" w:hAnsi="Cambria" w:cs="Cambria"/>
+          <w:sz w:val="20"/>
+          <w:szCs w:val="20"/>
+        </w:rPr>
+        <w:fldChar w:fldCharType="separate"/>
+      </w:r>
+      <w:r>
+        <w:rPr>
+          <w:rFonts w:ascii="Cambria" w:eastAsia="Cambria" w:hAnsi="Cambria" w:cs="Cambria"/>
+          <w:noProof/>
+          <w:sz w:val="20"/>
+          <w:szCs w:val="20"/>
+        </w:rPr>
+        <w:t>[9]</w:t>
+      </w:r>
+      <w:r>
+        <w:rPr>
+          <w:rFonts w:ascii="Cambria" w:eastAsia="Cambria" w:hAnsi="Cambria" w:cs="Cambria"/>
+          <w:sz w:val="20"/>
+          <w:szCs w:val="20"/>
+        </w:rPr>
+        <w:fldChar w:fldCharType="end"/>
+      </w:r>
+    </w:p>
+    <w:p>
+      <w:pPr>
+        <w:keepNext/>
+        <w:widowControl w:val="0"/>
+        <w:spacing w:before="120" w:line="240" w:lineRule="auto"/>
+        <w:rPr>
+          <w:rFonts w:ascii="Cambria" w:eastAsia="Cambria" w:hAnsi="Cambria" w:cs="Cambria"/>
+          <w:sz w:val="20"/>
+          <w:szCs w:val="20"/>
+        </w:rPr>
+      </w:pPr>
+      <w:r>
+        <w:rPr>
+          <w:rFonts w:ascii="Cambria" w:eastAsia="Cambria" w:hAnsi="Cambria" w:cs="Cambria"/>
+          <w:sz w:val="20"/>
+          <w:szCs w:val="20"/>
+        </w:rPr>
+        <w:t>Itext:</w:t>
+      </w:r>
+      <w:r>
+        <w:rPr>
+          <w:rFonts w:ascii="Cambria" w:eastAsia="Cambria" w:hAnsi="Cambria" w:cs="Cambria"/>
+          <w:sz w:val="20"/>
+          <w:szCs w:val="20"/>
+        </w:rPr>
+        <w:t xml:space="preserve"> “</w:t>
+      </w:r>
+      <w:r>
+        <w:rPr>
+          <w:rFonts w:ascii="Cambria" w:eastAsia="Cambria" w:hAnsi="Cambria" w:cs="Cambria"/>
+          <w:sz w:val="20"/>
+          <w:szCs w:val="20"/>
+        </w:rPr>
+        <w:t>iText es un kit de herramientas para desarrolladores de software que permite a los usuarios integrar funcionalidades de PDF dentro de sus aplicaciones, procesos o productos.</w:t>
+      </w:r>
+      <w:r>
+        <w:rPr>
+          <w:rFonts w:ascii="Cambria" w:eastAsia="Cambria" w:hAnsi="Cambria" w:cs="Cambria"/>
+          <w:sz w:val="20"/>
+          <w:szCs w:val="20"/>
+        </w:rPr>
+        <w:t xml:space="preserve">” </w:t>
+      </w:r>
+      <w:r>
+        <w:rPr>
+          <w:rFonts w:ascii="Cambria" w:eastAsia="Cambria" w:hAnsi="Cambria" w:cs="Cambria"/>
+          <w:sz w:val="20"/>
+          <w:szCs w:val="20"/>
+        </w:rPr>
+        <w:fldChar w:fldCharType="begin" w:fldLock="1"/>
+      </w:r>
+      <w:r>
+        <w:rPr>
+          <w:rFonts w:ascii="Cambria" w:eastAsia="Cambria" w:hAnsi="Cambria" w:cs="Cambria"/>
+          <w:sz w:val="20"/>
+          <w:szCs w:val="20"/>
+        </w:rPr>
+        <w:instrText>ADDIN CSL_CITATION { "citationItems" : [ { "id" : "ITEM-1", "itemData" : { "URL" : "https://itextpdf.com/", "accessed" : { "date-parts" : [ [ "2017", "11", "12" ] ] }, "id" : "ITEM-1", "issued" : { "date-parts" : [ [ "0" ] ] }, "title" : "iText", "type" : "webpage" }, "uris" : [ "http://www.mendeley.com/documents/?uuid=20eb5332-f436-39d5-879a-91c9dc6dc394" ] } ], "mendeley" : { "formattedCitation" : "[10]", "plainTextFormattedCitation" : "[10]", "previouslyFormattedCitation" : "[9]" }, "properties" : { "noteIndex" : 0 }, "schema" : "https://github.com/citation-style-language/schema/raw/master/csl-citation.json" }</w:instrText>
+      </w:r>
+      <w:r>
+        <w:rPr>
+          <w:rFonts w:ascii="Cambria" w:eastAsia="Cambria" w:hAnsi="Cambria" w:cs="Cambria"/>
+          <w:sz w:val="20"/>
+          <w:szCs w:val="20"/>
+        </w:rPr>
+        <w:fldChar w:fldCharType="separate"/>
+      </w:r>
+      <w:r>
+        <w:rPr>
+          <w:rFonts w:ascii="Cambria" w:eastAsia="Cambria" w:hAnsi="Cambria" w:cs="Cambria"/>
+          <w:noProof/>
+          <w:sz w:val="20"/>
+          <w:szCs w:val="20"/>
+        </w:rPr>
+        <w:t>[10]</w:t>
+      </w:r>
+      <w:r>
+        <w:rPr>
+          <w:rFonts w:ascii="Cambria" w:eastAsia="Cambria" w:hAnsi="Cambria" w:cs="Cambria"/>
+          <w:sz w:val="20"/>
+          <w:szCs w:val="20"/>
+        </w:rPr>
+        <w:fldChar w:fldCharType="end"/>
+      </w:r>
+    </w:p>
+    <w:p>
+      <w:pPr>
+        <w:keepNext/>
+        <w:widowControl w:val="0"/>
+        <w:spacing w:before="120" w:line="240" w:lineRule="auto"/>
+        <w:rPr>
+          <w:rFonts w:ascii="Cambria" w:eastAsia="Cambria" w:hAnsi="Cambria" w:cs="Cambria"/>
+          <w:sz w:val="20"/>
+          <w:szCs w:val="20"/>
+        </w:rPr>
+      </w:pPr>
+      <w:r>
+        <w:rPr>
+          <w:rFonts w:ascii="Cambria" w:eastAsia="Cambria" w:hAnsi="Cambria" w:cs="Cambria"/>
+          <w:sz w:val="20"/>
+          <w:szCs w:val="20"/>
+        </w:rPr>
+        <w:t>Flying Sa</w:t>
+      </w:r>
+      <w:r>
+        <w:rPr>
+          <w:rFonts w:ascii="Cambria" w:eastAsia="Cambria" w:hAnsi="Cambria" w:cs="Cambria"/>
+          <w:sz w:val="20"/>
+          <w:szCs w:val="20"/>
+        </w:rPr>
+        <w:t>uce</w:t>
+      </w:r>
+      <w:r>
+        <w:rPr>
+          <w:rFonts w:ascii="Cambria" w:eastAsia="Cambria" w:hAnsi="Cambria" w:cs="Cambria"/>
+          <w:sz w:val="20"/>
+          <w:szCs w:val="20"/>
+        </w:rPr>
+        <w:t>r</w:t>
+      </w:r>
+      <w:r>
+        <w:rPr>
+          <w:rFonts w:ascii="Cambria" w:eastAsia="Cambria" w:hAnsi="Cambria" w:cs="Cambria"/>
+          <w:sz w:val="20"/>
+          <w:szCs w:val="20"/>
+        </w:rPr>
+        <w:t>:</w:t>
+      </w:r>
+      <w:r>
+        <w:rPr>
+          <w:rFonts w:ascii="Cambria" w:eastAsia="Cambria" w:hAnsi="Cambria" w:cs="Cambria"/>
+          <w:sz w:val="20"/>
+          <w:szCs w:val="20"/>
+        </w:rPr>
+        <w:t xml:space="preserve"> “</w:t>
+      </w:r>
+      <w:r>
+        <w:rPr>
+          <w:rFonts w:ascii="Cambria" w:eastAsia="Cambria" w:hAnsi="Cambria" w:cs="Cambria"/>
+          <w:sz w:val="20"/>
+          <w:szCs w:val="20"/>
+        </w:rPr>
+        <w:t>Flying Saucer es un renderizador XML / CSS, lo que significa que toma los archivos XML como entrada, aplica formato y estilo usando CSS, y genera una representación representada de ese XML como salida. La salida puede ir a la pantalla (en una GUI), a una imagen o a un archivo PDF.</w:t>
+      </w:r>
+      <w:r>
+        <w:rPr>
+          <w:rFonts w:ascii="Cambria" w:eastAsia="Cambria" w:hAnsi="Cambria" w:cs="Cambria"/>
+          <w:sz w:val="20"/>
+          <w:szCs w:val="20"/>
+        </w:rPr>
+        <w:t xml:space="preserve">” </w:t>
+      </w:r>
+      <w:r>
+        <w:rPr>
+          <w:rFonts w:ascii="Cambria" w:eastAsia="Cambria" w:hAnsi="Cambria" w:cs="Cambria"/>
+          <w:sz w:val="20"/>
+          <w:szCs w:val="20"/>
+        </w:rPr>
+        <w:fldChar w:fldCharType="begin" w:fldLock="1"/>
+      </w:r>
+      <w:r>
+        <w:rPr>
+          <w:rFonts w:ascii="Cambria" w:eastAsia="Cambria" w:hAnsi="Cambria" w:cs="Cambria"/>
+          <w:sz w:val="20"/>
+          <w:szCs w:val="20"/>
+        </w:rPr>
+        <w:instrText>ADDIN CSL_CITATION { "citationItems" : [ { "id" : "ITEM-1", "itemData" : { "URL" : "https://flyingsaucerproject.github.io/flyingsaucer/r8/guide/users-guide-R8.html#xil_3", "accessed" : { "date-parts" : [ [ "2017", "11", "12" ] ] }, "id" : "ITEM-1", "issued" : { "date-parts" : [ [ "0" ] ] }, "title" : "The Flying Saucer User's Guide", "type" : "webpage" }, "uris" : [ "http://www.mendeley.com/documents/?uuid=4620635c-f01e-330b-a25d-39aacf3ca4b0" ] } ], "mendeley" : { "formattedCitation" : "[11]", "plainTextFormattedCitation" : "[11]", "previouslyFormattedCitation" : "[10]" }, "properties" : { "noteIndex" : 0 }, "schema" : "https://github.com/citation-style-language/schema/raw/master/csl-citation.json" }</w:instrText>
+      </w:r>
+      <w:r>
+        <w:rPr>
+          <w:rFonts w:ascii="Cambria" w:eastAsia="Cambria" w:hAnsi="Cambria" w:cs="Cambria"/>
+          <w:sz w:val="20"/>
+          <w:szCs w:val="20"/>
+        </w:rPr>
+        <w:fldChar w:fldCharType="separate"/>
+      </w:r>
+      <w:r>
+        <w:rPr>
+          <w:rFonts w:ascii="Cambria" w:eastAsia="Cambria" w:hAnsi="Cambria" w:cs="Cambria"/>
+          <w:noProof/>
+          <w:sz w:val="20"/>
+          <w:szCs w:val="20"/>
+        </w:rPr>
+        <w:t>[11]</w:t>
+      </w:r>
+      <w:r>
+        <w:rPr>
+          <w:rFonts w:ascii="Cambria" w:eastAsia="Cambria" w:hAnsi="Cambria" w:cs="Cambria"/>
+          <w:sz w:val="20"/>
+          <w:szCs w:val="20"/>
+        </w:rPr>
+        <w:fldChar w:fldCharType="end"/>
+      </w:r>
+    </w:p>
+    <w:p>
+      <w:pPr>
+        <w:keepNext/>
+        <w:widowControl w:val="0"/>
+        <w:spacing w:before="120" w:line="240" w:lineRule="auto"/>
+        <w:jc w:val="left"/>
+        <w:rPr>
+          <w:rFonts w:ascii="Cambria" w:eastAsia="Cambria" w:hAnsi="Cambria" w:cs="Cambria"/>
+          <w:sz w:val="20"/>
+          <w:szCs w:val="20"/>
+        </w:rPr>
+      </w:pPr>
+    </w:p>
+    <w:p>
+      <w:pPr>
+        <w:keepNext/>
+        <w:widowControl w:val="0"/>
+        <w:spacing w:before="120" w:line="240" w:lineRule="auto"/>
+        <w:jc w:val="left"/>
+        <w:rPr>
+          <w:rFonts w:ascii="Cambria" w:eastAsia="Cambria" w:hAnsi="Cambria" w:cs="Cambria"/>
+          <w:sz w:val="20"/>
+          <w:szCs w:val="20"/>
+        </w:rPr>
+      </w:pPr>
+      <w:r>
+        <w:rPr>
+          <w:rFonts w:ascii="Cambria" w:eastAsia="Cambria" w:hAnsi="Cambria" w:cs="Cambria"/>
+          <w:sz w:val="20"/>
+          <w:szCs w:val="20"/>
+        </w:rPr>
+        <w:t>3.2 FUNCIONAMIENTO</w:t>
+      </w:r>
+    </w:p>
+    <w:p>
+      <w:pPr>
+        <w:keepNext/>
+        <w:widowControl w:val="0"/>
+        <w:spacing w:before="120" w:line="240" w:lineRule="auto"/>
+        <w:jc w:val="left"/>
+        <w:rPr>
+          <w:rFonts w:ascii="Cambria" w:eastAsia="Cambria" w:hAnsi="Cambria" w:cs="Cambria"/>
+          <w:sz w:val="20"/>
+          <w:szCs w:val="20"/>
+        </w:rPr>
+      </w:pPr>
+    </w:p>
+    <w:p>
+      <w:pPr>
+        <w:keepNext/>
+        <w:widowControl w:val="0"/>
+        <w:spacing w:before="120" w:line="240" w:lineRule="auto"/>
+        <w:jc w:val="left"/>
+        <w:rPr>
+          <w:rFonts w:ascii="Cambria" w:eastAsia="Cambria" w:hAnsi="Cambria" w:cs="Cambria"/>
+          <w:sz w:val="20"/>
+          <w:szCs w:val="20"/>
+        </w:rPr>
+      </w:pPr>
+      <w:r>
+        <w:rPr>
+          <w:rFonts w:ascii="Cambria" w:eastAsia="Cambria" w:hAnsi="Cambria" w:cs="Cambria"/>
+          <w:sz w:val="20"/>
+          <w:szCs w:val="20"/>
+        </w:rPr>
+        <w:t>3.2.1</w:t>
+      </w:r>
+      <w:r>
+        <w:rPr>
+          <w:rFonts w:ascii="Cambria" w:eastAsia="Cambria" w:hAnsi="Cambria" w:cs="Cambria"/>
+          <w:sz w:val="20"/>
+          <w:szCs w:val="20"/>
+        </w:rPr>
+        <w:t xml:space="preserve"> Modulo Docentes</w:t>
+      </w:r>
+    </w:p>
+    <w:p>
+      <w:pPr>
+        <w:keepNext/>
+        <w:widowControl w:val="0"/>
+        <w:spacing w:before="120" w:line="240" w:lineRule="auto"/>
+        <w:jc w:val="left"/>
+        <w:rPr>
+          <w:rFonts w:ascii="Cambria" w:eastAsia="Cambria" w:hAnsi="Cambria" w:cs="Cambria"/>
+          <w:sz w:val="20"/>
+          <w:szCs w:val="20"/>
+        </w:rPr>
+      </w:pPr>
+      <w:commentRangeStart w:id="1"/>
+      <w:r>
+        <w:rPr>
+          <w:rFonts w:ascii="Cambria" w:eastAsia="Cambria" w:hAnsi="Cambria" w:cs="Cambria"/>
+          <w:sz w:val="20"/>
+          <w:szCs w:val="20"/>
+        </w:rPr>
+        <w:t xml:space="preserve">Este </w:t>
+      </w:r>
+      <w:r>
+        <w:rPr>
+          <w:rFonts w:ascii="Cambria" w:eastAsia="Cambria" w:hAnsi="Cambria" w:cs="Cambria"/>
+          <w:sz w:val="20"/>
+          <w:szCs w:val="20"/>
+        </w:rPr>
+        <w:t>módulo</w:t>
+      </w:r>
+      <w:r>
+        <w:rPr>
+          <w:rFonts w:ascii="Cambria" w:eastAsia="Cambria" w:hAnsi="Cambria" w:cs="Cambria"/>
+          <w:sz w:val="20"/>
+          <w:szCs w:val="20"/>
+        </w:rPr>
+        <w:t xml:space="preserve"> se divide en las siguientes secciones:</w:t>
+      </w:r>
+      <w:commentRangeEnd w:id="1"/>
+      <w:r>
+        <w:rPr>
+          <w:rStyle w:val="CommentReference"/>
+        </w:rPr>
+        <w:commentReference w:id="1"/>
+      </w:r>
+      <w:r>
+        <w:rPr>
+          <w:rFonts w:ascii="Cambria" w:eastAsia="Cambria" w:hAnsi="Cambria" w:cs="Cambria"/>
+          <w:sz w:val="20"/>
+          <w:szCs w:val="20"/>
+        </w:rPr>
+        <w:t xml:space="preserve"> Actividades, Productos, Horarios, Perfil, Reporte RDC-54 y Reporte RDC-26</w:t>
+      </w:r>
+    </w:p>
+    <w:p>
+      <w:pPr>
+        <w:keepNext/>
+        <w:widowControl w:val="0"/>
+        <w:spacing w:before="120" w:line="240" w:lineRule="auto"/>
+        <w:jc w:val="left"/>
+        <w:rPr>
+          <w:rFonts w:ascii="Cambria" w:eastAsia="Cambria" w:hAnsi="Cambria" w:cs="Cambria"/>
+          <w:sz w:val="20"/>
+          <w:szCs w:val="20"/>
+        </w:rPr>
+      </w:pPr>
+      <w:r>
+        <w:rPr>
+          <w:noProof/>
+        </w:rPr>
+        <w:drawing>
+          <wp:inline distT="0" distB="0" distL="0" distR="0" wp14:anchorId="28E1C524" wp14:editId="7854AD86">
+            <wp:extent cx="2637790" cy="1111250"/>
+            <wp:effectExtent l="0" t="0" r="0" b="0"/>
+            <wp:docPr id="1" name="Picture 1"/>
+            <wp:cNvGraphicFramePr>
+              <a:graphicFrameLocks xmlns:a="http://schemas.openxmlformats.org/drawingml/2006/main" noChangeAspect="1"/>
+            </wp:cNvGraphicFramePr>
+            <a:graphic xmlns:a="http://schemas.openxmlformats.org/drawingml/2006/main">
+              <a:graphicData uri="http://schemas.openxmlformats.org/drawingml/2006/picture">
+                <pic:pic xmlns:pic="http://schemas.openxmlformats.org/drawingml/2006/picture">
+                  <pic:nvPicPr>
+                    <pic:cNvPr id="1" name=""/>
+                    <pic:cNvPicPr/>
+                  </pic:nvPicPr>
+                  <pic:blipFill>
+                    <a:blip r:embed="rId18"/>
+                    <a:stretch>
+                      <a:fillRect/>
+                    </a:stretch>
+                  </pic:blipFill>
+                  <pic:spPr>
+                    <a:xfrm>
+                      <a:off x="0" y="0"/>
+                      <a:ext cx="2637790" cy="1111250"/>
+                    </a:xfrm>
+                    <a:prstGeom prst="rect">
+                      <a:avLst/>
+                    </a:prstGeom>
+                  </pic:spPr>
+                </pic:pic>
+              </a:graphicData>
+            </a:graphic>
+          </wp:inline>
+        </w:drawing>
+      </w:r>
+    </w:p>
+    <w:p>
+      <w:pPr>
+        <w:keepNext/>
+        <w:widowControl w:val="0"/>
+        <w:spacing w:before="120" w:line="240" w:lineRule="auto"/>
+        <w:jc w:val="left"/>
+        <w:rPr>
+          <w:rFonts w:ascii="Cambria" w:eastAsia="Cambria" w:hAnsi="Cambria" w:cs="Cambria"/>
+          <w:sz w:val="20"/>
+          <w:szCs w:val="20"/>
+        </w:rPr>
+      </w:pPr>
+    </w:p>
+    <w:p>
+      <w:pPr>
+        <w:keepNext/>
+        <w:widowControl w:val="0"/>
+        <w:spacing w:before="120" w:line="240" w:lineRule="auto"/>
+        <w:jc w:val="left"/>
+        <w:rPr>
+          <w:rFonts w:ascii="Cambria" w:eastAsia="Cambria" w:hAnsi="Cambria" w:cs="Cambria"/>
+          <w:sz w:val="20"/>
+          <w:szCs w:val="20"/>
+        </w:rPr>
+      </w:pPr>
+      <w:r>
+        <w:rPr>
+          <w:rFonts w:ascii="Cambria" w:eastAsia="Cambria" w:hAnsi="Cambria" w:cs="Cambria"/>
+          <w:sz w:val="20"/>
+          <w:szCs w:val="20"/>
+        </w:rPr>
+        <w:t>Sección Actividades: En esta sección el docente puede administrar las actividades que va a realizar durante el semestre.</w:t>
+      </w:r>
+    </w:p>
+    <w:p>
+      <w:pPr>
+        <w:keepNext/>
+        <w:widowControl w:val="0"/>
+        <w:spacing w:before="120" w:line="240" w:lineRule="auto"/>
+        <w:jc w:val="left"/>
+        <w:rPr>
+          <w:rFonts w:ascii="Cambria" w:eastAsia="Cambria" w:hAnsi="Cambria" w:cs="Cambria"/>
+          <w:sz w:val="20"/>
+          <w:szCs w:val="20"/>
+        </w:rPr>
+      </w:pPr>
+      <w:r>
+        <w:rPr>
+          <w:rFonts w:ascii="Cambria" w:eastAsia="Cambria" w:hAnsi="Cambria" w:cs="Cambria"/>
+          <w:sz w:val="20"/>
+          <w:szCs w:val="20"/>
+        </w:rPr>
+        <w:t>Sección Productos: En esta sección el docente puede administrar los productos asignándolos a una actividad previamente creada.</w:t>
+      </w:r>
+    </w:p>
+    <w:p>
+      <w:pPr>
+        <w:keepNext/>
+        <w:widowControl w:val="0"/>
+        <w:spacing w:before="120" w:line="240" w:lineRule="auto"/>
+        <w:jc w:val="left"/>
+        <w:rPr>
+          <w:rFonts w:ascii="Cambria" w:eastAsia="Cambria" w:hAnsi="Cambria" w:cs="Cambria"/>
+          <w:sz w:val="20"/>
+          <w:szCs w:val="20"/>
+        </w:rPr>
+      </w:pPr>
+      <w:r>
+        <w:rPr>
+          <w:rFonts w:ascii="Cambria" w:eastAsia="Cambria" w:hAnsi="Cambria" w:cs="Cambria"/>
+          <w:sz w:val="20"/>
+          <w:szCs w:val="20"/>
+        </w:rPr>
+        <w:t>Sección Horarios: En esta sección</w:t>
+      </w:r>
+      <w:r>
+        <w:rPr>
+          <w:rFonts w:ascii="Cambria" w:eastAsia="Cambria" w:hAnsi="Cambria" w:cs="Cambria"/>
+          <w:sz w:val="20"/>
+          <w:szCs w:val="20"/>
+        </w:rPr>
+        <w:t xml:space="preserve"> el docente asigna los productos a cada día y hora, para crear el horario de ese semestre.</w:t>
+      </w:r>
+    </w:p>
+    <w:p>
+      <w:pPr>
+        <w:keepNext/>
+        <w:widowControl w:val="0"/>
+        <w:spacing w:before="120" w:line="240" w:lineRule="auto"/>
+        <w:jc w:val="left"/>
+        <w:rPr>
+          <w:rFonts w:ascii="Cambria" w:eastAsia="Cambria" w:hAnsi="Cambria" w:cs="Cambria"/>
+          <w:sz w:val="20"/>
+          <w:szCs w:val="20"/>
+        </w:rPr>
+      </w:pPr>
+      <w:r>
+        <w:rPr>
+          <w:rFonts w:ascii="Cambria" w:eastAsia="Cambria" w:hAnsi="Cambria" w:cs="Cambria"/>
+          <w:sz w:val="20"/>
+          <w:szCs w:val="20"/>
+        </w:rPr>
+        <w:t>Sección Perfil: En esta sección el docente completa su información personal y los estudios realizados.</w:t>
+      </w:r>
+    </w:p>
+    <w:p>
+      <w:pPr>
+        <w:keepNext/>
+        <w:widowControl w:val="0"/>
+        <w:spacing w:before="120" w:line="240" w:lineRule="auto"/>
+        <w:jc w:val="left"/>
+        <w:rPr>
+          <w:rFonts w:ascii="Cambria" w:eastAsia="Cambria" w:hAnsi="Cambria" w:cs="Cambria"/>
+          <w:sz w:val="20"/>
+          <w:szCs w:val="20"/>
+        </w:rPr>
+      </w:pPr>
+      <w:r>
+        <w:rPr>
+          <w:rFonts w:ascii="Cambria" w:eastAsia="Cambria" w:hAnsi="Cambria" w:cs="Cambria"/>
+          <w:sz w:val="20"/>
+          <w:szCs w:val="20"/>
+        </w:rPr>
+        <w:t>Sección RDC-54</w:t>
+      </w:r>
+      <w:r>
+        <w:rPr>
+          <w:rFonts w:ascii="Cambria" w:eastAsia="Cambria" w:hAnsi="Cambria" w:cs="Cambria"/>
+          <w:sz w:val="20"/>
+          <w:szCs w:val="20"/>
+        </w:rPr>
+        <w:t xml:space="preserve"> y RDC-26</w:t>
+      </w:r>
+      <w:r>
+        <w:rPr>
+          <w:rFonts w:ascii="Cambria" w:eastAsia="Cambria" w:hAnsi="Cambria" w:cs="Cambria"/>
+          <w:sz w:val="20"/>
+          <w:szCs w:val="20"/>
+        </w:rPr>
+        <w:t>: En esta</w:t>
+      </w:r>
+      <w:r>
+        <w:rPr>
+          <w:rFonts w:ascii="Cambria" w:eastAsia="Cambria" w:hAnsi="Cambria" w:cs="Cambria"/>
+          <w:sz w:val="20"/>
+          <w:szCs w:val="20"/>
+        </w:rPr>
+        <w:t>s</w:t>
+      </w:r>
+      <w:r>
+        <w:rPr>
+          <w:rFonts w:ascii="Cambria" w:eastAsia="Cambria" w:hAnsi="Cambria" w:cs="Cambria"/>
+          <w:sz w:val="20"/>
+          <w:szCs w:val="20"/>
+        </w:rPr>
+        <w:t xml:space="preserve"> </w:t>
+      </w:r>
+      <w:r>
+        <w:rPr>
+          <w:rFonts w:ascii="Cambria" w:eastAsia="Cambria" w:hAnsi="Cambria" w:cs="Cambria"/>
+          <w:sz w:val="20"/>
+          <w:szCs w:val="20"/>
+        </w:rPr>
+        <w:t>secciones</w:t>
+      </w:r>
+      <w:r>
+        <w:rPr>
+          <w:rFonts w:ascii="Cambria" w:eastAsia="Cambria" w:hAnsi="Cambria" w:cs="Cambria"/>
+          <w:sz w:val="20"/>
+          <w:szCs w:val="20"/>
+        </w:rPr>
+        <w:t xml:space="preserve"> el doce</w:t>
+      </w:r>
+      <w:r>
+        <w:rPr>
+          <w:rFonts w:ascii="Cambria" w:eastAsia="Cambria" w:hAnsi="Cambria" w:cs="Cambria"/>
+          <w:sz w:val="20"/>
+          <w:szCs w:val="20"/>
+        </w:rPr>
+        <w:t>nte visualiza los reportes RDC-54 y RDC-26  con la opción de imprimir.</w:t>
+      </w:r>
+    </w:p>
+    <w:p>
+      <w:pPr>
+        <w:keepNext/>
+        <w:widowControl w:val="0"/>
+        <w:spacing w:before="120" w:line="240" w:lineRule="auto"/>
+        <w:jc w:val="left"/>
+        <w:rPr>
+          <w:rFonts w:ascii="Cambria" w:eastAsia="Cambria" w:hAnsi="Cambria" w:cs="Cambria"/>
+          <w:sz w:val="20"/>
+          <w:szCs w:val="20"/>
+        </w:rPr>
+      </w:pPr>
+    </w:p>
+    <w:p>
+      <w:pPr>
+        <w:keepNext/>
+        <w:widowControl w:val="0"/>
+        <w:spacing w:before="120" w:line="240" w:lineRule="auto"/>
+        <w:jc w:val="left"/>
+        <w:rPr>
+          <w:rFonts w:ascii="Cambria" w:eastAsia="Cambria" w:hAnsi="Cambria" w:cs="Cambria"/>
+          <w:sz w:val="20"/>
+          <w:szCs w:val="20"/>
+        </w:rPr>
+      </w:pPr>
+    </w:p>
+    <w:p>
+      <w:pPr>
+        <w:keepNext/>
+        <w:widowControl w:val="0"/>
+        <w:spacing w:before="120" w:line="240" w:lineRule="auto"/>
+        <w:jc w:val="left"/>
+        <w:rPr>
+          <w:rFonts w:ascii="Cambria" w:eastAsia="Cambria" w:hAnsi="Cambria" w:cs="Cambria"/>
+          <w:sz w:val="20"/>
+          <w:szCs w:val="20"/>
+        </w:rPr>
+      </w:pPr>
+    </w:p>
+    <w:p>
+      <w:pPr>
+        <w:keepNext/>
+        <w:widowControl w:val="0"/>
+        <w:spacing w:before="120" w:line="240" w:lineRule="auto"/>
+        <w:jc w:val="left"/>
+        <w:rPr>
+          <w:rFonts w:ascii="Cambria" w:eastAsia="Cambria" w:hAnsi="Cambria" w:cs="Cambria"/>
+          <w:sz w:val="20"/>
+          <w:szCs w:val="20"/>
+        </w:rPr>
+      </w:pPr>
+    </w:p>
+    <w:p>
+      <w:pPr>
+        <w:keepNext/>
+        <w:widowControl w:val="0"/>
+        <w:spacing w:before="120" w:line="240" w:lineRule="auto"/>
+        <w:jc w:val="left"/>
+        <w:rPr>
+          <w:rFonts w:ascii="Cambria" w:eastAsia="Cambria" w:hAnsi="Cambria" w:cs="Cambria"/>
+          <w:sz w:val="20"/>
+          <w:szCs w:val="20"/>
+        </w:rPr>
+      </w:pPr>
+    </w:p>
+    <w:p>
+      <w:pPr>
+        <w:keepNext/>
+        <w:widowControl w:val="0"/>
+        <w:spacing w:before="120" w:line="240" w:lineRule="auto"/>
+        <w:jc w:val="left"/>
+        <w:rPr>
+          <w:rFonts w:ascii="Cambria" w:eastAsia="Cambria" w:hAnsi="Cambria" w:cs="Cambria"/>
+          <w:sz w:val="20"/>
+          <w:szCs w:val="20"/>
+        </w:rPr>
+      </w:pPr>
+      <w:r>
+        <w:rPr>
+          <w:rFonts w:ascii="Cambria" w:eastAsia="Cambria" w:hAnsi="Cambria" w:cs="Cambria"/>
+          <w:sz w:val="20"/>
+          <w:szCs w:val="20"/>
+        </w:rPr>
+        <w:t>3.2.2 Modulo Coordinador</w:t>
+      </w:r>
+    </w:p>
+    <w:p>
+      <w:pPr>
+        <w:keepNext/>
+        <w:widowControl w:val="0"/>
+        <w:spacing w:before="120" w:line="240" w:lineRule="auto"/>
+        <w:jc w:val="left"/>
+        <w:rPr>
+          <w:rFonts w:ascii="Cambria" w:eastAsia="Cambria" w:hAnsi="Cambria" w:cs="Cambria"/>
+          <w:sz w:val="20"/>
+          <w:szCs w:val="20"/>
+        </w:rPr>
+      </w:pPr>
+      <w:commentRangeStart w:id="2"/>
+      <w:r>
+        <w:rPr>
+          <w:rFonts w:ascii="Cambria" w:eastAsia="Cambria" w:hAnsi="Cambria" w:cs="Cambria"/>
+          <w:sz w:val="20"/>
+          <w:szCs w:val="20"/>
+        </w:rPr>
+        <w:t>Este módulo se divide en las siguientes secciones:</w:t>
+      </w:r>
+      <w:commentRangeEnd w:id="2"/>
+      <w:r>
+        <w:rPr>
+          <w:rStyle w:val="CommentReference"/>
+        </w:rPr>
+        <w:commentReference w:id="2"/>
+      </w:r>
+      <w:r>
+        <w:rPr>
+          <w:rFonts w:ascii="Cambria" w:eastAsia="Cambria" w:hAnsi="Cambria" w:cs="Cambria"/>
+          <w:sz w:val="20"/>
+          <w:szCs w:val="20"/>
+        </w:rPr>
+        <w:t xml:space="preserve"> Docentes, Semanas y Asignación.</w:t>
+      </w:r>
+    </w:p>
+    <w:p>
+      <w:pPr>
+        <w:keepNext/>
+        <w:widowControl w:val="0"/>
+        <w:spacing w:before="120" w:line="240" w:lineRule="auto"/>
+        <w:jc w:val="left"/>
+        <w:rPr>
+          <w:rFonts w:ascii="Cambria" w:eastAsia="Cambria" w:hAnsi="Cambria" w:cs="Cambria"/>
+          <w:sz w:val="20"/>
+          <w:szCs w:val="20"/>
+        </w:rPr>
+      </w:pPr>
+      <w:r>
+        <w:rPr>
+          <w:noProof/>
+        </w:rPr>
+        <w:drawing>
+          <wp:inline distT="0" distB="0" distL="0" distR="0" wp14:anchorId="0DB12311" wp14:editId="69B87CC9">
+            <wp:extent cx="2637790" cy="1379220"/>
+            <wp:effectExtent l="0" t="0" r="0" b="0"/>
+            <wp:docPr id="4" name="Picture 4"/>
+            <wp:cNvGraphicFramePr>
+              <a:graphicFrameLocks xmlns:a="http://schemas.openxmlformats.org/drawingml/2006/main" noChangeAspect="1"/>
+            </wp:cNvGraphicFramePr>
+            <a:graphic xmlns:a="http://schemas.openxmlformats.org/drawingml/2006/main">
+              <a:graphicData uri="http://schemas.openxmlformats.org/drawingml/2006/picture">
+                <pic:pic xmlns:pic="http://schemas.openxmlformats.org/drawingml/2006/picture">
+                  <pic:nvPicPr>
+                    <pic:cNvPr id="1" name=""/>
+                    <pic:cNvPicPr/>
+                  </pic:nvPicPr>
+                  <pic:blipFill>
+                    <a:blip r:embed="rId19"/>
+                    <a:stretch>
+                      <a:fillRect/>
+                    </a:stretch>
+                  </pic:blipFill>
+                  <pic:spPr>
+                    <a:xfrm>
+                      <a:off x="0" y="0"/>
+                      <a:ext cx="2637790" cy="1379220"/>
+                    </a:xfrm>
+                    <a:prstGeom prst="rect">
+                      <a:avLst/>
+                    </a:prstGeom>
+                  </pic:spPr>
+                </pic:pic>
+              </a:graphicData>
+            </a:graphic>
+          </wp:inline>
+        </w:drawing>
+      </w:r>
+    </w:p>
+    <w:p>
+      <w:pPr>
+        <w:keepNext/>
+        <w:widowControl w:val="0"/>
+        <w:spacing w:before="120" w:line="240" w:lineRule="auto"/>
+        <w:jc w:val="left"/>
+        <w:rPr>
+          <w:rFonts w:ascii="Cambria" w:eastAsia="Cambria" w:hAnsi="Cambria" w:cs="Cambria"/>
+          <w:sz w:val="20"/>
+          <w:szCs w:val="20"/>
+        </w:rPr>
+      </w:pPr>
+    </w:p>
+    <w:p>
+      <w:pPr>
+        <w:keepNext/>
+        <w:widowControl w:val="0"/>
+        <w:spacing w:before="120" w:line="240" w:lineRule="auto"/>
+        <w:jc w:val="left"/>
+        <w:rPr>
+          <w:rFonts w:ascii="Cambria" w:eastAsia="Cambria" w:hAnsi="Cambria" w:cs="Cambria"/>
+          <w:sz w:val="20"/>
+          <w:szCs w:val="20"/>
+        </w:rPr>
+      </w:pPr>
+      <w:r>
+        <w:rPr>
+          <w:rFonts w:ascii="Cambria" w:eastAsia="Cambria" w:hAnsi="Cambria" w:cs="Cambria"/>
+          <w:sz w:val="20"/>
+          <w:szCs w:val="20"/>
+        </w:rPr>
+        <w:t>Sección Docentes: En esta sección el coordinador crea los docentes para esa coordinación específica, ingresa los datos básicos la cedula, el nombr</w:t>
+      </w:r>
+      <w:r>
+        <w:rPr>
+          <w:rFonts w:ascii="Cambria" w:eastAsia="Cambria" w:hAnsi="Cambria" w:cs="Cambria"/>
+          <w:sz w:val="20"/>
+          <w:szCs w:val="20"/>
+        </w:rPr>
+        <w:t>e completo y el tipo de contrato.</w:t>
+      </w:r>
+    </w:p>
+    <w:p>
+      <w:pPr>
+        <w:keepNext/>
+        <w:widowControl w:val="0"/>
+        <w:spacing w:before="120" w:line="240" w:lineRule="auto"/>
+        <w:jc w:val="left"/>
+        <w:rPr>
+          <w:rFonts w:ascii="Cambria" w:eastAsia="Cambria" w:hAnsi="Cambria" w:cs="Cambria"/>
+          <w:sz w:val="20"/>
+          <w:szCs w:val="20"/>
+        </w:rPr>
+      </w:pPr>
+      <w:r>
+        <w:rPr>
+          <w:rFonts w:ascii="Cambria" w:eastAsia="Cambria" w:hAnsi="Cambria" w:cs="Cambria"/>
+          <w:sz w:val="20"/>
+          <w:szCs w:val="20"/>
+        </w:rPr>
+        <w:t>Sección Semanas: En esta sección el coordinador ingresa las semanas del semestre.</w:t>
+      </w:r>
+    </w:p>
+    <w:p>
+      <w:pPr>
+        <w:keepNext/>
+        <w:widowControl w:val="0"/>
+        <w:spacing w:before="120" w:line="240" w:lineRule="auto"/>
+        <w:jc w:val="left"/>
+        <w:rPr>
+          <w:rFonts w:ascii="Cambria" w:eastAsia="Cambria" w:hAnsi="Cambria" w:cs="Cambria"/>
+          <w:sz w:val="20"/>
+          <w:szCs w:val="20"/>
+        </w:rPr>
+      </w:pPr>
+      <w:r>
+        <w:rPr>
+          <w:rFonts w:ascii="Cambria" w:eastAsia="Cambria" w:hAnsi="Cambria" w:cs="Cambria"/>
+          <w:sz w:val="20"/>
+          <w:szCs w:val="20"/>
+        </w:rPr>
+        <w:t>Sección</w:t>
+      </w:r>
+      <w:r>
+        <w:rPr>
+          <w:rFonts w:ascii="Cambria" w:eastAsia="Cambria" w:hAnsi="Cambria" w:cs="Cambria"/>
+          <w:sz w:val="20"/>
+          <w:szCs w:val="20"/>
+        </w:rPr>
+        <w:t xml:space="preserve"> </w:t>
+      </w:r>
+      <w:r>
+        <w:rPr>
+          <w:rFonts w:ascii="Cambria" w:eastAsia="Cambria" w:hAnsi="Cambria" w:cs="Cambria"/>
+          <w:sz w:val="20"/>
+          <w:szCs w:val="20"/>
+        </w:rPr>
+        <w:t>Asignación</w:t>
+      </w:r>
+      <w:r>
+        <w:rPr>
+          <w:rFonts w:ascii="Cambria" w:eastAsia="Cambria" w:hAnsi="Cambria" w:cs="Cambria"/>
+          <w:sz w:val="20"/>
+          <w:szCs w:val="20"/>
+        </w:rPr>
+        <w:t>: En esta sección el coordinador</w:t>
+      </w:r>
+      <w:r>
+        <w:rPr>
+          <w:rFonts w:ascii="Cambria" w:eastAsia="Cambria" w:hAnsi="Cambria" w:cs="Cambria"/>
+          <w:sz w:val="20"/>
+          <w:szCs w:val="20"/>
+        </w:rPr>
+        <w:t xml:space="preserve"> asigna las horas que el docente debe cumplir en el semestre. </w:t>
+      </w:r>
+    </w:p>
+    <w:p>
+      <w:pPr>
+        <w:keepNext/>
+        <w:widowControl w:val="0"/>
+        <w:spacing w:before="120" w:line="240" w:lineRule="auto"/>
+        <w:jc w:val="left"/>
+        <w:rPr>
+          <w:rFonts w:ascii="Cambria" w:eastAsia="Cambria" w:hAnsi="Cambria" w:cs="Cambria"/>
+          <w:sz w:val="20"/>
+          <w:szCs w:val="20"/>
+        </w:rPr>
+      </w:pPr>
+    </w:p>
+    <w:p>
+      <w:pPr>
+        <w:keepNext/>
+        <w:widowControl w:val="0"/>
+        <w:spacing w:before="120" w:line="240" w:lineRule="auto"/>
+        <w:jc w:val="left"/>
+        <w:rPr>
+          <w:rFonts w:ascii="Cambria" w:eastAsia="Cambria" w:hAnsi="Cambria" w:cs="Cambria"/>
+          <w:sz w:val="20"/>
+          <w:szCs w:val="20"/>
+        </w:rPr>
+      </w:pPr>
+      <w:r>
+        <w:rPr>
+          <w:rFonts w:ascii="Cambria" w:eastAsia="Cambria" w:hAnsi="Cambria" w:cs="Cambria"/>
+          <w:sz w:val="20"/>
+          <w:szCs w:val="20"/>
+        </w:rPr>
+        <w:t>3.2.3 Modulo Auditor</w:t>
+      </w:r>
+    </w:p>
+    <w:p>
+      <w:pPr>
+        <w:keepNext/>
+        <w:widowControl w:val="0"/>
+        <w:spacing w:before="120" w:line="240" w:lineRule="auto"/>
+        <w:jc w:val="left"/>
+        <w:rPr>
+          <w:rFonts w:ascii="Cambria" w:eastAsia="Cambria" w:hAnsi="Cambria" w:cs="Cambria"/>
+          <w:sz w:val="20"/>
+          <w:szCs w:val="20"/>
+        </w:rPr>
+      </w:pPr>
+      <w:commentRangeStart w:id="3"/>
+      <w:r>
+        <w:rPr>
+          <w:rFonts w:ascii="Cambria" w:eastAsia="Cambria" w:hAnsi="Cambria" w:cs="Cambria"/>
+          <w:sz w:val="20"/>
+          <w:szCs w:val="20"/>
+        </w:rPr>
+        <w:t>Está compuesta por una sección en la que se muestran todo los docentes, los docentes pueden ser filtrados y ver la lista de formatos que ha realizado desde su ingreso.</w:t>
+      </w:r>
+      <w:commentRangeEnd w:id="3"/>
+      <w:r>
+        <w:rPr>
+          <w:rStyle w:val="CommentReference"/>
+        </w:rPr>
+        <w:commentReference w:id="3"/>
+      </w:r>
+      <w:bookmarkStart w:id="4" w:name="_GoBack"/>
+      <w:bookmarkEnd w:id="4"/>
+    </w:p>
+    <w:p>
+      <w:pPr>
+        <w:keepNext/>
+        <w:widowControl w:val="0"/>
+        <w:spacing w:before="120" w:line="240" w:lineRule="auto"/>
+        <w:jc w:val="left"/>
+        <w:rPr>
+          <w:rFonts w:ascii="Cambria" w:eastAsia="Cambria" w:hAnsi="Cambria" w:cs="Cambria"/>
+          <w:sz w:val="20"/>
+          <w:szCs w:val="20"/>
+        </w:rPr>
+      </w:pPr>
+      <w:r>
+        <w:rPr>
+          <w:noProof/>
+        </w:rPr>
+        <w:drawing>
+          <wp:inline distT="0" distB="0" distL="0" distR="0" wp14:anchorId="295AEC91" wp14:editId="1F82936A">
+            <wp:extent cx="2637790" cy="1005840"/>
+            <wp:effectExtent l="0" t="0" r="0" b="3810"/>
+            <wp:docPr id="6" name="Picture 6"/>
+            <wp:cNvGraphicFramePr>
+              <a:graphicFrameLocks xmlns:a="http://schemas.openxmlformats.org/drawingml/2006/main" noChangeAspect="1"/>
+            </wp:cNvGraphicFramePr>
+            <a:graphic xmlns:a="http://schemas.openxmlformats.org/drawingml/2006/main">
+              <a:graphicData uri="http://schemas.openxmlformats.org/drawingml/2006/picture">
+                <pic:pic xmlns:pic="http://schemas.openxmlformats.org/drawingml/2006/picture">
+                  <pic:nvPicPr>
+                    <pic:cNvPr id="1" name=""/>
+                    <pic:cNvPicPr/>
+                  </pic:nvPicPr>
+                  <pic:blipFill>
+                    <a:blip r:embed="rId20"/>
+                    <a:stretch>
+                      <a:fillRect/>
+                    </a:stretch>
+                  </pic:blipFill>
+                  <pic:spPr>
+                    <a:xfrm>
+                      <a:off x="0" y="0"/>
+                      <a:ext cx="2637790" cy="1005840"/>
+                    </a:xfrm>
+                    <a:prstGeom prst="rect">
+                      <a:avLst/>
+                    </a:prstGeom>
+                  </pic:spPr>
+                </pic:pic>
+              </a:graphicData>
+            </a:graphic>
+          </wp:inline>
+        </w:drawing>
+      </w:r>
+    </w:p>
+    <w:p>
+      <w:pPr>
+        <w:keepNext/>
+        <w:widowControl w:val="0"/>
+        <w:spacing w:before="120" w:line="240" w:lineRule="auto"/>
+        <w:jc w:val="left"/>
+        <w:rPr>
+          <w:rFonts w:ascii="Cambria" w:eastAsia="Cambria" w:hAnsi="Cambria" w:cs="Cambria"/>
+          <w:sz w:val="20"/>
+          <w:szCs w:val="20"/>
+        </w:rPr>
+      </w:pPr>
+    </w:p>
+    <w:p>
+      <w:pPr>
+        <w:keepNext/>
+        <w:widowControl w:val="0"/>
+        <w:spacing w:before="120" w:line="240" w:lineRule="auto"/>
+        <w:jc w:val="left"/>
+        <w:rPr>
+          <w:rFonts w:ascii="Cambria" w:eastAsia="Cambria" w:hAnsi="Cambria" w:cs="Cambria"/>
+          <w:sz w:val="20"/>
+          <w:szCs w:val="20"/>
+        </w:rPr>
+      </w:pPr>
+      <w:r>
+        <w:rPr>
+          <w:rFonts w:ascii="Cambria" w:eastAsia="Cambria" w:hAnsi="Cambria" w:cs="Cambria"/>
+          <w:sz w:val="20"/>
+          <w:szCs w:val="20"/>
+        </w:rPr>
+        <w:t>3.3 PROBLEMAS DURANTE EL DESARROLLO</w:t>
+      </w:r>
+    </w:p>
+    <w:p>
+      <w:pPr>
+        <w:keepNext/>
+        <w:widowControl w:val="0"/>
+        <w:spacing w:before="120" w:line="240" w:lineRule="auto"/>
+        <w:jc w:val="left"/>
+        <w:rPr>
+          <w:rFonts w:ascii="Cambria" w:eastAsia="Cambria" w:hAnsi="Cambria" w:cs="Cambria"/>
+          <w:sz w:val="20"/>
+          <w:szCs w:val="20"/>
+        </w:rPr>
+      </w:pPr>
+      <w:r>
+        <w:rPr>
+          <w:rFonts w:ascii="Cambria" w:eastAsia="Cambria" w:hAnsi="Cambria" w:cs="Cambria"/>
+          <w:sz w:val="20"/>
+          <w:szCs w:val="20"/>
+        </w:rPr>
+        <w:t>Al momento de desarrollar un proyecto de software la experiencia juega un papel importante en el proceso</w:t>
+      </w:r>
+      <w:r>
+        <w:rPr>
+          <w:rFonts w:ascii="Cambria" w:eastAsia="Cambria" w:hAnsi="Cambria" w:cs="Cambria"/>
+          <w:sz w:val="20"/>
+          <w:szCs w:val="20"/>
+        </w:rPr>
+        <w:t>, es por esto que hubo algunas complicaciones que ocasionaron encontrar métodos que las solucionaran rápidamente, a continuación se comenta algunas de ellas:</w:t>
+      </w:r>
+    </w:p>
+    <w:p>
+      <w:pPr>
+        <w:keepNext/>
+        <w:widowControl w:val="0"/>
+        <w:spacing w:before="120" w:line="240" w:lineRule="auto"/>
+        <w:jc w:val="left"/>
+        <w:rPr>
+          <w:rFonts w:ascii="Cambria" w:eastAsia="Cambria" w:hAnsi="Cambria" w:cs="Cambria"/>
+          <w:sz w:val="20"/>
+          <w:szCs w:val="20"/>
+        </w:rPr>
+      </w:pPr>
+    </w:p>
+    <w:p>
+      <w:pPr>
+        <w:keepNext/>
+        <w:widowControl w:val="0"/>
+        <w:spacing w:before="120" w:line="240" w:lineRule="auto"/>
+        <w:jc w:val="left"/>
+        <w:rPr>
+          <w:rFonts w:ascii="Cambria" w:eastAsia="Cambria" w:hAnsi="Cambria" w:cs="Cambria"/>
+          <w:sz w:val="20"/>
+          <w:szCs w:val="20"/>
+        </w:rPr>
+      </w:pPr>
+      <w:r>
+        <w:rPr>
+          <w:rFonts w:ascii="Cambria" w:eastAsia="Cambria" w:hAnsi="Cambria" w:cs="Cambria"/>
+          <w:sz w:val="20"/>
+          <w:szCs w:val="20"/>
+        </w:rPr>
+        <w:t>ESTILOS EN PRIMEFACES</w:t>
+      </w:r>
+    </w:p>
+    <w:p>
+      <w:pPr>
+        <w:keepNext/>
+        <w:widowControl w:val="0"/>
+        <w:spacing w:before="120" w:line="240" w:lineRule="auto"/>
+        <w:rPr>
+          <w:rFonts w:ascii="Cambria" w:eastAsia="Cambria" w:hAnsi="Cambria" w:cs="Cambria"/>
+          <w:sz w:val="20"/>
+          <w:szCs w:val="20"/>
+        </w:rPr>
+      </w:pPr>
+      <w:r>
+        <w:rPr>
+          <w:rFonts w:ascii="Cambria" w:eastAsia="Cambria" w:hAnsi="Cambria" w:cs="Cambria"/>
+          <w:sz w:val="20"/>
+          <w:szCs w:val="20"/>
+        </w:rPr>
+        <w:t xml:space="preserve">Al momento de agregar estilos en el proyecto se </w:t>
+      </w:r>
+      <w:r>
+        <w:rPr>
+          <w:rFonts w:ascii="Cambria" w:eastAsia="Cambria" w:hAnsi="Cambria" w:cs="Cambria"/>
+          <w:sz w:val="20"/>
+          <w:szCs w:val="20"/>
+        </w:rPr>
+        <w:t>encontró un gran obstáculo que tomo tiempo abarcar, por un lado elegir el estilo apropiado para el sistema teniendo en cuenta que primefaces maneja plantillas predefinidas y que por tanto requiere de un tratamiento especial en ese aspecto.</w:t>
+      </w:r>
+    </w:p>
+    <w:p>
+      <w:pPr>
+        <w:keepNext/>
+        <w:widowControl w:val="0"/>
+        <w:spacing w:before="120" w:line="240" w:lineRule="auto"/>
+        <w:rPr>
+          <w:rFonts w:ascii="Cambria" w:eastAsia="Cambria" w:hAnsi="Cambria" w:cs="Cambria"/>
+          <w:sz w:val="20"/>
+          <w:szCs w:val="20"/>
+        </w:rPr>
+      </w:pPr>
+      <w:r>
+        <w:rPr>
+          <w:rFonts w:ascii="Cambria" w:eastAsia="Cambria" w:hAnsi="Cambria" w:cs="Cambria"/>
+          <w:sz w:val="20"/>
+          <w:szCs w:val="20"/>
+        </w:rPr>
+        <w:t xml:space="preserve">Llegado a este punto buscando en diferentes sitios de internet se sugería las </w:t>
+      </w:r>
+      <w:r>
+        <w:rPr>
+          <w:rFonts w:ascii="Cambria" w:eastAsia="Cambria" w:hAnsi="Cambria" w:cs="Cambria"/>
+          <w:sz w:val="20"/>
+          <w:szCs w:val="20"/>
+        </w:rPr>
+        <w:t>siguientes</w:t>
+      </w:r>
+      <w:r>
+        <w:rPr>
+          <w:rFonts w:ascii="Cambria" w:eastAsia="Cambria" w:hAnsi="Cambria" w:cs="Cambria"/>
+          <w:sz w:val="20"/>
+          <w:szCs w:val="20"/>
+        </w:rPr>
+        <w:t xml:space="preserve"> opciones: comprar una plantilla diseñada para primefaces, crear una plantilla por medio de ThemeRoller o </w:t>
+      </w:r>
+      <w:r>
+        <w:rPr>
+          <w:rFonts w:ascii="Cambria" w:eastAsia="Cambria" w:hAnsi="Cambria" w:cs="Cambria"/>
+          <w:sz w:val="20"/>
+          <w:szCs w:val="20"/>
+        </w:rPr>
+        <w:t>sobrescribir</w:t>
+      </w:r>
+      <w:r>
+        <w:rPr>
+          <w:rFonts w:ascii="Cambria" w:eastAsia="Cambria" w:hAnsi="Cambria" w:cs="Cambria"/>
+          <w:sz w:val="20"/>
+          <w:szCs w:val="20"/>
+        </w:rPr>
+        <w:t xml:space="preserve"> las clases del tema definido por defecto en primefaces.</w:t>
+      </w:r>
+    </w:p>
+    <w:p>
+      <w:pPr>
+        <w:keepNext/>
+        <w:widowControl w:val="0"/>
+        <w:spacing w:before="120" w:line="240" w:lineRule="auto"/>
+        <w:rPr>
+          <w:rFonts w:ascii="Cambria" w:eastAsia="Cambria" w:hAnsi="Cambria" w:cs="Cambria"/>
+          <w:sz w:val="20"/>
+          <w:szCs w:val="20"/>
+        </w:rPr>
+      </w:pPr>
+      <w:r>
+        <w:rPr>
+          <w:rFonts w:ascii="Cambria" w:eastAsia="Cambria" w:hAnsi="Cambria" w:cs="Cambria"/>
+          <w:sz w:val="20"/>
+          <w:szCs w:val="20"/>
+        </w:rPr>
+        <w:t xml:space="preserve">La solución </w:t>
+      </w:r>
+      <w:r>
+        <w:rPr>
+          <w:rFonts w:ascii="Cambria" w:eastAsia="Cambria" w:hAnsi="Cambria" w:cs="Cambria"/>
+          <w:sz w:val="20"/>
+          <w:szCs w:val="20"/>
+        </w:rPr>
+        <w:t>que implementamos fue crear en T</w:t>
+      </w:r>
+      <w:r>
+        <w:rPr>
+          <w:rFonts w:ascii="Cambria" w:eastAsia="Cambria" w:hAnsi="Cambria" w:cs="Cambria"/>
+          <w:sz w:val="20"/>
+          <w:szCs w:val="20"/>
+        </w:rPr>
+        <w:t>heme</w:t>
+      </w:r>
+      <w:r>
+        <w:rPr>
+          <w:rFonts w:ascii="Cambria" w:eastAsia="Cambria" w:hAnsi="Cambria" w:cs="Cambria"/>
+          <w:sz w:val="20"/>
+          <w:szCs w:val="20"/>
+        </w:rPr>
+        <w:t>R</w:t>
+      </w:r>
+      <w:r>
+        <w:rPr>
+          <w:rFonts w:ascii="Cambria" w:eastAsia="Cambria" w:hAnsi="Cambria" w:cs="Cambria"/>
+          <w:sz w:val="20"/>
+          <w:szCs w:val="20"/>
+        </w:rPr>
+        <w:t xml:space="preserve">oller el estilo con los colores de la institución, adicional a esto </w:t>
+      </w:r>
+      <w:r>
+        <w:rPr>
+          <w:rFonts w:ascii="Cambria" w:eastAsia="Cambria" w:hAnsi="Cambria" w:cs="Cambria"/>
+          <w:sz w:val="20"/>
+          <w:szCs w:val="20"/>
+        </w:rPr>
+        <w:t xml:space="preserve">se sobrescribieron </w:t>
+      </w:r>
+      <w:r>
+        <w:rPr>
+          <w:rFonts w:ascii="Cambria" w:eastAsia="Cambria" w:hAnsi="Cambria" w:cs="Cambria"/>
+          <w:sz w:val="20"/>
+          <w:szCs w:val="20"/>
+        </w:rPr>
+        <w:t>algunas clases a nuestro criterio para hacer más amigable el diseño.</w:t>
+      </w:r>
+    </w:p>
+    <w:p>
+      <w:pPr>
+        <w:keepNext/>
+        <w:widowControl w:val="0"/>
+        <w:spacing w:before="120" w:line="240" w:lineRule="auto"/>
+        <w:jc w:val="left"/>
+        <w:rPr>
+          <w:rFonts w:ascii="Cambria" w:eastAsia="Cambria" w:hAnsi="Cambria" w:cs="Cambria"/>
+          <w:sz w:val="20"/>
+          <w:szCs w:val="20"/>
+        </w:rPr>
+      </w:pPr>
+    </w:p>
+    <w:p>
+      <w:pPr>
+        <w:keepNext/>
+        <w:widowControl w:val="0"/>
+        <w:spacing w:before="120" w:line="240" w:lineRule="auto"/>
+        <w:jc w:val="left"/>
+        <w:rPr>
+          <w:rFonts w:ascii="Cambria" w:eastAsia="Cambria" w:hAnsi="Cambria" w:cs="Cambria"/>
+          <w:sz w:val="20"/>
+          <w:szCs w:val="20"/>
+        </w:rPr>
+      </w:pPr>
+      <w:r>
+        <w:rPr>
+          <w:rFonts w:ascii="Cambria" w:eastAsia="Cambria" w:hAnsi="Cambria" w:cs="Cambria"/>
+          <w:sz w:val="20"/>
+          <w:szCs w:val="20"/>
+        </w:rPr>
+        <w:t>MODIFICACION DE RECURSOS PREDEFINIDOS</w:t>
+      </w:r>
+    </w:p>
+    <w:p>
+      <w:pPr>
+        <w:keepNext/>
+        <w:widowControl w:val="0"/>
+        <w:spacing w:before="120" w:line="240" w:lineRule="auto"/>
+        <w:rPr>
+          <w:rFonts w:ascii="Cambria" w:eastAsia="Cambria" w:hAnsi="Cambria" w:cs="Cambria"/>
+          <w:sz w:val="20"/>
+          <w:szCs w:val="20"/>
+        </w:rPr>
+      </w:pPr>
+      <w:r>
+        <w:rPr>
+          <w:rFonts w:ascii="Cambria" w:eastAsia="Cambria" w:hAnsi="Cambria" w:cs="Cambria"/>
+          <w:sz w:val="20"/>
+          <w:szCs w:val="20"/>
+        </w:rPr>
+        <w:t>Primefaces es una gran herramienta en el desarrollo de aplicaciones principalmente en java, pero algo que no esperábamos se complicara es la implementación de elementos que ya están predefinidos, esto se dio porque nuestro requerimiento no estaba contemplado en el elemento, por lo que encontrar un modo de implementarlo sin llegar a mayores problemas fue una tarea larga y de paciencia.</w:t>
+      </w:r>
+    </w:p>
+    <w:p>
+      <w:pPr>
+        <w:keepNext/>
+        <w:widowControl w:val="0"/>
+        <w:spacing w:before="120" w:line="240" w:lineRule="auto"/>
+        <w:rPr>
+          <w:rFonts w:ascii="Cambria" w:eastAsia="Cambria" w:hAnsi="Cambria" w:cs="Cambria"/>
+          <w:sz w:val="20"/>
+          <w:szCs w:val="20"/>
+        </w:rPr>
+      </w:pPr>
+      <w:r>
+        <w:rPr>
+          <w:rFonts w:ascii="Cambria" w:eastAsia="Cambria" w:hAnsi="Cambria" w:cs="Cambria"/>
+          <w:sz w:val="20"/>
+          <w:szCs w:val="20"/>
+        </w:rPr>
+        <w:t xml:space="preserve">Por ejemplo, el uso de tablas dinámicas, primefaces tiene a disposición una </w:t>
+      </w:r>
+      <w:r>
+        <w:rPr>
+          <w:rFonts w:ascii="Cambria" w:eastAsia="Cambria" w:hAnsi="Cambria" w:cs="Cambria"/>
+          <w:sz w:val="20"/>
+          <w:szCs w:val="20"/>
+        </w:rPr>
+        <w:t>etiqueta</w:t>
+      </w:r>
+      <w:r>
+        <w:rPr>
+          <w:rFonts w:ascii="Cambria" w:eastAsia="Cambria" w:hAnsi="Cambria" w:cs="Cambria"/>
+          <w:sz w:val="20"/>
+          <w:szCs w:val="20"/>
+        </w:rPr>
+        <w:t xml:space="preserve"> que permite agregar una autosuma en la tabla, pero al mismo tiempo obliga a </w:t>
+      </w:r>
+      <w:r>
+        <w:rPr>
+          <w:rFonts w:ascii="Cambria" w:eastAsia="Cambria" w:hAnsi="Cambria" w:cs="Cambria"/>
+          <w:sz w:val="20"/>
+          <w:szCs w:val="20"/>
+        </w:rPr>
+        <w:t>seleccionar una propiedad de la entidad para ordenarla y genera división por cada dato diferente, por ejemplo: si tengo una entidad que tiene la propiedad tipo contrato y manejo 2 opciones, tiempo completo y medio tiempo, la tabla se dividirá en dos conjuntos, los de medio tiempo y los de tiempo completo</w:t>
+      </w:r>
+      <w:r>
+        <w:rPr>
+          <w:rFonts w:ascii="Cambria" w:eastAsia="Cambria" w:hAnsi="Cambria" w:cs="Cambria"/>
+          <w:sz w:val="20"/>
+          <w:szCs w:val="20"/>
+        </w:rPr>
+        <w:t xml:space="preserve"> y mostrara una fila de total para cada una</w:t>
+      </w:r>
+      <w:r>
+        <w:rPr>
+          <w:rFonts w:ascii="Cambria" w:eastAsia="Cambria" w:hAnsi="Cambria" w:cs="Cambria"/>
+          <w:sz w:val="20"/>
+          <w:szCs w:val="20"/>
+        </w:rPr>
+        <w:t>.</w:t>
+      </w:r>
+      <w:r>
+        <w:rPr>
+          <w:rFonts w:ascii="Cambria" w:eastAsia="Cambria" w:hAnsi="Cambria" w:cs="Cambria"/>
+          <w:sz w:val="20"/>
+          <w:szCs w:val="20"/>
+        </w:rPr>
+        <w:t xml:space="preserve"> </w:t>
+      </w:r>
+      <w:r>
+        <w:rPr>
+          <w:rFonts w:ascii="Cambria" w:eastAsia="Cambria" w:hAnsi="Cambria" w:cs="Cambria"/>
+          <w:sz w:val="20"/>
+          <w:szCs w:val="20"/>
+        </w:rPr>
+        <w:t>Esto aunque es una funcionalidad muy útil, no se acomodaba a nuestra necesidad, por lo que se tuvo que optar po</w:t>
+      </w:r>
+      <w:r>
+        <w:rPr>
+          <w:rFonts w:ascii="Cambria" w:eastAsia="Cambria" w:hAnsi="Cambria" w:cs="Cambria"/>
+          <w:sz w:val="20"/>
+          <w:szCs w:val="20"/>
+        </w:rPr>
+        <w:t>r</w:t>
+      </w:r>
+      <w:r>
+        <w:rPr>
+          <w:rFonts w:ascii="Cambria" w:eastAsia="Cambria" w:hAnsi="Cambria" w:cs="Cambria"/>
+          <w:sz w:val="20"/>
+          <w:szCs w:val="20"/>
+        </w:rPr>
+        <w:t xml:space="preserve"> crear</w:t>
+      </w:r>
+      <w:r>
+        <w:rPr>
+          <w:rFonts w:ascii="Cambria" w:eastAsia="Cambria" w:hAnsi="Cambria" w:cs="Cambria"/>
+          <w:sz w:val="20"/>
+          <w:szCs w:val="20"/>
+        </w:rPr>
+        <w:t xml:space="preserve"> un campo oculto en la </w:t>
+      </w:r>
+      <w:r>
+        <w:rPr>
+          <w:rFonts w:ascii="Cambria" w:eastAsia="Cambria" w:hAnsi="Cambria" w:cs="Cambria"/>
+          <w:sz w:val="20"/>
+          <w:szCs w:val="20"/>
+        </w:rPr>
+        <w:t>entidad</w:t>
+      </w:r>
+      <w:r>
+        <w:rPr>
+          <w:rFonts w:ascii="Cambria" w:eastAsia="Cambria" w:hAnsi="Cambria" w:cs="Cambria"/>
+          <w:sz w:val="20"/>
+          <w:szCs w:val="20"/>
+        </w:rPr>
+        <w:t xml:space="preserve"> que </w:t>
+      </w:r>
+      <w:r>
+        <w:rPr>
+          <w:rFonts w:ascii="Cambria" w:eastAsia="Cambria" w:hAnsi="Cambria" w:cs="Cambria"/>
+          <w:sz w:val="20"/>
+          <w:szCs w:val="20"/>
+        </w:rPr>
+        <w:t xml:space="preserve">no se guardaría en la base de datos, solo </w:t>
+      </w:r>
+      <w:r>
+        <w:rPr>
+          <w:rFonts w:ascii="Cambria" w:eastAsia="Cambria" w:hAnsi="Cambria" w:cs="Cambria"/>
+          <w:sz w:val="20"/>
+          <w:szCs w:val="20"/>
+        </w:rPr>
+        <w:t xml:space="preserve">se </w:t>
+      </w:r>
+      <w:r>
+        <w:rPr>
+          <w:rFonts w:ascii="Cambria" w:eastAsia="Cambria" w:hAnsi="Cambria" w:cs="Cambria"/>
+          <w:sz w:val="20"/>
+          <w:szCs w:val="20"/>
+        </w:rPr>
+        <w:t xml:space="preserve">usaría como ordenador y tendría un valor predefinido, de </w:t>
+      </w:r>
+      <w:r>
+        <w:rPr>
+          <w:rFonts w:ascii="Cambria" w:eastAsia="Cambria" w:hAnsi="Cambria" w:cs="Cambria"/>
+          <w:sz w:val="20"/>
+          <w:szCs w:val="20"/>
+        </w:rPr>
+        <w:t xml:space="preserve"> es</w:t>
+      </w:r>
+      <w:r>
+        <w:rPr>
+          <w:rFonts w:ascii="Cambria" w:eastAsia="Cambria" w:hAnsi="Cambria" w:cs="Cambria"/>
+          <w:sz w:val="20"/>
+          <w:szCs w:val="20"/>
+        </w:rPr>
+        <w:t>t</w:t>
+      </w:r>
+      <w:r>
+        <w:rPr>
+          <w:rFonts w:ascii="Cambria" w:eastAsia="Cambria" w:hAnsi="Cambria" w:cs="Cambria"/>
+          <w:sz w:val="20"/>
+          <w:szCs w:val="20"/>
+        </w:rPr>
+        <w:t xml:space="preserve">a manera </w:t>
+      </w:r>
+      <w:r>
+        <w:rPr>
+          <w:rFonts w:ascii="Cambria" w:eastAsia="Cambria" w:hAnsi="Cambria" w:cs="Cambria"/>
+          <w:sz w:val="20"/>
+          <w:szCs w:val="20"/>
+        </w:rPr>
+        <w:t xml:space="preserve">todo estaría en la misma clasificación y se </w:t>
+      </w:r>
+      <w:r>
+        <w:rPr>
+          <w:rFonts w:ascii="Cambria" w:eastAsia="Cambria" w:hAnsi="Cambria" w:cs="Cambria"/>
+          <w:sz w:val="20"/>
+          <w:szCs w:val="20"/>
+        </w:rPr>
+        <w:t xml:space="preserve"> </w:t>
+      </w:r>
+      <w:r>
+        <w:rPr>
+          <w:rFonts w:ascii="Cambria" w:eastAsia="Cambria" w:hAnsi="Cambria" w:cs="Cambria"/>
+          <w:sz w:val="20"/>
+          <w:szCs w:val="20"/>
+        </w:rPr>
+        <w:t>evitarían</w:t>
+      </w:r>
+      <w:r>
+        <w:rPr>
+          <w:rFonts w:ascii="Cambria" w:eastAsia="Cambria" w:hAnsi="Cambria" w:cs="Cambria"/>
+          <w:sz w:val="20"/>
+          <w:szCs w:val="20"/>
+        </w:rPr>
+        <w:t xml:space="preserve"> las divisiones no deseadas.</w:t>
+      </w:r>
+    </w:p>
+    <w:p>
+      <w:pPr>
+        <w:keepNext/>
+        <w:widowControl w:val="0"/>
+        <w:spacing w:before="120" w:line="240" w:lineRule="auto"/>
+        <w:rPr>
+          <w:rFonts w:ascii="Cambria" w:eastAsia="Cambria" w:hAnsi="Cambria" w:cs="Cambria"/>
+          <w:sz w:val="20"/>
+          <w:szCs w:val="20"/>
+        </w:rPr>
+      </w:pPr>
+      <w:r>
+        <w:rPr>
+          <w:rFonts w:ascii="Cambria" w:eastAsia="Cambria" w:hAnsi="Cambria" w:cs="Cambria"/>
+          <w:sz w:val="20"/>
+          <w:szCs w:val="20"/>
+        </w:rPr>
+        <w:t xml:space="preserve">Otro elemento con el que se tuvo problemas fue JaspeReports, aunque es la herramienta </w:t>
+      </w:r>
+      <w:r>
+        <w:rPr>
+          <w:rFonts w:ascii="Cambria" w:eastAsia="Cambria" w:hAnsi="Cambria" w:cs="Cambria"/>
+          <w:sz w:val="20"/>
+          <w:szCs w:val="20"/>
+        </w:rPr>
+        <w:t>más</w:t>
+      </w:r>
+      <w:r>
+        <w:rPr>
+          <w:rFonts w:ascii="Cambria" w:eastAsia="Cambria" w:hAnsi="Cambria" w:cs="Cambria"/>
+          <w:sz w:val="20"/>
+          <w:szCs w:val="20"/>
+        </w:rPr>
+        <w:t xml:space="preserve"> usada para reportes en Java, </w:t>
+      </w:r>
+      <w:r>
+        <w:rPr>
+          <w:rFonts w:ascii="Cambria" w:eastAsia="Cambria" w:hAnsi="Cambria" w:cs="Cambria"/>
+          <w:sz w:val="20"/>
+          <w:szCs w:val="20"/>
+        </w:rPr>
+        <w:t xml:space="preserve">talvez la falta de experiencia en el uso de esa herramienta provoco inconvenientes al momento de </w:t>
+      </w:r>
+      <w:r>
+        <w:rPr>
+          <w:rFonts w:ascii="Cambria" w:eastAsia="Cambria" w:hAnsi="Cambria" w:cs="Cambria"/>
+          <w:sz w:val="20"/>
+          <w:szCs w:val="20"/>
+        </w:rPr>
+        <w:t>usarla</w:t>
+      </w:r>
+      <w:r>
+        <w:rPr>
+          <w:rFonts w:ascii="Cambria" w:eastAsia="Cambria" w:hAnsi="Cambria" w:cs="Cambria"/>
+          <w:sz w:val="20"/>
+          <w:szCs w:val="20"/>
+        </w:rPr>
+        <w:t>,</w:t>
+      </w:r>
+      <w:r>
+        <w:rPr>
+          <w:rFonts w:ascii="Cambria" w:eastAsia="Cambria" w:hAnsi="Cambria" w:cs="Cambria"/>
+          <w:sz w:val="20"/>
+          <w:szCs w:val="20"/>
+        </w:rPr>
+        <w:t xml:space="preserve"> pues</w:t>
+      </w:r>
+      <w:r>
+        <w:rPr>
+          <w:rFonts w:ascii="Cambria" w:eastAsia="Cambria" w:hAnsi="Cambria" w:cs="Cambria"/>
+          <w:sz w:val="20"/>
+          <w:szCs w:val="20"/>
+        </w:rPr>
+        <w:t xml:space="preserve"> no se log</w:t>
+      </w:r>
+      <w:r>
+        <w:rPr>
+          <w:rFonts w:ascii="Cambria" w:eastAsia="Cambria" w:hAnsi="Cambria" w:cs="Cambria"/>
+          <w:sz w:val="20"/>
+          <w:szCs w:val="20"/>
+        </w:rPr>
+        <w:t>ró hacer una pre visualización, tampoco se logró crea</w:t>
+      </w:r>
+      <w:r>
+        <w:rPr>
+          <w:rFonts w:ascii="Cambria" w:eastAsia="Cambria" w:hAnsi="Cambria" w:cs="Cambria"/>
+          <w:sz w:val="20"/>
+          <w:szCs w:val="20"/>
+        </w:rPr>
+        <w:t xml:space="preserve">r una tabla dinámica a partir de valores aleatorios en las columnas y </w:t>
+      </w:r>
+      <w:r>
+        <w:rPr>
+          <w:rFonts w:ascii="Cambria" w:eastAsia="Cambria" w:hAnsi="Cambria" w:cs="Cambria"/>
+          <w:sz w:val="20"/>
+          <w:szCs w:val="20"/>
+        </w:rPr>
         <w:lastRenderedPageBreak/>
-        <w:t>primera implementación del mundo de la especificación Java Platform, Enterprise Edition (Java EE) 6. Creado con GlassFish Server Open Source Edition, Oracle GlassFish Server ofrece un servidor de aplicaciones Java EE 6 flexible, liviano y listo para producción.</w:t>
-      </w:r>
-      <w:r>
-        <w:rPr>
-          <w:rFonts w:ascii="Cambria" w:eastAsia="Cambria" w:hAnsi="Cambria" w:cs="Cambria"/>
-          <w:sz w:val="20"/>
-          <w:szCs w:val="20"/>
-        </w:rPr>
-        <w:t xml:space="preserve">” </w:t>
-      </w:r>
-      <w:r>
-        <w:rPr>
-          <w:rFonts w:ascii="Cambria" w:eastAsia="Cambria" w:hAnsi="Cambria" w:cs="Cambria"/>
-          <w:sz w:val="20"/>
-          <w:szCs w:val="20"/>
-        </w:rPr>
-        <w:fldChar w:fldCharType="begin" w:fldLock="1"/>
-      </w:r>
-      <w:r>
-        <w:rPr>
-          <w:rFonts w:ascii="Cambria" w:eastAsia="Cambria" w:hAnsi="Cambria" w:cs="Cambria"/>
-          <w:sz w:val="20"/>
-          <w:szCs w:val="20"/>
-        </w:rPr>
-        <w:instrText>ADDIN CSL_CITATION { "citationItems" : [ { "id" : "ITEM-1", "itemData" : { "URL" : "http://www.oracle.com/technetwork/middleware/glassfish/overview/index.html", "accessed" : { "date-parts" : [ [ "2017", "11", "12" ] ] }, "id" : "ITEM-1", "issued" : { "date-parts" : [ [ "0" ] ] }, "title" : "GlassFish Server", "type" : "webpage" }, "uris" : [ "http://www.mendeley.com/documents/?uuid=001770b3-589f-3c5a-bc0c-a1fd51d38108" ] } ], "mendeley" : { "formattedCitation" : "[9]", "plainTextFormattedCitation" : "[9]" }, "properties" : { "noteIndex" : 0 }, "schema" : "https://github.com/citation-style-language/schema/raw/master/csl-citation.json" }</w:instrText>
-      </w:r>
-      <w:r>
-        <w:rPr>
-          <w:rFonts w:ascii="Cambria" w:eastAsia="Cambria" w:hAnsi="Cambria" w:cs="Cambria"/>
-          <w:sz w:val="20"/>
-          <w:szCs w:val="20"/>
-        </w:rPr>
-        <w:fldChar w:fldCharType="separate"/>
-      </w:r>
-      <w:r>
-        <w:rPr>
-          <w:rFonts w:ascii="Cambria" w:eastAsia="Cambria" w:hAnsi="Cambria" w:cs="Cambria"/>
-          <w:noProof/>
-          <w:sz w:val="20"/>
-          <w:szCs w:val="20"/>
-        </w:rPr>
-        <w:t>[9]</w:t>
-      </w:r>
-      <w:r>
-        <w:rPr>
-          <w:rFonts w:ascii="Cambria" w:eastAsia="Cambria" w:hAnsi="Cambria" w:cs="Cambria"/>
-          <w:sz w:val="20"/>
-          <w:szCs w:val="20"/>
-        </w:rPr>
-        <w:fldChar w:fldCharType="end"/>
-      </w:r>
-    </w:p>
-    <w:p>
-      <w:pPr>
-        <w:keepNext/>
-        <w:widowControl w:val="0"/>
-        <w:spacing w:before="120" w:line="240" w:lineRule="auto"/>
-        <w:rPr>
-          <w:rFonts w:ascii="Cambria" w:eastAsia="Cambria" w:hAnsi="Cambria" w:cs="Cambria"/>
-          <w:sz w:val="20"/>
-          <w:szCs w:val="20"/>
-        </w:rPr>
-      </w:pPr>
-      <w:r>
-        <w:rPr>
-          <w:rFonts w:ascii="Cambria" w:eastAsia="Cambria" w:hAnsi="Cambria" w:cs="Cambria"/>
-          <w:sz w:val="20"/>
-          <w:szCs w:val="20"/>
-        </w:rPr>
-        <w:t>Itext:</w:t>
-      </w:r>
-      <w:r>
-        <w:rPr>
-          <w:rFonts w:ascii="Cambria" w:eastAsia="Cambria" w:hAnsi="Cambria" w:cs="Cambria"/>
-          <w:sz w:val="20"/>
-          <w:szCs w:val="20"/>
-        </w:rPr>
-        <w:t xml:space="preserve"> “</w:t>
-      </w:r>
-      <w:r>
-        <w:rPr>
-          <w:rFonts w:ascii="Cambria" w:eastAsia="Cambria" w:hAnsi="Cambria" w:cs="Cambria"/>
-          <w:sz w:val="20"/>
-          <w:szCs w:val="20"/>
-        </w:rPr>
-        <w:t>iText es un kit de herramientas para desarrolladores de software que permite a los usuarios integrar funcionalidades de PDF dentro de sus aplicaciones, procesos o productos.</w:t>
-      </w:r>
-      <w:r>
-        <w:rPr>
-          <w:rFonts w:ascii="Cambria" w:eastAsia="Cambria" w:hAnsi="Cambria" w:cs="Cambria"/>
-          <w:sz w:val="20"/>
-          <w:szCs w:val="20"/>
-        </w:rPr>
-        <w:t xml:space="preserve">” </w:t>
-      </w:r>
-      <w:r>
-        <w:rPr>
-          <w:rFonts w:ascii="Cambria" w:eastAsia="Cambria" w:hAnsi="Cambria" w:cs="Cambria"/>
-          <w:sz w:val="20"/>
-          <w:szCs w:val="20"/>
-        </w:rPr>
-        <w:fldChar w:fldCharType="begin" w:fldLock="1"/>
-      </w:r>
-      <w:r>
-        <w:rPr>
-          <w:rFonts w:ascii="Cambria" w:eastAsia="Cambria" w:hAnsi="Cambria" w:cs="Cambria"/>
-          <w:sz w:val="20"/>
-          <w:szCs w:val="20"/>
-        </w:rPr>
-        <w:instrText>ADDIN CSL_CITATION { "citationItems" : [ { "id" : "ITEM-1", "itemData" : { "URL" : "https://itextpdf.com/", "accessed" : { "date-parts" : [ [ "2017", "11", "12" ] ] }, "id" : "ITEM-1", "issued" : { "date-parts" : [ [ "0" ] ] }, "title" : "iText", "type" : "webpage" }, "uris" : [ "http://www.mendeley.com/documents/?uuid=20eb5332-f436-39d5-879a-91c9dc6dc394" ] } ], "mendeley" : { "formattedCitation" : "[10]", "plainTextFormattedCitation" : "[10]", "previouslyFormattedCitation" : "[9]" }, "properties" : { "noteIndex" : 0 }, "schema" : "https://github.com/citation-style-language/schema/raw/master/csl-citation.json" }</w:instrText>
-      </w:r>
-      <w:r>
-        <w:rPr>
-          <w:rFonts w:ascii="Cambria" w:eastAsia="Cambria" w:hAnsi="Cambria" w:cs="Cambria"/>
-          <w:sz w:val="20"/>
-          <w:szCs w:val="20"/>
-        </w:rPr>
-        <w:fldChar w:fldCharType="separate"/>
-      </w:r>
-      <w:r>
-        <w:rPr>
-          <w:rFonts w:ascii="Cambria" w:eastAsia="Cambria" w:hAnsi="Cambria" w:cs="Cambria"/>
-          <w:noProof/>
-          <w:sz w:val="20"/>
-          <w:szCs w:val="20"/>
-        </w:rPr>
-        <w:t>[10]</w:t>
-      </w:r>
-      <w:r>
-        <w:rPr>
-          <w:rFonts w:ascii="Cambria" w:eastAsia="Cambria" w:hAnsi="Cambria" w:cs="Cambria"/>
-          <w:sz w:val="20"/>
-          <w:szCs w:val="20"/>
-        </w:rPr>
-        <w:fldChar w:fldCharType="end"/>
-      </w:r>
-    </w:p>
-    <w:p>
-      <w:pPr>
-        <w:keepNext/>
-        <w:widowControl w:val="0"/>
-        <w:spacing w:before="120" w:line="240" w:lineRule="auto"/>
-        <w:rPr>
-          <w:rFonts w:ascii="Cambria" w:eastAsia="Cambria" w:hAnsi="Cambria" w:cs="Cambria"/>
-          <w:sz w:val="20"/>
-          <w:szCs w:val="20"/>
-        </w:rPr>
-      </w:pPr>
-      <w:r>
-        <w:rPr>
-          <w:rFonts w:ascii="Cambria" w:eastAsia="Cambria" w:hAnsi="Cambria" w:cs="Cambria"/>
-          <w:sz w:val="20"/>
-          <w:szCs w:val="20"/>
-        </w:rPr>
-        <w:t>Flying Sa</w:t>
-      </w:r>
-      <w:r>
-        <w:rPr>
-          <w:rFonts w:ascii="Cambria" w:eastAsia="Cambria" w:hAnsi="Cambria" w:cs="Cambria"/>
-          <w:sz w:val="20"/>
-          <w:szCs w:val="20"/>
-        </w:rPr>
-        <w:t>uce</w:t>
-      </w:r>
-      <w:r>
-        <w:rPr>
-          <w:rFonts w:ascii="Cambria" w:eastAsia="Cambria" w:hAnsi="Cambria" w:cs="Cambria"/>
-          <w:sz w:val="20"/>
-          <w:szCs w:val="20"/>
-        </w:rPr>
-        <w:t>r</w:t>
-      </w:r>
-      <w:r>
-        <w:rPr>
-          <w:rFonts w:ascii="Cambria" w:eastAsia="Cambria" w:hAnsi="Cambria" w:cs="Cambria"/>
-          <w:sz w:val="20"/>
-          <w:szCs w:val="20"/>
-        </w:rPr>
-        <w:t>:</w:t>
-      </w:r>
-      <w:r>
-        <w:rPr>
-          <w:rFonts w:ascii="Cambria" w:eastAsia="Cambria" w:hAnsi="Cambria" w:cs="Cambria"/>
-          <w:sz w:val="20"/>
-          <w:szCs w:val="20"/>
-        </w:rPr>
-        <w:t xml:space="preserve"> “</w:t>
-      </w:r>
-      <w:r>
-        <w:rPr>
-          <w:rFonts w:ascii="Cambria" w:eastAsia="Cambria" w:hAnsi="Cambria" w:cs="Cambria"/>
-          <w:sz w:val="20"/>
-          <w:szCs w:val="20"/>
-        </w:rPr>
-        <w:t>Flying Saucer es un renderizador XML / CSS, lo que significa que toma los archivos XML como entrada, aplica formato y estilo usando CSS, y genera una representación representada de ese XML como salida. La salida puede ir a la pantalla (en una GUI), a una imagen o a un archivo PDF.</w:t>
-      </w:r>
-      <w:r>
-        <w:rPr>
-          <w:rFonts w:ascii="Cambria" w:eastAsia="Cambria" w:hAnsi="Cambria" w:cs="Cambria"/>
-          <w:sz w:val="20"/>
-          <w:szCs w:val="20"/>
-        </w:rPr>
-        <w:t xml:space="preserve">” </w:t>
-      </w:r>
-      <w:r>
-        <w:rPr>
-          <w:rFonts w:ascii="Cambria" w:eastAsia="Cambria" w:hAnsi="Cambria" w:cs="Cambria"/>
-          <w:sz w:val="20"/>
-          <w:szCs w:val="20"/>
-        </w:rPr>
-        <w:fldChar w:fldCharType="begin" w:fldLock="1"/>
-      </w:r>
-      <w:r>
-        <w:rPr>
-          <w:rFonts w:ascii="Cambria" w:eastAsia="Cambria" w:hAnsi="Cambria" w:cs="Cambria"/>
-          <w:sz w:val="20"/>
-          <w:szCs w:val="20"/>
-        </w:rPr>
-        <w:instrText>ADDIN CSL_CITATION { "citationItems" : [ { "id" : "ITEM-1", "itemData" : { "URL" : "https://flyingsaucerproject.github.io/flyingsaucer/r8/guide/users-guide-R8.html#xil_3", "accessed" : { "date-parts" : [ [ "2017", "11", "12" ] ] }, "id" : "ITEM-1", "issued" : { "date-parts" : [ [ "0" ] ] }, "title" : "The Flying Saucer User's Guide", "type" : "webpage" }, "uris" : [ "http://www.mendeley.com/documents/?uuid=4620635c-f01e-330b-a25d-39aacf3ca4b0" ] } ], "mendeley" : { "formattedCitation" : "[11]", "plainTextFormattedCitation" : "[11]", "previouslyFormattedCitation" : "[10]" }, "properties" : { "noteIndex" : 0 }, "schema" : "https://github.com/citation-style-language/schema/raw/master/csl-citation.json" }</w:instrText>
-      </w:r>
-      <w:r>
-        <w:rPr>
-          <w:rFonts w:ascii="Cambria" w:eastAsia="Cambria" w:hAnsi="Cambria" w:cs="Cambria"/>
-          <w:sz w:val="20"/>
-          <w:szCs w:val="20"/>
-        </w:rPr>
-        <w:fldChar w:fldCharType="separate"/>
-      </w:r>
-      <w:r>
-        <w:rPr>
-          <w:rFonts w:ascii="Cambria" w:eastAsia="Cambria" w:hAnsi="Cambria" w:cs="Cambria"/>
-          <w:noProof/>
-          <w:sz w:val="20"/>
-          <w:szCs w:val="20"/>
-        </w:rPr>
-        <w:t>[11]</w:t>
-      </w:r>
-      <w:r>
-        <w:rPr>
-          <w:rFonts w:ascii="Cambria" w:eastAsia="Cambria" w:hAnsi="Cambria" w:cs="Cambria"/>
-          <w:sz w:val="20"/>
-          <w:szCs w:val="20"/>
-        </w:rPr>
-        <w:fldChar w:fldCharType="end"/>
-      </w:r>
-    </w:p>
-    <w:p>
-      <w:pPr>
-        <w:keepNext/>
-        <w:widowControl w:val="0"/>
-        <w:spacing w:before="120" w:line="240" w:lineRule="auto"/>
-        <w:jc w:val="left"/>
-        <w:rPr>
-          <w:rFonts w:ascii="Cambria" w:eastAsia="Cambria" w:hAnsi="Cambria" w:cs="Cambria"/>
-          <w:sz w:val="20"/>
-          <w:szCs w:val="20"/>
-        </w:rPr>
-      </w:pPr>
-    </w:p>
-    <w:p>
-      <w:pPr>
-        <w:keepNext/>
-        <w:widowControl w:val="0"/>
-        <w:spacing w:before="120" w:line="240" w:lineRule="auto"/>
-        <w:jc w:val="left"/>
-        <w:rPr>
-          <w:rFonts w:ascii="Cambria" w:eastAsia="Cambria" w:hAnsi="Cambria" w:cs="Cambria"/>
-          <w:sz w:val="20"/>
-          <w:szCs w:val="20"/>
-        </w:rPr>
-      </w:pPr>
-      <w:r>
-        <w:rPr>
-          <w:rFonts w:ascii="Cambria" w:eastAsia="Cambria" w:hAnsi="Cambria" w:cs="Cambria"/>
-          <w:sz w:val="20"/>
-          <w:szCs w:val="20"/>
-        </w:rPr>
-        <w:t>3.2 FUNCIONAMIENTO</w:t>
-      </w:r>
-    </w:p>
-    <w:p>
-      <w:pPr>
-        <w:keepNext/>
-        <w:widowControl w:val="0"/>
-        <w:spacing w:before="120" w:line="240" w:lineRule="auto"/>
-        <w:jc w:val="left"/>
-        <w:rPr>
-          <w:rFonts w:ascii="Cambria" w:eastAsia="Cambria" w:hAnsi="Cambria" w:cs="Cambria"/>
-          <w:sz w:val="20"/>
-          <w:szCs w:val="20"/>
-        </w:rPr>
-      </w:pPr>
-    </w:p>
-    <w:p>
-      <w:pPr>
-        <w:keepNext/>
-        <w:widowControl w:val="0"/>
-        <w:spacing w:before="120" w:line="240" w:lineRule="auto"/>
-        <w:jc w:val="left"/>
-        <w:rPr>
-          <w:rFonts w:ascii="Cambria" w:eastAsia="Cambria" w:hAnsi="Cambria" w:cs="Cambria"/>
-          <w:sz w:val="20"/>
-          <w:szCs w:val="20"/>
-        </w:rPr>
-      </w:pPr>
-      <w:r>
-        <w:rPr>
-          <w:rFonts w:ascii="Cambria" w:eastAsia="Cambria" w:hAnsi="Cambria" w:cs="Cambria"/>
-          <w:sz w:val="20"/>
-          <w:szCs w:val="20"/>
-        </w:rPr>
-        <w:t>3.2.1</w:t>
-      </w:r>
-      <w:r>
-        <w:rPr>
-          <w:rFonts w:ascii="Cambria" w:eastAsia="Cambria" w:hAnsi="Cambria" w:cs="Cambria"/>
-          <w:sz w:val="20"/>
-          <w:szCs w:val="20"/>
-        </w:rPr>
-        <w:t xml:space="preserve"> Modulo Docentes</w:t>
-      </w:r>
-    </w:p>
-    <w:p>
-      <w:pPr>
-        <w:keepNext/>
-        <w:widowControl w:val="0"/>
-        <w:spacing w:before="120" w:line="240" w:lineRule="auto"/>
-        <w:jc w:val="left"/>
-        <w:rPr>
-          <w:rFonts w:ascii="Cambria" w:eastAsia="Cambria" w:hAnsi="Cambria" w:cs="Cambria"/>
-          <w:sz w:val="20"/>
-          <w:szCs w:val="20"/>
-        </w:rPr>
-      </w:pPr>
-      <w:commentRangeStart w:id="1"/>
-      <w:r>
-        <w:rPr>
-          <w:rFonts w:ascii="Cambria" w:eastAsia="Cambria" w:hAnsi="Cambria" w:cs="Cambria"/>
-          <w:sz w:val="20"/>
-          <w:szCs w:val="20"/>
-        </w:rPr>
-        <w:t xml:space="preserve">Este </w:t>
-      </w:r>
-      <w:r>
-        <w:rPr>
-          <w:rFonts w:ascii="Cambria" w:eastAsia="Cambria" w:hAnsi="Cambria" w:cs="Cambria"/>
-          <w:sz w:val="20"/>
-          <w:szCs w:val="20"/>
-        </w:rPr>
-        <w:t>módulo</w:t>
-      </w:r>
-      <w:r>
-        <w:rPr>
-          <w:rFonts w:ascii="Cambria" w:eastAsia="Cambria" w:hAnsi="Cambria" w:cs="Cambria"/>
-          <w:sz w:val="20"/>
-          <w:szCs w:val="20"/>
-        </w:rPr>
-        <w:t xml:space="preserve"> se divide en las siguientes secciones:</w:t>
-      </w:r>
-      <w:commentRangeEnd w:id="1"/>
-      <w:r>
-        <w:rPr>
-          <w:rStyle w:val="Refdecomentario"/>
-        </w:rPr>
-        <w:commentReference w:id="1"/>
-      </w:r>
-    </w:p>
-    <w:p>
-      <w:pPr>
-        <w:keepNext/>
-        <w:widowControl w:val="0"/>
-        <w:spacing w:before="120" w:line="240" w:lineRule="auto"/>
-        <w:jc w:val="left"/>
-        <w:rPr>
-          <w:rFonts w:ascii="Cambria" w:eastAsia="Cambria" w:hAnsi="Cambria" w:cs="Cambria"/>
-          <w:sz w:val="20"/>
-          <w:szCs w:val="20"/>
-        </w:rPr>
-      </w:pPr>
-    </w:p>
-    <w:p>
-      <w:pPr>
-        <w:keepNext/>
-        <w:widowControl w:val="0"/>
-        <w:spacing w:before="120" w:line="240" w:lineRule="auto"/>
-        <w:jc w:val="left"/>
-        <w:rPr>
-          <w:rFonts w:ascii="Cambria" w:eastAsia="Cambria" w:hAnsi="Cambria" w:cs="Cambria"/>
-          <w:sz w:val="20"/>
-          <w:szCs w:val="20"/>
-        </w:rPr>
-      </w:pPr>
-      <w:r>
-        <w:rPr>
-          <w:rFonts w:ascii="Cambria" w:eastAsia="Cambria" w:hAnsi="Cambria" w:cs="Cambria"/>
-          <w:sz w:val="20"/>
-          <w:szCs w:val="20"/>
-        </w:rPr>
-        <w:t>3.2.2 Modulo Coordinador</w:t>
-      </w:r>
-    </w:p>
-    <w:p>
-      <w:pPr>
-        <w:keepNext/>
-        <w:widowControl w:val="0"/>
-        <w:spacing w:before="120" w:line="240" w:lineRule="auto"/>
-        <w:jc w:val="left"/>
-        <w:rPr>
-          <w:rFonts w:ascii="Cambria" w:eastAsia="Cambria" w:hAnsi="Cambria" w:cs="Cambria"/>
-          <w:sz w:val="20"/>
-          <w:szCs w:val="20"/>
-        </w:rPr>
-      </w:pPr>
-      <w:commentRangeStart w:id="2"/>
-      <w:r>
-        <w:rPr>
-          <w:rFonts w:ascii="Cambria" w:eastAsia="Cambria" w:hAnsi="Cambria" w:cs="Cambria"/>
-          <w:sz w:val="20"/>
-          <w:szCs w:val="20"/>
-        </w:rPr>
-        <w:t>Este módulo se divide en las siguientes secciones:</w:t>
-      </w:r>
-      <w:commentRangeEnd w:id="2"/>
-      <w:r>
-        <w:rPr>
-          <w:rStyle w:val="Refdecomentario"/>
-        </w:rPr>
-        <w:commentReference w:id="2"/>
-      </w:r>
-    </w:p>
-    <w:p>
-      <w:pPr>
-        <w:keepNext/>
-        <w:widowControl w:val="0"/>
-        <w:spacing w:before="120" w:line="240" w:lineRule="auto"/>
-        <w:jc w:val="left"/>
-        <w:rPr>
-          <w:rFonts w:ascii="Cambria" w:eastAsia="Cambria" w:hAnsi="Cambria" w:cs="Cambria"/>
-          <w:sz w:val="20"/>
-          <w:szCs w:val="20"/>
-        </w:rPr>
-      </w:pPr>
-    </w:p>
-    <w:p>
-      <w:pPr>
-        <w:keepNext/>
-        <w:widowControl w:val="0"/>
-        <w:spacing w:before="120" w:line="240" w:lineRule="auto"/>
-        <w:jc w:val="left"/>
-        <w:rPr>
-          <w:rFonts w:ascii="Cambria" w:eastAsia="Cambria" w:hAnsi="Cambria" w:cs="Cambria"/>
-          <w:sz w:val="20"/>
-          <w:szCs w:val="20"/>
-        </w:rPr>
-      </w:pPr>
-      <w:r>
-        <w:rPr>
-          <w:rFonts w:ascii="Cambria" w:eastAsia="Cambria" w:hAnsi="Cambria" w:cs="Cambria"/>
-          <w:sz w:val="20"/>
-          <w:szCs w:val="20"/>
-        </w:rPr>
-        <w:t>3.2.3 Modulo Auditor</w:t>
-      </w:r>
-    </w:p>
-    <w:p>
-      <w:pPr>
-        <w:keepNext/>
-        <w:widowControl w:val="0"/>
-        <w:spacing w:before="120" w:line="240" w:lineRule="auto"/>
-        <w:jc w:val="left"/>
-        <w:rPr>
-          <w:rFonts w:ascii="Cambria" w:eastAsia="Cambria" w:hAnsi="Cambria" w:cs="Cambria"/>
-          <w:sz w:val="20"/>
-          <w:szCs w:val="20"/>
-        </w:rPr>
-      </w:pPr>
-      <w:commentRangeStart w:id="3"/>
-      <w:r>
-        <w:rPr>
-          <w:rFonts w:ascii="Cambria" w:eastAsia="Cambria" w:hAnsi="Cambria" w:cs="Cambria"/>
-          <w:sz w:val="20"/>
-          <w:szCs w:val="20"/>
-        </w:rPr>
-        <w:t>Está compuesta por una sección en la que se muestran todo los docentes, los docentes pueden ser filtrados y ver la lista de formatos que ha realizado desde su ingreso.</w:t>
-      </w:r>
-      <w:commentRangeEnd w:id="3"/>
-      <w:r>
-        <w:rPr>
-          <w:rStyle w:val="Refdecomentario"/>
-        </w:rPr>
-        <w:commentReference w:id="3"/>
-      </w:r>
-    </w:p>
-    <w:p>
-      <w:pPr>
-        <w:keepNext/>
-        <w:widowControl w:val="0"/>
-        <w:spacing w:before="120" w:line="240" w:lineRule="auto"/>
-        <w:jc w:val="left"/>
-        <w:rPr>
-          <w:rFonts w:ascii="Cambria" w:eastAsia="Cambria" w:hAnsi="Cambria" w:cs="Cambria"/>
-          <w:sz w:val="20"/>
-          <w:szCs w:val="20"/>
-        </w:rPr>
-      </w:pPr>
-    </w:p>
-    <w:p>
-      <w:pPr>
-        <w:keepNext/>
-        <w:widowControl w:val="0"/>
-        <w:spacing w:before="120" w:line="240" w:lineRule="auto"/>
-        <w:jc w:val="left"/>
-        <w:rPr>
-          <w:rFonts w:ascii="Cambria" w:eastAsia="Cambria" w:hAnsi="Cambria" w:cs="Cambria"/>
-          <w:sz w:val="20"/>
-          <w:szCs w:val="20"/>
-        </w:rPr>
-      </w:pPr>
-      <w:r>
-        <w:rPr>
-          <w:rFonts w:ascii="Cambria" w:eastAsia="Cambria" w:hAnsi="Cambria" w:cs="Cambria"/>
-          <w:sz w:val="20"/>
-          <w:szCs w:val="20"/>
-        </w:rPr>
-        <w:t>3.3 PROBLEMAS DURANTE EL DESARROLLO</w:t>
-      </w:r>
-    </w:p>
-    <w:p>
-      <w:pPr>
-        <w:keepNext/>
-        <w:widowControl w:val="0"/>
-        <w:spacing w:before="120" w:line="240" w:lineRule="auto"/>
-        <w:jc w:val="left"/>
-        <w:rPr>
-          <w:rFonts w:ascii="Cambria" w:eastAsia="Cambria" w:hAnsi="Cambria" w:cs="Cambria"/>
-          <w:sz w:val="20"/>
-          <w:szCs w:val="20"/>
-        </w:rPr>
-      </w:pPr>
-      <w:r>
-        <w:rPr>
-          <w:rFonts w:ascii="Cambria" w:eastAsia="Cambria" w:hAnsi="Cambria" w:cs="Cambria"/>
-          <w:sz w:val="20"/>
-          <w:szCs w:val="20"/>
-        </w:rPr>
-        <w:t>Al momento de desarrollar un proyecto de software la experiencia juega un papel importante en el proceso</w:t>
-      </w:r>
-      <w:r>
-        <w:rPr>
-          <w:rFonts w:ascii="Cambria" w:eastAsia="Cambria" w:hAnsi="Cambria" w:cs="Cambria"/>
-          <w:sz w:val="20"/>
-          <w:szCs w:val="20"/>
-        </w:rPr>
-        <w:t>, es por esto que hubo algunas complicaciones que ocasionaron encontrar métodos que las solucionaran rápidamente, a continuación se comenta algunas de ellas:</w:t>
-      </w:r>
-    </w:p>
-    <w:p>
-      <w:pPr>
-        <w:keepNext/>
-        <w:widowControl w:val="0"/>
-        <w:spacing w:before="120" w:line="240" w:lineRule="auto"/>
-        <w:jc w:val="left"/>
-        <w:rPr>
-          <w:rFonts w:ascii="Cambria" w:eastAsia="Cambria" w:hAnsi="Cambria" w:cs="Cambria"/>
-          <w:sz w:val="20"/>
-          <w:szCs w:val="20"/>
-        </w:rPr>
-      </w:pPr>
-    </w:p>
-    <w:p>
-      <w:pPr>
-        <w:keepNext/>
-        <w:widowControl w:val="0"/>
-        <w:spacing w:before="120" w:line="240" w:lineRule="auto"/>
-        <w:jc w:val="left"/>
-        <w:rPr>
-          <w:rFonts w:ascii="Cambria" w:eastAsia="Cambria" w:hAnsi="Cambria" w:cs="Cambria"/>
-          <w:sz w:val="20"/>
-          <w:szCs w:val="20"/>
-        </w:rPr>
-      </w:pPr>
-      <w:r>
-        <w:rPr>
-          <w:rFonts w:ascii="Cambria" w:eastAsia="Cambria" w:hAnsi="Cambria" w:cs="Cambria"/>
-          <w:sz w:val="20"/>
-          <w:szCs w:val="20"/>
-        </w:rPr>
-        <w:t>ESTILOS EN PRIMEFACES</w:t>
-      </w:r>
-    </w:p>
-    <w:p>
-      <w:pPr>
-        <w:keepNext/>
-        <w:widowControl w:val="0"/>
-        <w:spacing w:before="120" w:line="240" w:lineRule="auto"/>
-        <w:rPr>
-          <w:rFonts w:ascii="Cambria" w:eastAsia="Cambria" w:hAnsi="Cambria" w:cs="Cambria"/>
-          <w:sz w:val="20"/>
-          <w:szCs w:val="20"/>
-        </w:rPr>
-      </w:pPr>
-      <w:r>
-        <w:rPr>
-          <w:rFonts w:ascii="Cambria" w:eastAsia="Cambria" w:hAnsi="Cambria" w:cs="Cambria"/>
-          <w:sz w:val="20"/>
-          <w:szCs w:val="20"/>
-        </w:rPr>
-        <w:t xml:space="preserve">Al momento de agregar estilos en el proyecto se encontró un gran obstáculo que tomo tiempo abarcar, por un lado elegir el estilo apropiado para el sistema teniendo en cuenta que primefaces maneja plantillas predefinidas y que </w:t>
-      </w:r>
-      <w:r>
-        <w:rPr>
-          <w:rFonts w:ascii="Cambria" w:eastAsia="Cambria" w:hAnsi="Cambria" w:cs="Cambria"/>
-          <w:sz w:val="20"/>
-          <w:szCs w:val="20"/>
-        </w:rPr>
-        <w:lastRenderedPageBreak/>
-        <w:t>por tanto requiere de un tratamiento especial en ese aspecto.</w:t>
-      </w:r>
-    </w:p>
-    <w:p>
-      <w:pPr>
-        <w:keepNext/>
-        <w:widowControl w:val="0"/>
-        <w:spacing w:before="120" w:line="240" w:lineRule="auto"/>
-        <w:rPr>
-          <w:rFonts w:ascii="Cambria" w:eastAsia="Cambria" w:hAnsi="Cambria" w:cs="Cambria"/>
-          <w:sz w:val="20"/>
-          <w:szCs w:val="20"/>
-        </w:rPr>
-      </w:pPr>
-      <w:r>
-        <w:rPr>
-          <w:rFonts w:ascii="Cambria" w:eastAsia="Cambria" w:hAnsi="Cambria" w:cs="Cambria"/>
-          <w:sz w:val="20"/>
-          <w:szCs w:val="20"/>
-        </w:rPr>
-        <w:t xml:space="preserve">Llegado a este punto buscando en diferentes sitios de internet se sugería las </w:t>
-      </w:r>
-      <w:r>
-        <w:rPr>
-          <w:rFonts w:ascii="Cambria" w:eastAsia="Cambria" w:hAnsi="Cambria" w:cs="Cambria"/>
-          <w:sz w:val="20"/>
-          <w:szCs w:val="20"/>
-        </w:rPr>
-        <w:t>siguientes</w:t>
-      </w:r>
-      <w:r>
-        <w:rPr>
-          <w:rFonts w:ascii="Cambria" w:eastAsia="Cambria" w:hAnsi="Cambria" w:cs="Cambria"/>
-          <w:sz w:val="20"/>
-          <w:szCs w:val="20"/>
-        </w:rPr>
-        <w:t xml:space="preserve"> opciones: comprar una plantilla diseñada para primefaces, crear una plantilla por medio de ThemeRoller o </w:t>
-      </w:r>
-      <w:r>
-        <w:rPr>
-          <w:rFonts w:ascii="Cambria" w:eastAsia="Cambria" w:hAnsi="Cambria" w:cs="Cambria"/>
-          <w:sz w:val="20"/>
-          <w:szCs w:val="20"/>
-        </w:rPr>
-        <w:t>sobrescribir</w:t>
-      </w:r>
-      <w:r>
-        <w:rPr>
-          <w:rFonts w:ascii="Cambria" w:eastAsia="Cambria" w:hAnsi="Cambria" w:cs="Cambria"/>
-          <w:sz w:val="20"/>
-          <w:szCs w:val="20"/>
-        </w:rPr>
-        <w:t xml:space="preserve"> las clases del tema definido por defecto en primefaces.</w:t>
-      </w:r>
-    </w:p>
-    <w:p>
-      <w:pPr>
-        <w:keepNext/>
-        <w:widowControl w:val="0"/>
-        <w:spacing w:before="120" w:line="240" w:lineRule="auto"/>
-        <w:rPr>
-          <w:rFonts w:ascii="Cambria" w:eastAsia="Cambria" w:hAnsi="Cambria" w:cs="Cambria"/>
-          <w:sz w:val="20"/>
-          <w:szCs w:val="20"/>
-        </w:rPr>
-      </w:pPr>
-      <w:r>
-        <w:rPr>
-          <w:rFonts w:ascii="Cambria" w:eastAsia="Cambria" w:hAnsi="Cambria" w:cs="Cambria"/>
-          <w:sz w:val="20"/>
-          <w:szCs w:val="20"/>
-        </w:rPr>
-        <w:t xml:space="preserve">La solución </w:t>
-      </w:r>
-      <w:r>
-        <w:rPr>
-          <w:rFonts w:ascii="Cambria" w:eastAsia="Cambria" w:hAnsi="Cambria" w:cs="Cambria"/>
-          <w:sz w:val="20"/>
-          <w:szCs w:val="20"/>
-        </w:rPr>
-        <w:t>que implementamos fue crear en T</w:t>
-      </w:r>
-      <w:r>
-        <w:rPr>
-          <w:rFonts w:ascii="Cambria" w:eastAsia="Cambria" w:hAnsi="Cambria" w:cs="Cambria"/>
-          <w:sz w:val="20"/>
-          <w:szCs w:val="20"/>
-        </w:rPr>
-        <w:t>heme</w:t>
-      </w:r>
-      <w:r>
-        <w:rPr>
-          <w:rFonts w:ascii="Cambria" w:eastAsia="Cambria" w:hAnsi="Cambria" w:cs="Cambria"/>
-          <w:sz w:val="20"/>
-          <w:szCs w:val="20"/>
-        </w:rPr>
-        <w:t>R</w:t>
-      </w:r>
-      <w:r>
-        <w:rPr>
-          <w:rFonts w:ascii="Cambria" w:eastAsia="Cambria" w:hAnsi="Cambria" w:cs="Cambria"/>
-          <w:sz w:val="20"/>
-          <w:szCs w:val="20"/>
-        </w:rPr>
-        <w:t xml:space="preserve">oller el estilo con los colores de la institución, adicional a esto </w:t>
-      </w:r>
-      <w:r>
-        <w:rPr>
-          <w:rFonts w:ascii="Cambria" w:eastAsia="Cambria" w:hAnsi="Cambria" w:cs="Cambria"/>
-          <w:sz w:val="20"/>
-          <w:szCs w:val="20"/>
-        </w:rPr>
-        <w:t xml:space="preserve">se sobrescribieron </w:t>
-      </w:r>
-      <w:r>
-        <w:rPr>
-          <w:rFonts w:ascii="Cambria" w:eastAsia="Cambria" w:hAnsi="Cambria" w:cs="Cambria"/>
-          <w:sz w:val="20"/>
-          <w:szCs w:val="20"/>
-        </w:rPr>
-        <w:t>algunas clases a nuestro criterio para hacer más amigable el diseño.</w:t>
-      </w:r>
-    </w:p>
-    <w:p>
-      <w:pPr>
-        <w:keepNext/>
-        <w:widowControl w:val="0"/>
-        <w:spacing w:before="120" w:line="240" w:lineRule="auto"/>
-        <w:jc w:val="left"/>
-        <w:rPr>
-          <w:rFonts w:ascii="Cambria" w:eastAsia="Cambria" w:hAnsi="Cambria" w:cs="Cambria"/>
-          <w:sz w:val="20"/>
-          <w:szCs w:val="20"/>
-        </w:rPr>
-      </w:pPr>
-    </w:p>
-    <w:p>
-      <w:pPr>
-        <w:keepNext/>
-        <w:widowControl w:val="0"/>
-        <w:spacing w:before="120" w:line="240" w:lineRule="auto"/>
-        <w:jc w:val="left"/>
-        <w:rPr>
-          <w:rFonts w:ascii="Cambria" w:eastAsia="Cambria" w:hAnsi="Cambria" w:cs="Cambria"/>
-          <w:sz w:val="20"/>
-          <w:szCs w:val="20"/>
-        </w:rPr>
-      </w:pPr>
-      <w:r>
-        <w:rPr>
-          <w:rFonts w:ascii="Cambria" w:eastAsia="Cambria" w:hAnsi="Cambria" w:cs="Cambria"/>
-          <w:sz w:val="20"/>
-          <w:szCs w:val="20"/>
-        </w:rPr>
-        <w:t>MODIFICACION DE RECURSOS PREDEFINIDOS</w:t>
-      </w:r>
-    </w:p>
-    <w:p>
-      <w:pPr>
-        <w:keepNext/>
-        <w:widowControl w:val="0"/>
-        <w:spacing w:before="120" w:line="240" w:lineRule="auto"/>
-        <w:rPr>
-          <w:rFonts w:ascii="Cambria" w:eastAsia="Cambria" w:hAnsi="Cambria" w:cs="Cambria"/>
-          <w:sz w:val="20"/>
-          <w:szCs w:val="20"/>
-        </w:rPr>
-      </w:pPr>
-      <w:r>
-        <w:rPr>
-          <w:rFonts w:ascii="Cambria" w:eastAsia="Cambria" w:hAnsi="Cambria" w:cs="Cambria"/>
-          <w:sz w:val="20"/>
-          <w:szCs w:val="20"/>
-        </w:rPr>
-        <w:t>Primefaces es una gran herramienta en el desarrollo de aplicaciones principalmente en java, pero algo que no esperábamos se complicara es la implementación de elementos que ya están predefinidos, esto se dio porque nuestro requerimiento no estaba contemplado en el elemento, por lo que encontrar un modo de implementarlo sin llegar a mayores problemas fue una tarea larga y de paciencia.</w:t>
-      </w:r>
-    </w:p>
-    <w:p>
-      <w:pPr>
-        <w:keepNext/>
-        <w:widowControl w:val="0"/>
-        <w:spacing w:before="120" w:line="240" w:lineRule="auto"/>
-        <w:rPr>
-          <w:rFonts w:ascii="Cambria" w:eastAsia="Cambria" w:hAnsi="Cambria" w:cs="Cambria"/>
-          <w:sz w:val="20"/>
-          <w:szCs w:val="20"/>
-        </w:rPr>
-      </w:pPr>
-      <w:r>
-        <w:rPr>
-          <w:rFonts w:ascii="Cambria" w:eastAsia="Cambria" w:hAnsi="Cambria" w:cs="Cambria"/>
-          <w:sz w:val="20"/>
-          <w:szCs w:val="20"/>
-        </w:rPr>
-        <w:t xml:space="preserve">Por ejemplo, el uso de tablas dinámicas, primefaces tiene a disposición una </w:t>
-      </w:r>
-      <w:r>
-        <w:rPr>
-          <w:rFonts w:ascii="Cambria" w:eastAsia="Cambria" w:hAnsi="Cambria" w:cs="Cambria"/>
-          <w:sz w:val="20"/>
-          <w:szCs w:val="20"/>
-        </w:rPr>
-        <w:t>etiqueta</w:t>
-      </w:r>
-      <w:r>
-        <w:rPr>
-          <w:rFonts w:ascii="Cambria" w:eastAsia="Cambria" w:hAnsi="Cambria" w:cs="Cambria"/>
-          <w:sz w:val="20"/>
-          <w:szCs w:val="20"/>
-        </w:rPr>
-        <w:t xml:space="preserve"> que permite agregar una autosuma en la tabla, pero al mismo tiempo obliga a </w:t>
-      </w:r>
-      <w:r>
-        <w:rPr>
-          <w:rFonts w:ascii="Cambria" w:eastAsia="Cambria" w:hAnsi="Cambria" w:cs="Cambria"/>
-          <w:sz w:val="20"/>
-          <w:szCs w:val="20"/>
-        </w:rPr>
-        <w:t>seleccionar una propiedad de la entidad para ordenarla y genera división por cada dato diferente, por ejemplo: si tengo una entidad que tiene la propiedad tipo contrato y manejo 2 opciones, tiempo completo y medio tiempo, la tabla se dividirá en dos conjuntos, los de medio tiempo y los de tiempo completo</w:t>
-      </w:r>
-      <w:r>
-        <w:rPr>
-          <w:rFonts w:ascii="Cambria" w:eastAsia="Cambria" w:hAnsi="Cambria" w:cs="Cambria"/>
-          <w:sz w:val="20"/>
-          <w:szCs w:val="20"/>
-        </w:rPr>
-        <w:t xml:space="preserve"> y mostrara una fila de total para cada una</w:t>
-      </w:r>
-      <w:r>
-        <w:rPr>
-          <w:rFonts w:ascii="Cambria" w:eastAsia="Cambria" w:hAnsi="Cambria" w:cs="Cambria"/>
-          <w:sz w:val="20"/>
-          <w:szCs w:val="20"/>
-        </w:rPr>
-        <w:t>.</w:t>
-      </w:r>
-      <w:r>
-        <w:rPr>
-          <w:rFonts w:ascii="Cambria" w:eastAsia="Cambria" w:hAnsi="Cambria" w:cs="Cambria"/>
-          <w:sz w:val="20"/>
-          <w:szCs w:val="20"/>
-        </w:rPr>
-        <w:t xml:space="preserve"> </w:t>
-      </w:r>
-      <w:r>
-        <w:rPr>
-          <w:rFonts w:ascii="Cambria" w:eastAsia="Cambria" w:hAnsi="Cambria" w:cs="Cambria"/>
-          <w:sz w:val="20"/>
-          <w:szCs w:val="20"/>
-        </w:rPr>
-        <w:t>Esto aunque es una funcionalidad muy útil, no se acomodaba a nuestra necesidad, por lo que se tuvo que optar po</w:t>
-      </w:r>
-      <w:r>
-        <w:rPr>
-          <w:rFonts w:ascii="Cambria" w:eastAsia="Cambria" w:hAnsi="Cambria" w:cs="Cambria"/>
-          <w:sz w:val="20"/>
-          <w:szCs w:val="20"/>
-        </w:rPr>
-        <w:t>r</w:t>
-      </w:r>
-      <w:r>
-        <w:rPr>
-          <w:rFonts w:ascii="Cambria" w:eastAsia="Cambria" w:hAnsi="Cambria" w:cs="Cambria"/>
-          <w:sz w:val="20"/>
-          <w:szCs w:val="20"/>
-        </w:rPr>
-        <w:t xml:space="preserve"> crear</w:t>
-      </w:r>
-      <w:r>
-        <w:rPr>
-          <w:rFonts w:ascii="Cambria" w:eastAsia="Cambria" w:hAnsi="Cambria" w:cs="Cambria"/>
-          <w:sz w:val="20"/>
-          <w:szCs w:val="20"/>
-        </w:rPr>
-        <w:t xml:space="preserve"> un campo oculto en la </w:t>
-      </w:r>
-      <w:r>
-        <w:rPr>
-          <w:rFonts w:ascii="Cambria" w:eastAsia="Cambria" w:hAnsi="Cambria" w:cs="Cambria"/>
-          <w:sz w:val="20"/>
-          <w:szCs w:val="20"/>
-        </w:rPr>
-        <w:t>entidad</w:t>
-      </w:r>
-      <w:r>
-        <w:rPr>
-          <w:rFonts w:ascii="Cambria" w:eastAsia="Cambria" w:hAnsi="Cambria" w:cs="Cambria"/>
-          <w:sz w:val="20"/>
-          <w:szCs w:val="20"/>
-        </w:rPr>
-        <w:t xml:space="preserve"> que </w:t>
-      </w:r>
-      <w:r>
-        <w:rPr>
-          <w:rFonts w:ascii="Cambria" w:eastAsia="Cambria" w:hAnsi="Cambria" w:cs="Cambria"/>
-          <w:sz w:val="20"/>
-          <w:szCs w:val="20"/>
-        </w:rPr>
-        <w:t xml:space="preserve">no se guardaría en la base de datos, solo </w:t>
-      </w:r>
-      <w:r>
-        <w:rPr>
-          <w:rFonts w:ascii="Cambria" w:eastAsia="Cambria" w:hAnsi="Cambria" w:cs="Cambria"/>
-          <w:sz w:val="20"/>
-          <w:szCs w:val="20"/>
-        </w:rPr>
-        <w:t xml:space="preserve">se </w:t>
-      </w:r>
-      <w:r>
-        <w:rPr>
-          <w:rFonts w:ascii="Cambria" w:eastAsia="Cambria" w:hAnsi="Cambria" w:cs="Cambria"/>
-          <w:sz w:val="20"/>
-          <w:szCs w:val="20"/>
-        </w:rPr>
-        <w:t xml:space="preserve">usaría como ordenador y tendría un valor predefinido, de </w:t>
-      </w:r>
-      <w:r>
-        <w:rPr>
-          <w:rFonts w:ascii="Cambria" w:eastAsia="Cambria" w:hAnsi="Cambria" w:cs="Cambria"/>
-          <w:sz w:val="20"/>
-          <w:szCs w:val="20"/>
-        </w:rPr>
-        <w:t xml:space="preserve"> es</w:t>
-      </w:r>
-      <w:r>
-        <w:rPr>
-          <w:rFonts w:ascii="Cambria" w:eastAsia="Cambria" w:hAnsi="Cambria" w:cs="Cambria"/>
-          <w:sz w:val="20"/>
-          <w:szCs w:val="20"/>
-        </w:rPr>
-        <w:t>t</w:t>
-      </w:r>
-      <w:r>
-        <w:rPr>
-          <w:rFonts w:ascii="Cambria" w:eastAsia="Cambria" w:hAnsi="Cambria" w:cs="Cambria"/>
-          <w:sz w:val="20"/>
-          <w:szCs w:val="20"/>
-        </w:rPr>
-        <w:t xml:space="preserve">a manera </w:t>
-      </w:r>
-      <w:r>
-        <w:rPr>
-          <w:rFonts w:ascii="Cambria" w:eastAsia="Cambria" w:hAnsi="Cambria" w:cs="Cambria"/>
-          <w:sz w:val="20"/>
-          <w:szCs w:val="20"/>
-        </w:rPr>
-        <w:t xml:space="preserve">todo estaría en la misma clasificación y se </w:t>
-      </w:r>
-      <w:r>
-        <w:rPr>
-          <w:rFonts w:ascii="Cambria" w:eastAsia="Cambria" w:hAnsi="Cambria" w:cs="Cambria"/>
-          <w:sz w:val="20"/>
-          <w:szCs w:val="20"/>
-        </w:rPr>
-        <w:t xml:space="preserve"> </w:t>
-      </w:r>
-      <w:r>
-        <w:rPr>
-          <w:rFonts w:ascii="Cambria" w:eastAsia="Cambria" w:hAnsi="Cambria" w:cs="Cambria"/>
-          <w:sz w:val="20"/>
-          <w:szCs w:val="20"/>
-        </w:rPr>
-        <w:t>evitarían</w:t>
-      </w:r>
-      <w:r>
-        <w:rPr>
-          <w:rFonts w:ascii="Cambria" w:eastAsia="Cambria" w:hAnsi="Cambria" w:cs="Cambria"/>
-          <w:sz w:val="20"/>
-          <w:szCs w:val="20"/>
-        </w:rPr>
-        <w:t xml:space="preserve"> las divisiones no deseadas.</w:t>
-      </w:r>
-    </w:p>
-    <w:p>
-      <w:pPr>
-        <w:keepNext/>
-        <w:widowControl w:val="0"/>
-        <w:spacing w:before="120" w:line="240" w:lineRule="auto"/>
-        <w:rPr>
-          <w:rFonts w:ascii="Cambria" w:eastAsia="Cambria" w:hAnsi="Cambria" w:cs="Cambria"/>
-          <w:sz w:val="20"/>
-          <w:szCs w:val="20"/>
-        </w:rPr>
-      </w:pPr>
-      <w:r>
-        <w:rPr>
-          <w:rFonts w:ascii="Cambria" w:eastAsia="Cambria" w:hAnsi="Cambria" w:cs="Cambria"/>
-          <w:sz w:val="20"/>
-          <w:szCs w:val="20"/>
-        </w:rPr>
-        <w:t xml:space="preserve">Otro elemento con el que se tuvo problemas fue JaspeReports, aunque es la herramienta </w:t>
-      </w:r>
-      <w:r>
-        <w:rPr>
-          <w:rFonts w:ascii="Cambria" w:eastAsia="Cambria" w:hAnsi="Cambria" w:cs="Cambria"/>
-          <w:sz w:val="20"/>
-          <w:szCs w:val="20"/>
-        </w:rPr>
-        <w:t>más</w:t>
-      </w:r>
-      <w:r>
-        <w:rPr>
-          <w:rFonts w:ascii="Cambria" w:eastAsia="Cambria" w:hAnsi="Cambria" w:cs="Cambria"/>
-          <w:sz w:val="20"/>
-          <w:szCs w:val="20"/>
-        </w:rPr>
-        <w:t xml:space="preserve"> usada para reportes en Java, </w:t>
-      </w:r>
-      <w:r>
-        <w:rPr>
-          <w:rFonts w:ascii="Cambria" w:eastAsia="Cambria" w:hAnsi="Cambria" w:cs="Cambria"/>
-          <w:sz w:val="20"/>
-          <w:szCs w:val="20"/>
-        </w:rPr>
-        <w:t xml:space="preserve">talvez la falta de experiencia en el uso de esa herramienta provoco inconvenientes al momento de </w:t>
-      </w:r>
-      <w:r>
-        <w:rPr>
-          <w:rFonts w:ascii="Cambria" w:eastAsia="Cambria" w:hAnsi="Cambria" w:cs="Cambria"/>
-          <w:sz w:val="20"/>
-          <w:szCs w:val="20"/>
-        </w:rPr>
-        <w:t>usarla</w:t>
-      </w:r>
-      <w:r>
-        <w:rPr>
-          <w:rFonts w:ascii="Cambria" w:eastAsia="Cambria" w:hAnsi="Cambria" w:cs="Cambria"/>
-          <w:sz w:val="20"/>
-          <w:szCs w:val="20"/>
-        </w:rPr>
-        <w:t>,</w:t>
-      </w:r>
-      <w:r>
-        <w:rPr>
-          <w:rFonts w:ascii="Cambria" w:eastAsia="Cambria" w:hAnsi="Cambria" w:cs="Cambria"/>
-          <w:sz w:val="20"/>
-          <w:szCs w:val="20"/>
-        </w:rPr>
-        <w:t xml:space="preserve"> pues</w:t>
-      </w:r>
-      <w:r>
-        <w:rPr>
-          <w:rFonts w:ascii="Cambria" w:eastAsia="Cambria" w:hAnsi="Cambria" w:cs="Cambria"/>
-          <w:sz w:val="20"/>
-          <w:szCs w:val="20"/>
-        </w:rPr>
-        <w:t xml:space="preserve"> no se log</w:t>
-      </w:r>
-      <w:r>
-        <w:rPr>
-          <w:rFonts w:ascii="Cambria" w:eastAsia="Cambria" w:hAnsi="Cambria" w:cs="Cambria"/>
-          <w:sz w:val="20"/>
-          <w:szCs w:val="20"/>
-        </w:rPr>
-        <w:t>ró hacer una pre visualización, tampoco se logró crea</w:t>
-      </w:r>
-      <w:r>
-        <w:rPr>
-          <w:rFonts w:ascii="Cambria" w:eastAsia="Cambria" w:hAnsi="Cambria" w:cs="Cambria"/>
-          <w:sz w:val="20"/>
-          <w:szCs w:val="20"/>
-        </w:rPr>
-        <w:t>r una tabla dinámica a partir de valores aleatorios en las columnas y filas.</w:t>
+        <w:t>filas.</w:t>
       </w:r>
       <w:r>
         <w:rPr>
@@ -4705,16 +5220,7 @@
           <w:sz w:val="20"/>
           <w:szCs w:val="20"/>
         </w:rPr>
-        <w:t xml:space="preserve">una vista a cualquier formato y solo requiere de unas cuantas líneas </w:t>
-      </w:r>
-      <w:r>
-        <w:rPr>
-          <w:rFonts w:ascii="Cambria" w:eastAsia="Cambria" w:hAnsi="Cambria" w:cs="Cambria"/>
-          <w:sz w:val="20"/>
-          <w:szCs w:val="20"/>
-        </w:rPr>
-        <w:lastRenderedPageBreak/>
-        <w:t>de código</w:t>
+        <w:t>una vista a cualquier formato y solo requiere de unas cuantas líneas de código</w:t>
       </w:r>
       <w:r>
         <w:rPr>
@@ -5335,7 +5841,7 @@
     </w:p>
     <w:p>
       <w:pPr>
-        <w:pStyle w:val="Prrafodelista"/>
+        <w:pStyle w:val="ListParagraph"/>
         <w:keepNext/>
         <w:widowControl w:val="0"/>
         <w:numPr>
@@ -5377,7 +5883,7 @@
     </w:p>
     <w:p>
       <w:pPr>
-        <w:pStyle w:val="Prrafodelista"/>
+        <w:pStyle w:val="ListParagraph"/>
         <w:keepNext/>
         <w:widowControl w:val="0"/>
         <w:numPr>
@@ -5419,7 +5925,7 @@
     </w:p>
     <w:p>
       <w:pPr>
-        <w:pStyle w:val="Prrafodelista"/>
+        <w:pStyle w:val="ListParagraph"/>
         <w:keepNext/>
         <w:widowControl w:val="0"/>
         <w:numPr>
@@ -5499,16 +6005,7 @@
           <w:sz w:val="20"/>
           <w:szCs w:val="20"/>
         </w:rPr>
-        <w:t xml:space="preserve">Se puede considerar hacer una integración de más servicios usados por la universidad, al ser </w:t>
-      </w:r>
-      <w:r>
-        <w:rPr>
-          <w:rFonts w:ascii="Cambria" w:eastAsia="Cambria" w:hAnsi="Cambria" w:cs="Cambria"/>
-          <w:sz w:val="20"/>
-          <w:szCs w:val="20"/>
-        </w:rPr>
-        <w:lastRenderedPageBreak/>
-        <w:t xml:space="preserve">un software desarrollado en java server faces, su modularidad permite realizar cambios y agregar funcionalidades que lo conviertan en un software </w:t>
+        <w:t xml:space="preserve">Se puede considerar hacer una integración de más servicios usados por la universidad, al ser un software desarrollado en java server faces, su modularidad permite realizar cambios y agregar funcionalidades que lo conviertan en un software </w:t>
       </w:r>
       <w:r>
         <w:rPr>
@@ -5559,8 +6056,6 @@
         </w:rPr>
         <w:t>REFERENCIAS</w:t>
       </w:r>
-      <w:bookmarkStart w:id="4" w:name="_GoBack"/>
-      <w:bookmarkEnd w:id="4"/>
     </w:p>
     <w:p>
       <w:pPr>
@@ -5574,6 +6069,7 @@
           <w:rFonts w:ascii="Cambria" w:hAnsi="Cambria" w:cs="Times New Roman"/>
           <w:noProof/>
           <w:sz w:val="20"/>
+          <w:lang w:val="en-US"/>
         </w:rPr>
       </w:pPr>
       <w:r>
@@ -5615,7 +6111,16 @@
           <w:sz w:val="20"/>
         </w:rPr>
         <w:tab/>
-        <w:t>IBM Knowledge Center, “Modelado de procesos de negocio con BPMN.” [Online]. Available: https://www.ibm.com/support/knowledgecenter/es/SS6RBX_11.4.2/com.ibm.sa.bpr.doc/topics/c_Intro_mdlng_BPMN.html. [Accessed: 06-Jul-2017].</w:t>
+        <w:t xml:space="preserve">IBM Knowledge Center, “Modelado de procesos de negocio con BPMN.” </w:t>
+      </w:r>
+      <w:r>
+        <w:rPr>
+          <w:rFonts w:ascii="Cambria" w:hAnsi="Cambria" w:cs="Times New Roman"/>
+          <w:noProof/>
+          <w:sz w:val="20"/>
+          <w:lang w:val="en-US"/>
+        </w:rPr>
+        <w:t>[Online]. Available: https://www.ibm.com/support/knowledgecenter/es/SS6RBX_11.4.2/com.ibm.sa.bpr.doc/topics/c_Intro_mdlng_BPMN.html. [Accessed: 06-Jul-2017].</w:t>
       </w:r>
     </w:p>
     <w:p>
@@ -5630,6 +6135,7 @@
           <w:rFonts w:ascii="Cambria" w:hAnsi="Cambria" w:cs="Times New Roman"/>
           <w:noProof/>
           <w:sz w:val="20"/>
+          <w:lang w:val="en-US"/>
         </w:rPr>
       </w:pPr>
       <w:r>
@@ -5647,7 +6153,16 @@
           <w:sz w:val="20"/>
         </w:rPr>
         <w:tab/>
-        <w:t>M. Blázquez Ochando, “Fundamentos y Diseño de Bases de Datos: Modelo entidad-relación ER,” 2014. [Online]. Available: http://ccdoc-basesdedatos.blogspot.com.co/2013/02/modelo-entidad-relacion-er.html. [Accessed: 06-Jul-2017].</w:t>
+        <w:t xml:space="preserve">M. Blázquez Ochando, “Fundamentos y Diseño de Bases de Datos: Modelo entidad-relación ER,” 2014. </w:t>
+      </w:r>
+      <w:r>
+        <w:rPr>
+          <w:rFonts w:ascii="Cambria" w:hAnsi="Cambria" w:cs="Times New Roman"/>
+          <w:noProof/>
+          <w:sz w:val="20"/>
+          <w:lang w:val="en-US"/>
+        </w:rPr>
+        <w:t>[Online]. Available: http://ccdoc-basesdedatos.blogspot.com.co/2013/02/modelo-entidad-relacion-er.html. [Accessed: 06-Jul-2017].</w:t>
       </w:r>
     </w:p>
     <w:p>
@@ -5726,6 +6241,7 @@
           <w:rFonts w:ascii="Cambria" w:hAnsi="Cambria" w:cs="Times New Roman"/>
           <w:noProof/>
           <w:sz w:val="20"/>
+          <w:lang w:val="en-US"/>
         </w:rPr>
       </w:pPr>
       <w:r>
@@ -5733,6 +6249,7 @@
           <w:rFonts w:ascii="Cambria" w:hAnsi="Cambria" w:cs="Times New Roman"/>
           <w:noProof/>
           <w:sz w:val="20"/>
+          <w:lang w:val="en-US"/>
         </w:rPr>
         <w:t>[5]</w:t>
       </w:r>
@@ -5741,18 +6258,10 @@
           <w:rFonts w:ascii="Cambria" w:hAnsi="Cambria" w:cs="Times New Roman"/>
           <w:noProof/>
           <w:sz w:val="20"/>
+          <w:lang w:val="en-US"/>
         </w:rPr>
         <w:tab/>
-        <w:t xml:space="preserve">“PostgreSQL: About.” [Online]. Available: https://www.postgresql.org/about/. </w:t>
-      </w:r>
-      <w:r>
-        <w:rPr>
-          <w:rFonts w:ascii="Cambria" w:hAnsi="Cambria" w:cs="Times New Roman"/>
-          <w:noProof/>
-          <w:sz w:val="20"/>
-        </w:rPr>
-        <w:lastRenderedPageBreak/>
-        <w:t>[Accessed: 12-Nov-2017].</w:t>
+        <w:t>“PostgreSQL: About.” [Online]. Available: https://www.postgresql.org/about/. [Accessed: 12-Nov-2017].</w:t>
       </w:r>
     </w:p>
     <w:p>
@@ -5767,6 +6276,7 @@
           <w:rFonts w:ascii="Cambria" w:hAnsi="Cambria" w:cs="Times New Roman"/>
           <w:noProof/>
           <w:sz w:val="20"/>
+          <w:lang w:val="en-US"/>
         </w:rPr>
       </w:pPr>
       <w:r>
@@ -5774,6 +6284,7 @@
           <w:rFonts w:ascii="Cambria" w:hAnsi="Cambria" w:cs="Times New Roman"/>
           <w:noProof/>
           <w:sz w:val="20"/>
+          <w:lang w:val="en-US"/>
         </w:rPr>
         <w:t>[6]</w:t>
       </w:r>
@@ -5782,6 +6293,7 @@
           <w:rFonts w:ascii="Cambria" w:hAnsi="Cambria" w:cs="Times New Roman"/>
           <w:noProof/>
           <w:sz w:val="20"/>
+          <w:lang w:val="en-US"/>
         </w:rPr>
         <w:tab/>
         <w:t>A. Perez Garcia, “JSF - Java Server Faces,” 2006. [Online]. Available: https://desarrolloweb.com/articulos/2380.php. [Accessed: 02-Jul-2017].</w:t>
@@ -5799,6 +6311,7 @@
           <w:rFonts w:ascii="Cambria" w:hAnsi="Cambria" w:cs="Times New Roman"/>
           <w:noProof/>
           <w:sz w:val="20"/>
+          <w:lang w:val="en-US"/>
         </w:rPr>
       </w:pPr>
       <w:r>
@@ -5816,7 +6329,16 @@
           <w:sz w:val="20"/>
         </w:rPr>
         <w:tab/>
-        <w:t>E. Viñé Lerma, “Introducción a Primefaces | adictosaltrabajo,” 2010. [Online]. Available: https://www.adictosaltrabajo.com/tutoriales/introduccion-primefaces/. [Accessed: 12-Nov-2017].</w:t>
+        <w:t xml:space="preserve">E. Viñé Lerma, “Introducción a Primefaces | adictosaltrabajo,” 2010. </w:t>
+      </w:r>
+      <w:r>
+        <w:rPr>
+          <w:rFonts w:ascii="Cambria" w:hAnsi="Cambria" w:cs="Times New Roman"/>
+          <w:noProof/>
+          <w:sz w:val="20"/>
+          <w:lang w:val="en-US"/>
+        </w:rPr>
+        <w:t>[Online]. Available: https://www.adictosaltrabajo.com/tutoriales/introduccion-primefaces/. [Accessed: 12-Nov-2017].</w:t>
       </w:r>
     </w:p>
     <w:p>
@@ -5831,6 +6353,7 @@
           <w:rFonts w:ascii="Cambria" w:hAnsi="Cambria" w:cs="Times New Roman"/>
           <w:noProof/>
           <w:sz w:val="20"/>
+          <w:lang w:val="en-US"/>
         </w:rPr>
       </w:pPr>
       <w:r>
@@ -5838,6 +6361,7 @@
           <w:rFonts w:ascii="Cambria" w:hAnsi="Cambria" w:cs="Times New Roman"/>
           <w:noProof/>
           <w:sz w:val="20"/>
+          <w:lang w:val="en-US"/>
         </w:rPr>
         <w:t>[8]</w:t>
       </w:r>
@@ -5846,6 +6370,7 @@
           <w:rFonts w:ascii="Cambria" w:hAnsi="Cambria" w:cs="Times New Roman"/>
           <w:noProof/>
           <w:sz w:val="20"/>
+          <w:lang w:val="en-US"/>
         </w:rPr>
         <w:tab/>
         <w:t>“Using jQuery UI ThemeRoller,” 2015. [Online]. Available: https://learn.jquery.com/jquery-ui/themeroller/. [Accessed: 12-Nov-2017].</w:t>
@@ -5863,6 +6388,7 @@
           <w:rFonts w:ascii="Cambria" w:hAnsi="Cambria" w:cs="Times New Roman"/>
           <w:noProof/>
           <w:sz w:val="20"/>
+          <w:lang w:val="en-US"/>
         </w:rPr>
       </w:pPr>
       <w:r>
@@ -5870,6 +6396,7 @@
           <w:rFonts w:ascii="Cambria" w:hAnsi="Cambria" w:cs="Times New Roman"/>
           <w:noProof/>
           <w:sz w:val="20"/>
+          <w:lang w:val="en-US"/>
         </w:rPr>
         <w:t>[9]</w:t>
       </w:r>
@@ -5878,6 +6405,7 @@
           <w:rFonts w:ascii="Cambria" w:hAnsi="Cambria" w:cs="Times New Roman"/>
           <w:noProof/>
           <w:sz w:val="20"/>
+          <w:lang w:val="en-US"/>
         </w:rPr>
         <w:tab/>
         <w:t>“GlassFish Server.” [Online]. Available: http://www.oracle.com/technetwork/middleware/glassfish/overview/index.html. [Accessed: 12-Nov-2017].</w:t>
@@ -5895,6 +6423,7 @@
           <w:rFonts w:ascii="Cambria" w:hAnsi="Cambria" w:cs="Times New Roman"/>
           <w:noProof/>
           <w:sz w:val="20"/>
+          <w:lang w:val="en-US"/>
         </w:rPr>
       </w:pPr>
       <w:r>
@@ -5902,6 +6431,7 @@
           <w:rFonts w:ascii="Cambria" w:hAnsi="Cambria" w:cs="Times New Roman"/>
           <w:noProof/>
           <w:sz w:val="20"/>
+          <w:lang w:val="en-US"/>
         </w:rPr>
         <w:t>[10]</w:t>
       </w:r>
@@ -5910,9 +6440,20 @@
           <w:rFonts w:ascii="Cambria" w:hAnsi="Cambria" w:cs="Times New Roman"/>
           <w:noProof/>
           <w:sz w:val="20"/>
+          <w:lang w:val="en-US"/>
         </w:rPr>
         <w:tab/>
-        <w:t>“iText.” [Online]. Available: https://itextpdf.com/. [Accessed: 12-Nov-2017].</w:t>
+        <w:t>“iText.” [Online]. Available: https://itextpdf.com/. [Accessed: 12-Nov-</w:t>
+      </w:r>
+      <w:r>
+        <w:rPr>
+          <w:rFonts w:ascii="Cambria" w:hAnsi="Cambria" w:cs="Times New Roman"/>
+          <w:noProof/>
+          <w:sz w:val="20"/>
+          <w:lang w:val="en-US"/>
+        </w:rPr>
+        <w:lastRenderedPageBreak/>
+        <w:t>2017].</w:t>
       </w:r>
     </w:p>
     <w:p>
@@ -5934,6 +6475,7 @@
           <w:rFonts w:ascii="Cambria" w:hAnsi="Cambria" w:cs="Times New Roman"/>
           <w:noProof/>
           <w:sz w:val="20"/>
+          <w:lang w:val="en-US"/>
         </w:rPr>
         <w:t>[11]</w:t>
       </w:r>
@@ -5942,9 +6484,27 @@
           <w:rFonts w:ascii="Cambria" w:hAnsi="Cambria" w:cs="Times New Roman"/>
           <w:noProof/>
           <w:sz w:val="20"/>
+          <w:lang w:val="en-US"/>
         </w:rPr>
         <w:tab/>
-        <w:t>“The Flying Saucer User’s Guide.” [Online]. Available: https://flyingsaucerproject.github.io/flyingsaucer/r8/guide/users-guide-R8.html#xil_3. [Accessed: 12-Nov-2017].</w:t>
+        <w:t xml:space="preserve">“The Flying Saucer User’s Guide.” [Online]. Available: </w:t>
+      </w:r>
+      <w:r>
+        <w:rPr>
+          <w:rFonts w:ascii="Cambria" w:hAnsi="Cambria" w:cs="Times New Roman"/>
+          <w:noProof/>
+          <w:sz w:val="20"/>
+          <w:lang w:val="en-US"/>
+        </w:rPr>
+        <w:t xml:space="preserve">https://flyingsaucerproject.github.io/flyingsaucer/r8/guide/users-guide-R8.html#xil_3. </w:t>
+      </w:r>
+      <w:r>
+        <w:rPr>
+          <w:rFonts w:ascii="Cambria" w:hAnsi="Cambria" w:cs="Times New Roman"/>
+          <w:noProof/>
+          <w:sz w:val="20"/>
+        </w:rPr>
+        <w:t>[Accessed: 12-Nov-2017].</w:t>
       </w:r>
     </w:p>
     <w:p>
@@ -6014,15 +6574,15 @@
 </file>
 
 <file path=word/comments.xml><?xml version="1.0" encoding="utf-8"?>
-<w:comments xmlns:wpc="http://schemas.microsoft.com/office/word/2010/wordprocessingCanvas" xmlns:mc="http://schemas.openxmlformats.org/markup-compatibility/2006" xmlns:o="urn:schemas-microsoft-com:office:office" xmlns:r="http://schemas.openxmlformats.org/officeDocument/2006/relationships" xmlns:m="http://schemas.openxmlformats.org/officeDocument/2006/math" xmlns:v="urn:schemas-microsoft-com:vml" xmlns:wp14="http://schemas.microsoft.com/office/word/2010/wordprocessingDrawing" xmlns:wp="http://schemas.openxmlformats.org/drawingml/2006/wordprocessingDrawing" xmlns:w10="urn:schemas-microsoft-com:office:word" xmlns:w="http://schemas.openxmlformats.org/wordprocessingml/2006/main" xmlns:w14="http://schemas.microsoft.com/office/word/2010/wordml" xmlns:wpg="http://schemas.microsoft.com/office/word/2010/wordprocessingGroup" xmlns:wpi="http://schemas.microsoft.com/office/word/2010/wordprocessingInk" xmlns:wne="http://schemas.microsoft.com/office/word/2006/wordml" xmlns:wps="http://schemas.microsoft.com/office/word/2010/wordprocessingShape" mc:Ignorable="w14 wp14">
+<w:comments xmlns:wpc="http://schemas.microsoft.com/office/word/2010/wordprocessingCanvas" xmlns:mc="http://schemas.openxmlformats.org/markup-compatibility/2006" xmlns:o="urn:schemas-microsoft-com:office:office" xmlns:r="http://schemas.openxmlformats.org/officeDocument/2006/relationships" xmlns:m="http://schemas.openxmlformats.org/officeDocument/2006/math" xmlns:v="urn:schemas-microsoft-com:vml" xmlns:wp14="http://schemas.microsoft.com/office/word/2010/wordprocessingDrawing" xmlns:wp="http://schemas.openxmlformats.org/drawingml/2006/wordprocessingDrawing" xmlns:w10="urn:schemas-microsoft-com:office:word" xmlns:w="http://schemas.openxmlformats.org/wordprocessingml/2006/main" xmlns:w14="http://schemas.microsoft.com/office/word/2010/wordml" xmlns:w15="http://schemas.microsoft.com/office/word/2012/wordml" xmlns:wpg="http://schemas.microsoft.com/office/word/2010/wordprocessingGroup" xmlns:wpi="http://schemas.microsoft.com/office/word/2010/wordprocessingInk" xmlns:wne="http://schemas.microsoft.com/office/word/2006/wordml" xmlns:wps="http://schemas.microsoft.com/office/word/2010/wordprocessingShape" mc:Ignorable="w14 w15 wp14">
   <w:comment w:id="0" w:author="elkin" w:date="2017-11-12T16:49:00Z" w:initials="e">
     <w:p>
       <w:pPr>
-        <w:pStyle w:val="Textocomentario"/>
-      </w:pPr>
-      <w:r>
-        <w:rPr>
-          <w:rStyle w:val="Refdecomentario"/>
+        <w:pStyle w:val="CommentText"/>
+      </w:pPr>
+      <w:r>
+        <w:rPr>
+          <w:rStyle w:val="CommentReference"/>
         </w:rPr>
         <w:annotationRef/>
       </w:r>
@@ -6034,11 +6594,11 @@
   <w:comment w:id="1" w:author="elkin" w:date="2017-11-12T15:30:00Z" w:initials="e">
     <w:p>
       <w:pPr>
-        <w:pStyle w:val="Textocomentario"/>
-      </w:pPr>
-      <w:r>
-        <w:rPr>
-          <w:rStyle w:val="Refdecomentario"/>
+        <w:pStyle w:val="CommentText"/>
+      </w:pPr>
+      <w:r>
+        <w:rPr>
+          <w:rStyle w:val="CommentReference"/>
         </w:rPr>
         <w:annotationRef/>
       </w:r>
@@ -6050,11 +6610,11 @@
   <w:comment w:id="2" w:author="elkin" w:date="2017-11-12T15:31:00Z" w:initials="e">
     <w:p>
       <w:pPr>
-        <w:pStyle w:val="Textocomentario"/>
-      </w:pPr>
-      <w:r>
-        <w:rPr>
-          <w:rStyle w:val="Refdecomentario"/>
+        <w:pStyle w:val="CommentText"/>
+      </w:pPr>
+      <w:r>
+        <w:rPr>
+          <w:rStyle w:val="CommentReference"/>
         </w:rPr>
         <w:annotationRef/>
       </w:r>
@@ -6066,11 +6626,11 @@
   <w:comment w:id="3" w:author="elkin" w:date="2017-11-12T15:31:00Z" w:initials="e">
     <w:p>
       <w:pPr>
-        <w:pStyle w:val="Textocomentario"/>
-      </w:pPr>
-      <w:r>
-        <w:rPr>
-          <w:rStyle w:val="Refdecomentario"/>
+        <w:pStyle w:val="CommentText"/>
+      </w:pPr>
+      <w:r>
+        <w:rPr>
+          <w:rStyle w:val="CommentReference"/>
         </w:rPr>
         <w:annotationRef/>
       </w:r>
@@ -6082,9 +6642,18 @@
 </w:comments>
 </file>
 
+<file path=word/commentsExtended.xml><?xml version="1.0" encoding="utf-8"?>
+<w15:commentsEx xmlns:wpc="http://schemas.microsoft.com/office/word/2010/wordprocessingCanvas" xmlns:mc="http://schemas.openxmlformats.org/markup-compatibility/2006" xmlns:o="urn:schemas-microsoft-com:office:office" xmlns:r="http://schemas.openxmlformats.org/officeDocument/2006/relationships" xmlns:m="http://schemas.openxmlformats.org/officeDocument/2006/math" xmlns:v="urn:schemas-microsoft-com:vml" xmlns:wp14="http://schemas.microsoft.com/office/word/2010/wordprocessingDrawing" xmlns:wp="http://schemas.openxmlformats.org/drawingml/2006/wordprocessingDrawing" xmlns:w10="urn:schemas-microsoft-com:office:word" xmlns:w="http://schemas.openxmlformats.org/wordprocessingml/2006/main" xmlns:w14="http://schemas.microsoft.com/office/word/2010/wordml" xmlns:w15="http://schemas.microsoft.com/office/word/2012/wordml" xmlns:wpg="http://schemas.microsoft.com/office/word/2010/wordprocessingGroup" xmlns:wpi="http://schemas.microsoft.com/office/word/2010/wordprocessingInk" xmlns:wne="http://schemas.microsoft.com/office/word/2006/wordml" xmlns:wps="http://schemas.microsoft.com/office/word/2010/wordprocessingShape" mc:Ignorable="w14 w15 wp14">
+  <w15:commentEx w15:paraId="531D4A52" w15:done="0"/>
+  <w15:commentEx w15:paraId="25B9022F" w15:done="0"/>
+  <w15:commentEx w15:paraId="4595891C" w15:done="0"/>
+  <w15:commentEx w15:paraId="14B9CE51" w15:done="0"/>
+</w15:commentsEx>
+</file>
+
 <file path=word/numbering.xml><?xml version="1.0" encoding="utf-8"?>
-<w:numbering xmlns:wpc="http://schemas.microsoft.com/office/word/2010/wordprocessingCanvas" xmlns:mc="http://schemas.openxmlformats.org/markup-compatibility/2006" xmlns:o="urn:schemas-microsoft-com:office:office" xmlns:r="http://schemas.openxmlformats.org/officeDocument/2006/relationships" xmlns:m="http://schemas.openxmlformats.org/officeDocument/2006/math" xmlns:v="urn:schemas-microsoft-com:vml" xmlns:wp14="http://schemas.microsoft.com/office/word/2010/wordprocessingDrawing" xmlns:wp="http://schemas.openxmlformats.org/drawingml/2006/wordprocessingDrawing" xmlns:w10="urn:schemas-microsoft-com:office:word" xmlns:w="http://schemas.openxmlformats.org/wordprocessingml/2006/main" xmlns:w14="http://schemas.microsoft.com/office/word/2010/wordml" xmlns:wpg="http://schemas.microsoft.com/office/word/2010/wordprocessingGroup" xmlns:wpi="http://schemas.microsoft.com/office/word/2010/wordprocessingInk" xmlns:wne="http://schemas.microsoft.com/office/word/2006/wordml" xmlns:wps="http://schemas.microsoft.com/office/word/2010/wordprocessingShape" mc:Ignorable="w14 wp14">
-  <w:abstractNum w:abstractNumId="0">
+<w:numbering xmlns:wpc="http://schemas.microsoft.com/office/word/2010/wordprocessingCanvas" xmlns:mc="http://schemas.openxmlformats.org/markup-compatibility/2006" xmlns:o="urn:schemas-microsoft-com:office:office" xmlns:r="http://schemas.openxmlformats.org/officeDocument/2006/relationships" xmlns:m="http://schemas.openxmlformats.org/officeDocument/2006/math" xmlns:v="urn:schemas-microsoft-com:vml" xmlns:wp14="http://schemas.microsoft.com/office/word/2010/wordprocessingDrawing" xmlns:wp="http://schemas.openxmlformats.org/drawingml/2006/wordprocessingDrawing" xmlns:w10="urn:schemas-microsoft-com:office:word" xmlns:w="http://schemas.openxmlformats.org/wordprocessingml/2006/main" xmlns:w14="http://schemas.microsoft.com/office/word/2010/wordml" xmlns:w15="http://schemas.microsoft.com/office/word/2012/wordml" xmlns:wpg="http://schemas.microsoft.com/office/word/2010/wordprocessingGroup" xmlns:wpi="http://schemas.microsoft.com/office/word/2010/wordprocessingInk" xmlns:wne="http://schemas.microsoft.com/office/word/2006/wordml" xmlns:wps="http://schemas.microsoft.com/office/word/2010/wordprocessingShape" mc:Ignorable="w14 w15 wp14">
+  <w:abstractNum w:abstractNumId="0" w15:restartNumberingAfterBreak="0">
     <w:nsid w:val="3F2540C0"/>
     <w:multiLevelType w:val="hybridMultilevel"/>
     <w:tmpl w:val="97565494"/>
@@ -6197,7 +6766,7 @@
       </w:rPr>
     </w:lvl>
   </w:abstractNum>
-  <w:abstractNum w:abstractNumId="1">
+  <w:abstractNum w:abstractNumId="1" w15:restartNumberingAfterBreak="0">
     <w:nsid w:val="458D69A8"/>
     <w:multiLevelType w:val="multilevel"/>
     <w:tmpl w:val="305CB01A"/>
@@ -6310,7 +6879,7 @@
       </w:rPr>
     </w:lvl>
   </w:abstractNum>
-  <w:abstractNum w:abstractNumId="2">
+  <w:abstractNum w:abstractNumId="2" w15:restartNumberingAfterBreak="0">
     <w:nsid w:val="4908031C"/>
     <w:multiLevelType w:val="hybridMultilevel"/>
     <w:tmpl w:val="E2AC5DD2"/>
@@ -6436,7 +7005,7 @@
 </file>
 
 <file path=word/styles.xml><?xml version="1.0" encoding="utf-8"?>
-<w:styles xmlns:mc="http://schemas.openxmlformats.org/markup-compatibility/2006" xmlns:r="http://schemas.openxmlformats.org/officeDocument/2006/relationships" xmlns:w="http://schemas.openxmlformats.org/wordprocessingml/2006/main" xmlns:w14="http://schemas.microsoft.com/office/word/2010/wordml" mc:Ignorable="w14">
+<w:styles xmlns:mc="http://schemas.openxmlformats.org/markup-compatibility/2006" xmlns:r="http://schemas.openxmlformats.org/officeDocument/2006/relationships" xmlns:w="http://schemas.openxmlformats.org/wordprocessingml/2006/main" xmlns:w14="http://schemas.microsoft.com/office/word/2010/wordml" xmlns:w15="http://schemas.microsoft.com/office/word/2012/wordml" mc:Ignorable="w14 w15">
   <w:docDefaults>
     <w:rPrDefault>
       <w:rPr>
@@ -6461,149 +7030,383 @@
       </w:pPr>
     </w:pPrDefault>
   </w:docDefaults>
-  <w:latentStyles w:defLockedState="0" w:defUIPriority="99" w:defSemiHidden="1" w:defUnhideWhenUsed="1" w:defQFormat="0" w:count="267">
-    <w:lsdException w:name="Normal" w:semiHidden="0" w:uiPriority="0" w:unhideWhenUsed="0" w:qFormat="1"/>
-    <w:lsdException w:name="heading 1" w:semiHidden="0" w:uiPriority="9" w:unhideWhenUsed="0" w:qFormat="1"/>
-    <w:lsdException w:name="heading 2" w:uiPriority="9" w:qFormat="1"/>
-    <w:lsdException w:name="heading 3" w:uiPriority="9" w:qFormat="1"/>
-    <w:lsdException w:name="heading 4" w:uiPriority="9" w:qFormat="1"/>
-    <w:lsdException w:name="heading 5" w:uiPriority="9" w:qFormat="1"/>
-    <w:lsdException w:name="heading 6" w:uiPriority="9" w:qFormat="1"/>
-    <w:lsdException w:name="heading 7" w:uiPriority="9" w:qFormat="1"/>
-    <w:lsdException w:name="heading 8" w:uiPriority="9" w:qFormat="1"/>
-    <w:lsdException w:name="heading 9" w:uiPriority="9" w:qFormat="1"/>
-    <w:lsdException w:name="toc 1" w:uiPriority="39"/>
-    <w:lsdException w:name="toc 2" w:uiPriority="39"/>
-    <w:lsdException w:name="toc 3" w:uiPriority="39"/>
-    <w:lsdException w:name="toc 4" w:uiPriority="39"/>
-    <w:lsdException w:name="toc 5" w:uiPriority="39"/>
-    <w:lsdException w:name="toc 6" w:uiPriority="39"/>
-    <w:lsdException w:name="toc 7" w:uiPriority="39"/>
-    <w:lsdException w:name="toc 8" w:uiPriority="39"/>
-    <w:lsdException w:name="toc 9" w:uiPriority="39"/>
-    <w:lsdException w:name="caption" w:uiPriority="35" w:qFormat="1"/>
-    <w:lsdException w:name="Title" w:semiHidden="0" w:uiPriority="10" w:unhideWhenUsed="0" w:qFormat="1"/>
-    <w:lsdException w:name="Default Paragraph Font" w:uiPriority="1"/>
-    <w:lsdException w:name="Subtitle" w:semiHidden="0" w:uiPriority="11" w:unhideWhenUsed="0" w:qFormat="1"/>
-    <w:lsdException w:name="Strong" w:semiHidden="0" w:uiPriority="22" w:unhideWhenUsed="0" w:qFormat="1"/>
-    <w:lsdException w:name="Emphasis" w:semiHidden="0" w:uiPriority="20" w:unhideWhenUsed="0" w:qFormat="1"/>
-    <w:lsdException w:name="Table Grid" w:semiHidden="0" w:uiPriority="59" w:unhideWhenUsed="0"/>
-    <w:lsdException w:name="Placeholder Text" w:unhideWhenUsed="0"/>
-    <w:lsdException w:name="No Spacing" w:semiHidden="0" w:uiPriority="1" w:unhideWhenUsed="0" w:qFormat="1"/>
-    <w:lsdException w:name="Light Shading" w:semiHidden="0" w:uiPriority="60" w:unhideWhenUsed="0"/>
-    <w:lsdException w:name="Light List" w:semiHidden="0" w:uiPriority="61" w:unhideWhenUsed="0"/>
-    <w:lsdException w:name="Light Grid" w:semiHidden="0" w:uiPriority="62" w:unhideWhenUsed="0"/>
-    <w:lsdException w:name="Medium Shading 1" w:semiHidden="0" w:uiPriority="63" w:unhideWhenUsed="0"/>
-    <w:lsdException w:name="Medium Shading 2" w:semiHidden="0" w:uiPriority="64" w:unhideWhenUsed="0"/>
-    <w:lsdException w:name="Medium List 1" w:semiHidden="0" w:uiPriority="65" w:unhideWhenUsed="0"/>
-    <w:lsdException w:name="Medium List 2" w:semiHidden="0" w:uiPriority="66" w:unhideWhenUsed="0"/>
-    <w:lsdException w:name="Medium Grid 1" w:semiHidden="0" w:uiPriority="67" w:unhideWhenUsed="0"/>
-    <w:lsdException w:name="Medium Grid 2" w:semiHidden="0" w:uiPriority="68" w:unhideWhenUsed="0"/>
-    <w:lsdException w:name="Medium Grid 3" w:semiHidden="0" w:uiPriority="69" w:unhideWhenUsed="0"/>
-    <w:lsdException w:name="Dark List" w:semiHidden="0" w:uiPriority="70" w:unhideWhenUsed="0"/>
-    <w:lsdException w:name="Colorful Shading" w:semiHidden="0" w:uiPriority="71" w:unhideWhenUsed="0"/>
-    <w:lsdException w:name="Colorful List" w:semiHidden="0" w:uiPriority="72" w:unhideWhenUsed="0"/>
-    <w:lsdException w:name="Colorful Grid" w:semiHidden="0" w:uiPriority="73" w:unhideWhenUsed="0"/>
-    <w:lsdException w:name="Light Shading Accent 1" w:semiHidden="0" w:uiPriority="60" w:unhideWhenUsed="0"/>
-    <w:lsdException w:name="Light List Accent 1" w:semiHidden="0" w:uiPriority="61" w:unhideWhenUsed="0"/>
-    <w:lsdException w:name="Light Grid Accent 1" w:semiHidden="0" w:uiPriority="62" w:unhideWhenUsed="0"/>
-    <w:lsdException w:name="Medium Shading 1 Accent 1" w:semiHidden="0" w:uiPriority="63" w:unhideWhenUsed="0"/>
-    <w:lsdException w:name="Medium Shading 2 Accent 1" w:semiHidden="0" w:uiPriority="64" w:unhideWhenUsed="0"/>
-    <w:lsdException w:name="Medium List 1 Accent 1" w:semiHidden="0" w:uiPriority="65" w:unhideWhenUsed="0"/>
-    <w:lsdException w:name="Revision" w:unhideWhenUsed="0"/>
-    <w:lsdException w:name="List Paragraph" w:semiHidden="0" w:uiPriority="34" w:unhideWhenUsed="0" w:qFormat="1"/>
-    <w:lsdException w:name="Quote" w:semiHidden="0" w:uiPriority="29" w:unhideWhenUsed="0" w:qFormat="1"/>
-    <w:lsdException w:name="Intense Quote" w:semiHidden="0" w:uiPriority="30" w:unhideWhenUsed="0" w:qFormat="1"/>
-    <w:lsdException w:name="Medium List 2 Accent 1" w:semiHidden="0" w:uiPriority="66" w:unhideWhenUsed="0"/>
-    <w:lsdException w:name="Medium Grid 1 Accent 1" w:semiHidden="0" w:uiPriority="67" w:unhideWhenUsed="0"/>
-    <w:lsdException w:name="Medium Grid 2 Accent 1" w:semiHidden="0" w:uiPriority="68" w:unhideWhenUsed="0"/>
-    <w:lsdException w:name="Medium Grid 3 Accent 1" w:semiHidden="0" w:uiPriority="69" w:unhideWhenUsed="0"/>
-    <w:lsdException w:name="Dark List Accent 1" w:semiHidden="0" w:uiPriority="70" w:unhideWhenUsed="0"/>
-    <w:lsdException w:name="Colorful Shading Accent 1" w:semiHidden="0" w:uiPriority="71" w:unhideWhenUsed="0"/>
-    <w:lsdException w:name="Colorful List Accent 1" w:semiHidden="0" w:uiPriority="72" w:unhideWhenUsed="0"/>
-    <w:lsdException w:name="Colorful Grid Accent 1" w:semiHidden="0" w:uiPriority="73" w:unhideWhenUsed="0"/>
-    <w:lsdException w:name="Light Shading Accent 2" w:semiHidden="0" w:uiPriority="60" w:unhideWhenUsed="0"/>
-    <w:lsdException w:name="Light List Accent 2" w:semiHidden="0" w:uiPriority="61" w:unhideWhenUsed="0"/>
-    <w:lsdException w:name="Light Grid Accent 2" w:semiHidden="0" w:uiPriority="62" w:unhideWhenUsed="0"/>
-    <w:lsdException w:name="Medium Shading 1 Accent 2" w:semiHidden="0" w:uiPriority="63" w:unhideWhenUsed="0"/>
-    <w:lsdException w:name="Medium Shading 2 Accent 2" w:semiHidden="0" w:uiPriority="64" w:unhideWhenUsed="0"/>
-    <w:lsdException w:name="Medium List 1 Accent 2" w:semiHidden="0" w:uiPriority="65" w:unhideWhenUsed="0"/>
-    <w:lsdException w:name="Medium List 2 Accent 2" w:semiHidden="0" w:uiPriority="66" w:unhideWhenUsed="0"/>
-    <w:lsdException w:name="Medium Grid 1 Accent 2" w:semiHidden="0" w:uiPriority="67" w:unhideWhenUsed="0"/>
-    <w:lsdException w:name="Medium Grid 2 Accent 2" w:semiHidden="0" w:uiPriority="68" w:unhideWhenUsed="0"/>
-    <w:lsdException w:name="Medium Grid 3 Accent 2" w:semiHidden="0" w:uiPriority="69" w:unhideWhenUsed="0"/>
-    <w:lsdException w:name="Dark List Accent 2" w:semiHidden="0" w:uiPriority="70" w:unhideWhenUsed="0"/>
-    <w:lsdException w:name="Colorful Shading Accent 2" w:semiHidden="0" w:uiPriority="71" w:unhideWhenUsed="0"/>
-    <w:lsdException w:name="Colorful List Accent 2" w:semiHidden="0" w:uiPriority="72" w:unhideWhenUsed="0"/>
-    <w:lsdException w:name="Colorful Grid Accent 2" w:semiHidden="0" w:uiPriority="73" w:unhideWhenUsed="0"/>
-    <w:lsdException w:name="Light Shading Accent 3" w:semiHidden="0" w:uiPriority="60" w:unhideWhenUsed="0"/>
-    <w:lsdException w:name="Light List Accent 3" w:semiHidden="0" w:uiPriority="61" w:unhideWhenUsed="0"/>
-    <w:lsdException w:name="Light Grid Accent 3" w:semiHidden="0" w:uiPriority="62" w:unhideWhenUsed="0"/>
-    <w:lsdException w:name="Medium Shading 1 Accent 3" w:semiHidden="0" w:uiPriority="63" w:unhideWhenUsed="0"/>
-    <w:lsdException w:name="Medium Shading 2 Accent 3" w:semiHidden="0" w:uiPriority="64" w:unhideWhenUsed="0"/>
-    <w:lsdException w:name="Medium List 1 Accent 3" w:semiHidden="0" w:uiPriority="65" w:unhideWhenUsed="0"/>
-    <w:lsdException w:name="Medium List 2 Accent 3" w:semiHidden="0" w:uiPriority="66" w:unhideWhenUsed="0"/>
-    <w:lsdException w:name="Medium Grid 1 Accent 3" w:semiHidden="0" w:uiPriority="67" w:unhideWhenUsed="0"/>
-    <w:lsdException w:name="Medium Grid 2 Accent 3" w:semiHidden="0" w:uiPriority="68" w:unhideWhenUsed="0"/>
-    <w:lsdException w:name="Medium Grid 3 Accent 3" w:semiHidden="0" w:uiPriority="69" w:unhideWhenUsed="0"/>
-    <w:lsdException w:name="Dark List Accent 3" w:semiHidden="0" w:uiPriority="70" w:unhideWhenUsed="0"/>
-    <w:lsdException w:name="Colorful Shading Accent 3" w:semiHidden="0" w:uiPriority="71" w:unhideWhenUsed="0"/>
-    <w:lsdException w:name="Colorful List Accent 3" w:semiHidden="0" w:uiPriority="72" w:unhideWhenUsed="0"/>
-    <w:lsdException w:name="Colorful Grid Accent 3" w:semiHidden="0" w:uiPriority="73" w:unhideWhenUsed="0"/>
-    <w:lsdException w:name="Light Shading Accent 4" w:semiHidden="0" w:uiPriority="60" w:unhideWhenUsed="0"/>
-    <w:lsdException w:name="Light List Accent 4" w:semiHidden="0" w:uiPriority="61" w:unhideWhenUsed="0"/>
-    <w:lsdException w:name="Light Grid Accent 4" w:semiHidden="0" w:uiPriority="62" w:unhideWhenUsed="0"/>
-    <w:lsdException w:name="Medium Shading 1 Accent 4" w:semiHidden="0" w:uiPriority="63" w:unhideWhenUsed="0"/>
-    <w:lsdException w:name="Medium Shading 2 Accent 4" w:semiHidden="0" w:uiPriority="64" w:unhideWhenUsed="0"/>
-    <w:lsdException w:name="Medium List 1 Accent 4" w:semiHidden="0" w:uiPriority="65" w:unhideWhenUsed="0"/>
-    <w:lsdException w:name="Medium List 2 Accent 4" w:semiHidden="0" w:uiPriority="66" w:unhideWhenUsed="0"/>
-    <w:lsdException w:name="Medium Grid 1 Accent 4" w:semiHidden="0" w:uiPriority="67" w:unhideWhenUsed="0"/>
-    <w:lsdException w:name="Medium Grid 2 Accent 4" w:semiHidden="0" w:uiPriority="68" w:unhideWhenUsed="0"/>
-    <w:lsdException w:name="Medium Grid 3 Accent 4" w:semiHidden="0" w:uiPriority="69" w:unhideWhenUsed="0"/>
-    <w:lsdException w:name="Dark List Accent 4" w:semiHidden="0" w:uiPriority="70" w:unhideWhenUsed="0"/>
-    <w:lsdException w:name="Colorful Shading Accent 4" w:semiHidden="0" w:uiPriority="71" w:unhideWhenUsed="0"/>
-    <w:lsdException w:name="Colorful List Accent 4" w:semiHidden="0" w:uiPriority="72" w:unhideWhenUsed="0"/>
-    <w:lsdException w:name="Colorful Grid Accent 4" w:semiHidden="0" w:uiPriority="73" w:unhideWhenUsed="0"/>
-    <w:lsdException w:name="Light Shading Accent 5" w:semiHidden="0" w:uiPriority="60" w:unhideWhenUsed="0"/>
-    <w:lsdException w:name="Light List Accent 5" w:semiHidden="0" w:uiPriority="61" w:unhideWhenUsed="0"/>
-    <w:lsdException w:name="Light Grid Accent 5" w:semiHidden="0" w:uiPriority="62" w:unhideWhenUsed="0"/>
-    <w:lsdException w:name="Medium Shading 1 Accent 5" w:semiHidden="0" w:uiPriority="63" w:unhideWhenUsed="0"/>
-    <w:lsdException w:name="Medium Shading 2 Accent 5" w:semiHidden="0" w:uiPriority="64" w:unhideWhenUsed="0"/>
-    <w:lsdException w:name="Medium List 1 Accent 5" w:semiHidden="0" w:uiPriority="65" w:unhideWhenUsed="0"/>
-    <w:lsdException w:name="Medium List 2 Accent 5" w:semiHidden="0" w:uiPriority="66" w:unhideWhenUsed="0"/>
-    <w:lsdException w:name="Medium Grid 1 Accent 5" w:semiHidden="0" w:uiPriority="67" w:unhideWhenUsed="0"/>
-    <w:lsdException w:name="Medium Grid 2 Accent 5" w:semiHidden="0" w:uiPriority="68" w:unhideWhenUsed="0"/>
-    <w:lsdException w:name="Medium Grid 3 Accent 5" w:semiHidden="0" w:uiPriority="69" w:unhideWhenUsed="0"/>
-    <w:lsdException w:name="Dark List Accent 5" w:semiHidden="0" w:uiPriority="70" w:unhideWhenUsed="0"/>
-    <w:lsdException w:name="Colorful Shading Accent 5" w:semiHidden="0" w:uiPriority="71" w:unhideWhenUsed="0"/>
-    <w:lsdException w:name="Colorful List Accent 5" w:semiHidden="0" w:uiPriority="72" w:unhideWhenUsed="0"/>
-    <w:lsdException w:name="Colorful Grid Accent 5" w:semiHidden="0" w:uiPriority="73" w:unhideWhenUsed="0"/>
-    <w:lsdException w:name="Light Shading Accent 6" w:semiHidden="0" w:uiPriority="60" w:unhideWhenUsed="0"/>
-    <w:lsdException w:name="Light List Accent 6" w:semiHidden="0" w:uiPriority="61" w:unhideWhenUsed="0"/>
-    <w:lsdException w:name="Light Grid Accent 6" w:semiHidden="0" w:uiPriority="62" w:unhideWhenUsed="0"/>
-    <w:lsdException w:name="Medium Shading 1 Accent 6" w:semiHidden="0" w:uiPriority="63" w:unhideWhenUsed="0"/>
-    <w:lsdException w:name="Medium Shading 2 Accent 6" w:semiHidden="0" w:uiPriority="64" w:unhideWhenUsed="0"/>
-    <w:lsdException w:name="Medium List 1 Accent 6" w:semiHidden="0" w:uiPriority="65" w:unhideWhenUsed="0"/>
-    <w:lsdException w:name="Medium List 2 Accent 6" w:semiHidden="0" w:uiPriority="66" w:unhideWhenUsed="0"/>
-    <w:lsdException w:name="Medium Grid 1 Accent 6" w:semiHidden="0" w:uiPriority="67" w:unhideWhenUsed="0"/>
-    <w:lsdException w:name="Medium Grid 2 Accent 6" w:semiHidden="0" w:uiPriority="68" w:unhideWhenUsed="0"/>
-    <w:lsdException w:name="Medium Grid 3 Accent 6" w:semiHidden="0" w:uiPriority="69" w:unhideWhenUsed="0"/>
-    <w:lsdException w:name="Dark List Accent 6" w:semiHidden="0" w:uiPriority="70" w:unhideWhenUsed="0"/>
-    <w:lsdException w:name="Colorful Shading Accent 6" w:semiHidden="0" w:uiPriority="71" w:unhideWhenUsed="0"/>
-    <w:lsdException w:name="Colorful List Accent 6" w:semiHidden="0" w:uiPriority="72" w:unhideWhenUsed="0"/>
-    <w:lsdException w:name="Colorful Grid Accent 6" w:semiHidden="0" w:uiPriority="73" w:unhideWhenUsed="0"/>
-    <w:lsdException w:name="Subtle Emphasis" w:semiHidden="0" w:uiPriority="19" w:unhideWhenUsed="0" w:qFormat="1"/>
-    <w:lsdException w:name="Intense Emphasis" w:semiHidden="0" w:uiPriority="21" w:unhideWhenUsed="0" w:qFormat="1"/>
-    <w:lsdException w:name="Subtle Reference" w:semiHidden="0" w:uiPriority="31" w:unhideWhenUsed="0" w:qFormat="1"/>
-    <w:lsdException w:name="Intense Reference" w:semiHidden="0" w:uiPriority="32" w:unhideWhenUsed="0" w:qFormat="1"/>
-    <w:lsdException w:name="Book Title" w:semiHidden="0" w:uiPriority="33" w:unhideWhenUsed="0" w:qFormat="1"/>
-    <w:lsdException w:name="Bibliography" w:uiPriority="37"/>
-    <w:lsdException w:name="TOC Heading" w:uiPriority="39" w:qFormat="1"/>
+  <w:latentStyles w:defLockedState="0" w:defUIPriority="99" w:defSemiHidden="0" w:defUnhideWhenUsed="0" w:defQFormat="0" w:count="371">
+    <w:lsdException w:name="Normal" w:uiPriority="0" w:qFormat="1"/>
+    <w:lsdException w:name="heading 1" w:uiPriority="9" w:qFormat="1"/>
+    <w:lsdException w:name="heading 2" w:semiHidden="1" w:uiPriority="9" w:unhideWhenUsed="1" w:qFormat="1"/>
+    <w:lsdException w:name="heading 3" w:semiHidden="1" w:uiPriority="9" w:unhideWhenUsed="1" w:qFormat="1"/>
+    <w:lsdException w:name="heading 4" w:semiHidden="1" w:uiPriority="9" w:unhideWhenUsed="1" w:qFormat="1"/>
+    <w:lsdException w:name="heading 5" w:semiHidden="1" w:uiPriority="9" w:unhideWhenUsed="1" w:qFormat="1"/>
+    <w:lsdException w:name="heading 6" w:semiHidden="1" w:uiPriority="9" w:unhideWhenUsed="1" w:qFormat="1"/>
+    <w:lsdException w:name="heading 7" w:semiHidden="1" w:uiPriority="9" w:unhideWhenUsed="1" w:qFormat="1"/>
+    <w:lsdException w:name="heading 8" w:semiHidden="1" w:uiPriority="9" w:unhideWhenUsed="1" w:qFormat="1"/>
+    <w:lsdException w:name="heading 9" w:semiHidden="1" w:uiPriority="9" w:unhideWhenUsed="1" w:qFormat="1"/>
+    <w:lsdException w:name="index 1" w:semiHidden="1" w:unhideWhenUsed="1"/>
+    <w:lsdException w:name="index 2" w:semiHidden="1" w:unhideWhenUsed="1"/>
+    <w:lsdException w:name="index 3" w:semiHidden="1" w:unhideWhenUsed="1"/>
+    <w:lsdException w:name="index 4" w:semiHidden="1" w:unhideWhenUsed="1"/>
+    <w:lsdException w:name="index 5" w:semiHidden="1" w:unhideWhenUsed="1"/>
+    <w:lsdException w:name="index 6" w:semiHidden="1" w:unhideWhenUsed="1"/>
+    <w:lsdException w:name="index 7" w:semiHidden="1" w:unhideWhenUsed="1"/>
+    <w:lsdException w:name="index 8" w:semiHidden="1" w:unhideWhenUsed="1"/>
+    <w:lsdException w:name="index 9" w:semiHidden="1" w:unhideWhenUsed="1"/>
+    <w:lsdException w:name="toc 1" w:semiHidden="1" w:uiPriority="39" w:unhideWhenUsed="1"/>
+    <w:lsdException w:name="toc 2" w:semiHidden="1" w:uiPriority="39" w:unhideWhenUsed="1"/>
+    <w:lsdException w:name="toc 3" w:semiHidden="1" w:uiPriority="39" w:unhideWhenUsed="1"/>
+    <w:lsdException w:name="toc 4" w:semiHidden="1" w:uiPriority="39" w:unhideWhenUsed="1"/>
+    <w:lsdException w:name="toc 5" w:semiHidden="1" w:uiPriority="39" w:unhideWhenUsed="1"/>
+    <w:lsdException w:name="toc 6" w:semiHidden="1" w:uiPriority="39" w:unhideWhenUsed="1"/>
+    <w:lsdException w:name="toc 7" w:semiHidden="1" w:uiPriority="39" w:unhideWhenUsed="1"/>
+    <w:lsdException w:name="toc 8" w:semiHidden="1" w:uiPriority="39" w:unhideWhenUsed="1"/>
+    <w:lsdException w:name="toc 9" w:semiHidden="1" w:uiPriority="39" w:unhideWhenUsed="1"/>
+    <w:lsdException w:name="Normal Indent" w:semiHidden="1" w:unhideWhenUsed="1"/>
+    <w:lsdException w:name="footnote text" w:semiHidden="1" w:unhideWhenUsed="1"/>
+    <w:lsdException w:name="annotation text" w:semiHidden="1" w:unhideWhenUsed="1"/>
+    <w:lsdException w:name="header" w:semiHidden="1" w:unhideWhenUsed="1"/>
+    <w:lsdException w:name="footer" w:semiHidden="1" w:unhideWhenUsed="1"/>
+    <w:lsdException w:name="index heading" w:semiHidden="1" w:unhideWhenUsed="1"/>
+    <w:lsdException w:name="caption" w:semiHidden="1" w:uiPriority="35" w:unhideWhenUsed="1" w:qFormat="1"/>
+    <w:lsdException w:name="table of figures" w:semiHidden="1" w:unhideWhenUsed="1"/>
+    <w:lsdException w:name="envelope address" w:semiHidden="1" w:unhideWhenUsed="1"/>
+    <w:lsdException w:name="envelope return" w:semiHidden="1" w:unhideWhenUsed="1"/>
+    <w:lsdException w:name="footnote reference" w:semiHidden="1" w:unhideWhenUsed="1"/>
+    <w:lsdException w:name="annotation reference" w:semiHidden="1" w:unhideWhenUsed="1"/>
+    <w:lsdException w:name="line number" w:semiHidden="1" w:unhideWhenUsed="1"/>
+    <w:lsdException w:name="page number" w:semiHidden="1" w:unhideWhenUsed="1"/>
+    <w:lsdException w:name="endnote reference" w:semiHidden="1" w:unhideWhenUsed="1"/>
+    <w:lsdException w:name="endnote text" w:semiHidden="1" w:unhideWhenUsed="1"/>
+    <w:lsdException w:name="table of authorities" w:semiHidden="1" w:unhideWhenUsed="1"/>
+    <w:lsdException w:name="macro" w:semiHidden="1" w:unhideWhenUsed="1"/>
+    <w:lsdException w:name="toa heading" w:semiHidden="1" w:unhideWhenUsed="1"/>
+    <w:lsdException w:name="List" w:semiHidden="1" w:unhideWhenUsed="1"/>
+    <w:lsdException w:name="List Bullet" w:semiHidden="1" w:unhideWhenUsed="1"/>
+    <w:lsdException w:name="List Number" w:semiHidden="1" w:unhideWhenUsed="1"/>
+    <w:lsdException w:name="List 2" w:semiHidden="1" w:unhideWhenUsed="1"/>
+    <w:lsdException w:name="List 3" w:semiHidden="1" w:unhideWhenUsed="1"/>
+    <w:lsdException w:name="List 4" w:semiHidden="1" w:unhideWhenUsed="1"/>
+    <w:lsdException w:name="List 5" w:semiHidden="1" w:unhideWhenUsed="1"/>
+    <w:lsdException w:name="List Bullet 2" w:semiHidden="1" w:unhideWhenUsed="1"/>
+    <w:lsdException w:name="List Bullet 3" w:semiHidden="1" w:unhideWhenUsed="1"/>
+    <w:lsdException w:name="List Bullet 4" w:semiHidden="1" w:unhideWhenUsed="1"/>
+    <w:lsdException w:name="List Bullet 5" w:semiHidden="1" w:unhideWhenUsed="1"/>
+    <w:lsdException w:name="List Number 2" w:semiHidden="1" w:unhideWhenUsed="1"/>
+    <w:lsdException w:name="List Number 3" w:semiHidden="1" w:unhideWhenUsed="1"/>
+    <w:lsdException w:name="List Number 4" w:semiHidden="1" w:unhideWhenUsed="1"/>
+    <w:lsdException w:name="List Number 5" w:semiHidden="1" w:unhideWhenUsed="1"/>
+    <w:lsdException w:name="Title" w:uiPriority="10" w:qFormat="1"/>
+    <w:lsdException w:name="Closing" w:semiHidden="1" w:unhideWhenUsed="1"/>
+    <w:lsdException w:name="Signature" w:semiHidden="1" w:unhideWhenUsed="1"/>
+    <w:lsdException w:name="Default Paragraph Font" w:semiHidden="1" w:uiPriority="1" w:unhideWhenUsed="1"/>
+    <w:lsdException w:name="Body Text" w:semiHidden="1" w:unhideWhenUsed="1"/>
+    <w:lsdException w:name="Body Text Indent" w:semiHidden="1" w:unhideWhenUsed="1"/>
+    <w:lsdException w:name="List Continue" w:semiHidden="1" w:unhideWhenUsed="1"/>
+    <w:lsdException w:name="List Continue 2" w:semiHidden="1" w:unhideWhenUsed="1"/>
+    <w:lsdException w:name="List Continue 3" w:semiHidden="1" w:unhideWhenUsed="1"/>
+    <w:lsdException w:name="List Continue 4" w:semiHidden="1" w:unhideWhenUsed="1"/>
+    <w:lsdException w:name="List Continue 5" w:semiHidden="1" w:unhideWhenUsed="1"/>
+    <w:lsdException w:name="Message Header" w:semiHidden="1" w:unhideWhenUsed="1"/>
+    <w:lsdException w:name="Subtitle" w:uiPriority="11" w:qFormat="1"/>
+    <w:lsdException w:name="Salutation" w:semiHidden="1" w:unhideWhenUsed="1"/>
+    <w:lsdException w:name="Date" w:semiHidden="1" w:unhideWhenUsed="1"/>
+    <w:lsdException w:name="Body Text First Indent" w:semiHidden="1" w:unhideWhenUsed="1"/>
+    <w:lsdException w:name="Body Text First Indent 2" w:semiHidden="1" w:unhideWhenUsed="1"/>
+    <w:lsdException w:name="Note Heading" w:semiHidden="1" w:unhideWhenUsed="1"/>
+    <w:lsdException w:name="Body Text 2" w:semiHidden="1" w:unhideWhenUsed="1"/>
+    <w:lsdException w:name="Body Text 3" w:semiHidden="1" w:unhideWhenUsed="1"/>
+    <w:lsdException w:name="Body Text Indent 2" w:semiHidden="1" w:unhideWhenUsed="1"/>
+    <w:lsdException w:name="Body Text Indent 3" w:semiHidden="1" w:unhideWhenUsed="1"/>
+    <w:lsdException w:name="Block Text" w:semiHidden="1" w:unhideWhenUsed="1"/>
+    <w:lsdException w:name="Hyperlink" w:semiHidden="1" w:unhideWhenUsed="1"/>
+    <w:lsdException w:name="FollowedHyperlink" w:semiHidden="1" w:unhideWhenUsed="1"/>
+    <w:lsdException w:name="Strong" w:uiPriority="22" w:qFormat="1"/>
+    <w:lsdException w:name="Emphasis" w:uiPriority="20" w:qFormat="1"/>
+    <w:lsdException w:name="Document Map" w:semiHidden="1" w:unhideWhenUsed="1"/>
+    <w:lsdException w:name="Plain Text" w:semiHidden="1" w:unhideWhenUsed="1"/>
+    <w:lsdException w:name="E-mail Signature" w:semiHidden="1" w:unhideWhenUsed="1"/>
+    <w:lsdException w:name="HTML Top of Form" w:semiHidden="1" w:unhideWhenUsed="1"/>
+    <w:lsdException w:name="HTML Bottom of Form" w:semiHidden="1" w:unhideWhenUsed="1"/>
+    <w:lsdException w:name="Normal (Web)" w:semiHidden="1" w:unhideWhenUsed="1"/>
+    <w:lsdException w:name="HTML Acronym" w:semiHidden="1" w:unhideWhenUsed="1"/>
+    <w:lsdException w:name="HTML Address" w:semiHidden="1" w:unhideWhenUsed="1"/>
+    <w:lsdException w:name="HTML Cite" w:semiHidden="1" w:unhideWhenUsed="1"/>
+    <w:lsdException w:name="HTML Code" w:semiHidden="1" w:unhideWhenUsed="1"/>
+    <w:lsdException w:name="HTML Definition" w:semiHidden="1" w:unhideWhenUsed="1"/>
+    <w:lsdException w:name="HTML Keyboard" w:semiHidden="1" w:unhideWhenUsed="1"/>
+    <w:lsdException w:name="HTML Preformatted" w:semiHidden="1" w:unhideWhenUsed="1"/>
+    <w:lsdException w:name="HTML Sample" w:semiHidden="1" w:unhideWhenUsed="1"/>
+    <w:lsdException w:name="HTML Typewriter" w:semiHidden="1" w:unhideWhenUsed="1"/>
+    <w:lsdException w:name="HTML Variable" w:semiHidden="1" w:unhideWhenUsed="1"/>
+    <w:lsdException w:name="Normal Table" w:semiHidden="1" w:unhideWhenUsed="1"/>
+    <w:lsdException w:name="annotation subject" w:semiHidden="1" w:unhideWhenUsed="1"/>
+    <w:lsdException w:name="No List" w:semiHidden="1" w:unhideWhenUsed="1"/>
+    <w:lsdException w:name="Outline List 1" w:semiHidden="1" w:unhideWhenUsed="1"/>
+    <w:lsdException w:name="Outline List 2" w:semiHidden="1" w:unhideWhenUsed="1"/>
+    <w:lsdException w:name="Outline List 3" w:semiHidden="1" w:unhideWhenUsed="1"/>
+    <w:lsdException w:name="Table Simple 1" w:semiHidden="1" w:unhideWhenUsed="1"/>
+    <w:lsdException w:name="Table Simple 2" w:semiHidden="1" w:unhideWhenUsed="1"/>
+    <w:lsdException w:name="Table Simple 3" w:semiHidden="1" w:unhideWhenUsed="1"/>
+    <w:lsdException w:name="Table Classic 1" w:semiHidden="1" w:unhideWhenUsed="1"/>
+    <w:lsdException w:name="Table Classic 2" w:semiHidden="1" w:unhideWhenUsed="1"/>
+    <w:lsdException w:name="Table Classic 3" w:semiHidden="1" w:unhideWhenUsed="1"/>
+    <w:lsdException w:name="Table Classic 4" w:semiHidden="1" w:unhideWhenUsed="1"/>
+    <w:lsdException w:name="Table Colorful 1" w:semiHidden="1" w:unhideWhenUsed="1"/>
+    <w:lsdException w:name="Table Colorful 2" w:semiHidden="1" w:unhideWhenUsed="1"/>
+    <w:lsdException w:name="Table Colorful 3" w:semiHidden="1" w:unhideWhenUsed="1"/>
+    <w:lsdException w:name="Table Columns 1" w:semiHidden="1" w:unhideWhenUsed="1"/>
+    <w:lsdException w:name="Table Columns 2" w:semiHidden="1" w:unhideWhenUsed="1"/>
+    <w:lsdException w:name="Table Columns 3" w:semiHidden="1" w:unhideWhenUsed="1"/>
+    <w:lsdException w:name="Table Columns 4" w:semiHidden="1" w:unhideWhenUsed="1"/>
+    <w:lsdException w:name="Table Columns 5" w:semiHidden="1" w:unhideWhenUsed="1"/>
+    <w:lsdException w:name="Table Grid 1" w:semiHidden="1" w:unhideWhenUsed="1"/>
+    <w:lsdException w:name="Table Grid 2" w:semiHidden="1" w:unhideWhenUsed="1"/>
+    <w:lsdException w:name="Table Grid 3" w:semiHidden="1" w:unhideWhenUsed="1"/>
+    <w:lsdException w:name="Table Grid 4" w:semiHidden="1" w:unhideWhenUsed="1"/>
+    <w:lsdException w:name="Table Grid 5" w:semiHidden="1" w:unhideWhenUsed="1"/>
+    <w:lsdException w:name="Table Grid 6" w:semiHidden="1" w:unhideWhenUsed="1"/>
+    <w:lsdException w:name="Table Grid 7" w:semiHidden="1" w:unhideWhenUsed="1"/>
+    <w:lsdException w:name="Table Grid 8" w:semiHidden="1" w:unhideWhenUsed="1"/>
+    <w:lsdException w:name="Table List 1" w:semiHidden="1" w:unhideWhenUsed="1"/>
+    <w:lsdException w:name="Table List 2" w:semiHidden="1" w:unhideWhenUsed="1"/>
+    <w:lsdException w:name="Table List 3" w:semiHidden="1" w:unhideWhenUsed="1"/>
+    <w:lsdException w:name="Table List 4" w:semiHidden="1" w:unhideWhenUsed="1"/>
+    <w:lsdException w:name="Table List 5" w:semiHidden="1" w:unhideWhenUsed="1"/>
+    <w:lsdException w:name="Table List 6" w:semiHidden="1" w:unhideWhenUsed="1"/>
+    <w:lsdException w:name="Table List 7" w:semiHidden="1" w:unhideWhenUsed="1"/>
+    <w:lsdException w:name="Table List 8" w:semiHidden="1" w:unhideWhenUsed="1"/>
+    <w:lsdException w:name="Table 3D effects 1" w:semiHidden="1" w:unhideWhenUsed="1"/>
+    <w:lsdException w:name="Table 3D effects 2" w:semiHidden="1" w:unhideWhenUsed="1"/>
+    <w:lsdException w:name="Table 3D effects 3" w:semiHidden="1" w:unhideWhenUsed="1"/>
+    <w:lsdException w:name="Table Contemporary" w:semiHidden="1" w:unhideWhenUsed="1"/>
+    <w:lsdException w:name="Table Elegant" w:semiHidden="1" w:unhideWhenUsed="1"/>
+    <w:lsdException w:name="Table Professional" w:semiHidden="1" w:unhideWhenUsed="1"/>
+    <w:lsdException w:name="Table Subtle 1" w:semiHidden="1" w:unhideWhenUsed="1"/>
+    <w:lsdException w:name="Table Subtle 2" w:semiHidden="1" w:unhideWhenUsed="1"/>
+    <w:lsdException w:name="Table Web 1" w:semiHidden="1" w:unhideWhenUsed="1"/>
+    <w:lsdException w:name="Table Web 2" w:semiHidden="1" w:unhideWhenUsed="1"/>
+    <w:lsdException w:name="Table Web 3" w:semiHidden="1" w:unhideWhenUsed="1"/>
+    <w:lsdException w:name="Balloon Text" w:semiHidden="1" w:unhideWhenUsed="1"/>
+    <w:lsdException w:name="Table Grid" w:uiPriority="59"/>
+    <w:lsdException w:name="Table Theme" w:semiHidden="1" w:unhideWhenUsed="1"/>
+    <w:lsdException w:name="Placeholder Text" w:semiHidden="1"/>
+    <w:lsdException w:name="No Spacing" w:uiPriority="1" w:qFormat="1"/>
+    <w:lsdException w:name="Light Shading" w:uiPriority="60"/>
+    <w:lsdException w:name="Light List" w:uiPriority="61"/>
+    <w:lsdException w:name="Light Grid" w:uiPriority="62"/>
+    <w:lsdException w:name="Medium Shading 1" w:uiPriority="63"/>
+    <w:lsdException w:name="Medium Shading 2" w:uiPriority="64"/>
+    <w:lsdException w:name="Medium List 1" w:uiPriority="65"/>
+    <w:lsdException w:name="Medium List 2" w:uiPriority="66"/>
+    <w:lsdException w:name="Medium Grid 1" w:uiPriority="67"/>
+    <w:lsdException w:name="Medium Grid 2" w:uiPriority="68"/>
+    <w:lsdException w:name="Medium Grid 3" w:uiPriority="69"/>
+    <w:lsdException w:name="Dark List" w:uiPriority="70"/>
+    <w:lsdException w:name="Colorful Shading" w:uiPriority="71"/>
+    <w:lsdException w:name="Colorful List" w:uiPriority="72"/>
+    <w:lsdException w:name="Colorful Grid" w:uiPriority="73"/>
+    <w:lsdException w:name="Light Shading Accent 1" w:uiPriority="60"/>
+    <w:lsdException w:name="Light List Accent 1" w:uiPriority="61"/>
+    <w:lsdException w:name="Light Grid Accent 1" w:uiPriority="62"/>
+    <w:lsdException w:name="Medium Shading 1 Accent 1" w:uiPriority="63"/>
+    <w:lsdException w:name="Medium Shading 2 Accent 1" w:uiPriority="64"/>
+    <w:lsdException w:name="Medium List 1 Accent 1" w:uiPriority="65"/>
+    <w:lsdException w:name="Revision" w:semiHidden="1"/>
+    <w:lsdException w:name="List Paragraph" w:uiPriority="34" w:qFormat="1"/>
+    <w:lsdException w:name="Quote" w:uiPriority="29" w:qFormat="1"/>
+    <w:lsdException w:name="Intense Quote" w:uiPriority="30" w:qFormat="1"/>
+    <w:lsdException w:name="Medium List 2 Accent 1" w:uiPriority="66"/>
+    <w:lsdException w:name="Medium Grid 1 Accent 1" w:uiPriority="67"/>
+    <w:lsdException w:name="Medium Grid 2 Accent 1" w:uiPriority="68"/>
+    <w:lsdException w:name="Medium Grid 3 Accent 1" w:uiPriority="69"/>
+    <w:lsdException w:name="Dark List Accent 1" w:uiPriority="70"/>
+    <w:lsdException w:name="Colorful Shading Accent 1" w:uiPriority="71"/>
+    <w:lsdException w:name="Colorful List Accent 1" w:uiPriority="72"/>
+    <w:lsdException w:name="Colorful Grid Accent 1" w:uiPriority="73"/>
+    <w:lsdException w:name="Light Shading Accent 2" w:uiPriority="60"/>
+    <w:lsdException w:name="Light List Accent 2" w:uiPriority="61"/>
+    <w:lsdException w:name="Light Grid Accent 2" w:uiPriority="62"/>
+    <w:lsdException w:name="Medium Shading 1 Accent 2" w:uiPriority="63"/>
+    <w:lsdException w:name="Medium Shading 2 Accent 2" w:uiPriority="64"/>
+    <w:lsdException w:name="Medium List 1 Accent 2" w:uiPriority="65"/>
+    <w:lsdException w:name="Medium List 2 Accent 2" w:uiPriority="66"/>
+    <w:lsdException w:name="Medium Grid 1 Accent 2" w:uiPriority="67"/>
+    <w:lsdException w:name="Medium Grid 2 Accent 2" w:uiPriority="68"/>
+    <w:lsdException w:name="Medium Grid 3 Accent 2" w:uiPriority="69"/>
+    <w:lsdException w:name="Dark List Accent 2" w:uiPriority="70"/>
+    <w:lsdException w:name="Colorful Shading Accent 2" w:uiPriority="71"/>
+    <w:lsdException w:name="Colorful List Accent 2" w:uiPriority="72"/>
+    <w:lsdException w:name="Colorful Grid Accent 2" w:uiPriority="73"/>
+    <w:lsdException w:name="Light Shading Accent 3" w:uiPriority="60"/>
+    <w:lsdException w:name="Light List Accent 3" w:uiPriority="61"/>
+    <w:lsdException w:name="Light Grid Accent 3" w:uiPriority="62"/>
+    <w:lsdException w:name="Medium Shading 1 Accent 3" w:uiPriority="63"/>
+    <w:lsdException w:name="Medium Shading 2 Accent 3" w:uiPriority="64"/>
+    <w:lsdException w:name="Medium List 1 Accent 3" w:uiPriority="65"/>
+    <w:lsdException w:name="Medium List 2 Accent 3" w:uiPriority="66"/>
+    <w:lsdException w:name="Medium Grid 1 Accent 3" w:uiPriority="67"/>
+    <w:lsdException w:name="Medium Grid 2 Accent 3" w:uiPriority="68"/>
+    <w:lsdException w:name="Medium Grid 3 Accent 3" w:uiPriority="69"/>
+    <w:lsdException w:name="Dark List Accent 3" w:uiPriority="70"/>
+    <w:lsdException w:name="Colorful Shading Accent 3" w:uiPriority="71"/>
+    <w:lsdException w:name="Colorful List Accent 3" w:uiPriority="72"/>
+    <w:lsdException w:name="Colorful Grid Accent 3" w:uiPriority="73"/>
+    <w:lsdException w:name="Light Shading Accent 4" w:uiPriority="60"/>
+    <w:lsdException w:name="Light List Accent 4" w:uiPriority="61"/>
+    <w:lsdException w:name="Light Grid Accent 4" w:uiPriority="62"/>
+    <w:lsdException w:name="Medium Shading 1 Accent 4" w:uiPriority="63"/>
+    <w:lsdException w:name="Medium Shading 2 Accent 4" w:uiPriority="64"/>
+    <w:lsdException w:name="Medium List 1 Accent 4" w:uiPriority="65"/>
+    <w:lsdException w:name="Medium List 2 Accent 4" w:uiPriority="66"/>
+    <w:lsdException w:name="Medium Grid 1 Accent 4" w:uiPriority="67"/>
+    <w:lsdException w:name="Medium Grid 2 Accent 4" w:uiPriority="68"/>
+    <w:lsdException w:name="Medium Grid 3 Accent 4" w:uiPriority="69"/>
+    <w:lsdException w:name="Dark List Accent 4" w:uiPriority="70"/>
+    <w:lsdException w:name="Colorful Shading Accent 4" w:uiPriority="71"/>
+    <w:lsdException w:name="Colorful List Accent 4" w:uiPriority="72"/>
+    <w:lsdException w:name="Colorful Grid Accent 4" w:uiPriority="73"/>
+    <w:lsdException w:name="Light Shading Accent 5" w:uiPriority="60"/>
+    <w:lsdException w:name="Light List Accent 5" w:uiPriority="61"/>
+    <w:lsdException w:name="Light Grid Accent 5" w:uiPriority="62"/>
+    <w:lsdException w:name="Medium Shading 1 Accent 5" w:uiPriority="63"/>
+    <w:lsdException w:name="Medium Shading 2 Accent 5" w:uiPriority="64"/>
+    <w:lsdException w:name="Medium List 1 Accent 5" w:uiPriority="65"/>
+    <w:lsdException w:name="Medium List 2 Accent 5" w:uiPriority="66"/>
+    <w:lsdException w:name="Medium Grid 1 Accent 5" w:uiPriority="67"/>
+    <w:lsdException w:name="Medium Grid 2 Accent 5" w:uiPriority="68"/>
+    <w:lsdException w:name="Medium Grid 3 Accent 5" w:uiPriority="69"/>
+    <w:lsdException w:name="Dark List Accent 5" w:uiPriority="70"/>
+    <w:lsdException w:name="Colorful Shading Accent 5" w:uiPriority="71"/>
+    <w:lsdException w:name="Colorful List Accent 5" w:uiPriority="72"/>
+    <w:lsdException w:name="Colorful Grid Accent 5" w:uiPriority="73"/>
+    <w:lsdException w:name="Light Shading Accent 6" w:uiPriority="60"/>
+    <w:lsdException w:name="Light List Accent 6" w:uiPriority="61"/>
+    <w:lsdException w:name="Light Grid Accent 6" w:uiPriority="62"/>
+    <w:lsdException w:name="Medium Shading 1 Accent 6" w:uiPriority="63"/>
+    <w:lsdException w:name="Medium Shading 2 Accent 6" w:uiPriority="64"/>
+    <w:lsdException w:name="Medium List 1 Accent 6" w:uiPriority="65"/>
+    <w:lsdException w:name="Medium List 2 Accent 6" w:uiPriority="66"/>
+    <w:lsdException w:name="Medium Grid 1 Accent 6" w:uiPriority="67"/>
+    <w:lsdException w:name="Medium Grid 2 Accent 6" w:uiPriority="68"/>
+    <w:lsdException w:name="Medium Grid 3 Accent 6" w:uiPriority="69"/>
+    <w:lsdException w:name="Dark List Accent 6" w:uiPriority="70"/>
+    <w:lsdException w:name="Colorful Shading Accent 6" w:uiPriority="71"/>
+    <w:lsdException w:name="Colorful List Accent 6" w:uiPriority="72"/>
+    <w:lsdException w:name="Colorful Grid Accent 6" w:uiPriority="73"/>
+    <w:lsdException w:name="Subtle Emphasis" w:uiPriority="19" w:qFormat="1"/>
+    <w:lsdException w:name="Intense Emphasis" w:uiPriority="21" w:qFormat="1"/>
+    <w:lsdException w:name="Subtle Reference" w:uiPriority="31" w:qFormat="1"/>
+    <w:lsdException w:name="Intense Reference" w:uiPriority="32" w:qFormat="1"/>
+    <w:lsdException w:name="Book Title" w:uiPriority="33" w:qFormat="1"/>
+    <w:lsdException w:name="Bibliography" w:semiHidden="1" w:uiPriority="37" w:unhideWhenUsed="1"/>
+    <w:lsdException w:name="TOC Heading" w:semiHidden="1" w:uiPriority="39" w:unhideWhenUsed="1" w:qFormat="1"/>
+    <w:lsdException w:name="Plain Table 1" w:uiPriority="41"/>
+    <w:lsdException w:name="Plain Table 2" w:uiPriority="42"/>
+    <w:lsdException w:name="Plain Table 3" w:uiPriority="43"/>
+    <w:lsdException w:name="Plain Table 4" w:uiPriority="44"/>
+    <w:lsdException w:name="Plain Table 5" w:uiPriority="45"/>
+    <w:lsdException w:name="Grid Table Light" w:uiPriority="40"/>
+    <w:lsdException w:name="Grid Table 1 Light" w:uiPriority="46"/>
+    <w:lsdException w:name="Grid Table 2" w:uiPriority="47"/>
+    <w:lsdException w:name="Grid Table 3" w:uiPriority="48"/>
+    <w:lsdException w:name="Grid Table 4" w:uiPriority="49"/>
+    <w:lsdException w:name="Grid Table 5 Dark" w:uiPriority="50"/>
+    <w:lsdException w:name="Grid Table 6 Colorful" w:uiPriority="51"/>
+    <w:lsdException w:name="Grid Table 7 Colorful" w:uiPriority="52"/>
+    <w:lsdException w:name="Grid Table 1 Light Accent 1" w:uiPriority="46"/>
+    <w:lsdException w:name="Grid Table 2 Accent 1" w:uiPriority="47"/>
+    <w:lsdException w:name="Grid Table 3 Accent 1" w:uiPriority="48"/>
+    <w:lsdException w:name="Grid Table 4 Accent 1" w:uiPriority="49"/>
+    <w:lsdException w:name="Grid Table 5 Dark Accent 1" w:uiPriority="50"/>
+    <w:lsdException w:name="Grid Table 6 Colorful Accent 1" w:uiPriority="51"/>
+    <w:lsdException w:name="Grid Table 7 Colorful Accent 1" w:uiPriority="52"/>
+    <w:lsdException w:name="Grid Table 1 Light Accent 2" w:uiPriority="46"/>
+    <w:lsdException w:name="Grid Table 2 Accent 2" w:uiPriority="47"/>
+    <w:lsdException w:name="Grid Table 3 Accent 2" w:uiPriority="48"/>
+    <w:lsdException w:name="Grid Table 4 Accent 2" w:uiPriority="49"/>
+    <w:lsdException w:name="Grid Table 5 Dark Accent 2" w:uiPriority="50"/>
+    <w:lsdException w:name="Grid Table 6 Colorful Accent 2" w:uiPriority="51"/>
+    <w:lsdException w:name="Grid Table 7 Colorful Accent 2" w:uiPriority="52"/>
+    <w:lsdException w:name="Grid Table 1 Light Accent 3" w:uiPriority="46"/>
+    <w:lsdException w:name="Grid Table 2 Accent 3" w:uiPriority="47"/>
+    <w:lsdException w:name="Grid Table 3 Accent 3" w:uiPriority="48"/>
+    <w:lsdException w:name="Grid Table 4 Accent 3" w:uiPriority="49"/>
+    <w:lsdException w:name="Grid Table 5 Dark Accent 3" w:uiPriority="50"/>
+    <w:lsdException w:name="Grid Table 6 Colorful Accent 3" w:uiPriority="51"/>
+    <w:lsdException w:name="Grid Table 7 Colorful Accent 3" w:uiPriority="52"/>
+    <w:lsdException w:name="Grid Table 1 Light Accent 4" w:uiPriority="46"/>
+    <w:lsdException w:name="Grid Table 2 Accent 4" w:uiPriority="47"/>
+    <w:lsdException w:name="Grid Table 3 Accent 4" w:uiPriority="48"/>
+    <w:lsdException w:name="Grid Table 4 Accent 4" w:uiPriority="49"/>
+    <w:lsdException w:name="Grid Table 5 Dark Accent 4" w:uiPriority="50"/>
+    <w:lsdException w:name="Grid Table 6 Colorful Accent 4" w:uiPriority="51"/>
+    <w:lsdException w:name="Grid Table 7 Colorful Accent 4" w:uiPriority="52"/>
+    <w:lsdException w:name="Grid Table 1 Light Accent 5" w:uiPriority="46"/>
+    <w:lsdException w:name="Grid Table 2 Accent 5" w:uiPriority="47"/>
+    <w:lsdException w:name="Grid Table 3 Accent 5" w:uiPriority="48"/>
+    <w:lsdException w:name="Grid Table 4 Accent 5" w:uiPriority="49"/>
+    <w:lsdException w:name="Grid Table 5 Dark Accent 5" w:uiPriority="50"/>
+    <w:lsdException w:name="Grid Table 6 Colorful Accent 5" w:uiPriority="51"/>
+    <w:lsdException w:name="Grid Table 7 Colorful Accent 5" w:uiPriority="52"/>
+    <w:lsdException w:name="Grid Table 1 Light Accent 6" w:uiPriority="46"/>
+    <w:lsdException w:name="Grid Table 2 Accent 6" w:uiPriority="47"/>
+    <w:lsdException w:name="Grid Table 3 Accent 6" w:uiPriority="48"/>
+    <w:lsdException w:name="Grid Table 4 Accent 6" w:uiPriority="49"/>
+    <w:lsdException w:name="Grid Table 5 Dark Accent 6" w:uiPriority="50"/>
+    <w:lsdException w:name="Grid Table 6 Colorful Accent 6" w:uiPriority="51"/>
+    <w:lsdException w:name="Grid Table 7 Colorful Accent 6" w:uiPriority="52"/>
+    <w:lsdException w:name="List Table 1 Light" w:uiPriority="46"/>
+    <w:lsdException w:name="List Table 2" w:uiPriority="47"/>
+    <w:lsdException w:name="List Table 3" w:uiPriority="48"/>
+    <w:lsdException w:name="List Table 4" w:uiPriority="49"/>
+    <w:lsdException w:name="List Table 5 Dark" w:uiPriority="50"/>
+    <w:lsdException w:name="List Table 6 Colorful" w:uiPriority="51"/>
+    <w:lsdException w:name="List Table 7 Colorful" w:uiPriority="52"/>
+    <w:lsdException w:name="List Table 1 Light Accent 1" w:uiPriority="46"/>
+    <w:lsdException w:name="List Table 2 Accent 1" w:uiPriority="47"/>
+    <w:lsdException w:name="List Table 3 Accent 1" w:uiPriority="48"/>
+    <w:lsdException w:name="List Table 4 Accent 1" w:uiPriority="49"/>
+    <w:lsdException w:name="List Table 5 Dark Accent 1" w:uiPriority="50"/>
+    <w:lsdException w:name="List Table 6 Colorful Accent 1" w:uiPriority="51"/>
+    <w:lsdException w:name="List Table 7 Colorful Accent 1" w:uiPriority="52"/>
+    <w:lsdException w:name="List Table 1 Light Accent 2" w:uiPriority="46"/>
+    <w:lsdException w:name="List Table 2 Accent 2" w:uiPriority="47"/>
+    <w:lsdException w:name="List Table 3 Accent 2" w:uiPriority="48"/>
+    <w:lsdException w:name="List Table 4 Accent 2" w:uiPriority="49"/>
+    <w:lsdException w:name="List Table 5 Dark Accent 2" w:uiPriority="50"/>
+    <w:lsdException w:name="List Table 6 Colorful Accent 2" w:uiPriority="51"/>
+    <w:lsdException w:name="List Table 7 Colorful Accent 2" w:uiPriority="52"/>
+    <w:lsdException w:name="List Table 1 Light Accent 3" w:uiPriority="46"/>
+    <w:lsdException w:name="List Table 2 Accent 3" w:uiPriority="47"/>
+    <w:lsdException w:name="List Table 3 Accent 3" w:uiPriority="48"/>
+    <w:lsdException w:name="List Table 4 Accent 3" w:uiPriority="49"/>
+    <w:lsdException w:name="List Table 5 Dark Accent 3" w:uiPriority="50"/>
+    <w:lsdException w:name="List Table 6 Colorful Accent 3" w:uiPriority="51"/>
+    <w:lsdException w:name="List Table 7 Colorful Accent 3" w:uiPriority="52"/>
+    <w:lsdException w:name="List Table 1 Light Accent 4" w:uiPriority="46"/>
+    <w:lsdException w:name="List Table 2 Accent 4" w:uiPriority="47"/>
+    <w:lsdException w:name="List Table 3 Accent 4" w:uiPriority="48"/>
+    <w:lsdException w:name="List Table 4 Accent 4" w:uiPriority="49"/>
+    <w:lsdException w:name="List Table 5 Dark Accent 4" w:uiPriority="50"/>
+    <w:lsdException w:name="List Table 6 Colorful Accent 4" w:uiPriority="51"/>
+    <w:lsdException w:name="List Table 7 Colorful Accent 4" w:uiPriority="52"/>
+    <w:lsdException w:name="List Table 1 Light Accent 5" w:uiPriority="46"/>
+    <w:lsdException w:name="List Table 2 Accent 5" w:uiPriority="47"/>
+    <w:lsdException w:name="List Table 3 Accent 5" w:uiPriority="48"/>
+    <w:lsdException w:name="List Table 4 Accent 5" w:uiPriority="49"/>
+    <w:lsdException w:name="List Table 5 Dark Accent 5" w:uiPriority="50"/>
+    <w:lsdException w:name="List Table 6 Colorful Accent 5" w:uiPriority="51"/>
+    <w:lsdException w:name="List Table 7 Colorful Accent 5" w:uiPriority="52"/>
+    <w:lsdException w:name="List Table 1 Light Accent 6" w:uiPriority="46"/>
+    <w:lsdException w:name="List Table 2 Accent 6" w:uiPriority="47"/>
+    <w:lsdException w:name="List Table 3 Accent 6" w:uiPriority="48"/>
+    <w:lsdException w:name="List Table 4 Accent 6" w:uiPriority="49"/>
+    <w:lsdException w:name="List Table 5 Dark Accent 6" w:uiPriority="50"/>
+    <w:lsdException w:name="List Table 6 Colorful Accent 6" w:uiPriority="51"/>
+    <w:lsdException w:name="List Table 7 Colorful Accent 6" w:uiPriority="52"/>
   </w:latentStyles>
   <w:style w:type="paragraph" w:default="1" w:styleId="Normal">
     <w:name w:val="Normal"/>
   </w:style>
-  <w:style w:type="paragraph" w:styleId="Ttulo1">
+  <w:style w:type="paragraph" w:styleId="Heading1">
     <w:name w:val="heading 1"/>
     <w:basedOn w:val="Normal"/>
     <w:next w:val="Normal"/>
@@ -6618,7 +7421,7 @@
       <w:b/>
     </w:rPr>
   </w:style>
-  <w:style w:type="paragraph" w:styleId="Ttulo2">
+  <w:style w:type="paragraph" w:styleId="Heading2">
     <w:name w:val="heading 2"/>
     <w:basedOn w:val="Normal"/>
     <w:next w:val="Normal"/>
@@ -6633,7 +7436,7 @@
       <w:b/>
     </w:rPr>
   </w:style>
-  <w:style w:type="paragraph" w:styleId="Ttulo3">
+  <w:style w:type="paragraph" w:styleId="Heading3">
     <w:name w:val="heading 3"/>
     <w:basedOn w:val="Normal"/>
     <w:next w:val="Normal"/>
@@ -6648,7 +7451,7 @@
       <w:b/>
     </w:rPr>
   </w:style>
-  <w:style w:type="paragraph" w:styleId="Ttulo4">
+  <w:style w:type="paragraph" w:styleId="Heading4">
     <w:name w:val="heading 4"/>
     <w:basedOn w:val="Normal"/>
     <w:next w:val="Normal"/>
@@ -6663,7 +7466,7 @@
       <w:color w:val="666666"/>
     </w:rPr>
   </w:style>
-  <w:style w:type="paragraph" w:styleId="Ttulo5">
+  <w:style w:type="paragraph" w:styleId="Heading5">
     <w:name w:val="heading 5"/>
     <w:basedOn w:val="Normal"/>
     <w:next w:val="Normal"/>
@@ -6680,7 +7483,7 @@
       <w:szCs w:val="22"/>
     </w:rPr>
   </w:style>
-  <w:style w:type="paragraph" w:styleId="Ttulo6">
+  <w:style w:type="paragraph" w:styleId="Heading6">
     <w:name w:val="heading 6"/>
     <w:basedOn w:val="Normal"/>
     <w:next w:val="Normal"/>
@@ -6698,13 +7501,13 @@
       <w:szCs w:val="22"/>
     </w:rPr>
   </w:style>
-  <w:style w:type="character" w:default="1" w:styleId="Fuentedeprrafopredeter">
+  <w:style w:type="character" w:default="1" w:styleId="DefaultParagraphFont">
     <w:name w:val="Default Paragraph Font"/>
     <w:uiPriority w:val="1"/>
     <w:semiHidden/>
     <w:unhideWhenUsed/>
   </w:style>
-  <w:style w:type="table" w:default="1" w:styleId="Tablanormal">
+  <w:style w:type="table" w:default="1" w:styleId="TableNormal">
     <w:name w:val="Normal Table"/>
     <w:uiPriority w:val="99"/>
     <w:semiHidden/>
@@ -6719,14 +7522,14 @@
       </w:tblCellMar>
     </w:tblPr>
   </w:style>
-  <w:style w:type="numbering" w:default="1" w:styleId="Sinlista">
+  <w:style w:type="numbering" w:default="1" w:styleId="NoList">
     <w:name w:val="No List"/>
     <w:uiPriority w:val="99"/>
     <w:semiHidden/>
     <w:unhideWhenUsed/>
   </w:style>
-  <w:style w:type="table" w:customStyle="1" w:styleId="TableNormal">
-    <w:name w:val="Table Normal"/>
+  <w:style w:type="table" w:customStyle="1" w:styleId="TableNormal1">
+    <w:name w:val="Table Normal1"/>
     <w:tblPr>
       <w:tblCellMar>
         <w:top w:w="0" w:type="dxa"/>
@@ -6736,7 +7539,7 @@
       </w:tblCellMar>
     </w:tblPr>
   </w:style>
-  <w:style w:type="paragraph" w:styleId="Ttulo">
+  <w:style w:type="paragraph" w:styleId="Title">
     <w:name w:val="Title"/>
     <w:basedOn w:val="Normal"/>
     <w:next w:val="Normal"/>
@@ -6751,7 +7554,7 @@
       <w:szCs w:val="52"/>
     </w:rPr>
   </w:style>
-  <w:style w:type="paragraph" w:styleId="Subttulo">
+  <w:style w:type="paragraph" w:styleId="Subtitle">
     <w:name w:val="Subtitle"/>
     <w:basedOn w:val="Normal"/>
     <w:next w:val="Normal"/>
@@ -6767,10 +7570,10 @@
       <w:szCs w:val="30"/>
     </w:rPr>
   </w:style>
-  <w:style w:type="paragraph" w:styleId="Textocomentario">
+  <w:style w:type="paragraph" w:styleId="CommentText">
     <w:name w:val="annotation text"/>
     <w:basedOn w:val="Normal"/>
-    <w:link w:val="TextocomentarioCar"/>
+    <w:link w:val="CommentTextChar"/>
     <w:uiPriority w:val="99"/>
     <w:semiHidden/>
     <w:unhideWhenUsed/>
@@ -6782,10 +7585,10 @@
       <w:szCs w:val="20"/>
     </w:rPr>
   </w:style>
-  <w:style w:type="character" w:customStyle="1" w:styleId="TextocomentarioCar">
-    <w:name w:val="Texto comentario Car"/>
-    <w:basedOn w:val="Fuentedeprrafopredeter"/>
-    <w:link w:val="Textocomentario"/>
+  <w:style w:type="character" w:customStyle="1" w:styleId="CommentTextChar">
+    <w:name w:val="Comment Text Char"/>
+    <w:basedOn w:val="DefaultParagraphFont"/>
+    <w:link w:val="CommentText"/>
     <w:uiPriority w:val="99"/>
     <w:semiHidden/>
     <w:rPr>
@@ -6793,9 +7596,9 @@
       <w:szCs w:val="20"/>
     </w:rPr>
   </w:style>
-  <w:style w:type="character" w:styleId="Refdecomentario">
+  <w:style w:type="character" w:styleId="CommentReference">
     <w:name w:val="annotation reference"/>
-    <w:basedOn w:val="Fuentedeprrafopredeter"/>
+    <w:basedOn w:val="DefaultParagraphFont"/>
     <w:uiPriority w:val="99"/>
     <w:semiHidden/>
     <w:unhideWhenUsed/>
@@ -6804,10 +7607,10 @@
       <w:szCs w:val="16"/>
     </w:rPr>
   </w:style>
-  <w:style w:type="paragraph" w:styleId="Textodeglobo">
+  <w:style w:type="paragraph" w:styleId="BalloonText">
     <w:name w:val="Balloon Text"/>
     <w:basedOn w:val="Normal"/>
-    <w:link w:val="TextodegloboCar"/>
+    <w:link w:val="BalloonTextChar"/>
     <w:uiPriority w:val="99"/>
     <w:semiHidden/>
     <w:unhideWhenUsed/>
@@ -6821,10 +7624,10 @@
       <w:szCs w:val="16"/>
     </w:rPr>
   </w:style>
-  <w:style w:type="character" w:customStyle="1" w:styleId="TextodegloboCar">
-    <w:name w:val="Texto de globo Car"/>
-    <w:basedOn w:val="Fuentedeprrafopredeter"/>
-    <w:link w:val="Textodeglobo"/>
+  <w:style w:type="character" w:customStyle="1" w:styleId="BalloonTextChar">
+    <w:name w:val="Balloon Text Char"/>
+    <w:basedOn w:val="DefaultParagraphFont"/>
+    <w:link w:val="BalloonText"/>
     <w:uiPriority w:val="99"/>
     <w:semiHidden/>
     <w:rsid w:val="003A1E5C"/>
@@ -6834,7 +7637,7 @@
       <w:szCs w:val="16"/>
     </w:rPr>
   </w:style>
-  <w:style w:type="paragraph" w:styleId="Prrafodelista">
+  <w:style w:type="paragraph" w:styleId="ListParagraph">
     <w:name w:val="List Paragraph"/>
     <w:basedOn w:val="Normal"/>
     <w:uiPriority w:val="34"/>
@@ -6845,11 +7648,11 @@
       <w:contextualSpacing/>
     </w:pPr>
   </w:style>
-  <w:style w:type="paragraph" w:styleId="Asuntodelcomentario">
+  <w:style w:type="paragraph" w:styleId="CommentSubject">
     <w:name w:val="annotation subject"/>
-    <w:basedOn w:val="Textocomentario"/>
-    <w:next w:val="Textocomentario"/>
-    <w:link w:val="AsuntodelcomentarioCar"/>
+    <w:basedOn w:val="CommentText"/>
+    <w:next w:val="CommentText"/>
+    <w:link w:val="CommentSubjectChar"/>
     <w:uiPriority w:val="99"/>
     <w:semiHidden/>
     <w:unhideWhenUsed/>
@@ -6859,451 +7662,10 @@
       <w:bCs/>
     </w:rPr>
   </w:style>
-  <w:style w:type="character" w:customStyle="1" w:styleId="AsuntodelcomentarioCar">
-    <w:name w:val="Asunto del comentario Car"/>
-    <w:basedOn w:val="TextocomentarioCar"/>
-    <w:link w:val="Asuntodelcomentario"/>
-    <w:uiPriority w:val="99"/>
-    <w:semiHidden/>
-    <w:rsid w:val="00654B12"/>
-    <w:rPr>
-      <w:b/>
-      <w:bCs/>
-      <w:sz w:val="20"/>
-      <w:szCs w:val="20"/>
-    </w:rPr>
-  </w:style>
-</w:styles>
-</file>
-
-<file path=word/stylesWithEffects.xml><?xml version="1.0" encoding="utf-8"?>
-<w:styles xmlns:wpc="http://schemas.microsoft.com/office/word/2010/wordprocessingCanvas" xmlns:mc="http://schemas.openxmlformats.org/markup-compatibility/2006" xmlns:o="urn:schemas-microsoft-com:office:office" xmlns:r="http://schemas.openxmlformats.org/officeDocument/2006/relationships" xmlns:m="http://schemas.openxmlformats.org/officeDocument/2006/math" xmlns:v="urn:schemas-microsoft-com:vml" xmlns:wp14="http://schemas.microsoft.com/office/word/2010/wordprocessingDrawing" xmlns:wp="http://schemas.openxmlformats.org/drawingml/2006/wordprocessingDrawing" xmlns:w10="urn:schemas-microsoft-com:office:word" xmlns:w="http://schemas.openxmlformats.org/wordprocessingml/2006/main" xmlns:w14="http://schemas.microsoft.com/office/word/2010/wordml" xmlns:wpg="http://schemas.microsoft.com/office/word/2010/wordprocessingGroup" xmlns:wpi="http://schemas.microsoft.com/office/word/2010/wordprocessingInk" xmlns:wne="http://schemas.microsoft.com/office/word/2006/wordml" xmlns:wps="http://schemas.microsoft.com/office/word/2010/wordprocessingShape" mc:Ignorable="w14 wp14">
-  <w:docDefaults>
-    <w:rPrDefault>
-      <w:rPr>
-        <w:rFonts w:ascii="Arial" w:eastAsia="Arial" w:hAnsi="Arial" w:cs="Arial"/>
-        <w:color w:val="000000"/>
-        <w:sz w:val="24"/>
-        <w:szCs w:val="24"/>
-        <w:lang w:val="es-CO" w:eastAsia="es-CO" w:bidi="ar-SA"/>
-      </w:rPr>
-    </w:rPrDefault>
-    <w:pPrDefault>
-      <w:pPr>
-        <w:pBdr>
-          <w:top w:val="nil"/>
-          <w:left w:val="nil"/>
-          <w:bottom w:val="nil"/>
-          <w:right w:val="nil"/>
-          <w:between w:val="nil"/>
-        </w:pBdr>
-        <w:spacing w:line="360" w:lineRule="auto"/>
-        <w:jc w:val="both"/>
-      </w:pPr>
-    </w:pPrDefault>
-  </w:docDefaults>
-  <w:latentStyles w:defLockedState="0" w:defUIPriority="99" w:defSemiHidden="1" w:defUnhideWhenUsed="1" w:defQFormat="0" w:count="267">
-    <w:lsdException w:name="Normal" w:semiHidden="0" w:uiPriority="0" w:unhideWhenUsed="0" w:qFormat="1"/>
-    <w:lsdException w:name="heading 1" w:semiHidden="0" w:uiPriority="9" w:unhideWhenUsed="0" w:qFormat="1"/>
-    <w:lsdException w:name="heading 2" w:uiPriority="9" w:qFormat="1"/>
-    <w:lsdException w:name="heading 3" w:uiPriority="9" w:qFormat="1"/>
-    <w:lsdException w:name="heading 4" w:uiPriority="9" w:qFormat="1"/>
-    <w:lsdException w:name="heading 5" w:uiPriority="9" w:qFormat="1"/>
-    <w:lsdException w:name="heading 6" w:uiPriority="9" w:qFormat="1"/>
-    <w:lsdException w:name="heading 7" w:uiPriority="9" w:qFormat="1"/>
-    <w:lsdException w:name="heading 8" w:uiPriority="9" w:qFormat="1"/>
-    <w:lsdException w:name="heading 9" w:uiPriority="9" w:qFormat="1"/>
-    <w:lsdException w:name="toc 1" w:uiPriority="39"/>
-    <w:lsdException w:name="toc 2" w:uiPriority="39"/>
-    <w:lsdException w:name="toc 3" w:uiPriority="39"/>
-    <w:lsdException w:name="toc 4" w:uiPriority="39"/>
-    <w:lsdException w:name="toc 5" w:uiPriority="39"/>
-    <w:lsdException w:name="toc 6" w:uiPriority="39"/>
-    <w:lsdException w:name="toc 7" w:uiPriority="39"/>
-    <w:lsdException w:name="toc 8" w:uiPriority="39"/>
-    <w:lsdException w:name="toc 9" w:uiPriority="39"/>
-    <w:lsdException w:name="caption" w:uiPriority="35" w:qFormat="1"/>
-    <w:lsdException w:name="Title" w:semiHidden="0" w:uiPriority="10" w:unhideWhenUsed="0" w:qFormat="1"/>
-    <w:lsdException w:name="Default Paragraph Font" w:uiPriority="1"/>
-    <w:lsdException w:name="Subtitle" w:semiHidden="0" w:uiPriority="11" w:unhideWhenUsed="0" w:qFormat="1"/>
-    <w:lsdException w:name="Strong" w:semiHidden="0" w:uiPriority="22" w:unhideWhenUsed="0" w:qFormat="1"/>
-    <w:lsdException w:name="Emphasis" w:semiHidden="0" w:uiPriority="20" w:unhideWhenUsed="0" w:qFormat="1"/>
-    <w:lsdException w:name="Table Grid" w:semiHidden="0" w:uiPriority="59" w:unhideWhenUsed="0"/>
-    <w:lsdException w:name="Placeholder Text" w:unhideWhenUsed="0"/>
-    <w:lsdException w:name="No Spacing" w:semiHidden="0" w:uiPriority="1" w:unhideWhenUsed="0" w:qFormat="1"/>
-    <w:lsdException w:name="Light Shading" w:semiHidden="0" w:uiPriority="60" w:unhideWhenUsed="0"/>
-    <w:lsdException w:name="Light List" w:semiHidden="0" w:uiPriority="61" w:unhideWhenUsed="0"/>
-    <w:lsdException w:name="Light Grid" w:semiHidden="0" w:uiPriority="62" w:unhideWhenUsed="0"/>
-    <w:lsdException w:name="Medium Shading 1" w:semiHidden="0" w:uiPriority="63" w:unhideWhenUsed="0"/>
-    <w:lsdException w:name="Medium Shading 2" w:semiHidden="0" w:uiPriority="64" w:unhideWhenUsed="0"/>
-    <w:lsdException w:name="Medium List 1" w:semiHidden="0" w:uiPriority="65" w:unhideWhenUsed="0"/>
-    <w:lsdException w:name="Medium List 2" w:semiHidden="0" w:uiPriority="66" w:unhideWhenUsed="0"/>
-    <w:lsdException w:name="Medium Grid 1" w:semiHidden="0" w:uiPriority="67" w:unhideWhenUsed="0"/>
-    <w:lsdException w:name="Medium Grid 2" w:semiHidden="0" w:uiPriority="68" w:unhideWhenUsed="0"/>
-    <w:lsdException w:name="Medium Grid 3" w:semiHidden="0" w:uiPriority="69" w:unhideWhenUsed="0"/>
-    <w:lsdException w:name="Dark List" w:semiHidden="0" w:uiPriority="70" w:unhideWhenUsed="0"/>
-    <w:lsdException w:name="Colorful Shading" w:semiHidden="0" w:uiPriority="71" w:unhideWhenUsed="0"/>
-    <w:lsdException w:name="Colorful List" w:semiHidden="0" w:uiPriority="72" w:unhideWhenUsed="0"/>
-    <w:lsdException w:name="Colorful Grid" w:semiHidden="0" w:uiPriority="73" w:unhideWhenUsed="0"/>
-    <w:lsdException w:name="Light Shading Accent 1" w:semiHidden="0" w:uiPriority="60" w:unhideWhenUsed="0"/>
-    <w:lsdException w:name="Light List Accent 1" w:semiHidden="0" w:uiPriority="61" w:unhideWhenUsed="0"/>
-    <w:lsdException w:name="Light Grid Accent 1" w:semiHidden="0" w:uiPriority="62" w:unhideWhenUsed="0"/>
-    <w:lsdException w:name="Medium Shading 1 Accent 1" w:semiHidden="0" w:uiPriority="63" w:unhideWhenUsed="0"/>
-    <w:lsdException w:name="Medium Shading 2 Accent 1" w:semiHidden="0" w:uiPriority="64" w:unhideWhenUsed="0"/>
-    <w:lsdException w:name="Medium List 1 Accent 1" w:semiHidden="0" w:uiPriority="65" w:unhideWhenUsed="0"/>
-    <w:lsdException w:name="Revision" w:unhideWhenUsed="0"/>
-    <w:lsdException w:name="List Paragraph" w:semiHidden="0" w:uiPriority="34" w:unhideWhenUsed="0" w:qFormat="1"/>
-    <w:lsdException w:name="Quote" w:semiHidden="0" w:uiPriority="29" w:unhideWhenUsed="0" w:qFormat="1"/>
-    <w:lsdException w:name="Intense Quote" w:semiHidden="0" w:uiPriority="30" w:unhideWhenUsed="0" w:qFormat="1"/>
-    <w:lsdException w:name="Medium List 2 Accent 1" w:semiHidden="0" w:uiPriority="66" w:unhideWhenUsed="0"/>
-    <w:lsdException w:name="Medium Grid 1 Accent 1" w:semiHidden="0" w:uiPriority="67" w:unhideWhenUsed="0"/>
-    <w:lsdException w:name="Medium Grid 2 Accent 1" w:semiHidden="0" w:uiPriority="68" w:unhideWhenUsed="0"/>
-    <w:lsdException w:name="Medium Grid 3 Accent 1" w:semiHidden="0" w:uiPriority="69" w:unhideWhenUsed="0"/>
-    <w:lsdException w:name="Dark List Accent 1" w:semiHidden="0" w:uiPriority="70" w:unhideWhenUsed="0"/>
-    <w:lsdException w:name="Colorful Shading Accent 1" w:semiHidden="0" w:uiPriority="71" w:unhideWhenUsed="0"/>
-    <w:lsdException w:name="Colorful List Accent 1" w:semiHidden="0" w:uiPriority="72" w:unhideWhenUsed="0"/>
-    <w:lsdException w:name="Colorful Grid Accent 1" w:semiHidden="0" w:uiPriority="73" w:unhideWhenUsed="0"/>
-    <w:lsdException w:name="Light Shading Accent 2" w:semiHidden="0" w:uiPriority="60" w:unhideWhenUsed="0"/>
-    <w:lsdException w:name="Light List Accent 2" w:semiHidden="0" w:uiPriority="61" w:unhideWhenUsed="0"/>
-    <w:lsdException w:name="Light Grid Accent 2" w:semiHidden="0" w:uiPriority="62" w:unhideWhenUsed="0"/>
-    <w:lsdException w:name="Medium Shading 1 Accent 2" w:semiHidden="0" w:uiPriority="63" w:unhideWhenUsed="0"/>
-    <w:lsdException w:name="Medium Shading 2 Accent 2" w:semiHidden="0" w:uiPriority="64" w:unhideWhenUsed="0"/>
-    <w:lsdException w:name="Medium List 1 Accent 2" w:semiHidden="0" w:uiPriority="65" w:unhideWhenUsed="0"/>
-    <w:lsdException w:name="Medium List 2 Accent 2" w:semiHidden="0" w:uiPriority="66" w:unhideWhenUsed="0"/>
-    <w:lsdException w:name="Medium Grid 1 Accent 2" w:semiHidden="0" w:uiPriority="67" w:unhideWhenUsed="0"/>
-    <w:lsdException w:name="Medium Grid 2 Accent 2" w:semiHidden="0" w:uiPriority="68" w:unhideWhenUsed="0"/>
-    <w:lsdException w:name="Medium Grid 3 Accent 2" w:semiHidden="0" w:uiPriority="69" w:unhideWhenUsed="0"/>
-    <w:lsdException w:name="Dark List Accent 2" w:semiHidden="0" w:uiPriority="70" w:unhideWhenUsed="0"/>
-    <w:lsdException w:name="Colorful Shading Accent 2" w:semiHidden="0" w:uiPriority="71" w:unhideWhenUsed="0"/>
-    <w:lsdException w:name="Colorful List Accent 2" w:semiHidden="0" w:uiPriority="72" w:unhideWhenUsed="0"/>
-    <w:lsdException w:name="Colorful Grid Accent 2" w:semiHidden="0" w:uiPriority="73" w:unhideWhenUsed="0"/>
-    <w:lsdException w:name="Light Shading Accent 3" w:semiHidden="0" w:uiPriority="60" w:unhideWhenUsed="0"/>
-    <w:lsdException w:name="Light List Accent 3" w:semiHidden="0" w:uiPriority="61" w:unhideWhenUsed="0"/>
-    <w:lsdException w:name="Light Grid Accent 3" w:semiHidden="0" w:uiPriority="62" w:unhideWhenUsed="0"/>
-    <w:lsdException w:name="Medium Shading 1 Accent 3" w:semiHidden="0" w:uiPriority="63" w:unhideWhenUsed="0"/>
-    <w:lsdException w:name="Medium Shading 2 Accent 3" w:semiHidden="0" w:uiPriority="64" w:unhideWhenUsed="0"/>
-    <w:lsdException w:name="Medium List 1 Accent 3" w:semiHidden="0" w:uiPriority="65" w:unhideWhenUsed="0"/>
-    <w:lsdException w:name="Medium List 2 Accent 3" w:semiHidden="0" w:uiPriority="66" w:unhideWhenUsed="0"/>
-    <w:lsdException w:name="Medium Grid 1 Accent 3" w:semiHidden="0" w:uiPriority="67" w:unhideWhenUsed="0"/>
-    <w:lsdException w:name="Medium Grid 2 Accent 3" w:semiHidden="0" w:uiPriority="68" w:unhideWhenUsed="0"/>
-    <w:lsdException w:name="Medium Grid 3 Accent 3" w:semiHidden="0" w:uiPriority="69" w:unhideWhenUsed="0"/>
-    <w:lsdException w:name="Dark List Accent 3" w:semiHidden="0" w:uiPriority="70" w:unhideWhenUsed="0"/>
-    <w:lsdException w:name="Colorful Shading Accent 3" w:semiHidden="0" w:uiPriority="71" w:unhideWhenUsed="0"/>
-    <w:lsdException w:name="Colorful List Accent 3" w:semiHidden="0" w:uiPriority="72" w:unhideWhenUsed="0"/>
-    <w:lsdException w:name="Colorful Grid Accent 3" w:semiHidden="0" w:uiPriority="73" w:unhideWhenUsed="0"/>
-    <w:lsdException w:name="Light Shading Accent 4" w:semiHidden="0" w:uiPriority="60" w:unhideWhenUsed="0"/>
-    <w:lsdException w:name="Light List Accent 4" w:semiHidden="0" w:uiPriority="61" w:unhideWhenUsed="0"/>
-    <w:lsdException w:name="Light Grid Accent 4" w:semiHidden="0" w:uiPriority="62" w:unhideWhenUsed="0"/>
-    <w:lsdException w:name="Medium Shading 1 Accent 4" w:semiHidden="0" w:uiPriority="63" w:unhideWhenUsed="0"/>
-    <w:lsdException w:name="Medium Shading 2 Accent 4" w:semiHidden="0" w:uiPriority="64" w:unhideWhenUsed="0"/>
-    <w:lsdException w:name="Medium List 1 Accent 4" w:semiHidden="0" w:uiPriority="65" w:unhideWhenUsed="0"/>
-    <w:lsdException w:name="Medium List 2 Accent 4" w:semiHidden="0" w:uiPriority="66" w:unhideWhenUsed="0"/>
-    <w:lsdException w:name="Medium Grid 1 Accent 4" w:semiHidden="0" w:uiPriority="67" w:unhideWhenUsed="0"/>
-    <w:lsdException w:name="Medium Grid 2 Accent 4" w:semiHidden="0" w:uiPriority="68" w:unhideWhenUsed="0"/>
-    <w:lsdException w:name="Medium Grid 3 Accent 4" w:semiHidden="0" w:uiPriority="69" w:unhideWhenUsed="0"/>
-    <w:lsdException w:name="Dark List Accent 4" w:semiHidden="0" w:uiPriority="70" w:unhideWhenUsed="0"/>
-    <w:lsdException w:name="Colorful Shading Accent 4" w:semiHidden="0" w:uiPriority="71" w:unhideWhenUsed="0"/>
-    <w:lsdException w:name="Colorful List Accent 4" w:semiHidden="0" w:uiPriority="72" w:unhideWhenUsed="0"/>
-    <w:lsdException w:name="Colorful Grid Accent 4" w:semiHidden="0" w:uiPriority="73" w:unhideWhenUsed="0"/>
-    <w:lsdException w:name="Light Shading Accent 5" w:semiHidden="0" w:uiPriority="60" w:unhideWhenUsed="0"/>
-    <w:lsdException w:name="Light List Accent 5" w:semiHidden="0" w:uiPriority="61" w:unhideWhenUsed="0"/>
-    <w:lsdException w:name="Light Grid Accent 5" w:semiHidden="0" w:uiPriority="62" w:unhideWhenUsed="0"/>
-    <w:lsdException w:name="Medium Shading 1 Accent 5" w:semiHidden="0" w:uiPriority="63" w:unhideWhenUsed="0"/>
-    <w:lsdException w:name="Medium Shading 2 Accent 5" w:semiHidden="0" w:uiPriority="64" w:unhideWhenUsed="0"/>
-    <w:lsdException w:name="Medium List 1 Accent 5" w:semiHidden="0" w:uiPriority="65" w:unhideWhenUsed="0"/>
-    <w:lsdException w:name="Medium List 2 Accent 5" w:semiHidden="0" w:uiPriority="66" w:unhideWhenUsed="0"/>
-    <w:lsdException w:name="Medium Grid 1 Accent 5" w:semiHidden="0" w:uiPriority="67" w:unhideWhenUsed="0"/>
-    <w:lsdException w:name="Medium Grid 2 Accent 5" w:semiHidden="0" w:uiPriority="68" w:unhideWhenUsed="0"/>
-    <w:lsdException w:name="Medium Grid 3 Accent 5" w:semiHidden="0" w:uiPriority="69" w:unhideWhenUsed="0"/>
-    <w:lsdException w:name="Dark List Accent 5" w:semiHidden="0" w:uiPriority="70" w:unhideWhenUsed="0"/>
-    <w:lsdException w:name="Colorful Shading Accent 5" w:semiHidden="0" w:uiPriority="71" w:unhideWhenUsed="0"/>
-    <w:lsdException w:name="Colorful List Accent 5" w:semiHidden="0" w:uiPriority="72" w:unhideWhenUsed="0"/>
-    <w:lsdException w:name="Colorful Grid Accent 5" w:semiHidden="0" w:uiPriority="73" w:unhideWhenUsed="0"/>
-    <w:lsdException w:name="Light Shading Accent 6" w:semiHidden="0" w:uiPriority="60" w:unhideWhenUsed="0"/>
-    <w:lsdException w:name="Light List Accent 6" w:semiHidden="0" w:uiPriority="61" w:unhideWhenUsed="0"/>
-    <w:lsdException w:name="Light Grid Accent 6" w:semiHidden="0" w:uiPriority="62" w:unhideWhenUsed="0"/>
-    <w:lsdException w:name="Medium Shading 1 Accent 6" w:semiHidden="0" w:uiPriority="63" w:unhideWhenUsed="0"/>
-    <w:lsdException w:name="Medium Shading 2 Accent 6" w:semiHidden="0" w:uiPriority="64" w:unhideWhenUsed="0"/>
-    <w:lsdException w:name="Medium List 1 Accent 6" w:semiHidden="0" w:uiPriority="65" w:unhideWhenUsed="0"/>
-    <w:lsdException w:name="Medium List 2 Accent 6" w:semiHidden="0" w:uiPriority="66" w:unhideWhenUsed="0"/>
-    <w:lsdException w:name="Medium Grid 1 Accent 6" w:semiHidden="0" w:uiPriority="67" w:unhideWhenUsed="0"/>
-    <w:lsdException w:name="Medium Grid 2 Accent 6" w:semiHidden="0" w:uiPriority="68" w:unhideWhenUsed="0"/>
-    <w:lsdException w:name="Medium Grid 3 Accent 6" w:semiHidden="0" w:uiPriority="69" w:unhideWhenUsed="0"/>
-    <w:lsdException w:name="Dark List Accent 6" w:semiHidden="0" w:uiPriority="70" w:unhideWhenUsed="0"/>
-    <w:lsdException w:name="Colorful Shading Accent 6" w:semiHidden="0" w:uiPriority="71" w:unhideWhenUsed="0"/>
-    <w:lsdException w:name="Colorful List Accent 6" w:semiHidden="0" w:uiPriority="72" w:unhideWhenUsed="0"/>
-    <w:lsdException w:name="Colorful Grid Accent 6" w:semiHidden="0" w:uiPriority="73" w:unhideWhenUsed="0"/>
-    <w:lsdException w:name="Subtle Emphasis" w:semiHidden="0" w:uiPriority="19" w:unhideWhenUsed="0" w:qFormat="1"/>
-    <w:lsdException w:name="Intense Emphasis" w:semiHidden="0" w:uiPriority="21" w:unhideWhenUsed="0" w:qFormat="1"/>
-    <w:lsdException w:name="Subtle Reference" w:semiHidden="0" w:uiPriority="31" w:unhideWhenUsed="0" w:qFormat="1"/>
-    <w:lsdException w:name="Intense Reference" w:semiHidden="0" w:uiPriority="32" w:unhideWhenUsed="0" w:qFormat="1"/>
-    <w:lsdException w:name="Book Title" w:semiHidden="0" w:uiPriority="33" w:unhideWhenUsed="0" w:qFormat="1"/>
-    <w:lsdException w:name="Bibliography" w:uiPriority="37"/>
-    <w:lsdException w:name="TOC Heading" w:uiPriority="39" w:qFormat="1"/>
-  </w:latentStyles>
-  <w:style w:type="paragraph" w:default="1" w:styleId="Normal">
-    <w:name w:val="Normal"/>
-  </w:style>
-  <w:style w:type="paragraph" w:styleId="Ttulo1">
-    <w:name w:val="heading 1"/>
-    <w:basedOn w:val="Normal"/>
-    <w:next w:val="Normal"/>
-    <w:pPr>
-      <w:keepNext/>
-      <w:keepLines/>
-      <w:spacing w:before="400" w:after="120"/>
-      <w:contextualSpacing/>
-      <w:outlineLvl w:val="0"/>
-    </w:pPr>
-    <w:rPr>
-      <w:b/>
-    </w:rPr>
-  </w:style>
-  <w:style w:type="paragraph" w:styleId="Ttulo2">
-    <w:name w:val="heading 2"/>
-    <w:basedOn w:val="Normal"/>
-    <w:next w:val="Normal"/>
-    <w:pPr>
-      <w:keepNext/>
-      <w:keepLines/>
-      <w:spacing w:before="360" w:after="120"/>
-      <w:contextualSpacing/>
-      <w:outlineLvl w:val="1"/>
-    </w:pPr>
-    <w:rPr>
-      <w:b/>
-    </w:rPr>
-  </w:style>
-  <w:style w:type="paragraph" w:styleId="Ttulo3">
-    <w:name w:val="heading 3"/>
-    <w:basedOn w:val="Normal"/>
-    <w:next w:val="Normal"/>
-    <w:pPr>
-      <w:keepNext/>
-      <w:keepLines/>
-      <w:spacing w:before="320" w:after="80"/>
-      <w:contextualSpacing/>
-      <w:outlineLvl w:val="2"/>
-    </w:pPr>
-    <w:rPr>
-      <w:b/>
-    </w:rPr>
-  </w:style>
-  <w:style w:type="paragraph" w:styleId="Ttulo4">
-    <w:name w:val="heading 4"/>
-    <w:basedOn w:val="Normal"/>
-    <w:next w:val="Normal"/>
-    <w:pPr>
-      <w:keepNext/>
-      <w:keepLines/>
-      <w:spacing w:before="280" w:after="80"/>
-      <w:contextualSpacing/>
-      <w:outlineLvl w:val="3"/>
-    </w:pPr>
-    <w:rPr>
-      <w:color w:val="666666"/>
-    </w:rPr>
-  </w:style>
-  <w:style w:type="paragraph" w:styleId="Ttulo5">
-    <w:name w:val="heading 5"/>
-    <w:basedOn w:val="Normal"/>
-    <w:next w:val="Normal"/>
-    <w:pPr>
-      <w:keepNext/>
-      <w:keepLines/>
-      <w:spacing w:before="240" w:after="80"/>
-      <w:contextualSpacing/>
-      <w:outlineLvl w:val="4"/>
-    </w:pPr>
-    <w:rPr>
-      <w:color w:val="666666"/>
-      <w:sz w:val="22"/>
-      <w:szCs w:val="22"/>
-    </w:rPr>
-  </w:style>
-  <w:style w:type="paragraph" w:styleId="Ttulo6">
-    <w:name w:val="heading 6"/>
-    <w:basedOn w:val="Normal"/>
-    <w:next w:val="Normal"/>
-    <w:pPr>
-      <w:keepNext/>
-      <w:keepLines/>
-      <w:spacing w:before="240" w:after="80"/>
-      <w:contextualSpacing/>
-      <w:outlineLvl w:val="5"/>
-    </w:pPr>
-    <w:rPr>
-      <w:i/>
-      <w:color w:val="666666"/>
-      <w:sz w:val="22"/>
-      <w:szCs w:val="22"/>
-    </w:rPr>
-  </w:style>
-  <w:style w:type="character" w:default="1" w:styleId="Fuentedeprrafopredeter">
-    <w:name w:val="Default Paragraph Font"/>
-    <w:uiPriority w:val="1"/>
-    <w:semiHidden/>
-    <w:unhideWhenUsed/>
-  </w:style>
-  <w:style w:type="table" w:default="1" w:styleId="Tablanormal">
-    <w:name w:val="Normal Table"/>
-    <w:uiPriority w:val="99"/>
-    <w:semiHidden/>
-    <w:unhideWhenUsed/>
-    <w:tblPr>
-      <w:tblInd w:w="0" w:type="dxa"/>
-      <w:tblCellMar>
-        <w:top w:w="0" w:type="dxa"/>
-        <w:left w:w="108" w:type="dxa"/>
-        <w:bottom w:w="0" w:type="dxa"/>
-        <w:right w:w="108" w:type="dxa"/>
-      </w:tblCellMar>
-    </w:tblPr>
-  </w:style>
-  <w:style w:type="numbering" w:default="1" w:styleId="Sinlista">
-    <w:name w:val="No List"/>
-    <w:uiPriority w:val="99"/>
-    <w:semiHidden/>
-    <w:unhideWhenUsed/>
-  </w:style>
-  <w:style w:type="table" w:customStyle="1" w:styleId="TableNormal">
-    <w:name w:val="Table Normal"/>
-    <w:tblPr>
-      <w:tblCellMar>
-        <w:top w:w="0" w:type="dxa"/>
-        <w:left w:w="0" w:type="dxa"/>
-        <w:bottom w:w="0" w:type="dxa"/>
-        <w:right w:w="0" w:type="dxa"/>
-      </w:tblCellMar>
-    </w:tblPr>
-  </w:style>
-  <w:style w:type="paragraph" w:styleId="Ttulo">
-    <w:name w:val="Title"/>
-    <w:basedOn w:val="Normal"/>
-    <w:next w:val="Normal"/>
-    <w:pPr>
-      <w:keepNext/>
-      <w:keepLines/>
-      <w:spacing w:after="60"/>
-      <w:contextualSpacing/>
-    </w:pPr>
-    <w:rPr>
-      <w:sz w:val="52"/>
-      <w:szCs w:val="52"/>
-    </w:rPr>
-  </w:style>
-  <w:style w:type="paragraph" w:styleId="Subttulo">
-    <w:name w:val="Subtitle"/>
-    <w:basedOn w:val="Normal"/>
-    <w:next w:val="Normal"/>
-    <w:pPr>
-      <w:keepNext/>
-      <w:keepLines/>
-      <w:spacing w:after="320"/>
-      <w:contextualSpacing/>
-    </w:pPr>
-    <w:rPr>
-      <w:color w:val="666666"/>
-      <w:sz w:val="30"/>
-      <w:szCs w:val="30"/>
-    </w:rPr>
-  </w:style>
-  <w:style w:type="paragraph" w:styleId="Textocomentario">
-    <w:name w:val="annotation text"/>
-    <w:basedOn w:val="Normal"/>
-    <w:link w:val="TextocomentarioCar"/>
-    <w:uiPriority w:val="99"/>
-    <w:semiHidden/>
-    <w:unhideWhenUsed/>
-    <w:pPr>
-      <w:spacing w:line="240" w:lineRule="auto"/>
-    </w:pPr>
-    <w:rPr>
-      <w:sz w:val="20"/>
-      <w:szCs w:val="20"/>
-    </w:rPr>
-  </w:style>
-  <w:style w:type="character" w:customStyle="1" w:styleId="TextocomentarioCar">
-    <w:name w:val="Texto comentario Car"/>
-    <w:basedOn w:val="Fuentedeprrafopredeter"/>
-    <w:link w:val="Textocomentario"/>
-    <w:uiPriority w:val="99"/>
-    <w:semiHidden/>
-    <w:rPr>
-      <w:sz w:val="20"/>
-      <w:szCs w:val="20"/>
-    </w:rPr>
-  </w:style>
-  <w:style w:type="character" w:styleId="Refdecomentario">
-    <w:name w:val="annotation reference"/>
-    <w:basedOn w:val="Fuentedeprrafopredeter"/>
-    <w:uiPriority w:val="99"/>
-    <w:semiHidden/>
-    <w:unhideWhenUsed/>
-    <w:rPr>
-      <w:sz w:val="16"/>
-      <w:szCs w:val="16"/>
-    </w:rPr>
-  </w:style>
-  <w:style w:type="paragraph" w:styleId="Textodeglobo">
-    <w:name w:val="Balloon Text"/>
-    <w:basedOn w:val="Normal"/>
-    <w:link w:val="TextodegloboCar"/>
-    <w:uiPriority w:val="99"/>
-    <w:semiHidden/>
-    <w:unhideWhenUsed/>
-    <w:rsid w:val="003A1E5C"/>
-    <w:pPr>
-      <w:spacing w:line="240" w:lineRule="auto"/>
-    </w:pPr>
-    <w:rPr>
-      <w:rFonts w:ascii="Tahoma" w:hAnsi="Tahoma" w:cs="Tahoma"/>
-      <w:sz w:val="16"/>
-      <w:szCs w:val="16"/>
-    </w:rPr>
-  </w:style>
-  <w:style w:type="character" w:customStyle="1" w:styleId="TextodegloboCar">
-    <w:name w:val="Texto de globo Car"/>
-    <w:basedOn w:val="Fuentedeprrafopredeter"/>
-    <w:link w:val="Textodeglobo"/>
-    <w:uiPriority w:val="99"/>
-    <w:semiHidden/>
-    <w:rsid w:val="003A1E5C"/>
-    <w:rPr>
-      <w:rFonts w:ascii="Tahoma" w:hAnsi="Tahoma" w:cs="Tahoma"/>
-      <w:sz w:val="16"/>
-      <w:szCs w:val="16"/>
-    </w:rPr>
-  </w:style>
-  <w:style w:type="paragraph" w:styleId="Prrafodelista">
-    <w:name w:val="List Paragraph"/>
-    <w:basedOn w:val="Normal"/>
-    <w:uiPriority w:val="34"/>
-    <w:qFormat/>
-    <w:rsid w:val="00EB223F"/>
-    <w:pPr>
-      <w:ind w:left="720"/>
-      <w:contextualSpacing/>
-    </w:pPr>
-  </w:style>
-  <w:style w:type="paragraph" w:styleId="Asuntodelcomentario">
-    <w:name w:val="annotation subject"/>
-    <w:basedOn w:val="Textocomentario"/>
-    <w:next w:val="Textocomentario"/>
-    <w:link w:val="AsuntodelcomentarioCar"/>
-    <w:uiPriority w:val="99"/>
-    <w:semiHidden/>
-    <w:unhideWhenUsed/>
-    <w:rsid w:val="00654B12"/>
-    <w:rPr>
-      <w:b/>
-      <w:bCs/>
-    </w:rPr>
-  </w:style>
-  <w:style w:type="character" w:customStyle="1" w:styleId="AsuntodelcomentarioCar">
-    <w:name w:val="Asunto del comentario Car"/>
-    <w:basedOn w:val="TextocomentarioCar"/>
-    <w:link w:val="Asuntodelcomentario"/>
+  <w:style w:type="character" w:customStyle="1" w:styleId="CommentSubjectChar">
+    <w:name w:val="Comment Subject Char"/>
+    <w:basedOn w:val="CommentTextChar"/>
+    <w:link w:val="CommentSubject"/>
     <w:uiPriority w:val="99"/>
     <w:semiHidden/>
     <w:rsid w:val="00654B12"/>
@@ -7607,7 +7969,7 @@
 </file>
 
 <file path=customXml/itemProps1.xml><?xml version="1.0" encoding="utf-8"?>
-<ds:datastoreItem xmlns:ds="http://schemas.openxmlformats.org/officeDocument/2006/customXml" ds:itemID="{4EFA32B5-3017-4F63-8413-4D617F68D011}">
+<ds:datastoreItem xmlns:ds="http://schemas.openxmlformats.org/officeDocument/2006/customXml" ds:itemID="{3462915A-7BC4-40F2-B28D-55FB35420081}">
   <ds:schemaRefs>
     <ds:schemaRef ds:uri="http://schemas.openxmlformats.org/officeDocument/2006/bibliography"/>
   </ds:schemaRefs>

</xml_diff>

<commit_message>
Se suben cambios del profesor
</commit_message>
<xml_diff>
--- a/extras/docs/ArticuloProyectoGrado.docx
+++ b/extras/docs/ArticuloProyectoGrado.docx
@@ -1,6 +1,6 @@
 
 <file path=word/document.xml><?xml version="1.0" encoding="utf-8"?>
-<w:document xmlns:wpc="http://schemas.microsoft.com/office/word/2010/wordprocessingCanvas" xmlns:mc="http://schemas.openxmlformats.org/markup-compatibility/2006" xmlns:o="urn:schemas-microsoft-com:office:office" xmlns:r="http://schemas.openxmlformats.org/officeDocument/2006/relationships" xmlns:m="http://schemas.openxmlformats.org/officeDocument/2006/math" xmlns:v="urn:schemas-microsoft-com:vml" xmlns:wp14="http://schemas.microsoft.com/office/word/2010/wordprocessingDrawing" xmlns:wp="http://schemas.openxmlformats.org/drawingml/2006/wordprocessingDrawing" xmlns:w10="urn:schemas-microsoft-com:office:word" xmlns:w="http://schemas.openxmlformats.org/wordprocessingml/2006/main" xmlns:w14="http://schemas.microsoft.com/office/word/2010/wordml" xmlns:wpg="http://schemas.microsoft.com/office/word/2010/wordprocessingGroup" xmlns:wpi="http://schemas.microsoft.com/office/word/2010/wordprocessingInk" xmlns:wne="http://schemas.microsoft.com/office/word/2006/wordml" xmlns:wps="http://schemas.microsoft.com/office/word/2010/wordprocessingShape" mc:Ignorable="w14 wp14">
+<w:document xmlns:wpc="http://schemas.microsoft.com/office/word/2010/wordprocessingCanvas" xmlns:mc="http://schemas.openxmlformats.org/markup-compatibility/2006" xmlns:o="urn:schemas-microsoft-com:office:office" xmlns:r="http://schemas.openxmlformats.org/officeDocument/2006/relationships" xmlns:m="http://schemas.openxmlformats.org/officeDocument/2006/math" xmlns:v="urn:schemas-microsoft-com:vml" xmlns:wp14="http://schemas.microsoft.com/office/word/2010/wordprocessingDrawing" xmlns:wp="http://schemas.openxmlformats.org/drawingml/2006/wordprocessingDrawing" xmlns:w10="urn:schemas-microsoft-com:office:word" xmlns:w="http://schemas.openxmlformats.org/wordprocessingml/2006/main" xmlns:w14="http://schemas.microsoft.com/office/word/2010/wordml" xmlns:w15="http://schemas.microsoft.com/office/word/2012/wordml" xmlns:wpg="http://schemas.microsoft.com/office/word/2010/wordprocessingGroup" xmlns:wpi="http://schemas.microsoft.com/office/word/2010/wordprocessingInk" xmlns:wne="http://schemas.microsoft.com/office/word/2006/wordml" xmlns:wps="http://schemas.microsoft.com/office/word/2010/wordprocessingShape" mc:Ignorable="w14 w15 wp14">
   <w:body>
     <w:p>
       <w:pPr>
@@ -181,7 +181,7 @@
           <w:szCs w:val="20"/>
         </w:rPr>
       </w:pPr>
-      <w:hyperlink r:id="rId7">
+      <w:hyperlink r:id="rId6">
         <w:r>
           <w:rPr>
             <w:rFonts w:ascii="Times New Roman" w:eastAsia="Times New Roman" w:hAnsi="Times New Roman" w:cs="Times New Roman"/>
@@ -193,7 +193,7 @@
           <w:t>andy645jh@gmail.</w:t>
         </w:r>
       </w:hyperlink>
-      <w:hyperlink r:id="rId8">
+      <w:hyperlink r:id="rId7">
         <w:proofErr w:type="gramStart"/>
         <w:r>
           <w:rPr>
@@ -446,8 +446,9 @@
           <w:sz w:val="20"/>
           <w:szCs w:val="20"/>
         </w:rPr>
-        <w:t xml:space="preserve">Palabras clave --- Software, Plan de trabajo, Java EE, </w:t>
-      </w:r>
+        <w:t xml:space="preserve">Palabras clave --- </w:t>
+      </w:r>
+      <w:commentRangeStart w:id="0"/>
       <w:r>
         <w:rPr>
           <w:rFonts w:ascii="Cambria" w:eastAsia="Cambria" w:hAnsi="Cambria" w:cs="Cambria"/>
@@ -456,7 +457,24 @@
           <w:sz w:val="20"/>
           <w:szCs w:val="20"/>
         </w:rPr>
+        <w:t xml:space="preserve">Software, Plan de trabajo, Java EE, </w:t>
+      </w:r>
+      <w:r>
+        <w:rPr>
+          <w:rFonts w:ascii="Cambria" w:eastAsia="Cambria" w:hAnsi="Cambria" w:cs="Cambria"/>
+          <w:b/>
+          <w:i/>
+          <w:sz w:val="20"/>
+          <w:szCs w:val="20"/>
+        </w:rPr>
         <w:t>Administración, Productos.</w:t>
+      </w:r>
+      <w:commentRangeEnd w:id="0"/>
+      <w:r>
+        <w:rPr>
+          <w:rStyle w:val="Refdecomentario"/>
+        </w:rPr>
+        <w:commentReference w:id="0"/>
       </w:r>
     </w:p>
     <w:p>
@@ -1076,8 +1094,6 @@
           <w:szCs w:val="20"/>
         </w:rPr>
       </w:pPr>
-      <w:bookmarkStart w:id="0" w:name="_GoBack"/>
-      <w:bookmarkEnd w:id="0"/>
       <w:r>
         <w:rPr>
           <w:rFonts w:ascii="Cambria" w:eastAsia="Cambria" w:hAnsi="Cambria" w:cs="Cambria"/>
@@ -1418,7 +1434,7 @@
                     <pic:cNvPicPr preferRelativeResize="0"/>
                   </pic:nvPicPr>
                   <pic:blipFill>
-                    <a:blip r:embed="rId9">
+                    <a:blip r:embed="rId10">
                       <a:extLst>
                         <a:ext uri="{28A0092B-C50C-407E-A947-70E740481C1C}">
                           <a14:useLocalDpi xmlns:a14="http://schemas.microsoft.com/office/drawing/2010/main" val="0"/>
@@ -4434,7 +4450,17 @@
           <w:sz w:val="20"/>
           <w:szCs w:val="20"/>
         </w:rPr>
-        <w:t xml:space="preserve"> división por cada dato diferente, por ejemplo: si tengo una entidad que tiene la propiedad tipo contrato y manejo 2 opciones, tiempo completo y medio tiempo, la tabla se dividirá en dos conjuntos, los de medio </w:t>
+        <w:t xml:space="preserve"> división por cada dato diferente, por ejemplo: si tengo una entidad que tiene la propiedad tipo contrato y manejo 2 opciones, tiempo completo y medio tiempo, la </w:t>
+      </w:r>
+      <w:bookmarkStart w:id="1" w:name="_GoBack"/>
+      <w:bookmarkEnd w:id="1"/>
+      <w:r>
+        <w:rPr>
+          <w:rFonts w:ascii="Cambria" w:eastAsia="Cambria" w:hAnsi="Cambria" w:cs="Cambria"/>
+          <w:sz w:val="20"/>
+          <w:szCs w:val="20"/>
+        </w:rPr>
+        <w:t xml:space="preserve">tabla se dividirá en dos conjuntos, los de medio </w:t>
       </w:r>
       <w:r>
         <w:rPr>
@@ -5958,16 +5984,35 @@
 </w:document>
 </file>
 
+<file path=word/comments.xml><?xml version="1.0" encoding="utf-8"?>
+<w:comments xmlns:wpc="http://schemas.microsoft.com/office/word/2010/wordprocessingCanvas" xmlns:mc="http://schemas.openxmlformats.org/markup-compatibility/2006" xmlns:o="urn:schemas-microsoft-com:office:office" xmlns:r="http://schemas.openxmlformats.org/officeDocument/2006/relationships" xmlns:m="http://schemas.openxmlformats.org/officeDocument/2006/math" xmlns:v="urn:schemas-microsoft-com:vml" xmlns:wp14="http://schemas.microsoft.com/office/word/2010/wordprocessingDrawing" xmlns:wp="http://schemas.openxmlformats.org/drawingml/2006/wordprocessingDrawing" xmlns:w10="urn:schemas-microsoft-com:office:word" xmlns:w="http://schemas.openxmlformats.org/wordprocessingml/2006/main" xmlns:w14="http://schemas.microsoft.com/office/word/2010/wordml" xmlns:w15="http://schemas.microsoft.com/office/word/2012/wordml" xmlns:wpg="http://schemas.microsoft.com/office/word/2010/wordprocessingGroup" xmlns:wpi="http://schemas.microsoft.com/office/word/2010/wordprocessingInk" xmlns:wne="http://schemas.microsoft.com/office/word/2006/wordml" xmlns:wps="http://schemas.microsoft.com/office/word/2010/wordprocessingShape" mc:Ignorable="w14 w15 wp14">
+  <w:comment w:id="0" w:author="Usuario de Windows" w:date="2017-12-07T09:38:00Z" w:initials="UdW">
+    <w:p>
+      <w:pPr>
+        <w:pStyle w:val="Textocomentario"/>
+      </w:pPr>
+      <w:r>
+        <w:rPr>
+          <w:rStyle w:val="Refdecomentario"/>
+        </w:rPr>
+        <w:annotationRef/>
+      </w:r>
+      <w:r>
+        <w:t xml:space="preserve">Hay que revisar las palabras claves. Software NO es una palabra que identifique de manera inequívoca su trabajo, por el contrario es una palabra muy general para ser considerada clave. Piensen lo siguiente: qué palabras o frases debería colocar un usuario en un navegador web para que le apareciera su proyecto? Cuándo el usuario busque qué cosas debería aparecer su proyecto?. </w:t>
+      </w:r>
+    </w:p>
+  </w:comment>
+</w:comments>
+</file>
+
 <file path=word/commentsExtended.xml><?xml version="1.0" encoding="utf-8"?>
 <w15:commentsEx xmlns:wpc="http://schemas.microsoft.com/office/word/2010/wordprocessingCanvas" xmlns:mc="http://schemas.openxmlformats.org/markup-compatibility/2006" xmlns:o="urn:schemas-microsoft-com:office:office" xmlns:r="http://schemas.openxmlformats.org/officeDocument/2006/relationships" xmlns:m="http://schemas.openxmlformats.org/officeDocument/2006/math" xmlns:v="urn:schemas-microsoft-com:vml" xmlns:wp14="http://schemas.microsoft.com/office/word/2010/wordprocessingDrawing" xmlns:wp="http://schemas.openxmlformats.org/drawingml/2006/wordprocessingDrawing" xmlns:w10="urn:schemas-microsoft-com:office:word" xmlns:w="http://schemas.openxmlformats.org/wordprocessingml/2006/main" xmlns:w14="http://schemas.microsoft.com/office/word/2010/wordml" xmlns:w15="http://schemas.microsoft.com/office/word/2012/wordml" xmlns:wpg="http://schemas.microsoft.com/office/word/2010/wordprocessingGroup" xmlns:wpi="http://schemas.microsoft.com/office/word/2010/wordprocessingInk" xmlns:wne="http://schemas.microsoft.com/office/word/2006/wordml" xmlns:wps="http://schemas.microsoft.com/office/word/2010/wordprocessingShape" mc:Ignorable="w14 w15 wp14">
-  <w15:commentEx w15:paraId="25B9022F" w15:done="0"/>
-  <w15:commentEx w15:paraId="4595891C" w15:done="0"/>
-  <w15:commentEx w15:paraId="14B9CE51" w15:done="0"/>
+  <w15:commentEx w15:paraId="09FBF15B" w15:done="0"/>
 </w15:commentsEx>
 </file>
 
 <file path=word/numbering.xml><?xml version="1.0" encoding="utf-8"?>
-<w:numbering xmlns:wpc="http://schemas.microsoft.com/office/word/2010/wordprocessingCanvas" xmlns:mc="http://schemas.openxmlformats.org/markup-compatibility/2006" xmlns:o="urn:schemas-microsoft-com:office:office" xmlns:r="http://schemas.openxmlformats.org/officeDocument/2006/relationships" xmlns:m="http://schemas.openxmlformats.org/officeDocument/2006/math" xmlns:v="urn:schemas-microsoft-com:vml" xmlns:wp14="http://schemas.microsoft.com/office/word/2010/wordprocessingDrawing" xmlns:wp="http://schemas.openxmlformats.org/drawingml/2006/wordprocessingDrawing" xmlns:w10="urn:schemas-microsoft-com:office:word" xmlns:w="http://schemas.openxmlformats.org/wordprocessingml/2006/main" xmlns:w14="http://schemas.microsoft.com/office/word/2010/wordml" xmlns:wpg="http://schemas.microsoft.com/office/word/2010/wordprocessingGroup" xmlns:wpi="http://schemas.microsoft.com/office/word/2010/wordprocessingInk" xmlns:wne="http://schemas.microsoft.com/office/word/2006/wordml" xmlns:wps="http://schemas.microsoft.com/office/word/2010/wordprocessingShape" mc:Ignorable="w14 wp14">
+<w:numbering xmlns:wpc="http://schemas.microsoft.com/office/word/2010/wordprocessingCanvas" xmlns:mc="http://schemas.openxmlformats.org/markup-compatibility/2006" xmlns:o="urn:schemas-microsoft-com:office:office" xmlns:r="http://schemas.openxmlformats.org/officeDocument/2006/relationships" xmlns:m="http://schemas.openxmlformats.org/officeDocument/2006/math" xmlns:v="urn:schemas-microsoft-com:vml" xmlns:wp14="http://schemas.microsoft.com/office/word/2010/wordprocessingDrawing" xmlns:wp="http://schemas.openxmlformats.org/drawingml/2006/wordprocessingDrawing" xmlns:w10="urn:schemas-microsoft-com:office:word" xmlns:w="http://schemas.openxmlformats.org/wordprocessingml/2006/main" xmlns:w14="http://schemas.microsoft.com/office/word/2010/wordml" xmlns:w15="http://schemas.microsoft.com/office/word/2012/wordml" xmlns:wpg="http://schemas.microsoft.com/office/word/2010/wordprocessingGroup" xmlns:wpi="http://schemas.microsoft.com/office/word/2010/wordprocessingInk" xmlns:wne="http://schemas.microsoft.com/office/word/2006/wordml" xmlns:wps="http://schemas.microsoft.com/office/word/2010/wordprocessingShape" mc:Ignorable="w14 w15 wp14">
   <w:abstractNum w:abstractNumId="0">
     <w:nsid w:val="035A450B"/>
     <w:multiLevelType w:val="hybridMultilevel"/>
@@ -6667,8 +6712,16 @@
 </w:numbering>
 </file>
 
+<file path=word/people.xml><?xml version="1.0" encoding="utf-8"?>
+<w15:people xmlns:wpc="http://schemas.microsoft.com/office/word/2010/wordprocessingCanvas" xmlns:mc="http://schemas.openxmlformats.org/markup-compatibility/2006" xmlns:o="urn:schemas-microsoft-com:office:office" xmlns:r="http://schemas.openxmlformats.org/officeDocument/2006/relationships" xmlns:m="http://schemas.openxmlformats.org/officeDocument/2006/math" xmlns:v="urn:schemas-microsoft-com:vml" xmlns:wp14="http://schemas.microsoft.com/office/word/2010/wordprocessingDrawing" xmlns:wp="http://schemas.openxmlformats.org/drawingml/2006/wordprocessingDrawing" xmlns:w10="urn:schemas-microsoft-com:office:word" xmlns:w="http://schemas.openxmlformats.org/wordprocessingml/2006/main" xmlns:w14="http://schemas.microsoft.com/office/word/2010/wordml" xmlns:w15="http://schemas.microsoft.com/office/word/2012/wordml" xmlns:wpg="http://schemas.microsoft.com/office/word/2010/wordprocessingGroup" xmlns:wpi="http://schemas.microsoft.com/office/word/2010/wordprocessingInk" xmlns:wne="http://schemas.microsoft.com/office/word/2006/wordml" xmlns:wps="http://schemas.microsoft.com/office/word/2010/wordprocessingShape" mc:Ignorable="w14 w15 wp14">
+  <w15:person w15:author="Usuario de Windows">
+    <w15:presenceInfo w15:providerId="None" w15:userId="Usuario de Windows"/>
+  </w15:person>
+</w15:people>
+</file>
+
 <file path=word/styles.xml><?xml version="1.0" encoding="utf-8"?>
-<w:styles xmlns:mc="http://schemas.openxmlformats.org/markup-compatibility/2006" xmlns:r="http://schemas.openxmlformats.org/officeDocument/2006/relationships" xmlns:w="http://schemas.openxmlformats.org/wordprocessingml/2006/main" xmlns:w14="http://schemas.microsoft.com/office/word/2010/wordml" mc:Ignorable="w14">
+<w:styles xmlns:mc="http://schemas.openxmlformats.org/markup-compatibility/2006" xmlns:r="http://schemas.openxmlformats.org/officeDocument/2006/relationships" xmlns:w="http://schemas.openxmlformats.org/wordprocessingml/2006/main" xmlns:w14="http://schemas.microsoft.com/office/word/2010/wordml" xmlns:w15="http://schemas.microsoft.com/office/word/2012/wordml" mc:Ignorable="w14 w15">
   <w:docDefaults>
     <w:rPrDefault>
       <w:rPr>
@@ -6693,144 +6746,378 @@
       </w:pPr>
     </w:pPrDefault>
   </w:docDefaults>
-  <w:latentStyles w:defLockedState="0" w:defUIPriority="99" w:defSemiHidden="1" w:defUnhideWhenUsed="1" w:defQFormat="0" w:count="267">
-    <w:lsdException w:name="Normal" w:semiHidden="0" w:uiPriority="0" w:unhideWhenUsed="0" w:qFormat="1"/>
-    <w:lsdException w:name="heading 1" w:semiHidden="0" w:uiPriority="9" w:unhideWhenUsed="0" w:qFormat="1"/>
-    <w:lsdException w:name="heading 2" w:uiPriority="9" w:qFormat="1"/>
-    <w:lsdException w:name="heading 3" w:uiPriority="9" w:qFormat="1"/>
-    <w:lsdException w:name="heading 4" w:uiPriority="9" w:qFormat="1"/>
-    <w:lsdException w:name="heading 5" w:uiPriority="9" w:qFormat="1"/>
-    <w:lsdException w:name="heading 6" w:uiPriority="9" w:qFormat="1"/>
-    <w:lsdException w:name="heading 7" w:uiPriority="9" w:qFormat="1"/>
-    <w:lsdException w:name="heading 8" w:uiPriority="9" w:qFormat="1"/>
-    <w:lsdException w:name="heading 9" w:uiPriority="9" w:qFormat="1"/>
-    <w:lsdException w:name="toc 1" w:uiPriority="39"/>
-    <w:lsdException w:name="toc 2" w:uiPriority="39"/>
-    <w:lsdException w:name="toc 3" w:uiPriority="39"/>
-    <w:lsdException w:name="toc 4" w:uiPriority="39"/>
-    <w:lsdException w:name="toc 5" w:uiPriority="39"/>
-    <w:lsdException w:name="toc 6" w:uiPriority="39"/>
-    <w:lsdException w:name="toc 7" w:uiPriority="39"/>
-    <w:lsdException w:name="toc 8" w:uiPriority="39"/>
-    <w:lsdException w:name="toc 9" w:uiPriority="39"/>
-    <w:lsdException w:name="caption" w:uiPriority="35" w:qFormat="1"/>
-    <w:lsdException w:name="Title" w:semiHidden="0" w:uiPriority="10" w:unhideWhenUsed="0" w:qFormat="1"/>
-    <w:lsdException w:name="Default Paragraph Font" w:uiPriority="1"/>
-    <w:lsdException w:name="Subtitle" w:semiHidden="0" w:uiPriority="11" w:unhideWhenUsed="0" w:qFormat="1"/>
-    <w:lsdException w:name="Strong" w:semiHidden="0" w:uiPriority="22" w:unhideWhenUsed="0" w:qFormat="1"/>
-    <w:lsdException w:name="Emphasis" w:semiHidden="0" w:uiPriority="20" w:unhideWhenUsed="0" w:qFormat="1"/>
-    <w:lsdException w:name="Table Grid" w:semiHidden="0" w:uiPriority="59" w:unhideWhenUsed="0"/>
-    <w:lsdException w:name="Placeholder Text" w:unhideWhenUsed="0"/>
-    <w:lsdException w:name="No Spacing" w:semiHidden="0" w:uiPriority="1" w:unhideWhenUsed="0" w:qFormat="1"/>
-    <w:lsdException w:name="Light Shading" w:semiHidden="0" w:uiPriority="60" w:unhideWhenUsed="0"/>
-    <w:lsdException w:name="Light List" w:semiHidden="0" w:uiPriority="61" w:unhideWhenUsed="0"/>
-    <w:lsdException w:name="Light Grid" w:semiHidden="0" w:uiPriority="62" w:unhideWhenUsed="0"/>
-    <w:lsdException w:name="Medium Shading 1" w:semiHidden="0" w:uiPriority="63" w:unhideWhenUsed="0"/>
-    <w:lsdException w:name="Medium Shading 2" w:semiHidden="0" w:uiPriority="64" w:unhideWhenUsed="0"/>
-    <w:lsdException w:name="Medium List 1" w:semiHidden="0" w:uiPriority="65" w:unhideWhenUsed="0"/>
-    <w:lsdException w:name="Medium List 2" w:semiHidden="0" w:uiPriority="66" w:unhideWhenUsed="0"/>
-    <w:lsdException w:name="Medium Grid 1" w:semiHidden="0" w:uiPriority="67" w:unhideWhenUsed="0"/>
-    <w:lsdException w:name="Medium Grid 2" w:semiHidden="0" w:uiPriority="68" w:unhideWhenUsed="0"/>
-    <w:lsdException w:name="Medium Grid 3" w:semiHidden="0" w:uiPriority="69" w:unhideWhenUsed="0"/>
-    <w:lsdException w:name="Dark List" w:semiHidden="0" w:uiPriority="70" w:unhideWhenUsed="0"/>
-    <w:lsdException w:name="Colorful Shading" w:semiHidden="0" w:uiPriority="71" w:unhideWhenUsed="0"/>
-    <w:lsdException w:name="Colorful List" w:semiHidden="0" w:uiPriority="72" w:unhideWhenUsed="0"/>
-    <w:lsdException w:name="Colorful Grid" w:semiHidden="0" w:uiPriority="73" w:unhideWhenUsed="0"/>
-    <w:lsdException w:name="Light Shading Accent 1" w:semiHidden="0" w:uiPriority="60" w:unhideWhenUsed="0"/>
-    <w:lsdException w:name="Light List Accent 1" w:semiHidden="0" w:uiPriority="61" w:unhideWhenUsed="0"/>
-    <w:lsdException w:name="Light Grid Accent 1" w:semiHidden="0" w:uiPriority="62" w:unhideWhenUsed="0"/>
-    <w:lsdException w:name="Medium Shading 1 Accent 1" w:semiHidden="0" w:uiPriority="63" w:unhideWhenUsed="0"/>
-    <w:lsdException w:name="Medium Shading 2 Accent 1" w:semiHidden="0" w:uiPriority="64" w:unhideWhenUsed="0"/>
-    <w:lsdException w:name="Medium List 1 Accent 1" w:semiHidden="0" w:uiPriority="65" w:unhideWhenUsed="0"/>
-    <w:lsdException w:name="Revision" w:unhideWhenUsed="0"/>
-    <w:lsdException w:name="List Paragraph" w:semiHidden="0" w:uiPriority="34" w:unhideWhenUsed="0" w:qFormat="1"/>
-    <w:lsdException w:name="Quote" w:semiHidden="0" w:uiPriority="29" w:unhideWhenUsed="0" w:qFormat="1"/>
-    <w:lsdException w:name="Intense Quote" w:semiHidden="0" w:uiPriority="30" w:unhideWhenUsed="0" w:qFormat="1"/>
-    <w:lsdException w:name="Medium List 2 Accent 1" w:semiHidden="0" w:uiPriority="66" w:unhideWhenUsed="0"/>
-    <w:lsdException w:name="Medium Grid 1 Accent 1" w:semiHidden="0" w:uiPriority="67" w:unhideWhenUsed="0"/>
-    <w:lsdException w:name="Medium Grid 2 Accent 1" w:semiHidden="0" w:uiPriority="68" w:unhideWhenUsed="0"/>
-    <w:lsdException w:name="Medium Grid 3 Accent 1" w:semiHidden="0" w:uiPriority="69" w:unhideWhenUsed="0"/>
-    <w:lsdException w:name="Dark List Accent 1" w:semiHidden="0" w:uiPriority="70" w:unhideWhenUsed="0"/>
-    <w:lsdException w:name="Colorful Shading Accent 1" w:semiHidden="0" w:uiPriority="71" w:unhideWhenUsed="0"/>
-    <w:lsdException w:name="Colorful List Accent 1" w:semiHidden="0" w:uiPriority="72" w:unhideWhenUsed="0"/>
-    <w:lsdException w:name="Colorful Grid Accent 1" w:semiHidden="0" w:uiPriority="73" w:unhideWhenUsed="0"/>
-    <w:lsdException w:name="Light Shading Accent 2" w:semiHidden="0" w:uiPriority="60" w:unhideWhenUsed="0"/>
-    <w:lsdException w:name="Light List Accent 2" w:semiHidden="0" w:uiPriority="61" w:unhideWhenUsed="0"/>
-    <w:lsdException w:name="Light Grid Accent 2" w:semiHidden="0" w:uiPriority="62" w:unhideWhenUsed="0"/>
-    <w:lsdException w:name="Medium Shading 1 Accent 2" w:semiHidden="0" w:uiPriority="63" w:unhideWhenUsed="0"/>
-    <w:lsdException w:name="Medium Shading 2 Accent 2" w:semiHidden="0" w:uiPriority="64" w:unhideWhenUsed="0"/>
-    <w:lsdException w:name="Medium List 1 Accent 2" w:semiHidden="0" w:uiPriority="65" w:unhideWhenUsed="0"/>
-    <w:lsdException w:name="Medium List 2 Accent 2" w:semiHidden="0" w:uiPriority="66" w:unhideWhenUsed="0"/>
-    <w:lsdException w:name="Medium Grid 1 Accent 2" w:semiHidden="0" w:uiPriority="67" w:unhideWhenUsed="0"/>
-    <w:lsdException w:name="Medium Grid 2 Accent 2" w:semiHidden="0" w:uiPriority="68" w:unhideWhenUsed="0"/>
-    <w:lsdException w:name="Medium Grid 3 Accent 2" w:semiHidden="0" w:uiPriority="69" w:unhideWhenUsed="0"/>
-    <w:lsdException w:name="Dark List Accent 2" w:semiHidden="0" w:uiPriority="70" w:unhideWhenUsed="0"/>
-    <w:lsdException w:name="Colorful Shading Accent 2" w:semiHidden="0" w:uiPriority="71" w:unhideWhenUsed="0"/>
-    <w:lsdException w:name="Colorful List Accent 2" w:semiHidden="0" w:uiPriority="72" w:unhideWhenUsed="0"/>
-    <w:lsdException w:name="Colorful Grid Accent 2" w:semiHidden="0" w:uiPriority="73" w:unhideWhenUsed="0"/>
-    <w:lsdException w:name="Light Shading Accent 3" w:semiHidden="0" w:uiPriority="60" w:unhideWhenUsed="0"/>
-    <w:lsdException w:name="Light List Accent 3" w:semiHidden="0" w:uiPriority="61" w:unhideWhenUsed="0"/>
-    <w:lsdException w:name="Light Grid Accent 3" w:semiHidden="0" w:uiPriority="62" w:unhideWhenUsed="0"/>
-    <w:lsdException w:name="Medium Shading 1 Accent 3" w:semiHidden="0" w:uiPriority="63" w:unhideWhenUsed="0"/>
-    <w:lsdException w:name="Medium Shading 2 Accent 3" w:semiHidden="0" w:uiPriority="64" w:unhideWhenUsed="0"/>
-    <w:lsdException w:name="Medium List 1 Accent 3" w:semiHidden="0" w:uiPriority="65" w:unhideWhenUsed="0"/>
-    <w:lsdException w:name="Medium List 2 Accent 3" w:semiHidden="0" w:uiPriority="66" w:unhideWhenUsed="0"/>
-    <w:lsdException w:name="Medium Grid 1 Accent 3" w:semiHidden="0" w:uiPriority="67" w:unhideWhenUsed="0"/>
-    <w:lsdException w:name="Medium Grid 2 Accent 3" w:semiHidden="0" w:uiPriority="68" w:unhideWhenUsed="0"/>
-    <w:lsdException w:name="Medium Grid 3 Accent 3" w:semiHidden="0" w:uiPriority="69" w:unhideWhenUsed="0"/>
-    <w:lsdException w:name="Dark List Accent 3" w:semiHidden="0" w:uiPriority="70" w:unhideWhenUsed="0"/>
-    <w:lsdException w:name="Colorful Shading Accent 3" w:semiHidden="0" w:uiPriority="71" w:unhideWhenUsed="0"/>
-    <w:lsdException w:name="Colorful List Accent 3" w:semiHidden="0" w:uiPriority="72" w:unhideWhenUsed="0"/>
-    <w:lsdException w:name="Colorful Grid Accent 3" w:semiHidden="0" w:uiPriority="73" w:unhideWhenUsed="0"/>
-    <w:lsdException w:name="Light Shading Accent 4" w:semiHidden="0" w:uiPriority="60" w:unhideWhenUsed="0"/>
-    <w:lsdException w:name="Light List Accent 4" w:semiHidden="0" w:uiPriority="61" w:unhideWhenUsed="0"/>
-    <w:lsdException w:name="Light Grid Accent 4" w:semiHidden="0" w:uiPriority="62" w:unhideWhenUsed="0"/>
-    <w:lsdException w:name="Medium Shading 1 Accent 4" w:semiHidden="0" w:uiPriority="63" w:unhideWhenUsed="0"/>
-    <w:lsdException w:name="Medium Shading 2 Accent 4" w:semiHidden="0" w:uiPriority="64" w:unhideWhenUsed="0"/>
-    <w:lsdException w:name="Medium List 1 Accent 4" w:semiHidden="0" w:uiPriority="65" w:unhideWhenUsed="0"/>
-    <w:lsdException w:name="Medium List 2 Accent 4" w:semiHidden="0" w:uiPriority="66" w:unhideWhenUsed="0"/>
-    <w:lsdException w:name="Medium Grid 1 Accent 4" w:semiHidden="0" w:uiPriority="67" w:unhideWhenUsed="0"/>
-    <w:lsdException w:name="Medium Grid 2 Accent 4" w:semiHidden="0" w:uiPriority="68" w:unhideWhenUsed="0"/>
-    <w:lsdException w:name="Medium Grid 3 Accent 4" w:semiHidden="0" w:uiPriority="69" w:unhideWhenUsed="0"/>
-    <w:lsdException w:name="Dark List Accent 4" w:semiHidden="0" w:uiPriority="70" w:unhideWhenUsed="0"/>
-    <w:lsdException w:name="Colorful Shading Accent 4" w:semiHidden="0" w:uiPriority="71" w:unhideWhenUsed="0"/>
-    <w:lsdException w:name="Colorful List Accent 4" w:semiHidden="0" w:uiPriority="72" w:unhideWhenUsed="0"/>
-    <w:lsdException w:name="Colorful Grid Accent 4" w:semiHidden="0" w:uiPriority="73" w:unhideWhenUsed="0"/>
-    <w:lsdException w:name="Light Shading Accent 5" w:semiHidden="0" w:uiPriority="60" w:unhideWhenUsed="0"/>
-    <w:lsdException w:name="Light List Accent 5" w:semiHidden="0" w:uiPriority="61" w:unhideWhenUsed="0"/>
-    <w:lsdException w:name="Light Grid Accent 5" w:semiHidden="0" w:uiPriority="62" w:unhideWhenUsed="0"/>
-    <w:lsdException w:name="Medium Shading 1 Accent 5" w:semiHidden="0" w:uiPriority="63" w:unhideWhenUsed="0"/>
-    <w:lsdException w:name="Medium Shading 2 Accent 5" w:semiHidden="0" w:uiPriority="64" w:unhideWhenUsed="0"/>
-    <w:lsdException w:name="Medium List 1 Accent 5" w:semiHidden="0" w:uiPriority="65" w:unhideWhenUsed="0"/>
-    <w:lsdException w:name="Medium List 2 Accent 5" w:semiHidden="0" w:uiPriority="66" w:unhideWhenUsed="0"/>
-    <w:lsdException w:name="Medium Grid 1 Accent 5" w:semiHidden="0" w:uiPriority="67" w:unhideWhenUsed="0"/>
-    <w:lsdException w:name="Medium Grid 2 Accent 5" w:semiHidden="0" w:uiPriority="68" w:unhideWhenUsed="0"/>
-    <w:lsdException w:name="Medium Grid 3 Accent 5" w:semiHidden="0" w:uiPriority="69" w:unhideWhenUsed="0"/>
-    <w:lsdException w:name="Dark List Accent 5" w:semiHidden="0" w:uiPriority="70" w:unhideWhenUsed="0"/>
-    <w:lsdException w:name="Colorful Shading Accent 5" w:semiHidden="0" w:uiPriority="71" w:unhideWhenUsed="0"/>
-    <w:lsdException w:name="Colorful List Accent 5" w:semiHidden="0" w:uiPriority="72" w:unhideWhenUsed="0"/>
-    <w:lsdException w:name="Colorful Grid Accent 5" w:semiHidden="0" w:uiPriority="73" w:unhideWhenUsed="0"/>
-    <w:lsdException w:name="Light Shading Accent 6" w:semiHidden="0" w:uiPriority="60" w:unhideWhenUsed="0"/>
-    <w:lsdException w:name="Light List Accent 6" w:semiHidden="0" w:uiPriority="61" w:unhideWhenUsed="0"/>
-    <w:lsdException w:name="Light Grid Accent 6" w:semiHidden="0" w:uiPriority="62" w:unhideWhenUsed="0"/>
-    <w:lsdException w:name="Medium Shading 1 Accent 6" w:semiHidden="0" w:uiPriority="63" w:unhideWhenUsed="0"/>
-    <w:lsdException w:name="Medium Shading 2 Accent 6" w:semiHidden="0" w:uiPriority="64" w:unhideWhenUsed="0"/>
-    <w:lsdException w:name="Medium List 1 Accent 6" w:semiHidden="0" w:uiPriority="65" w:unhideWhenUsed="0"/>
-    <w:lsdException w:name="Medium List 2 Accent 6" w:semiHidden="0" w:uiPriority="66" w:unhideWhenUsed="0"/>
-    <w:lsdException w:name="Medium Grid 1 Accent 6" w:semiHidden="0" w:uiPriority="67" w:unhideWhenUsed="0"/>
-    <w:lsdException w:name="Medium Grid 2 Accent 6" w:semiHidden="0" w:uiPriority="68" w:unhideWhenUsed="0"/>
-    <w:lsdException w:name="Medium Grid 3 Accent 6" w:semiHidden="0" w:uiPriority="69" w:unhideWhenUsed="0"/>
-    <w:lsdException w:name="Dark List Accent 6" w:semiHidden="0" w:uiPriority="70" w:unhideWhenUsed="0"/>
-    <w:lsdException w:name="Colorful Shading Accent 6" w:semiHidden="0" w:uiPriority="71" w:unhideWhenUsed="0"/>
-    <w:lsdException w:name="Colorful List Accent 6" w:semiHidden="0" w:uiPriority="72" w:unhideWhenUsed="0"/>
-    <w:lsdException w:name="Colorful Grid Accent 6" w:semiHidden="0" w:uiPriority="73" w:unhideWhenUsed="0"/>
-    <w:lsdException w:name="Subtle Emphasis" w:semiHidden="0" w:uiPriority="19" w:unhideWhenUsed="0" w:qFormat="1"/>
-    <w:lsdException w:name="Intense Emphasis" w:semiHidden="0" w:uiPriority="21" w:unhideWhenUsed="0" w:qFormat="1"/>
-    <w:lsdException w:name="Subtle Reference" w:semiHidden="0" w:uiPriority="31" w:unhideWhenUsed="0" w:qFormat="1"/>
-    <w:lsdException w:name="Intense Reference" w:semiHidden="0" w:uiPriority="32" w:unhideWhenUsed="0" w:qFormat="1"/>
-    <w:lsdException w:name="Book Title" w:semiHidden="0" w:uiPriority="33" w:unhideWhenUsed="0" w:qFormat="1"/>
-    <w:lsdException w:name="Bibliography" w:uiPriority="37"/>
-    <w:lsdException w:name="TOC Heading" w:uiPriority="39" w:qFormat="1"/>
+  <w:latentStyles w:defLockedState="0" w:defUIPriority="99" w:defSemiHidden="0" w:defUnhideWhenUsed="0" w:defQFormat="0" w:count="371">
+    <w:lsdException w:name="Normal" w:uiPriority="0" w:qFormat="1"/>
+    <w:lsdException w:name="heading 1" w:uiPriority="9" w:qFormat="1"/>
+    <w:lsdException w:name="heading 2" w:semiHidden="1" w:uiPriority="9" w:unhideWhenUsed="1" w:qFormat="1"/>
+    <w:lsdException w:name="heading 3" w:semiHidden="1" w:uiPriority="9" w:unhideWhenUsed="1" w:qFormat="1"/>
+    <w:lsdException w:name="heading 4" w:semiHidden="1" w:uiPriority="9" w:unhideWhenUsed="1" w:qFormat="1"/>
+    <w:lsdException w:name="heading 5" w:semiHidden="1" w:uiPriority="9" w:unhideWhenUsed="1" w:qFormat="1"/>
+    <w:lsdException w:name="heading 6" w:semiHidden="1" w:uiPriority="9" w:unhideWhenUsed="1" w:qFormat="1"/>
+    <w:lsdException w:name="heading 7" w:semiHidden="1" w:uiPriority="9" w:unhideWhenUsed="1" w:qFormat="1"/>
+    <w:lsdException w:name="heading 8" w:semiHidden="1" w:uiPriority="9" w:unhideWhenUsed="1" w:qFormat="1"/>
+    <w:lsdException w:name="heading 9" w:semiHidden="1" w:uiPriority="9" w:unhideWhenUsed="1" w:qFormat="1"/>
+    <w:lsdException w:name="index 1" w:semiHidden="1" w:unhideWhenUsed="1"/>
+    <w:lsdException w:name="index 2" w:semiHidden="1" w:unhideWhenUsed="1"/>
+    <w:lsdException w:name="index 3" w:semiHidden="1" w:unhideWhenUsed="1"/>
+    <w:lsdException w:name="index 4" w:semiHidden="1" w:unhideWhenUsed="1"/>
+    <w:lsdException w:name="index 5" w:semiHidden="1" w:unhideWhenUsed="1"/>
+    <w:lsdException w:name="index 6" w:semiHidden="1" w:unhideWhenUsed="1"/>
+    <w:lsdException w:name="index 7" w:semiHidden="1" w:unhideWhenUsed="1"/>
+    <w:lsdException w:name="index 8" w:semiHidden="1" w:unhideWhenUsed="1"/>
+    <w:lsdException w:name="index 9" w:semiHidden="1" w:unhideWhenUsed="1"/>
+    <w:lsdException w:name="toc 1" w:semiHidden="1" w:uiPriority="39" w:unhideWhenUsed="1"/>
+    <w:lsdException w:name="toc 2" w:semiHidden="1" w:uiPriority="39" w:unhideWhenUsed="1"/>
+    <w:lsdException w:name="toc 3" w:semiHidden="1" w:uiPriority="39" w:unhideWhenUsed="1"/>
+    <w:lsdException w:name="toc 4" w:semiHidden="1" w:uiPriority="39" w:unhideWhenUsed="1"/>
+    <w:lsdException w:name="toc 5" w:semiHidden="1" w:uiPriority="39" w:unhideWhenUsed="1"/>
+    <w:lsdException w:name="toc 6" w:semiHidden="1" w:uiPriority="39" w:unhideWhenUsed="1"/>
+    <w:lsdException w:name="toc 7" w:semiHidden="1" w:uiPriority="39" w:unhideWhenUsed="1"/>
+    <w:lsdException w:name="toc 8" w:semiHidden="1" w:uiPriority="39" w:unhideWhenUsed="1"/>
+    <w:lsdException w:name="toc 9" w:semiHidden="1" w:uiPriority="39" w:unhideWhenUsed="1"/>
+    <w:lsdException w:name="Normal Indent" w:semiHidden="1" w:unhideWhenUsed="1"/>
+    <w:lsdException w:name="footnote text" w:semiHidden="1" w:unhideWhenUsed="1"/>
+    <w:lsdException w:name="annotation text" w:semiHidden="1" w:unhideWhenUsed="1"/>
+    <w:lsdException w:name="header" w:semiHidden="1" w:unhideWhenUsed="1"/>
+    <w:lsdException w:name="footer" w:semiHidden="1" w:unhideWhenUsed="1"/>
+    <w:lsdException w:name="index heading" w:semiHidden="1" w:unhideWhenUsed="1"/>
+    <w:lsdException w:name="caption" w:semiHidden="1" w:uiPriority="35" w:unhideWhenUsed="1" w:qFormat="1"/>
+    <w:lsdException w:name="table of figures" w:semiHidden="1" w:unhideWhenUsed="1"/>
+    <w:lsdException w:name="envelope address" w:semiHidden="1" w:unhideWhenUsed="1"/>
+    <w:lsdException w:name="envelope return" w:semiHidden="1" w:unhideWhenUsed="1"/>
+    <w:lsdException w:name="footnote reference" w:semiHidden="1" w:unhideWhenUsed="1"/>
+    <w:lsdException w:name="annotation reference" w:semiHidden="1" w:unhideWhenUsed="1"/>
+    <w:lsdException w:name="line number" w:semiHidden="1" w:unhideWhenUsed="1"/>
+    <w:lsdException w:name="page number" w:semiHidden="1" w:unhideWhenUsed="1"/>
+    <w:lsdException w:name="endnote reference" w:semiHidden="1" w:unhideWhenUsed="1"/>
+    <w:lsdException w:name="endnote text" w:semiHidden="1" w:unhideWhenUsed="1"/>
+    <w:lsdException w:name="table of authorities" w:semiHidden="1" w:unhideWhenUsed="1"/>
+    <w:lsdException w:name="macro" w:semiHidden="1" w:unhideWhenUsed="1"/>
+    <w:lsdException w:name="toa heading" w:semiHidden="1" w:unhideWhenUsed="1"/>
+    <w:lsdException w:name="List" w:semiHidden="1" w:unhideWhenUsed="1"/>
+    <w:lsdException w:name="List Bullet" w:semiHidden="1" w:unhideWhenUsed="1"/>
+    <w:lsdException w:name="List Number" w:semiHidden="1" w:unhideWhenUsed="1"/>
+    <w:lsdException w:name="List 2" w:semiHidden="1" w:unhideWhenUsed="1"/>
+    <w:lsdException w:name="List 3" w:semiHidden="1" w:unhideWhenUsed="1"/>
+    <w:lsdException w:name="List 4" w:semiHidden="1" w:unhideWhenUsed="1"/>
+    <w:lsdException w:name="List 5" w:semiHidden="1" w:unhideWhenUsed="1"/>
+    <w:lsdException w:name="List Bullet 2" w:semiHidden="1" w:unhideWhenUsed="1"/>
+    <w:lsdException w:name="List Bullet 3" w:semiHidden="1" w:unhideWhenUsed="1"/>
+    <w:lsdException w:name="List Bullet 4" w:semiHidden="1" w:unhideWhenUsed="1"/>
+    <w:lsdException w:name="List Bullet 5" w:semiHidden="1" w:unhideWhenUsed="1"/>
+    <w:lsdException w:name="List Number 2" w:semiHidden="1" w:unhideWhenUsed="1"/>
+    <w:lsdException w:name="List Number 3" w:semiHidden="1" w:unhideWhenUsed="1"/>
+    <w:lsdException w:name="List Number 4" w:semiHidden="1" w:unhideWhenUsed="1"/>
+    <w:lsdException w:name="List Number 5" w:semiHidden="1" w:unhideWhenUsed="1"/>
+    <w:lsdException w:name="Title" w:uiPriority="10" w:qFormat="1"/>
+    <w:lsdException w:name="Closing" w:semiHidden="1" w:unhideWhenUsed="1"/>
+    <w:lsdException w:name="Signature" w:semiHidden="1" w:unhideWhenUsed="1"/>
+    <w:lsdException w:name="Default Paragraph Font" w:semiHidden="1" w:uiPriority="1" w:unhideWhenUsed="1"/>
+    <w:lsdException w:name="Body Text" w:semiHidden="1" w:unhideWhenUsed="1"/>
+    <w:lsdException w:name="Body Text Indent" w:semiHidden="1" w:unhideWhenUsed="1"/>
+    <w:lsdException w:name="List Continue" w:semiHidden="1" w:unhideWhenUsed="1"/>
+    <w:lsdException w:name="List Continue 2" w:semiHidden="1" w:unhideWhenUsed="1"/>
+    <w:lsdException w:name="List Continue 3" w:semiHidden="1" w:unhideWhenUsed="1"/>
+    <w:lsdException w:name="List Continue 4" w:semiHidden="1" w:unhideWhenUsed="1"/>
+    <w:lsdException w:name="List Continue 5" w:semiHidden="1" w:unhideWhenUsed="1"/>
+    <w:lsdException w:name="Message Header" w:semiHidden="1" w:unhideWhenUsed="1"/>
+    <w:lsdException w:name="Subtitle" w:uiPriority="11" w:qFormat="1"/>
+    <w:lsdException w:name="Salutation" w:semiHidden="1" w:unhideWhenUsed="1"/>
+    <w:lsdException w:name="Date" w:semiHidden="1" w:unhideWhenUsed="1"/>
+    <w:lsdException w:name="Body Text First Indent" w:semiHidden="1" w:unhideWhenUsed="1"/>
+    <w:lsdException w:name="Body Text First Indent 2" w:semiHidden="1" w:unhideWhenUsed="1"/>
+    <w:lsdException w:name="Note Heading" w:semiHidden="1" w:unhideWhenUsed="1"/>
+    <w:lsdException w:name="Body Text 2" w:semiHidden="1" w:unhideWhenUsed="1"/>
+    <w:lsdException w:name="Body Text 3" w:semiHidden="1" w:unhideWhenUsed="1"/>
+    <w:lsdException w:name="Body Text Indent 2" w:semiHidden="1" w:unhideWhenUsed="1"/>
+    <w:lsdException w:name="Body Text Indent 3" w:semiHidden="1" w:unhideWhenUsed="1"/>
+    <w:lsdException w:name="Block Text" w:semiHidden="1" w:unhideWhenUsed="1"/>
+    <w:lsdException w:name="Hyperlink" w:semiHidden="1" w:unhideWhenUsed="1"/>
+    <w:lsdException w:name="FollowedHyperlink" w:semiHidden="1" w:unhideWhenUsed="1"/>
+    <w:lsdException w:name="Strong" w:uiPriority="22" w:qFormat="1"/>
+    <w:lsdException w:name="Emphasis" w:uiPriority="20" w:qFormat="1"/>
+    <w:lsdException w:name="Document Map" w:semiHidden="1" w:unhideWhenUsed="1"/>
+    <w:lsdException w:name="Plain Text" w:semiHidden="1" w:unhideWhenUsed="1"/>
+    <w:lsdException w:name="E-mail Signature" w:semiHidden="1" w:unhideWhenUsed="1"/>
+    <w:lsdException w:name="HTML Top of Form" w:semiHidden="1" w:unhideWhenUsed="1"/>
+    <w:lsdException w:name="HTML Bottom of Form" w:semiHidden="1" w:unhideWhenUsed="1"/>
+    <w:lsdException w:name="Normal (Web)" w:semiHidden="1" w:unhideWhenUsed="1"/>
+    <w:lsdException w:name="HTML Acronym" w:semiHidden="1" w:unhideWhenUsed="1"/>
+    <w:lsdException w:name="HTML Address" w:semiHidden="1" w:unhideWhenUsed="1"/>
+    <w:lsdException w:name="HTML Cite" w:semiHidden="1" w:unhideWhenUsed="1"/>
+    <w:lsdException w:name="HTML Code" w:semiHidden="1" w:unhideWhenUsed="1"/>
+    <w:lsdException w:name="HTML Definition" w:semiHidden="1" w:unhideWhenUsed="1"/>
+    <w:lsdException w:name="HTML Keyboard" w:semiHidden="1" w:unhideWhenUsed="1"/>
+    <w:lsdException w:name="HTML Preformatted" w:semiHidden="1" w:unhideWhenUsed="1"/>
+    <w:lsdException w:name="HTML Sample" w:semiHidden="1" w:unhideWhenUsed="1"/>
+    <w:lsdException w:name="HTML Typewriter" w:semiHidden="1" w:unhideWhenUsed="1"/>
+    <w:lsdException w:name="HTML Variable" w:semiHidden="1" w:unhideWhenUsed="1"/>
+    <w:lsdException w:name="Normal Table" w:semiHidden="1" w:unhideWhenUsed="1"/>
+    <w:lsdException w:name="annotation subject" w:semiHidden="1" w:unhideWhenUsed="1"/>
+    <w:lsdException w:name="No List" w:semiHidden="1" w:unhideWhenUsed="1"/>
+    <w:lsdException w:name="Outline List 1" w:semiHidden="1" w:unhideWhenUsed="1"/>
+    <w:lsdException w:name="Outline List 2" w:semiHidden="1" w:unhideWhenUsed="1"/>
+    <w:lsdException w:name="Outline List 3" w:semiHidden="1" w:unhideWhenUsed="1"/>
+    <w:lsdException w:name="Table Simple 1" w:semiHidden="1" w:unhideWhenUsed="1"/>
+    <w:lsdException w:name="Table Simple 2" w:semiHidden="1" w:unhideWhenUsed="1"/>
+    <w:lsdException w:name="Table Simple 3" w:semiHidden="1" w:unhideWhenUsed="1"/>
+    <w:lsdException w:name="Table Classic 1" w:semiHidden="1" w:unhideWhenUsed="1"/>
+    <w:lsdException w:name="Table Classic 2" w:semiHidden="1" w:unhideWhenUsed="1"/>
+    <w:lsdException w:name="Table Classic 3" w:semiHidden="1" w:unhideWhenUsed="1"/>
+    <w:lsdException w:name="Table Classic 4" w:semiHidden="1" w:unhideWhenUsed="1"/>
+    <w:lsdException w:name="Table Colorful 1" w:semiHidden="1" w:unhideWhenUsed="1"/>
+    <w:lsdException w:name="Table Colorful 2" w:semiHidden="1" w:unhideWhenUsed="1"/>
+    <w:lsdException w:name="Table Colorful 3" w:semiHidden="1" w:unhideWhenUsed="1"/>
+    <w:lsdException w:name="Table Columns 1" w:semiHidden="1" w:unhideWhenUsed="1"/>
+    <w:lsdException w:name="Table Columns 2" w:semiHidden="1" w:unhideWhenUsed="1"/>
+    <w:lsdException w:name="Table Columns 3" w:semiHidden="1" w:unhideWhenUsed="1"/>
+    <w:lsdException w:name="Table Columns 4" w:semiHidden="1" w:unhideWhenUsed="1"/>
+    <w:lsdException w:name="Table Columns 5" w:semiHidden="1" w:unhideWhenUsed="1"/>
+    <w:lsdException w:name="Table Grid 1" w:semiHidden="1" w:unhideWhenUsed="1"/>
+    <w:lsdException w:name="Table Grid 2" w:semiHidden="1" w:unhideWhenUsed="1"/>
+    <w:lsdException w:name="Table Grid 3" w:semiHidden="1" w:unhideWhenUsed="1"/>
+    <w:lsdException w:name="Table Grid 4" w:semiHidden="1" w:unhideWhenUsed="1"/>
+    <w:lsdException w:name="Table Grid 5" w:semiHidden="1" w:unhideWhenUsed="1"/>
+    <w:lsdException w:name="Table Grid 6" w:semiHidden="1" w:unhideWhenUsed="1"/>
+    <w:lsdException w:name="Table Grid 7" w:semiHidden="1" w:unhideWhenUsed="1"/>
+    <w:lsdException w:name="Table Grid 8" w:semiHidden="1" w:unhideWhenUsed="1"/>
+    <w:lsdException w:name="Table List 1" w:semiHidden="1" w:unhideWhenUsed="1"/>
+    <w:lsdException w:name="Table List 2" w:semiHidden="1" w:unhideWhenUsed="1"/>
+    <w:lsdException w:name="Table List 3" w:semiHidden="1" w:unhideWhenUsed="1"/>
+    <w:lsdException w:name="Table List 4" w:semiHidden="1" w:unhideWhenUsed="1"/>
+    <w:lsdException w:name="Table List 5" w:semiHidden="1" w:unhideWhenUsed="1"/>
+    <w:lsdException w:name="Table List 6" w:semiHidden="1" w:unhideWhenUsed="1"/>
+    <w:lsdException w:name="Table List 7" w:semiHidden="1" w:unhideWhenUsed="1"/>
+    <w:lsdException w:name="Table List 8" w:semiHidden="1" w:unhideWhenUsed="1"/>
+    <w:lsdException w:name="Table 3D effects 1" w:semiHidden="1" w:unhideWhenUsed="1"/>
+    <w:lsdException w:name="Table 3D effects 2" w:semiHidden="1" w:unhideWhenUsed="1"/>
+    <w:lsdException w:name="Table 3D effects 3" w:semiHidden="1" w:unhideWhenUsed="1"/>
+    <w:lsdException w:name="Table Contemporary" w:semiHidden="1" w:unhideWhenUsed="1"/>
+    <w:lsdException w:name="Table Elegant" w:semiHidden="1" w:unhideWhenUsed="1"/>
+    <w:lsdException w:name="Table Professional" w:semiHidden="1" w:unhideWhenUsed="1"/>
+    <w:lsdException w:name="Table Subtle 1" w:semiHidden="1" w:unhideWhenUsed="1"/>
+    <w:lsdException w:name="Table Subtle 2" w:semiHidden="1" w:unhideWhenUsed="1"/>
+    <w:lsdException w:name="Table Web 1" w:semiHidden="1" w:unhideWhenUsed="1"/>
+    <w:lsdException w:name="Table Web 2" w:semiHidden="1" w:unhideWhenUsed="1"/>
+    <w:lsdException w:name="Table Web 3" w:semiHidden="1" w:unhideWhenUsed="1"/>
+    <w:lsdException w:name="Balloon Text" w:semiHidden="1" w:unhideWhenUsed="1"/>
+    <w:lsdException w:name="Table Grid" w:uiPriority="59"/>
+    <w:lsdException w:name="Table Theme" w:semiHidden="1" w:unhideWhenUsed="1"/>
+    <w:lsdException w:name="Placeholder Text" w:semiHidden="1"/>
+    <w:lsdException w:name="No Spacing" w:uiPriority="1" w:qFormat="1"/>
+    <w:lsdException w:name="Light Shading" w:uiPriority="60"/>
+    <w:lsdException w:name="Light List" w:uiPriority="61"/>
+    <w:lsdException w:name="Light Grid" w:uiPriority="62"/>
+    <w:lsdException w:name="Medium Shading 1" w:uiPriority="63"/>
+    <w:lsdException w:name="Medium Shading 2" w:uiPriority="64"/>
+    <w:lsdException w:name="Medium List 1" w:uiPriority="65"/>
+    <w:lsdException w:name="Medium List 2" w:uiPriority="66"/>
+    <w:lsdException w:name="Medium Grid 1" w:uiPriority="67"/>
+    <w:lsdException w:name="Medium Grid 2" w:uiPriority="68"/>
+    <w:lsdException w:name="Medium Grid 3" w:uiPriority="69"/>
+    <w:lsdException w:name="Dark List" w:uiPriority="70"/>
+    <w:lsdException w:name="Colorful Shading" w:uiPriority="71"/>
+    <w:lsdException w:name="Colorful List" w:uiPriority="72"/>
+    <w:lsdException w:name="Colorful Grid" w:uiPriority="73"/>
+    <w:lsdException w:name="Light Shading Accent 1" w:uiPriority="60"/>
+    <w:lsdException w:name="Light List Accent 1" w:uiPriority="61"/>
+    <w:lsdException w:name="Light Grid Accent 1" w:uiPriority="62"/>
+    <w:lsdException w:name="Medium Shading 1 Accent 1" w:uiPriority="63"/>
+    <w:lsdException w:name="Medium Shading 2 Accent 1" w:uiPriority="64"/>
+    <w:lsdException w:name="Medium List 1 Accent 1" w:uiPriority="65"/>
+    <w:lsdException w:name="Revision" w:semiHidden="1"/>
+    <w:lsdException w:name="List Paragraph" w:uiPriority="34" w:qFormat="1"/>
+    <w:lsdException w:name="Quote" w:uiPriority="29" w:qFormat="1"/>
+    <w:lsdException w:name="Intense Quote" w:uiPriority="30" w:qFormat="1"/>
+    <w:lsdException w:name="Medium List 2 Accent 1" w:uiPriority="66"/>
+    <w:lsdException w:name="Medium Grid 1 Accent 1" w:uiPriority="67"/>
+    <w:lsdException w:name="Medium Grid 2 Accent 1" w:uiPriority="68"/>
+    <w:lsdException w:name="Medium Grid 3 Accent 1" w:uiPriority="69"/>
+    <w:lsdException w:name="Dark List Accent 1" w:uiPriority="70"/>
+    <w:lsdException w:name="Colorful Shading Accent 1" w:uiPriority="71"/>
+    <w:lsdException w:name="Colorful List Accent 1" w:uiPriority="72"/>
+    <w:lsdException w:name="Colorful Grid Accent 1" w:uiPriority="73"/>
+    <w:lsdException w:name="Light Shading Accent 2" w:uiPriority="60"/>
+    <w:lsdException w:name="Light List Accent 2" w:uiPriority="61"/>
+    <w:lsdException w:name="Light Grid Accent 2" w:uiPriority="62"/>
+    <w:lsdException w:name="Medium Shading 1 Accent 2" w:uiPriority="63"/>
+    <w:lsdException w:name="Medium Shading 2 Accent 2" w:uiPriority="64"/>
+    <w:lsdException w:name="Medium List 1 Accent 2" w:uiPriority="65"/>
+    <w:lsdException w:name="Medium List 2 Accent 2" w:uiPriority="66"/>
+    <w:lsdException w:name="Medium Grid 1 Accent 2" w:uiPriority="67"/>
+    <w:lsdException w:name="Medium Grid 2 Accent 2" w:uiPriority="68"/>
+    <w:lsdException w:name="Medium Grid 3 Accent 2" w:uiPriority="69"/>
+    <w:lsdException w:name="Dark List Accent 2" w:uiPriority="70"/>
+    <w:lsdException w:name="Colorful Shading Accent 2" w:uiPriority="71"/>
+    <w:lsdException w:name="Colorful List Accent 2" w:uiPriority="72"/>
+    <w:lsdException w:name="Colorful Grid Accent 2" w:uiPriority="73"/>
+    <w:lsdException w:name="Light Shading Accent 3" w:uiPriority="60"/>
+    <w:lsdException w:name="Light List Accent 3" w:uiPriority="61"/>
+    <w:lsdException w:name="Light Grid Accent 3" w:uiPriority="62"/>
+    <w:lsdException w:name="Medium Shading 1 Accent 3" w:uiPriority="63"/>
+    <w:lsdException w:name="Medium Shading 2 Accent 3" w:uiPriority="64"/>
+    <w:lsdException w:name="Medium List 1 Accent 3" w:uiPriority="65"/>
+    <w:lsdException w:name="Medium List 2 Accent 3" w:uiPriority="66"/>
+    <w:lsdException w:name="Medium Grid 1 Accent 3" w:uiPriority="67"/>
+    <w:lsdException w:name="Medium Grid 2 Accent 3" w:uiPriority="68"/>
+    <w:lsdException w:name="Medium Grid 3 Accent 3" w:uiPriority="69"/>
+    <w:lsdException w:name="Dark List Accent 3" w:uiPriority="70"/>
+    <w:lsdException w:name="Colorful Shading Accent 3" w:uiPriority="71"/>
+    <w:lsdException w:name="Colorful List Accent 3" w:uiPriority="72"/>
+    <w:lsdException w:name="Colorful Grid Accent 3" w:uiPriority="73"/>
+    <w:lsdException w:name="Light Shading Accent 4" w:uiPriority="60"/>
+    <w:lsdException w:name="Light List Accent 4" w:uiPriority="61"/>
+    <w:lsdException w:name="Light Grid Accent 4" w:uiPriority="62"/>
+    <w:lsdException w:name="Medium Shading 1 Accent 4" w:uiPriority="63"/>
+    <w:lsdException w:name="Medium Shading 2 Accent 4" w:uiPriority="64"/>
+    <w:lsdException w:name="Medium List 1 Accent 4" w:uiPriority="65"/>
+    <w:lsdException w:name="Medium List 2 Accent 4" w:uiPriority="66"/>
+    <w:lsdException w:name="Medium Grid 1 Accent 4" w:uiPriority="67"/>
+    <w:lsdException w:name="Medium Grid 2 Accent 4" w:uiPriority="68"/>
+    <w:lsdException w:name="Medium Grid 3 Accent 4" w:uiPriority="69"/>
+    <w:lsdException w:name="Dark List Accent 4" w:uiPriority="70"/>
+    <w:lsdException w:name="Colorful Shading Accent 4" w:uiPriority="71"/>
+    <w:lsdException w:name="Colorful List Accent 4" w:uiPriority="72"/>
+    <w:lsdException w:name="Colorful Grid Accent 4" w:uiPriority="73"/>
+    <w:lsdException w:name="Light Shading Accent 5" w:uiPriority="60"/>
+    <w:lsdException w:name="Light List Accent 5" w:uiPriority="61"/>
+    <w:lsdException w:name="Light Grid Accent 5" w:uiPriority="62"/>
+    <w:lsdException w:name="Medium Shading 1 Accent 5" w:uiPriority="63"/>
+    <w:lsdException w:name="Medium Shading 2 Accent 5" w:uiPriority="64"/>
+    <w:lsdException w:name="Medium List 1 Accent 5" w:uiPriority="65"/>
+    <w:lsdException w:name="Medium List 2 Accent 5" w:uiPriority="66"/>
+    <w:lsdException w:name="Medium Grid 1 Accent 5" w:uiPriority="67"/>
+    <w:lsdException w:name="Medium Grid 2 Accent 5" w:uiPriority="68"/>
+    <w:lsdException w:name="Medium Grid 3 Accent 5" w:uiPriority="69"/>
+    <w:lsdException w:name="Dark List Accent 5" w:uiPriority="70"/>
+    <w:lsdException w:name="Colorful Shading Accent 5" w:uiPriority="71"/>
+    <w:lsdException w:name="Colorful List Accent 5" w:uiPriority="72"/>
+    <w:lsdException w:name="Colorful Grid Accent 5" w:uiPriority="73"/>
+    <w:lsdException w:name="Light Shading Accent 6" w:uiPriority="60"/>
+    <w:lsdException w:name="Light List Accent 6" w:uiPriority="61"/>
+    <w:lsdException w:name="Light Grid Accent 6" w:uiPriority="62"/>
+    <w:lsdException w:name="Medium Shading 1 Accent 6" w:uiPriority="63"/>
+    <w:lsdException w:name="Medium Shading 2 Accent 6" w:uiPriority="64"/>
+    <w:lsdException w:name="Medium List 1 Accent 6" w:uiPriority="65"/>
+    <w:lsdException w:name="Medium List 2 Accent 6" w:uiPriority="66"/>
+    <w:lsdException w:name="Medium Grid 1 Accent 6" w:uiPriority="67"/>
+    <w:lsdException w:name="Medium Grid 2 Accent 6" w:uiPriority="68"/>
+    <w:lsdException w:name="Medium Grid 3 Accent 6" w:uiPriority="69"/>
+    <w:lsdException w:name="Dark List Accent 6" w:uiPriority="70"/>
+    <w:lsdException w:name="Colorful Shading Accent 6" w:uiPriority="71"/>
+    <w:lsdException w:name="Colorful List Accent 6" w:uiPriority="72"/>
+    <w:lsdException w:name="Colorful Grid Accent 6" w:uiPriority="73"/>
+    <w:lsdException w:name="Subtle Emphasis" w:uiPriority="19" w:qFormat="1"/>
+    <w:lsdException w:name="Intense Emphasis" w:uiPriority="21" w:qFormat="1"/>
+    <w:lsdException w:name="Subtle Reference" w:uiPriority="31" w:qFormat="1"/>
+    <w:lsdException w:name="Intense Reference" w:uiPriority="32" w:qFormat="1"/>
+    <w:lsdException w:name="Book Title" w:uiPriority="33" w:qFormat="1"/>
+    <w:lsdException w:name="Bibliography" w:semiHidden="1" w:uiPriority="37" w:unhideWhenUsed="1"/>
+    <w:lsdException w:name="TOC Heading" w:semiHidden="1" w:uiPriority="39" w:unhideWhenUsed="1" w:qFormat="1"/>
+    <w:lsdException w:name="Plain Table 1" w:uiPriority="41"/>
+    <w:lsdException w:name="Plain Table 2" w:uiPriority="42"/>
+    <w:lsdException w:name="Plain Table 3" w:uiPriority="43"/>
+    <w:lsdException w:name="Plain Table 4" w:uiPriority="44"/>
+    <w:lsdException w:name="Plain Table 5" w:uiPriority="45"/>
+    <w:lsdException w:name="Grid Table Light" w:uiPriority="40"/>
+    <w:lsdException w:name="Grid Table 1 Light" w:uiPriority="46"/>
+    <w:lsdException w:name="Grid Table 2" w:uiPriority="47"/>
+    <w:lsdException w:name="Grid Table 3" w:uiPriority="48"/>
+    <w:lsdException w:name="Grid Table 4" w:uiPriority="49"/>
+    <w:lsdException w:name="Grid Table 5 Dark" w:uiPriority="50"/>
+    <w:lsdException w:name="Grid Table 6 Colorful" w:uiPriority="51"/>
+    <w:lsdException w:name="Grid Table 7 Colorful" w:uiPriority="52"/>
+    <w:lsdException w:name="Grid Table 1 Light Accent 1" w:uiPriority="46"/>
+    <w:lsdException w:name="Grid Table 2 Accent 1" w:uiPriority="47"/>
+    <w:lsdException w:name="Grid Table 3 Accent 1" w:uiPriority="48"/>
+    <w:lsdException w:name="Grid Table 4 Accent 1" w:uiPriority="49"/>
+    <w:lsdException w:name="Grid Table 5 Dark Accent 1" w:uiPriority="50"/>
+    <w:lsdException w:name="Grid Table 6 Colorful Accent 1" w:uiPriority="51"/>
+    <w:lsdException w:name="Grid Table 7 Colorful Accent 1" w:uiPriority="52"/>
+    <w:lsdException w:name="Grid Table 1 Light Accent 2" w:uiPriority="46"/>
+    <w:lsdException w:name="Grid Table 2 Accent 2" w:uiPriority="47"/>
+    <w:lsdException w:name="Grid Table 3 Accent 2" w:uiPriority="48"/>
+    <w:lsdException w:name="Grid Table 4 Accent 2" w:uiPriority="49"/>
+    <w:lsdException w:name="Grid Table 5 Dark Accent 2" w:uiPriority="50"/>
+    <w:lsdException w:name="Grid Table 6 Colorful Accent 2" w:uiPriority="51"/>
+    <w:lsdException w:name="Grid Table 7 Colorful Accent 2" w:uiPriority="52"/>
+    <w:lsdException w:name="Grid Table 1 Light Accent 3" w:uiPriority="46"/>
+    <w:lsdException w:name="Grid Table 2 Accent 3" w:uiPriority="47"/>
+    <w:lsdException w:name="Grid Table 3 Accent 3" w:uiPriority="48"/>
+    <w:lsdException w:name="Grid Table 4 Accent 3" w:uiPriority="49"/>
+    <w:lsdException w:name="Grid Table 5 Dark Accent 3" w:uiPriority="50"/>
+    <w:lsdException w:name="Grid Table 6 Colorful Accent 3" w:uiPriority="51"/>
+    <w:lsdException w:name="Grid Table 7 Colorful Accent 3" w:uiPriority="52"/>
+    <w:lsdException w:name="Grid Table 1 Light Accent 4" w:uiPriority="46"/>
+    <w:lsdException w:name="Grid Table 2 Accent 4" w:uiPriority="47"/>
+    <w:lsdException w:name="Grid Table 3 Accent 4" w:uiPriority="48"/>
+    <w:lsdException w:name="Grid Table 4 Accent 4" w:uiPriority="49"/>
+    <w:lsdException w:name="Grid Table 5 Dark Accent 4" w:uiPriority="50"/>
+    <w:lsdException w:name="Grid Table 6 Colorful Accent 4" w:uiPriority="51"/>
+    <w:lsdException w:name="Grid Table 7 Colorful Accent 4" w:uiPriority="52"/>
+    <w:lsdException w:name="Grid Table 1 Light Accent 5" w:uiPriority="46"/>
+    <w:lsdException w:name="Grid Table 2 Accent 5" w:uiPriority="47"/>
+    <w:lsdException w:name="Grid Table 3 Accent 5" w:uiPriority="48"/>
+    <w:lsdException w:name="Grid Table 4 Accent 5" w:uiPriority="49"/>
+    <w:lsdException w:name="Grid Table 5 Dark Accent 5" w:uiPriority="50"/>
+    <w:lsdException w:name="Grid Table 6 Colorful Accent 5" w:uiPriority="51"/>
+    <w:lsdException w:name="Grid Table 7 Colorful Accent 5" w:uiPriority="52"/>
+    <w:lsdException w:name="Grid Table 1 Light Accent 6" w:uiPriority="46"/>
+    <w:lsdException w:name="Grid Table 2 Accent 6" w:uiPriority="47"/>
+    <w:lsdException w:name="Grid Table 3 Accent 6" w:uiPriority="48"/>
+    <w:lsdException w:name="Grid Table 4 Accent 6" w:uiPriority="49"/>
+    <w:lsdException w:name="Grid Table 5 Dark Accent 6" w:uiPriority="50"/>
+    <w:lsdException w:name="Grid Table 6 Colorful Accent 6" w:uiPriority="51"/>
+    <w:lsdException w:name="Grid Table 7 Colorful Accent 6" w:uiPriority="52"/>
+    <w:lsdException w:name="List Table 1 Light" w:uiPriority="46"/>
+    <w:lsdException w:name="List Table 2" w:uiPriority="47"/>
+    <w:lsdException w:name="List Table 3" w:uiPriority="48"/>
+    <w:lsdException w:name="List Table 4" w:uiPriority="49"/>
+    <w:lsdException w:name="List Table 5 Dark" w:uiPriority="50"/>
+    <w:lsdException w:name="List Table 6 Colorful" w:uiPriority="51"/>
+    <w:lsdException w:name="List Table 7 Colorful" w:uiPriority="52"/>
+    <w:lsdException w:name="List Table 1 Light Accent 1" w:uiPriority="46"/>
+    <w:lsdException w:name="List Table 2 Accent 1" w:uiPriority="47"/>
+    <w:lsdException w:name="List Table 3 Accent 1" w:uiPriority="48"/>
+    <w:lsdException w:name="List Table 4 Accent 1" w:uiPriority="49"/>
+    <w:lsdException w:name="List Table 5 Dark Accent 1" w:uiPriority="50"/>
+    <w:lsdException w:name="List Table 6 Colorful Accent 1" w:uiPriority="51"/>
+    <w:lsdException w:name="List Table 7 Colorful Accent 1" w:uiPriority="52"/>
+    <w:lsdException w:name="List Table 1 Light Accent 2" w:uiPriority="46"/>
+    <w:lsdException w:name="List Table 2 Accent 2" w:uiPriority="47"/>
+    <w:lsdException w:name="List Table 3 Accent 2" w:uiPriority="48"/>
+    <w:lsdException w:name="List Table 4 Accent 2" w:uiPriority="49"/>
+    <w:lsdException w:name="List Table 5 Dark Accent 2" w:uiPriority="50"/>
+    <w:lsdException w:name="List Table 6 Colorful Accent 2" w:uiPriority="51"/>
+    <w:lsdException w:name="List Table 7 Colorful Accent 2" w:uiPriority="52"/>
+    <w:lsdException w:name="List Table 1 Light Accent 3" w:uiPriority="46"/>
+    <w:lsdException w:name="List Table 2 Accent 3" w:uiPriority="47"/>
+    <w:lsdException w:name="List Table 3 Accent 3" w:uiPriority="48"/>
+    <w:lsdException w:name="List Table 4 Accent 3" w:uiPriority="49"/>
+    <w:lsdException w:name="List Table 5 Dark Accent 3" w:uiPriority="50"/>
+    <w:lsdException w:name="List Table 6 Colorful Accent 3" w:uiPriority="51"/>
+    <w:lsdException w:name="List Table 7 Colorful Accent 3" w:uiPriority="52"/>
+    <w:lsdException w:name="List Table 1 Light Accent 4" w:uiPriority="46"/>
+    <w:lsdException w:name="List Table 2 Accent 4" w:uiPriority="47"/>
+    <w:lsdException w:name="List Table 3 Accent 4" w:uiPriority="48"/>
+    <w:lsdException w:name="List Table 4 Accent 4" w:uiPriority="49"/>
+    <w:lsdException w:name="List Table 5 Dark Accent 4" w:uiPriority="50"/>
+    <w:lsdException w:name="List Table 6 Colorful Accent 4" w:uiPriority="51"/>
+    <w:lsdException w:name="List Table 7 Colorful Accent 4" w:uiPriority="52"/>
+    <w:lsdException w:name="List Table 1 Light Accent 5" w:uiPriority="46"/>
+    <w:lsdException w:name="List Table 2 Accent 5" w:uiPriority="47"/>
+    <w:lsdException w:name="List Table 3 Accent 5" w:uiPriority="48"/>
+    <w:lsdException w:name="List Table 4 Accent 5" w:uiPriority="49"/>
+    <w:lsdException w:name="List Table 5 Dark Accent 5" w:uiPriority="50"/>
+    <w:lsdException w:name="List Table 6 Colorful Accent 5" w:uiPriority="51"/>
+    <w:lsdException w:name="List Table 7 Colorful Accent 5" w:uiPriority="52"/>
+    <w:lsdException w:name="List Table 1 Light Accent 6" w:uiPriority="46"/>
+    <w:lsdException w:name="List Table 2 Accent 6" w:uiPriority="47"/>
+    <w:lsdException w:name="List Table 3 Accent 6" w:uiPriority="48"/>
+    <w:lsdException w:name="List Table 4 Accent 6" w:uiPriority="49"/>
+    <w:lsdException w:name="List Table 5 Dark Accent 6" w:uiPriority="50"/>
+    <w:lsdException w:name="List Table 6 Colorful Accent 6" w:uiPriority="51"/>
+    <w:lsdException w:name="List Table 7 Colorful Accent 6" w:uiPriority="52"/>
   </w:latentStyles>
   <w:style w:type="paragraph" w:default="1" w:styleId="Normal">
     <w:name w:val="Normal"/>
@@ -6968,448 +7255,7 @@
       </w:tblCellMar>
     </w:tblPr>
   </w:style>
-  <w:style w:type="paragraph" w:styleId="Ttulo">
-    <w:name w:val="Title"/>
-    <w:basedOn w:val="Normal"/>
-    <w:next w:val="Normal"/>
-    <w:pPr>
-      <w:keepNext/>
-      <w:keepLines/>
-      <w:spacing w:after="60"/>
-      <w:contextualSpacing/>
-    </w:pPr>
-    <w:rPr>
-      <w:sz w:val="52"/>
-      <w:szCs w:val="52"/>
-    </w:rPr>
-  </w:style>
-  <w:style w:type="paragraph" w:styleId="Subttulo">
-    <w:name w:val="Subtitle"/>
-    <w:basedOn w:val="Normal"/>
-    <w:next w:val="Normal"/>
-    <w:pPr>
-      <w:keepNext/>
-      <w:keepLines/>
-      <w:spacing w:after="320"/>
-      <w:contextualSpacing/>
-    </w:pPr>
-    <w:rPr>
-      <w:color w:val="666666"/>
-      <w:sz w:val="30"/>
-      <w:szCs w:val="30"/>
-    </w:rPr>
-  </w:style>
-  <w:style w:type="paragraph" w:styleId="Textocomentario">
-    <w:name w:val="annotation text"/>
-    <w:basedOn w:val="Normal"/>
-    <w:link w:val="TextocomentarioCar"/>
-    <w:uiPriority w:val="99"/>
-    <w:semiHidden/>
-    <w:unhideWhenUsed/>
-    <w:pPr>
-      <w:spacing w:line="240" w:lineRule="auto"/>
-    </w:pPr>
-    <w:rPr>
-      <w:sz w:val="20"/>
-      <w:szCs w:val="20"/>
-    </w:rPr>
-  </w:style>
-  <w:style w:type="character" w:customStyle="1" w:styleId="TextocomentarioCar">
-    <w:name w:val="Texto comentario Car"/>
-    <w:basedOn w:val="Fuentedeprrafopredeter"/>
-    <w:link w:val="Textocomentario"/>
-    <w:uiPriority w:val="99"/>
-    <w:semiHidden/>
-    <w:rPr>
-      <w:sz w:val="20"/>
-      <w:szCs w:val="20"/>
-    </w:rPr>
-  </w:style>
-  <w:style w:type="character" w:styleId="Refdecomentario">
-    <w:name w:val="annotation reference"/>
-    <w:basedOn w:val="Fuentedeprrafopredeter"/>
-    <w:uiPriority w:val="99"/>
-    <w:semiHidden/>
-    <w:unhideWhenUsed/>
-    <w:rPr>
-      <w:sz w:val="16"/>
-      <w:szCs w:val="16"/>
-    </w:rPr>
-  </w:style>
-  <w:style w:type="paragraph" w:styleId="Textodeglobo">
-    <w:name w:val="Balloon Text"/>
-    <w:basedOn w:val="Normal"/>
-    <w:link w:val="TextodegloboCar"/>
-    <w:uiPriority w:val="99"/>
-    <w:semiHidden/>
-    <w:unhideWhenUsed/>
-    <w:rsid w:val="003A1E5C"/>
-    <w:pPr>
-      <w:spacing w:line="240" w:lineRule="auto"/>
-    </w:pPr>
-    <w:rPr>
-      <w:rFonts w:ascii="Tahoma" w:hAnsi="Tahoma" w:cs="Tahoma"/>
-      <w:sz w:val="16"/>
-      <w:szCs w:val="16"/>
-    </w:rPr>
-  </w:style>
-  <w:style w:type="character" w:customStyle="1" w:styleId="TextodegloboCar">
-    <w:name w:val="Texto de globo Car"/>
-    <w:basedOn w:val="Fuentedeprrafopredeter"/>
-    <w:link w:val="Textodeglobo"/>
-    <w:uiPriority w:val="99"/>
-    <w:semiHidden/>
-    <w:rsid w:val="003A1E5C"/>
-    <w:rPr>
-      <w:rFonts w:ascii="Tahoma" w:hAnsi="Tahoma" w:cs="Tahoma"/>
-      <w:sz w:val="16"/>
-      <w:szCs w:val="16"/>
-    </w:rPr>
-  </w:style>
-  <w:style w:type="paragraph" w:styleId="Prrafodelista">
-    <w:name w:val="List Paragraph"/>
-    <w:basedOn w:val="Normal"/>
-    <w:uiPriority w:val="34"/>
-    <w:qFormat/>
-    <w:rsid w:val="00EB223F"/>
-    <w:pPr>
-      <w:ind w:left="720"/>
-      <w:contextualSpacing/>
-    </w:pPr>
-  </w:style>
-  <w:style w:type="paragraph" w:styleId="Asuntodelcomentario">
-    <w:name w:val="annotation subject"/>
-    <w:basedOn w:val="Textocomentario"/>
-    <w:next w:val="Textocomentario"/>
-    <w:link w:val="AsuntodelcomentarioCar"/>
-    <w:uiPriority w:val="99"/>
-    <w:semiHidden/>
-    <w:unhideWhenUsed/>
-    <w:rsid w:val="00654B12"/>
-    <w:rPr>
-      <w:b/>
-      <w:bCs/>
-    </w:rPr>
-  </w:style>
-  <w:style w:type="character" w:customStyle="1" w:styleId="AsuntodelcomentarioCar">
-    <w:name w:val="Asunto del comentario Car"/>
-    <w:basedOn w:val="TextocomentarioCar"/>
-    <w:link w:val="Asuntodelcomentario"/>
-    <w:uiPriority w:val="99"/>
-    <w:semiHidden/>
-    <w:rsid w:val="00654B12"/>
-    <w:rPr>
-      <w:b/>
-      <w:bCs/>
-      <w:sz w:val="20"/>
-      <w:szCs w:val="20"/>
-    </w:rPr>
-  </w:style>
-</w:styles>
-</file>
-
-<file path=word/stylesWithEffects.xml><?xml version="1.0" encoding="utf-8"?>
-<w:styles xmlns:wpc="http://schemas.microsoft.com/office/word/2010/wordprocessingCanvas" xmlns:mc="http://schemas.openxmlformats.org/markup-compatibility/2006" xmlns:o="urn:schemas-microsoft-com:office:office" xmlns:r="http://schemas.openxmlformats.org/officeDocument/2006/relationships" xmlns:m="http://schemas.openxmlformats.org/officeDocument/2006/math" xmlns:v="urn:schemas-microsoft-com:vml" xmlns:wp14="http://schemas.microsoft.com/office/word/2010/wordprocessingDrawing" xmlns:wp="http://schemas.openxmlformats.org/drawingml/2006/wordprocessingDrawing" xmlns:w10="urn:schemas-microsoft-com:office:word" xmlns:w="http://schemas.openxmlformats.org/wordprocessingml/2006/main" xmlns:w14="http://schemas.microsoft.com/office/word/2010/wordml" xmlns:wpg="http://schemas.microsoft.com/office/word/2010/wordprocessingGroup" xmlns:wpi="http://schemas.microsoft.com/office/word/2010/wordprocessingInk" xmlns:wne="http://schemas.microsoft.com/office/word/2006/wordml" xmlns:wps="http://schemas.microsoft.com/office/word/2010/wordprocessingShape" mc:Ignorable="w14 wp14">
-  <w:docDefaults>
-    <w:rPrDefault>
-      <w:rPr>
-        <w:rFonts w:ascii="Arial" w:eastAsia="Arial" w:hAnsi="Arial" w:cs="Arial"/>
-        <w:color w:val="000000"/>
-        <w:sz w:val="24"/>
-        <w:szCs w:val="24"/>
-        <w:lang w:val="es-CO" w:eastAsia="es-CO" w:bidi="ar-SA"/>
-      </w:rPr>
-    </w:rPrDefault>
-    <w:pPrDefault>
-      <w:pPr>
-        <w:pBdr>
-          <w:top w:val="nil"/>
-          <w:left w:val="nil"/>
-          <w:bottom w:val="nil"/>
-          <w:right w:val="nil"/>
-          <w:between w:val="nil"/>
-        </w:pBdr>
-        <w:spacing w:line="360" w:lineRule="auto"/>
-        <w:jc w:val="both"/>
-      </w:pPr>
-    </w:pPrDefault>
-  </w:docDefaults>
-  <w:latentStyles w:defLockedState="0" w:defUIPriority="99" w:defSemiHidden="1" w:defUnhideWhenUsed="1" w:defQFormat="0" w:count="267">
-    <w:lsdException w:name="Normal" w:semiHidden="0" w:uiPriority="0" w:unhideWhenUsed="0" w:qFormat="1"/>
-    <w:lsdException w:name="heading 1" w:semiHidden="0" w:uiPriority="9" w:unhideWhenUsed="0" w:qFormat="1"/>
-    <w:lsdException w:name="heading 2" w:uiPriority="9" w:qFormat="1"/>
-    <w:lsdException w:name="heading 3" w:uiPriority="9" w:qFormat="1"/>
-    <w:lsdException w:name="heading 4" w:uiPriority="9" w:qFormat="1"/>
-    <w:lsdException w:name="heading 5" w:uiPriority="9" w:qFormat="1"/>
-    <w:lsdException w:name="heading 6" w:uiPriority="9" w:qFormat="1"/>
-    <w:lsdException w:name="heading 7" w:uiPriority="9" w:qFormat="1"/>
-    <w:lsdException w:name="heading 8" w:uiPriority="9" w:qFormat="1"/>
-    <w:lsdException w:name="heading 9" w:uiPriority="9" w:qFormat="1"/>
-    <w:lsdException w:name="toc 1" w:uiPriority="39"/>
-    <w:lsdException w:name="toc 2" w:uiPriority="39"/>
-    <w:lsdException w:name="toc 3" w:uiPriority="39"/>
-    <w:lsdException w:name="toc 4" w:uiPriority="39"/>
-    <w:lsdException w:name="toc 5" w:uiPriority="39"/>
-    <w:lsdException w:name="toc 6" w:uiPriority="39"/>
-    <w:lsdException w:name="toc 7" w:uiPriority="39"/>
-    <w:lsdException w:name="toc 8" w:uiPriority="39"/>
-    <w:lsdException w:name="toc 9" w:uiPriority="39"/>
-    <w:lsdException w:name="caption" w:uiPriority="35" w:qFormat="1"/>
-    <w:lsdException w:name="Title" w:semiHidden="0" w:uiPriority="10" w:unhideWhenUsed="0" w:qFormat="1"/>
-    <w:lsdException w:name="Default Paragraph Font" w:uiPriority="1"/>
-    <w:lsdException w:name="Subtitle" w:semiHidden="0" w:uiPriority="11" w:unhideWhenUsed="0" w:qFormat="1"/>
-    <w:lsdException w:name="Strong" w:semiHidden="0" w:uiPriority="22" w:unhideWhenUsed="0" w:qFormat="1"/>
-    <w:lsdException w:name="Emphasis" w:semiHidden="0" w:uiPriority="20" w:unhideWhenUsed="0" w:qFormat="1"/>
-    <w:lsdException w:name="Table Grid" w:semiHidden="0" w:uiPriority="59" w:unhideWhenUsed="0"/>
-    <w:lsdException w:name="Placeholder Text" w:unhideWhenUsed="0"/>
-    <w:lsdException w:name="No Spacing" w:semiHidden="0" w:uiPriority="1" w:unhideWhenUsed="0" w:qFormat="1"/>
-    <w:lsdException w:name="Light Shading" w:semiHidden="0" w:uiPriority="60" w:unhideWhenUsed="0"/>
-    <w:lsdException w:name="Light List" w:semiHidden="0" w:uiPriority="61" w:unhideWhenUsed="0"/>
-    <w:lsdException w:name="Light Grid" w:semiHidden="0" w:uiPriority="62" w:unhideWhenUsed="0"/>
-    <w:lsdException w:name="Medium Shading 1" w:semiHidden="0" w:uiPriority="63" w:unhideWhenUsed="0"/>
-    <w:lsdException w:name="Medium Shading 2" w:semiHidden="0" w:uiPriority="64" w:unhideWhenUsed="0"/>
-    <w:lsdException w:name="Medium List 1" w:semiHidden="0" w:uiPriority="65" w:unhideWhenUsed="0"/>
-    <w:lsdException w:name="Medium List 2" w:semiHidden="0" w:uiPriority="66" w:unhideWhenUsed="0"/>
-    <w:lsdException w:name="Medium Grid 1" w:semiHidden="0" w:uiPriority="67" w:unhideWhenUsed="0"/>
-    <w:lsdException w:name="Medium Grid 2" w:semiHidden="0" w:uiPriority="68" w:unhideWhenUsed="0"/>
-    <w:lsdException w:name="Medium Grid 3" w:semiHidden="0" w:uiPriority="69" w:unhideWhenUsed="0"/>
-    <w:lsdException w:name="Dark List" w:semiHidden="0" w:uiPriority="70" w:unhideWhenUsed="0"/>
-    <w:lsdException w:name="Colorful Shading" w:semiHidden="0" w:uiPriority="71" w:unhideWhenUsed="0"/>
-    <w:lsdException w:name="Colorful List" w:semiHidden="0" w:uiPriority="72" w:unhideWhenUsed="0"/>
-    <w:lsdException w:name="Colorful Grid" w:semiHidden="0" w:uiPriority="73" w:unhideWhenUsed="0"/>
-    <w:lsdException w:name="Light Shading Accent 1" w:semiHidden="0" w:uiPriority="60" w:unhideWhenUsed="0"/>
-    <w:lsdException w:name="Light List Accent 1" w:semiHidden="0" w:uiPriority="61" w:unhideWhenUsed="0"/>
-    <w:lsdException w:name="Light Grid Accent 1" w:semiHidden="0" w:uiPriority="62" w:unhideWhenUsed="0"/>
-    <w:lsdException w:name="Medium Shading 1 Accent 1" w:semiHidden="0" w:uiPriority="63" w:unhideWhenUsed="0"/>
-    <w:lsdException w:name="Medium Shading 2 Accent 1" w:semiHidden="0" w:uiPriority="64" w:unhideWhenUsed="0"/>
-    <w:lsdException w:name="Medium List 1 Accent 1" w:semiHidden="0" w:uiPriority="65" w:unhideWhenUsed="0"/>
-    <w:lsdException w:name="Revision" w:unhideWhenUsed="0"/>
-    <w:lsdException w:name="List Paragraph" w:semiHidden="0" w:uiPriority="34" w:unhideWhenUsed="0" w:qFormat="1"/>
-    <w:lsdException w:name="Quote" w:semiHidden="0" w:uiPriority="29" w:unhideWhenUsed="0" w:qFormat="1"/>
-    <w:lsdException w:name="Intense Quote" w:semiHidden="0" w:uiPriority="30" w:unhideWhenUsed="0" w:qFormat="1"/>
-    <w:lsdException w:name="Medium List 2 Accent 1" w:semiHidden="0" w:uiPriority="66" w:unhideWhenUsed="0"/>
-    <w:lsdException w:name="Medium Grid 1 Accent 1" w:semiHidden="0" w:uiPriority="67" w:unhideWhenUsed="0"/>
-    <w:lsdException w:name="Medium Grid 2 Accent 1" w:semiHidden="0" w:uiPriority="68" w:unhideWhenUsed="0"/>
-    <w:lsdException w:name="Medium Grid 3 Accent 1" w:semiHidden="0" w:uiPriority="69" w:unhideWhenUsed="0"/>
-    <w:lsdException w:name="Dark List Accent 1" w:semiHidden="0" w:uiPriority="70" w:unhideWhenUsed="0"/>
-    <w:lsdException w:name="Colorful Shading Accent 1" w:semiHidden="0" w:uiPriority="71" w:unhideWhenUsed="0"/>
-    <w:lsdException w:name="Colorful List Accent 1" w:semiHidden="0" w:uiPriority="72" w:unhideWhenUsed="0"/>
-    <w:lsdException w:name="Colorful Grid Accent 1" w:semiHidden="0" w:uiPriority="73" w:unhideWhenUsed="0"/>
-    <w:lsdException w:name="Light Shading Accent 2" w:semiHidden="0" w:uiPriority="60" w:unhideWhenUsed="0"/>
-    <w:lsdException w:name="Light List Accent 2" w:semiHidden="0" w:uiPriority="61" w:unhideWhenUsed="0"/>
-    <w:lsdException w:name="Light Grid Accent 2" w:semiHidden="0" w:uiPriority="62" w:unhideWhenUsed="0"/>
-    <w:lsdException w:name="Medium Shading 1 Accent 2" w:semiHidden="0" w:uiPriority="63" w:unhideWhenUsed="0"/>
-    <w:lsdException w:name="Medium Shading 2 Accent 2" w:semiHidden="0" w:uiPriority="64" w:unhideWhenUsed="0"/>
-    <w:lsdException w:name="Medium List 1 Accent 2" w:semiHidden="0" w:uiPriority="65" w:unhideWhenUsed="0"/>
-    <w:lsdException w:name="Medium List 2 Accent 2" w:semiHidden="0" w:uiPriority="66" w:unhideWhenUsed="0"/>
-    <w:lsdException w:name="Medium Grid 1 Accent 2" w:semiHidden="0" w:uiPriority="67" w:unhideWhenUsed="0"/>
-    <w:lsdException w:name="Medium Grid 2 Accent 2" w:semiHidden="0" w:uiPriority="68" w:unhideWhenUsed="0"/>
-    <w:lsdException w:name="Medium Grid 3 Accent 2" w:semiHidden="0" w:uiPriority="69" w:unhideWhenUsed="0"/>
-    <w:lsdException w:name="Dark List Accent 2" w:semiHidden="0" w:uiPriority="70" w:unhideWhenUsed="0"/>
-    <w:lsdException w:name="Colorful Shading Accent 2" w:semiHidden="0" w:uiPriority="71" w:unhideWhenUsed="0"/>
-    <w:lsdException w:name="Colorful List Accent 2" w:semiHidden="0" w:uiPriority="72" w:unhideWhenUsed="0"/>
-    <w:lsdException w:name="Colorful Grid Accent 2" w:semiHidden="0" w:uiPriority="73" w:unhideWhenUsed="0"/>
-    <w:lsdException w:name="Light Shading Accent 3" w:semiHidden="0" w:uiPriority="60" w:unhideWhenUsed="0"/>
-    <w:lsdException w:name="Light List Accent 3" w:semiHidden="0" w:uiPriority="61" w:unhideWhenUsed="0"/>
-    <w:lsdException w:name="Light Grid Accent 3" w:semiHidden="0" w:uiPriority="62" w:unhideWhenUsed="0"/>
-    <w:lsdException w:name="Medium Shading 1 Accent 3" w:semiHidden="0" w:uiPriority="63" w:unhideWhenUsed="0"/>
-    <w:lsdException w:name="Medium Shading 2 Accent 3" w:semiHidden="0" w:uiPriority="64" w:unhideWhenUsed="0"/>
-    <w:lsdException w:name="Medium List 1 Accent 3" w:semiHidden="0" w:uiPriority="65" w:unhideWhenUsed="0"/>
-    <w:lsdException w:name="Medium List 2 Accent 3" w:semiHidden="0" w:uiPriority="66" w:unhideWhenUsed="0"/>
-    <w:lsdException w:name="Medium Grid 1 Accent 3" w:semiHidden="0" w:uiPriority="67" w:unhideWhenUsed="0"/>
-    <w:lsdException w:name="Medium Grid 2 Accent 3" w:semiHidden="0" w:uiPriority="68" w:unhideWhenUsed="0"/>
-    <w:lsdException w:name="Medium Grid 3 Accent 3" w:semiHidden="0" w:uiPriority="69" w:unhideWhenUsed="0"/>
-    <w:lsdException w:name="Dark List Accent 3" w:semiHidden="0" w:uiPriority="70" w:unhideWhenUsed="0"/>
-    <w:lsdException w:name="Colorful Shading Accent 3" w:semiHidden="0" w:uiPriority="71" w:unhideWhenUsed="0"/>
-    <w:lsdException w:name="Colorful List Accent 3" w:semiHidden="0" w:uiPriority="72" w:unhideWhenUsed="0"/>
-    <w:lsdException w:name="Colorful Grid Accent 3" w:semiHidden="0" w:uiPriority="73" w:unhideWhenUsed="0"/>
-    <w:lsdException w:name="Light Shading Accent 4" w:semiHidden="0" w:uiPriority="60" w:unhideWhenUsed="0"/>
-    <w:lsdException w:name="Light List Accent 4" w:semiHidden="0" w:uiPriority="61" w:unhideWhenUsed="0"/>
-    <w:lsdException w:name="Light Grid Accent 4" w:semiHidden="0" w:uiPriority="62" w:unhideWhenUsed="0"/>
-    <w:lsdException w:name="Medium Shading 1 Accent 4" w:semiHidden="0" w:uiPriority="63" w:unhideWhenUsed="0"/>
-    <w:lsdException w:name="Medium Shading 2 Accent 4" w:semiHidden="0" w:uiPriority="64" w:unhideWhenUsed="0"/>
-    <w:lsdException w:name="Medium List 1 Accent 4" w:semiHidden="0" w:uiPriority="65" w:unhideWhenUsed="0"/>
-    <w:lsdException w:name="Medium List 2 Accent 4" w:semiHidden="0" w:uiPriority="66" w:unhideWhenUsed="0"/>
-    <w:lsdException w:name="Medium Grid 1 Accent 4" w:semiHidden="0" w:uiPriority="67" w:unhideWhenUsed="0"/>
-    <w:lsdException w:name="Medium Grid 2 Accent 4" w:semiHidden="0" w:uiPriority="68" w:unhideWhenUsed="0"/>
-    <w:lsdException w:name="Medium Grid 3 Accent 4" w:semiHidden="0" w:uiPriority="69" w:unhideWhenUsed="0"/>
-    <w:lsdException w:name="Dark List Accent 4" w:semiHidden="0" w:uiPriority="70" w:unhideWhenUsed="0"/>
-    <w:lsdException w:name="Colorful Shading Accent 4" w:semiHidden="0" w:uiPriority="71" w:unhideWhenUsed="0"/>
-    <w:lsdException w:name="Colorful List Accent 4" w:semiHidden="0" w:uiPriority="72" w:unhideWhenUsed="0"/>
-    <w:lsdException w:name="Colorful Grid Accent 4" w:semiHidden="0" w:uiPriority="73" w:unhideWhenUsed="0"/>
-    <w:lsdException w:name="Light Shading Accent 5" w:semiHidden="0" w:uiPriority="60" w:unhideWhenUsed="0"/>
-    <w:lsdException w:name="Light List Accent 5" w:semiHidden="0" w:uiPriority="61" w:unhideWhenUsed="0"/>
-    <w:lsdException w:name="Light Grid Accent 5" w:semiHidden="0" w:uiPriority="62" w:unhideWhenUsed="0"/>
-    <w:lsdException w:name="Medium Shading 1 Accent 5" w:semiHidden="0" w:uiPriority="63" w:unhideWhenUsed="0"/>
-    <w:lsdException w:name="Medium Shading 2 Accent 5" w:semiHidden="0" w:uiPriority="64" w:unhideWhenUsed="0"/>
-    <w:lsdException w:name="Medium List 1 Accent 5" w:semiHidden="0" w:uiPriority="65" w:unhideWhenUsed="0"/>
-    <w:lsdException w:name="Medium List 2 Accent 5" w:semiHidden="0" w:uiPriority="66" w:unhideWhenUsed="0"/>
-    <w:lsdException w:name="Medium Grid 1 Accent 5" w:semiHidden="0" w:uiPriority="67" w:unhideWhenUsed="0"/>
-    <w:lsdException w:name="Medium Grid 2 Accent 5" w:semiHidden="0" w:uiPriority="68" w:unhideWhenUsed="0"/>
-    <w:lsdException w:name="Medium Grid 3 Accent 5" w:semiHidden="0" w:uiPriority="69" w:unhideWhenUsed="0"/>
-    <w:lsdException w:name="Dark List Accent 5" w:semiHidden="0" w:uiPriority="70" w:unhideWhenUsed="0"/>
-    <w:lsdException w:name="Colorful Shading Accent 5" w:semiHidden="0" w:uiPriority="71" w:unhideWhenUsed="0"/>
-    <w:lsdException w:name="Colorful List Accent 5" w:semiHidden="0" w:uiPriority="72" w:unhideWhenUsed="0"/>
-    <w:lsdException w:name="Colorful Grid Accent 5" w:semiHidden="0" w:uiPriority="73" w:unhideWhenUsed="0"/>
-    <w:lsdException w:name="Light Shading Accent 6" w:semiHidden="0" w:uiPriority="60" w:unhideWhenUsed="0"/>
-    <w:lsdException w:name="Light List Accent 6" w:semiHidden="0" w:uiPriority="61" w:unhideWhenUsed="0"/>
-    <w:lsdException w:name="Light Grid Accent 6" w:semiHidden="0" w:uiPriority="62" w:unhideWhenUsed="0"/>
-    <w:lsdException w:name="Medium Shading 1 Accent 6" w:semiHidden="0" w:uiPriority="63" w:unhideWhenUsed="0"/>
-    <w:lsdException w:name="Medium Shading 2 Accent 6" w:semiHidden="0" w:uiPriority="64" w:unhideWhenUsed="0"/>
-    <w:lsdException w:name="Medium List 1 Accent 6" w:semiHidden="0" w:uiPriority="65" w:unhideWhenUsed="0"/>
-    <w:lsdException w:name="Medium List 2 Accent 6" w:semiHidden="0" w:uiPriority="66" w:unhideWhenUsed="0"/>
-    <w:lsdException w:name="Medium Grid 1 Accent 6" w:semiHidden="0" w:uiPriority="67" w:unhideWhenUsed="0"/>
-    <w:lsdException w:name="Medium Grid 2 Accent 6" w:semiHidden="0" w:uiPriority="68" w:unhideWhenUsed="0"/>
-    <w:lsdException w:name="Medium Grid 3 Accent 6" w:semiHidden="0" w:uiPriority="69" w:unhideWhenUsed="0"/>
-    <w:lsdException w:name="Dark List Accent 6" w:semiHidden="0" w:uiPriority="70" w:unhideWhenUsed="0"/>
-    <w:lsdException w:name="Colorful Shading Accent 6" w:semiHidden="0" w:uiPriority="71" w:unhideWhenUsed="0"/>
-    <w:lsdException w:name="Colorful List Accent 6" w:semiHidden="0" w:uiPriority="72" w:unhideWhenUsed="0"/>
-    <w:lsdException w:name="Colorful Grid Accent 6" w:semiHidden="0" w:uiPriority="73" w:unhideWhenUsed="0"/>
-    <w:lsdException w:name="Subtle Emphasis" w:semiHidden="0" w:uiPriority="19" w:unhideWhenUsed="0" w:qFormat="1"/>
-    <w:lsdException w:name="Intense Emphasis" w:semiHidden="0" w:uiPriority="21" w:unhideWhenUsed="0" w:qFormat="1"/>
-    <w:lsdException w:name="Subtle Reference" w:semiHidden="0" w:uiPriority="31" w:unhideWhenUsed="0" w:qFormat="1"/>
-    <w:lsdException w:name="Intense Reference" w:semiHidden="0" w:uiPriority="32" w:unhideWhenUsed="0" w:qFormat="1"/>
-    <w:lsdException w:name="Book Title" w:semiHidden="0" w:uiPriority="33" w:unhideWhenUsed="0" w:qFormat="1"/>
-    <w:lsdException w:name="Bibliography" w:uiPriority="37"/>
-    <w:lsdException w:name="TOC Heading" w:uiPriority="39" w:qFormat="1"/>
-  </w:latentStyles>
-  <w:style w:type="paragraph" w:default="1" w:styleId="Normal">
-    <w:name w:val="Normal"/>
-  </w:style>
-  <w:style w:type="paragraph" w:styleId="Ttulo1">
-    <w:name w:val="heading 1"/>
-    <w:basedOn w:val="Normal"/>
-    <w:next w:val="Normal"/>
-    <w:pPr>
-      <w:keepNext/>
-      <w:keepLines/>
-      <w:spacing w:before="400" w:after="120"/>
-      <w:contextualSpacing/>
-      <w:outlineLvl w:val="0"/>
-    </w:pPr>
-    <w:rPr>
-      <w:b/>
-    </w:rPr>
-  </w:style>
-  <w:style w:type="paragraph" w:styleId="Ttulo2">
-    <w:name w:val="heading 2"/>
-    <w:basedOn w:val="Normal"/>
-    <w:next w:val="Normal"/>
-    <w:pPr>
-      <w:keepNext/>
-      <w:keepLines/>
-      <w:spacing w:before="360" w:after="120"/>
-      <w:contextualSpacing/>
-      <w:outlineLvl w:val="1"/>
-    </w:pPr>
-    <w:rPr>
-      <w:b/>
-    </w:rPr>
-  </w:style>
-  <w:style w:type="paragraph" w:styleId="Ttulo3">
-    <w:name w:val="heading 3"/>
-    <w:basedOn w:val="Normal"/>
-    <w:next w:val="Normal"/>
-    <w:pPr>
-      <w:keepNext/>
-      <w:keepLines/>
-      <w:spacing w:before="320" w:after="80"/>
-      <w:contextualSpacing/>
-      <w:outlineLvl w:val="2"/>
-    </w:pPr>
-    <w:rPr>
-      <w:b/>
-    </w:rPr>
-  </w:style>
-  <w:style w:type="paragraph" w:styleId="Ttulo4">
-    <w:name w:val="heading 4"/>
-    <w:basedOn w:val="Normal"/>
-    <w:next w:val="Normal"/>
-    <w:pPr>
-      <w:keepNext/>
-      <w:keepLines/>
-      <w:spacing w:before="280" w:after="80"/>
-      <w:contextualSpacing/>
-      <w:outlineLvl w:val="3"/>
-    </w:pPr>
-    <w:rPr>
-      <w:color w:val="666666"/>
-    </w:rPr>
-  </w:style>
-  <w:style w:type="paragraph" w:styleId="Ttulo5">
-    <w:name w:val="heading 5"/>
-    <w:basedOn w:val="Normal"/>
-    <w:next w:val="Normal"/>
-    <w:pPr>
-      <w:keepNext/>
-      <w:keepLines/>
-      <w:spacing w:before="240" w:after="80"/>
-      <w:contextualSpacing/>
-      <w:outlineLvl w:val="4"/>
-    </w:pPr>
-    <w:rPr>
-      <w:color w:val="666666"/>
-      <w:sz w:val="22"/>
-      <w:szCs w:val="22"/>
-    </w:rPr>
-  </w:style>
-  <w:style w:type="paragraph" w:styleId="Ttulo6">
-    <w:name w:val="heading 6"/>
-    <w:basedOn w:val="Normal"/>
-    <w:next w:val="Normal"/>
-    <w:pPr>
-      <w:keepNext/>
-      <w:keepLines/>
-      <w:spacing w:before="240" w:after="80"/>
-      <w:contextualSpacing/>
-      <w:outlineLvl w:val="5"/>
-    </w:pPr>
-    <w:rPr>
-      <w:i/>
-      <w:color w:val="666666"/>
-      <w:sz w:val="22"/>
-      <w:szCs w:val="22"/>
-    </w:rPr>
-  </w:style>
-  <w:style w:type="character" w:default="1" w:styleId="Fuentedeprrafopredeter">
-    <w:name w:val="Default Paragraph Font"/>
-    <w:uiPriority w:val="1"/>
-    <w:semiHidden/>
-    <w:unhideWhenUsed/>
-  </w:style>
-  <w:style w:type="table" w:default="1" w:styleId="Tablanormal">
-    <w:name w:val="Normal Table"/>
-    <w:uiPriority w:val="99"/>
-    <w:semiHidden/>
-    <w:unhideWhenUsed/>
-    <w:tblPr>
-      <w:tblInd w:w="0" w:type="dxa"/>
-      <w:tblCellMar>
-        <w:top w:w="0" w:type="dxa"/>
-        <w:left w:w="108" w:type="dxa"/>
-        <w:bottom w:w="0" w:type="dxa"/>
-        <w:right w:w="108" w:type="dxa"/>
-      </w:tblCellMar>
-    </w:tblPr>
-  </w:style>
-  <w:style w:type="numbering" w:default="1" w:styleId="Sinlista">
-    <w:name w:val="No List"/>
-    <w:uiPriority w:val="99"/>
-    <w:semiHidden/>
-    <w:unhideWhenUsed/>
-  </w:style>
-  <w:style w:type="table" w:customStyle="1" w:styleId="TableNormal1">
-    <w:name w:val="Table Normal1"/>
-    <w:tblPr>
-      <w:tblCellMar>
-        <w:top w:w="0" w:type="dxa"/>
-        <w:left w:w="0" w:type="dxa"/>
-        <w:bottom w:w="0" w:type="dxa"/>
-        <w:right w:w="0" w:type="dxa"/>
-      </w:tblCellMar>
-    </w:tblPr>
-  </w:style>
-  <w:style w:type="paragraph" w:styleId="Ttulo">
+  <w:style w:type="paragraph" w:styleId="Puesto">
     <w:name w:val="Title"/>
     <w:basedOn w:val="Normal"/>
     <w:next w:val="Normal"/>
@@ -7839,7 +7685,7 @@
 </file>
 
 <file path=customXml/itemProps1.xml><?xml version="1.0" encoding="utf-8"?>
-<ds:datastoreItem xmlns:ds="http://schemas.openxmlformats.org/officeDocument/2006/customXml" ds:itemID="{3239E6B9-98F1-4FE1-824D-AC7074EBD3A8}">
+<ds:datastoreItem xmlns:ds="http://schemas.openxmlformats.org/officeDocument/2006/customXml" ds:itemID="{A6267237-08EC-48E1-A57A-37E33E362B0E}">
   <ds:schemaRefs>
     <ds:schemaRef ds:uri="http://schemas.openxmlformats.org/officeDocument/2006/bibliography"/>
   </ds:schemaRefs>

</xml_diff>

<commit_message>
Se suben cambios en los documentos
</commit_message>
<xml_diff>
--- a/extras/docs/ArticuloProyectoGrado.docx
+++ b/extras/docs/ArticuloProyectoGrado.docx
@@ -1,6 +1,6 @@
 
 <file path=word/document.xml><?xml version="1.0" encoding="utf-8"?>
-<w:document xmlns:wpc="http://schemas.microsoft.com/office/word/2010/wordprocessingCanvas" xmlns:mc="http://schemas.openxmlformats.org/markup-compatibility/2006" xmlns:o="urn:schemas-microsoft-com:office:office" xmlns:r="http://schemas.openxmlformats.org/officeDocument/2006/relationships" xmlns:m="http://schemas.openxmlformats.org/officeDocument/2006/math" xmlns:v="urn:schemas-microsoft-com:vml" xmlns:wp14="http://schemas.microsoft.com/office/word/2010/wordprocessingDrawing" xmlns:wp="http://schemas.openxmlformats.org/drawingml/2006/wordprocessingDrawing" xmlns:w10="urn:schemas-microsoft-com:office:word" xmlns:w="http://schemas.openxmlformats.org/wordprocessingml/2006/main" xmlns:w14="http://schemas.microsoft.com/office/word/2010/wordml" xmlns:w15="http://schemas.microsoft.com/office/word/2012/wordml" xmlns:wpg="http://schemas.microsoft.com/office/word/2010/wordprocessingGroup" xmlns:wpi="http://schemas.microsoft.com/office/word/2010/wordprocessingInk" xmlns:wne="http://schemas.microsoft.com/office/word/2006/wordml" xmlns:wps="http://schemas.microsoft.com/office/word/2010/wordprocessingShape" mc:Ignorable="w14 w15 wp14">
+<w:document xmlns:wpc="http://schemas.microsoft.com/office/word/2010/wordprocessingCanvas" xmlns:mc="http://schemas.openxmlformats.org/markup-compatibility/2006" xmlns:o="urn:schemas-microsoft-com:office:office" xmlns:r="http://schemas.openxmlformats.org/officeDocument/2006/relationships" xmlns:m="http://schemas.openxmlformats.org/officeDocument/2006/math" xmlns:v="urn:schemas-microsoft-com:vml" xmlns:wp14="http://schemas.microsoft.com/office/word/2010/wordprocessingDrawing" xmlns:wp="http://schemas.openxmlformats.org/drawingml/2006/wordprocessingDrawing" xmlns:w10="urn:schemas-microsoft-com:office:word" xmlns:w="http://schemas.openxmlformats.org/wordprocessingml/2006/main" xmlns:w14="http://schemas.microsoft.com/office/word/2010/wordml" xmlns:wpg="http://schemas.microsoft.com/office/word/2010/wordprocessingGroup" xmlns:wpi="http://schemas.microsoft.com/office/word/2010/wordprocessingInk" xmlns:wne="http://schemas.microsoft.com/office/word/2006/wordml" xmlns:wps="http://schemas.microsoft.com/office/word/2010/wordprocessingShape" mc:Ignorable="w14 wp14">
   <w:body>
     <w:p>
       <w:pPr>
@@ -181,7 +181,7 @@
           <w:szCs w:val="20"/>
         </w:rPr>
       </w:pPr>
-      <w:hyperlink r:id="rId6">
+      <w:hyperlink r:id="rId7">
         <w:r>
           <w:rPr>
             <w:rFonts w:ascii="Times New Roman" w:eastAsia="Times New Roman" w:hAnsi="Times New Roman" w:cs="Times New Roman"/>
@@ -193,7 +193,7 @@
           <w:t>andy645jh@gmail.</w:t>
         </w:r>
       </w:hyperlink>
-      <w:hyperlink r:id="rId7">
+      <w:hyperlink r:id="rId8">
         <w:proofErr w:type="gramStart"/>
         <w:r>
           <w:rPr>
@@ -448,7 +448,6 @@
         </w:rPr>
         <w:t xml:space="preserve">Palabras clave --- </w:t>
       </w:r>
-      <w:commentRangeStart w:id="0"/>
       <w:r>
         <w:rPr>
           <w:rFonts w:ascii="Cambria" w:eastAsia="Cambria" w:hAnsi="Cambria" w:cs="Cambria"/>
@@ -457,7 +456,7 @@
           <w:sz w:val="20"/>
           <w:szCs w:val="20"/>
         </w:rPr>
-        <w:t xml:space="preserve">Software, Plan de trabajo, Java EE, </w:t>
+        <w:t>Actividades, Horarios,</w:t>
       </w:r>
       <w:r>
         <w:rPr>
@@ -467,14 +466,37 @@
           <w:sz w:val="20"/>
           <w:szCs w:val="20"/>
         </w:rPr>
-        <w:t>Administración, Productos.</w:t>
-      </w:r>
-      <w:commentRangeEnd w:id="0"/>
-      <w:r>
-        <w:rPr>
-          <w:rStyle w:val="Refdecomentario"/>
-        </w:rPr>
-        <w:commentReference w:id="0"/>
+        <w:t xml:space="preserve"> Plan de trabajo, Java EE, </w:t>
+      </w:r>
+      <w:r>
+        <w:rPr>
+          <w:rFonts w:ascii="Cambria" w:eastAsia="Cambria" w:hAnsi="Cambria" w:cs="Cambria"/>
+          <w:b/>
+          <w:i/>
+          <w:sz w:val="20"/>
+          <w:szCs w:val="20"/>
+        </w:rPr>
+        <w:t xml:space="preserve"> Productos</w:t>
+      </w:r>
+      <w:r>
+        <w:rPr>
+          <w:rFonts w:ascii="Cambria" w:eastAsia="Cambria" w:hAnsi="Cambria" w:cs="Cambria"/>
+          <w:b/>
+          <w:i/>
+          <w:sz w:val="20"/>
+          <w:szCs w:val="20"/>
+        </w:rPr>
+        <w:t>, Hoja de Vida, R-DC-54, R-DC-26</w:t>
+      </w:r>
+      <w:r>
+        <w:rPr>
+          <w:rFonts w:ascii="Cambria" w:eastAsia="Cambria" w:hAnsi="Cambria" w:cs="Cambria"/>
+          <w:b/>
+          <w:i/>
+          <w:sz w:val="20"/>
+          <w:szCs w:val="20"/>
+        </w:rPr>
+        <w:t>.</w:t>
       </w:r>
     </w:p>
     <w:p>
@@ -604,7 +626,7 @@
           <w:szCs w:val="20"/>
           <w:lang w:val="en-US"/>
         </w:rPr>
-        <w:t xml:space="preserve">Software, Teaching work plan, java EE, </w:t>
+        <w:t>Activities</w:t>
       </w:r>
       <w:r>
         <w:rPr>
@@ -615,7 +637,62 @@
           <w:szCs w:val="20"/>
           <w:lang w:val="en-US"/>
         </w:rPr>
-        <w:t>Management, Products.</w:t>
+        <w:t>,</w:t>
+      </w:r>
+      <w:r>
+        <w:rPr>
+          <w:rFonts w:ascii="Cambria" w:eastAsia="Cambria" w:hAnsi="Cambria" w:cs="Cambria"/>
+          <w:b/>
+          <w:i/>
+          <w:sz w:val="20"/>
+          <w:szCs w:val="20"/>
+          <w:lang w:val="en-US"/>
+        </w:rPr>
+        <w:t xml:space="preserve"> Schedules,</w:t>
+      </w:r>
+      <w:r>
+        <w:rPr>
+          <w:rFonts w:ascii="Cambria" w:eastAsia="Cambria" w:hAnsi="Cambria" w:cs="Cambria"/>
+          <w:b/>
+          <w:i/>
+          <w:sz w:val="20"/>
+          <w:szCs w:val="20"/>
+          <w:lang w:val="en-US"/>
+        </w:rPr>
+        <w:t xml:space="preserve"> Teaching work plan, java EE</w:t>
+      </w:r>
+      <w:r>
+        <w:rPr>
+          <w:rFonts w:ascii="Cambria" w:eastAsia="Cambria" w:hAnsi="Cambria" w:cs="Cambria"/>
+          <w:b/>
+          <w:i/>
+          <w:sz w:val="20"/>
+          <w:szCs w:val="20"/>
+          <w:lang w:val="en-US"/>
+        </w:rPr>
+        <w:t xml:space="preserve">, </w:t>
+      </w:r>
+      <w:r>
+        <w:rPr>
+          <w:rFonts w:ascii="Cambria" w:eastAsia="Cambria" w:hAnsi="Cambria" w:cs="Cambria"/>
+          <w:b/>
+          <w:i/>
+          <w:sz w:val="20"/>
+          <w:szCs w:val="20"/>
+          <w:lang w:val="en-US"/>
+        </w:rPr>
+        <w:t>Products, Curriculum Vitae, CV</w:t>
+      </w:r>
+      <w:r>
+        <w:rPr>
+          <w:rFonts w:ascii="Cambria" w:eastAsia="Cambria" w:hAnsi="Cambria" w:cs="Cambria"/>
+          <w:b/>
+          <w:i/>
+          <w:sz w:val="20"/>
+          <w:szCs w:val="20"/>
+          <w:lang w:val="en-US"/>
+        </w:rPr>
+        <w:t>.</w:t>
       </w:r>
     </w:p>
     <w:p>
@@ -730,7 +807,7 @@
           <w:sz w:val="20"/>
           <w:szCs w:val="20"/>
         </w:rPr>
-        <w:t xml:space="preserve">Una institución debe mejorar la calidad de sus procesos académicos y organizacionales para lograr mayor eficiencia en sus actuaciones y de esta manera ser considerado uno de los </w:t>
+        <w:t xml:space="preserve">Una institución debe mejorar la calidad de sus procesos académicos y organizacionales para lograr mayor eficiencia en sus actuaciones y de </w:t>
       </w:r>
       <w:r>
         <w:rPr>
@@ -739,27 +816,27 @@
           <w:szCs w:val="20"/>
         </w:rPr>
         <w:lastRenderedPageBreak/>
-        <w:t>referentes educativos de la región. Todo ello implica que las instituciones de educación mejoren sus sistemas de enseñanza, estructura, organización y calidad que ofrecen a su estudiantes, docentes y personal involucrado.</w:t>
-      </w:r>
-    </w:p>
-    <w:p>
-      <w:pPr>
-        <w:keepNext/>
-        <w:widowControl w:val="0"/>
-        <w:spacing w:before="120" w:line="240" w:lineRule="auto"/>
-        <w:rPr>
-          <w:rFonts w:ascii="Cambria" w:eastAsia="Cambria" w:hAnsi="Cambria" w:cs="Cambria"/>
-          <w:sz w:val="20"/>
-          <w:szCs w:val="20"/>
-        </w:rPr>
-      </w:pPr>
-      <w:r>
-        <w:rPr>
-          <w:rFonts w:ascii="Cambria" w:eastAsia="Cambria" w:hAnsi="Cambria" w:cs="Cambria"/>
-          <w:sz w:val="20"/>
-          <w:szCs w:val="20"/>
-        </w:rPr>
-        <w:t xml:space="preserve">Debido a esta exigencia, se decide aportar una herramienta que soluciona una problemática relacionada con procesos, en este caso se hace referencia al plan de trabajo docente basado en el formato R-DC-54 de las Unidades Tecnológicas de Santander. Diligenciar el formato R-DC-54 trae consigo una serie de tareas de planeación largas y en ocasiones confusas de plasmar. Realizar cambios al formato es otra tarea que toma tiempo y a veces </w:t>
+        <w:t>esta manera ser considerado uno de los referentes educativos de la región. Todo ello implica que las instituciones de educación mejoren sus sistemas de enseñanza, estructura, organización y calidad que ofrecen a su estudiantes, docentes y personal involucrado.</w:t>
+      </w:r>
+    </w:p>
+    <w:p>
+      <w:pPr>
+        <w:keepNext/>
+        <w:widowControl w:val="0"/>
+        <w:spacing w:before="120" w:line="240" w:lineRule="auto"/>
+        <w:rPr>
+          <w:rFonts w:ascii="Cambria" w:eastAsia="Cambria" w:hAnsi="Cambria" w:cs="Cambria"/>
+          <w:sz w:val="20"/>
+          <w:szCs w:val="20"/>
+        </w:rPr>
+      </w:pPr>
+      <w:r>
+        <w:rPr>
+          <w:rFonts w:ascii="Cambria" w:eastAsia="Cambria" w:hAnsi="Cambria" w:cs="Cambria"/>
+          <w:sz w:val="20"/>
+          <w:szCs w:val="20"/>
+        </w:rPr>
+        <w:t xml:space="preserve">Debido a esta exigencia, se decide aportar una herramienta que soluciona una problemática relacionada con procesos, en este caso se hace referencia al plan de trabajo docente basado en el formato R-DC-54 de las Unidades Tecnológicas de Santander. Diligenciar el formato R-DC-54 trae consigo una serie de tareas de planeación largas y en ocasiones </w:t>
       </w:r>
       <w:r>
         <w:rPr>
@@ -768,7 +845,7 @@
           <w:szCs w:val="20"/>
         </w:rPr>
         <w:lastRenderedPageBreak/>
-        <w:t>los docentes deciden volver a diligenciar el formato que intentar modificarlo.</w:t>
+        <w:t>confusas de plasmar. Realizar cambios al formato es otra tarea que toma tiempo y a veces los docentes deciden volver a diligenciar el formato que intentar modificarlo.</w:t>
       </w:r>
     </w:p>
     <w:p>
@@ -1073,8 +1150,31 @@
           <w:sz w:val="20"/>
           <w:szCs w:val="20"/>
         </w:rPr>
-        <w:t>Considerando la razones descritas anteriormente, se pretende con el desarrollo de este proyecto entregar un producto que mantenga el ideal de mejorar los procesos por medio de herramientas tecnológicas, a través de una aplicación web que permite registrar y llevar el seguimiento de los productos o actividades que cada docente planteó como objetivos laborales en el periodo académico.</w:t>
-      </w:r>
+        <w:t xml:space="preserve">Considerando la razones descritas anteriormente, se pretende con el desarrollo de este proyecto entregar un producto que mantenga el ideal de mejorar los procesos por medio de herramientas tecnológicas, a través de una aplicación web que permite registrar y llevar el seguimiento de los productos o </w:t>
+      </w:r>
+      <w:r>
+        <w:rPr>
+          <w:rFonts w:ascii="Cambria" w:eastAsia="Cambria" w:hAnsi="Cambria" w:cs="Cambria"/>
+          <w:sz w:val="20"/>
+          <w:szCs w:val="20"/>
+        </w:rPr>
+        <w:lastRenderedPageBreak/>
+        <w:t>actividades que cada docente planteó como objetivos laborales en el periodo académico.</w:t>
+      </w:r>
+    </w:p>
+    <w:p>
+      <w:pPr>
+        <w:keepNext/>
+        <w:widowControl w:val="0"/>
+        <w:spacing w:before="120" w:line="240" w:lineRule="auto"/>
+        <w:rPr>
+          <w:rFonts w:ascii="Cambria" w:eastAsia="Cambria" w:hAnsi="Cambria" w:cs="Cambria"/>
+          <w:sz w:val="20"/>
+          <w:szCs w:val="20"/>
+        </w:rPr>
+      </w:pPr>
+      <w:bookmarkStart w:id="0" w:name="_GoBack"/>
+      <w:bookmarkEnd w:id="0"/>
     </w:p>
     <w:p>
       <w:pPr>
@@ -1100,7 +1200,6 @@
           <w:sz w:val="20"/>
           <w:szCs w:val="20"/>
         </w:rPr>
-        <w:lastRenderedPageBreak/>
         <w:t>METODOLOGÍA Y RESULTADOS</w:t>
       </w:r>
     </w:p>
@@ -1434,7 +1533,7 @@
                     <pic:cNvPicPr preferRelativeResize="0"/>
                   </pic:nvPicPr>
                   <pic:blipFill>
-                    <a:blip r:embed="rId10">
+                    <a:blip r:embed="rId9">
                       <a:extLst>
                         <a:ext uri="{28A0092B-C50C-407E-A947-70E740481C1C}">
                           <a14:useLocalDpi xmlns:a14="http://schemas.microsoft.com/office/drawing/2010/main" val="0"/>
@@ -1622,7 +1721,7 @@
           <w:sz w:val="20"/>
           <w:szCs w:val="20"/>
         </w:rPr>
-        <w:t xml:space="preserve"> El proceso inicia con el rector, el cual se encarga de asignar los porcentajes en los que se basara cada coordinación, una vez recibidos los porcentajes, cada coordinación envía a los docentes el archivo que contiene el formato RDC-54 junto con los porcentajes establecidos por el rector. El docente al momento de recibir el formato, </w:t>
+        <w:t xml:space="preserve"> El proceso inicia con el rector, el cual se encarga de asignar los porcentajes en los que se basara cada coordinación, una vez recibidos los porcentajes, cada coordinación envía a los docentes el </w:t>
       </w:r>
       <w:r>
         <w:rPr>
@@ -1631,7 +1730,7 @@
           <w:szCs w:val="20"/>
         </w:rPr>
         <w:lastRenderedPageBreak/>
-        <w:t>plantea las actividades, productos y plan de trabajo teniendo en cuenta que debe mantener los valores de los porcentajes establecidos, finalmente lo entrega al coordinador para que sea evaluado.</w:t>
+        <w:t>archivo que contiene el formato RDC-54 junto con los porcentajes establecidos por el rector. El docente al momento de recibir el formato, plantea las actividades, productos y plan de trabajo teniendo en cuenta que debe mantener los valores de los porcentajes establecidos, finalmente lo entrega al coordinador para que sea evaluado.</w:t>
       </w:r>
     </w:p>
     <w:p>
@@ -2325,6 +2424,7 @@
           <w:sz w:val="20"/>
           <w:szCs w:val="20"/>
         </w:rPr>
+        <w:lastRenderedPageBreak/>
         <w:t>3.1.4. Casos de Uso</w:t>
       </w:r>
     </w:p>
@@ -2345,16 +2445,7 @@
           <w:sz w:val="20"/>
           <w:szCs w:val="20"/>
         </w:rPr>
-        <w:t xml:space="preserve">Por medio de estos diagramas podemos ver </w:t>
-      </w:r>
-      <w:r>
-        <w:rPr>
-          <w:rFonts w:ascii="Cambria" w:eastAsia="Cambria" w:hAnsi="Cambria" w:cs="Cambria"/>
-          <w:sz w:val="20"/>
-          <w:szCs w:val="20"/>
-        </w:rPr>
-        <w:lastRenderedPageBreak/>
-        <w:t xml:space="preserve">específicamente quién y cómo será la interacción de los usuarios con </w:t>
+        <w:t xml:space="preserve">Por medio de estos diagramas podemos ver específicamente quién y cómo será la interacción de los usuarios con </w:t>
       </w:r>
       <w:r>
         <w:rPr>
@@ -3209,7 +3300,7 @@
           <w:sz w:val="20"/>
           <w:szCs w:val="20"/>
         </w:rPr>
-        <w:t xml:space="preserve">iText es un kit de herramientas para desarrolladores de software que permite a los usuarios integrar funcionalidades de PDF dentro </w:t>
+        <w:t xml:space="preserve">iText es un kit de herramientas para </w:t>
       </w:r>
       <w:r>
         <w:rPr>
@@ -3218,7 +3309,7 @@
           <w:szCs w:val="20"/>
         </w:rPr>
         <w:lastRenderedPageBreak/>
-        <w:t>de sus aplicaciones, procesos o productos.</w:t>
+        <w:t>desarrolladores de software que permite a los usuarios integrar funcionalidades de PDF dentro de sus aplicaciones, procesos o productos.</w:t>
       </w:r>
       <w:r>
         <w:rPr>
@@ -3999,6 +4090,7 @@
           <w:sz w:val="20"/>
           <w:szCs w:val="20"/>
         </w:rPr>
+        <w:lastRenderedPageBreak/>
         <w:t>3.2.3 Modulo Auditor</w:t>
       </w:r>
     </w:p>
@@ -4019,457 +4111,446 @@
           <w:sz w:val="20"/>
           <w:szCs w:val="20"/>
         </w:rPr>
+        <w:t>Está compuesta por una sección en la que se muestran todo los docentes, los docentes pueden ser filtrados y ver la lista de formatos que ha realizado desde su ingreso.</w:t>
+      </w:r>
+    </w:p>
+    <w:p>
+      <w:pPr>
+        <w:keepNext/>
+        <w:widowControl w:val="0"/>
+        <w:spacing w:before="120" w:line="240" w:lineRule="auto"/>
+        <w:jc w:val="left"/>
+        <w:rPr>
+          <w:rFonts w:ascii="Cambria" w:eastAsia="Cambria" w:hAnsi="Cambria" w:cs="Cambria"/>
+          <w:sz w:val="20"/>
+          <w:szCs w:val="20"/>
+        </w:rPr>
+      </w:pPr>
+    </w:p>
+    <w:p>
+      <w:pPr>
+        <w:keepNext/>
+        <w:widowControl w:val="0"/>
+        <w:spacing w:before="120" w:line="240" w:lineRule="auto"/>
+        <w:jc w:val="left"/>
+        <w:rPr>
+          <w:rFonts w:ascii="Cambria" w:eastAsia="Cambria" w:hAnsi="Cambria" w:cs="Cambria"/>
+          <w:sz w:val="20"/>
+          <w:szCs w:val="20"/>
+        </w:rPr>
+      </w:pPr>
+      <w:r>
+        <w:rPr>
+          <w:rFonts w:ascii="Cambria" w:eastAsia="Cambria" w:hAnsi="Cambria" w:cs="Cambria"/>
+          <w:sz w:val="20"/>
+          <w:szCs w:val="20"/>
+        </w:rPr>
+        <w:t>3.3 PROBLEMAS DURANTE EL DESARROLLO</w:t>
+      </w:r>
+    </w:p>
+    <w:p>
+      <w:pPr>
+        <w:keepNext/>
+        <w:widowControl w:val="0"/>
+        <w:spacing w:before="120" w:line="240" w:lineRule="auto"/>
+        <w:rPr>
+          <w:rFonts w:ascii="Cambria" w:eastAsia="Cambria" w:hAnsi="Cambria" w:cs="Cambria"/>
+          <w:sz w:val="20"/>
+          <w:szCs w:val="20"/>
+        </w:rPr>
+      </w:pPr>
+      <w:r>
+        <w:rPr>
+          <w:rFonts w:ascii="Cambria" w:eastAsia="Cambria" w:hAnsi="Cambria" w:cs="Cambria"/>
+          <w:sz w:val="20"/>
+          <w:szCs w:val="20"/>
+        </w:rPr>
+        <w:t>Al momento de desarrollar un proyecto de software la experiencia juega un papel importante en el proceso</w:t>
+      </w:r>
+      <w:r>
+        <w:rPr>
+          <w:rFonts w:ascii="Cambria" w:eastAsia="Cambria" w:hAnsi="Cambria" w:cs="Cambria"/>
+          <w:sz w:val="20"/>
+          <w:szCs w:val="20"/>
+        </w:rPr>
+        <w:t>, es por esto que hubo algunas complicaciones que ocasionaron encontrar métodos que las solucionaran rápidamente, a continuación se comenta algunas de ellas:</w:t>
+      </w:r>
+    </w:p>
+    <w:p>
+      <w:pPr>
+        <w:keepNext/>
+        <w:widowControl w:val="0"/>
+        <w:spacing w:before="120" w:line="240" w:lineRule="auto"/>
+        <w:jc w:val="left"/>
+        <w:rPr>
+          <w:rFonts w:ascii="Cambria" w:eastAsia="Cambria" w:hAnsi="Cambria" w:cs="Cambria"/>
+          <w:sz w:val="20"/>
+          <w:szCs w:val="20"/>
+        </w:rPr>
+      </w:pPr>
+    </w:p>
+    <w:p>
+      <w:pPr>
+        <w:keepNext/>
+        <w:widowControl w:val="0"/>
+        <w:spacing w:before="120" w:line="240" w:lineRule="auto"/>
+        <w:jc w:val="left"/>
+        <w:rPr>
+          <w:rFonts w:ascii="Cambria" w:eastAsia="Cambria" w:hAnsi="Cambria" w:cs="Cambria"/>
+          <w:sz w:val="20"/>
+          <w:szCs w:val="20"/>
+        </w:rPr>
+      </w:pPr>
+      <w:r>
+        <w:rPr>
+          <w:rFonts w:ascii="Cambria" w:eastAsia="Cambria" w:hAnsi="Cambria" w:cs="Cambria"/>
+          <w:sz w:val="20"/>
+          <w:szCs w:val="20"/>
+        </w:rPr>
+        <w:t>ESTILOS EN PRIMEFACES</w:t>
+      </w:r>
+    </w:p>
+    <w:p>
+      <w:pPr>
+        <w:keepNext/>
+        <w:widowControl w:val="0"/>
+        <w:spacing w:before="120" w:line="240" w:lineRule="auto"/>
+        <w:rPr>
+          <w:rFonts w:ascii="Cambria" w:eastAsia="Cambria" w:hAnsi="Cambria" w:cs="Cambria"/>
+          <w:sz w:val="20"/>
+          <w:szCs w:val="20"/>
+        </w:rPr>
+      </w:pPr>
+      <w:r>
+        <w:rPr>
+          <w:rFonts w:ascii="Cambria" w:eastAsia="Cambria" w:hAnsi="Cambria" w:cs="Cambria"/>
+          <w:sz w:val="20"/>
+          <w:szCs w:val="20"/>
+        </w:rPr>
+        <w:t>Al momento de agregar estilos en el proyecto se encontró un gran obstáculo que tomo tiempo abarcar, por un lado elegir el estilo apropiado para el sistema teniendo en cuenta que primefaces maneja plantillas predefinidas y que por tanto requiere de un tratamiento especial en ese aspecto.</w:t>
+      </w:r>
+    </w:p>
+    <w:p>
+      <w:pPr>
+        <w:keepNext/>
+        <w:widowControl w:val="0"/>
+        <w:spacing w:before="120" w:line="240" w:lineRule="auto"/>
+        <w:rPr>
+          <w:rFonts w:ascii="Cambria" w:eastAsia="Cambria" w:hAnsi="Cambria" w:cs="Cambria"/>
+          <w:sz w:val="20"/>
+          <w:szCs w:val="20"/>
+        </w:rPr>
+      </w:pPr>
+      <w:r>
+        <w:rPr>
+          <w:rFonts w:ascii="Cambria" w:eastAsia="Cambria" w:hAnsi="Cambria" w:cs="Cambria"/>
+          <w:sz w:val="20"/>
+          <w:szCs w:val="20"/>
+        </w:rPr>
+        <w:t xml:space="preserve">Llegado a este punto buscando en diferentes sitios de internet se sugería las </w:t>
+      </w:r>
+      <w:r>
+        <w:rPr>
+          <w:rFonts w:ascii="Cambria" w:eastAsia="Cambria" w:hAnsi="Cambria" w:cs="Cambria"/>
+          <w:sz w:val="20"/>
+          <w:szCs w:val="20"/>
+        </w:rPr>
+        <w:t>siguientes</w:t>
+      </w:r>
+      <w:r>
+        <w:rPr>
+          <w:rFonts w:ascii="Cambria" w:eastAsia="Cambria" w:hAnsi="Cambria" w:cs="Cambria"/>
+          <w:sz w:val="20"/>
+          <w:szCs w:val="20"/>
+        </w:rPr>
+        <w:t xml:space="preserve"> opciones: comprar una plantilla diseñada para primefaces, crear una plantilla por medio de ThemeRoller o </w:t>
+      </w:r>
+      <w:r>
+        <w:rPr>
+          <w:rFonts w:ascii="Cambria" w:eastAsia="Cambria" w:hAnsi="Cambria" w:cs="Cambria"/>
+          <w:sz w:val="20"/>
+          <w:szCs w:val="20"/>
+        </w:rPr>
+        <w:t>sobrescribir</w:t>
+      </w:r>
+      <w:r>
+        <w:rPr>
+          <w:rFonts w:ascii="Cambria" w:eastAsia="Cambria" w:hAnsi="Cambria" w:cs="Cambria"/>
+          <w:sz w:val="20"/>
+          <w:szCs w:val="20"/>
+        </w:rPr>
+        <w:t xml:space="preserve"> las clases del tema definido por defecto en primefaces.</w:t>
+      </w:r>
+    </w:p>
+    <w:p>
+      <w:pPr>
+        <w:keepNext/>
+        <w:widowControl w:val="0"/>
+        <w:spacing w:before="120" w:line="240" w:lineRule="auto"/>
+        <w:rPr>
+          <w:rFonts w:ascii="Cambria" w:eastAsia="Cambria" w:hAnsi="Cambria" w:cs="Cambria"/>
+          <w:sz w:val="20"/>
+          <w:szCs w:val="20"/>
+        </w:rPr>
+      </w:pPr>
+      <w:r>
+        <w:rPr>
+          <w:rFonts w:ascii="Cambria" w:eastAsia="Cambria" w:hAnsi="Cambria" w:cs="Cambria"/>
+          <w:sz w:val="20"/>
+          <w:szCs w:val="20"/>
+        </w:rPr>
+        <w:t xml:space="preserve">La solución </w:t>
+      </w:r>
+      <w:r>
+        <w:rPr>
+          <w:rFonts w:ascii="Cambria" w:eastAsia="Cambria" w:hAnsi="Cambria" w:cs="Cambria"/>
+          <w:sz w:val="20"/>
+          <w:szCs w:val="20"/>
+        </w:rPr>
+        <w:t xml:space="preserve">que </w:t>
+      </w:r>
+      <w:r>
+        <w:rPr>
+          <w:rFonts w:ascii="Cambria" w:eastAsia="Cambria" w:hAnsi="Cambria" w:cs="Cambria"/>
+          <w:sz w:val="20"/>
+          <w:szCs w:val="20"/>
+        </w:rPr>
+        <w:t>se implement</w:t>
+      </w:r>
+      <w:r>
+        <w:rPr>
+          <w:rFonts w:ascii="Cambria" w:eastAsia="Cambria" w:hAnsi="Cambria" w:cs="Cambria"/>
+          <w:sz w:val="20"/>
+          <w:szCs w:val="20"/>
+        </w:rPr>
+        <w:t>o fue crear en T</w:t>
+      </w:r>
+      <w:r>
+        <w:rPr>
+          <w:rFonts w:ascii="Cambria" w:eastAsia="Cambria" w:hAnsi="Cambria" w:cs="Cambria"/>
+          <w:sz w:val="20"/>
+          <w:szCs w:val="20"/>
+        </w:rPr>
+        <w:t>heme</w:t>
+      </w:r>
+      <w:r>
+        <w:rPr>
+          <w:rFonts w:ascii="Cambria" w:eastAsia="Cambria" w:hAnsi="Cambria" w:cs="Cambria"/>
+          <w:sz w:val="20"/>
+          <w:szCs w:val="20"/>
+        </w:rPr>
+        <w:t>R</w:t>
+      </w:r>
+      <w:r>
+        <w:rPr>
+          <w:rFonts w:ascii="Cambria" w:eastAsia="Cambria" w:hAnsi="Cambria" w:cs="Cambria"/>
+          <w:sz w:val="20"/>
+          <w:szCs w:val="20"/>
+        </w:rPr>
+        <w:t>olle</w:t>
+      </w:r>
+      <w:r>
+        <w:rPr>
+          <w:rFonts w:ascii="Cambria" w:eastAsia="Cambria" w:hAnsi="Cambria" w:cs="Cambria"/>
+          <w:sz w:val="20"/>
+          <w:szCs w:val="20"/>
+        </w:rPr>
+        <w:t xml:space="preserve">r el estilo acorde con los colores </w:t>
+      </w:r>
+      <w:r>
+        <w:rPr>
+          <w:rFonts w:ascii="Cambria" w:eastAsia="Cambria" w:hAnsi="Cambria" w:cs="Cambria"/>
+          <w:sz w:val="20"/>
+          <w:szCs w:val="20"/>
+        </w:rPr>
+        <w:t xml:space="preserve"> </w:t>
+      </w:r>
+      <w:r>
+        <w:rPr>
+          <w:rFonts w:ascii="Cambria" w:eastAsia="Cambria" w:hAnsi="Cambria" w:cs="Cambria"/>
+          <w:sz w:val="20"/>
+          <w:szCs w:val="20"/>
+        </w:rPr>
+        <w:t>institucionales</w:t>
+      </w:r>
+      <w:r>
+        <w:rPr>
+          <w:rFonts w:ascii="Cambria" w:eastAsia="Cambria" w:hAnsi="Cambria" w:cs="Cambria"/>
+          <w:sz w:val="20"/>
+          <w:szCs w:val="20"/>
+        </w:rPr>
+        <w:t xml:space="preserve">, adicional a esto </w:t>
+      </w:r>
+      <w:r>
+        <w:rPr>
+          <w:rFonts w:ascii="Cambria" w:eastAsia="Cambria" w:hAnsi="Cambria" w:cs="Cambria"/>
+          <w:sz w:val="20"/>
+          <w:szCs w:val="20"/>
+        </w:rPr>
+        <w:t xml:space="preserve">se sobrescribieron </w:t>
+      </w:r>
+      <w:r>
+        <w:rPr>
+          <w:rFonts w:ascii="Cambria" w:eastAsia="Cambria" w:hAnsi="Cambria" w:cs="Cambria"/>
+          <w:sz w:val="20"/>
+          <w:szCs w:val="20"/>
+        </w:rPr>
+        <w:t xml:space="preserve">algunas clases </w:t>
+      </w:r>
+      <w:r>
+        <w:rPr>
+          <w:rFonts w:ascii="Cambria" w:eastAsia="Cambria" w:hAnsi="Cambria" w:cs="Cambria"/>
+          <w:sz w:val="20"/>
+          <w:szCs w:val="20"/>
+        </w:rPr>
+        <w:t>para hacer más amigable el diseño.</w:t>
+      </w:r>
+    </w:p>
+    <w:p>
+      <w:pPr>
+        <w:keepNext/>
+        <w:widowControl w:val="0"/>
+        <w:spacing w:before="120" w:line="240" w:lineRule="auto"/>
+        <w:jc w:val="left"/>
+        <w:rPr>
+          <w:rFonts w:ascii="Cambria" w:eastAsia="Cambria" w:hAnsi="Cambria" w:cs="Cambria"/>
+          <w:sz w:val="20"/>
+          <w:szCs w:val="20"/>
+        </w:rPr>
+      </w:pPr>
+    </w:p>
+    <w:p>
+      <w:pPr>
+        <w:keepNext/>
+        <w:widowControl w:val="0"/>
+        <w:spacing w:before="120" w:line="240" w:lineRule="auto"/>
+        <w:jc w:val="left"/>
+        <w:rPr>
+          <w:rFonts w:ascii="Cambria" w:eastAsia="Cambria" w:hAnsi="Cambria" w:cs="Cambria"/>
+          <w:sz w:val="20"/>
+          <w:szCs w:val="20"/>
+        </w:rPr>
+      </w:pPr>
+      <w:r>
+        <w:rPr>
+          <w:rFonts w:ascii="Cambria" w:eastAsia="Cambria" w:hAnsi="Cambria" w:cs="Cambria"/>
+          <w:sz w:val="20"/>
+          <w:szCs w:val="20"/>
+        </w:rPr>
+        <w:t>MODIFICACION DE RECURSOS PREDEFINIDOS</w:t>
+      </w:r>
+    </w:p>
+    <w:p>
+      <w:pPr>
+        <w:keepNext/>
+        <w:widowControl w:val="0"/>
+        <w:spacing w:before="120" w:line="240" w:lineRule="auto"/>
+        <w:rPr>
+          <w:rFonts w:ascii="Cambria" w:eastAsia="Cambria" w:hAnsi="Cambria" w:cs="Cambria"/>
+          <w:sz w:val="20"/>
+          <w:szCs w:val="20"/>
+        </w:rPr>
+      </w:pPr>
+      <w:r>
+        <w:rPr>
+          <w:rFonts w:ascii="Cambria" w:eastAsia="Cambria" w:hAnsi="Cambria" w:cs="Cambria"/>
+          <w:sz w:val="20"/>
+          <w:szCs w:val="20"/>
+        </w:rPr>
+        <w:t>Primefaces es una gran herramienta en el desarrollo de aplica</w:t>
+      </w:r>
+      <w:r>
+        <w:rPr>
+          <w:rFonts w:ascii="Cambria" w:eastAsia="Cambria" w:hAnsi="Cambria" w:cs="Cambria"/>
+          <w:sz w:val="20"/>
+          <w:szCs w:val="20"/>
+        </w:rPr>
+        <w:t>ciones principalmente en J</w:t>
+      </w:r>
+      <w:r>
+        <w:rPr>
+          <w:rFonts w:ascii="Cambria" w:eastAsia="Cambria" w:hAnsi="Cambria" w:cs="Cambria"/>
+          <w:sz w:val="20"/>
+          <w:szCs w:val="20"/>
+        </w:rPr>
+        <w:t>ava, pero algo que no esperábamos se complicara es la implementación de elementos que ya están predefinidos, esto se dio porque nuestro requerimiento no estaba contemplado en el elemento, por lo que encontrar un modo de implementarlo sin llegar a mayores problemas fue una tarea larga y de paciencia.</w:t>
+      </w:r>
+    </w:p>
+    <w:p>
+      <w:pPr>
+        <w:keepNext/>
+        <w:widowControl w:val="0"/>
+        <w:spacing w:before="120" w:line="240" w:lineRule="auto"/>
+        <w:rPr>
+          <w:rFonts w:ascii="Cambria" w:eastAsia="Cambria" w:hAnsi="Cambria" w:cs="Cambria"/>
+          <w:sz w:val="20"/>
+          <w:szCs w:val="20"/>
+        </w:rPr>
+      </w:pPr>
+      <w:r>
+        <w:rPr>
+          <w:rFonts w:ascii="Cambria" w:eastAsia="Cambria" w:hAnsi="Cambria" w:cs="Cambria"/>
+          <w:sz w:val="20"/>
+          <w:szCs w:val="20"/>
+        </w:rPr>
+        <w:t>E</w:t>
+      </w:r>
+      <w:r>
+        <w:rPr>
+          <w:rFonts w:ascii="Cambria" w:eastAsia="Cambria" w:hAnsi="Cambria" w:cs="Cambria"/>
+          <w:sz w:val="20"/>
+          <w:szCs w:val="20"/>
+        </w:rPr>
+        <w:t xml:space="preserve">l uso de tablas dinámicas, primefaces tiene a disposición una </w:t>
+      </w:r>
+      <w:r>
+        <w:rPr>
+          <w:rFonts w:ascii="Cambria" w:eastAsia="Cambria" w:hAnsi="Cambria" w:cs="Cambria"/>
+          <w:sz w:val="20"/>
+          <w:szCs w:val="20"/>
+        </w:rPr>
+        <w:t>etiqueta</w:t>
+      </w:r>
+      <w:r>
+        <w:rPr>
+          <w:rFonts w:ascii="Cambria" w:eastAsia="Cambria" w:hAnsi="Cambria" w:cs="Cambria"/>
+          <w:sz w:val="20"/>
+          <w:szCs w:val="20"/>
+        </w:rPr>
+        <w:t xml:space="preserve"> que permite agregar una autosuma en la tabla, pero al mismo tiempo obliga a </w:t>
+      </w:r>
+      <w:r>
+        <w:rPr>
+          <w:rFonts w:ascii="Cambria" w:eastAsia="Cambria" w:hAnsi="Cambria" w:cs="Cambria"/>
+          <w:sz w:val="20"/>
+          <w:szCs w:val="20"/>
+        </w:rPr>
+        <w:t>seleccionar una propiedad de la entidad para ordenarla y genera</w:t>
+      </w:r>
+      <w:r>
+        <w:rPr>
+          <w:rFonts w:ascii="Cambria" w:eastAsia="Cambria" w:hAnsi="Cambria" w:cs="Cambria"/>
+          <w:sz w:val="20"/>
+          <w:szCs w:val="20"/>
+        </w:rPr>
+        <w:t xml:space="preserve"> una</w:t>
+      </w:r>
+      <w:r>
+        <w:rPr>
+          <w:rFonts w:ascii="Cambria" w:eastAsia="Cambria" w:hAnsi="Cambria" w:cs="Cambria"/>
+          <w:sz w:val="20"/>
+          <w:szCs w:val="20"/>
+        </w:rPr>
+        <w:t xml:space="preserve"> división por cada dato diferente, por ejemplo: si tengo una entidad que tiene la propiedad tipo contrato y manejo 2 </w:t>
+      </w:r>
+      <w:r>
+        <w:rPr>
+          <w:rFonts w:ascii="Cambria" w:eastAsia="Cambria" w:hAnsi="Cambria" w:cs="Cambria"/>
+          <w:sz w:val="20"/>
+          <w:szCs w:val="20"/>
+        </w:rPr>
         <w:lastRenderedPageBreak/>
-        <w:t>Está compuesta por una sección en la que se muestran todo los docentes, los docentes pueden ser filtrados y ver la lista de formatos que ha realizado desde su ingreso.</w:t>
-      </w:r>
-    </w:p>
-    <w:p>
-      <w:pPr>
-        <w:keepNext/>
-        <w:widowControl w:val="0"/>
-        <w:spacing w:before="120" w:line="240" w:lineRule="auto"/>
-        <w:jc w:val="left"/>
-        <w:rPr>
-          <w:rFonts w:ascii="Cambria" w:eastAsia="Cambria" w:hAnsi="Cambria" w:cs="Cambria"/>
-          <w:sz w:val="20"/>
-          <w:szCs w:val="20"/>
-        </w:rPr>
-      </w:pPr>
-    </w:p>
-    <w:p>
-      <w:pPr>
-        <w:keepNext/>
-        <w:widowControl w:val="0"/>
-        <w:spacing w:before="120" w:line="240" w:lineRule="auto"/>
-        <w:jc w:val="left"/>
-        <w:rPr>
-          <w:rFonts w:ascii="Cambria" w:eastAsia="Cambria" w:hAnsi="Cambria" w:cs="Cambria"/>
-          <w:sz w:val="20"/>
-          <w:szCs w:val="20"/>
-        </w:rPr>
-      </w:pPr>
-      <w:r>
-        <w:rPr>
-          <w:rFonts w:ascii="Cambria" w:eastAsia="Cambria" w:hAnsi="Cambria" w:cs="Cambria"/>
-          <w:sz w:val="20"/>
-          <w:szCs w:val="20"/>
-        </w:rPr>
-        <w:t>3.3 PROBLEMAS DURANTE EL DESARROLLO</w:t>
-      </w:r>
-    </w:p>
-    <w:p>
-      <w:pPr>
-        <w:keepNext/>
-        <w:widowControl w:val="0"/>
-        <w:spacing w:before="120" w:line="240" w:lineRule="auto"/>
-        <w:rPr>
-          <w:rFonts w:ascii="Cambria" w:eastAsia="Cambria" w:hAnsi="Cambria" w:cs="Cambria"/>
-          <w:sz w:val="20"/>
-          <w:szCs w:val="20"/>
-        </w:rPr>
-      </w:pPr>
-      <w:r>
-        <w:rPr>
-          <w:rFonts w:ascii="Cambria" w:eastAsia="Cambria" w:hAnsi="Cambria" w:cs="Cambria"/>
-          <w:sz w:val="20"/>
-          <w:szCs w:val="20"/>
-        </w:rPr>
-        <w:t>Al momento de desarrollar un proyecto de software la experiencia juega un papel importante en el proceso</w:t>
-      </w:r>
-      <w:r>
-        <w:rPr>
-          <w:rFonts w:ascii="Cambria" w:eastAsia="Cambria" w:hAnsi="Cambria" w:cs="Cambria"/>
-          <w:sz w:val="20"/>
-          <w:szCs w:val="20"/>
-        </w:rPr>
-        <w:t>, es por esto que hubo algunas complicaciones que ocasionaron encontrar métodos que las solucionaran rápidamente, a continuación se comenta algunas de ellas:</w:t>
-      </w:r>
-    </w:p>
-    <w:p>
-      <w:pPr>
-        <w:keepNext/>
-        <w:widowControl w:val="0"/>
-        <w:spacing w:before="120" w:line="240" w:lineRule="auto"/>
-        <w:jc w:val="left"/>
-        <w:rPr>
-          <w:rFonts w:ascii="Cambria" w:eastAsia="Cambria" w:hAnsi="Cambria" w:cs="Cambria"/>
-          <w:sz w:val="20"/>
-          <w:szCs w:val="20"/>
-        </w:rPr>
-      </w:pPr>
-    </w:p>
-    <w:p>
-      <w:pPr>
-        <w:keepNext/>
-        <w:widowControl w:val="0"/>
-        <w:spacing w:before="120" w:line="240" w:lineRule="auto"/>
-        <w:jc w:val="left"/>
-        <w:rPr>
-          <w:rFonts w:ascii="Cambria" w:eastAsia="Cambria" w:hAnsi="Cambria" w:cs="Cambria"/>
-          <w:sz w:val="20"/>
-          <w:szCs w:val="20"/>
-        </w:rPr>
-      </w:pPr>
-      <w:r>
-        <w:rPr>
-          <w:rFonts w:ascii="Cambria" w:eastAsia="Cambria" w:hAnsi="Cambria" w:cs="Cambria"/>
-          <w:sz w:val="20"/>
-          <w:szCs w:val="20"/>
-        </w:rPr>
-        <w:t>ESTILOS EN PRIMEFACES</w:t>
-      </w:r>
-    </w:p>
-    <w:p>
-      <w:pPr>
-        <w:keepNext/>
-        <w:widowControl w:val="0"/>
-        <w:spacing w:before="120" w:line="240" w:lineRule="auto"/>
-        <w:rPr>
-          <w:rFonts w:ascii="Cambria" w:eastAsia="Cambria" w:hAnsi="Cambria" w:cs="Cambria"/>
-          <w:sz w:val="20"/>
-          <w:szCs w:val="20"/>
-        </w:rPr>
-      </w:pPr>
-      <w:r>
-        <w:rPr>
-          <w:rFonts w:ascii="Cambria" w:eastAsia="Cambria" w:hAnsi="Cambria" w:cs="Cambria"/>
-          <w:sz w:val="20"/>
-          <w:szCs w:val="20"/>
-        </w:rPr>
-        <w:t>Al momento de agregar estilos en el proyecto se encontró un gran obstáculo que tomo tiempo abarcar, por un lado elegir el estilo apropiado para el sistema teniendo en cuenta que primefaces maneja plantillas predefinidas y que por tanto requiere de un tratamiento especial en ese aspecto.</w:t>
-      </w:r>
-    </w:p>
-    <w:p>
-      <w:pPr>
-        <w:keepNext/>
-        <w:widowControl w:val="0"/>
-        <w:spacing w:before="120" w:line="240" w:lineRule="auto"/>
-        <w:rPr>
-          <w:rFonts w:ascii="Cambria" w:eastAsia="Cambria" w:hAnsi="Cambria" w:cs="Cambria"/>
-          <w:sz w:val="20"/>
-          <w:szCs w:val="20"/>
-        </w:rPr>
-      </w:pPr>
-      <w:r>
-        <w:rPr>
-          <w:rFonts w:ascii="Cambria" w:eastAsia="Cambria" w:hAnsi="Cambria" w:cs="Cambria"/>
-          <w:sz w:val="20"/>
-          <w:szCs w:val="20"/>
-        </w:rPr>
-        <w:t xml:space="preserve">Llegado a este punto buscando en diferentes sitios de internet se sugería las </w:t>
-      </w:r>
-      <w:r>
-        <w:rPr>
-          <w:rFonts w:ascii="Cambria" w:eastAsia="Cambria" w:hAnsi="Cambria" w:cs="Cambria"/>
-          <w:sz w:val="20"/>
-          <w:szCs w:val="20"/>
-        </w:rPr>
-        <w:t>siguientes</w:t>
-      </w:r>
-      <w:r>
-        <w:rPr>
-          <w:rFonts w:ascii="Cambria" w:eastAsia="Cambria" w:hAnsi="Cambria" w:cs="Cambria"/>
-          <w:sz w:val="20"/>
-          <w:szCs w:val="20"/>
-        </w:rPr>
-        <w:t xml:space="preserve"> opciones: comprar una plantilla diseñada para primefaces, crear una plantilla por medio de ThemeRoller o </w:t>
-      </w:r>
-      <w:r>
-        <w:rPr>
-          <w:rFonts w:ascii="Cambria" w:eastAsia="Cambria" w:hAnsi="Cambria" w:cs="Cambria"/>
-          <w:sz w:val="20"/>
-          <w:szCs w:val="20"/>
-        </w:rPr>
-        <w:t>sobrescribir</w:t>
-      </w:r>
-      <w:r>
-        <w:rPr>
-          <w:rFonts w:ascii="Cambria" w:eastAsia="Cambria" w:hAnsi="Cambria" w:cs="Cambria"/>
-          <w:sz w:val="20"/>
-          <w:szCs w:val="20"/>
-        </w:rPr>
-        <w:t xml:space="preserve"> las clases del tema definido por defecto en primefaces.</w:t>
-      </w:r>
-    </w:p>
-    <w:p>
-      <w:pPr>
-        <w:keepNext/>
-        <w:widowControl w:val="0"/>
-        <w:spacing w:before="120" w:line="240" w:lineRule="auto"/>
-        <w:rPr>
-          <w:rFonts w:ascii="Cambria" w:eastAsia="Cambria" w:hAnsi="Cambria" w:cs="Cambria"/>
-          <w:sz w:val="20"/>
-          <w:szCs w:val="20"/>
-        </w:rPr>
-      </w:pPr>
-      <w:r>
-        <w:rPr>
-          <w:rFonts w:ascii="Cambria" w:eastAsia="Cambria" w:hAnsi="Cambria" w:cs="Cambria"/>
-          <w:sz w:val="20"/>
-          <w:szCs w:val="20"/>
-        </w:rPr>
-        <w:t xml:space="preserve">La solución </w:t>
-      </w:r>
-      <w:r>
-        <w:rPr>
-          <w:rFonts w:ascii="Cambria" w:eastAsia="Cambria" w:hAnsi="Cambria" w:cs="Cambria"/>
-          <w:sz w:val="20"/>
-          <w:szCs w:val="20"/>
-        </w:rPr>
-        <w:t xml:space="preserve">que </w:t>
-      </w:r>
-      <w:r>
-        <w:rPr>
-          <w:rFonts w:ascii="Cambria" w:eastAsia="Cambria" w:hAnsi="Cambria" w:cs="Cambria"/>
-          <w:sz w:val="20"/>
-          <w:szCs w:val="20"/>
-        </w:rPr>
-        <w:t>se implement</w:t>
-      </w:r>
-      <w:r>
-        <w:rPr>
-          <w:rFonts w:ascii="Cambria" w:eastAsia="Cambria" w:hAnsi="Cambria" w:cs="Cambria"/>
-          <w:sz w:val="20"/>
-          <w:szCs w:val="20"/>
-        </w:rPr>
-        <w:t>o fue crear en T</w:t>
-      </w:r>
-      <w:r>
-        <w:rPr>
-          <w:rFonts w:ascii="Cambria" w:eastAsia="Cambria" w:hAnsi="Cambria" w:cs="Cambria"/>
-          <w:sz w:val="20"/>
-          <w:szCs w:val="20"/>
-        </w:rPr>
-        <w:t>heme</w:t>
-      </w:r>
-      <w:r>
-        <w:rPr>
-          <w:rFonts w:ascii="Cambria" w:eastAsia="Cambria" w:hAnsi="Cambria" w:cs="Cambria"/>
-          <w:sz w:val="20"/>
-          <w:szCs w:val="20"/>
-        </w:rPr>
-        <w:t>R</w:t>
-      </w:r>
-      <w:r>
-        <w:rPr>
-          <w:rFonts w:ascii="Cambria" w:eastAsia="Cambria" w:hAnsi="Cambria" w:cs="Cambria"/>
-          <w:sz w:val="20"/>
-          <w:szCs w:val="20"/>
-        </w:rPr>
-        <w:t>olle</w:t>
-      </w:r>
-      <w:r>
-        <w:rPr>
-          <w:rFonts w:ascii="Cambria" w:eastAsia="Cambria" w:hAnsi="Cambria" w:cs="Cambria"/>
-          <w:sz w:val="20"/>
-          <w:szCs w:val="20"/>
-        </w:rPr>
-        <w:t xml:space="preserve">r el estilo acorde con los colores </w:t>
-      </w:r>
-      <w:r>
-        <w:rPr>
-          <w:rFonts w:ascii="Cambria" w:eastAsia="Cambria" w:hAnsi="Cambria" w:cs="Cambria"/>
-          <w:sz w:val="20"/>
-          <w:szCs w:val="20"/>
-        </w:rPr>
-        <w:t xml:space="preserve"> </w:t>
-      </w:r>
-      <w:r>
-        <w:rPr>
-          <w:rFonts w:ascii="Cambria" w:eastAsia="Cambria" w:hAnsi="Cambria" w:cs="Cambria"/>
-          <w:sz w:val="20"/>
-          <w:szCs w:val="20"/>
-        </w:rPr>
-        <w:t>institucionales</w:t>
-      </w:r>
-      <w:r>
-        <w:rPr>
-          <w:rFonts w:ascii="Cambria" w:eastAsia="Cambria" w:hAnsi="Cambria" w:cs="Cambria"/>
-          <w:sz w:val="20"/>
-          <w:szCs w:val="20"/>
-        </w:rPr>
-        <w:t xml:space="preserve">, adicional a esto </w:t>
-      </w:r>
-      <w:r>
-        <w:rPr>
-          <w:rFonts w:ascii="Cambria" w:eastAsia="Cambria" w:hAnsi="Cambria" w:cs="Cambria"/>
-          <w:sz w:val="20"/>
-          <w:szCs w:val="20"/>
-        </w:rPr>
-        <w:t xml:space="preserve">se sobrescribieron </w:t>
-      </w:r>
-      <w:r>
-        <w:rPr>
-          <w:rFonts w:ascii="Cambria" w:eastAsia="Cambria" w:hAnsi="Cambria" w:cs="Cambria"/>
-          <w:sz w:val="20"/>
-          <w:szCs w:val="20"/>
-        </w:rPr>
-        <w:t xml:space="preserve">algunas clases </w:t>
-      </w:r>
-      <w:r>
-        <w:rPr>
-          <w:rFonts w:ascii="Cambria" w:eastAsia="Cambria" w:hAnsi="Cambria" w:cs="Cambria"/>
-          <w:sz w:val="20"/>
-          <w:szCs w:val="20"/>
-        </w:rPr>
-        <w:t>para hacer más amigable el diseño.</w:t>
-      </w:r>
-    </w:p>
-    <w:p>
-      <w:pPr>
-        <w:keepNext/>
-        <w:widowControl w:val="0"/>
-        <w:spacing w:before="120" w:line="240" w:lineRule="auto"/>
-        <w:jc w:val="left"/>
-        <w:rPr>
-          <w:rFonts w:ascii="Cambria" w:eastAsia="Cambria" w:hAnsi="Cambria" w:cs="Cambria"/>
-          <w:sz w:val="20"/>
-          <w:szCs w:val="20"/>
-        </w:rPr>
-      </w:pPr>
-    </w:p>
-    <w:p>
-      <w:pPr>
-        <w:keepNext/>
-        <w:widowControl w:val="0"/>
-        <w:spacing w:before="120" w:line="240" w:lineRule="auto"/>
-        <w:jc w:val="left"/>
-        <w:rPr>
-          <w:rFonts w:ascii="Cambria" w:eastAsia="Cambria" w:hAnsi="Cambria" w:cs="Cambria"/>
-          <w:sz w:val="20"/>
-          <w:szCs w:val="20"/>
-        </w:rPr>
-      </w:pPr>
-      <w:r>
-        <w:rPr>
-          <w:rFonts w:ascii="Cambria" w:eastAsia="Cambria" w:hAnsi="Cambria" w:cs="Cambria"/>
-          <w:sz w:val="20"/>
-          <w:szCs w:val="20"/>
-        </w:rPr>
-        <w:t>MODIFICACION DE RECURSOS PREDEFINIDOS</w:t>
-      </w:r>
-    </w:p>
-    <w:p>
-      <w:pPr>
-        <w:keepNext/>
-        <w:widowControl w:val="0"/>
-        <w:spacing w:before="120" w:line="240" w:lineRule="auto"/>
-        <w:rPr>
-          <w:rFonts w:ascii="Cambria" w:eastAsia="Cambria" w:hAnsi="Cambria" w:cs="Cambria"/>
-          <w:sz w:val="20"/>
-          <w:szCs w:val="20"/>
-        </w:rPr>
-      </w:pPr>
-      <w:r>
-        <w:rPr>
-          <w:rFonts w:ascii="Cambria" w:eastAsia="Cambria" w:hAnsi="Cambria" w:cs="Cambria"/>
-          <w:sz w:val="20"/>
-          <w:szCs w:val="20"/>
-        </w:rPr>
-        <w:t>Primefaces es una gran herramienta en el desarrollo de aplica</w:t>
-      </w:r>
-      <w:r>
-        <w:rPr>
-          <w:rFonts w:ascii="Cambria" w:eastAsia="Cambria" w:hAnsi="Cambria" w:cs="Cambria"/>
-          <w:sz w:val="20"/>
-          <w:szCs w:val="20"/>
-        </w:rPr>
-        <w:t>ciones principalmente en J</w:t>
-      </w:r>
-      <w:r>
-        <w:rPr>
-          <w:rFonts w:ascii="Cambria" w:eastAsia="Cambria" w:hAnsi="Cambria" w:cs="Cambria"/>
-          <w:sz w:val="20"/>
-          <w:szCs w:val="20"/>
-        </w:rPr>
-        <w:t>ava, pero algo que no esperábamos se complicara es la implementación de elementos que ya están predefinidos, esto se dio porque nuestro requerimiento no estaba contemplado en el elemento, por lo que encontrar un modo de implementarlo sin llegar a mayores problemas fue una tarea larga y de paciencia.</w:t>
-      </w:r>
-    </w:p>
-    <w:p>
-      <w:pPr>
-        <w:keepNext/>
-        <w:widowControl w:val="0"/>
-        <w:spacing w:before="120" w:line="240" w:lineRule="auto"/>
-        <w:rPr>
-          <w:rFonts w:ascii="Cambria" w:eastAsia="Cambria" w:hAnsi="Cambria" w:cs="Cambria"/>
-          <w:sz w:val="20"/>
-          <w:szCs w:val="20"/>
-        </w:rPr>
-      </w:pPr>
-      <w:r>
-        <w:rPr>
-          <w:rFonts w:ascii="Cambria" w:eastAsia="Cambria" w:hAnsi="Cambria" w:cs="Cambria"/>
-          <w:sz w:val="20"/>
-          <w:szCs w:val="20"/>
-        </w:rPr>
-        <w:t>E</w:t>
-      </w:r>
-      <w:r>
-        <w:rPr>
-          <w:rFonts w:ascii="Cambria" w:eastAsia="Cambria" w:hAnsi="Cambria" w:cs="Cambria"/>
-          <w:sz w:val="20"/>
-          <w:szCs w:val="20"/>
-        </w:rPr>
-        <w:t xml:space="preserve">l uso de tablas dinámicas, primefaces tiene a disposición una </w:t>
-      </w:r>
-      <w:r>
-        <w:rPr>
-          <w:rFonts w:ascii="Cambria" w:eastAsia="Cambria" w:hAnsi="Cambria" w:cs="Cambria"/>
-          <w:sz w:val="20"/>
-          <w:szCs w:val="20"/>
-        </w:rPr>
-        <w:t>etiqueta</w:t>
-      </w:r>
-      <w:r>
-        <w:rPr>
-          <w:rFonts w:ascii="Cambria" w:eastAsia="Cambria" w:hAnsi="Cambria" w:cs="Cambria"/>
-          <w:sz w:val="20"/>
-          <w:szCs w:val="20"/>
-        </w:rPr>
-        <w:t xml:space="preserve"> que permite agregar una autosuma en la tabla, pero al mismo tiempo obliga a </w:t>
-      </w:r>
-      <w:r>
-        <w:rPr>
-          <w:rFonts w:ascii="Cambria" w:eastAsia="Cambria" w:hAnsi="Cambria" w:cs="Cambria"/>
-          <w:sz w:val="20"/>
-          <w:szCs w:val="20"/>
-        </w:rPr>
-        <w:t>seleccionar una propiedad de la entidad para ordenarla y genera</w:t>
-      </w:r>
-      <w:r>
-        <w:rPr>
-          <w:rFonts w:ascii="Cambria" w:eastAsia="Cambria" w:hAnsi="Cambria" w:cs="Cambria"/>
-          <w:sz w:val="20"/>
-          <w:szCs w:val="20"/>
-        </w:rPr>
-        <w:t xml:space="preserve"> una</w:t>
-      </w:r>
-      <w:r>
-        <w:rPr>
-          <w:rFonts w:ascii="Cambria" w:eastAsia="Cambria" w:hAnsi="Cambria" w:cs="Cambria"/>
-          <w:sz w:val="20"/>
-          <w:szCs w:val="20"/>
-        </w:rPr>
-        <w:t xml:space="preserve"> división por cada dato diferente, por ejemplo: si tengo una entidad que tiene la propiedad tipo contrato y manejo 2 opciones, tiempo completo y medio tiempo, la </w:t>
-      </w:r>
-      <w:bookmarkStart w:id="1" w:name="_GoBack"/>
-      <w:bookmarkEnd w:id="1"/>
-      <w:r>
-        <w:rPr>
-          <w:rFonts w:ascii="Cambria" w:eastAsia="Cambria" w:hAnsi="Cambria" w:cs="Cambria"/>
-          <w:sz w:val="20"/>
-          <w:szCs w:val="20"/>
-        </w:rPr>
-        <w:t xml:space="preserve">tabla se dividirá en dos conjuntos, los de medio </w:t>
-      </w:r>
-      <w:r>
-        <w:rPr>
-          <w:rFonts w:ascii="Cambria" w:eastAsia="Cambria" w:hAnsi="Cambria" w:cs="Cambria"/>
-          <w:sz w:val="20"/>
-          <w:szCs w:val="20"/>
-        </w:rPr>
-        <w:lastRenderedPageBreak/>
-        <w:t>tiempo y los de tiempo completo</w:t>
+        <w:t>opciones, tiempo completo y medio tiempo, la tabla se dividirá en dos conjuntos, los de medio tiempo y los de tiempo completo</w:t>
       </w:r>
       <w:r>
         <w:rPr>
@@ -5216,7 +5297,16 @@
           <w:sz w:val="20"/>
           <w:szCs w:val="20"/>
         </w:rPr>
-        <w:t xml:space="preserve"> muchas fases, las cuales deben estar claras y constantemente en revisión.</w:t>
+        <w:t xml:space="preserve"> </w:t>
+      </w:r>
+      <w:r>
+        <w:rPr>
+          <w:rFonts w:ascii="Cambria" w:eastAsia="Cambria" w:hAnsi="Cambria" w:cs="Cambria"/>
+          <w:sz w:val="20"/>
+          <w:szCs w:val="20"/>
+        </w:rPr>
+        <w:lastRenderedPageBreak/>
+        <w:t>muchas fases, las cuales deben estar claras y constantemente en revisión.</w:t>
       </w:r>
     </w:p>
     <w:p>
@@ -5241,7 +5331,6 @@
           <w:sz w:val="20"/>
           <w:szCs w:val="20"/>
         </w:rPr>
-        <w:lastRenderedPageBreak/>
         <w:t xml:space="preserve">La experiencia se convierte en una parte esencial al momento de codificar, la falta de conocimiento en los elementos o herramientas que se usan pueden provocar retrasos por el tiempo de aprendizaje e investigación que </w:t>
       </w:r>
       <w:r>
@@ -5661,6 +5750,7 @@
           <w:sz w:val="20"/>
           <w:lang w:val="en-US"/>
         </w:rPr>
+        <w:lastRenderedPageBreak/>
         <w:t>[5]</w:t>
       </w:r>
       <w:r>
@@ -5671,17 +5761,7 @@
           <w:lang w:val="en-US"/>
         </w:rPr>
         <w:tab/>
-        <w:t xml:space="preserve">“PostgreSQL: About.” [Online]. Available: </w:t>
-      </w:r>
-      <w:r>
-        <w:rPr>
-          <w:rFonts w:ascii="Cambria" w:hAnsi="Cambria" w:cs="Times New Roman"/>
-          <w:noProof/>
-          <w:sz w:val="20"/>
-          <w:lang w:val="en-US"/>
-        </w:rPr>
-        <w:lastRenderedPageBreak/>
-        <w:t>https://www.postgresql.org/about/. [Accessed: 12-Nov-2017].</w:t>
+        <w:t>“PostgreSQL: About.” [Online]. Available: https://www.postgresql.org/about/. [Accessed: 12-Nov-2017].</w:t>
       </w:r>
     </w:p>
     <w:p>
@@ -5793,7 +5873,7 @@
           <w:lang w:val="en-US"/>
         </w:rPr>
         <w:tab/>
-        <w:t xml:space="preserve">“Using jQuery UI ThemeRoller,” 2015. [Online]. Available: </w:t>
+        <w:t xml:space="preserve">“Using jQuery UI ThemeRoller,” 2015. </w:t>
       </w:r>
       <w:r>
         <w:rPr>
@@ -5803,7 +5883,7 @@
           <w:lang w:val="en-US"/>
         </w:rPr>
         <w:lastRenderedPageBreak/>
-        <w:t>https://learn.jquery.com/jquery-ui/themeroller/. [Accessed: 12-Nov-2017].</w:t>
+        <w:t>[Online]. Available: https://learn.jquery.com/jquery-ui/themeroller/. [Accessed: 12-Nov-2017].</w:t>
       </w:r>
     </w:p>
     <w:p>
@@ -5984,27 +6064,6 @@
 </w:document>
 </file>
 
-<file path=word/comments.xml><?xml version="1.0" encoding="utf-8"?>
-<w:comments xmlns:wpc="http://schemas.microsoft.com/office/word/2010/wordprocessingCanvas" xmlns:mc="http://schemas.openxmlformats.org/markup-compatibility/2006" xmlns:o="urn:schemas-microsoft-com:office:office" xmlns:r="http://schemas.openxmlformats.org/officeDocument/2006/relationships" xmlns:m="http://schemas.openxmlformats.org/officeDocument/2006/math" xmlns:v="urn:schemas-microsoft-com:vml" xmlns:wp14="http://schemas.microsoft.com/office/word/2010/wordprocessingDrawing" xmlns:wp="http://schemas.openxmlformats.org/drawingml/2006/wordprocessingDrawing" xmlns:w10="urn:schemas-microsoft-com:office:word" xmlns:w="http://schemas.openxmlformats.org/wordprocessingml/2006/main" xmlns:w14="http://schemas.microsoft.com/office/word/2010/wordml" xmlns:w15="http://schemas.microsoft.com/office/word/2012/wordml" xmlns:wpg="http://schemas.microsoft.com/office/word/2010/wordprocessingGroup" xmlns:wpi="http://schemas.microsoft.com/office/word/2010/wordprocessingInk" xmlns:wne="http://schemas.microsoft.com/office/word/2006/wordml" xmlns:wps="http://schemas.microsoft.com/office/word/2010/wordprocessingShape" mc:Ignorable="w14 w15 wp14">
-  <w:comment w:id="0" w:author="Usuario de Windows" w:date="2017-12-07T09:38:00Z" w:initials="UdW">
-    <w:p>
-      <w:pPr>
-        <w:pStyle w:val="Textocomentario"/>
-      </w:pPr>
-      <w:r>
-        <w:rPr>
-          <w:rStyle w:val="Refdecomentario"/>
-        </w:rPr>
-        <w:annotationRef/>
-      </w:r>
-      <w:r>
-        <w:t xml:space="preserve">Hay que revisar las palabras claves. Software NO es una palabra que identifique de manera inequívoca su trabajo, por el contrario es una palabra muy general para ser considerada clave. Piensen lo siguiente: qué palabras o frases debería colocar un usuario en un navegador web para que le apareciera su proyecto? Cuándo el usuario busque qué cosas debería aparecer su proyecto?. </w:t>
-      </w:r>
-    </w:p>
-  </w:comment>
-</w:comments>
-</file>
-
 <file path=word/commentsExtended.xml><?xml version="1.0" encoding="utf-8"?>
 <w15:commentsEx xmlns:wpc="http://schemas.microsoft.com/office/word/2010/wordprocessingCanvas" xmlns:mc="http://schemas.openxmlformats.org/markup-compatibility/2006" xmlns:o="urn:schemas-microsoft-com:office:office" xmlns:r="http://schemas.openxmlformats.org/officeDocument/2006/relationships" xmlns:m="http://schemas.openxmlformats.org/officeDocument/2006/math" xmlns:v="urn:schemas-microsoft-com:vml" xmlns:wp14="http://schemas.microsoft.com/office/word/2010/wordprocessingDrawing" xmlns:wp="http://schemas.openxmlformats.org/drawingml/2006/wordprocessingDrawing" xmlns:w10="urn:schemas-microsoft-com:office:word" xmlns:w="http://schemas.openxmlformats.org/wordprocessingml/2006/main" xmlns:w14="http://schemas.microsoft.com/office/word/2010/wordml" xmlns:w15="http://schemas.microsoft.com/office/word/2012/wordml" xmlns:wpg="http://schemas.microsoft.com/office/word/2010/wordprocessingGroup" xmlns:wpi="http://schemas.microsoft.com/office/word/2010/wordprocessingInk" xmlns:wne="http://schemas.microsoft.com/office/word/2006/wordml" xmlns:wps="http://schemas.microsoft.com/office/word/2010/wordprocessingShape" mc:Ignorable="w14 w15 wp14">
   <w15:commentEx w15:paraId="09FBF15B" w15:done="0"/>
@@ -6012,7 +6071,7 @@
 </file>
 
 <file path=word/numbering.xml><?xml version="1.0" encoding="utf-8"?>
-<w:numbering xmlns:wpc="http://schemas.microsoft.com/office/word/2010/wordprocessingCanvas" xmlns:mc="http://schemas.openxmlformats.org/markup-compatibility/2006" xmlns:o="urn:schemas-microsoft-com:office:office" xmlns:r="http://schemas.openxmlformats.org/officeDocument/2006/relationships" xmlns:m="http://schemas.openxmlformats.org/officeDocument/2006/math" xmlns:v="urn:schemas-microsoft-com:vml" xmlns:wp14="http://schemas.microsoft.com/office/word/2010/wordprocessingDrawing" xmlns:wp="http://schemas.openxmlformats.org/drawingml/2006/wordprocessingDrawing" xmlns:w10="urn:schemas-microsoft-com:office:word" xmlns:w="http://schemas.openxmlformats.org/wordprocessingml/2006/main" xmlns:w14="http://schemas.microsoft.com/office/word/2010/wordml" xmlns:w15="http://schemas.microsoft.com/office/word/2012/wordml" xmlns:wpg="http://schemas.microsoft.com/office/word/2010/wordprocessingGroup" xmlns:wpi="http://schemas.microsoft.com/office/word/2010/wordprocessingInk" xmlns:wne="http://schemas.microsoft.com/office/word/2006/wordml" xmlns:wps="http://schemas.microsoft.com/office/word/2010/wordprocessingShape" mc:Ignorable="w14 w15 wp14">
+<w:numbering xmlns:wpc="http://schemas.microsoft.com/office/word/2010/wordprocessingCanvas" xmlns:mc="http://schemas.openxmlformats.org/markup-compatibility/2006" xmlns:o="urn:schemas-microsoft-com:office:office" xmlns:r="http://schemas.openxmlformats.org/officeDocument/2006/relationships" xmlns:m="http://schemas.openxmlformats.org/officeDocument/2006/math" xmlns:v="urn:schemas-microsoft-com:vml" xmlns:wp14="http://schemas.microsoft.com/office/word/2010/wordprocessingDrawing" xmlns:wp="http://schemas.openxmlformats.org/drawingml/2006/wordprocessingDrawing" xmlns:w10="urn:schemas-microsoft-com:office:word" xmlns:w="http://schemas.openxmlformats.org/wordprocessingml/2006/main" xmlns:w14="http://schemas.microsoft.com/office/word/2010/wordml" xmlns:wpg="http://schemas.microsoft.com/office/word/2010/wordprocessingGroup" xmlns:wpi="http://schemas.microsoft.com/office/word/2010/wordprocessingInk" xmlns:wne="http://schemas.microsoft.com/office/word/2006/wordml" xmlns:wps="http://schemas.microsoft.com/office/word/2010/wordprocessingShape" mc:Ignorable="w14 wp14">
   <w:abstractNum w:abstractNumId="0">
     <w:nsid w:val="035A450B"/>
     <w:multiLevelType w:val="hybridMultilevel"/>
@@ -6721,7 +6780,7 @@
 </file>
 
 <file path=word/styles.xml><?xml version="1.0" encoding="utf-8"?>
-<w:styles xmlns:mc="http://schemas.openxmlformats.org/markup-compatibility/2006" xmlns:r="http://schemas.openxmlformats.org/officeDocument/2006/relationships" xmlns:w="http://schemas.openxmlformats.org/wordprocessingml/2006/main" xmlns:w14="http://schemas.microsoft.com/office/word/2010/wordml" xmlns:w15="http://schemas.microsoft.com/office/word/2012/wordml" mc:Ignorable="w14 w15">
+<w:styles xmlns:mc="http://schemas.openxmlformats.org/markup-compatibility/2006" xmlns:r="http://schemas.openxmlformats.org/officeDocument/2006/relationships" xmlns:w="http://schemas.openxmlformats.org/wordprocessingml/2006/main" xmlns:w14="http://schemas.microsoft.com/office/word/2010/wordml" mc:Ignorable="w14">
   <w:docDefaults>
     <w:rPrDefault>
       <w:rPr>
@@ -6746,378 +6805,144 @@
       </w:pPr>
     </w:pPrDefault>
   </w:docDefaults>
-  <w:latentStyles w:defLockedState="0" w:defUIPriority="99" w:defSemiHidden="0" w:defUnhideWhenUsed="0" w:defQFormat="0" w:count="371">
-    <w:lsdException w:name="Normal" w:uiPriority="0" w:qFormat="1"/>
-    <w:lsdException w:name="heading 1" w:uiPriority="9" w:qFormat="1"/>
-    <w:lsdException w:name="heading 2" w:semiHidden="1" w:uiPriority="9" w:unhideWhenUsed="1" w:qFormat="1"/>
-    <w:lsdException w:name="heading 3" w:semiHidden="1" w:uiPriority="9" w:unhideWhenUsed="1" w:qFormat="1"/>
-    <w:lsdException w:name="heading 4" w:semiHidden="1" w:uiPriority="9" w:unhideWhenUsed="1" w:qFormat="1"/>
-    <w:lsdException w:name="heading 5" w:semiHidden="1" w:uiPriority="9" w:unhideWhenUsed="1" w:qFormat="1"/>
-    <w:lsdException w:name="heading 6" w:semiHidden="1" w:uiPriority="9" w:unhideWhenUsed="1" w:qFormat="1"/>
-    <w:lsdException w:name="heading 7" w:semiHidden="1" w:uiPriority="9" w:unhideWhenUsed="1" w:qFormat="1"/>
-    <w:lsdException w:name="heading 8" w:semiHidden="1" w:uiPriority="9" w:unhideWhenUsed="1" w:qFormat="1"/>
-    <w:lsdException w:name="heading 9" w:semiHidden="1" w:uiPriority="9" w:unhideWhenUsed="1" w:qFormat="1"/>
-    <w:lsdException w:name="index 1" w:semiHidden="1" w:unhideWhenUsed="1"/>
-    <w:lsdException w:name="index 2" w:semiHidden="1" w:unhideWhenUsed="1"/>
-    <w:lsdException w:name="index 3" w:semiHidden="1" w:unhideWhenUsed="1"/>
-    <w:lsdException w:name="index 4" w:semiHidden="1" w:unhideWhenUsed="1"/>
-    <w:lsdException w:name="index 5" w:semiHidden="1" w:unhideWhenUsed="1"/>
-    <w:lsdException w:name="index 6" w:semiHidden="1" w:unhideWhenUsed="1"/>
-    <w:lsdException w:name="index 7" w:semiHidden="1" w:unhideWhenUsed="1"/>
-    <w:lsdException w:name="index 8" w:semiHidden="1" w:unhideWhenUsed="1"/>
-    <w:lsdException w:name="index 9" w:semiHidden="1" w:unhideWhenUsed="1"/>
-    <w:lsdException w:name="toc 1" w:semiHidden="1" w:uiPriority="39" w:unhideWhenUsed="1"/>
-    <w:lsdException w:name="toc 2" w:semiHidden="1" w:uiPriority="39" w:unhideWhenUsed="1"/>
-    <w:lsdException w:name="toc 3" w:semiHidden="1" w:uiPriority="39" w:unhideWhenUsed="1"/>
-    <w:lsdException w:name="toc 4" w:semiHidden="1" w:uiPriority="39" w:unhideWhenUsed="1"/>
-    <w:lsdException w:name="toc 5" w:semiHidden="1" w:uiPriority="39" w:unhideWhenUsed="1"/>
-    <w:lsdException w:name="toc 6" w:semiHidden="1" w:uiPriority="39" w:unhideWhenUsed="1"/>
-    <w:lsdException w:name="toc 7" w:semiHidden="1" w:uiPriority="39" w:unhideWhenUsed="1"/>
-    <w:lsdException w:name="toc 8" w:semiHidden="1" w:uiPriority="39" w:unhideWhenUsed="1"/>
-    <w:lsdException w:name="toc 9" w:semiHidden="1" w:uiPriority="39" w:unhideWhenUsed="1"/>
-    <w:lsdException w:name="Normal Indent" w:semiHidden="1" w:unhideWhenUsed="1"/>
-    <w:lsdException w:name="footnote text" w:semiHidden="1" w:unhideWhenUsed="1"/>
-    <w:lsdException w:name="annotation text" w:semiHidden="1" w:unhideWhenUsed="1"/>
-    <w:lsdException w:name="header" w:semiHidden="1" w:unhideWhenUsed="1"/>
-    <w:lsdException w:name="footer" w:semiHidden="1" w:unhideWhenUsed="1"/>
-    <w:lsdException w:name="index heading" w:semiHidden="1" w:unhideWhenUsed="1"/>
-    <w:lsdException w:name="caption" w:semiHidden="1" w:uiPriority="35" w:unhideWhenUsed="1" w:qFormat="1"/>
-    <w:lsdException w:name="table of figures" w:semiHidden="1" w:unhideWhenUsed="1"/>
-    <w:lsdException w:name="envelope address" w:semiHidden="1" w:unhideWhenUsed="1"/>
-    <w:lsdException w:name="envelope return" w:semiHidden="1" w:unhideWhenUsed="1"/>
-    <w:lsdException w:name="footnote reference" w:semiHidden="1" w:unhideWhenUsed="1"/>
-    <w:lsdException w:name="annotation reference" w:semiHidden="1" w:unhideWhenUsed="1"/>
-    <w:lsdException w:name="line number" w:semiHidden="1" w:unhideWhenUsed="1"/>
-    <w:lsdException w:name="page number" w:semiHidden="1" w:unhideWhenUsed="1"/>
-    <w:lsdException w:name="endnote reference" w:semiHidden="1" w:unhideWhenUsed="1"/>
-    <w:lsdException w:name="endnote text" w:semiHidden="1" w:unhideWhenUsed="1"/>
-    <w:lsdException w:name="table of authorities" w:semiHidden="1" w:unhideWhenUsed="1"/>
-    <w:lsdException w:name="macro" w:semiHidden="1" w:unhideWhenUsed="1"/>
-    <w:lsdException w:name="toa heading" w:semiHidden="1" w:unhideWhenUsed="1"/>
-    <w:lsdException w:name="List" w:semiHidden="1" w:unhideWhenUsed="1"/>
-    <w:lsdException w:name="List Bullet" w:semiHidden="1" w:unhideWhenUsed="1"/>
-    <w:lsdException w:name="List Number" w:semiHidden="1" w:unhideWhenUsed="1"/>
-    <w:lsdException w:name="List 2" w:semiHidden="1" w:unhideWhenUsed="1"/>
-    <w:lsdException w:name="List 3" w:semiHidden="1" w:unhideWhenUsed="1"/>
-    <w:lsdException w:name="List 4" w:semiHidden="1" w:unhideWhenUsed="1"/>
-    <w:lsdException w:name="List 5" w:semiHidden="1" w:unhideWhenUsed="1"/>
-    <w:lsdException w:name="List Bullet 2" w:semiHidden="1" w:unhideWhenUsed="1"/>
-    <w:lsdException w:name="List Bullet 3" w:semiHidden="1" w:unhideWhenUsed="1"/>
-    <w:lsdException w:name="List Bullet 4" w:semiHidden="1" w:unhideWhenUsed="1"/>
-    <w:lsdException w:name="List Bullet 5" w:semiHidden="1" w:unhideWhenUsed="1"/>
-    <w:lsdException w:name="List Number 2" w:semiHidden="1" w:unhideWhenUsed="1"/>
-    <w:lsdException w:name="List Number 3" w:semiHidden="1" w:unhideWhenUsed="1"/>
-    <w:lsdException w:name="List Number 4" w:semiHidden="1" w:unhideWhenUsed="1"/>
-    <w:lsdException w:name="List Number 5" w:semiHidden="1" w:unhideWhenUsed="1"/>
-    <w:lsdException w:name="Title" w:uiPriority="10" w:qFormat="1"/>
-    <w:lsdException w:name="Closing" w:semiHidden="1" w:unhideWhenUsed="1"/>
-    <w:lsdException w:name="Signature" w:semiHidden="1" w:unhideWhenUsed="1"/>
-    <w:lsdException w:name="Default Paragraph Font" w:semiHidden="1" w:uiPriority="1" w:unhideWhenUsed="1"/>
-    <w:lsdException w:name="Body Text" w:semiHidden="1" w:unhideWhenUsed="1"/>
-    <w:lsdException w:name="Body Text Indent" w:semiHidden="1" w:unhideWhenUsed="1"/>
-    <w:lsdException w:name="List Continue" w:semiHidden="1" w:unhideWhenUsed="1"/>
-    <w:lsdException w:name="List Continue 2" w:semiHidden="1" w:unhideWhenUsed="1"/>
-    <w:lsdException w:name="List Continue 3" w:semiHidden="1" w:unhideWhenUsed="1"/>
-    <w:lsdException w:name="List Continue 4" w:semiHidden="1" w:unhideWhenUsed="1"/>
-    <w:lsdException w:name="List Continue 5" w:semiHidden="1" w:unhideWhenUsed="1"/>
-    <w:lsdException w:name="Message Header" w:semiHidden="1" w:unhideWhenUsed="1"/>
-    <w:lsdException w:name="Subtitle" w:uiPriority="11" w:qFormat="1"/>
-    <w:lsdException w:name="Salutation" w:semiHidden="1" w:unhideWhenUsed="1"/>
-    <w:lsdException w:name="Date" w:semiHidden="1" w:unhideWhenUsed="1"/>
-    <w:lsdException w:name="Body Text First Indent" w:semiHidden="1" w:unhideWhenUsed="1"/>
-    <w:lsdException w:name="Body Text First Indent 2" w:semiHidden="1" w:unhideWhenUsed="1"/>
-    <w:lsdException w:name="Note Heading" w:semiHidden="1" w:unhideWhenUsed="1"/>
-    <w:lsdException w:name="Body Text 2" w:semiHidden="1" w:unhideWhenUsed="1"/>
-    <w:lsdException w:name="Body Text 3" w:semiHidden="1" w:unhideWhenUsed="1"/>
-    <w:lsdException w:name="Body Text Indent 2" w:semiHidden="1" w:unhideWhenUsed="1"/>
-    <w:lsdException w:name="Body Text Indent 3" w:semiHidden="1" w:unhideWhenUsed="1"/>
-    <w:lsdException w:name="Block Text" w:semiHidden="1" w:unhideWhenUsed="1"/>
-    <w:lsdException w:name="Hyperlink" w:semiHidden="1" w:unhideWhenUsed="1"/>
-    <w:lsdException w:name="FollowedHyperlink" w:semiHidden="1" w:unhideWhenUsed="1"/>
-    <w:lsdException w:name="Strong" w:uiPriority="22" w:qFormat="1"/>
-    <w:lsdException w:name="Emphasis" w:uiPriority="20" w:qFormat="1"/>
-    <w:lsdException w:name="Document Map" w:semiHidden="1" w:unhideWhenUsed="1"/>
-    <w:lsdException w:name="Plain Text" w:semiHidden="1" w:unhideWhenUsed="1"/>
-    <w:lsdException w:name="E-mail Signature" w:semiHidden="1" w:unhideWhenUsed="1"/>
-    <w:lsdException w:name="HTML Top of Form" w:semiHidden="1" w:unhideWhenUsed="1"/>
-    <w:lsdException w:name="HTML Bottom of Form" w:semiHidden="1" w:unhideWhenUsed="1"/>
-    <w:lsdException w:name="Normal (Web)" w:semiHidden="1" w:unhideWhenUsed="1"/>
-    <w:lsdException w:name="HTML Acronym" w:semiHidden="1" w:unhideWhenUsed="1"/>
-    <w:lsdException w:name="HTML Address" w:semiHidden="1" w:unhideWhenUsed="1"/>
-    <w:lsdException w:name="HTML Cite" w:semiHidden="1" w:unhideWhenUsed="1"/>
-    <w:lsdException w:name="HTML Code" w:semiHidden="1" w:unhideWhenUsed="1"/>
-    <w:lsdException w:name="HTML Definition" w:semiHidden="1" w:unhideWhenUsed="1"/>
-    <w:lsdException w:name="HTML Keyboard" w:semiHidden="1" w:unhideWhenUsed="1"/>
-    <w:lsdException w:name="HTML Preformatted" w:semiHidden="1" w:unhideWhenUsed="1"/>
-    <w:lsdException w:name="HTML Sample" w:semiHidden="1" w:unhideWhenUsed="1"/>
-    <w:lsdException w:name="HTML Typewriter" w:semiHidden="1" w:unhideWhenUsed="1"/>
-    <w:lsdException w:name="HTML Variable" w:semiHidden="1" w:unhideWhenUsed="1"/>
-    <w:lsdException w:name="Normal Table" w:semiHidden="1" w:unhideWhenUsed="1"/>
-    <w:lsdException w:name="annotation subject" w:semiHidden="1" w:unhideWhenUsed="1"/>
-    <w:lsdException w:name="No List" w:semiHidden="1" w:unhideWhenUsed="1"/>
-    <w:lsdException w:name="Outline List 1" w:semiHidden="1" w:unhideWhenUsed="1"/>
-    <w:lsdException w:name="Outline List 2" w:semiHidden="1" w:unhideWhenUsed="1"/>
-    <w:lsdException w:name="Outline List 3" w:semiHidden="1" w:unhideWhenUsed="1"/>
-    <w:lsdException w:name="Table Simple 1" w:semiHidden="1" w:unhideWhenUsed="1"/>
-    <w:lsdException w:name="Table Simple 2" w:semiHidden="1" w:unhideWhenUsed="1"/>
-    <w:lsdException w:name="Table Simple 3" w:semiHidden="1" w:unhideWhenUsed="1"/>
-    <w:lsdException w:name="Table Classic 1" w:semiHidden="1" w:unhideWhenUsed="1"/>
-    <w:lsdException w:name="Table Classic 2" w:semiHidden="1" w:unhideWhenUsed="1"/>
-    <w:lsdException w:name="Table Classic 3" w:semiHidden="1" w:unhideWhenUsed="1"/>
-    <w:lsdException w:name="Table Classic 4" w:semiHidden="1" w:unhideWhenUsed="1"/>
-    <w:lsdException w:name="Table Colorful 1" w:semiHidden="1" w:unhideWhenUsed="1"/>
-    <w:lsdException w:name="Table Colorful 2" w:semiHidden="1" w:unhideWhenUsed="1"/>
-    <w:lsdException w:name="Table Colorful 3" w:semiHidden="1" w:unhideWhenUsed="1"/>
-    <w:lsdException w:name="Table Columns 1" w:semiHidden="1" w:unhideWhenUsed="1"/>
-    <w:lsdException w:name="Table Columns 2" w:semiHidden="1" w:unhideWhenUsed="1"/>
-    <w:lsdException w:name="Table Columns 3" w:semiHidden="1" w:unhideWhenUsed="1"/>
-    <w:lsdException w:name="Table Columns 4" w:semiHidden="1" w:unhideWhenUsed="1"/>
-    <w:lsdException w:name="Table Columns 5" w:semiHidden="1" w:unhideWhenUsed="1"/>
-    <w:lsdException w:name="Table Grid 1" w:semiHidden="1" w:unhideWhenUsed="1"/>
-    <w:lsdException w:name="Table Grid 2" w:semiHidden="1" w:unhideWhenUsed="1"/>
-    <w:lsdException w:name="Table Grid 3" w:semiHidden="1" w:unhideWhenUsed="1"/>
-    <w:lsdException w:name="Table Grid 4" w:semiHidden="1" w:unhideWhenUsed="1"/>
-    <w:lsdException w:name="Table Grid 5" w:semiHidden="1" w:unhideWhenUsed="1"/>
-    <w:lsdException w:name="Table Grid 6" w:semiHidden="1" w:unhideWhenUsed="1"/>
-    <w:lsdException w:name="Table Grid 7" w:semiHidden="1" w:unhideWhenUsed="1"/>
-    <w:lsdException w:name="Table Grid 8" w:semiHidden="1" w:unhideWhenUsed="1"/>
-    <w:lsdException w:name="Table List 1" w:semiHidden="1" w:unhideWhenUsed="1"/>
-    <w:lsdException w:name="Table List 2" w:semiHidden="1" w:unhideWhenUsed="1"/>
-    <w:lsdException w:name="Table List 3" w:semiHidden="1" w:unhideWhenUsed="1"/>
-    <w:lsdException w:name="Table List 4" w:semiHidden="1" w:unhideWhenUsed="1"/>
-    <w:lsdException w:name="Table List 5" w:semiHidden="1" w:unhideWhenUsed="1"/>
-    <w:lsdException w:name="Table List 6" w:semiHidden="1" w:unhideWhenUsed="1"/>
-    <w:lsdException w:name="Table List 7" w:semiHidden="1" w:unhideWhenUsed="1"/>
-    <w:lsdException w:name="Table List 8" w:semiHidden="1" w:unhideWhenUsed="1"/>
-    <w:lsdException w:name="Table 3D effects 1" w:semiHidden="1" w:unhideWhenUsed="1"/>
-    <w:lsdException w:name="Table 3D effects 2" w:semiHidden="1" w:unhideWhenUsed="1"/>
-    <w:lsdException w:name="Table 3D effects 3" w:semiHidden="1" w:unhideWhenUsed="1"/>
-    <w:lsdException w:name="Table Contemporary" w:semiHidden="1" w:unhideWhenUsed="1"/>
-    <w:lsdException w:name="Table Elegant" w:semiHidden="1" w:unhideWhenUsed="1"/>
-    <w:lsdException w:name="Table Professional" w:semiHidden="1" w:unhideWhenUsed="1"/>
-    <w:lsdException w:name="Table Subtle 1" w:semiHidden="1" w:unhideWhenUsed="1"/>
-    <w:lsdException w:name="Table Subtle 2" w:semiHidden="1" w:unhideWhenUsed="1"/>
-    <w:lsdException w:name="Table Web 1" w:semiHidden="1" w:unhideWhenUsed="1"/>
-    <w:lsdException w:name="Table Web 2" w:semiHidden="1" w:unhideWhenUsed="1"/>
-    <w:lsdException w:name="Table Web 3" w:semiHidden="1" w:unhideWhenUsed="1"/>
-    <w:lsdException w:name="Balloon Text" w:semiHidden="1" w:unhideWhenUsed="1"/>
-    <w:lsdException w:name="Table Grid" w:uiPriority="59"/>
-    <w:lsdException w:name="Table Theme" w:semiHidden="1" w:unhideWhenUsed="1"/>
-    <w:lsdException w:name="Placeholder Text" w:semiHidden="1"/>
-    <w:lsdException w:name="No Spacing" w:uiPriority="1" w:qFormat="1"/>
-    <w:lsdException w:name="Light Shading" w:uiPriority="60"/>
-    <w:lsdException w:name="Light List" w:uiPriority="61"/>
-    <w:lsdException w:name="Light Grid" w:uiPriority="62"/>
-    <w:lsdException w:name="Medium Shading 1" w:uiPriority="63"/>
-    <w:lsdException w:name="Medium Shading 2" w:uiPriority="64"/>
-    <w:lsdException w:name="Medium List 1" w:uiPriority="65"/>
-    <w:lsdException w:name="Medium List 2" w:uiPriority="66"/>
-    <w:lsdException w:name="Medium Grid 1" w:uiPriority="67"/>
-    <w:lsdException w:name="Medium Grid 2" w:uiPriority="68"/>
-    <w:lsdException w:name="Medium Grid 3" w:uiPriority="69"/>
-    <w:lsdException w:name="Dark List" w:uiPriority="70"/>
-    <w:lsdException w:name="Colorful Shading" w:uiPriority="71"/>
-    <w:lsdException w:name="Colorful List" w:uiPriority="72"/>
-    <w:lsdException w:name="Colorful Grid" w:uiPriority="73"/>
-    <w:lsdException w:name="Light Shading Accent 1" w:uiPriority="60"/>
-    <w:lsdException w:name="Light List Accent 1" w:uiPriority="61"/>
-    <w:lsdException w:name="Light Grid Accent 1" w:uiPriority="62"/>
-    <w:lsdException w:name="Medium Shading 1 Accent 1" w:uiPriority="63"/>
-    <w:lsdException w:name="Medium Shading 2 Accent 1" w:uiPriority="64"/>
-    <w:lsdException w:name="Medium List 1 Accent 1" w:uiPriority="65"/>
-    <w:lsdException w:name="Revision" w:semiHidden="1"/>
-    <w:lsdException w:name="List Paragraph" w:uiPriority="34" w:qFormat="1"/>
-    <w:lsdException w:name="Quote" w:uiPriority="29" w:qFormat="1"/>
-    <w:lsdException w:name="Intense Quote" w:uiPriority="30" w:qFormat="1"/>
-    <w:lsdException w:name="Medium List 2 Accent 1" w:uiPriority="66"/>
-    <w:lsdException w:name="Medium Grid 1 Accent 1" w:uiPriority="67"/>
-    <w:lsdException w:name="Medium Grid 2 Accent 1" w:uiPriority="68"/>
-    <w:lsdException w:name="Medium Grid 3 Accent 1" w:uiPriority="69"/>
-    <w:lsdException w:name="Dark List Accent 1" w:uiPriority="70"/>
-    <w:lsdException w:name="Colorful Shading Accent 1" w:uiPriority="71"/>
-    <w:lsdException w:name="Colorful List Accent 1" w:uiPriority="72"/>
-    <w:lsdException w:name="Colorful Grid Accent 1" w:uiPriority="73"/>
-    <w:lsdException w:name="Light Shading Accent 2" w:uiPriority="60"/>
-    <w:lsdException w:name="Light List Accent 2" w:uiPriority="61"/>
-    <w:lsdException w:name="Light Grid Accent 2" w:uiPriority="62"/>
-    <w:lsdException w:name="Medium Shading 1 Accent 2" w:uiPriority="63"/>
-    <w:lsdException w:name="Medium Shading 2 Accent 2" w:uiPriority="64"/>
-    <w:lsdException w:name="Medium List 1 Accent 2" w:uiPriority="65"/>
-    <w:lsdException w:name="Medium List 2 Accent 2" w:uiPriority="66"/>
-    <w:lsdException w:name="Medium Grid 1 Accent 2" w:uiPriority="67"/>
-    <w:lsdException w:name="Medium Grid 2 Accent 2" w:uiPriority="68"/>
-    <w:lsdException w:name="Medium Grid 3 Accent 2" w:uiPriority="69"/>
-    <w:lsdException w:name="Dark List Accent 2" w:uiPriority="70"/>
-    <w:lsdException w:name="Colorful Shading Accent 2" w:uiPriority="71"/>
-    <w:lsdException w:name="Colorful List Accent 2" w:uiPriority="72"/>
-    <w:lsdException w:name="Colorful Grid Accent 2" w:uiPriority="73"/>
-    <w:lsdException w:name="Light Shading Accent 3" w:uiPriority="60"/>
-    <w:lsdException w:name="Light List Accent 3" w:uiPriority="61"/>
-    <w:lsdException w:name="Light Grid Accent 3" w:uiPriority="62"/>
-    <w:lsdException w:name="Medium Shading 1 Accent 3" w:uiPriority="63"/>
-    <w:lsdException w:name="Medium Shading 2 Accent 3" w:uiPriority="64"/>
-    <w:lsdException w:name="Medium List 1 Accent 3" w:uiPriority="65"/>
-    <w:lsdException w:name="Medium List 2 Accent 3" w:uiPriority="66"/>
-    <w:lsdException w:name="Medium Grid 1 Accent 3" w:uiPriority="67"/>
-    <w:lsdException w:name="Medium Grid 2 Accent 3" w:uiPriority="68"/>
-    <w:lsdException w:name="Medium Grid 3 Accent 3" w:uiPriority="69"/>
-    <w:lsdException w:name="Dark List Accent 3" w:uiPriority="70"/>
-    <w:lsdException w:name="Colorful Shading Accent 3" w:uiPriority="71"/>
-    <w:lsdException w:name="Colorful List Accent 3" w:uiPriority="72"/>
-    <w:lsdException w:name="Colorful Grid Accent 3" w:uiPriority="73"/>
-    <w:lsdException w:name="Light Shading Accent 4" w:uiPriority="60"/>
-    <w:lsdException w:name="Light List Accent 4" w:uiPriority="61"/>
-    <w:lsdException w:name="Light Grid Accent 4" w:uiPriority="62"/>
-    <w:lsdException w:name="Medium Shading 1 Accent 4" w:uiPriority="63"/>
-    <w:lsdException w:name="Medium Shading 2 Accent 4" w:uiPriority="64"/>
-    <w:lsdException w:name="Medium List 1 Accent 4" w:uiPriority="65"/>
-    <w:lsdException w:name="Medium List 2 Accent 4" w:uiPriority="66"/>
-    <w:lsdException w:name="Medium Grid 1 Accent 4" w:uiPriority="67"/>
-    <w:lsdException w:name="Medium Grid 2 Accent 4" w:uiPriority="68"/>
-    <w:lsdException w:name="Medium Grid 3 Accent 4" w:uiPriority="69"/>
-    <w:lsdException w:name="Dark List Accent 4" w:uiPriority="70"/>
-    <w:lsdException w:name="Colorful Shading Accent 4" w:uiPriority="71"/>
-    <w:lsdException w:name="Colorful List Accent 4" w:uiPriority="72"/>
-    <w:lsdException w:name="Colorful Grid Accent 4" w:uiPriority="73"/>
-    <w:lsdException w:name="Light Shading Accent 5" w:uiPriority="60"/>
-    <w:lsdException w:name="Light List Accent 5" w:uiPriority="61"/>
-    <w:lsdException w:name="Light Grid Accent 5" w:uiPriority="62"/>
-    <w:lsdException w:name="Medium Shading 1 Accent 5" w:uiPriority="63"/>
-    <w:lsdException w:name="Medium Shading 2 Accent 5" w:uiPriority="64"/>
-    <w:lsdException w:name="Medium List 1 Accent 5" w:uiPriority="65"/>
-    <w:lsdException w:name="Medium List 2 Accent 5" w:uiPriority="66"/>
-    <w:lsdException w:name="Medium Grid 1 Accent 5" w:uiPriority="67"/>
-    <w:lsdException w:name="Medium Grid 2 Accent 5" w:uiPriority="68"/>
-    <w:lsdException w:name="Medium Grid 3 Accent 5" w:uiPriority="69"/>
-    <w:lsdException w:name="Dark List Accent 5" w:uiPriority="70"/>
-    <w:lsdException w:name="Colorful Shading Accent 5" w:uiPriority="71"/>
-    <w:lsdException w:name="Colorful List Accent 5" w:uiPriority="72"/>
-    <w:lsdException w:name="Colorful Grid Accent 5" w:uiPriority="73"/>
-    <w:lsdException w:name="Light Shading Accent 6" w:uiPriority="60"/>
-    <w:lsdException w:name="Light List Accent 6" w:uiPriority="61"/>
-    <w:lsdException w:name="Light Grid Accent 6" w:uiPriority="62"/>
-    <w:lsdException w:name="Medium Shading 1 Accent 6" w:uiPriority="63"/>
-    <w:lsdException w:name="Medium Shading 2 Accent 6" w:uiPriority="64"/>
-    <w:lsdException w:name="Medium List 1 Accent 6" w:uiPriority="65"/>
-    <w:lsdException w:name="Medium List 2 Accent 6" w:uiPriority="66"/>
-    <w:lsdException w:name="Medium Grid 1 Accent 6" w:uiPriority="67"/>
-    <w:lsdException w:name="Medium Grid 2 Accent 6" w:uiPriority="68"/>
-    <w:lsdException w:name="Medium Grid 3 Accent 6" w:uiPriority="69"/>
-    <w:lsdException w:name="Dark List Accent 6" w:uiPriority="70"/>
-    <w:lsdException w:name="Colorful Shading Accent 6" w:uiPriority="71"/>
-    <w:lsdException w:name="Colorful List Accent 6" w:uiPriority="72"/>
-    <w:lsdException w:name="Colorful Grid Accent 6" w:uiPriority="73"/>
-    <w:lsdException w:name="Subtle Emphasis" w:uiPriority="19" w:qFormat="1"/>
-    <w:lsdException w:name="Intense Emphasis" w:uiPriority="21" w:qFormat="1"/>
-    <w:lsdException w:name="Subtle Reference" w:uiPriority="31" w:qFormat="1"/>
-    <w:lsdException w:name="Intense Reference" w:uiPriority="32" w:qFormat="1"/>
-    <w:lsdException w:name="Book Title" w:uiPriority="33" w:qFormat="1"/>
-    <w:lsdException w:name="Bibliography" w:semiHidden="1" w:uiPriority="37" w:unhideWhenUsed="1"/>
-    <w:lsdException w:name="TOC Heading" w:semiHidden="1" w:uiPriority="39" w:unhideWhenUsed="1" w:qFormat="1"/>
-    <w:lsdException w:name="Plain Table 1" w:uiPriority="41"/>
-    <w:lsdException w:name="Plain Table 2" w:uiPriority="42"/>
-    <w:lsdException w:name="Plain Table 3" w:uiPriority="43"/>
-    <w:lsdException w:name="Plain Table 4" w:uiPriority="44"/>
-    <w:lsdException w:name="Plain Table 5" w:uiPriority="45"/>
-    <w:lsdException w:name="Grid Table Light" w:uiPriority="40"/>
-    <w:lsdException w:name="Grid Table 1 Light" w:uiPriority="46"/>
-    <w:lsdException w:name="Grid Table 2" w:uiPriority="47"/>
-    <w:lsdException w:name="Grid Table 3" w:uiPriority="48"/>
-    <w:lsdException w:name="Grid Table 4" w:uiPriority="49"/>
-    <w:lsdException w:name="Grid Table 5 Dark" w:uiPriority="50"/>
-    <w:lsdException w:name="Grid Table 6 Colorful" w:uiPriority="51"/>
-    <w:lsdException w:name="Grid Table 7 Colorful" w:uiPriority="52"/>
-    <w:lsdException w:name="Grid Table 1 Light Accent 1" w:uiPriority="46"/>
-    <w:lsdException w:name="Grid Table 2 Accent 1" w:uiPriority="47"/>
-    <w:lsdException w:name="Grid Table 3 Accent 1" w:uiPriority="48"/>
-    <w:lsdException w:name="Grid Table 4 Accent 1" w:uiPriority="49"/>
-    <w:lsdException w:name="Grid Table 5 Dark Accent 1" w:uiPriority="50"/>
-    <w:lsdException w:name="Grid Table 6 Colorful Accent 1" w:uiPriority="51"/>
-    <w:lsdException w:name="Grid Table 7 Colorful Accent 1" w:uiPriority="52"/>
-    <w:lsdException w:name="Grid Table 1 Light Accent 2" w:uiPriority="46"/>
-    <w:lsdException w:name="Grid Table 2 Accent 2" w:uiPriority="47"/>
-    <w:lsdException w:name="Grid Table 3 Accent 2" w:uiPriority="48"/>
-    <w:lsdException w:name="Grid Table 4 Accent 2" w:uiPriority="49"/>
-    <w:lsdException w:name="Grid Table 5 Dark Accent 2" w:uiPriority="50"/>
-    <w:lsdException w:name="Grid Table 6 Colorful Accent 2" w:uiPriority="51"/>
-    <w:lsdException w:name="Grid Table 7 Colorful Accent 2" w:uiPriority="52"/>
-    <w:lsdException w:name="Grid Table 1 Light Accent 3" w:uiPriority="46"/>
-    <w:lsdException w:name="Grid Table 2 Accent 3" w:uiPriority="47"/>
-    <w:lsdException w:name="Grid Table 3 Accent 3" w:uiPriority="48"/>
-    <w:lsdException w:name="Grid Table 4 Accent 3" w:uiPriority="49"/>
-    <w:lsdException w:name="Grid Table 5 Dark Accent 3" w:uiPriority="50"/>
-    <w:lsdException w:name="Grid Table 6 Colorful Accent 3" w:uiPriority="51"/>
-    <w:lsdException w:name="Grid Table 7 Colorful Accent 3" w:uiPriority="52"/>
-    <w:lsdException w:name="Grid Table 1 Light Accent 4" w:uiPriority="46"/>
-    <w:lsdException w:name="Grid Table 2 Accent 4" w:uiPriority="47"/>
-    <w:lsdException w:name="Grid Table 3 Accent 4" w:uiPriority="48"/>
-    <w:lsdException w:name="Grid Table 4 Accent 4" w:uiPriority="49"/>
-    <w:lsdException w:name="Grid Table 5 Dark Accent 4" w:uiPriority="50"/>
-    <w:lsdException w:name="Grid Table 6 Colorful Accent 4" w:uiPriority="51"/>
-    <w:lsdException w:name="Grid Table 7 Colorful Accent 4" w:uiPriority="52"/>
-    <w:lsdException w:name="Grid Table 1 Light Accent 5" w:uiPriority="46"/>
-    <w:lsdException w:name="Grid Table 2 Accent 5" w:uiPriority="47"/>
-    <w:lsdException w:name="Grid Table 3 Accent 5" w:uiPriority="48"/>
-    <w:lsdException w:name="Grid Table 4 Accent 5" w:uiPriority="49"/>
-    <w:lsdException w:name="Grid Table 5 Dark Accent 5" w:uiPriority="50"/>
-    <w:lsdException w:name="Grid Table 6 Colorful Accent 5" w:uiPriority="51"/>
-    <w:lsdException w:name="Grid Table 7 Colorful Accent 5" w:uiPriority="52"/>
-    <w:lsdException w:name="Grid Table 1 Light Accent 6" w:uiPriority="46"/>
-    <w:lsdException w:name="Grid Table 2 Accent 6" w:uiPriority="47"/>
-    <w:lsdException w:name="Grid Table 3 Accent 6" w:uiPriority="48"/>
-    <w:lsdException w:name="Grid Table 4 Accent 6" w:uiPriority="49"/>
-    <w:lsdException w:name="Grid Table 5 Dark Accent 6" w:uiPriority="50"/>
-    <w:lsdException w:name="Grid Table 6 Colorful Accent 6" w:uiPriority="51"/>
-    <w:lsdException w:name="Grid Table 7 Colorful Accent 6" w:uiPriority="52"/>
-    <w:lsdException w:name="List Table 1 Light" w:uiPriority="46"/>
-    <w:lsdException w:name="List Table 2" w:uiPriority="47"/>
-    <w:lsdException w:name="List Table 3" w:uiPriority="48"/>
-    <w:lsdException w:name="List Table 4" w:uiPriority="49"/>
-    <w:lsdException w:name="List Table 5 Dark" w:uiPriority="50"/>
-    <w:lsdException w:name="List Table 6 Colorful" w:uiPriority="51"/>
-    <w:lsdException w:name="List Table 7 Colorful" w:uiPriority="52"/>
-    <w:lsdException w:name="List Table 1 Light Accent 1" w:uiPriority="46"/>
-    <w:lsdException w:name="List Table 2 Accent 1" w:uiPriority="47"/>
-    <w:lsdException w:name="List Table 3 Accent 1" w:uiPriority="48"/>
-    <w:lsdException w:name="List Table 4 Accent 1" w:uiPriority="49"/>
-    <w:lsdException w:name="List Table 5 Dark Accent 1" w:uiPriority="50"/>
-    <w:lsdException w:name="List Table 6 Colorful Accent 1" w:uiPriority="51"/>
-    <w:lsdException w:name="List Table 7 Colorful Accent 1" w:uiPriority="52"/>
-    <w:lsdException w:name="List Table 1 Light Accent 2" w:uiPriority="46"/>
-    <w:lsdException w:name="List Table 2 Accent 2" w:uiPriority="47"/>
-    <w:lsdException w:name="List Table 3 Accent 2" w:uiPriority="48"/>
-    <w:lsdException w:name="List Table 4 Accent 2" w:uiPriority="49"/>
-    <w:lsdException w:name="List Table 5 Dark Accent 2" w:uiPriority="50"/>
-    <w:lsdException w:name="List Table 6 Colorful Accent 2" w:uiPriority="51"/>
-    <w:lsdException w:name="List Table 7 Colorful Accent 2" w:uiPriority="52"/>
-    <w:lsdException w:name="List Table 1 Light Accent 3" w:uiPriority="46"/>
-    <w:lsdException w:name="List Table 2 Accent 3" w:uiPriority="47"/>
-    <w:lsdException w:name="List Table 3 Accent 3" w:uiPriority="48"/>
-    <w:lsdException w:name="List Table 4 Accent 3" w:uiPriority="49"/>
-    <w:lsdException w:name="List Table 5 Dark Accent 3" w:uiPriority="50"/>
-    <w:lsdException w:name="List Table 6 Colorful Accent 3" w:uiPriority="51"/>
-    <w:lsdException w:name="List Table 7 Colorful Accent 3" w:uiPriority="52"/>
-    <w:lsdException w:name="List Table 1 Light Accent 4" w:uiPriority="46"/>
-    <w:lsdException w:name="List Table 2 Accent 4" w:uiPriority="47"/>
-    <w:lsdException w:name="List Table 3 Accent 4" w:uiPriority="48"/>
-    <w:lsdException w:name="List Table 4 Accent 4" w:uiPriority="49"/>
-    <w:lsdException w:name="List Table 5 Dark Accent 4" w:uiPriority="50"/>
-    <w:lsdException w:name="List Table 6 Colorful Accent 4" w:uiPriority="51"/>
-    <w:lsdException w:name="List Table 7 Colorful Accent 4" w:uiPriority="52"/>
-    <w:lsdException w:name="List Table 1 Light Accent 5" w:uiPriority="46"/>
-    <w:lsdException w:name="List Table 2 Accent 5" w:uiPriority="47"/>
-    <w:lsdException w:name="List Table 3 Accent 5" w:uiPriority="48"/>
-    <w:lsdException w:name="List Table 4 Accent 5" w:uiPriority="49"/>
-    <w:lsdException w:name="List Table 5 Dark Accent 5" w:uiPriority="50"/>
-    <w:lsdException w:name="List Table 6 Colorful Accent 5" w:uiPriority="51"/>
-    <w:lsdException w:name="List Table 7 Colorful Accent 5" w:uiPriority="52"/>
-    <w:lsdException w:name="List Table 1 Light Accent 6" w:uiPriority="46"/>
-    <w:lsdException w:name="List Table 2 Accent 6" w:uiPriority="47"/>
-    <w:lsdException w:name="List Table 3 Accent 6" w:uiPriority="48"/>
-    <w:lsdException w:name="List Table 4 Accent 6" w:uiPriority="49"/>
-    <w:lsdException w:name="List Table 5 Dark Accent 6" w:uiPriority="50"/>
-    <w:lsdException w:name="List Table 6 Colorful Accent 6" w:uiPriority="51"/>
-    <w:lsdException w:name="List Table 7 Colorful Accent 6" w:uiPriority="52"/>
+  <w:latentStyles w:defLockedState="0" w:defUIPriority="99" w:defSemiHidden="1" w:defUnhideWhenUsed="1" w:defQFormat="0" w:count="267">
+    <w:lsdException w:name="Normal" w:semiHidden="0" w:uiPriority="0" w:unhideWhenUsed="0" w:qFormat="1"/>
+    <w:lsdException w:name="heading 1" w:semiHidden="0" w:uiPriority="9" w:unhideWhenUsed="0" w:qFormat="1"/>
+    <w:lsdException w:name="heading 2" w:uiPriority="9" w:qFormat="1"/>
+    <w:lsdException w:name="heading 3" w:uiPriority="9" w:qFormat="1"/>
+    <w:lsdException w:name="heading 4" w:uiPriority="9" w:qFormat="1"/>
+    <w:lsdException w:name="heading 5" w:uiPriority="9" w:qFormat="1"/>
+    <w:lsdException w:name="heading 6" w:uiPriority="9" w:qFormat="1"/>
+    <w:lsdException w:name="heading 7" w:uiPriority="9" w:qFormat="1"/>
+    <w:lsdException w:name="heading 8" w:uiPriority="9" w:qFormat="1"/>
+    <w:lsdException w:name="heading 9" w:uiPriority="9" w:qFormat="1"/>
+    <w:lsdException w:name="toc 1" w:uiPriority="39"/>
+    <w:lsdException w:name="toc 2" w:uiPriority="39"/>
+    <w:lsdException w:name="toc 3" w:uiPriority="39"/>
+    <w:lsdException w:name="toc 4" w:uiPriority="39"/>
+    <w:lsdException w:name="toc 5" w:uiPriority="39"/>
+    <w:lsdException w:name="toc 6" w:uiPriority="39"/>
+    <w:lsdException w:name="toc 7" w:uiPriority="39"/>
+    <w:lsdException w:name="toc 8" w:uiPriority="39"/>
+    <w:lsdException w:name="toc 9" w:uiPriority="39"/>
+    <w:lsdException w:name="caption" w:uiPriority="35" w:qFormat="1"/>
+    <w:lsdException w:name="Title" w:semiHidden="0" w:uiPriority="10" w:unhideWhenUsed="0" w:qFormat="1"/>
+    <w:lsdException w:name="Default Paragraph Font" w:uiPriority="1"/>
+    <w:lsdException w:name="Subtitle" w:semiHidden="0" w:uiPriority="11" w:unhideWhenUsed="0" w:qFormat="1"/>
+    <w:lsdException w:name="Strong" w:semiHidden="0" w:uiPriority="22" w:unhideWhenUsed="0" w:qFormat="1"/>
+    <w:lsdException w:name="Emphasis" w:semiHidden="0" w:uiPriority="20" w:unhideWhenUsed="0" w:qFormat="1"/>
+    <w:lsdException w:name="Table Grid" w:semiHidden="0" w:uiPriority="59" w:unhideWhenUsed="0"/>
+    <w:lsdException w:name="Placeholder Text" w:unhideWhenUsed="0"/>
+    <w:lsdException w:name="No Spacing" w:semiHidden="0" w:uiPriority="1" w:unhideWhenUsed="0" w:qFormat="1"/>
+    <w:lsdException w:name="Light Shading" w:semiHidden="0" w:uiPriority="60" w:unhideWhenUsed="0"/>
+    <w:lsdException w:name="Light List" w:semiHidden="0" w:uiPriority="61" w:unhideWhenUsed="0"/>
+    <w:lsdException w:name="Light Grid" w:semiHidden="0" w:uiPriority="62" w:unhideWhenUsed="0"/>
+    <w:lsdException w:name="Medium Shading 1" w:semiHidden="0" w:uiPriority="63" w:unhideWhenUsed="0"/>
+    <w:lsdException w:name="Medium Shading 2" w:semiHidden="0" w:uiPriority="64" w:unhideWhenUsed="0"/>
+    <w:lsdException w:name="Medium List 1" w:semiHidden="0" w:uiPriority="65" w:unhideWhenUsed="0"/>
+    <w:lsdException w:name="Medium List 2" w:semiHidden="0" w:uiPriority="66" w:unhideWhenUsed="0"/>
+    <w:lsdException w:name="Medium Grid 1" w:semiHidden="0" w:uiPriority="67" w:unhideWhenUsed="0"/>
+    <w:lsdException w:name="Medium Grid 2" w:semiHidden="0" w:uiPriority="68" w:unhideWhenUsed="0"/>
+    <w:lsdException w:name="Medium Grid 3" w:semiHidden="0" w:uiPriority="69" w:unhideWhenUsed="0"/>
+    <w:lsdException w:name="Dark List" w:semiHidden="0" w:uiPriority="70" w:unhideWhenUsed="0"/>
+    <w:lsdException w:name="Colorful Shading" w:semiHidden="0" w:uiPriority="71" w:unhideWhenUsed="0"/>
+    <w:lsdException w:name="Colorful List" w:semiHidden="0" w:uiPriority="72" w:unhideWhenUsed="0"/>
+    <w:lsdException w:name="Colorful Grid" w:semiHidden="0" w:uiPriority="73" w:unhideWhenUsed="0"/>
+    <w:lsdException w:name="Light Shading Accent 1" w:semiHidden="0" w:uiPriority="60" w:unhideWhenUsed="0"/>
+    <w:lsdException w:name="Light List Accent 1" w:semiHidden="0" w:uiPriority="61" w:unhideWhenUsed="0"/>
+    <w:lsdException w:name="Light Grid Accent 1" w:semiHidden="0" w:uiPriority="62" w:unhideWhenUsed="0"/>
+    <w:lsdException w:name="Medium Shading 1 Accent 1" w:semiHidden="0" w:uiPriority="63" w:unhideWhenUsed="0"/>
+    <w:lsdException w:name="Medium Shading 2 Accent 1" w:semiHidden="0" w:uiPriority="64" w:unhideWhenUsed="0"/>
+    <w:lsdException w:name="Medium List 1 Accent 1" w:semiHidden="0" w:uiPriority="65" w:unhideWhenUsed="0"/>
+    <w:lsdException w:name="Revision" w:unhideWhenUsed="0"/>
+    <w:lsdException w:name="List Paragraph" w:semiHidden="0" w:uiPriority="34" w:unhideWhenUsed="0" w:qFormat="1"/>
+    <w:lsdException w:name="Quote" w:semiHidden="0" w:uiPriority="29" w:unhideWhenUsed="0" w:qFormat="1"/>
+    <w:lsdException w:name="Intense Quote" w:semiHidden="0" w:uiPriority="30" w:unhideWhenUsed="0" w:qFormat="1"/>
+    <w:lsdException w:name="Medium List 2 Accent 1" w:semiHidden="0" w:uiPriority="66" w:unhideWhenUsed="0"/>
+    <w:lsdException w:name="Medium Grid 1 Accent 1" w:semiHidden="0" w:uiPriority="67" w:unhideWhenUsed="0"/>
+    <w:lsdException w:name="Medium Grid 2 Accent 1" w:semiHidden="0" w:uiPriority="68" w:unhideWhenUsed="0"/>
+    <w:lsdException w:name="Medium Grid 3 Accent 1" w:semiHidden="0" w:uiPriority="69" w:unhideWhenUsed="0"/>
+    <w:lsdException w:name="Dark List Accent 1" w:semiHidden="0" w:uiPriority="70" w:unhideWhenUsed="0"/>
+    <w:lsdException w:name="Colorful Shading Accent 1" w:semiHidden="0" w:uiPriority="71" w:unhideWhenUsed="0"/>
+    <w:lsdException w:name="Colorful List Accent 1" w:semiHidden="0" w:uiPriority="72" w:unhideWhenUsed="0"/>
+    <w:lsdException w:name="Colorful Grid Accent 1" w:semiHidden="0" w:uiPriority="73" w:unhideWhenUsed="0"/>
+    <w:lsdException w:name="Light Shading Accent 2" w:semiHidden="0" w:uiPriority="60" w:unhideWhenUsed="0"/>
+    <w:lsdException w:name="Light List Accent 2" w:semiHidden="0" w:uiPriority="61" w:unhideWhenUsed="0"/>
+    <w:lsdException w:name="Light Grid Accent 2" w:semiHidden="0" w:uiPriority="62" w:unhideWhenUsed="0"/>
+    <w:lsdException w:name="Medium Shading 1 Accent 2" w:semiHidden="0" w:uiPriority="63" w:unhideWhenUsed="0"/>
+    <w:lsdException w:name="Medium Shading 2 Accent 2" w:semiHidden="0" w:uiPriority="64" w:unhideWhenUsed="0"/>
+    <w:lsdException w:name="Medium List 1 Accent 2" w:semiHidden="0" w:uiPriority="65" w:unhideWhenUsed="0"/>
+    <w:lsdException w:name="Medium List 2 Accent 2" w:semiHidden="0" w:uiPriority="66" w:unhideWhenUsed="0"/>
+    <w:lsdException w:name="Medium Grid 1 Accent 2" w:semiHidden="0" w:uiPriority="67" w:unhideWhenUsed="0"/>
+    <w:lsdException w:name="Medium Grid 2 Accent 2" w:semiHidden="0" w:uiPriority="68" w:unhideWhenUsed="0"/>
+    <w:lsdException w:name="Medium Grid 3 Accent 2" w:semiHidden="0" w:uiPriority="69" w:unhideWhenUsed="0"/>
+    <w:lsdException w:name="Dark List Accent 2" w:semiHidden="0" w:uiPriority="70" w:unhideWhenUsed="0"/>
+    <w:lsdException w:name="Colorful Shading Accent 2" w:semiHidden="0" w:uiPriority="71" w:unhideWhenUsed="0"/>
+    <w:lsdException w:name="Colorful List Accent 2" w:semiHidden="0" w:uiPriority="72" w:unhideWhenUsed="0"/>
+    <w:lsdException w:name="Colorful Grid Accent 2" w:semiHidden="0" w:uiPriority="73" w:unhideWhenUsed="0"/>
+    <w:lsdException w:name="Light Shading Accent 3" w:semiHidden="0" w:uiPriority="60" w:unhideWhenUsed="0"/>
+    <w:lsdException w:name="Light List Accent 3" w:semiHidden="0" w:uiPriority="61" w:unhideWhenUsed="0"/>
+    <w:lsdException w:name="Light Grid Accent 3" w:semiHidden="0" w:uiPriority="62" w:unhideWhenUsed="0"/>
+    <w:lsdException w:name="Medium Shading 1 Accent 3" w:semiHidden="0" w:uiPriority="63" w:unhideWhenUsed="0"/>
+    <w:lsdException w:name="Medium Shading 2 Accent 3" w:semiHidden="0" w:uiPriority="64" w:unhideWhenUsed="0"/>
+    <w:lsdException w:name="Medium List 1 Accent 3" w:semiHidden="0" w:uiPriority="65" w:unhideWhenUsed="0"/>
+    <w:lsdException w:name="Medium List 2 Accent 3" w:semiHidden="0" w:uiPriority="66" w:unhideWhenUsed="0"/>
+    <w:lsdException w:name="Medium Grid 1 Accent 3" w:semiHidden="0" w:uiPriority="67" w:unhideWhenUsed="0"/>
+    <w:lsdException w:name="Medium Grid 2 Accent 3" w:semiHidden="0" w:uiPriority="68" w:unhideWhenUsed="0"/>
+    <w:lsdException w:name="Medium Grid 3 Accent 3" w:semiHidden="0" w:uiPriority="69" w:unhideWhenUsed="0"/>
+    <w:lsdException w:name="Dark List Accent 3" w:semiHidden="0" w:uiPriority="70" w:unhideWhenUsed="0"/>
+    <w:lsdException w:name="Colorful Shading Accent 3" w:semiHidden="0" w:uiPriority="71" w:unhideWhenUsed="0"/>
+    <w:lsdException w:name="Colorful List Accent 3" w:semiHidden="0" w:uiPriority="72" w:unhideWhenUsed="0"/>
+    <w:lsdException w:name="Colorful Grid Accent 3" w:semiHidden="0" w:uiPriority="73" w:unhideWhenUsed="0"/>
+    <w:lsdException w:name="Light Shading Accent 4" w:semiHidden="0" w:uiPriority="60" w:unhideWhenUsed="0"/>
+    <w:lsdException w:name="Light List Accent 4" w:semiHidden="0" w:uiPriority="61" w:unhideWhenUsed="0"/>
+    <w:lsdException w:name="Light Grid Accent 4" w:semiHidden="0" w:uiPriority="62" w:unhideWhenUsed="0"/>
+    <w:lsdException w:name="Medium Shading 1 Accent 4" w:semiHidden="0" w:uiPriority="63" w:unhideWhenUsed="0"/>
+    <w:lsdException w:name="Medium Shading 2 Accent 4" w:semiHidden="0" w:uiPriority="64" w:unhideWhenUsed="0"/>
+    <w:lsdException w:name="Medium List 1 Accent 4" w:semiHidden="0" w:uiPriority="65" w:unhideWhenUsed="0"/>
+    <w:lsdException w:name="Medium List 2 Accent 4" w:semiHidden="0" w:uiPriority="66" w:unhideWhenUsed="0"/>
+    <w:lsdException w:name="Medium Grid 1 Accent 4" w:semiHidden="0" w:uiPriority="67" w:unhideWhenUsed="0"/>
+    <w:lsdException w:name="Medium Grid 2 Accent 4" w:semiHidden="0" w:uiPriority="68" w:unhideWhenUsed="0"/>
+    <w:lsdException w:name="Medium Grid 3 Accent 4" w:semiHidden="0" w:uiPriority="69" w:unhideWhenUsed="0"/>
+    <w:lsdException w:name="Dark List Accent 4" w:semiHidden="0" w:uiPriority="70" w:unhideWhenUsed="0"/>
+    <w:lsdException w:name="Colorful Shading Accent 4" w:semiHidden="0" w:uiPriority="71" w:unhideWhenUsed="0"/>
+    <w:lsdException w:name="Colorful List Accent 4" w:semiHidden="0" w:uiPriority="72" w:unhideWhenUsed="0"/>
+    <w:lsdException w:name="Colorful Grid Accent 4" w:semiHidden="0" w:uiPriority="73" w:unhideWhenUsed="0"/>
+    <w:lsdException w:name="Light Shading Accent 5" w:semiHidden="0" w:uiPriority="60" w:unhideWhenUsed="0"/>
+    <w:lsdException w:name="Light List Accent 5" w:semiHidden="0" w:uiPriority="61" w:unhideWhenUsed="0"/>
+    <w:lsdException w:name="Light Grid Accent 5" w:semiHidden="0" w:uiPriority="62" w:unhideWhenUsed="0"/>
+    <w:lsdException w:name="Medium Shading 1 Accent 5" w:semiHidden="0" w:uiPriority="63" w:unhideWhenUsed="0"/>
+    <w:lsdException w:name="Medium Shading 2 Accent 5" w:semiHidden="0" w:uiPriority="64" w:unhideWhenUsed="0"/>
+    <w:lsdException w:name="Medium List 1 Accent 5" w:semiHidden="0" w:uiPriority="65" w:unhideWhenUsed="0"/>
+    <w:lsdException w:name="Medium List 2 Accent 5" w:semiHidden="0" w:uiPriority="66" w:unhideWhenUsed="0"/>
+    <w:lsdException w:name="Medium Grid 1 Accent 5" w:semiHidden="0" w:uiPriority="67" w:unhideWhenUsed="0"/>
+    <w:lsdException w:name="Medium Grid 2 Accent 5" w:semiHidden="0" w:uiPriority="68" w:unhideWhenUsed="0"/>
+    <w:lsdException w:name="Medium Grid 3 Accent 5" w:semiHidden="0" w:uiPriority="69" w:unhideWhenUsed="0"/>
+    <w:lsdException w:name="Dark List Accent 5" w:semiHidden="0" w:uiPriority="70" w:unhideWhenUsed="0"/>
+    <w:lsdException w:name="Colorful Shading Accent 5" w:semiHidden="0" w:uiPriority="71" w:unhideWhenUsed="0"/>
+    <w:lsdException w:name="Colorful List Accent 5" w:semiHidden="0" w:uiPriority="72" w:unhideWhenUsed="0"/>
+    <w:lsdException w:name="Colorful Grid Accent 5" w:semiHidden="0" w:uiPriority="73" w:unhideWhenUsed="0"/>
+    <w:lsdException w:name="Light Shading Accent 6" w:semiHidden="0" w:uiPriority="60" w:unhideWhenUsed="0"/>
+    <w:lsdException w:name="Light List Accent 6" w:semiHidden="0" w:uiPriority="61" w:unhideWhenUsed="0"/>
+    <w:lsdException w:name="Light Grid Accent 6" w:semiHidden="0" w:uiPriority="62" w:unhideWhenUsed="0"/>
+    <w:lsdException w:name="Medium Shading 1 Accent 6" w:semiHidden="0" w:uiPriority="63" w:unhideWhenUsed="0"/>
+    <w:lsdException w:name="Medium Shading 2 Accent 6" w:semiHidden="0" w:uiPriority="64" w:unhideWhenUsed="0"/>
+    <w:lsdException w:name="Medium List 1 Accent 6" w:semiHidden="0" w:uiPriority="65" w:unhideWhenUsed="0"/>
+    <w:lsdException w:name="Medium List 2 Accent 6" w:semiHidden="0" w:uiPriority="66" w:unhideWhenUsed="0"/>
+    <w:lsdException w:name="Medium Grid 1 Accent 6" w:semiHidden="0" w:uiPriority="67" w:unhideWhenUsed="0"/>
+    <w:lsdException w:name="Medium Grid 2 Accent 6" w:semiHidden="0" w:uiPriority="68" w:unhideWhenUsed="0"/>
+    <w:lsdException w:name="Medium Grid 3 Accent 6" w:semiHidden="0" w:uiPriority="69" w:unhideWhenUsed="0"/>
+    <w:lsdException w:name="Dark List Accent 6" w:semiHidden="0" w:uiPriority="70" w:unhideWhenUsed="0"/>
+    <w:lsdException w:name="Colorful Shading Accent 6" w:semiHidden="0" w:uiPriority="71" w:unhideWhenUsed="0"/>
+    <w:lsdException w:name="Colorful List Accent 6" w:semiHidden="0" w:uiPriority="72" w:unhideWhenUsed="0"/>
+    <w:lsdException w:name="Colorful Grid Accent 6" w:semiHidden="0" w:uiPriority="73" w:unhideWhenUsed="0"/>
+    <w:lsdException w:name="Subtle Emphasis" w:semiHidden="0" w:uiPriority="19" w:unhideWhenUsed="0" w:qFormat="1"/>
+    <w:lsdException w:name="Intense Emphasis" w:semiHidden="0" w:uiPriority="21" w:unhideWhenUsed="0" w:qFormat="1"/>
+    <w:lsdException w:name="Subtle Reference" w:semiHidden="0" w:uiPriority="31" w:unhideWhenUsed="0" w:qFormat="1"/>
+    <w:lsdException w:name="Intense Reference" w:semiHidden="0" w:uiPriority="32" w:unhideWhenUsed="0" w:qFormat="1"/>
+    <w:lsdException w:name="Book Title" w:semiHidden="0" w:uiPriority="33" w:unhideWhenUsed="0" w:qFormat="1"/>
+    <w:lsdException w:name="Bibliography" w:uiPriority="37"/>
+    <w:lsdException w:name="TOC Heading" w:uiPriority="39" w:qFormat="1"/>
   </w:latentStyles>
   <w:style w:type="paragraph" w:default="1" w:styleId="Normal">
     <w:name w:val="Normal"/>
@@ -7255,7 +7080,448 @@
       </w:tblCellMar>
     </w:tblPr>
   </w:style>
-  <w:style w:type="paragraph" w:styleId="Puesto">
+  <w:style w:type="paragraph" w:styleId="Ttulo">
+    <w:name w:val="Title"/>
+    <w:basedOn w:val="Normal"/>
+    <w:next w:val="Normal"/>
+    <w:pPr>
+      <w:keepNext/>
+      <w:keepLines/>
+      <w:spacing w:after="60"/>
+      <w:contextualSpacing/>
+    </w:pPr>
+    <w:rPr>
+      <w:sz w:val="52"/>
+      <w:szCs w:val="52"/>
+    </w:rPr>
+  </w:style>
+  <w:style w:type="paragraph" w:styleId="Subttulo">
+    <w:name w:val="Subtitle"/>
+    <w:basedOn w:val="Normal"/>
+    <w:next w:val="Normal"/>
+    <w:pPr>
+      <w:keepNext/>
+      <w:keepLines/>
+      <w:spacing w:after="320"/>
+      <w:contextualSpacing/>
+    </w:pPr>
+    <w:rPr>
+      <w:color w:val="666666"/>
+      <w:sz w:val="30"/>
+      <w:szCs w:val="30"/>
+    </w:rPr>
+  </w:style>
+  <w:style w:type="paragraph" w:styleId="Textocomentario">
+    <w:name w:val="annotation text"/>
+    <w:basedOn w:val="Normal"/>
+    <w:link w:val="TextocomentarioCar"/>
+    <w:uiPriority w:val="99"/>
+    <w:semiHidden/>
+    <w:unhideWhenUsed/>
+    <w:pPr>
+      <w:spacing w:line="240" w:lineRule="auto"/>
+    </w:pPr>
+    <w:rPr>
+      <w:sz w:val="20"/>
+      <w:szCs w:val="20"/>
+    </w:rPr>
+  </w:style>
+  <w:style w:type="character" w:customStyle="1" w:styleId="TextocomentarioCar">
+    <w:name w:val="Texto comentario Car"/>
+    <w:basedOn w:val="Fuentedeprrafopredeter"/>
+    <w:link w:val="Textocomentario"/>
+    <w:uiPriority w:val="99"/>
+    <w:semiHidden/>
+    <w:rPr>
+      <w:sz w:val="20"/>
+      <w:szCs w:val="20"/>
+    </w:rPr>
+  </w:style>
+  <w:style w:type="character" w:styleId="Refdecomentario">
+    <w:name w:val="annotation reference"/>
+    <w:basedOn w:val="Fuentedeprrafopredeter"/>
+    <w:uiPriority w:val="99"/>
+    <w:semiHidden/>
+    <w:unhideWhenUsed/>
+    <w:rPr>
+      <w:sz w:val="16"/>
+      <w:szCs w:val="16"/>
+    </w:rPr>
+  </w:style>
+  <w:style w:type="paragraph" w:styleId="Textodeglobo">
+    <w:name w:val="Balloon Text"/>
+    <w:basedOn w:val="Normal"/>
+    <w:link w:val="TextodegloboCar"/>
+    <w:uiPriority w:val="99"/>
+    <w:semiHidden/>
+    <w:unhideWhenUsed/>
+    <w:rsid w:val="003A1E5C"/>
+    <w:pPr>
+      <w:spacing w:line="240" w:lineRule="auto"/>
+    </w:pPr>
+    <w:rPr>
+      <w:rFonts w:ascii="Tahoma" w:hAnsi="Tahoma" w:cs="Tahoma"/>
+      <w:sz w:val="16"/>
+      <w:szCs w:val="16"/>
+    </w:rPr>
+  </w:style>
+  <w:style w:type="character" w:customStyle="1" w:styleId="TextodegloboCar">
+    <w:name w:val="Texto de globo Car"/>
+    <w:basedOn w:val="Fuentedeprrafopredeter"/>
+    <w:link w:val="Textodeglobo"/>
+    <w:uiPriority w:val="99"/>
+    <w:semiHidden/>
+    <w:rsid w:val="003A1E5C"/>
+    <w:rPr>
+      <w:rFonts w:ascii="Tahoma" w:hAnsi="Tahoma" w:cs="Tahoma"/>
+      <w:sz w:val="16"/>
+      <w:szCs w:val="16"/>
+    </w:rPr>
+  </w:style>
+  <w:style w:type="paragraph" w:styleId="Prrafodelista">
+    <w:name w:val="List Paragraph"/>
+    <w:basedOn w:val="Normal"/>
+    <w:uiPriority w:val="34"/>
+    <w:qFormat/>
+    <w:rsid w:val="00EB223F"/>
+    <w:pPr>
+      <w:ind w:left="720"/>
+      <w:contextualSpacing/>
+    </w:pPr>
+  </w:style>
+  <w:style w:type="paragraph" w:styleId="Asuntodelcomentario">
+    <w:name w:val="annotation subject"/>
+    <w:basedOn w:val="Textocomentario"/>
+    <w:next w:val="Textocomentario"/>
+    <w:link w:val="AsuntodelcomentarioCar"/>
+    <w:uiPriority w:val="99"/>
+    <w:semiHidden/>
+    <w:unhideWhenUsed/>
+    <w:rsid w:val="00654B12"/>
+    <w:rPr>
+      <w:b/>
+      <w:bCs/>
+    </w:rPr>
+  </w:style>
+  <w:style w:type="character" w:customStyle="1" w:styleId="AsuntodelcomentarioCar">
+    <w:name w:val="Asunto del comentario Car"/>
+    <w:basedOn w:val="TextocomentarioCar"/>
+    <w:link w:val="Asuntodelcomentario"/>
+    <w:uiPriority w:val="99"/>
+    <w:semiHidden/>
+    <w:rsid w:val="00654B12"/>
+    <w:rPr>
+      <w:b/>
+      <w:bCs/>
+      <w:sz w:val="20"/>
+      <w:szCs w:val="20"/>
+    </w:rPr>
+  </w:style>
+</w:styles>
+</file>
+
+<file path=word/stylesWithEffects.xml><?xml version="1.0" encoding="utf-8"?>
+<w:styles xmlns:wpc="http://schemas.microsoft.com/office/word/2010/wordprocessingCanvas" xmlns:mc="http://schemas.openxmlformats.org/markup-compatibility/2006" xmlns:o="urn:schemas-microsoft-com:office:office" xmlns:r="http://schemas.openxmlformats.org/officeDocument/2006/relationships" xmlns:m="http://schemas.openxmlformats.org/officeDocument/2006/math" xmlns:v="urn:schemas-microsoft-com:vml" xmlns:wp14="http://schemas.microsoft.com/office/word/2010/wordprocessingDrawing" xmlns:wp="http://schemas.openxmlformats.org/drawingml/2006/wordprocessingDrawing" xmlns:w10="urn:schemas-microsoft-com:office:word" xmlns:w="http://schemas.openxmlformats.org/wordprocessingml/2006/main" xmlns:w14="http://schemas.microsoft.com/office/word/2010/wordml" xmlns:wpg="http://schemas.microsoft.com/office/word/2010/wordprocessingGroup" xmlns:wpi="http://schemas.microsoft.com/office/word/2010/wordprocessingInk" xmlns:wne="http://schemas.microsoft.com/office/word/2006/wordml" xmlns:wps="http://schemas.microsoft.com/office/word/2010/wordprocessingShape" mc:Ignorable="w14 wp14">
+  <w:docDefaults>
+    <w:rPrDefault>
+      <w:rPr>
+        <w:rFonts w:ascii="Arial" w:eastAsia="Arial" w:hAnsi="Arial" w:cs="Arial"/>
+        <w:color w:val="000000"/>
+        <w:sz w:val="24"/>
+        <w:szCs w:val="24"/>
+        <w:lang w:val="es-CO" w:eastAsia="es-CO" w:bidi="ar-SA"/>
+      </w:rPr>
+    </w:rPrDefault>
+    <w:pPrDefault>
+      <w:pPr>
+        <w:pBdr>
+          <w:top w:val="nil"/>
+          <w:left w:val="nil"/>
+          <w:bottom w:val="nil"/>
+          <w:right w:val="nil"/>
+          <w:between w:val="nil"/>
+        </w:pBdr>
+        <w:spacing w:line="360" w:lineRule="auto"/>
+        <w:jc w:val="both"/>
+      </w:pPr>
+    </w:pPrDefault>
+  </w:docDefaults>
+  <w:latentStyles w:defLockedState="0" w:defUIPriority="99" w:defSemiHidden="1" w:defUnhideWhenUsed="1" w:defQFormat="0" w:count="267">
+    <w:lsdException w:name="Normal" w:semiHidden="0" w:uiPriority="0" w:unhideWhenUsed="0" w:qFormat="1"/>
+    <w:lsdException w:name="heading 1" w:semiHidden="0" w:uiPriority="9" w:unhideWhenUsed="0" w:qFormat="1"/>
+    <w:lsdException w:name="heading 2" w:uiPriority="9" w:qFormat="1"/>
+    <w:lsdException w:name="heading 3" w:uiPriority="9" w:qFormat="1"/>
+    <w:lsdException w:name="heading 4" w:uiPriority="9" w:qFormat="1"/>
+    <w:lsdException w:name="heading 5" w:uiPriority="9" w:qFormat="1"/>
+    <w:lsdException w:name="heading 6" w:uiPriority="9" w:qFormat="1"/>
+    <w:lsdException w:name="heading 7" w:uiPriority="9" w:qFormat="1"/>
+    <w:lsdException w:name="heading 8" w:uiPriority="9" w:qFormat="1"/>
+    <w:lsdException w:name="heading 9" w:uiPriority="9" w:qFormat="1"/>
+    <w:lsdException w:name="toc 1" w:uiPriority="39"/>
+    <w:lsdException w:name="toc 2" w:uiPriority="39"/>
+    <w:lsdException w:name="toc 3" w:uiPriority="39"/>
+    <w:lsdException w:name="toc 4" w:uiPriority="39"/>
+    <w:lsdException w:name="toc 5" w:uiPriority="39"/>
+    <w:lsdException w:name="toc 6" w:uiPriority="39"/>
+    <w:lsdException w:name="toc 7" w:uiPriority="39"/>
+    <w:lsdException w:name="toc 8" w:uiPriority="39"/>
+    <w:lsdException w:name="toc 9" w:uiPriority="39"/>
+    <w:lsdException w:name="caption" w:uiPriority="35" w:qFormat="1"/>
+    <w:lsdException w:name="Title" w:semiHidden="0" w:uiPriority="10" w:unhideWhenUsed="0" w:qFormat="1"/>
+    <w:lsdException w:name="Default Paragraph Font" w:uiPriority="1"/>
+    <w:lsdException w:name="Subtitle" w:semiHidden="0" w:uiPriority="11" w:unhideWhenUsed="0" w:qFormat="1"/>
+    <w:lsdException w:name="Strong" w:semiHidden="0" w:uiPriority="22" w:unhideWhenUsed="0" w:qFormat="1"/>
+    <w:lsdException w:name="Emphasis" w:semiHidden="0" w:uiPriority="20" w:unhideWhenUsed="0" w:qFormat="1"/>
+    <w:lsdException w:name="Table Grid" w:semiHidden="0" w:uiPriority="59" w:unhideWhenUsed="0"/>
+    <w:lsdException w:name="Placeholder Text" w:unhideWhenUsed="0"/>
+    <w:lsdException w:name="No Spacing" w:semiHidden="0" w:uiPriority="1" w:unhideWhenUsed="0" w:qFormat="1"/>
+    <w:lsdException w:name="Light Shading" w:semiHidden="0" w:uiPriority="60" w:unhideWhenUsed="0"/>
+    <w:lsdException w:name="Light List" w:semiHidden="0" w:uiPriority="61" w:unhideWhenUsed="0"/>
+    <w:lsdException w:name="Light Grid" w:semiHidden="0" w:uiPriority="62" w:unhideWhenUsed="0"/>
+    <w:lsdException w:name="Medium Shading 1" w:semiHidden="0" w:uiPriority="63" w:unhideWhenUsed="0"/>
+    <w:lsdException w:name="Medium Shading 2" w:semiHidden="0" w:uiPriority="64" w:unhideWhenUsed="0"/>
+    <w:lsdException w:name="Medium List 1" w:semiHidden="0" w:uiPriority="65" w:unhideWhenUsed="0"/>
+    <w:lsdException w:name="Medium List 2" w:semiHidden="0" w:uiPriority="66" w:unhideWhenUsed="0"/>
+    <w:lsdException w:name="Medium Grid 1" w:semiHidden="0" w:uiPriority="67" w:unhideWhenUsed="0"/>
+    <w:lsdException w:name="Medium Grid 2" w:semiHidden="0" w:uiPriority="68" w:unhideWhenUsed="0"/>
+    <w:lsdException w:name="Medium Grid 3" w:semiHidden="0" w:uiPriority="69" w:unhideWhenUsed="0"/>
+    <w:lsdException w:name="Dark List" w:semiHidden="0" w:uiPriority="70" w:unhideWhenUsed="0"/>
+    <w:lsdException w:name="Colorful Shading" w:semiHidden="0" w:uiPriority="71" w:unhideWhenUsed="0"/>
+    <w:lsdException w:name="Colorful List" w:semiHidden="0" w:uiPriority="72" w:unhideWhenUsed="0"/>
+    <w:lsdException w:name="Colorful Grid" w:semiHidden="0" w:uiPriority="73" w:unhideWhenUsed="0"/>
+    <w:lsdException w:name="Light Shading Accent 1" w:semiHidden="0" w:uiPriority="60" w:unhideWhenUsed="0"/>
+    <w:lsdException w:name="Light List Accent 1" w:semiHidden="0" w:uiPriority="61" w:unhideWhenUsed="0"/>
+    <w:lsdException w:name="Light Grid Accent 1" w:semiHidden="0" w:uiPriority="62" w:unhideWhenUsed="0"/>
+    <w:lsdException w:name="Medium Shading 1 Accent 1" w:semiHidden="0" w:uiPriority="63" w:unhideWhenUsed="0"/>
+    <w:lsdException w:name="Medium Shading 2 Accent 1" w:semiHidden="0" w:uiPriority="64" w:unhideWhenUsed="0"/>
+    <w:lsdException w:name="Medium List 1 Accent 1" w:semiHidden="0" w:uiPriority="65" w:unhideWhenUsed="0"/>
+    <w:lsdException w:name="Revision" w:unhideWhenUsed="0"/>
+    <w:lsdException w:name="List Paragraph" w:semiHidden="0" w:uiPriority="34" w:unhideWhenUsed="0" w:qFormat="1"/>
+    <w:lsdException w:name="Quote" w:semiHidden="0" w:uiPriority="29" w:unhideWhenUsed="0" w:qFormat="1"/>
+    <w:lsdException w:name="Intense Quote" w:semiHidden="0" w:uiPriority="30" w:unhideWhenUsed="0" w:qFormat="1"/>
+    <w:lsdException w:name="Medium List 2 Accent 1" w:semiHidden="0" w:uiPriority="66" w:unhideWhenUsed="0"/>
+    <w:lsdException w:name="Medium Grid 1 Accent 1" w:semiHidden="0" w:uiPriority="67" w:unhideWhenUsed="0"/>
+    <w:lsdException w:name="Medium Grid 2 Accent 1" w:semiHidden="0" w:uiPriority="68" w:unhideWhenUsed="0"/>
+    <w:lsdException w:name="Medium Grid 3 Accent 1" w:semiHidden="0" w:uiPriority="69" w:unhideWhenUsed="0"/>
+    <w:lsdException w:name="Dark List Accent 1" w:semiHidden="0" w:uiPriority="70" w:unhideWhenUsed="0"/>
+    <w:lsdException w:name="Colorful Shading Accent 1" w:semiHidden="0" w:uiPriority="71" w:unhideWhenUsed="0"/>
+    <w:lsdException w:name="Colorful List Accent 1" w:semiHidden="0" w:uiPriority="72" w:unhideWhenUsed="0"/>
+    <w:lsdException w:name="Colorful Grid Accent 1" w:semiHidden="0" w:uiPriority="73" w:unhideWhenUsed="0"/>
+    <w:lsdException w:name="Light Shading Accent 2" w:semiHidden="0" w:uiPriority="60" w:unhideWhenUsed="0"/>
+    <w:lsdException w:name="Light List Accent 2" w:semiHidden="0" w:uiPriority="61" w:unhideWhenUsed="0"/>
+    <w:lsdException w:name="Light Grid Accent 2" w:semiHidden="0" w:uiPriority="62" w:unhideWhenUsed="0"/>
+    <w:lsdException w:name="Medium Shading 1 Accent 2" w:semiHidden="0" w:uiPriority="63" w:unhideWhenUsed="0"/>
+    <w:lsdException w:name="Medium Shading 2 Accent 2" w:semiHidden="0" w:uiPriority="64" w:unhideWhenUsed="0"/>
+    <w:lsdException w:name="Medium List 1 Accent 2" w:semiHidden="0" w:uiPriority="65" w:unhideWhenUsed="0"/>
+    <w:lsdException w:name="Medium List 2 Accent 2" w:semiHidden="0" w:uiPriority="66" w:unhideWhenUsed="0"/>
+    <w:lsdException w:name="Medium Grid 1 Accent 2" w:semiHidden="0" w:uiPriority="67" w:unhideWhenUsed="0"/>
+    <w:lsdException w:name="Medium Grid 2 Accent 2" w:semiHidden="0" w:uiPriority="68" w:unhideWhenUsed="0"/>
+    <w:lsdException w:name="Medium Grid 3 Accent 2" w:semiHidden="0" w:uiPriority="69" w:unhideWhenUsed="0"/>
+    <w:lsdException w:name="Dark List Accent 2" w:semiHidden="0" w:uiPriority="70" w:unhideWhenUsed="0"/>
+    <w:lsdException w:name="Colorful Shading Accent 2" w:semiHidden="0" w:uiPriority="71" w:unhideWhenUsed="0"/>
+    <w:lsdException w:name="Colorful List Accent 2" w:semiHidden="0" w:uiPriority="72" w:unhideWhenUsed="0"/>
+    <w:lsdException w:name="Colorful Grid Accent 2" w:semiHidden="0" w:uiPriority="73" w:unhideWhenUsed="0"/>
+    <w:lsdException w:name="Light Shading Accent 3" w:semiHidden="0" w:uiPriority="60" w:unhideWhenUsed="0"/>
+    <w:lsdException w:name="Light List Accent 3" w:semiHidden="0" w:uiPriority="61" w:unhideWhenUsed="0"/>
+    <w:lsdException w:name="Light Grid Accent 3" w:semiHidden="0" w:uiPriority="62" w:unhideWhenUsed="0"/>
+    <w:lsdException w:name="Medium Shading 1 Accent 3" w:semiHidden="0" w:uiPriority="63" w:unhideWhenUsed="0"/>
+    <w:lsdException w:name="Medium Shading 2 Accent 3" w:semiHidden="0" w:uiPriority="64" w:unhideWhenUsed="0"/>
+    <w:lsdException w:name="Medium List 1 Accent 3" w:semiHidden="0" w:uiPriority="65" w:unhideWhenUsed="0"/>
+    <w:lsdException w:name="Medium List 2 Accent 3" w:semiHidden="0" w:uiPriority="66" w:unhideWhenUsed="0"/>
+    <w:lsdException w:name="Medium Grid 1 Accent 3" w:semiHidden="0" w:uiPriority="67" w:unhideWhenUsed="0"/>
+    <w:lsdException w:name="Medium Grid 2 Accent 3" w:semiHidden="0" w:uiPriority="68" w:unhideWhenUsed="0"/>
+    <w:lsdException w:name="Medium Grid 3 Accent 3" w:semiHidden="0" w:uiPriority="69" w:unhideWhenUsed="0"/>
+    <w:lsdException w:name="Dark List Accent 3" w:semiHidden="0" w:uiPriority="70" w:unhideWhenUsed="0"/>
+    <w:lsdException w:name="Colorful Shading Accent 3" w:semiHidden="0" w:uiPriority="71" w:unhideWhenUsed="0"/>
+    <w:lsdException w:name="Colorful List Accent 3" w:semiHidden="0" w:uiPriority="72" w:unhideWhenUsed="0"/>
+    <w:lsdException w:name="Colorful Grid Accent 3" w:semiHidden="0" w:uiPriority="73" w:unhideWhenUsed="0"/>
+    <w:lsdException w:name="Light Shading Accent 4" w:semiHidden="0" w:uiPriority="60" w:unhideWhenUsed="0"/>
+    <w:lsdException w:name="Light List Accent 4" w:semiHidden="0" w:uiPriority="61" w:unhideWhenUsed="0"/>
+    <w:lsdException w:name="Light Grid Accent 4" w:semiHidden="0" w:uiPriority="62" w:unhideWhenUsed="0"/>
+    <w:lsdException w:name="Medium Shading 1 Accent 4" w:semiHidden="0" w:uiPriority="63" w:unhideWhenUsed="0"/>
+    <w:lsdException w:name="Medium Shading 2 Accent 4" w:semiHidden="0" w:uiPriority="64" w:unhideWhenUsed="0"/>
+    <w:lsdException w:name="Medium List 1 Accent 4" w:semiHidden="0" w:uiPriority="65" w:unhideWhenUsed="0"/>
+    <w:lsdException w:name="Medium List 2 Accent 4" w:semiHidden="0" w:uiPriority="66" w:unhideWhenUsed="0"/>
+    <w:lsdException w:name="Medium Grid 1 Accent 4" w:semiHidden="0" w:uiPriority="67" w:unhideWhenUsed="0"/>
+    <w:lsdException w:name="Medium Grid 2 Accent 4" w:semiHidden="0" w:uiPriority="68" w:unhideWhenUsed="0"/>
+    <w:lsdException w:name="Medium Grid 3 Accent 4" w:semiHidden="0" w:uiPriority="69" w:unhideWhenUsed="0"/>
+    <w:lsdException w:name="Dark List Accent 4" w:semiHidden="0" w:uiPriority="70" w:unhideWhenUsed="0"/>
+    <w:lsdException w:name="Colorful Shading Accent 4" w:semiHidden="0" w:uiPriority="71" w:unhideWhenUsed="0"/>
+    <w:lsdException w:name="Colorful List Accent 4" w:semiHidden="0" w:uiPriority="72" w:unhideWhenUsed="0"/>
+    <w:lsdException w:name="Colorful Grid Accent 4" w:semiHidden="0" w:uiPriority="73" w:unhideWhenUsed="0"/>
+    <w:lsdException w:name="Light Shading Accent 5" w:semiHidden="0" w:uiPriority="60" w:unhideWhenUsed="0"/>
+    <w:lsdException w:name="Light List Accent 5" w:semiHidden="0" w:uiPriority="61" w:unhideWhenUsed="0"/>
+    <w:lsdException w:name="Light Grid Accent 5" w:semiHidden="0" w:uiPriority="62" w:unhideWhenUsed="0"/>
+    <w:lsdException w:name="Medium Shading 1 Accent 5" w:semiHidden="0" w:uiPriority="63" w:unhideWhenUsed="0"/>
+    <w:lsdException w:name="Medium Shading 2 Accent 5" w:semiHidden="0" w:uiPriority="64" w:unhideWhenUsed="0"/>
+    <w:lsdException w:name="Medium List 1 Accent 5" w:semiHidden="0" w:uiPriority="65" w:unhideWhenUsed="0"/>
+    <w:lsdException w:name="Medium List 2 Accent 5" w:semiHidden="0" w:uiPriority="66" w:unhideWhenUsed="0"/>
+    <w:lsdException w:name="Medium Grid 1 Accent 5" w:semiHidden="0" w:uiPriority="67" w:unhideWhenUsed="0"/>
+    <w:lsdException w:name="Medium Grid 2 Accent 5" w:semiHidden="0" w:uiPriority="68" w:unhideWhenUsed="0"/>
+    <w:lsdException w:name="Medium Grid 3 Accent 5" w:semiHidden="0" w:uiPriority="69" w:unhideWhenUsed="0"/>
+    <w:lsdException w:name="Dark List Accent 5" w:semiHidden="0" w:uiPriority="70" w:unhideWhenUsed="0"/>
+    <w:lsdException w:name="Colorful Shading Accent 5" w:semiHidden="0" w:uiPriority="71" w:unhideWhenUsed="0"/>
+    <w:lsdException w:name="Colorful List Accent 5" w:semiHidden="0" w:uiPriority="72" w:unhideWhenUsed="0"/>
+    <w:lsdException w:name="Colorful Grid Accent 5" w:semiHidden="0" w:uiPriority="73" w:unhideWhenUsed="0"/>
+    <w:lsdException w:name="Light Shading Accent 6" w:semiHidden="0" w:uiPriority="60" w:unhideWhenUsed="0"/>
+    <w:lsdException w:name="Light List Accent 6" w:semiHidden="0" w:uiPriority="61" w:unhideWhenUsed="0"/>
+    <w:lsdException w:name="Light Grid Accent 6" w:semiHidden="0" w:uiPriority="62" w:unhideWhenUsed="0"/>
+    <w:lsdException w:name="Medium Shading 1 Accent 6" w:semiHidden="0" w:uiPriority="63" w:unhideWhenUsed="0"/>
+    <w:lsdException w:name="Medium Shading 2 Accent 6" w:semiHidden="0" w:uiPriority="64" w:unhideWhenUsed="0"/>
+    <w:lsdException w:name="Medium List 1 Accent 6" w:semiHidden="0" w:uiPriority="65" w:unhideWhenUsed="0"/>
+    <w:lsdException w:name="Medium List 2 Accent 6" w:semiHidden="0" w:uiPriority="66" w:unhideWhenUsed="0"/>
+    <w:lsdException w:name="Medium Grid 1 Accent 6" w:semiHidden="0" w:uiPriority="67" w:unhideWhenUsed="0"/>
+    <w:lsdException w:name="Medium Grid 2 Accent 6" w:semiHidden="0" w:uiPriority="68" w:unhideWhenUsed="0"/>
+    <w:lsdException w:name="Medium Grid 3 Accent 6" w:semiHidden="0" w:uiPriority="69" w:unhideWhenUsed="0"/>
+    <w:lsdException w:name="Dark List Accent 6" w:semiHidden="0" w:uiPriority="70" w:unhideWhenUsed="0"/>
+    <w:lsdException w:name="Colorful Shading Accent 6" w:semiHidden="0" w:uiPriority="71" w:unhideWhenUsed="0"/>
+    <w:lsdException w:name="Colorful List Accent 6" w:semiHidden="0" w:uiPriority="72" w:unhideWhenUsed="0"/>
+    <w:lsdException w:name="Colorful Grid Accent 6" w:semiHidden="0" w:uiPriority="73" w:unhideWhenUsed="0"/>
+    <w:lsdException w:name="Subtle Emphasis" w:semiHidden="0" w:uiPriority="19" w:unhideWhenUsed="0" w:qFormat="1"/>
+    <w:lsdException w:name="Intense Emphasis" w:semiHidden="0" w:uiPriority="21" w:unhideWhenUsed="0" w:qFormat="1"/>
+    <w:lsdException w:name="Subtle Reference" w:semiHidden="0" w:uiPriority="31" w:unhideWhenUsed="0" w:qFormat="1"/>
+    <w:lsdException w:name="Intense Reference" w:semiHidden="0" w:uiPriority="32" w:unhideWhenUsed="0" w:qFormat="1"/>
+    <w:lsdException w:name="Book Title" w:semiHidden="0" w:uiPriority="33" w:unhideWhenUsed="0" w:qFormat="1"/>
+    <w:lsdException w:name="Bibliography" w:uiPriority="37"/>
+    <w:lsdException w:name="TOC Heading" w:uiPriority="39" w:qFormat="1"/>
+  </w:latentStyles>
+  <w:style w:type="paragraph" w:default="1" w:styleId="Normal">
+    <w:name w:val="Normal"/>
+  </w:style>
+  <w:style w:type="paragraph" w:styleId="Ttulo1">
+    <w:name w:val="heading 1"/>
+    <w:basedOn w:val="Normal"/>
+    <w:next w:val="Normal"/>
+    <w:pPr>
+      <w:keepNext/>
+      <w:keepLines/>
+      <w:spacing w:before="400" w:after="120"/>
+      <w:contextualSpacing/>
+      <w:outlineLvl w:val="0"/>
+    </w:pPr>
+    <w:rPr>
+      <w:b/>
+    </w:rPr>
+  </w:style>
+  <w:style w:type="paragraph" w:styleId="Ttulo2">
+    <w:name w:val="heading 2"/>
+    <w:basedOn w:val="Normal"/>
+    <w:next w:val="Normal"/>
+    <w:pPr>
+      <w:keepNext/>
+      <w:keepLines/>
+      <w:spacing w:before="360" w:after="120"/>
+      <w:contextualSpacing/>
+      <w:outlineLvl w:val="1"/>
+    </w:pPr>
+    <w:rPr>
+      <w:b/>
+    </w:rPr>
+  </w:style>
+  <w:style w:type="paragraph" w:styleId="Ttulo3">
+    <w:name w:val="heading 3"/>
+    <w:basedOn w:val="Normal"/>
+    <w:next w:val="Normal"/>
+    <w:pPr>
+      <w:keepNext/>
+      <w:keepLines/>
+      <w:spacing w:before="320" w:after="80"/>
+      <w:contextualSpacing/>
+      <w:outlineLvl w:val="2"/>
+    </w:pPr>
+    <w:rPr>
+      <w:b/>
+    </w:rPr>
+  </w:style>
+  <w:style w:type="paragraph" w:styleId="Ttulo4">
+    <w:name w:val="heading 4"/>
+    <w:basedOn w:val="Normal"/>
+    <w:next w:val="Normal"/>
+    <w:pPr>
+      <w:keepNext/>
+      <w:keepLines/>
+      <w:spacing w:before="280" w:after="80"/>
+      <w:contextualSpacing/>
+      <w:outlineLvl w:val="3"/>
+    </w:pPr>
+    <w:rPr>
+      <w:color w:val="666666"/>
+    </w:rPr>
+  </w:style>
+  <w:style w:type="paragraph" w:styleId="Ttulo5">
+    <w:name w:val="heading 5"/>
+    <w:basedOn w:val="Normal"/>
+    <w:next w:val="Normal"/>
+    <w:pPr>
+      <w:keepNext/>
+      <w:keepLines/>
+      <w:spacing w:before="240" w:after="80"/>
+      <w:contextualSpacing/>
+      <w:outlineLvl w:val="4"/>
+    </w:pPr>
+    <w:rPr>
+      <w:color w:val="666666"/>
+      <w:sz w:val="22"/>
+      <w:szCs w:val="22"/>
+    </w:rPr>
+  </w:style>
+  <w:style w:type="paragraph" w:styleId="Ttulo6">
+    <w:name w:val="heading 6"/>
+    <w:basedOn w:val="Normal"/>
+    <w:next w:val="Normal"/>
+    <w:pPr>
+      <w:keepNext/>
+      <w:keepLines/>
+      <w:spacing w:before="240" w:after="80"/>
+      <w:contextualSpacing/>
+      <w:outlineLvl w:val="5"/>
+    </w:pPr>
+    <w:rPr>
+      <w:i/>
+      <w:color w:val="666666"/>
+      <w:sz w:val="22"/>
+      <w:szCs w:val="22"/>
+    </w:rPr>
+  </w:style>
+  <w:style w:type="character" w:default="1" w:styleId="Fuentedeprrafopredeter">
+    <w:name w:val="Default Paragraph Font"/>
+    <w:uiPriority w:val="1"/>
+    <w:semiHidden/>
+    <w:unhideWhenUsed/>
+  </w:style>
+  <w:style w:type="table" w:default="1" w:styleId="Tablanormal">
+    <w:name w:val="Normal Table"/>
+    <w:uiPriority w:val="99"/>
+    <w:semiHidden/>
+    <w:unhideWhenUsed/>
+    <w:tblPr>
+      <w:tblInd w:w="0" w:type="dxa"/>
+      <w:tblCellMar>
+        <w:top w:w="0" w:type="dxa"/>
+        <w:left w:w="108" w:type="dxa"/>
+        <w:bottom w:w="0" w:type="dxa"/>
+        <w:right w:w="108" w:type="dxa"/>
+      </w:tblCellMar>
+    </w:tblPr>
+  </w:style>
+  <w:style w:type="numbering" w:default="1" w:styleId="Sinlista">
+    <w:name w:val="No List"/>
+    <w:uiPriority w:val="99"/>
+    <w:semiHidden/>
+    <w:unhideWhenUsed/>
+  </w:style>
+  <w:style w:type="table" w:customStyle="1" w:styleId="TableNormal1">
+    <w:name w:val="Table Normal1"/>
+    <w:tblPr>
+      <w:tblCellMar>
+        <w:top w:w="0" w:type="dxa"/>
+        <w:left w:w="0" w:type="dxa"/>
+        <w:bottom w:w="0" w:type="dxa"/>
+        <w:right w:w="0" w:type="dxa"/>
+      </w:tblCellMar>
+    </w:tblPr>
+  </w:style>
+  <w:style w:type="paragraph" w:styleId="Ttulo">
     <w:name w:val="Title"/>
     <w:basedOn w:val="Normal"/>
     <w:next w:val="Normal"/>
@@ -7685,7 +7951,7 @@
 </file>
 
 <file path=customXml/itemProps1.xml><?xml version="1.0" encoding="utf-8"?>
-<ds:datastoreItem xmlns:ds="http://schemas.openxmlformats.org/officeDocument/2006/customXml" ds:itemID="{A6267237-08EC-48E1-A57A-37E33E362B0E}">
+<ds:datastoreItem xmlns:ds="http://schemas.openxmlformats.org/officeDocument/2006/customXml" ds:itemID="{4197B57C-D346-48FE-B0D9-5B9ABCD2C456}">
   <ds:schemaRefs>
     <ds:schemaRef ds:uri="http://schemas.openxmlformats.org/officeDocument/2006/bibliography"/>
   </ds:schemaRefs>

</xml_diff>